<commit_message>
Se agrego en seccion 2.3 inv_2 y Vr_1
</commit_message>
<xml_diff>
--- a/Documento de visión y alcance.docx
+++ b/Documento de visión y alcance.docx
@@ -1108,10 +1108,7 @@
       </w:r>
       <w:proofErr w:type="gramEnd"/>
       <w:r>
-        <w:t xml:space="preserve"> reservar su boleto,</w:t>
-      </w:r>
-      <w:r>
-        <w:t xml:space="preserve"> una vez reservado puede acceder a las opciones</w:t>
+        <w:t xml:space="preserve"> reservar su boleto, una vez reservado puede acceder a las opciones</w:t>
       </w:r>
     </w:p>
     <w:p>
@@ -1176,10 +1173,7 @@
     </w:p>
     <w:p>
       <w:r>
-        <w:t>-</w:t>
-      </w:r>
-      <w:r>
-        <w:t xml:space="preserve"> Debe haber un control de inventario de la sucursal.</w:t>
+        <w:t>- Debe haber un control de inventario de la sucursal.</w:t>
       </w:r>
     </w:p>
     <w:p>
@@ -1535,10 +1529,85 @@
           </w:p>
           <w:p>
             <w:pPr>
+              <w:pStyle w:val="Prrafodelista"/>
+              <w:numPr>
+                <w:ilvl w:val="0"/>
+                <w:numId w:val="3"/>
+              </w:numPr>
               <w:cnfStyle w:val="000000000000" w:firstRow="0" w:lastRow="0" w:firstColumn="0" w:lastColumn="0" w:oddVBand="0" w:evenVBand="0" w:oddHBand="0" w:evenHBand="0" w:firstRowFirstColumn="0" w:firstRowLastColumn="0" w:lastRowFirstColumn="0" w:lastRowLastColumn="0"/>
             </w:pPr>
             <w:r>
-              <w:t>1.- Al realizar la compra el producto se restará del inventario.</w:t>
+              <w:t>El usuario toma el libro del inventario.</w:t>
+            </w:r>
+          </w:p>
+          <w:p>
+            <w:pPr>
+              <w:pStyle w:val="Prrafodelista"/>
+              <w:numPr>
+                <w:ilvl w:val="0"/>
+                <w:numId w:val="3"/>
+              </w:numPr>
+              <w:cnfStyle w:val="000000000000" w:firstRow="0" w:lastRow="0" w:firstColumn="0" w:lastColumn="0" w:oddVBand="0" w:evenVBand="0" w:oddHBand="0" w:evenHBand="0" w:firstRowFirstColumn="0" w:firstRowLastColumn="0" w:lastRowFirstColumn="0" w:lastRowLastColumn="0"/>
+            </w:pPr>
+            <w:r>
+              <w:t>El usuario busca en el libro el producto X por su clave.</w:t>
+            </w:r>
+          </w:p>
+          <w:p>
+            <w:pPr>
+              <w:pStyle w:val="Prrafodelista"/>
+              <w:numPr>
+                <w:ilvl w:val="0"/>
+                <w:numId w:val="3"/>
+              </w:numPr>
+              <w:cnfStyle w:val="000000000000" w:firstRow="0" w:lastRow="0" w:firstColumn="0" w:lastColumn="0" w:oddVBand="0" w:evenVBand="0" w:oddHBand="0" w:evenHBand="0" w:firstRowFirstColumn="0" w:firstRowLastColumn="0" w:lastRowFirstColumn="0" w:lastRowLastColumn="0"/>
+            </w:pPr>
+            <w:r>
+              <w:t>Al realizar la compra el producto se restará del inventario.</w:t>
+            </w:r>
+          </w:p>
+          <w:p>
+            <w:pPr>
+              <w:cnfStyle w:val="000000000000" w:firstRow="0" w:lastRow="0" w:firstColumn="0" w:lastColumn="0" w:oddVBand="0" w:evenVBand="0" w:oddHBand="0" w:evenHBand="0" w:firstRowFirstColumn="0" w:firstRowLastColumn="0" w:lastRowFirstColumn="0" w:lastRowLastColumn="0"/>
+            </w:pPr>
+          </w:p>
+        </w:tc>
+      </w:tr>
+      <w:tr>
+        <w:tc>
+          <w:tcPr>
+            <w:cnfStyle w:val="001000000000" w:firstRow="0" w:lastRow="0" w:firstColumn="1" w:lastColumn="0" w:oddVBand="0" w:evenVBand="0" w:oddHBand="0" w:evenHBand="0" w:firstRowFirstColumn="0" w:firstRowLastColumn="0" w:lastRowFirstColumn="0" w:lastRowLastColumn="0"/>
+            <w:tcW w:w="1980" w:type="dxa"/>
+          </w:tcPr>
+          <w:p>
+            <w:r>
+              <w:t>Vr_1</w:t>
+            </w:r>
+          </w:p>
+        </w:tc>
+        <w:tc>
+          <w:tcPr>
+            <w:tcW w:w="2551" w:type="dxa"/>
+          </w:tcPr>
+          <w:p>
+            <w:pPr>
+              <w:cnfStyle w:val="000000000000" w:firstRow="0" w:lastRow="0" w:firstColumn="0" w:lastColumn="0" w:oddVBand="0" w:evenVBand="0" w:oddHBand="0" w:evenHBand="0" w:firstRowFirstColumn="0" w:firstRowLastColumn="0" w:lastRowFirstColumn="0" w:lastRowLastColumn="0"/>
+            </w:pPr>
+            <w:r>
+              <w:t>Verificar el boleto del usuario</w:t>
+            </w:r>
+          </w:p>
+        </w:tc>
+        <w:tc>
+          <w:tcPr>
+            <w:tcW w:w="3963" w:type="dxa"/>
+          </w:tcPr>
+          <w:p>
+            <w:pPr>
+              <w:cnfStyle w:val="000000000000" w:firstRow="0" w:lastRow="0" w:firstColumn="0" w:lastColumn="0" w:oddVBand="0" w:evenVBand="0" w:oddHBand="0" w:evenHBand="0" w:firstRowFirstColumn="0" w:firstRowLastColumn="0" w:lastRowFirstColumn="0" w:lastRowLastColumn="0"/>
+            </w:pPr>
+            <w:r>
+              <w:t>En este proceso se verificara que el usuario tenga un boleto para el cine.</w:t>
             </w:r>
             <w:bookmarkStart w:id="5" w:name="_GoBack"/>
             <w:bookmarkEnd w:id="5"/>
@@ -1565,10 +1634,7 @@
       <w:bookmarkStart w:id="7" w:name="_heading=h.3dy6vkm" w:colFirst="0" w:colLast="0"/>
       <w:bookmarkEnd w:id="7"/>
       <w:r>
-        <w:t>2.</w:t>
-      </w:r>
-      <w:r>
-        <w:t>5 Objetivos del negocio</w:t>
+        <w:t>2.5 Objetivos del negocio</w:t>
       </w:r>
     </w:p>
     <w:p/>
@@ -2196,7 +2262,6 @@
           </w:tcPr>
           <w:p>
             <w:r>
-              <w:lastRenderedPageBreak/>
               <w:t>Id de involucrado</w:t>
             </w:r>
           </w:p>
@@ -2580,11 +2645,100 @@
       </w:pPr>
     </w:lvl>
   </w:abstractNum>
+  <w:abstractNum w:abstractNumId="2">
+    <w:nsid w:val="79003732"/>
+    <w:multiLevelType w:val="hybridMultilevel"/>
+    <w:tmpl w:val="0EC4F558"/>
+    <w:lvl w:ilvl="0" w:tplc="080A000F">
+      <w:start w:val="1"/>
+      <w:numFmt w:val="decimal"/>
+      <w:lvlText w:val="%1."/>
+      <w:lvlJc w:val="left"/>
+      <w:pPr>
+        <w:ind w:left="720" w:hanging="360"/>
+      </w:pPr>
+    </w:lvl>
+    <w:lvl w:ilvl="1" w:tplc="080A0019" w:tentative="1">
+      <w:start w:val="1"/>
+      <w:numFmt w:val="lowerLetter"/>
+      <w:lvlText w:val="%2."/>
+      <w:lvlJc w:val="left"/>
+      <w:pPr>
+        <w:ind w:left="1440" w:hanging="360"/>
+      </w:pPr>
+    </w:lvl>
+    <w:lvl w:ilvl="2" w:tplc="080A001B" w:tentative="1">
+      <w:start w:val="1"/>
+      <w:numFmt w:val="lowerRoman"/>
+      <w:lvlText w:val="%3."/>
+      <w:lvlJc w:val="right"/>
+      <w:pPr>
+        <w:ind w:left="2160" w:hanging="180"/>
+      </w:pPr>
+    </w:lvl>
+    <w:lvl w:ilvl="3" w:tplc="080A000F" w:tentative="1">
+      <w:start w:val="1"/>
+      <w:numFmt w:val="decimal"/>
+      <w:lvlText w:val="%4."/>
+      <w:lvlJc w:val="left"/>
+      <w:pPr>
+        <w:ind w:left="2880" w:hanging="360"/>
+      </w:pPr>
+    </w:lvl>
+    <w:lvl w:ilvl="4" w:tplc="080A0019" w:tentative="1">
+      <w:start w:val="1"/>
+      <w:numFmt w:val="lowerLetter"/>
+      <w:lvlText w:val="%5."/>
+      <w:lvlJc w:val="left"/>
+      <w:pPr>
+        <w:ind w:left="3600" w:hanging="360"/>
+      </w:pPr>
+    </w:lvl>
+    <w:lvl w:ilvl="5" w:tplc="080A001B" w:tentative="1">
+      <w:start w:val="1"/>
+      <w:numFmt w:val="lowerRoman"/>
+      <w:lvlText w:val="%6."/>
+      <w:lvlJc w:val="right"/>
+      <w:pPr>
+        <w:ind w:left="4320" w:hanging="180"/>
+      </w:pPr>
+    </w:lvl>
+    <w:lvl w:ilvl="6" w:tplc="080A000F" w:tentative="1">
+      <w:start w:val="1"/>
+      <w:numFmt w:val="decimal"/>
+      <w:lvlText w:val="%7."/>
+      <w:lvlJc w:val="left"/>
+      <w:pPr>
+        <w:ind w:left="5040" w:hanging="360"/>
+      </w:pPr>
+    </w:lvl>
+    <w:lvl w:ilvl="7" w:tplc="080A0019" w:tentative="1">
+      <w:start w:val="1"/>
+      <w:numFmt w:val="lowerLetter"/>
+      <w:lvlText w:val="%8."/>
+      <w:lvlJc w:val="left"/>
+      <w:pPr>
+        <w:ind w:left="5760" w:hanging="360"/>
+      </w:pPr>
+    </w:lvl>
+    <w:lvl w:ilvl="8" w:tplc="080A001B" w:tentative="1">
+      <w:start w:val="1"/>
+      <w:numFmt w:val="lowerRoman"/>
+      <w:lvlText w:val="%9."/>
+      <w:lvlJc w:val="right"/>
+      <w:pPr>
+        <w:ind w:left="6480" w:hanging="180"/>
+      </w:pPr>
+    </w:lvl>
+  </w:abstractNum>
   <w:num w:numId="1">
     <w:abstractNumId w:val="0"/>
   </w:num>
   <w:num w:numId="2">
     <w:abstractNumId w:val="1"/>
+  </w:num>
+  <w:num w:numId="3">
+    <w:abstractNumId w:val="2"/>
   </w:num>
 </w:numbering>
 </file>

</xml_diff>

<commit_message>
Elementos de la seccion 2.3
</commit_message>
<xml_diff>
--- a/Documento de visión y alcance.docx
+++ b/Documento de visión y alcance.docx
@@ -1609,8 +1609,161 @@
             <w:r>
               <w:t>En este proceso se verificara que el usuario tenga un boleto para el cine.</w:t>
             </w:r>
+          </w:p>
+          <w:p>
+            <w:pPr>
+              <w:pStyle w:val="Prrafodelista"/>
+              <w:numPr>
+                <w:ilvl w:val="0"/>
+                <w:numId w:val="6"/>
+              </w:numPr>
+              <w:cnfStyle w:val="000000000000" w:firstRow="0" w:lastRow="0" w:firstColumn="0" w:lastColumn="0" w:oddVBand="0" w:evenVBand="0" w:oddHBand="0" w:evenHBand="0" w:firstRowFirstColumn="0" w:firstRowLastColumn="0" w:lastRowFirstColumn="0" w:lastRowLastColumn="0"/>
+            </w:pPr>
+            <w:r>
+              <w:t>El usuario ingresara la clave del boleto</w:t>
+            </w:r>
+          </w:p>
+          <w:p>
+            <w:pPr>
+              <w:pStyle w:val="Prrafodelista"/>
+              <w:numPr>
+                <w:ilvl w:val="0"/>
+                <w:numId w:val="6"/>
+              </w:numPr>
+              <w:cnfStyle w:val="000000000000" w:firstRow="0" w:lastRow="0" w:firstColumn="0" w:lastColumn="0" w:oddVBand="0" w:evenVBand="0" w:oddHBand="0" w:evenHBand="0" w:firstRowFirstColumn="0" w:firstRowLastColumn="0" w:lastRowFirstColumn="0" w:lastRowLastColumn="0"/>
+            </w:pPr>
+            <w:r>
+              <w:t>El sistema verificara si el boleto es valido</w:t>
+            </w:r>
             <w:bookmarkStart w:id="5" w:name="_GoBack"/>
             <w:bookmarkEnd w:id="5"/>
+          </w:p>
+        </w:tc>
+      </w:tr>
+      <w:tr>
+        <w:tc>
+          <w:tcPr>
+            <w:cnfStyle w:val="001000000000" w:firstRow="0" w:lastRow="0" w:firstColumn="1" w:lastColumn="0" w:oddVBand="0" w:evenVBand="0" w:oddHBand="0" w:evenHBand="0" w:firstRowFirstColumn="0" w:firstRowLastColumn="0" w:lastRowFirstColumn="0" w:lastRowLastColumn="0"/>
+            <w:tcW w:w="1980" w:type="dxa"/>
+          </w:tcPr>
+          <w:p>
+            <w:r>
+              <w:t>Log_1</w:t>
+            </w:r>
+          </w:p>
+        </w:tc>
+        <w:tc>
+          <w:tcPr>
+            <w:tcW w:w="2551" w:type="dxa"/>
+          </w:tcPr>
+          <w:p>
+            <w:pPr>
+              <w:cnfStyle w:val="000000000000" w:firstRow="0" w:lastRow="0" w:firstColumn="0" w:lastColumn="0" w:oddVBand="0" w:evenVBand="0" w:oddHBand="0" w:evenHBand="0" w:firstRowFirstColumn="0" w:firstRowLastColumn="0" w:lastRowFirstColumn="0" w:lastRowLastColumn="0"/>
+            </w:pPr>
+            <w:r>
+              <w:t>Registro de usuarios</w:t>
+            </w:r>
+          </w:p>
+        </w:tc>
+        <w:tc>
+          <w:tcPr>
+            <w:tcW w:w="3963" w:type="dxa"/>
+          </w:tcPr>
+          <w:p>
+            <w:pPr>
+              <w:cnfStyle w:val="000000000000" w:firstRow="0" w:lastRow="0" w:firstColumn="0" w:lastColumn="0" w:oddVBand="0" w:evenVBand="0" w:oddHBand="0" w:evenHBand="0" w:firstRowFirstColumn="0" w:firstRowLastColumn="0" w:lastRowFirstColumn="0" w:lastRowLastColumn="0"/>
+            </w:pPr>
+            <w:r>
+              <w:t>En este proceso se registrara el usuario en caso que desee ver una película.</w:t>
+            </w:r>
+          </w:p>
+          <w:p>
+            <w:pPr>
+              <w:pStyle w:val="Prrafodelista"/>
+              <w:numPr>
+                <w:ilvl w:val="0"/>
+                <w:numId w:val="5"/>
+              </w:numPr>
+              <w:cnfStyle w:val="000000000000" w:firstRow="0" w:lastRow="0" w:firstColumn="0" w:lastColumn="0" w:oddVBand="0" w:evenVBand="0" w:oddHBand="0" w:evenHBand="0" w:firstRowFirstColumn="0" w:firstRowLastColumn="0" w:lastRowFirstColumn="0" w:lastRowLastColumn="0"/>
+            </w:pPr>
+            <w:r>
+              <w:t xml:space="preserve">El usuario ingresara su nombre </w:t>
+            </w:r>
+          </w:p>
+          <w:p>
+            <w:pPr>
+              <w:pStyle w:val="Prrafodelista"/>
+              <w:numPr>
+                <w:ilvl w:val="0"/>
+                <w:numId w:val="5"/>
+              </w:numPr>
+              <w:cnfStyle w:val="000000000000" w:firstRow="0" w:lastRow="0" w:firstColumn="0" w:lastColumn="0" w:oddVBand="0" w:evenVBand="0" w:oddHBand="0" w:evenHBand="0" w:firstRowFirstColumn="0" w:firstRowLastColumn="0" w:lastRowFirstColumn="0" w:lastRowLastColumn="0"/>
+            </w:pPr>
+          </w:p>
+        </w:tc>
+      </w:tr>
+      <w:tr>
+        <w:tc>
+          <w:tcPr>
+            <w:cnfStyle w:val="001000000000" w:firstRow="0" w:lastRow="0" w:firstColumn="1" w:lastColumn="0" w:oddVBand="0" w:evenVBand="0" w:oddHBand="0" w:evenHBand="0" w:firstRowFirstColumn="0" w:firstRowLastColumn="0" w:lastRowFirstColumn="0" w:lastRowLastColumn="0"/>
+            <w:tcW w:w="1980" w:type="dxa"/>
+          </w:tcPr>
+          <w:p>
+            <w:r>
+              <w:t>Log_2</w:t>
+            </w:r>
+          </w:p>
+        </w:tc>
+        <w:tc>
+          <w:tcPr>
+            <w:tcW w:w="2551" w:type="dxa"/>
+          </w:tcPr>
+          <w:p>
+            <w:pPr>
+              <w:cnfStyle w:val="000000000000" w:firstRow="0" w:lastRow="0" w:firstColumn="0" w:lastColumn="0" w:oddVBand="0" w:evenVBand="0" w:oddHBand="0" w:evenHBand="0" w:firstRowFirstColumn="0" w:firstRowLastColumn="0" w:lastRowFirstColumn="0" w:lastRowLastColumn="0"/>
+            </w:pPr>
+            <w:r>
+              <w:t>Registro de la forma de pago mediante tarjeta</w:t>
+            </w:r>
+          </w:p>
+        </w:tc>
+        <w:tc>
+          <w:tcPr>
+            <w:tcW w:w="3963" w:type="dxa"/>
+          </w:tcPr>
+          <w:p>
+            <w:pPr>
+              <w:cnfStyle w:val="000000000000" w:firstRow="0" w:lastRow="0" w:firstColumn="0" w:lastColumn="0" w:oddVBand="0" w:evenVBand="0" w:oddHBand="0" w:evenHBand="0" w:firstRowFirstColumn="0" w:firstRowLastColumn="0" w:lastRowFirstColumn="0" w:lastRowLastColumn="0"/>
+            </w:pPr>
+            <w:r>
+              <w:t>El usuario se registrara para pagar:</w:t>
+            </w:r>
+          </w:p>
+          <w:p>
+            <w:pPr>
+              <w:pStyle w:val="Prrafodelista"/>
+              <w:numPr>
+                <w:ilvl w:val="0"/>
+                <w:numId w:val="4"/>
+              </w:numPr>
+              <w:cnfStyle w:val="000000000000" w:firstRow="0" w:lastRow="0" w:firstColumn="0" w:lastColumn="0" w:oddVBand="0" w:evenVBand="0" w:oddHBand="0" w:evenHBand="0" w:firstRowFirstColumn="0" w:firstRowLastColumn="0" w:lastRowFirstColumn="0" w:lastRowLastColumn="0"/>
+            </w:pPr>
+            <w:r>
+              <w:t>El usuario elegirá la forma de pago</w:t>
+            </w:r>
+          </w:p>
+          <w:p>
+            <w:pPr>
+              <w:pStyle w:val="Prrafodelista"/>
+              <w:numPr>
+                <w:ilvl w:val="0"/>
+                <w:numId w:val="4"/>
+              </w:numPr>
+              <w:cnfStyle w:val="000000000000" w:firstRow="0" w:lastRow="0" w:firstColumn="0" w:lastColumn="0" w:oddVBand="0" w:evenVBand="0" w:oddHBand="0" w:evenHBand="0" w:firstRowFirstColumn="0" w:firstRowLastColumn="0" w:lastRowFirstColumn="0" w:lastRowLastColumn="0"/>
+            </w:pPr>
+            <w:r>
+              <w:t xml:space="preserve">El usuario registrara los datos de pago </w:t>
+            </w:r>
           </w:p>
         </w:tc>
       </w:tr>
@@ -1900,6 +2053,7 @@
       <w:bookmarkStart w:id="11" w:name="_heading=h.17dp8vu" w:colFirst="0" w:colLast="0"/>
       <w:bookmarkEnd w:id="11"/>
       <w:r>
+        <w:lastRenderedPageBreak/>
         <w:t>4 alcance del proyecto</w:t>
       </w:r>
     </w:p>
@@ -2646,6 +2800,264 @@
     </w:lvl>
   </w:abstractNum>
   <w:abstractNum w:abstractNumId="2">
+    <w:nsid w:val="20010FDA"/>
+    <w:multiLevelType w:val="hybridMultilevel"/>
+    <w:tmpl w:val="864E0098"/>
+    <w:lvl w:ilvl="0" w:tplc="080A000F">
+      <w:start w:val="1"/>
+      <w:numFmt w:val="decimal"/>
+      <w:lvlText w:val="%1."/>
+      <w:lvlJc w:val="left"/>
+      <w:pPr>
+        <w:ind w:left="720" w:hanging="360"/>
+      </w:pPr>
+    </w:lvl>
+    <w:lvl w:ilvl="1" w:tplc="080A0019" w:tentative="1">
+      <w:start w:val="1"/>
+      <w:numFmt w:val="lowerLetter"/>
+      <w:lvlText w:val="%2."/>
+      <w:lvlJc w:val="left"/>
+      <w:pPr>
+        <w:ind w:left="1440" w:hanging="360"/>
+      </w:pPr>
+    </w:lvl>
+    <w:lvl w:ilvl="2" w:tplc="080A001B" w:tentative="1">
+      <w:start w:val="1"/>
+      <w:numFmt w:val="lowerRoman"/>
+      <w:lvlText w:val="%3."/>
+      <w:lvlJc w:val="right"/>
+      <w:pPr>
+        <w:ind w:left="2160" w:hanging="180"/>
+      </w:pPr>
+    </w:lvl>
+    <w:lvl w:ilvl="3" w:tplc="080A000F" w:tentative="1">
+      <w:start w:val="1"/>
+      <w:numFmt w:val="decimal"/>
+      <w:lvlText w:val="%4."/>
+      <w:lvlJc w:val="left"/>
+      <w:pPr>
+        <w:ind w:left="2880" w:hanging="360"/>
+      </w:pPr>
+    </w:lvl>
+    <w:lvl w:ilvl="4" w:tplc="080A0019" w:tentative="1">
+      <w:start w:val="1"/>
+      <w:numFmt w:val="lowerLetter"/>
+      <w:lvlText w:val="%5."/>
+      <w:lvlJc w:val="left"/>
+      <w:pPr>
+        <w:ind w:left="3600" w:hanging="360"/>
+      </w:pPr>
+    </w:lvl>
+    <w:lvl w:ilvl="5" w:tplc="080A001B" w:tentative="1">
+      <w:start w:val="1"/>
+      <w:numFmt w:val="lowerRoman"/>
+      <w:lvlText w:val="%6."/>
+      <w:lvlJc w:val="right"/>
+      <w:pPr>
+        <w:ind w:left="4320" w:hanging="180"/>
+      </w:pPr>
+    </w:lvl>
+    <w:lvl w:ilvl="6" w:tplc="080A000F" w:tentative="1">
+      <w:start w:val="1"/>
+      <w:numFmt w:val="decimal"/>
+      <w:lvlText w:val="%7."/>
+      <w:lvlJc w:val="left"/>
+      <w:pPr>
+        <w:ind w:left="5040" w:hanging="360"/>
+      </w:pPr>
+    </w:lvl>
+    <w:lvl w:ilvl="7" w:tplc="080A0019" w:tentative="1">
+      <w:start w:val="1"/>
+      <w:numFmt w:val="lowerLetter"/>
+      <w:lvlText w:val="%8."/>
+      <w:lvlJc w:val="left"/>
+      <w:pPr>
+        <w:ind w:left="5760" w:hanging="360"/>
+      </w:pPr>
+    </w:lvl>
+    <w:lvl w:ilvl="8" w:tplc="080A001B" w:tentative="1">
+      <w:start w:val="1"/>
+      <w:numFmt w:val="lowerRoman"/>
+      <w:lvlText w:val="%9."/>
+      <w:lvlJc w:val="right"/>
+      <w:pPr>
+        <w:ind w:left="6480" w:hanging="180"/>
+      </w:pPr>
+    </w:lvl>
+  </w:abstractNum>
+  <w:abstractNum w:abstractNumId="3">
+    <w:nsid w:val="4DFB6D2E"/>
+    <w:multiLevelType w:val="hybridMultilevel"/>
+    <w:tmpl w:val="9BB02648"/>
+    <w:lvl w:ilvl="0" w:tplc="080A000F">
+      <w:start w:val="1"/>
+      <w:numFmt w:val="decimal"/>
+      <w:lvlText w:val="%1."/>
+      <w:lvlJc w:val="left"/>
+      <w:pPr>
+        <w:ind w:left="720" w:hanging="360"/>
+      </w:pPr>
+    </w:lvl>
+    <w:lvl w:ilvl="1" w:tplc="080A0019" w:tentative="1">
+      <w:start w:val="1"/>
+      <w:numFmt w:val="lowerLetter"/>
+      <w:lvlText w:val="%2."/>
+      <w:lvlJc w:val="left"/>
+      <w:pPr>
+        <w:ind w:left="1440" w:hanging="360"/>
+      </w:pPr>
+    </w:lvl>
+    <w:lvl w:ilvl="2" w:tplc="080A001B" w:tentative="1">
+      <w:start w:val="1"/>
+      <w:numFmt w:val="lowerRoman"/>
+      <w:lvlText w:val="%3."/>
+      <w:lvlJc w:val="right"/>
+      <w:pPr>
+        <w:ind w:left="2160" w:hanging="180"/>
+      </w:pPr>
+    </w:lvl>
+    <w:lvl w:ilvl="3" w:tplc="080A000F" w:tentative="1">
+      <w:start w:val="1"/>
+      <w:numFmt w:val="decimal"/>
+      <w:lvlText w:val="%4."/>
+      <w:lvlJc w:val="left"/>
+      <w:pPr>
+        <w:ind w:left="2880" w:hanging="360"/>
+      </w:pPr>
+    </w:lvl>
+    <w:lvl w:ilvl="4" w:tplc="080A0019" w:tentative="1">
+      <w:start w:val="1"/>
+      <w:numFmt w:val="lowerLetter"/>
+      <w:lvlText w:val="%5."/>
+      <w:lvlJc w:val="left"/>
+      <w:pPr>
+        <w:ind w:left="3600" w:hanging="360"/>
+      </w:pPr>
+    </w:lvl>
+    <w:lvl w:ilvl="5" w:tplc="080A001B" w:tentative="1">
+      <w:start w:val="1"/>
+      <w:numFmt w:val="lowerRoman"/>
+      <w:lvlText w:val="%6."/>
+      <w:lvlJc w:val="right"/>
+      <w:pPr>
+        <w:ind w:left="4320" w:hanging="180"/>
+      </w:pPr>
+    </w:lvl>
+    <w:lvl w:ilvl="6" w:tplc="080A000F" w:tentative="1">
+      <w:start w:val="1"/>
+      <w:numFmt w:val="decimal"/>
+      <w:lvlText w:val="%7."/>
+      <w:lvlJc w:val="left"/>
+      <w:pPr>
+        <w:ind w:left="5040" w:hanging="360"/>
+      </w:pPr>
+    </w:lvl>
+    <w:lvl w:ilvl="7" w:tplc="080A0019" w:tentative="1">
+      <w:start w:val="1"/>
+      <w:numFmt w:val="lowerLetter"/>
+      <w:lvlText w:val="%8."/>
+      <w:lvlJc w:val="left"/>
+      <w:pPr>
+        <w:ind w:left="5760" w:hanging="360"/>
+      </w:pPr>
+    </w:lvl>
+    <w:lvl w:ilvl="8" w:tplc="080A001B" w:tentative="1">
+      <w:start w:val="1"/>
+      <w:numFmt w:val="lowerRoman"/>
+      <w:lvlText w:val="%9."/>
+      <w:lvlJc w:val="right"/>
+      <w:pPr>
+        <w:ind w:left="6480" w:hanging="180"/>
+      </w:pPr>
+    </w:lvl>
+  </w:abstractNum>
+  <w:abstractNum w:abstractNumId="4">
+    <w:nsid w:val="5DE67E5A"/>
+    <w:multiLevelType w:val="hybridMultilevel"/>
+    <w:tmpl w:val="33384CE0"/>
+    <w:lvl w:ilvl="0" w:tplc="080A000F">
+      <w:start w:val="1"/>
+      <w:numFmt w:val="decimal"/>
+      <w:lvlText w:val="%1."/>
+      <w:lvlJc w:val="left"/>
+      <w:pPr>
+        <w:ind w:left="720" w:hanging="360"/>
+      </w:pPr>
+    </w:lvl>
+    <w:lvl w:ilvl="1" w:tplc="080A0019" w:tentative="1">
+      <w:start w:val="1"/>
+      <w:numFmt w:val="lowerLetter"/>
+      <w:lvlText w:val="%2."/>
+      <w:lvlJc w:val="left"/>
+      <w:pPr>
+        <w:ind w:left="1440" w:hanging="360"/>
+      </w:pPr>
+    </w:lvl>
+    <w:lvl w:ilvl="2" w:tplc="080A001B" w:tentative="1">
+      <w:start w:val="1"/>
+      <w:numFmt w:val="lowerRoman"/>
+      <w:lvlText w:val="%3."/>
+      <w:lvlJc w:val="right"/>
+      <w:pPr>
+        <w:ind w:left="2160" w:hanging="180"/>
+      </w:pPr>
+    </w:lvl>
+    <w:lvl w:ilvl="3" w:tplc="080A000F" w:tentative="1">
+      <w:start w:val="1"/>
+      <w:numFmt w:val="decimal"/>
+      <w:lvlText w:val="%4."/>
+      <w:lvlJc w:val="left"/>
+      <w:pPr>
+        <w:ind w:left="2880" w:hanging="360"/>
+      </w:pPr>
+    </w:lvl>
+    <w:lvl w:ilvl="4" w:tplc="080A0019" w:tentative="1">
+      <w:start w:val="1"/>
+      <w:numFmt w:val="lowerLetter"/>
+      <w:lvlText w:val="%5."/>
+      <w:lvlJc w:val="left"/>
+      <w:pPr>
+        <w:ind w:left="3600" w:hanging="360"/>
+      </w:pPr>
+    </w:lvl>
+    <w:lvl w:ilvl="5" w:tplc="080A001B" w:tentative="1">
+      <w:start w:val="1"/>
+      <w:numFmt w:val="lowerRoman"/>
+      <w:lvlText w:val="%6."/>
+      <w:lvlJc w:val="right"/>
+      <w:pPr>
+        <w:ind w:left="4320" w:hanging="180"/>
+      </w:pPr>
+    </w:lvl>
+    <w:lvl w:ilvl="6" w:tplc="080A000F" w:tentative="1">
+      <w:start w:val="1"/>
+      <w:numFmt w:val="decimal"/>
+      <w:lvlText w:val="%7."/>
+      <w:lvlJc w:val="left"/>
+      <w:pPr>
+        <w:ind w:left="5040" w:hanging="360"/>
+      </w:pPr>
+    </w:lvl>
+    <w:lvl w:ilvl="7" w:tplc="080A0019" w:tentative="1">
+      <w:start w:val="1"/>
+      <w:numFmt w:val="lowerLetter"/>
+      <w:lvlText w:val="%8."/>
+      <w:lvlJc w:val="left"/>
+      <w:pPr>
+        <w:ind w:left="5760" w:hanging="360"/>
+      </w:pPr>
+    </w:lvl>
+    <w:lvl w:ilvl="8" w:tplc="080A001B" w:tentative="1">
+      <w:start w:val="1"/>
+      <w:numFmt w:val="lowerRoman"/>
+      <w:lvlText w:val="%9."/>
+      <w:lvlJc w:val="right"/>
+      <w:pPr>
+        <w:ind w:left="6480" w:hanging="180"/>
+      </w:pPr>
+    </w:lvl>
+  </w:abstractNum>
+  <w:abstractNum w:abstractNumId="5">
     <w:nsid w:val="79003732"/>
     <w:multiLevelType w:val="hybridMultilevel"/>
     <w:tmpl w:val="0EC4F558"/>
@@ -2738,7 +3150,16 @@
     <w:abstractNumId w:val="1"/>
   </w:num>
   <w:num w:numId="3">
+    <w:abstractNumId w:val="5"/>
+  </w:num>
+  <w:num w:numId="4">
+    <w:abstractNumId w:val="4"/>
+  </w:num>
+  <w:num w:numId="5">
     <w:abstractNumId w:val="2"/>
+  </w:num>
+  <w:num w:numId="6">
+    <w:abstractNumId w:val="3"/>
   </w:num>
 </w:numbering>
 </file>

</xml_diff>

<commit_message>
se agrego el punto 3.1.Frase de vision
</commit_message>
<xml_diff>
--- a/Documento de visión y alcance.docx
+++ b/Documento de visión y alcance.docx
@@ -1,6 +1,6 @@
 
 <file path=word/document.xml><?xml version="1.0" encoding="utf-8"?>
-<w:document xmlns:wpc="http://schemas.microsoft.com/office/word/2010/wordprocessingCanvas" xmlns:mc="http://schemas.openxmlformats.org/markup-compatibility/2006" xmlns:o="urn:schemas-microsoft-com:office:office" xmlns:r="http://schemas.openxmlformats.org/officeDocument/2006/relationships" xmlns:m="http://schemas.openxmlformats.org/officeDocument/2006/math" xmlns:v="urn:schemas-microsoft-com:vml" xmlns:wp14="http://schemas.microsoft.com/office/word/2010/wordprocessingDrawing" xmlns:wp="http://schemas.openxmlformats.org/drawingml/2006/wordprocessingDrawing" xmlns:w10="urn:schemas-microsoft-com:office:word" xmlns:w="http://schemas.openxmlformats.org/wordprocessingml/2006/main" xmlns:w14="http://schemas.microsoft.com/office/word/2010/wordml" xmlns:wpg="http://schemas.microsoft.com/office/word/2010/wordprocessingGroup" xmlns:wpi="http://schemas.microsoft.com/office/word/2010/wordprocessingInk" xmlns:wne="http://schemas.microsoft.com/office/word/2006/wordml" xmlns:wps="http://schemas.microsoft.com/office/word/2010/wordprocessingShape" mc:Ignorable="w14 wp14">
+<w:document xmlns:wpc="http://schemas.microsoft.com/office/word/2010/wordprocessingCanvas" xmlns:mc="http://schemas.openxmlformats.org/markup-compatibility/2006" xmlns:o="urn:schemas-microsoft-com:office:office" xmlns:r="http://schemas.openxmlformats.org/officeDocument/2006/relationships" xmlns:m="http://schemas.openxmlformats.org/officeDocument/2006/math" xmlns:v="urn:schemas-microsoft-com:vml" xmlns:wp14="http://schemas.microsoft.com/office/word/2010/wordprocessingDrawing" xmlns:wp="http://schemas.openxmlformats.org/drawingml/2006/wordprocessingDrawing" xmlns:w10="urn:schemas-microsoft-com:office:word" xmlns:w="http://schemas.openxmlformats.org/wordprocessingml/2006/main" xmlns:w14="http://schemas.microsoft.com/office/word/2010/wordml" xmlns:w15="http://schemas.microsoft.com/office/word/2012/wordml" xmlns:wpg="http://schemas.microsoft.com/office/word/2010/wordprocessingGroup" xmlns:wpi="http://schemas.microsoft.com/office/word/2010/wordprocessingInk" xmlns:wne="http://schemas.microsoft.com/office/word/2006/wordml" xmlns:wps="http://schemas.microsoft.com/office/word/2010/wordprocessingShape" mc:Ignorable="w14 w15 wp14">
   <w:body>
     <w:p>
       <w:pPr>
@@ -67,16 +67,14 @@
           <w:szCs w:val="40"/>
         </w:rPr>
       </w:pPr>
-      <w:proofErr w:type="gramStart"/>
       <w:r>
         <w:rPr>
           <w:b/>
           <w:sz w:val="40"/>
           <w:szCs w:val="40"/>
         </w:rPr>
-        <w:t>para</w:t>
-      </w:r>
-      <w:proofErr w:type="gramEnd"/>
+        <w:t>Para</w:t>
+      </w:r>
       <w:r>
         <w:rPr>
           <w:b/>
@@ -1100,15 +1098,7 @@
           <w:sz w:val="22"/>
           <w:szCs w:val="22"/>
         </w:rPr>
-        <w:t>-</w:t>
-      </w:r>
-      <w:r>
-        <w:rPr>
-          <w:rFonts w:ascii="Arial" w:eastAsia="Arial" w:hAnsi="Arial" w:cs="Arial"/>
-          <w:sz w:val="22"/>
-          <w:szCs w:val="22"/>
-        </w:rPr>
-        <w:t>Solicitar un usuario para comprar, de lo contrario hay que registrarse (ingresando nombre, apellidos, email, dirección, teléfono, etc.).</w:t>
+        <w:t>-Solicitar un usuario para comprar, de lo contrario hay que registrarse (ingresando nombre, apellidos, email, dirección, teléfono, etc.).</w:t>
       </w:r>
     </w:p>
     <w:p>
@@ -1128,15 +1118,7 @@
           <w:sz w:val="22"/>
           <w:szCs w:val="22"/>
         </w:rPr>
-        <w:t>-</w:t>
-      </w:r>
-      <w:r>
-        <w:rPr>
-          <w:rFonts w:ascii="Arial" w:eastAsia="Arial" w:hAnsi="Arial" w:cs="Arial"/>
-          <w:sz w:val="22"/>
-          <w:szCs w:val="22"/>
-        </w:rPr>
-        <w:t>El usuario puede entrar a la opción de películas, escoger cuál le gustaría ver y posteriormente reservar su boleto, una vez reservado puede acceder a las opciones para escoger las botanas y bebidas que quiera.</w:t>
+        <w:t>-El usuario puede entrar a la opción de películas, escoger cuál le gustaría ver y posteriormente reservar su boleto, una vez reservado puede acceder a las opciones para escoger las botanas y bebidas que quiera.</w:t>
       </w:r>
     </w:p>
     <w:p>
@@ -1156,15 +1138,7 @@
           <w:sz w:val="22"/>
           <w:szCs w:val="22"/>
         </w:rPr>
-        <w:t>-</w:t>
-      </w:r>
-      <w:r>
-        <w:rPr>
-          <w:rFonts w:ascii="Arial" w:eastAsia="Arial" w:hAnsi="Arial" w:cs="Arial"/>
-          <w:sz w:val="22"/>
-          <w:szCs w:val="22"/>
-        </w:rPr>
-        <w:t>Implementar un sistema de prioridades para atender primero a las personas que compraron un boleto.</w:t>
+        <w:t>-Implementar un sistema de prioridades para atender primero a las personas que compraron un boleto.</w:t>
       </w:r>
     </w:p>
     <w:p>
@@ -1184,15 +1158,7 @@
           <w:sz w:val="22"/>
           <w:szCs w:val="22"/>
         </w:rPr>
-        <w:t>-</w:t>
-      </w:r>
-      <w:r>
-        <w:rPr>
-          <w:rFonts w:ascii="Arial" w:eastAsia="Arial" w:hAnsi="Arial" w:cs="Arial"/>
-          <w:sz w:val="22"/>
-          <w:szCs w:val="22"/>
-        </w:rPr>
-        <w:t>El usuario puede pagar los servicios y productos al terminar de escogerlos (el boleto se podría cambiar por un código, evitando el uso de papel), ingresando una tarjeta de débito o crédito o también con la opción de pagarlo en la sucursal con efectivo.</w:t>
+        <w:t>-El usuario puede pagar los servicios y productos al terminar de escogerlos (el boleto se podría cambiar por un código, evitando el uso de papel), ingresando una tarjeta de débito o crédito o también con la opción de pagarlo en la sucursal con efectivo.</w:t>
       </w:r>
     </w:p>
     <w:p>
@@ -1212,15 +1178,7 @@
           <w:sz w:val="22"/>
           <w:szCs w:val="22"/>
         </w:rPr>
-        <w:t>-</w:t>
-      </w:r>
-      <w:r>
-        <w:rPr>
-          <w:rFonts w:ascii="Arial" w:eastAsia="Arial" w:hAnsi="Arial" w:cs="Arial"/>
-          <w:sz w:val="22"/>
-          <w:szCs w:val="22"/>
-        </w:rPr>
-        <w:t>Debe haber un control de inventario de la sucursal.</w:t>
+        <w:t>-Debe haber un control de inventario de la sucursal.</w:t>
       </w:r>
     </w:p>
     <w:p>
@@ -1404,13 +1362,7 @@
           </w:tcPr>
           <w:p>
             <w:r>
-              <w:t xml:space="preserve">La cantidad de personas que despachan </w:t>
-            </w:r>
-            <w:r>
-              <w:t xml:space="preserve">bebidas y botanas </w:t>
-            </w:r>
-            <w:r>
-              <w:t>debe reducirse a la mitad.</w:t>
+              <w:t>La cantidad de personas que despachan bebidas y botanas debe reducirse a la mitad.</w:t>
             </w:r>
           </w:p>
         </w:tc>
@@ -1432,13 +1384,7 @@
           </w:tcPr>
           <w:p>
             <w:r>
-              <w:t>Debe poder hacer pago usando tarjeta de crédito o débito, evitando usar el uso de monedas y billetes</w:t>
-            </w:r>
-            <w:r>
-              <w:t xml:space="preserve"> o en la sucursal</w:t>
-            </w:r>
-            <w:r>
-              <w:t>.</w:t>
+              <w:t>Debe poder hacer pago usando tarjeta de crédito o débito, evitando usar el uso de monedas y billetes o en la sucursal.</w:t>
             </w:r>
           </w:p>
         </w:tc>
@@ -1461,10 +1407,7 @@
           </w:tcPr>
           <w:p>
             <w:r>
-              <w:t>Debe dar uno o más códigos al hacer una compra, evitando el uso del papel</w:t>
-            </w:r>
-            <w:r>
-              <w:t>.</w:t>
+              <w:t>Debe dar uno o más códigos al hacer una compra, evitando el uso del papel.</w:t>
             </w:r>
           </w:p>
         </w:tc>
@@ -1584,8 +1527,6 @@
             </w:r>
           </w:p>
         </w:tc>
-        <w:bookmarkStart w:id="4" w:name="_GoBack"/>
-        <w:bookmarkEnd w:id="4"/>
       </w:tr>
       <w:tr>
         <w:tc>
@@ -1615,8 +1556,8 @@
       <w:pPr>
         <w:pStyle w:val="Ttulo2"/>
       </w:pPr>
-      <w:bookmarkStart w:id="5" w:name="_heading=h.2et92p0" w:colFirst="0" w:colLast="0"/>
-      <w:bookmarkEnd w:id="5"/>
+      <w:bookmarkStart w:id="4" w:name="_heading=h.2et92p0" w:colFirst="0" w:colLast="0"/>
+      <w:bookmarkEnd w:id="4"/>
       <w:r>
         <w:t>2.3 Procesos clave del negocio</w:t>
       </w:r>
@@ -1854,50 +1795,70 @@
       <w:pPr>
         <w:pStyle w:val="Ttulo2"/>
       </w:pPr>
-      <w:bookmarkStart w:id="6" w:name="_heading=h.tyjcwt" w:colFirst="0" w:colLast="0"/>
+      <w:bookmarkStart w:id="5" w:name="_heading=h.tyjcwt" w:colFirst="0" w:colLast="0"/>
+      <w:bookmarkEnd w:id="5"/>
+      <w:r>
+        <w:t>2.4 Oportunidades del negocio</w:t>
+      </w:r>
+    </w:p>
+    <w:p/>
+    <w:p>
+      <w:pPr>
+        <w:pStyle w:val="Ttulo2"/>
+      </w:pPr>
+      <w:bookmarkStart w:id="6" w:name="_heading=h.3dy6vkm" w:colFirst="0" w:colLast="0"/>
       <w:bookmarkEnd w:id="6"/>
       <w:r>
-        <w:t>2.4 Oportunidades del negocio</w:t>
+        <w:lastRenderedPageBreak/>
+        <w:t>2.5 Objetivos del negocio</w:t>
       </w:r>
     </w:p>
     <w:p/>
     <w:p>
       <w:pPr>
+        <w:pStyle w:val="Ttulo1"/>
+      </w:pPr>
+      <w:bookmarkStart w:id="7" w:name="_heading=h.1t3h5sf" w:colFirst="0" w:colLast="0"/>
+      <w:bookmarkEnd w:id="7"/>
+      <w:r>
+        <w:t>3 Visión de la solución</w:t>
+      </w:r>
+    </w:p>
+    <w:p/>
+    <w:p>
+      <w:pPr>
         <w:pStyle w:val="Ttulo2"/>
       </w:pPr>
-      <w:bookmarkStart w:id="7" w:name="_heading=h.3dy6vkm" w:colFirst="0" w:colLast="0"/>
-      <w:bookmarkEnd w:id="7"/>
-      <w:r>
-        <w:lastRenderedPageBreak/>
-        <w:t>2.</w:t>
-      </w:r>
-      <w:r>
-        <w:t>5 Objetivos del negocio</w:t>
-      </w:r>
-    </w:p>
-    <w:p/>
-    <w:p>
-      <w:pPr>
-        <w:pStyle w:val="Ttulo1"/>
-      </w:pPr>
-      <w:bookmarkStart w:id="8" w:name="_heading=h.1t3h5sf" w:colFirst="0" w:colLast="0"/>
+      <w:bookmarkStart w:id="8" w:name="_heading=h.4d34og8" w:colFirst="0" w:colLast="0"/>
       <w:bookmarkEnd w:id="8"/>
       <w:r>
-        <w:t>3 Visión de la solución</w:t>
-      </w:r>
-    </w:p>
-    <w:p/>
-    <w:p>
-      <w:pPr>
-        <w:pStyle w:val="Ttulo2"/>
-      </w:pPr>
-      <w:bookmarkStart w:id="9" w:name="_heading=h.4d34og8" w:colFirst="0" w:colLast="0"/>
+        <w:t>3.1 Frase de visión</w:t>
+      </w:r>
+    </w:p>
+    <w:p>
+      <w:r>
+        <w:t>Se implementará</w:t>
+      </w:r>
+      <w:r>
+        <w:t xml:space="preserve"> un sistema para una cadena de cines que permitirá la compra de botanas y bebidas,</w:t>
+      </w:r>
+      <w:r>
+        <w:t xml:space="preserve"> ya que estará disponible en línea,</w:t>
+      </w:r>
+      <w:r>
+        <w:t xml:space="preserve"> para antes de la función solicitada. </w:t>
+      </w:r>
+    </w:p>
+    <w:p>
+      <w:r>
+        <w:t xml:space="preserve">Además permitirá llevar acabo la administración de ventas, así como del control del </w:t>
+      </w:r>
+      <w:bookmarkStart w:id="9" w:name="_GoBack"/>
       <w:bookmarkEnd w:id="9"/>
       <w:r>
-        <w:t>3.1 Frase de visión</w:t>
-      </w:r>
-    </w:p>
-    <w:p/>
+        <w:t>inventario.</w:t>
+      </w:r>
+    </w:p>
     <w:p>
       <w:pPr>
         <w:pStyle w:val="Ttulo2"/>
@@ -2598,6 +2559,7 @@
       <w:bookmarkStart w:id="14" w:name="_heading=h.lnxbz9" w:colFirst="0" w:colLast="0"/>
       <w:bookmarkEnd w:id="14"/>
       <w:r>
+        <w:lastRenderedPageBreak/>
         <w:t>5.2 Entorno de operación</w:t>
       </w:r>
     </w:p>
@@ -2631,7 +2593,6 @@
         <w:rPr>
           <w:color w:val="000000"/>
         </w:rPr>
-        <w:lastRenderedPageBreak/>
         <w:t>Cantidad de usuarios del sistema</w:t>
       </w:r>
     </w:p>
@@ -2711,7 +2672,7 @@
 </file>
 
 <file path=word/numbering.xml><?xml version="1.0" encoding="utf-8"?>
-<w:numbering xmlns:wpc="http://schemas.microsoft.com/office/word/2010/wordprocessingCanvas" xmlns:mc="http://schemas.openxmlformats.org/markup-compatibility/2006" xmlns:o="urn:schemas-microsoft-com:office:office" xmlns:r="http://schemas.openxmlformats.org/officeDocument/2006/relationships" xmlns:m="http://schemas.openxmlformats.org/officeDocument/2006/math" xmlns:v="urn:schemas-microsoft-com:vml" xmlns:wp14="http://schemas.microsoft.com/office/word/2010/wordprocessingDrawing" xmlns:wp="http://schemas.openxmlformats.org/drawingml/2006/wordprocessingDrawing" xmlns:w10="urn:schemas-microsoft-com:office:word" xmlns:w="http://schemas.openxmlformats.org/wordprocessingml/2006/main" xmlns:w14="http://schemas.microsoft.com/office/word/2010/wordml" xmlns:wpg="http://schemas.microsoft.com/office/word/2010/wordprocessingGroup" xmlns:wpi="http://schemas.microsoft.com/office/word/2010/wordprocessingInk" xmlns:wne="http://schemas.microsoft.com/office/word/2006/wordml" xmlns:wps="http://schemas.microsoft.com/office/word/2010/wordprocessingShape" mc:Ignorable="w14 wp14">
+<w:numbering xmlns:wpc="http://schemas.microsoft.com/office/word/2010/wordprocessingCanvas" xmlns:mc="http://schemas.openxmlformats.org/markup-compatibility/2006" xmlns:o="urn:schemas-microsoft-com:office:office" xmlns:r="http://schemas.openxmlformats.org/officeDocument/2006/relationships" xmlns:m="http://schemas.openxmlformats.org/officeDocument/2006/math" xmlns:v="urn:schemas-microsoft-com:vml" xmlns:wp14="http://schemas.microsoft.com/office/word/2010/wordprocessingDrawing" xmlns:wp="http://schemas.openxmlformats.org/drawingml/2006/wordprocessingDrawing" xmlns:w10="urn:schemas-microsoft-com:office:word" xmlns:w="http://schemas.openxmlformats.org/wordprocessingml/2006/main" xmlns:w14="http://schemas.microsoft.com/office/word/2010/wordml" xmlns:w15="http://schemas.microsoft.com/office/word/2012/wordml" xmlns:wpg="http://schemas.microsoft.com/office/word/2010/wordprocessingGroup" xmlns:wpi="http://schemas.microsoft.com/office/word/2010/wordprocessingInk" xmlns:wne="http://schemas.microsoft.com/office/word/2006/wordml" xmlns:wps="http://schemas.microsoft.com/office/word/2010/wordprocessingShape" mc:Ignorable="w14 w15 wp14">
   <w:abstractNum w:abstractNumId="0">
     <w:nsid w:val="00C36043"/>
     <w:multiLevelType w:val="multilevel"/>
@@ -3138,7 +3099,7 @@
 </file>
 
 <file path=word/styles.xml><?xml version="1.0" encoding="utf-8"?>
-<w:styles xmlns:mc="http://schemas.openxmlformats.org/markup-compatibility/2006" xmlns:r="http://schemas.openxmlformats.org/officeDocument/2006/relationships" xmlns:w="http://schemas.openxmlformats.org/wordprocessingml/2006/main" xmlns:w14="http://schemas.microsoft.com/office/word/2010/wordml" mc:Ignorable="w14">
+<w:styles xmlns:mc="http://schemas.openxmlformats.org/markup-compatibility/2006" xmlns:r="http://schemas.openxmlformats.org/officeDocument/2006/relationships" xmlns:w="http://schemas.openxmlformats.org/wordprocessingml/2006/main" xmlns:w14="http://schemas.microsoft.com/office/word/2010/wordml" xmlns:w15="http://schemas.microsoft.com/office/word/2012/wordml" mc:Ignorable="w14 w15">
   <w:docDefaults>
     <w:rPrDefault>
       <w:rPr>
@@ -3155,144 +3116,378 @@
       </w:pPr>
     </w:pPrDefault>
   </w:docDefaults>
-  <w:latentStyles w:defLockedState="0" w:defUIPriority="99" w:defSemiHidden="1" w:defUnhideWhenUsed="1" w:defQFormat="0" w:count="267">
-    <w:lsdException w:name="Normal" w:semiHidden="0" w:uiPriority="0" w:unhideWhenUsed="0" w:qFormat="1"/>
-    <w:lsdException w:name="heading 1" w:semiHidden="0" w:uiPriority="9" w:unhideWhenUsed="0" w:qFormat="1"/>
-    <w:lsdException w:name="heading 2" w:uiPriority="9" w:qFormat="1"/>
-    <w:lsdException w:name="heading 3" w:uiPriority="9" w:qFormat="1"/>
-    <w:lsdException w:name="heading 4" w:uiPriority="9" w:qFormat="1"/>
-    <w:lsdException w:name="heading 5" w:uiPriority="9" w:qFormat="1"/>
-    <w:lsdException w:name="heading 6" w:uiPriority="9" w:qFormat="1"/>
-    <w:lsdException w:name="heading 7" w:uiPriority="9" w:qFormat="1"/>
-    <w:lsdException w:name="heading 8" w:uiPriority="9" w:qFormat="1"/>
-    <w:lsdException w:name="heading 9" w:uiPriority="9" w:qFormat="1"/>
-    <w:lsdException w:name="toc 1" w:uiPriority="39"/>
-    <w:lsdException w:name="toc 2" w:uiPriority="39"/>
-    <w:lsdException w:name="toc 3" w:uiPriority="39"/>
-    <w:lsdException w:name="toc 4" w:uiPriority="39"/>
-    <w:lsdException w:name="toc 5" w:uiPriority="39"/>
-    <w:lsdException w:name="toc 6" w:uiPriority="39"/>
-    <w:lsdException w:name="toc 7" w:uiPriority="39"/>
-    <w:lsdException w:name="toc 8" w:uiPriority="39"/>
-    <w:lsdException w:name="toc 9" w:uiPriority="39"/>
-    <w:lsdException w:name="caption" w:uiPriority="35" w:qFormat="1"/>
-    <w:lsdException w:name="Title" w:semiHidden="0" w:uiPriority="10" w:unhideWhenUsed="0" w:qFormat="1"/>
-    <w:lsdException w:name="Default Paragraph Font" w:uiPriority="1"/>
-    <w:lsdException w:name="Subtitle" w:semiHidden="0" w:uiPriority="11" w:unhideWhenUsed="0" w:qFormat="1"/>
-    <w:lsdException w:name="Strong" w:semiHidden="0" w:uiPriority="22" w:unhideWhenUsed="0" w:qFormat="1"/>
-    <w:lsdException w:name="Emphasis" w:semiHidden="0" w:uiPriority="20" w:unhideWhenUsed="0" w:qFormat="1"/>
-    <w:lsdException w:name="Table Grid" w:semiHidden="0" w:uiPriority="59" w:unhideWhenUsed="0"/>
-    <w:lsdException w:name="Placeholder Text" w:unhideWhenUsed="0"/>
-    <w:lsdException w:name="No Spacing" w:semiHidden="0" w:uiPriority="1" w:unhideWhenUsed="0" w:qFormat="1"/>
-    <w:lsdException w:name="Light Shading" w:semiHidden="0" w:uiPriority="60" w:unhideWhenUsed="0"/>
-    <w:lsdException w:name="Light List" w:semiHidden="0" w:uiPriority="61" w:unhideWhenUsed="0"/>
-    <w:lsdException w:name="Light Grid" w:semiHidden="0" w:uiPriority="62" w:unhideWhenUsed="0"/>
-    <w:lsdException w:name="Medium Shading 1" w:semiHidden="0" w:uiPriority="63" w:unhideWhenUsed="0"/>
-    <w:lsdException w:name="Medium Shading 2" w:semiHidden="0" w:uiPriority="64" w:unhideWhenUsed="0"/>
-    <w:lsdException w:name="Medium List 1" w:semiHidden="0" w:uiPriority="65" w:unhideWhenUsed="0"/>
-    <w:lsdException w:name="Medium List 2" w:semiHidden="0" w:uiPriority="66" w:unhideWhenUsed="0"/>
-    <w:lsdException w:name="Medium Grid 1" w:semiHidden="0" w:uiPriority="67" w:unhideWhenUsed="0"/>
-    <w:lsdException w:name="Medium Grid 2" w:semiHidden="0" w:uiPriority="68" w:unhideWhenUsed="0"/>
-    <w:lsdException w:name="Medium Grid 3" w:semiHidden="0" w:uiPriority="69" w:unhideWhenUsed="0"/>
-    <w:lsdException w:name="Dark List" w:semiHidden="0" w:uiPriority="70" w:unhideWhenUsed="0"/>
-    <w:lsdException w:name="Colorful Shading" w:semiHidden="0" w:uiPriority="71" w:unhideWhenUsed="0"/>
-    <w:lsdException w:name="Colorful List" w:semiHidden="0" w:uiPriority="72" w:unhideWhenUsed="0"/>
-    <w:lsdException w:name="Colorful Grid" w:semiHidden="0" w:uiPriority="73" w:unhideWhenUsed="0"/>
-    <w:lsdException w:name="Light Shading Accent 1" w:semiHidden="0" w:uiPriority="60" w:unhideWhenUsed="0"/>
-    <w:lsdException w:name="Light List Accent 1" w:semiHidden="0" w:uiPriority="61" w:unhideWhenUsed="0"/>
-    <w:lsdException w:name="Light Grid Accent 1" w:semiHidden="0" w:uiPriority="62" w:unhideWhenUsed="0"/>
-    <w:lsdException w:name="Medium Shading 1 Accent 1" w:semiHidden="0" w:uiPriority="63" w:unhideWhenUsed="0"/>
-    <w:lsdException w:name="Medium Shading 2 Accent 1" w:semiHidden="0" w:uiPriority="64" w:unhideWhenUsed="0"/>
-    <w:lsdException w:name="Medium List 1 Accent 1" w:semiHidden="0" w:uiPriority="65" w:unhideWhenUsed="0"/>
-    <w:lsdException w:name="Revision" w:unhideWhenUsed="0"/>
-    <w:lsdException w:name="List Paragraph" w:semiHidden="0" w:uiPriority="34" w:unhideWhenUsed="0" w:qFormat="1"/>
-    <w:lsdException w:name="Quote" w:semiHidden="0" w:uiPriority="29" w:unhideWhenUsed="0" w:qFormat="1"/>
-    <w:lsdException w:name="Intense Quote" w:semiHidden="0" w:uiPriority="30" w:unhideWhenUsed="0" w:qFormat="1"/>
-    <w:lsdException w:name="Medium List 2 Accent 1" w:semiHidden="0" w:uiPriority="66" w:unhideWhenUsed="0"/>
-    <w:lsdException w:name="Medium Grid 1 Accent 1" w:semiHidden="0" w:uiPriority="67" w:unhideWhenUsed="0"/>
-    <w:lsdException w:name="Medium Grid 2 Accent 1" w:semiHidden="0" w:uiPriority="68" w:unhideWhenUsed="0"/>
-    <w:lsdException w:name="Medium Grid 3 Accent 1" w:semiHidden="0" w:uiPriority="69" w:unhideWhenUsed="0"/>
-    <w:lsdException w:name="Dark List Accent 1" w:semiHidden="0" w:uiPriority="70" w:unhideWhenUsed="0"/>
-    <w:lsdException w:name="Colorful Shading Accent 1" w:semiHidden="0" w:uiPriority="71" w:unhideWhenUsed="0"/>
-    <w:lsdException w:name="Colorful List Accent 1" w:semiHidden="0" w:uiPriority="72" w:unhideWhenUsed="0"/>
-    <w:lsdException w:name="Colorful Grid Accent 1" w:semiHidden="0" w:uiPriority="73" w:unhideWhenUsed="0"/>
-    <w:lsdException w:name="Light Shading Accent 2" w:semiHidden="0" w:uiPriority="60" w:unhideWhenUsed="0"/>
-    <w:lsdException w:name="Light List Accent 2" w:semiHidden="0" w:uiPriority="61" w:unhideWhenUsed="0"/>
-    <w:lsdException w:name="Light Grid Accent 2" w:semiHidden="0" w:uiPriority="62" w:unhideWhenUsed="0"/>
-    <w:lsdException w:name="Medium Shading 1 Accent 2" w:semiHidden="0" w:uiPriority="63" w:unhideWhenUsed="0"/>
-    <w:lsdException w:name="Medium Shading 2 Accent 2" w:semiHidden="0" w:uiPriority="64" w:unhideWhenUsed="0"/>
-    <w:lsdException w:name="Medium List 1 Accent 2" w:semiHidden="0" w:uiPriority="65" w:unhideWhenUsed="0"/>
-    <w:lsdException w:name="Medium List 2 Accent 2" w:semiHidden="0" w:uiPriority="66" w:unhideWhenUsed="0"/>
-    <w:lsdException w:name="Medium Grid 1 Accent 2" w:semiHidden="0" w:uiPriority="67" w:unhideWhenUsed="0"/>
-    <w:lsdException w:name="Medium Grid 2 Accent 2" w:semiHidden="0" w:uiPriority="68" w:unhideWhenUsed="0"/>
-    <w:lsdException w:name="Medium Grid 3 Accent 2" w:semiHidden="0" w:uiPriority="69" w:unhideWhenUsed="0"/>
-    <w:lsdException w:name="Dark List Accent 2" w:semiHidden="0" w:uiPriority="70" w:unhideWhenUsed="0"/>
-    <w:lsdException w:name="Colorful Shading Accent 2" w:semiHidden="0" w:uiPriority="71" w:unhideWhenUsed="0"/>
-    <w:lsdException w:name="Colorful List Accent 2" w:semiHidden="0" w:uiPriority="72" w:unhideWhenUsed="0"/>
-    <w:lsdException w:name="Colorful Grid Accent 2" w:semiHidden="0" w:uiPriority="73" w:unhideWhenUsed="0"/>
-    <w:lsdException w:name="Light Shading Accent 3" w:semiHidden="0" w:uiPriority="60" w:unhideWhenUsed="0"/>
-    <w:lsdException w:name="Light List Accent 3" w:semiHidden="0" w:uiPriority="61" w:unhideWhenUsed="0"/>
-    <w:lsdException w:name="Light Grid Accent 3" w:semiHidden="0" w:uiPriority="62" w:unhideWhenUsed="0"/>
-    <w:lsdException w:name="Medium Shading 1 Accent 3" w:semiHidden="0" w:uiPriority="63" w:unhideWhenUsed="0"/>
-    <w:lsdException w:name="Medium Shading 2 Accent 3" w:semiHidden="0" w:uiPriority="64" w:unhideWhenUsed="0"/>
-    <w:lsdException w:name="Medium List 1 Accent 3" w:semiHidden="0" w:uiPriority="65" w:unhideWhenUsed="0"/>
-    <w:lsdException w:name="Medium List 2 Accent 3" w:semiHidden="0" w:uiPriority="66" w:unhideWhenUsed="0"/>
-    <w:lsdException w:name="Medium Grid 1 Accent 3" w:semiHidden="0" w:uiPriority="67" w:unhideWhenUsed="0"/>
-    <w:lsdException w:name="Medium Grid 2 Accent 3" w:semiHidden="0" w:uiPriority="68" w:unhideWhenUsed="0"/>
-    <w:lsdException w:name="Medium Grid 3 Accent 3" w:semiHidden="0" w:uiPriority="69" w:unhideWhenUsed="0"/>
-    <w:lsdException w:name="Dark List Accent 3" w:semiHidden="0" w:uiPriority="70" w:unhideWhenUsed="0"/>
-    <w:lsdException w:name="Colorful Shading Accent 3" w:semiHidden="0" w:uiPriority="71" w:unhideWhenUsed="0"/>
-    <w:lsdException w:name="Colorful List Accent 3" w:semiHidden="0" w:uiPriority="72" w:unhideWhenUsed="0"/>
-    <w:lsdException w:name="Colorful Grid Accent 3" w:semiHidden="0" w:uiPriority="73" w:unhideWhenUsed="0"/>
-    <w:lsdException w:name="Light Shading Accent 4" w:semiHidden="0" w:uiPriority="60" w:unhideWhenUsed="0"/>
-    <w:lsdException w:name="Light List Accent 4" w:semiHidden="0" w:uiPriority="61" w:unhideWhenUsed="0"/>
-    <w:lsdException w:name="Light Grid Accent 4" w:semiHidden="0" w:uiPriority="62" w:unhideWhenUsed="0"/>
-    <w:lsdException w:name="Medium Shading 1 Accent 4" w:semiHidden="0" w:uiPriority="63" w:unhideWhenUsed="0"/>
-    <w:lsdException w:name="Medium Shading 2 Accent 4" w:semiHidden="0" w:uiPriority="64" w:unhideWhenUsed="0"/>
-    <w:lsdException w:name="Medium List 1 Accent 4" w:semiHidden="0" w:uiPriority="65" w:unhideWhenUsed="0"/>
-    <w:lsdException w:name="Medium List 2 Accent 4" w:semiHidden="0" w:uiPriority="66" w:unhideWhenUsed="0"/>
-    <w:lsdException w:name="Medium Grid 1 Accent 4" w:semiHidden="0" w:uiPriority="67" w:unhideWhenUsed="0"/>
-    <w:lsdException w:name="Medium Grid 2 Accent 4" w:semiHidden="0" w:uiPriority="68" w:unhideWhenUsed="0"/>
-    <w:lsdException w:name="Medium Grid 3 Accent 4" w:semiHidden="0" w:uiPriority="69" w:unhideWhenUsed="0"/>
-    <w:lsdException w:name="Dark List Accent 4" w:semiHidden="0" w:uiPriority="70" w:unhideWhenUsed="0"/>
-    <w:lsdException w:name="Colorful Shading Accent 4" w:semiHidden="0" w:uiPriority="71" w:unhideWhenUsed="0"/>
-    <w:lsdException w:name="Colorful List Accent 4" w:semiHidden="0" w:uiPriority="72" w:unhideWhenUsed="0"/>
-    <w:lsdException w:name="Colorful Grid Accent 4" w:semiHidden="0" w:uiPriority="73" w:unhideWhenUsed="0"/>
-    <w:lsdException w:name="Light Shading Accent 5" w:semiHidden="0" w:uiPriority="60" w:unhideWhenUsed="0"/>
-    <w:lsdException w:name="Light List Accent 5" w:semiHidden="0" w:uiPriority="61" w:unhideWhenUsed="0"/>
-    <w:lsdException w:name="Light Grid Accent 5" w:semiHidden="0" w:uiPriority="62" w:unhideWhenUsed="0"/>
-    <w:lsdException w:name="Medium Shading 1 Accent 5" w:semiHidden="0" w:uiPriority="63" w:unhideWhenUsed="0"/>
-    <w:lsdException w:name="Medium Shading 2 Accent 5" w:semiHidden="0" w:uiPriority="64" w:unhideWhenUsed="0"/>
-    <w:lsdException w:name="Medium List 1 Accent 5" w:semiHidden="0" w:uiPriority="65" w:unhideWhenUsed="0"/>
-    <w:lsdException w:name="Medium List 2 Accent 5" w:semiHidden="0" w:uiPriority="66" w:unhideWhenUsed="0"/>
-    <w:lsdException w:name="Medium Grid 1 Accent 5" w:semiHidden="0" w:uiPriority="67" w:unhideWhenUsed="0"/>
-    <w:lsdException w:name="Medium Grid 2 Accent 5" w:semiHidden="0" w:uiPriority="68" w:unhideWhenUsed="0"/>
-    <w:lsdException w:name="Medium Grid 3 Accent 5" w:semiHidden="0" w:uiPriority="69" w:unhideWhenUsed="0"/>
-    <w:lsdException w:name="Dark List Accent 5" w:semiHidden="0" w:uiPriority="70" w:unhideWhenUsed="0"/>
-    <w:lsdException w:name="Colorful Shading Accent 5" w:semiHidden="0" w:uiPriority="71" w:unhideWhenUsed="0"/>
-    <w:lsdException w:name="Colorful List Accent 5" w:semiHidden="0" w:uiPriority="72" w:unhideWhenUsed="0"/>
-    <w:lsdException w:name="Colorful Grid Accent 5" w:semiHidden="0" w:uiPriority="73" w:unhideWhenUsed="0"/>
-    <w:lsdException w:name="Light Shading Accent 6" w:semiHidden="0" w:uiPriority="60" w:unhideWhenUsed="0"/>
-    <w:lsdException w:name="Light List Accent 6" w:semiHidden="0" w:uiPriority="61" w:unhideWhenUsed="0"/>
-    <w:lsdException w:name="Light Grid Accent 6" w:semiHidden="0" w:uiPriority="62" w:unhideWhenUsed="0"/>
-    <w:lsdException w:name="Medium Shading 1 Accent 6" w:semiHidden="0" w:uiPriority="63" w:unhideWhenUsed="0"/>
-    <w:lsdException w:name="Medium Shading 2 Accent 6" w:semiHidden="0" w:uiPriority="64" w:unhideWhenUsed="0"/>
-    <w:lsdException w:name="Medium List 1 Accent 6" w:semiHidden="0" w:uiPriority="65" w:unhideWhenUsed="0"/>
-    <w:lsdException w:name="Medium List 2 Accent 6" w:semiHidden="0" w:uiPriority="66" w:unhideWhenUsed="0"/>
-    <w:lsdException w:name="Medium Grid 1 Accent 6" w:semiHidden="0" w:uiPriority="67" w:unhideWhenUsed="0"/>
-    <w:lsdException w:name="Medium Grid 2 Accent 6" w:semiHidden="0" w:uiPriority="68" w:unhideWhenUsed="0"/>
-    <w:lsdException w:name="Medium Grid 3 Accent 6" w:semiHidden="0" w:uiPriority="69" w:unhideWhenUsed="0"/>
-    <w:lsdException w:name="Dark List Accent 6" w:semiHidden="0" w:uiPriority="70" w:unhideWhenUsed="0"/>
-    <w:lsdException w:name="Colorful Shading Accent 6" w:semiHidden="0" w:uiPriority="71" w:unhideWhenUsed="0"/>
-    <w:lsdException w:name="Colorful List Accent 6" w:semiHidden="0" w:uiPriority="72" w:unhideWhenUsed="0"/>
-    <w:lsdException w:name="Colorful Grid Accent 6" w:semiHidden="0" w:uiPriority="73" w:unhideWhenUsed="0"/>
-    <w:lsdException w:name="Subtle Emphasis" w:semiHidden="0" w:uiPriority="19" w:unhideWhenUsed="0" w:qFormat="1"/>
-    <w:lsdException w:name="Intense Emphasis" w:semiHidden="0" w:uiPriority="21" w:unhideWhenUsed="0" w:qFormat="1"/>
-    <w:lsdException w:name="Subtle Reference" w:semiHidden="0" w:uiPriority="31" w:unhideWhenUsed="0" w:qFormat="1"/>
-    <w:lsdException w:name="Intense Reference" w:semiHidden="0" w:uiPriority="32" w:unhideWhenUsed="0" w:qFormat="1"/>
-    <w:lsdException w:name="Book Title" w:semiHidden="0" w:uiPriority="33" w:unhideWhenUsed="0" w:qFormat="1"/>
-    <w:lsdException w:name="Bibliography" w:uiPriority="37"/>
-    <w:lsdException w:name="TOC Heading" w:uiPriority="39" w:qFormat="1"/>
+  <w:latentStyles w:defLockedState="0" w:defUIPriority="99" w:defSemiHidden="0" w:defUnhideWhenUsed="0" w:defQFormat="0" w:count="371">
+    <w:lsdException w:name="Normal" w:uiPriority="0" w:qFormat="1"/>
+    <w:lsdException w:name="heading 1" w:uiPriority="9" w:qFormat="1"/>
+    <w:lsdException w:name="heading 2" w:semiHidden="1" w:uiPriority="9" w:unhideWhenUsed="1" w:qFormat="1"/>
+    <w:lsdException w:name="heading 3" w:semiHidden="1" w:uiPriority="9" w:unhideWhenUsed="1" w:qFormat="1"/>
+    <w:lsdException w:name="heading 4" w:semiHidden="1" w:uiPriority="9" w:unhideWhenUsed="1" w:qFormat="1"/>
+    <w:lsdException w:name="heading 5" w:semiHidden="1" w:uiPriority="9" w:unhideWhenUsed="1" w:qFormat="1"/>
+    <w:lsdException w:name="heading 6" w:semiHidden="1" w:uiPriority="9" w:unhideWhenUsed="1" w:qFormat="1"/>
+    <w:lsdException w:name="heading 7" w:semiHidden="1" w:uiPriority="9" w:unhideWhenUsed="1" w:qFormat="1"/>
+    <w:lsdException w:name="heading 8" w:semiHidden="1" w:uiPriority="9" w:unhideWhenUsed="1" w:qFormat="1"/>
+    <w:lsdException w:name="heading 9" w:semiHidden="1" w:uiPriority="9" w:unhideWhenUsed="1" w:qFormat="1"/>
+    <w:lsdException w:name="index 1" w:semiHidden="1" w:unhideWhenUsed="1"/>
+    <w:lsdException w:name="index 2" w:semiHidden="1" w:unhideWhenUsed="1"/>
+    <w:lsdException w:name="index 3" w:semiHidden="1" w:unhideWhenUsed="1"/>
+    <w:lsdException w:name="index 4" w:semiHidden="1" w:unhideWhenUsed="1"/>
+    <w:lsdException w:name="index 5" w:semiHidden="1" w:unhideWhenUsed="1"/>
+    <w:lsdException w:name="index 6" w:semiHidden="1" w:unhideWhenUsed="1"/>
+    <w:lsdException w:name="index 7" w:semiHidden="1" w:unhideWhenUsed="1"/>
+    <w:lsdException w:name="index 8" w:semiHidden="1" w:unhideWhenUsed="1"/>
+    <w:lsdException w:name="index 9" w:semiHidden="1" w:unhideWhenUsed="1"/>
+    <w:lsdException w:name="toc 1" w:semiHidden="1" w:uiPriority="39" w:unhideWhenUsed="1"/>
+    <w:lsdException w:name="toc 2" w:semiHidden="1" w:uiPriority="39" w:unhideWhenUsed="1"/>
+    <w:lsdException w:name="toc 3" w:semiHidden="1" w:uiPriority="39" w:unhideWhenUsed="1"/>
+    <w:lsdException w:name="toc 4" w:semiHidden="1" w:uiPriority="39" w:unhideWhenUsed="1"/>
+    <w:lsdException w:name="toc 5" w:semiHidden="1" w:uiPriority="39" w:unhideWhenUsed="1"/>
+    <w:lsdException w:name="toc 6" w:semiHidden="1" w:uiPriority="39" w:unhideWhenUsed="1"/>
+    <w:lsdException w:name="toc 7" w:semiHidden="1" w:uiPriority="39" w:unhideWhenUsed="1"/>
+    <w:lsdException w:name="toc 8" w:semiHidden="1" w:uiPriority="39" w:unhideWhenUsed="1"/>
+    <w:lsdException w:name="toc 9" w:semiHidden="1" w:uiPriority="39" w:unhideWhenUsed="1"/>
+    <w:lsdException w:name="Normal Indent" w:semiHidden="1" w:unhideWhenUsed="1"/>
+    <w:lsdException w:name="footnote text" w:semiHidden="1" w:unhideWhenUsed="1"/>
+    <w:lsdException w:name="annotation text" w:semiHidden="1" w:unhideWhenUsed="1"/>
+    <w:lsdException w:name="header" w:semiHidden="1" w:unhideWhenUsed="1"/>
+    <w:lsdException w:name="footer" w:semiHidden="1" w:unhideWhenUsed="1"/>
+    <w:lsdException w:name="index heading" w:semiHidden="1" w:unhideWhenUsed="1"/>
+    <w:lsdException w:name="caption" w:semiHidden="1" w:uiPriority="35" w:unhideWhenUsed="1" w:qFormat="1"/>
+    <w:lsdException w:name="table of figures" w:semiHidden="1" w:unhideWhenUsed="1"/>
+    <w:lsdException w:name="envelope address" w:semiHidden="1" w:unhideWhenUsed="1"/>
+    <w:lsdException w:name="envelope return" w:semiHidden="1" w:unhideWhenUsed="1"/>
+    <w:lsdException w:name="footnote reference" w:semiHidden="1" w:unhideWhenUsed="1"/>
+    <w:lsdException w:name="annotation reference" w:semiHidden="1" w:unhideWhenUsed="1"/>
+    <w:lsdException w:name="line number" w:semiHidden="1" w:unhideWhenUsed="1"/>
+    <w:lsdException w:name="page number" w:semiHidden="1" w:unhideWhenUsed="1"/>
+    <w:lsdException w:name="endnote reference" w:semiHidden="1" w:unhideWhenUsed="1"/>
+    <w:lsdException w:name="endnote text" w:semiHidden="1" w:unhideWhenUsed="1"/>
+    <w:lsdException w:name="table of authorities" w:semiHidden="1" w:unhideWhenUsed="1"/>
+    <w:lsdException w:name="macro" w:semiHidden="1" w:unhideWhenUsed="1"/>
+    <w:lsdException w:name="toa heading" w:semiHidden="1" w:unhideWhenUsed="1"/>
+    <w:lsdException w:name="List" w:semiHidden="1" w:unhideWhenUsed="1"/>
+    <w:lsdException w:name="List Bullet" w:semiHidden="1" w:unhideWhenUsed="1"/>
+    <w:lsdException w:name="List Number" w:semiHidden="1" w:unhideWhenUsed="1"/>
+    <w:lsdException w:name="List 2" w:semiHidden="1" w:unhideWhenUsed="1"/>
+    <w:lsdException w:name="List 3" w:semiHidden="1" w:unhideWhenUsed="1"/>
+    <w:lsdException w:name="List 4" w:semiHidden="1" w:unhideWhenUsed="1"/>
+    <w:lsdException w:name="List 5" w:semiHidden="1" w:unhideWhenUsed="1"/>
+    <w:lsdException w:name="List Bullet 2" w:semiHidden="1" w:unhideWhenUsed="1"/>
+    <w:lsdException w:name="List Bullet 3" w:semiHidden="1" w:unhideWhenUsed="1"/>
+    <w:lsdException w:name="List Bullet 4" w:semiHidden="1" w:unhideWhenUsed="1"/>
+    <w:lsdException w:name="List Bullet 5" w:semiHidden="1" w:unhideWhenUsed="1"/>
+    <w:lsdException w:name="List Number 2" w:semiHidden="1" w:unhideWhenUsed="1"/>
+    <w:lsdException w:name="List Number 3" w:semiHidden="1" w:unhideWhenUsed="1"/>
+    <w:lsdException w:name="List Number 4" w:semiHidden="1" w:unhideWhenUsed="1"/>
+    <w:lsdException w:name="List Number 5" w:semiHidden="1" w:unhideWhenUsed="1"/>
+    <w:lsdException w:name="Title" w:uiPriority="10" w:qFormat="1"/>
+    <w:lsdException w:name="Closing" w:semiHidden="1" w:unhideWhenUsed="1"/>
+    <w:lsdException w:name="Signature" w:semiHidden="1" w:unhideWhenUsed="1"/>
+    <w:lsdException w:name="Default Paragraph Font" w:semiHidden="1" w:uiPriority="1" w:unhideWhenUsed="1"/>
+    <w:lsdException w:name="Body Text" w:semiHidden="1" w:unhideWhenUsed="1"/>
+    <w:lsdException w:name="Body Text Indent" w:semiHidden="1" w:unhideWhenUsed="1"/>
+    <w:lsdException w:name="List Continue" w:semiHidden="1" w:unhideWhenUsed="1"/>
+    <w:lsdException w:name="List Continue 2" w:semiHidden="1" w:unhideWhenUsed="1"/>
+    <w:lsdException w:name="List Continue 3" w:semiHidden="1" w:unhideWhenUsed="1"/>
+    <w:lsdException w:name="List Continue 4" w:semiHidden="1" w:unhideWhenUsed="1"/>
+    <w:lsdException w:name="List Continue 5" w:semiHidden="1" w:unhideWhenUsed="1"/>
+    <w:lsdException w:name="Message Header" w:semiHidden="1" w:unhideWhenUsed="1"/>
+    <w:lsdException w:name="Subtitle" w:uiPriority="11" w:qFormat="1"/>
+    <w:lsdException w:name="Salutation" w:semiHidden="1" w:unhideWhenUsed="1"/>
+    <w:lsdException w:name="Date" w:semiHidden="1" w:unhideWhenUsed="1"/>
+    <w:lsdException w:name="Body Text First Indent" w:semiHidden="1" w:unhideWhenUsed="1"/>
+    <w:lsdException w:name="Body Text First Indent 2" w:semiHidden="1" w:unhideWhenUsed="1"/>
+    <w:lsdException w:name="Note Heading" w:semiHidden="1" w:unhideWhenUsed="1"/>
+    <w:lsdException w:name="Body Text 2" w:semiHidden="1" w:unhideWhenUsed="1"/>
+    <w:lsdException w:name="Body Text 3" w:semiHidden="1" w:unhideWhenUsed="1"/>
+    <w:lsdException w:name="Body Text Indent 2" w:semiHidden="1" w:unhideWhenUsed="1"/>
+    <w:lsdException w:name="Body Text Indent 3" w:semiHidden="1" w:unhideWhenUsed="1"/>
+    <w:lsdException w:name="Block Text" w:semiHidden="1" w:unhideWhenUsed="1"/>
+    <w:lsdException w:name="Hyperlink" w:semiHidden="1" w:unhideWhenUsed="1"/>
+    <w:lsdException w:name="FollowedHyperlink" w:semiHidden="1" w:unhideWhenUsed="1"/>
+    <w:lsdException w:name="Strong" w:uiPriority="22" w:qFormat="1"/>
+    <w:lsdException w:name="Emphasis" w:uiPriority="20" w:qFormat="1"/>
+    <w:lsdException w:name="Document Map" w:semiHidden="1" w:unhideWhenUsed="1"/>
+    <w:lsdException w:name="Plain Text" w:semiHidden="1" w:unhideWhenUsed="1"/>
+    <w:lsdException w:name="E-mail Signature" w:semiHidden="1" w:unhideWhenUsed="1"/>
+    <w:lsdException w:name="HTML Top of Form" w:semiHidden="1" w:unhideWhenUsed="1"/>
+    <w:lsdException w:name="HTML Bottom of Form" w:semiHidden="1" w:unhideWhenUsed="1"/>
+    <w:lsdException w:name="Normal (Web)" w:semiHidden="1" w:unhideWhenUsed="1"/>
+    <w:lsdException w:name="HTML Acronym" w:semiHidden="1" w:unhideWhenUsed="1"/>
+    <w:lsdException w:name="HTML Address" w:semiHidden="1" w:unhideWhenUsed="1"/>
+    <w:lsdException w:name="HTML Cite" w:semiHidden="1" w:unhideWhenUsed="1"/>
+    <w:lsdException w:name="HTML Code" w:semiHidden="1" w:unhideWhenUsed="1"/>
+    <w:lsdException w:name="HTML Definition" w:semiHidden="1" w:unhideWhenUsed="1"/>
+    <w:lsdException w:name="HTML Keyboard" w:semiHidden="1" w:unhideWhenUsed="1"/>
+    <w:lsdException w:name="HTML Preformatted" w:semiHidden="1" w:unhideWhenUsed="1"/>
+    <w:lsdException w:name="HTML Sample" w:semiHidden="1" w:unhideWhenUsed="1"/>
+    <w:lsdException w:name="HTML Typewriter" w:semiHidden="1" w:unhideWhenUsed="1"/>
+    <w:lsdException w:name="HTML Variable" w:semiHidden="1" w:unhideWhenUsed="1"/>
+    <w:lsdException w:name="Normal Table" w:semiHidden="1" w:unhideWhenUsed="1"/>
+    <w:lsdException w:name="annotation subject" w:semiHidden="1" w:unhideWhenUsed="1"/>
+    <w:lsdException w:name="No List" w:semiHidden="1" w:unhideWhenUsed="1"/>
+    <w:lsdException w:name="Outline List 1" w:semiHidden="1" w:unhideWhenUsed="1"/>
+    <w:lsdException w:name="Outline List 2" w:semiHidden="1" w:unhideWhenUsed="1"/>
+    <w:lsdException w:name="Outline List 3" w:semiHidden="1" w:unhideWhenUsed="1"/>
+    <w:lsdException w:name="Table Simple 1" w:semiHidden="1" w:unhideWhenUsed="1"/>
+    <w:lsdException w:name="Table Simple 2" w:semiHidden="1" w:unhideWhenUsed="1"/>
+    <w:lsdException w:name="Table Simple 3" w:semiHidden="1" w:unhideWhenUsed="1"/>
+    <w:lsdException w:name="Table Classic 1" w:semiHidden="1" w:unhideWhenUsed="1"/>
+    <w:lsdException w:name="Table Classic 2" w:semiHidden="1" w:unhideWhenUsed="1"/>
+    <w:lsdException w:name="Table Classic 3" w:semiHidden="1" w:unhideWhenUsed="1"/>
+    <w:lsdException w:name="Table Classic 4" w:semiHidden="1" w:unhideWhenUsed="1"/>
+    <w:lsdException w:name="Table Colorful 1" w:semiHidden="1" w:unhideWhenUsed="1"/>
+    <w:lsdException w:name="Table Colorful 2" w:semiHidden="1" w:unhideWhenUsed="1"/>
+    <w:lsdException w:name="Table Colorful 3" w:semiHidden="1" w:unhideWhenUsed="1"/>
+    <w:lsdException w:name="Table Columns 1" w:semiHidden="1" w:unhideWhenUsed="1"/>
+    <w:lsdException w:name="Table Columns 2" w:semiHidden="1" w:unhideWhenUsed="1"/>
+    <w:lsdException w:name="Table Columns 3" w:semiHidden="1" w:unhideWhenUsed="1"/>
+    <w:lsdException w:name="Table Columns 4" w:semiHidden="1" w:unhideWhenUsed="1"/>
+    <w:lsdException w:name="Table Columns 5" w:semiHidden="1" w:unhideWhenUsed="1"/>
+    <w:lsdException w:name="Table Grid 1" w:semiHidden="1" w:unhideWhenUsed="1"/>
+    <w:lsdException w:name="Table Grid 2" w:semiHidden="1" w:unhideWhenUsed="1"/>
+    <w:lsdException w:name="Table Grid 3" w:semiHidden="1" w:unhideWhenUsed="1"/>
+    <w:lsdException w:name="Table Grid 4" w:semiHidden="1" w:unhideWhenUsed="1"/>
+    <w:lsdException w:name="Table Grid 5" w:semiHidden="1" w:unhideWhenUsed="1"/>
+    <w:lsdException w:name="Table Grid 6" w:semiHidden="1" w:unhideWhenUsed="1"/>
+    <w:lsdException w:name="Table Grid 7" w:semiHidden="1" w:unhideWhenUsed="1"/>
+    <w:lsdException w:name="Table Grid 8" w:semiHidden="1" w:unhideWhenUsed="1"/>
+    <w:lsdException w:name="Table List 1" w:semiHidden="1" w:unhideWhenUsed="1"/>
+    <w:lsdException w:name="Table List 2" w:semiHidden="1" w:unhideWhenUsed="1"/>
+    <w:lsdException w:name="Table List 3" w:semiHidden="1" w:unhideWhenUsed="1"/>
+    <w:lsdException w:name="Table List 4" w:semiHidden="1" w:unhideWhenUsed="1"/>
+    <w:lsdException w:name="Table List 5" w:semiHidden="1" w:unhideWhenUsed="1"/>
+    <w:lsdException w:name="Table List 6" w:semiHidden="1" w:unhideWhenUsed="1"/>
+    <w:lsdException w:name="Table List 7" w:semiHidden="1" w:unhideWhenUsed="1"/>
+    <w:lsdException w:name="Table List 8" w:semiHidden="1" w:unhideWhenUsed="1"/>
+    <w:lsdException w:name="Table 3D effects 1" w:semiHidden="1" w:unhideWhenUsed="1"/>
+    <w:lsdException w:name="Table 3D effects 2" w:semiHidden="1" w:unhideWhenUsed="1"/>
+    <w:lsdException w:name="Table 3D effects 3" w:semiHidden="1" w:unhideWhenUsed="1"/>
+    <w:lsdException w:name="Table Contemporary" w:semiHidden="1" w:unhideWhenUsed="1"/>
+    <w:lsdException w:name="Table Elegant" w:semiHidden="1" w:unhideWhenUsed="1"/>
+    <w:lsdException w:name="Table Professional" w:semiHidden="1" w:unhideWhenUsed="1"/>
+    <w:lsdException w:name="Table Subtle 1" w:semiHidden="1" w:unhideWhenUsed="1"/>
+    <w:lsdException w:name="Table Subtle 2" w:semiHidden="1" w:unhideWhenUsed="1"/>
+    <w:lsdException w:name="Table Web 1" w:semiHidden="1" w:unhideWhenUsed="1"/>
+    <w:lsdException w:name="Table Web 2" w:semiHidden="1" w:unhideWhenUsed="1"/>
+    <w:lsdException w:name="Table Web 3" w:semiHidden="1" w:unhideWhenUsed="1"/>
+    <w:lsdException w:name="Balloon Text" w:semiHidden="1" w:unhideWhenUsed="1"/>
+    <w:lsdException w:name="Table Grid" w:uiPriority="59"/>
+    <w:lsdException w:name="Table Theme" w:semiHidden="1" w:unhideWhenUsed="1"/>
+    <w:lsdException w:name="Placeholder Text" w:semiHidden="1"/>
+    <w:lsdException w:name="No Spacing" w:uiPriority="1" w:qFormat="1"/>
+    <w:lsdException w:name="Light Shading" w:uiPriority="60"/>
+    <w:lsdException w:name="Light List" w:uiPriority="61"/>
+    <w:lsdException w:name="Light Grid" w:uiPriority="62"/>
+    <w:lsdException w:name="Medium Shading 1" w:uiPriority="63"/>
+    <w:lsdException w:name="Medium Shading 2" w:uiPriority="64"/>
+    <w:lsdException w:name="Medium List 1" w:uiPriority="65"/>
+    <w:lsdException w:name="Medium List 2" w:uiPriority="66"/>
+    <w:lsdException w:name="Medium Grid 1" w:uiPriority="67"/>
+    <w:lsdException w:name="Medium Grid 2" w:uiPriority="68"/>
+    <w:lsdException w:name="Medium Grid 3" w:uiPriority="69"/>
+    <w:lsdException w:name="Dark List" w:uiPriority="70"/>
+    <w:lsdException w:name="Colorful Shading" w:uiPriority="71"/>
+    <w:lsdException w:name="Colorful List" w:uiPriority="72"/>
+    <w:lsdException w:name="Colorful Grid" w:uiPriority="73"/>
+    <w:lsdException w:name="Light Shading Accent 1" w:uiPriority="60"/>
+    <w:lsdException w:name="Light List Accent 1" w:uiPriority="61"/>
+    <w:lsdException w:name="Light Grid Accent 1" w:uiPriority="62"/>
+    <w:lsdException w:name="Medium Shading 1 Accent 1" w:uiPriority="63"/>
+    <w:lsdException w:name="Medium Shading 2 Accent 1" w:uiPriority="64"/>
+    <w:lsdException w:name="Medium List 1 Accent 1" w:uiPriority="65"/>
+    <w:lsdException w:name="Revision" w:semiHidden="1"/>
+    <w:lsdException w:name="List Paragraph" w:uiPriority="34" w:qFormat="1"/>
+    <w:lsdException w:name="Quote" w:uiPriority="29" w:qFormat="1"/>
+    <w:lsdException w:name="Intense Quote" w:uiPriority="30" w:qFormat="1"/>
+    <w:lsdException w:name="Medium List 2 Accent 1" w:uiPriority="66"/>
+    <w:lsdException w:name="Medium Grid 1 Accent 1" w:uiPriority="67"/>
+    <w:lsdException w:name="Medium Grid 2 Accent 1" w:uiPriority="68"/>
+    <w:lsdException w:name="Medium Grid 3 Accent 1" w:uiPriority="69"/>
+    <w:lsdException w:name="Dark List Accent 1" w:uiPriority="70"/>
+    <w:lsdException w:name="Colorful Shading Accent 1" w:uiPriority="71"/>
+    <w:lsdException w:name="Colorful List Accent 1" w:uiPriority="72"/>
+    <w:lsdException w:name="Colorful Grid Accent 1" w:uiPriority="73"/>
+    <w:lsdException w:name="Light Shading Accent 2" w:uiPriority="60"/>
+    <w:lsdException w:name="Light List Accent 2" w:uiPriority="61"/>
+    <w:lsdException w:name="Light Grid Accent 2" w:uiPriority="62"/>
+    <w:lsdException w:name="Medium Shading 1 Accent 2" w:uiPriority="63"/>
+    <w:lsdException w:name="Medium Shading 2 Accent 2" w:uiPriority="64"/>
+    <w:lsdException w:name="Medium List 1 Accent 2" w:uiPriority="65"/>
+    <w:lsdException w:name="Medium List 2 Accent 2" w:uiPriority="66"/>
+    <w:lsdException w:name="Medium Grid 1 Accent 2" w:uiPriority="67"/>
+    <w:lsdException w:name="Medium Grid 2 Accent 2" w:uiPriority="68"/>
+    <w:lsdException w:name="Medium Grid 3 Accent 2" w:uiPriority="69"/>
+    <w:lsdException w:name="Dark List Accent 2" w:uiPriority="70"/>
+    <w:lsdException w:name="Colorful Shading Accent 2" w:uiPriority="71"/>
+    <w:lsdException w:name="Colorful List Accent 2" w:uiPriority="72"/>
+    <w:lsdException w:name="Colorful Grid Accent 2" w:uiPriority="73"/>
+    <w:lsdException w:name="Light Shading Accent 3" w:uiPriority="60"/>
+    <w:lsdException w:name="Light List Accent 3" w:uiPriority="61"/>
+    <w:lsdException w:name="Light Grid Accent 3" w:uiPriority="62"/>
+    <w:lsdException w:name="Medium Shading 1 Accent 3" w:uiPriority="63"/>
+    <w:lsdException w:name="Medium Shading 2 Accent 3" w:uiPriority="64"/>
+    <w:lsdException w:name="Medium List 1 Accent 3" w:uiPriority="65"/>
+    <w:lsdException w:name="Medium List 2 Accent 3" w:uiPriority="66"/>
+    <w:lsdException w:name="Medium Grid 1 Accent 3" w:uiPriority="67"/>
+    <w:lsdException w:name="Medium Grid 2 Accent 3" w:uiPriority="68"/>
+    <w:lsdException w:name="Medium Grid 3 Accent 3" w:uiPriority="69"/>
+    <w:lsdException w:name="Dark List Accent 3" w:uiPriority="70"/>
+    <w:lsdException w:name="Colorful Shading Accent 3" w:uiPriority="71"/>
+    <w:lsdException w:name="Colorful List Accent 3" w:uiPriority="72"/>
+    <w:lsdException w:name="Colorful Grid Accent 3" w:uiPriority="73"/>
+    <w:lsdException w:name="Light Shading Accent 4" w:uiPriority="60"/>
+    <w:lsdException w:name="Light List Accent 4" w:uiPriority="61"/>
+    <w:lsdException w:name="Light Grid Accent 4" w:uiPriority="62"/>
+    <w:lsdException w:name="Medium Shading 1 Accent 4" w:uiPriority="63"/>
+    <w:lsdException w:name="Medium Shading 2 Accent 4" w:uiPriority="64"/>
+    <w:lsdException w:name="Medium List 1 Accent 4" w:uiPriority="65"/>
+    <w:lsdException w:name="Medium List 2 Accent 4" w:uiPriority="66"/>
+    <w:lsdException w:name="Medium Grid 1 Accent 4" w:uiPriority="67"/>
+    <w:lsdException w:name="Medium Grid 2 Accent 4" w:uiPriority="68"/>
+    <w:lsdException w:name="Medium Grid 3 Accent 4" w:uiPriority="69"/>
+    <w:lsdException w:name="Dark List Accent 4" w:uiPriority="70"/>
+    <w:lsdException w:name="Colorful Shading Accent 4" w:uiPriority="71"/>
+    <w:lsdException w:name="Colorful List Accent 4" w:uiPriority="72"/>
+    <w:lsdException w:name="Colorful Grid Accent 4" w:uiPriority="73"/>
+    <w:lsdException w:name="Light Shading Accent 5" w:uiPriority="60"/>
+    <w:lsdException w:name="Light List Accent 5" w:uiPriority="61"/>
+    <w:lsdException w:name="Light Grid Accent 5" w:uiPriority="62"/>
+    <w:lsdException w:name="Medium Shading 1 Accent 5" w:uiPriority="63"/>
+    <w:lsdException w:name="Medium Shading 2 Accent 5" w:uiPriority="64"/>
+    <w:lsdException w:name="Medium List 1 Accent 5" w:uiPriority="65"/>
+    <w:lsdException w:name="Medium List 2 Accent 5" w:uiPriority="66"/>
+    <w:lsdException w:name="Medium Grid 1 Accent 5" w:uiPriority="67"/>
+    <w:lsdException w:name="Medium Grid 2 Accent 5" w:uiPriority="68"/>
+    <w:lsdException w:name="Medium Grid 3 Accent 5" w:uiPriority="69"/>
+    <w:lsdException w:name="Dark List Accent 5" w:uiPriority="70"/>
+    <w:lsdException w:name="Colorful Shading Accent 5" w:uiPriority="71"/>
+    <w:lsdException w:name="Colorful List Accent 5" w:uiPriority="72"/>
+    <w:lsdException w:name="Colorful Grid Accent 5" w:uiPriority="73"/>
+    <w:lsdException w:name="Light Shading Accent 6" w:uiPriority="60"/>
+    <w:lsdException w:name="Light List Accent 6" w:uiPriority="61"/>
+    <w:lsdException w:name="Light Grid Accent 6" w:uiPriority="62"/>
+    <w:lsdException w:name="Medium Shading 1 Accent 6" w:uiPriority="63"/>
+    <w:lsdException w:name="Medium Shading 2 Accent 6" w:uiPriority="64"/>
+    <w:lsdException w:name="Medium List 1 Accent 6" w:uiPriority="65"/>
+    <w:lsdException w:name="Medium List 2 Accent 6" w:uiPriority="66"/>
+    <w:lsdException w:name="Medium Grid 1 Accent 6" w:uiPriority="67"/>
+    <w:lsdException w:name="Medium Grid 2 Accent 6" w:uiPriority="68"/>
+    <w:lsdException w:name="Medium Grid 3 Accent 6" w:uiPriority="69"/>
+    <w:lsdException w:name="Dark List Accent 6" w:uiPriority="70"/>
+    <w:lsdException w:name="Colorful Shading Accent 6" w:uiPriority="71"/>
+    <w:lsdException w:name="Colorful List Accent 6" w:uiPriority="72"/>
+    <w:lsdException w:name="Colorful Grid Accent 6" w:uiPriority="73"/>
+    <w:lsdException w:name="Subtle Emphasis" w:uiPriority="19" w:qFormat="1"/>
+    <w:lsdException w:name="Intense Emphasis" w:uiPriority="21" w:qFormat="1"/>
+    <w:lsdException w:name="Subtle Reference" w:uiPriority="31" w:qFormat="1"/>
+    <w:lsdException w:name="Intense Reference" w:uiPriority="32" w:qFormat="1"/>
+    <w:lsdException w:name="Book Title" w:uiPriority="33" w:qFormat="1"/>
+    <w:lsdException w:name="Bibliography" w:semiHidden="1" w:uiPriority="37" w:unhideWhenUsed="1"/>
+    <w:lsdException w:name="TOC Heading" w:semiHidden="1" w:uiPriority="39" w:unhideWhenUsed="1" w:qFormat="1"/>
+    <w:lsdException w:name="Plain Table 1" w:uiPriority="41"/>
+    <w:lsdException w:name="Plain Table 2" w:uiPriority="42"/>
+    <w:lsdException w:name="Plain Table 3" w:uiPriority="43"/>
+    <w:lsdException w:name="Plain Table 4" w:uiPriority="44"/>
+    <w:lsdException w:name="Plain Table 5" w:uiPriority="45"/>
+    <w:lsdException w:name="Grid Table Light" w:uiPriority="40"/>
+    <w:lsdException w:name="Grid Table 1 Light" w:uiPriority="46"/>
+    <w:lsdException w:name="Grid Table 2" w:uiPriority="47"/>
+    <w:lsdException w:name="Grid Table 3" w:uiPriority="48"/>
+    <w:lsdException w:name="Grid Table 4" w:uiPriority="49"/>
+    <w:lsdException w:name="Grid Table 5 Dark" w:uiPriority="50"/>
+    <w:lsdException w:name="Grid Table 6 Colorful" w:uiPriority="51"/>
+    <w:lsdException w:name="Grid Table 7 Colorful" w:uiPriority="52"/>
+    <w:lsdException w:name="Grid Table 1 Light Accent 1" w:uiPriority="46"/>
+    <w:lsdException w:name="Grid Table 2 Accent 1" w:uiPriority="47"/>
+    <w:lsdException w:name="Grid Table 3 Accent 1" w:uiPriority="48"/>
+    <w:lsdException w:name="Grid Table 4 Accent 1" w:uiPriority="49"/>
+    <w:lsdException w:name="Grid Table 5 Dark Accent 1" w:uiPriority="50"/>
+    <w:lsdException w:name="Grid Table 6 Colorful Accent 1" w:uiPriority="51"/>
+    <w:lsdException w:name="Grid Table 7 Colorful Accent 1" w:uiPriority="52"/>
+    <w:lsdException w:name="Grid Table 1 Light Accent 2" w:uiPriority="46"/>
+    <w:lsdException w:name="Grid Table 2 Accent 2" w:uiPriority="47"/>
+    <w:lsdException w:name="Grid Table 3 Accent 2" w:uiPriority="48"/>
+    <w:lsdException w:name="Grid Table 4 Accent 2" w:uiPriority="49"/>
+    <w:lsdException w:name="Grid Table 5 Dark Accent 2" w:uiPriority="50"/>
+    <w:lsdException w:name="Grid Table 6 Colorful Accent 2" w:uiPriority="51"/>
+    <w:lsdException w:name="Grid Table 7 Colorful Accent 2" w:uiPriority="52"/>
+    <w:lsdException w:name="Grid Table 1 Light Accent 3" w:uiPriority="46"/>
+    <w:lsdException w:name="Grid Table 2 Accent 3" w:uiPriority="47"/>
+    <w:lsdException w:name="Grid Table 3 Accent 3" w:uiPriority="48"/>
+    <w:lsdException w:name="Grid Table 4 Accent 3" w:uiPriority="49"/>
+    <w:lsdException w:name="Grid Table 5 Dark Accent 3" w:uiPriority="50"/>
+    <w:lsdException w:name="Grid Table 6 Colorful Accent 3" w:uiPriority="51"/>
+    <w:lsdException w:name="Grid Table 7 Colorful Accent 3" w:uiPriority="52"/>
+    <w:lsdException w:name="Grid Table 1 Light Accent 4" w:uiPriority="46"/>
+    <w:lsdException w:name="Grid Table 2 Accent 4" w:uiPriority="47"/>
+    <w:lsdException w:name="Grid Table 3 Accent 4" w:uiPriority="48"/>
+    <w:lsdException w:name="Grid Table 4 Accent 4" w:uiPriority="49"/>
+    <w:lsdException w:name="Grid Table 5 Dark Accent 4" w:uiPriority="50"/>
+    <w:lsdException w:name="Grid Table 6 Colorful Accent 4" w:uiPriority="51"/>
+    <w:lsdException w:name="Grid Table 7 Colorful Accent 4" w:uiPriority="52"/>
+    <w:lsdException w:name="Grid Table 1 Light Accent 5" w:uiPriority="46"/>
+    <w:lsdException w:name="Grid Table 2 Accent 5" w:uiPriority="47"/>
+    <w:lsdException w:name="Grid Table 3 Accent 5" w:uiPriority="48"/>
+    <w:lsdException w:name="Grid Table 4 Accent 5" w:uiPriority="49"/>
+    <w:lsdException w:name="Grid Table 5 Dark Accent 5" w:uiPriority="50"/>
+    <w:lsdException w:name="Grid Table 6 Colorful Accent 5" w:uiPriority="51"/>
+    <w:lsdException w:name="Grid Table 7 Colorful Accent 5" w:uiPriority="52"/>
+    <w:lsdException w:name="Grid Table 1 Light Accent 6" w:uiPriority="46"/>
+    <w:lsdException w:name="Grid Table 2 Accent 6" w:uiPriority="47"/>
+    <w:lsdException w:name="Grid Table 3 Accent 6" w:uiPriority="48"/>
+    <w:lsdException w:name="Grid Table 4 Accent 6" w:uiPriority="49"/>
+    <w:lsdException w:name="Grid Table 5 Dark Accent 6" w:uiPriority="50"/>
+    <w:lsdException w:name="Grid Table 6 Colorful Accent 6" w:uiPriority="51"/>
+    <w:lsdException w:name="Grid Table 7 Colorful Accent 6" w:uiPriority="52"/>
+    <w:lsdException w:name="List Table 1 Light" w:uiPriority="46"/>
+    <w:lsdException w:name="List Table 2" w:uiPriority="47"/>
+    <w:lsdException w:name="List Table 3" w:uiPriority="48"/>
+    <w:lsdException w:name="List Table 4" w:uiPriority="49"/>
+    <w:lsdException w:name="List Table 5 Dark" w:uiPriority="50"/>
+    <w:lsdException w:name="List Table 6 Colorful" w:uiPriority="51"/>
+    <w:lsdException w:name="List Table 7 Colorful" w:uiPriority="52"/>
+    <w:lsdException w:name="List Table 1 Light Accent 1" w:uiPriority="46"/>
+    <w:lsdException w:name="List Table 2 Accent 1" w:uiPriority="47"/>
+    <w:lsdException w:name="List Table 3 Accent 1" w:uiPriority="48"/>
+    <w:lsdException w:name="List Table 4 Accent 1" w:uiPriority="49"/>
+    <w:lsdException w:name="List Table 5 Dark Accent 1" w:uiPriority="50"/>
+    <w:lsdException w:name="List Table 6 Colorful Accent 1" w:uiPriority="51"/>
+    <w:lsdException w:name="List Table 7 Colorful Accent 1" w:uiPriority="52"/>
+    <w:lsdException w:name="List Table 1 Light Accent 2" w:uiPriority="46"/>
+    <w:lsdException w:name="List Table 2 Accent 2" w:uiPriority="47"/>
+    <w:lsdException w:name="List Table 3 Accent 2" w:uiPriority="48"/>
+    <w:lsdException w:name="List Table 4 Accent 2" w:uiPriority="49"/>
+    <w:lsdException w:name="List Table 5 Dark Accent 2" w:uiPriority="50"/>
+    <w:lsdException w:name="List Table 6 Colorful Accent 2" w:uiPriority="51"/>
+    <w:lsdException w:name="List Table 7 Colorful Accent 2" w:uiPriority="52"/>
+    <w:lsdException w:name="List Table 1 Light Accent 3" w:uiPriority="46"/>
+    <w:lsdException w:name="List Table 2 Accent 3" w:uiPriority="47"/>
+    <w:lsdException w:name="List Table 3 Accent 3" w:uiPriority="48"/>
+    <w:lsdException w:name="List Table 4 Accent 3" w:uiPriority="49"/>
+    <w:lsdException w:name="List Table 5 Dark Accent 3" w:uiPriority="50"/>
+    <w:lsdException w:name="List Table 6 Colorful Accent 3" w:uiPriority="51"/>
+    <w:lsdException w:name="List Table 7 Colorful Accent 3" w:uiPriority="52"/>
+    <w:lsdException w:name="List Table 1 Light Accent 4" w:uiPriority="46"/>
+    <w:lsdException w:name="List Table 2 Accent 4" w:uiPriority="47"/>
+    <w:lsdException w:name="List Table 3 Accent 4" w:uiPriority="48"/>
+    <w:lsdException w:name="List Table 4 Accent 4" w:uiPriority="49"/>
+    <w:lsdException w:name="List Table 5 Dark Accent 4" w:uiPriority="50"/>
+    <w:lsdException w:name="List Table 6 Colorful Accent 4" w:uiPriority="51"/>
+    <w:lsdException w:name="List Table 7 Colorful Accent 4" w:uiPriority="52"/>
+    <w:lsdException w:name="List Table 1 Light Accent 5" w:uiPriority="46"/>
+    <w:lsdException w:name="List Table 2 Accent 5" w:uiPriority="47"/>
+    <w:lsdException w:name="List Table 3 Accent 5" w:uiPriority="48"/>
+    <w:lsdException w:name="List Table 4 Accent 5" w:uiPriority="49"/>
+    <w:lsdException w:name="List Table 5 Dark Accent 5" w:uiPriority="50"/>
+    <w:lsdException w:name="List Table 6 Colorful Accent 5" w:uiPriority="51"/>
+    <w:lsdException w:name="List Table 7 Colorful Accent 5" w:uiPriority="52"/>
+    <w:lsdException w:name="List Table 1 Light Accent 6" w:uiPriority="46"/>
+    <w:lsdException w:name="List Table 2 Accent 6" w:uiPriority="47"/>
+    <w:lsdException w:name="List Table 3 Accent 6" w:uiPriority="48"/>
+    <w:lsdException w:name="List Table 4 Accent 6" w:uiPriority="49"/>
+    <w:lsdException w:name="List Table 5 Dark Accent 6" w:uiPriority="50"/>
+    <w:lsdException w:name="List Table 6 Colorful Accent 6" w:uiPriority="51"/>
+    <w:lsdException w:name="List Table 7 Colorful Accent 6" w:uiPriority="52"/>
   </w:latentStyles>
   <w:style w:type="paragraph" w:default="1" w:styleId="Normal">
     <w:name w:val="Normal"/>
@@ -3441,11 +3636,11 @@
       </w:tblCellMar>
     </w:tblPr>
   </w:style>
-  <w:style w:type="paragraph" w:styleId="Ttulo">
+  <w:style w:type="paragraph" w:styleId="Puesto">
     <w:name w:val="Title"/>
     <w:basedOn w:val="Normal"/>
     <w:next w:val="Normal"/>
-    <w:link w:val="TtuloCar"/>
+    <w:link w:val="PuestoCar"/>
     <w:uiPriority w:val="10"/>
     <w:qFormat/>
     <w:rsid w:val="00DD455B"/>
@@ -3470,6 +3665,7 @@
       <w:spacing w:after="0" w:line="240" w:lineRule="auto"/>
     </w:pPr>
     <w:tblPr>
+      <w:tblInd w:w="0" w:type="dxa"/>
       <w:tblBorders>
         <w:top w:val="single" w:sz="4" w:space="0" w:color="auto"/>
         <w:left w:val="single" w:sz="4" w:space="0" w:color="auto"/>
@@ -3478,6 +3674,12 @@
         <w:insideH w:val="single" w:sz="4" w:space="0" w:color="auto"/>
         <w:insideV w:val="single" w:sz="4" w:space="0" w:color="auto"/>
       </w:tblBorders>
+      <w:tblCellMar>
+        <w:top w:w="0" w:type="dxa"/>
+        <w:left w:w="108" w:type="dxa"/>
+        <w:bottom w:w="0" w:type="dxa"/>
+        <w:right w:w="108" w:type="dxa"/>
+      </w:tblCellMar>
     </w:tblPr>
   </w:style>
   <w:style w:type="paragraph" w:styleId="Prrafodelista">
@@ -3491,10 +3693,10 @@
       <w:contextualSpacing/>
     </w:pPr>
   </w:style>
-  <w:style w:type="character" w:customStyle="1" w:styleId="TtuloCar">
-    <w:name w:val="Título Car"/>
+  <w:style w:type="character" w:customStyle="1" w:styleId="PuestoCar">
+    <w:name w:val="Puesto Car"/>
     <w:basedOn w:val="Fuentedeprrafopredeter"/>
-    <w:link w:val="Ttulo"/>
+    <w:link w:val="Puesto"/>
     <w:uiPriority w:val="10"/>
     <w:rsid w:val="00DD455B"/>
     <w:rPr>
@@ -3583,8 +3785,8 @@
       <w:ind w:left="220"/>
     </w:pPr>
   </w:style>
-  <w:style w:type="table" w:customStyle="1" w:styleId="GridTable1LightAccent5">
-    <w:name w:val="Grid Table 1 Light Accent 5"/>
+  <w:style w:type="table" w:customStyle="1" w:styleId="Tabladecuadrcula1clara-nfasis51">
+    <w:name w:val="Tabla de cuadrícula 1 clara - Énfasis 51"/>
     <w:basedOn w:val="Tablanormal"/>
     <w:uiPriority w:val="46"/>
     <w:rsid w:val="00161E86"/>
@@ -3594,6 +3796,7 @@
     <w:tblPr>
       <w:tblStyleRowBandSize w:val="1"/>
       <w:tblStyleColBandSize w:val="1"/>
+      <w:tblInd w:w="0" w:type="dxa"/>
       <w:tblBorders>
         <w:top w:val="single" w:sz="4" w:space="0" w:color="BDD6EE" w:themeColor="accent5" w:themeTint="66"/>
         <w:left w:val="single" w:sz="4" w:space="0" w:color="BDD6EE" w:themeColor="accent5" w:themeTint="66"/>
@@ -3602,6 +3805,12 @@
         <w:insideH w:val="single" w:sz="4" w:space="0" w:color="BDD6EE" w:themeColor="accent5" w:themeTint="66"/>
         <w:insideV w:val="single" w:sz="4" w:space="0" w:color="BDD6EE" w:themeColor="accent5" w:themeTint="66"/>
       </w:tblBorders>
+      <w:tblCellMar>
+        <w:top w:w="0" w:type="dxa"/>
+        <w:left w:w="108" w:type="dxa"/>
+        <w:bottom w:w="0" w:type="dxa"/>
+        <w:right w:w="108" w:type="dxa"/>
+      </w:tblCellMar>
     </w:tblPr>
     <w:tblStylePr w:type="firstRow">
       <w:rPr>
@@ -3640,8 +3849,8 @@
       </w:rPr>
     </w:tblStylePr>
   </w:style>
-  <w:style w:type="table" w:customStyle="1" w:styleId="GridTable1LightAccent6">
-    <w:name w:val="Grid Table 1 Light Accent 6"/>
+  <w:style w:type="table" w:customStyle="1" w:styleId="Tabladecuadrcula1clara-nfasis61">
+    <w:name w:val="Tabla de cuadrícula 1 clara - Énfasis 61"/>
     <w:basedOn w:val="Tablanormal"/>
     <w:uiPriority w:val="46"/>
     <w:rsid w:val="00161E86"/>
@@ -3651,6 +3860,7 @@
     <w:tblPr>
       <w:tblStyleRowBandSize w:val="1"/>
       <w:tblStyleColBandSize w:val="1"/>
+      <w:tblInd w:w="0" w:type="dxa"/>
       <w:tblBorders>
         <w:top w:val="single" w:sz="4" w:space="0" w:color="C5E0B3" w:themeColor="accent6" w:themeTint="66"/>
         <w:left w:val="single" w:sz="4" w:space="0" w:color="C5E0B3" w:themeColor="accent6" w:themeTint="66"/>
@@ -3659,889 +3869,12 @@
         <w:insideH w:val="single" w:sz="4" w:space="0" w:color="C5E0B3" w:themeColor="accent6" w:themeTint="66"/>
         <w:insideV w:val="single" w:sz="4" w:space="0" w:color="C5E0B3" w:themeColor="accent6" w:themeTint="66"/>
       </w:tblBorders>
-    </w:tblPr>
-    <w:tblStylePr w:type="firstRow">
-      <w:rPr>
-        <w:b/>
-        <w:bCs/>
-      </w:rPr>
-      <w:tblPr/>
-      <w:tcPr>
-        <w:tcBorders>
-          <w:bottom w:val="single" w:sz="12" w:space="0" w:color="A8D08D" w:themeColor="accent6" w:themeTint="99"/>
-        </w:tcBorders>
-      </w:tcPr>
-    </w:tblStylePr>
-    <w:tblStylePr w:type="lastRow">
-      <w:rPr>
-        <w:b/>
-        <w:bCs/>
-      </w:rPr>
-      <w:tblPr/>
-      <w:tcPr>
-        <w:tcBorders>
-          <w:top w:val="double" w:sz="2" w:space="0" w:color="A8D08D" w:themeColor="accent6" w:themeTint="99"/>
-        </w:tcBorders>
-      </w:tcPr>
-    </w:tblStylePr>
-    <w:tblStylePr w:type="firstCol">
-      <w:rPr>
-        <w:b/>
-        <w:bCs/>
-      </w:rPr>
-    </w:tblStylePr>
-    <w:tblStylePr w:type="lastCol">
-      <w:rPr>
-        <w:b/>
-        <w:bCs/>
-      </w:rPr>
-    </w:tblStylePr>
-  </w:style>
-  <w:style w:type="paragraph" w:styleId="Subttulo">
-    <w:name w:val="Subtitle"/>
-    <w:basedOn w:val="Normal"/>
-    <w:next w:val="Normal"/>
-    <w:pPr>
-      <w:keepNext/>
-      <w:keepLines/>
-      <w:spacing w:before="360" w:after="80"/>
-    </w:pPr>
-    <w:rPr>
-      <w:rFonts w:ascii="Georgia" w:eastAsia="Georgia" w:hAnsi="Georgia" w:cs="Georgia"/>
-      <w:i/>
-      <w:color w:val="666666"/>
-      <w:sz w:val="48"/>
-      <w:szCs w:val="48"/>
-    </w:rPr>
-  </w:style>
-  <w:style w:type="table" w:customStyle="1" w:styleId="a">
-    <w:basedOn w:val="TableNormal"/>
-    <w:pPr>
-      <w:spacing w:after="0" w:line="240" w:lineRule="auto"/>
-    </w:pPr>
-    <w:tblPr>
-      <w:tblStyleRowBandSize w:val="1"/>
-      <w:tblStyleColBandSize w:val="1"/>
       <w:tblCellMar>
         <w:top w:w="0" w:type="dxa"/>
         <w:left w:w="108" w:type="dxa"/>
         <w:bottom w:w="0" w:type="dxa"/>
         <w:right w:w="108" w:type="dxa"/>
       </w:tblCellMar>
-    </w:tblPr>
-  </w:style>
-  <w:style w:type="table" w:customStyle="1" w:styleId="a0">
-    <w:basedOn w:val="TableNormal"/>
-    <w:pPr>
-      <w:spacing w:after="0" w:line="240" w:lineRule="auto"/>
-    </w:pPr>
-    <w:tblPr>
-      <w:tblStyleRowBandSize w:val="1"/>
-      <w:tblStyleColBandSize w:val="1"/>
-      <w:tblCellMar>
-        <w:top w:w="0" w:type="dxa"/>
-        <w:left w:w="108" w:type="dxa"/>
-        <w:bottom w:w="0" w:type="dxa"/>
-        <w:right w:w="108" w:type="dxa"/>
-      </w:tblCellMar>
-    </w:tblPr>
-    <w:tblStylePr w:type="firstRow">
-      <w:rPr>
-        <w:b/>
-      </w:rPr>
-      <w:tblPr/>
-      <w:tcPr>
-        <w:tcBorders>
-          <w:bottom w:val="single" w:sz="12" w:space="0" w:color="9CC3E5"/>
-        </w:tcBorders>
-      </w:tcPr>
-    </w:tblStylePr>
-    <w:tblStylePr w:type="lastRow">
-      <w:rPr>
-        <w:b/>
-      </w:rPr>
-      <w:tblPr/>
-      <w:tcPr>
-        <w:tcBorders>
-          <w:top w:val="single" w:sz="4" w:space="0" w:color="9CC3E5"/>
-        </w:tcBorders>
-      </w:tcPr>
-    </w:tblStylePr>
-    <w:tblStylePr w:type="firstCol">
-      <w:rPr>
-        <w:b/>
-      </w:rPr>
-    </w:tblStylePr>
-    <w:tblStylePr w:type="lastCol">
-      <w:rPr>
-        <w:b/>
-      </w:rPr>
-    </w:tblStylePr>
-  </w:style>
-  <w:style w:type="table" w:customStyle="1" w:styleId="a1">
-    <w:basedOn w:val="TableNormal"/>
-    <w:pPr>
-      <w:spacing w:after="0" w:line="240" w:lineRule="auto"/>
-    </w:pPr>
-    <w:tblPr>
-      <w:tblStyleRowBandSize w:val="1"/>
-      <w:tblStyleColBandSize w:val="1"/>
-      <w:tblCellMar>
-        <w:top w:w="0" w:type="dxa"/>
-        <w:left w:w="108" w:type="dxa"/>
-        <w:bottom w:w="0" w:type="dxa"/>
-        <w:right w:w="108" w:type="dxa"/>
-      </w:tblCellMar>
-    </w:tblPr>
-    <w:tblStylePr w:type="firstRow">
-      <w:rPr>
-        <w:b/>
-      </w:rPr>
-      <w:tblPr/>
-      <w:tcPr>
-        <w:tcBorders>
-          <w:bottom w:val="single" w:sz="12" w:space="0" w:color="9CC3E5"/>
-        </w:tcBorders>
-      </w:tcPr>
-    </w:tblStylePr>
-    <w:tblStylePr w:type="lastRow">
-      <w:rPr>
-        <w:b/>
-      </w:rPr>
-      <w:tblPr/>
-      <w:tcPr>
-        <w:tcBorders>
-          <w:top w:val="single" w:sz="4" w:space="0" w:color="9CC3E5"/>
-        </w:tcBorders>
-      </w:tcPr>
-    </w:tblStylePr>
-    <w:tblStylePr w:type="firstCol">
-      <w:rPr>
-        <w:b/>
-      </w:rPr>
-    </w:tblStylePr>
-    <w:tblStylePr w:type="lastCol">
-      <w:rPr>
-        <w:b/>
-      </w:rPr>
-    </w:tblStylePr>
-  </w:style>
-  <w:style w:type="table" w:customStyle="1" w:styleId="a2">
-    <w:basedOn w:val="TableNormal"/>
-    <w:pPr>
-      <w:spacing w:after="0" w:line="240" w:lineRule="auto"/>
-    </w:pPr>
-    <w:tblPr>
-      <w:tblStyleRowBandSize w:val="1"/>
-      <w:tblStyleColBandSize w:val="1"/>
-      <w:tblCellMar>
-        <w:top w:w="0" w:type="dxa"/>
-        <w:left w:w="108" w:type="dxa"/>
-        <w:bottom w:w="0" w:type="dxa"/>
-        <w:right w:w="108" w:type="dxa"/>
-      </w:tblCellMar>
-    </w:tblPr>
-    <w:tblStylePr w:type="firstRow">
-      <w:rPr>
-        <w:b/>
-      </w:rPr>
-      <w:tblPr/>
-      <w:tcPr>
-        <w:tcBorders>
-          <w:bottom w:val="single" w:sz="12" w:space="0" w:color="9CC3E5"/>
-        </w:tcBorders>
-      </w:tcPr>
-    </w:tblStylePr>
-    <w:tblStylePr w:type="lastRow">
-      <w:rPr>
-        <w:b/>
-      </w:rPr>
-      <w:tblPr/>
-      <w:tcPr>
-        <w:tcBorders>
-          <w:top w:val="single" w:sz="4" w:space="0" w:color="9CC3E5"/>
-        </w:tcBorders>
-      </w:tcPr>
-    </w:tblStylePr>
-    <w:tblStylePr w:type="firstCol">
-      <w:rPr>
-        <w:b/>
-      </w:rPr>
-    </w:tblStylePr>
-    <w:tblStylePr w:type="lastCol">
-      <w:rPr>
-        <w:b/>
-      </w:rPr>
-    </w:tblStylePr>
-  </w:style>
-  <w:style w:type="table" w:customStyle="1" w:styleId="a3">
-    <w:basedOn w:val="TableNormal"/>
-    <w:pPr>
-      <w:spacing w:after="0" w:line="240" w:lineRule="auto"/>
-    </w:pPr>
-    <w:tblPr>
-      <w:tblStyleRowBandSize w:val="1"/>
-      <w:tblStyleColBandSize w:val="1"/>
-      <w:tblCellMar>
-        <w:top w:w="0" w:type="dxa"/>
-        <w:left w:w="108" w:type="dxa"/>
-        <w:bottom w:w="0" w:type="dxa"/>
-        <w:right w:w="108" w:type="dxa"/>
-      </w:tblCellMar>
-    </w:tblPr>
-    <w:tblStylePr w:type="firstRow">
-      <w:rPr>
-        <w:b/>
-      </w:rPr>
-      <w:tblPr/>
-      <w:tcPr>
-        <w:tcBorders>
-          <w:bottom w:val="single" w:sz="12" w:space="0" w:color="9CC3E5"/>
-        </w:tcBorders>
-      </w:tcPr>
-    </w:tblStylePr>
-    <w:tblStylePr w:type="lastRow">
-      <w:rPr>
-        <w:b/>
-      </w:rPr>
-      <w:tblPr/>
-      <w:tcPr>
-        <w:tcBorders>
-          <w:top w:val="single" w:sz="4" w:space="0" w:color="9CC3E5"/>
-        </w:tcBorders>
-      </w:tcPr>
-    </w:tblStylePr>
-    <w:tblStylePr w:type="firstCol">
-      <w:rPr>
-        <w:b/>
-      </w:rPr>
-    </w:tblStylePr>
-    <w:tblStylePr w:type="lastCol">
-      <w:rPr>
-        <w:b/>
-      </w:rPr>
-    </w:tblStylePr>
-  </w:style>
-  <w:style w:type="table" w:customStyle="1" w:styleId="a4">
-    <w:basedOn w:val="TableNormal"/>
-    <w:pPr>
-      <w:spacing w:after="0" w:line="240" w:lineRule="auto"/>
-    </w:pPr>
-    <w:tblPr>
-      <w:tblStyleRowBandSize w:val="1"/>
-      <w:tblStyleColBandSize w:val="1"/>
-      <w:tblCellMar>
-        <w:top w:w="0" w:type="dxa"/>
-        <w:left w:w="108" w:type="dxa"/>
-        <w:bottom w:w="0" w:type="dxa"/>
-        <w:right w:w="108" w:type="dxa"/>
-      </w:tblCellMar>
-    </w:tblPr>
-    <w:tblStylePr w:type="firstRow">
-      <w:rPr>
-        <w:b/>
-      </w:rPr>
-      <w:tblPr/>
-      <w:tcPr>
-        <w:tcBorders>
-          <w:bottom w:val="single" w:sz="12" w:space="0" w:color="9CC3E5"/>
-        </w:tcBorders>
-      </w:tcPr>
-    </w:tblStylePr>
-    <w:tblStylePr w:type="lastRow">
-      <w:rPr>
-        <w:b/>
-      </w:rPr>
-      <w:tblPr/>
-      <w:tcPr>
-        <w:tcBorders>
-          <w:top w:val="single" w:sz="4" w:space="0" w:color="9CC3E5"/>
-        </w:tcBorders>
-      </w:tcPr>
-    </w:tblStylePr>
-    <w:tblStylePr w:type="firstCol">
-      <w:rPr>
-        <w:b/>
-      </w:rPr>
-    </w:tblStylePr>
-    <w:tblStylePr w:type="lastCol">
-      <w:rPr>
-        <w:b/>
-      </w:rPr>
-    </w:tblStylePr>
-  </w:style>
-  <w:style w:type="paragraph" w:styleId="Textodeglobo">
-    <w:name w:val="Balloon Text"/>
-    <w:basedOn w:val="Normal"/>
-    <w:link w:val="TextodegloboCar"/>
-    <w:uiPriority w:val="99"/>
-    <w:semiHidden/>
-    <w:unhideWhenUsed/>
-    <w:rsid w:val="000E6750"/>
-    <w:pPr>
-      <w:spacing w:after="0" w:line="240" w:lineRule="auto"/>
-    </w:pPr>
-    <w:rPr>
-      <w:rFonts w:ascii="Tahoma" w:hAnsi="Tahoma" w:cs="Tahoma"/>
-      <w:sz w:val="16"/>
-      <w:szCs w:val="16"/>
-    </w:rPr>
-  </w:style>
-  <w:style w:type="character" w:customStyle="1" w:styleId="TextodegloboCar">
-    <w:name w:val="Texto de globo Car"/>
-    <w:basedOn w:val="Fuentedeprrafopredeter"/>
-    <w:link w:val="Textodeglobo"/>
-    <w:uiPriority w:val="99"/>
-    <w:semiHidden/>
-    <w:rsid w:val="000E6750"/>
-    <w:rPr>
-      <w:rFonts w:ascii="Tahoma" w:hAnsi="Tahoma" w:cs="Tahoma"/>
-      <w:sz w:val="16"/>
-      <w:szCs w:val="16"/>
-    </w:rPr>
-  </w:style>
-  <w:style w:type="paragraph" w:styleId="NormalWeb">
-    <w:name w:val="Normal (Web)"/>
-    <w:basedOn w:val="Normal"/>
-    <w:uiPriority w:val="99"/>
-    <w:semiHidden/>
-    <w:unhideWhenUsed/>
-    <w:rsid w:val="000E6750"/>
-    <w:pPr>
-      <w:spacing w:before="100" w:beforeAutospacing="1" w:after="100" w:afterAutospacing="1" w:line="240" w:lineRule="auto"/>
-      <w:jc w:val="left"/>
-    </w:pPr>
-    <w:rPr>
-      <w:rFonts w:ascii="Times New Roman" w:eastAsia="Times New Roman" w:hAnsi="Times New Roman" w:cs="Times New Roman"/>
-      <w:sz w:val="24"/>
-      <w:szCs w:val="24"/>
-    </w:rPr>
-  </w:style>
-</w:styles>
-</file>
-
-<file path=word/stylesWithEffects.xml><?xml version="1.0" encoding="utf-8"?>
-<w:styles xmlns:wpc="http://schemas.microsoft.com/office/word/2010/wordprocessingCanvas" xmlns:mc="http://schemas.openxmlformats.org/markup-compatibility/2006" xmlns:o="urn:schemas-microsoft-com:office:office" xmlns:r="http://schemas.openxmlformats.org/officeDocument/2006/relationships" xmlns:m="http://schemas.openxmlformats.org/officeDocument/2006/math" xmlns:v="urn:schemas-microsoft-com:vml" xmlns:wp14="http://schemas.microsoft.com/office/word/2010/wordprocessingDrawing" xmlns:wp="http://schemas.openxmlformats.org/drawingml/2006/wordprocessingDrawing" xmlns:w10="urn:schemas-microsoft-com:office:word" xmlns:w="http://schemas.openxmlformats.org/wordprocessingml/2006/main" xmlns:w14="http://schemas.microsoft.com/office/word/2010/wordml" xmlns:wpg="http://schemas.microsoft.com/office/word/2010/wordprocessingGroup" xmlns:wpi="http://schemas.microsoft.com/office/word/2010/wordprocessingInk" xmlns:wne="http://schemas.microsoft.com/office/word/2006/wordml" xmlns:wps="http://schemas.microsoft.com/office/word/2010/wordprocessingShape" mc:Ignorable="w14 wp14">
-  <w:docDefaults>
-    <w:rPrDefault>
-      <w:rPr>
-        <w:rFonts w:ascii="Arial" w:eastAsia="Arial" w:hAnsi="Arial" w:cs="Arial"/>
-        <w:sz w:val="22"/>
-        <w:szCs w:val="22"/>
-        <w:lang w:val="es-MX" w:eastAsia="ja-JP" w:bidi="ar-SA"/>
-      </w:rPr>
-    </w:rPrDefault>
-    <w:pPrDefault>
-      <w:pPr>
-        <w:spacing w:after="160" w:line="259" w:lineRule="auto"/>
-        <w:jc w:val="both"/>
-      </w:pPr>
-    </w:pPrDefault>
-  </w:docDefaults>
-  <w:latentStyles w:defLockedState="0" w:defUIPriority="99" w:defSemiHidden="1" w:defUnhideWhenUsed="1" w:defQFormat="0" w:count="267">
-    <w:lsdException w:name="Normal" w:semiHidden="0" w:uiPriority="0" w:unhideWhenUsed="0" w:qFormat="1"/>
-    <w:lsdException w:name="heading 1" w:semiHidden="0" w:uiPriority="9" w:unhideWhenUsed="0" w:qFormat="1"/>
-    <w:lsdException w:name="heading 2" w:uiPriority="9" w:qFormat="1"/>
-    <w:lsdException w:name="heading 3" w:uiPriority="9" w:qFormat="1"/>
-    <w:lsdException w:name="heading 4" w:uiPriority="9" w:qFormat="1"/>
-    <w:lsdException w:name="heading 5" w:uiPriority="9" w:qFormat="1"/>
-    <w:lsdException w:name="heading 6" w:uiPriority="9" w:qFormat="1"/>
-    <w:lsdException w:name="heading 7" w:uiPriority="9" w:qFormat="1"/>
-    <w:lsdException w:name="heading 8" w:uiPriority="9" w:qFormat="1"/>
-    <w:lsdException w:name="heading 9" w:uiPriority="9" w:qFormat="1"/>
-    <w:lsdException w:name="toc 1" w:uiPriority="39"/>
-    <w:lsdException w:name="toc 2" w:uiPriority="39"/>
-    <w:lsdException w:name="toc 3" w:uiPriority="39"/>
-    <w:lsdException w:name="toc 4" w:uiPriority="39"/>
-    <w:lsdException w:name="toc 5" w:uiPriority="39"/>
-    <w:lsdException w:name="toc 6" w:uiPriority="39"/>
-    <w:lsdException w:name="toc 7" w:uiPriority="39"/>
-    <w:lsdException w:name="toc 8" w:uiPriority="39"/>
-    <w:lsdException w:name="toc 9" w:uiPriority="39"/>
-    <w:lsdException w:name="caption" w:uiPriority="35" w:qFormat="1"/>
-    <w:lsdException w:name="Title" w:semiHidden="0" w:uiPriority="10" w:unhideWhenUsed="0" w:qFormat="1"/>
-    <w:lsdException w:name="Default Paragraph Font" w:uiPriority="1"/>
-    <w:lsdException w:name="Subtitle" w:semiHidden="0" w:uiPriority="11" w:unhideWhenUsed="0" w:qFormat="1"/>
-    <w:lsdException w:name="Strong" w:semiHidden="0" w:uiPriority="22" w:unhideWhenUsed="0" w:qFormat="1"/>
-    <w:lsdException w:name="Emphasis" w:semiHidden="0" w:uiPriority="20" w:unhideWhenUsed="0" w:qFormat="1"/>
-    <w:lsdException w:name="Table Grid" w:semiHidden="0" w:uiPriority="59" w:unhideWhenUsed="0"/>
-    <w:lsdException w:name="Placeholder Text" w:unhideWhenUsed="0"/>
-    <w:lsdException w:name="No Spacing" w:semiHidden="0" w:uiPriority="1" w:unhideWhenUsed="0" w:qFormat="1"/>
-    <w:lsdException w:name="Light Shading" w:semiHidden="0" w:uiPriority="60" w:unhideWhenUsed="0"/>
-    <w:lsdException w:name="Light List" w:semiHidden="0" w:uiPriority="61" w:unhideWhenUsed="0"/>
-    <w:lsdException w:name="Light Grid" w:semiHidden="0" w:uiPriority="62" w:unhideWhenUsed="0"/>
-    <w:lsdException w:name="Medium Shading 1" w:semiHidden="0" w:uiPriority="63" w:unhideWhenUsed="0"/>
-    <w:lsdException w:name="Medium Shading 2" w:semiHidden="0" w:uiPriority="64" w:unhideWhenUsed="0"/>
-    <w:lsdException w:name="Medium List 1" w:semiHidden="0" w:uiPriority="65" w:unhideWhenUsed="0"/>
-    <w:lsdException w:name="Medium List 2" w:semiHidden="0" w:uiPriority="66" w:unhideWhenUsed="0"/>
-    <w:lsdException w:name="Medium Grid 1" w:semiHidden="0" w:uiPriority="67" w:unhideWhenUsed="0"/>
-    <w:lsdException w:name="Medium Grid 2" w:semiHidden="0" w:uiPriority="68" w:unhideWhenUsed="0"/>
-    <w:lsdException w:name="Medium Grid 3" w:semiHidden="0" w:uiPriority="69" w:unhideWhenUsed="0"/>
-    <w:lsdException w:name="Dark List" w:semiHidden="0" w:uiPriority="70" w:unhideWhenUsed="0"/>
-    <w:lsdException w:name="Colorful Shading" w:semiHidden="0" w:uiPriority="71" w:unhideWhenUsed="0"/>
-    <w:lsdException w:name="Colorful List" w:semiHidden="0" w:uiPriority="72" w:unhideWhenUsed="0"/>
-    <w:lsdException w:name="Colorful Grid" w:semiHidden="0" w:uiPriority="73" w:unhideWhenUsed="0"/>
-    <w:lsdException w:name="Light Shading Accent 1" w:semiHidden="0" w:uiPriority="60" w:unhideWhenUsed="0"/>
-    <w:lsdException w:name="Light List Accent 1" w:semiHidden="0" w:uiPriority="61" w:unhideWhenUsed="0"/>
-    <w:lsdException w:name="Light Grid Accent 1" w:semiHidden="0" w:uiPriority="62" w:unhideWhenUsed="0"/>
-    <w:lsdException w:name="Medium Shading 1 Accent 1" w:semiHidden="0" w:uiPriority="63" w:unhideWhenUsed="0"/>
-    <w:lsdException w:name="Medium Shading 2 Accent 1" w:semiHidden="0" w:uiPriority="64" w:unhideWhenUsed="0"/>
-    <w:lsdException w:name="Medium List 1 Accent 1" w:semiHidden="0" w:uiPriority="65" w:unhideWhenUsed="0"/>
-    <w:lsdException w:name="Revision" w:unhideWhenUsed="0"/>
-    <w:lsdException w:name="List Paragraph" w:semiHidden="0" w:uiPriority="34" w:unhideWhenUsed="0" w:qFormat="1"/>
-    <w:lsdException w:name="Quote" w:semiHidden="0" w:uiPriority="29" w:unhideWhenUsed="0" w:qFormat="1"/>
-    <w:lsdException w:name="Intense Quote" w:semiHidden="0" w:uiPriority="30" w:unhideWhenUsed="0" w:qFormat="1"/>
-    <w:lsdException w:name="Medium List 2 Accent 1" w:semiHidden="0" w:uiPriority="66" w:unhideWhenUsed="0"/>
-    <w:lsdException w:name="Medium Grid 1 Accent 1" w:semiHidden="0" w:uiPriority="67" w:unhideWhenUsed="0"/>
-    <w:lsdException w:name="Medium Grid 2 Accent 1" w:semiHidden="0" w:uiPriority="68" w:unhideWhenUsed="0"/>
-    <w:lsdException w:name="Medium Grid 3 Accent 1" w:semiHidden="0" w:uiPriority="69" w:unhideWhenUsed="0"/>
-    <w:lsdException w:name="Dark List Accent 1" w:semiHidden="0" w:uiPriority="70" w:unhideWhenUsed="0"/>
-    <w:lsdException w:name="Colorful Shading Accent 1" w:semiHidden="0" w:uiPriority="71" w:unhideWhenUsed="0"/>
-    <w:lsdException w:name="Colorful List Accent 1" w:semiHidden="0" w:uiPriority="72" w:unhideWhenUsed="0"/>
-    <w:lsdException w:name="Colorful Grid Accent 1" w:semiHidden="0" w:uiPriority="73" w:unhideWhenUsed="0"/>
-    <w:lsdException w:name="Light Shading Accent 2" w:semiHidden="0" w:uiPriority="60" w:unhideWhenUsed="0"/>
-    <w:lsdException w:name="Light List Accent 2" w:semiHidden="0" w:uiPriority="61" w:unhideWhenUsed="0"/>
-    <w:lsdException w:name="Light Grid Accent 2" w:semiHidden="0" w:uiPriority="62" w:unhideWhenUsed="0"/>
-    <w:lsdException w:name="Medium Shading 1 Accent 2" w:semiHidden="0" w:uiPriority="63" w:unhideWhenUsed="0"/>
-    <w:lsdException w:name="Medium Shading 2 Accent 2" w:semiHidden="0" w:uiPriority="64" w:unhideWhenUsed="0"/>
-    <w:lsdException w:name="Medium List 1 Accent 2" w:semiHidden="0" w:uiPriority="65" w:unhideWhenUsed="0"/>
-    <w:lsdException w:name="Medium List 2 Accent 2" w:semiHidden="0" w:uiPriority="66" w:unhideWhenUsed="0"/>
-    <w:lsdException w:name="Medium Grid 1 Accent 2" w:semiHidden="0" w:uiPriority="67" w:unhideWhenUsed="0"/>
-    <w:lsdException w:name="Medium Grid 2 Accent 2" w:semiHidden="0" w:uiPriority="68" w:unhideWhenUsed="0"/>
-    <w:lsdException w:name="Medium Grid 3 Accent 2" w:semiHidden="0" w:uiPriority="69" w:unhideWhenUsed="0"/>
-    <w:lsdException w:name="Dark List Accent 2" w:semiHidden="0" w:uiPriority="70" w:unhideWhenUsed="0"/>
-    <w:lsdException w:name="Colorful Shading Accent 2" w:semiHidden="0" w:uiPriority="71" w:unhideWhenUsed="0"/>
-    <w:lsdException w:name="Colorful List Accent 2" w:semiHidden="0" w:uiPriority="72" w:unhideWhenUsed="0"/>
-    <w:lsdException w:name="Colorful Grid Accent 2" w:semiHidden="0" w:uiPriority="73" w:unhideWhenUsed="0"/>
-    <w:lsdException w:name="Light Shading Accent 3" w:semiHidden="0" w:uiPriority="60" w:unhideWhenUsed="0"/>
-    <w:lsdException w:name="Light List Accent 3" w:semiHidden="0" w:uiPriority="61" w:unhideWhenUsed="0"/>
-    <w:lsdException w:name="Light Grid Accent 3" w:semiHidden="0" w:uiPriority="62" w:unhideWhenUsed="0"/>
-    <w:lsdException w:name="Medium Shading 1 Accent 3" w:semiHidden="0" w:uiPriority="63" w:unhideWhenUsed="0"/>
-    <w:lsdException w:name="Medium Shading 2 Accent 3" w:semiHidden="0" w:uiPriority="64" w:unhideWhenUsed="0"/>
-    <w:lsdException w:name="Medium List 1 Accent 3" w:semiHidden="0" w:uiPriority="65" w:unhideWhenUsed="0"/>
-    <w:lsdException w:name="Medium List 2 Accent 3" w:semiHidden="0" w:uiPriority="66" w:unhideWhenUsed="0"/>
-    <w:lsdException w:name="Medium Grid 1 Accent 3" w:semiHidden="0" w:uiPriority="67" w:unhideWhenUsed="0"/>
-    <w:lsdException w:name="Medium Grid 2 Accent 3" w:semiHidden="0" w:uiPriority="68" w:unhideWhenUsed="0"/>
-    <w:lsdException w:name="Medium Grid 3 Accent 3" w:semiHidden="0" w:uiPriority="69" w:unhideWhenUsed="0"/>
-    <w:lsdException w:name="Dark List Accent 3" w:semiHidden="0" w:uiPriority="70" w:unhideWhenUsed="0"/>
-    <w:lsdException w:name="Colorful Shading Accent 3" w:semiHidden="0" w:uiPriority="71" w:unhideWhenUsed="0"/>
-    <w:lsdException w:name="Colorful List Accent 3" w:semiHidden="0" w:uiPriority="72" w:unhideWhenUsed="0"/>
-    <w:lsdException w:name="Colorful Grid Accent 3" w:semiHidden="0" w:uiPriority="73" w:unhideWhenUsed="0"/>
-    <w:lsdException w:name="Light Shading Accent 4" w:semiHidden="0" w:uiPriority="60" w:unhideWhenUsed="0"/>
-    <w:lsdException w:name="Light List Accent 4" w:semiHidden="0" w:uiPriority="61" w:unhideWhenUsed="0"/>
-    <w:lsdException w:name="Light Grid Accent 4" w:semiHidden="0" w:uiPriority="62" w:unhideWhenUsed="0"/>
-    <w:lsdException w:name="Medium Shading 1 Accent 4" w:semiHidden="0" w:uiPriority="63" w:unhideWhenUsed="0"/>
-    <w:lsdException w:name="Medium Shading 2 Accent 4" w:semiHidden="0" w:uiPriority="64" w:unhideWhenUsed="0"/>
-    <w:lsdException w:name="Medium List 1 Accent 4" w:semiHidden="0" w:uiPriority="65" w:unhideWhenUsed="0"/>
-    <w:lsdException w:name="Medium List 2 Accent 4" w:semiHidden="0" w:uiPriority="66" w:unhideWhenUsed="0"/>
-    <w:lsdException w:name="Medium Grid 1 Accent 4" w:semiHidden="0" w:uiPriority="67" w:unhideWhenUsed="0"/>
-    <w:lsdException w:name="Medium Grid 2 Accent 4" w:semiHidden="0" w:uiPriority="68" w:unhideWhenUsed="0"/>
-    <w:lsdException w:name="Medium Grid 3 Accent 4" w:semiHidden="0" w:uiPriority="69" w:unhideWhenUsed="0"/>
-    <w:lsdException w:name="Dark List Accent 4" w:semiHidden="0" w:uiPriority="70" w:unhideWhenUsed="0"/>
-    <w:lsdException w:name="Colorful Shading Accent 4" w:semiHidden="0" w:uiPriority="71" w:unhideWhenUsed="0"/>
-    <w:lsdException w:name="Colorful List Accent 4" w:semiHidden="0" w:uiPriority="72" w:unhideWhenUsed="0"/>
-    <w:lsdException w:name="Colorful Grid Accent 4" w:semiHidden="0" w:uiPriority="73" w:unhideWhenUsed="0"/>
-    <w:lsdException w:name="Light Shading Accent 5" w:semiHidden="0" w:uiPriority="60" w:unhideWhenUsed="0"/>
-    <w:lsdException w:name="Light List Accent 5" w:semiHidden="0" w:uiPriority="61" w:unhideWhenUsed="0"/>
-    <w:lsdException w:name="Light Grid Accent 5" w:semiHidden="0" w:uiPriority="62" w:unhideWhenUsed="0"/>
-    <w:lsdException w:name="Medium Shading 1 Accent 5" w:semiHidden="0" w:uiPriority="63" w:unhideWhenUsed="0"/>
-    <w:lsdException w:name="Medium Shading 2 Accent 5" w:semiHidden="0" w:uiPriority="64" w:unhideWhenUsed="0"/>
-    <w:lsdException w:name="Medium List 1 Accent 5" w:semiHidden="0" w:uiPriority="65" w:unhideWhenUsed="0"/>
-    <w:lsdException w:name="Medium List 2 Accent 5" w:semiHidden="0" w:uiPriority="66" w:unhideWhenUsed="0"/>
-    <w:lsdException w:name="Medium Grid 1 Accent 5" w:semiHidden="0" w:uiPriority="67" w:unhideWhenUsed="0"/>
-    <w:lsdException w:name="Medium Grid 2 Accent 5" w:semiHidden="0" w:uiPriority="68" w:unhideWhenUsed="0"/>
-    <w:lsdException w:name="Medium Grid 3 Accent 5" w:semiHidden="0" w:uiPriority="69" w:unhideWhenUsed="0"/>
-    <w:lsdException w:name="Dark List Accent 5" w:semiHidden="0" w:uiPriority="70" w:unhideWhenUsed="0"/>
-    <w:lsdException w:name="Colorful Shading Accent 5" w:semiHidden="0" w:uiPriority="71" w:unhideWhenUsed="0"/>
-    <w:lsdException w:name="Colorful List Accent 5" w:semiHidden="0" w:uiPriority="72" w:unhideWhenUsed="0"/>
-    <w:lsdException w:name="Colorful Grid Accent 5" w:semiHidden="0" w:uiPriority="73" w:unhideWhenUsed="0"/>
-    <w:lsdException w:name="Light Shading Accent 6" w:semiHidden="0" w:uiPriority="60" w:unhideWhenUsed="0"/>
-    <w:lsdException w:name="Light List Accent 6" w:semiHidden="0" w:uiPriority="61" w:unhideWhenUsed="0"/>
-    <w:lsdException w:name="Light Grid Accent 6" w:semiHidden="0" w:uiPriority="62" w:unhideWhenUsed="0"/>
-    <w:lsdException w:name="Medium Shading 1 Accent 6" w:semiHidden="0" w:uiPriority="63" w:unhideWhenUsed="0"/>
-    <w:lsdException w:name="Medium Shading 2 Accent 6" w:semiHidden="0" w:uiPriority="64" w:unhideWhenUsed="0"/>
-    <w:lsdException w:name="Medium List 1 Accent 6" w:semiHidden="0" w:uiPriority="65" w:unhideWhenUsed="0"/>
-    <w:lsdException w:name="Medium List 2 Accent 6" w:semiHidden="0" w:uiPriority="66" w:unhideWhenUsed="0"/>
-    <w:lsdException w:name="Medium Grid 1 Accent 6" w:semiHidden="0" w:uiPriority="67" w:unhideWhenUsed="0"/>
-    <w:lsdException w:name="Medium Grid 2 Accent 6" w:semiHidden="0" w:uiPriority="68" w:unhideWhenUsed="0"/>
-    <w:lsdException w:name="Medium Grid 3 Accent 6" w:semiHidden="0" w:uiPriority="69" w:unhideWhenUsed="0"/>
-    <w:lsdException w:name="Dark List Accent 6" w:semiHidden="0" w:uiPriority="70" w:unhideWhenUsed="0"/>
-    <w:lsdException w:name="Colorful Shading Accent 6" w:semiHidden="0" w:uiPriority="71" w:unhideWhenUsed="0"/>
-    <w:lsdException w:name="Colorful List Accent 6" w:semiHidden="0" w:uiPriority="72" w:unhideWhenUsed="0"/>
-    <w:lsdException w:name="Colorful Grid Accent 6" w:semiHidden="0" w:uiPriority="73" w:unhideWhenUsed="0"/>
-    <w:lsdException w:name="Subtle Emphasis" w:semiHidden="0" w:uiPriority="19" w:unhideWhenUsed="0" w:qFormat="1"/>
-    <w:lsdException w:name="Intense Emphasis" w:semiHidden="0" w:uiPriority="21" w:unhideWhenUsed="0" w:qFormat="1"/>
-    <w:lsdException w:name="Subtle Reference" w:semiHidden="0" w:uiPriority="31" w:unhideWhenUsed="0" w:qFormat="1"/>
-    <w:lsdException w:name="Intense Reference" w:semiHidden="0" w:uiPriority="32" w:unhideWhenUsed="0" w:qFormat="1"/>
-    <w:lsdException w:name="Book Title" w:semiHidden="0" w:uiPriority="33" w:unhideWhenUsed="0" w:qFormat="1"/>
-    <w:lsdException w:name="Bibliography" w:uiPriority="37"/>
-    <w:lsdException w:name="TOC Heading" w:uiPriority="39" w:qFormat="1"/>
-  </w:latentStyles>
-  <w:style w:type="paragraph" w:default="1" w:styleId="Normal">
-    <w:name w:val="Normal"/>
-    <w:qFormat/>
-  </w:style>
-  <w:style w:type="paragraph" w:styleId="Ttulo1">
-    <w:name w:val="heading 1"/>
-    <w:basedOn w:val="Normal"/>
-    <w:next w:val="Normal"/>
-    <w:link w:val="Ttulo1Car"/>
-    <w:uiPriority w:val="9"/>
-    <w:qFormat/>
-    <w:rsid w:val="00DD455B"/>
-    <w:pPr>
-      <w:keepNext/>
-      <w:keepLines/>
-      <w:spacing w:before="240" w:after="0"/>
-      <w:outlineLvl w:val="0"/>
-    </w:pPr>
-    <w:rPr>
-      <w:rFonts w:asciiTheme="majorHAnsi" w:eastAsiaTheme="majorEastAsia" w:hAnsiTheme="majorHAnsi" w:cstheme="majorBidi"/>
-      <w:color w:val="2F5496" w:themeColor="accent1" w:themeShade="BF"/>
-      <w:sz w:val="32"/>
-      <w:szCs w:val="32"/>
-    </w:rPr>
-  </w:style>
-  <w:style w:type="paragraph" w:styleId="Ttulo2">
-    <w:name w:val="heading 2"/>
-    <w:basedOn w:val="Normal"/>
-    <w:next w:val="Normal"/>
-    <w:link w:val="Ttulo2Car"/>
-    <w:uiPriority w:val="9"/>
-    <w:unhideWhenUsed/>
-    <w:qFormat/>
-    <w:rsid w:val="00DD455B"/>
-    <w:pPr>
-      <w:keepNext/>
-      <w:keepLines/>
-      <w:spacing w:before="40" w:after="0"/>
-      <w:outlineLvl w:val="1"/>
-    </w:pPr>
-    <w:rPr>
-      <w:rFonts w:asciiTheme="majorHAnsi" w:eastAsiaTheme="majorEastAsia" w:hAnsiTheme="majorHAnsi" w:cstheme="majorBidi"/>
-      <w:color w:val="2F5496" w:themeColor="accent1" w:themeShade="BF"/>
-      <w:sz w:val="26"/>
-      <w:szCs w:val="26"/>
-    </w:rPr>
-  </w:style>
-  <w:style w:type="paragraph" w:styleId="Ttulo3">
-    <w:name w:val="heading 3"/>
-    <w:basedOn w:val="Normal"/>
-    <w:next w:val="Normal"/>
-    <w:pPr>
-      <w:keepNext/>
-      <w:keepLines/>
-      <w:spacing w:before="280" w:after="80"/>
-      <w:outlineLvl w:val="2"/>
-    </w:pPr>
-    <w:rPr>
-      <w:b/>
-      <w:sz w:val="28"/>
-      <w:szCs w:val="28"/>
-    </w:rPr>
-  </w:style>
-  <w:style w:type="paragraph" w:styleId="Ttulo4">
-    <w:name w:val="heading 4"/>
-    <w:basedOn w:val="Normal"/>
-    <w:next w:val="Normal"/>
-    <w:pPr>
-      <w:keepNext/>
-      <w:keepLines/>
-      <w:spacing w:before="240" w:after="40"/>
-      <w:outlineLvl w:val="3"/>
-    </w:pPr>
-    <w:rPr>
-      <w:b/>
-      <w:sz w:val="24"/>
-      <w:szCs w:val="24"/>
-    </w:rPr>
-  </w:style>
-  <w:style w:type="paragraph" w:styleId="Ttulo5">
-    <w:name w:val="heading 5"/>
-    <w:basedOn w:val="Normal"/>
-    <w:next w:val="Normal"/>
-    <w:pPr>
-      <w:keepNext/>
-      <w:keepLines/>
-      <w:spacing w:before="220" w:after="40"/>
-      <w:outlineLvl w:val="4"/>
-    </w:pPr>
-    <w:rPr>
-      <w:b/>
-    </w:rPr>
-  </w:style>
-  <w:style w:type="paragraph" w:styleId="Ttulo6">
-    <w:name w:val="heading 6"/>
-    <w:basedOn w:val="Normal"/>
-    <w:next w:val="Normal"/>
-    <w:pPr>
-      <w:keepNext/>
-      <w:keepLines/>
-      <w:spacing w:before="200" w:after="40"/>
-      <w:outlineLvl w:val="5"/>
-    </w:pPr>
-    <w:rPr>
-      <w:b/>
-      <w:sz w:val="20"/>
-      <w:szCs w:val="20"/>
-    </w:rPr>
-  </w:style>
-  <w:style w:type="character" w:default="1" w:styleId="Fuentedeprrafopredeter">
-    <w:name w:val="Default Paragraph Font"/>
-    <w:uiPriority w:val="1"/>
-    <w:semiHidden/>
-    <w:unhideWhenUsed/>
-  </w:style>
-  <w:style w:type="table" w:default="1" w:styleId="Tablanormal">
-    <w:name w:val="Normal Table"/>
-    <w:uiPriority w:val="99"/>
-    <w:semiHidden/>
-    <w:unhideWhenUsed/>
-    <w:tblPr>
-      <w:tblInd w:w="0" w:type="dxa"/>
-      <w:tblCellMar>
-        <w:top w:w="0" w:type="dxa"/>
-        <w:left w:w="108" w:type="dxa"/>
-        <w:bottom w:w="0" w:type="dxa"/>
-        <w:right w:w="108" w:type="dxa"/>
-      </w:tblCellMar>
-    </w:tblPr>
-  </w:style>
-  <w:style w:type="numbering" w:default="1" w:styleId="Sinlista">
-    <w:name w:val="No List"/>
-    <w:uiPriority w:val="99"/>
-    <w:semiHidden/>
-    <w:unhideWhenUsed/>
-  </w:style>
-  <w:style w:type="table" w:customStyle="1" w:styleId="TableNormal">
-    <w:name w:val="Table Normal"/>
-    <w:tblPr>
-      <w:tblCellMar>
-        <w:top w:w="0" w:type="dxa"/>
-        <w:left w:w="0" w:type="dxa"/>
-        <w:bottom w:w="0" w:type="dxa"/>
-        <w:right w:w="0" w:type="dxa"/>
-      </w:tblCellMar>
-    </w:tblPr>
-  </w:style>
-  <w:style w:type="paragraph" w:styleId="Ttulo">
-    <w:name w:val="Title"/>
-    <w:basedOn w:val="Normal"/>
-    <w:next w:val="Normal"/>
-    <w:link w:val="TtuloCar"/>
-    <w:uiPriority w:val="10"/>
-    <w:qFormat/>
-    <w:rsid w:val="00DD455B"/>
-    <w:pPr>
-      <w:spacing w:after="0" w:line="240" w:lineRule="auto"/>
-      <w:contextualSpacing/>
-    </w:pPr>
-    <w:rPr>
-      <w:rFonts w:asciiTheme="majorHAnsi" w:eastAsiaTheme="majorEastAsia" w:hAnsiTheme="majorHAnsi" w:cstheme="majorBidi"/>
-      <w:spacing w:val="-10"/>
-      <w:kern w:val="28"/>
-      <w:sz w:val="56"/>
-      <w:szCs w:val="56"/>
-    </w:rPr>
-  </w:style>
-  <w:style w:type="table" w:styleId="Tablaconcuadrcula">
-    <w:name w:val="Table Grid"/>
-    <w:basedOn w:val="Tablanormal"/>
-    <w:uiPriority w:val="39"/>
-    <w:rsid w:val="00067A96"/>
-    <w:pPr>
-      <w:spacing w:after="0" w:line="240" w:lineRule="auto"/>
-    </w:pPr>
-    <w:tblPr>
-      <w:tblBorders>
-        <w:top w:val="single" w:sz="4" w:space="0" w:color="auto"/>
-        <w:left w:val="single" w:sz="4" w:space="0" w:color="auto"/>
-        <w:bottom w:val="single" w:sz="4" w:space="0" w:color="auto"/>
-        <w:right w:val="single" w:sz="4" w:space="0" w:color="auto"/>
-        <w:insideH w:val="single" w:sz="4" w:space="0" w:color="auto"/>
-        <w:insideV w:val="single" w:sz="4" w:space="0" w:color="auto"/>
-      </w:tblBorders>
-    </w:tblPr>
-  </w:style>
-  <w:style w:type="paragraph" w:styleId="Prrafodelista">
-    <w:name w:val="List Paragraph"/>
-    <w:basedOn w:val="Normal"/>
-    <w:uiPriority w:val="34"/>
-    <w:qFormat/>
-    <w:rsid w:val="00067A96"/>
-    <w:pPr>
-      <w:ind w:left="720"/>
-      <w:contextualSpacing/>
-    </w:pPr>
-  </w:style>
-  <w:style w:type="character" w:customStyle="1" w:styleId="TtuloCar">
-    <w:name w:val="Título Car"/>
-    <w:basedOn w:val="Fuentedeprrafopredeter"/>
-    <w:link w:val="Ttulo"/>
-    <w:uiPriority w:val="10"/>
-    <w:rsid w:val="00DD455B"/>
-    <w:rPr>
-      <w:rFonts w:asciiTheme="majorHAnsi" w:eastAsiaTheme="majorEastAsia" w:hAnsiTheme="majorHAnsi" w:cstheme="majorBidi"/>
-      <w:spacing w:val="-10"/>
-      <w:kern w:val="28"/>
-      <w:sz w:val="56"/>
-      <w:szCs w:val="56"/>
-    </w:rPr>
-  </w:style>
-  <w:style w:type="character" w:customStyle="1" w:styleId="Ttulo1Car">
-    <w:name w:val="Título 1 Car"/>
-    <w:basedOn w:val="Fuentedeprrafopredeter"/>
-    <w:link w:val="Ttulo1"/>
-    <w:uiPriority w:val="9"/>
-    <w:rsid w:val="00DD455B"/>
-    <w:rPr>
-      <w:rFonts w:asciiTheme="majorHAnsi" w:eastAsiaTheme="majorEastAsia" w:hAnsiTheme="majorHAnsi" w:cstheme="majorBidi"/>
-      <w:color w:val="2F5496" w:themeColor="accent1" w:themeShade="BF"/>
-      <w:sz w:val="32"/>
-      <w:szCs w:val="32"/>
-    </w:rPr>
-  </w:style>
-  <w:style w:type="paragraph" w:styleId="TtulodeTDC">
-    <w:name w:val="TOC Heading"/>
-    <w:basedOn w:val="Ttulo1"/>
-    <w:next w:val="Normal"/>
-    <w:uiPriority w:val="39"/>
-    <w:unhideWhenUsed/>
-    <w:qFormat/>
-    <w:rsid w:val="00DD455B"/>
-    <w:pPr>
-      <w:jc w:val="left"/>
-      <w:outlineLvl w:val="9"/>
-    </w:pPr>
-    <w:rPr>
-      <w:lang w:eastAsia="es-MX"/>
-    </w:rPr>
-  </w:style>
-  <w:style w:type="paragraph" w:styleId="TDC1">
-    <w:name w:val="toc 1"/>
-    <w:basedOn w:val="Normal"/>
-    <w:next w:val="Normal"/>
-    <w:autoRedefine/>
-    <w:uiPriority w:val="39"/>
-    <w:unhideWhenUsed/>
-    <w:rsid w:val="00DD455B"/>
-    <w:pPr>
-      <w:spacing w:after="100"/>
-    </w:pPr>
-  </w:style>
-  <w:style w:type="character" w:styleId="Hipervnculo">
-    <w:name w:val="Hyperlink"/>
-    <w:basedOn w:val="Fuentedeprrafopredeter"/>
-    <w:uiPriority w:val="99"/>
-    <w:unhideWhenUsed/>
-    <w:rsid w:val="00DD455B"/>
-    <w:rPr>
-      <w:color w:val="0563C1" w:themeColor="hyperlink"/>
-      <w:u w:val="single"/>
-    </w:rPr>
-  </w:style>
-  <w:style w:type="character" w:customStyle="1" w:styleId="Ttulo2Car">
-    <w:name w:val="Título 2 Car"/>
-    <w:basedOn w:val="Fuentedeprrafopredeter"/>
-    <w:link w:val="Ttulo2"/>
-    <w:uiPriority w:val="9"/>
-    <w:rsid w:val="00DD455B"/>
-    <w:rPr>
-      <w:rFonts w:asciiTheme="majorHAnsi" w:eastAsiaTheme="majorEastAsia" w:hAnsiTheme="majorHAnsi" w:cstheme="majorBidi"/>
-      <w:color w:val="2F5496" w:themeColor="accent1" w:themeShade="BF"/>
-      <w:sz w:val="26"/>
-      <w:szCs w:val="26"/>
-    </w:rPr>
-  </w:style>
-  <w:style w:type="paragraph" w:styleId="TDC2">
-    <w:name w:val="toc 2"/>
-    <w:basedOn w:val="Normal"/>
-    <w:next w:val="Normal"/>
-    <w:autoRedefine/>
-    <w:uiPriority w:val="39"/>
-    <w:unhideWhenUsed/>
-    <w:rsid w:val="00DD455B"/>
-    <w:pPr>
-      <w:spacing w:after="100"/>
-      <w:ind w:left="220"/>
-    </w:pPr>
-  </w:style>
-  <w:style w:type="table" w:customStyle="1" w:styleId="GridTable1LightAccent5">
-    <w:name w:val="Grid Table 1 Light Accent 5"/>
-    <w:basedOn w:val="Tablanormal"/>
-    <w:uiPriority w:val="46"/>
-    <w:rsid w:val="00161E86"/>
-    <w:pPr>
-      <w:spacing w:after="0" w:line="240" w:lineRule="auto"/>
-    </w:pPr>
-    <w:tblPr>
-      <w:tblStyleRowBandSize w:val="1"/>
-      <w:tblStyleColBandSize w:val="1"/>
-      <w:tblBorders>
-        <w:top w:val="single" w:sz="4" w:space="0" w:color="BDD6EE" w:themeColor="accent5" w:themeTint="66"/>
-        <w:left w:val="single" w:sz="4" w:space="0" w:color="BDD6EE" w:themeColor="accent5" w:themeTint="66"/>
-        <w:bottom w:val="single" w:sz="4" w:space="0" w:color="BDD6EE" w:themeColor="accent5" w:themeTint="66"/>
-        <w:right w:val="single" w:sz="4" w:space="0" w:color="BDD6EE" w:themeColor="accent5" w:themeTint="66"/>
-        <w:insideH w:val="single" w:sz="4" w:space="0" w:color="BDD6EE" w:themeColor="accent5" w:themeTint="66"/>
-        <w:insideV w:val="single" w:sz="4" w:space="0" w:color="BDD6EE" w:themeColor="accent5" w:themeTint="66"/>
-      </w:tblBorders>
-    </w:tblPr>
-    <w:tblStylePr w:type="firstRow">
-      <w:rPr>
-        <w:b/>
-        <w:bCs/>
-      </w:rPr>
-      <w:tblPr/>
-      <w:tcPr>
-        <w:tcBorders>
-          <w:bottom w:val="single" w:sz="12" w:space="0" w:color="9CC2E5" w:themeColor="accent5" w:themeTint="99"/>
-        </w:tcBorders>
-      </w:tcPr>
-    </w:tblStylePr>
-    <w:tblStylePr w:type="lastRow">
-      <w:rPr>
-        <w:b/>
-        <w:bCs/>
-      </w:rPr>
-      <w:tblPr/>
-      <w:tcPr>
-        <w:tcBorders>
-          <w:top w:val="double" w:sz="2" w:space="0" w:color="9CC2E5" w:themeColor="accent5" w:themeTint="99"/>
-        </w:tcBorders>
-      </w:tcPr>
-    </w:tblStylePr>
-    <w:tblStylePr w:type="firstCol">
-      <w:rPr>
-        <w:b/>
-        <w:bCs/>
-      </w:rPr>
-    </w:tblStylePr>
-    <w:tblStylePr w:type="lastCol">
-      <w:rPr>
-        <w:b/>
-        <w:bCs/>
-      </w:rPr>
-    </w:tblStylePr>
-  </w:style>
-  <w:style w:type="table" w:customStyle="1" w:styleId="GridTable1LightAccent6">
-    <w:name w:val="Grid Table 1 Light Accent 6"/>
-    <w:basedOn w:val="Tablanormal"/>
-    <w:uiPriority w:val="46"/>
-    <w:rsid w:val="00161E86"/>
-    <w:pPr>
-      <w:spacing w:after="0" w:line="240" w:lineRule="auto"/>
-    </w:pPr>
-    <w:tblPr>
-      <w:tblStyleRowBandSize w:val="1"/>
-      <w:tblStyleColBandSize w:val="1"/>
-      <w:tblBorders>
-        <w:top w:val="single" w:sz="4" w:space="0" w:color="C5E0B3" w:themeColor="accent6" w:themeTint="66"/>
-        <w:left w:val="single" w:sz="4" w:space="0" w:color="C5E0B3" w:themeColor="accent6" w:themeTint="66"/>
-        <w:bottom w:val="single" w:sz="4" w:space="0" w:color="C5E0B3" w:themeColor="accent6" w:themeTint="66"/>
-        <w:right w:val="single" w:sz="4" w:space="0" w:color="C5E0B3" w:themeColor="accent6" w:themeTint="66"/>
-        <w:insideH w:val="single" w:sz="4" w:space="0" w:color="C5E0B3" w:themeColor="accent6" w:themeTint="66"/>
-        <w:insideV w:val="single" w:sz="4" w:space="0" w:color="C5E0B3" w:themeColor="accent6" w:themeTint="66"/>
-      </w:tblBorders>
     </w:tblPr>
     <w:tblStylePr w:type="firstRow">
       <w:rPr>
@@ -5192,7 +4525,7 @@
   <a:extraClrSchemeLst/>
   <a:extLst>
     <a:ext uri="{05A4C25C-085E-4340-85A3-A5531E510DB2}">
-      <thm15:themeFamily xmlns:thm15="http://schemas.microsoft.com/office/thememl/2012/main" xmlns="" name="Office Theme" id="{62F939B6-93AF-4DB8-9C6B-D6C7DFDC589F}" vid="{4A3C46E8-61CC-4603-A589-7422A47A8E4A}"/>
+      <thm15:themeFamily xmlns:thm15="http://schemas.microsoft.com/office/thememl/2012/main" name="Office Theme" id="{62F939B6-93AF-4DB8-9C6B-D6C7DFDC589F}" vid="{4A3C46E8-61CC-4603-A589-7422A47A8E4A}"/>
     </a:ext>
   </a:extLst>
 </a:theme>

</xml_diff>

<commit_message>
Se modifico la seccion 2.3 y 3.2, se agregaron nuevos ID del proceso
</commit_message>
<xml_diff>
--- a/Documento de visión y alcance.docx
+++ b/Documento de visión y alcance.docx
@@ -1524,7 +1524,21 @@
               <w:cnfStyle w:val="000000000000" w:firstRow="0" w:lastRow="0" w:firstColumn="0" w:lastColumn="0" w:oddVBand="0" w:evenVBand="0" w:oddHBand="0" w:evenHBand="0" w:firstRowFirstColumn="0" w:firstRowLastColumn="0" w:lastRowFirstColumn="0" w:lastRowLastColumn="0"/>
             </w:pPr>
             <w:r>
-              <w:t>Este proceso quitara elementos del inventario:</w:t>
+              <w:t>Este proceso quitara elementos del inventario</w:t>
+            </w:r>
+            <w:r>
+              <w:t xml:space="preserve"> hasta que la compra se realice</w:t>
+            </w:r>
+            <w:r>
+              <w:t>:</w:t>
+            </w:r>
+          </w:p>
+          <w:p>
+            <w:pPr>
+              <w:cnfStyle w:val="000000000000" w:firstRow="0" w:lastRow="0" w:firstColumn="0" w:lastColumn="0" w:oddVBand="0" w:evenVBand="0" w:oddHBand="0" w:evenHBand="0" w:firstRowFirstColumn="0" w:firstRowLastColumn="0" w:lastRowFirstColumn="0" w:lastRowLastColumn="0"/>
+            </w:pPr>
+            <w:r>
+              <w:t>La compra se completa y se realiza lo siguiente:</w:t>
             </w:r>
           </w:p>
           <w:p>
@@ -1580,9 +1594,11 @@
             <w:tcW w:w="1980" w:type="dxa"/>
           </w:tcPr>
           <w:p>
-            <w:r>
-              <w:t>Vr_1</w:t>
-            </w:r>
+            <w:proofErr w:type="spellStart"/>
+            <w:r>
+              <w:t>S_time</w:t>
+            </w:r>
+            <w:proofErr w:type="spellEnd"/>
           </w:p>
         </w:tc>
         <w:tc>
@@ -1594,7 +1610,7 @@
               <w:cnfStyle w:val="000000000000" w:firstRow="0" w:lastRow="0" w:firstColumn="0" w:lastColumn="0" w:oddVBand="0" w:evenVBand="0" w:oddHBand="0" w:evenHBand="0" w:firstRowFirstColumn="0" w:firstRowLastColumn="0" w:lastRowFirstColumn="0" w:lastRowLastColumn="0"/>
             </w:pPr>
             <w:r>
-              <w:t>Verificar el boleto del usuario</w:t>
+              <w:t>Selección de tiempo</w:t>
             </w:r>
           </w:p>
         </w:tc>
@@ -1607,7 +1623,7 @@
               <w:cnfStyle w:val="000000000000" w:firstRow="0" w:lastRow="0" w:firstColumn="0" w:lastColumn="0" w:oddVBand="0" w:evenVBand="0" w:oddHBand="0" w:evenHBand="0" w:firstRowFirstColumn="0" w:firstRowLastColumn="0" w:lastRowFirstColumn="0" w:lastRowLastColumn="0"/>
             </w:pPr>
             <w:r>
-              <w:t>En este proceso se verificara que el usuario tenga un boleto para el cine.</w:t>
+              <w:t>En este proceso el usuario escogerá la hora a la cual pasara por su compra.</w:t>
             </w:r>
           </w:p>
           <w:p>
@@ -1615,28 +1631,13 @@
               <w:pStyle w:val="Prrafodelista"/>
               <w:numPr>
                 <w:ilvl w:val="0"/>
-                <w:numId w:val="6"/>
+                <w:numId w:val="8"/>
               </w:numPr>
               <w:cnfStyle w:val="000000000000" w:firstRow="0" w:lastRow="0" w:firstColumn="0" w:lastColumn="0" w:oddVBand="0" w:evenVBand="0" w:oddHBand="0" w:evenHBand="0" w:firstRowFirstColumn="0" w:firstRowLastColumn="0" w:lastRowFirstColumn="0" w:lastRowLastColumn="0"/>
             </w:pPr>
             <w:r>
-              <w:t>El usuario ingresara la clave del boleto</w:t>
-            </w:r>
-          </w:p>
-          <w:p>
-            <w:pPr>
-              <w:pStyle w:val="Prrafodelista"/>
-              <w:numPr>
-                <w:ilvl w:val="0"/>
-                <w:numId w:val="6"/>
-              </w:numPr>
-              <w:cnfStyle w:val="000000000000" w:firstRow="0" w:lastRow="0" w:firstColumn="0" w:lastColumn="0" w:oddVBand="0" w:evenVBand="0" w:oddHBand="0" w:evenHBand="0" w:firstRowFirstColumn="0" w:firstRowLastColumn="0" w:lastRowFirstColumn="0" w:lastRowLastColumn="0"/>
-            </w:pPr>
-            <w:r>
-              <w:t>El sistema verificara si el boleto es valido</w:t>
-            </w:r>
-            <w:bookmarkStart w:id="5" w:name="_GoBack"/>
-            <w:bookmarkEnd w:id="5"/>
+              <w:t>Para elegir la hora debe ser una hora después de la compra</w:t>
+            </w:r>
           </w:p>
         </w:tc>
       </w:tr>
@@ -1674,7 +1675,10 @@
               <w:cnfStyle w:val="000000000000" w:firstRow="0" w:lastRow="0" w:firstColumn="0" w:lastColumn="0" w:oddVBand="0" w:evenVBand="0" w:oddHBand="0" w:evenHBand="0" w:firstRowFirstColumn="0" w:firstRowLastColumn="0" w:lastRowFirstColumn="0" w:lastRowLastColumn="0"/>
             </w:pPr>
             <w:r>
-              <w:t>En este proceso se registrara el usuario en caso que desee ver una película.</w:t>
+              <w:t xml:space="preserve">En este proceso se registrara el usuario </w:t>
+            </w:r>
+            <w:r>
+              <w:t>para poder agregar un elemento al carrito.</w:t>
             </w:r>
           </w:p>
           <w:p>
@@ -1699,6 +1703,9 @@
               </w:numPr>
               <w:cnfStyle w:val="000000000000" w:firstRow="0" w:lastRow="0" w:firstColumn="0" w:lastColumn="0" w:oddVBand="0" w:evenVBand="0" w:oddHBand="0" w:evenHBand="0" w:firstRowFirstColumn="0" w:firstRowLastColumn="0" w:lastRowFirstColumn="0" w:lastRowLastColumn="0"/>
             </w:pPr>
+            <w:r>
+              <w:t>Se le da acceso al carro de compras</w:t>
+            </w:r>
           </w:p>
         </w:tc>
       </w:tr>
@@ -1767,6 +1774,168 @@
           </w:p>
         </w:tc>
       </w:tr>
+      <w:tr>
+        <w:tc>
+          <w:tcPr>
+            <w:cnfStyle w:val="001000000000" w:firstRow="0" w:lastRow="0" w:firstColumn="1" w:lastColumn="0" w:oddVBand="0" w:evenVBand="0" w:oddHBand="0" w:evenHBand="0" w:firstRowFirstColumn="0" w:firstRowLastColumn="0" w:lastRowFirstColumn="0" w:lastRowLastColumn="0"/>
+            <w:tcW w:w="1980" w:type="dxa"/>
+          </w:tcPr>
+          <w:p>
+            <w:r>
+              <w:t>Inv_3</w:t>
+            </w:r>
+          </w:p>
+        </w:tc>
+        <w:tc>
+          <w:tcPr>
+            <w:tcW w:w="2551" w:type="dxa"/>
+          </w:tcPr>
+          <w:p>
+            <w:pPr>
+              <w:cnfStyle w:val="000000000000" w:firstRow="0" w:lastRow="0" w:firstColumn="0" w:lastColumn="0" w:oddVBand="0" w:evenVBand="0" w:oddHBand="0" w:evenHBand="0" w:firstRowFirstColumn="0" w:firstRowLastColumn="0" w:lastRowFirstColumn="0" w:lastRowLastColumn="0"/>
+            </w:pPr>
+            <w:r>
+              <w:t xml:space="preserve">Asignación de orden </w:t>
+            </w:r>
+          </w:p>
+        </w:tc>
+        <w:tc>
+          <w:tcPr>
+            <w:tcW w:w="3963" w:type="dxa"/>
+          </w:tcPr>
+          <w:p>
+            <w:pPr>
+              <w:cnfStyle w:val="000000000000" w:firstRow="0" w:lastRow="0" w:firstColumn="0" w:lastColumn="0" w:oddVBand="0" w:evenVBand="0" w:oddHBand="0" w:evenHBand="0" w:firstRowFirstColumn="0" w:firstRowLastColumn="0" w:lastRowFirstColumn="0" w:lastRowLastColumn="0"/>
+            </w:pPr>
+            <w:r>
+              <w:t>En este proceso se le asignara la orden a algún empleado del almacén.</w:t>
+            </w:r>
+          </w:p>
+          <w:p>
+            <w:pPr>
+              <w:pStyle w:val="Prrafodelista"/>
+              <w:numPr>
+                <w:ilvl w:val="0"/>
+                <w:numId w:val="9"/>
+              </w:numPr>
+              <w:cnfStyle w:val="000000000000" w:firstRow="0" w:lastRow="0" w:firstColumn="0" w:lastColumn="0" w:oddVBand="0" w:evenVBand="0" w:oddHBand="0" w:evenHBand="0" w:firstRowFirstColumn="0" w:firstRowLastColumn="0" w:lastRowFirstColumn="0" w:lastRowLastColumn="0"/>
+            </w:pPr>
+            <w:r>
+              <w:t xml:space="preserve">Aparecerá la orden en la pantalla del empleado </w:t>
+            </w:r>
+          </w:p>
+          <w:p>
+            <w:pPr>
+              <w:pStyle w:val="Prrafodelista"/>
+              <w:numPr>
+                <w:ilvl w:val="0"/>
+                <w:numId w:val="9"/>
+              </w:numPr>
+              <w:cnfStyle w:val="000000000000" w:firstRow="0" w:lastRow="0" w:firstColumn="0" w:lastColumn="0" w:oddVBand="0" w:evenVBand="0" w:oddHBand="0" w:evenHBand="0" w:firstRowFirstColumn="0" w:firstRowLastColumn="0" w:lastRowFirstColumn="0" w:lastRowLastColumn="0"/>
+            </w:pPr>
+            <w:r>
+              <w:t>Aparecerá el estado de la orden como en proceso</w:t>
+            </w:r>
+          </w:p>
+          <w:p>
+            <w:pPr>
+              <w:pStyle w:val="Prrafodelista"/>
+              <w:numPr>
+                <w:ilvl w:val="0"/>
+                <w:numId w:val="9"/>
+              </w:numPr>
+              <w:cnfStyle w:val="000000000000" w:firstRow="0" w:lastRow="0" w:firstColumn="0" w:lastColumn="0" w:oddVBand="0" w:evenVBand="0" w:oddHBand="0" w:evenHBand="0" w:firstRowFirstColumn="0" w:firstRowLastColumn="0" w:lastRowFirstColumn="0" w:lastRowLastColumn="0"/>
+            </w:pPr>
+            <w:r>
+              <w:t xml:space="preserve">Al terminar de cumplir la orden cambiará el status </w:t>
+            </w:r>
+            <w:proofErr w:type="spellStart"/>
+            <w:r>
+              <w:t>a</w:t>
+            </w:r>
+            <w:proofErr w:type="spellEnd"/>
+            <w:r>
+              <w:t xml:space="preserve"> Terminado.</w:t>
+            </w:r>
+          </w:p>
+        </w:tc>
+      </w:tr>
+      <w:tr>
+        <w:tc>
+          <w:tcPr>
+            <w:cnfStyle w:val="001000000000" w:firstRow="0" w:lastRow="0" w:firstColumn="1" w:lastColumn="0" w:oddVBand="0" w:evenVBand="0" w:oddHBand="0" w:evenHBand="0" w:firstRowFirstColumn="0" w:firstRowLastColumn="0" w:lastRowFirstColumn="0" w:lastRowLastColumn="0"/>
+            <w:tcW w:w="1980" w:type="dxa"/>
+          </w:tcPr>
+          <w:p>
+            <w:r>
+              <w:t>Inv_4</w:t>
+            </w:r>
+          </w:p>
+        </w:tc>
+        <w:tc>
+          <w:tcPr>
+            <w:tcW w:w="2551" w:type="dxa"/>
+          </w:tcPr>
+          <w:p>
+            <w:pPr>
+              <w:cnfStyle w:val="000000000000" w:firstRow="0" w:lastRow="0" w:firstColumn="0" w:lastColumn="0" w:oddVBand="0" w:evenVBand="0" w:oddHBand="0" w:evenHBand="0" w:firstRowFirstColumn="0" w:firstRowLastColumn="0" w:lastRowFirstColumn="0" w:lastRowLastColumn="0"/>
+            </w:pPr>
+            <w:r>
+              <w:t>Prioridades en las ordenes</w:t>
+            </w:r>
+          </w:p>
+        </w:tc>
+        <w:tc>
+          <w:tcPr>
+            <w:tcW w:w="3963" w:type="dxa"/>
+          </w:tcPr>
+          <w:p>
+            <w:pPr>
+              <w:cnfStyle w:val="000000000000" w:firstRow="0" w:lastRow="0" w:firstColumn="0" w:lastColumn="0" w:oddVBand="0" w:evenVBand="0" w:oddHBand="0" w:evenHBand="0" w:firstRowFirstColumn="0" w:firstRowLastColumn="0" w:lastRowFirstColumn="0" w:lastRowLastColumn="0"/>
+            </w:pPr>
+            <w:r>
+              <w:t xml:space="preserve">En este proceso se pretende atender las </w:t>
+            </w:r>
+            <w:bookmarkStart w:id="5" w:name="_GoBack"/>
+            <w:bookmarkEnd w:id="5"/>
+            <w:r>
+              <w:t>órdenes lo más cercana al tiempo límite de entrega.</w:t>
+            </w:r>
+          </w:p>
+          <w:p>
+            <w:pPr>
+              <w:pStyle w:val="Prrafodelista"/>
+              <w:numPr>
+                <w:ilvl w:val="0"/>
+                <w:numId w:val="10"/>
+              </w:numPr>
+              <w:cnfStyle w:val="000000000000" w:firstRow="0" w:lastRow="0" w:firstColumn="0" w:lastColumn="0" w:oddVBand="0" w:evenVBand="0" w:oddHBand="0" w:evenHBand="0" w:firstRowFirstColumn="0" w:firstRowLastColumn="0" w:lastRowFirstColumn="0" w:lastRowLastColumn="0"/>
+            </w:pPr>
+            <w:r>
+              <w:t>Las ordenes con tiempos de una hora serán atendidas de manera inmediata</w:t>
+            </w:r>
+          </w:p>
+          <w:p>
+            <w:pPr>
+              <w:pStyle w:val="Prrafodelista"/>
+              <w:numPr>
+                <w:ilvl w:val="0"/>
+                <w:numId w:val="10"/>
+              </w:numPr>
+              <w:cnfStyle w:val="000000000000" w:firstRow="0" w:lastRow="0" w:firstColumn="0" w:lastColumn="0" w:oddVBand="0" w:evenVBand="0" w:oddHBand="0" w:evenHBand="0" w:firstRowFirstColumn="0" w:firstRowLastColumn="0" w:lastRowFirstColumn="0" w:lastRowLastColumn="0"/>
+            </w:pPr>
+            <w:r>
+              <w:t xml:space="preserve">Se atenderá un cierto límite de órdenes para el tiempo de una hora </w:t>
+            </w:r>
+          </w:p>
+          <w:p>
+            <w:pPr>
+              <w:pStyle w:val="Prrafodelista"/>
+              <w:cnfStyle w:val="000000000000" w:firstRow="0" w:lastRow="0" w:firstColumn="0" w:lastColumn="0" w:oddVBand="0" w:evenVBand="0" w:oddHBand="0" w:evenHBand="0" w:firstRowFirstColumn="0" w:firstRowLastColumn="0" w:lastRowFirstColumn="0" w:lastRowLastColumn="0"/>
+            </w:pPr>
+          </w:p>
+        </w:tc>
+      </w:tr>
     </w:tbl>
     <w:p/>
     <w:p>
@@ -1776,6 +1945,7 @@
       <w:bookmarkStart w:id="6" w:name="_heading=h.tyjcwt" w:colFirst="0" w:colLast="0"/>
       <w:bookmarkEnd w:id="6"/>
       <w:r>
+        <w:lastRenderedPageBreak/>
         <w:t>2.4 Oportunidades del negocio</w:t>
       </w:r>
     </w:p>
@@ -2011,7 +2181,11 @@
             <w:cnfStyle w:val="001000000000" w:firstRow="0" w:lastRow="0" w:firstColumn="1" w:lastColumn="0" w:oddVBand="0" w:evenVBand="0" w:oddHBand="0" w:evenHBand="0" w:firstRowFirstColumn="0" w:firstRowLastColumn="0" w:lastRowFirstColumn="0" w:lastRowLastColumn="0"/>
             <w:tcW w:w="846" w:type="dxa"/>
           </w:tcPr>
-          <w:p/>
+          <w:p>
+            <w:r>
+              <w:t>f3</w:t>
+            </w:r>
+          </w:p>
         </w:tc>
         <w:tc>
           <w:tcPr>
@@ -2021,6 +2195,9 @@
             <w:pPr>
               <w:cnfStyle w:val="000000000000" w:firstRow="0" w:lastRow="0" w:firstColumn="0" w:lastColumn="0" w:oddVBand="0" w:evenVBand="0" w:oddHBand="0" w:evenHBand="0" w:firstRowFirstColumn="0" w:firstRowLastColumn="0" w:lastRowFirstColumn="0" w:lastRowLastColumn="0"/>
             </w:pPr>
+            <w:r>
+              <w:t>Selección de tiempo</w:t>
+            </w:r>
           </w:p>
         </w:tc>
         <w:tc>
@@ -2031,6 +2208,9 @@
             <w:pPr>
               <w:cnfStyle w:val="000000000000" w:firstRow="0" w:lastRow="0" w:firstColumn="0" w:lastColumn="0" w:oddVBand="0" w:evenVBand="0" w:oddHBand="0" w:evenHBand="0" w:firstRowFirstColumn="0" w:firstRowLastColumn="0" w:lastRowFirstColumn="0" w:lastRowLastColumn="0"/>
             </w:pPr>
+            <w:r>
+              <w:t>Media</w:t>
+            </w:r>
           </w:p>
         </w:tc>
         <w:tc>
@@ -2041,6 +2221,219 @@
             <w:pPr>
               <w:cnfStyle w:val="000000000000" w:firstRow="0" w:lastRow="0" w:firstColumn="0" w:lastColumn="0" w:oddVBand="0" w:evenVBand="0" w:oddHBand="0" w:evenHBand="0" w:firstRowFirstColumn="0" w:firstRowLastColumn="0" w:lastRowFirstColumn="0" w:lastRowLastColumn="0"/>
             </w:pPr>
+            <w:proofErr w:type="spellStart"/>
+            <w:r>
+              <w:t>S_time</w:t>
+            </w:r>
+            <w:proofErr w:type="spellEnd"/>
+          </w:p>
+        </w:tc>
+      </w:tr>
+      <w:tr>
+        <w:tc>
+          <w:tcPr>
+            <w:cnfStyle w:val="001000000000" w:firstRow="0" w:lastRow="0" w:firstColumn="1" w:lastColumn="0" w:oddVBand="0" w:evenVBand="0" w:oddHBand="0" w:evenHBand="0" w:firstRowFirstColumn="0" w:firstRowLastColumn="0" w:lastRowFirstColumn="0" w:lastRowLastColumn="0"/>
+            <w:tcW w:w="846" w:type="dxa"/>
+          </w:tcPr>
+          <w:p>
+            <w:r>
+              <w:t>f4</w:t>
+            </w:r>
+          </w:p>
+        </w:tc>
+        <w:tc>
+          <w:tcPr>
+            <w:tcW w:w="2268" w:type="dxa"/>
+          </w:tcPr>
+          <w:p>
+            <w:pPr>
+              <w:cnfStyle w:val="000000000000" w:firstRow="0" w:lastRow="0" w:firstColumn="0" w:lastColumn="0" w:oddVBand="0" w:evenVBand="0" w:oddHBand="0" w:evenHBand="0" w:firstRowFirstColumn="0" w:firstRowLastColumn="0" w:lastRowFirstColumn="0" w:lastRowLastColumn="0"/>
+            </w:pPr>
+            <w:r>
+              <w:t>Registro de usuarios</w:t>
+            </w:r>
+          </w:p>
+        </w:tc>
+        <w:tc>
+          <w:tcPr>
+            <w:tcW w:w="1984" w:type="dxa"/>
+          </w:tcPr>
+          <w:p>
+            <w:pPr>
+              <w:cnfStyle w:val="000000000000" w:firstRow="0" w:lastRow="0" w:firstColumn="0" w:lastColumn="0" w:oddVBand="0" w:evenVBand="0" w:oddHBand="0" w:evenHBand="0" w:firstRowFirstColumn="0" w:firstRowLastColumn="0" w:lastRowFirstColumn="0" w:lastRowLastColumn="0"/>
+            </w:pPr>
+            <w:r>
+              <w:t>Media</w:t>
+            </w:r>
+          </w:p>
+        </w:tc>
+        <w:tc>
+          <w:tcPr>
+            <w:tcW w:w="3396" w:type="dxa"/>
+          </w:tcPr>
+          <w:p>
+            <w:pPr>
+              <w:cnfStyle w:val="000000000000" w:firstRow="0" w:lastRow="0" w:firstColumn="0" w:lastColumn="0" w:oddVBand="0" w:evenVBand="0" w:oddHBand="0" w:evenHBand="0" w:firstRowFirstColumn="0" w:firstRowLastColumn="0" w:lastRowFirstColumn="0" w:lastRowLastColumn="0"/>
+            </w:pPr>
+            <w:r>
+              <w:t>Log_1</w:t>
+            </w:r>
+          </w:p>
+        </w:tc>
+      </w:tr>
+      <w:tr>
+        <w:tc>
+          <w:tcPr>
+            <w:cnfStyle w:val="001000000000" w:firstRow="0" w:lastRow="0" w:firstColumn="1" w:lastColumn="0" w:oddVBand="0" w:evenVBand="0" w:oddHBand="0" w:evenHBand="0" w:firstRowFirstColumn="0" w:firstRowLastColumn="0" w:lastRowFirstColumn="0" w:lastRowLastColumn="0"/>
+            <w:tcW w:w="846" w:type="dxa"/>
+          </w:tcPr>
+          <w:p>
+            <w:r>
+              <w:t>f5</w:t>
+            </w:r>
+          </w:p>
+        </w:tc>
+        <w:tc>
+          <w:tcPr>
+            <w:tcW w:w="2268" w:type="dxa"/>
+          </w:tcPr>
+          <w:p>
+            <w:pPr>
+              <w:cnfStyle w:val="000000000000" w:firstRow="0" w:lastRow="0" w:firstColumn="0" w:lastColumn="0" w:oddVBand="0" w:evenVBand="0" w:oddHBand="0" w:evenHBand="0" w:firstRowFirstColumn="0" w:firstRowLastColumn="0" w:lastRowFirstColumn="0" w:lastRowLastColumn="0"/>
+            </w:pPr>
+            <w:r>
+              <w:t>Registro de la forma de pago mediante tarjeta</w:t>
+            </w:r>
+          </w:p>
+        </w:tc>
+        <w:tc>
+          <w:tcPr>
+            <w:tcW w:w="1984" w:type="dxa"/>
+          </w:tcPr>
+          <w:p>
+            <w:pPr>
+              <w:cnfStyle w:val="000000000000" w:firstRow="0" w:lastRow="0" w:firstColumn="0" w:lastColumn="0" w:oddVBand="0" w:evenVBand="0" w:oddHBand="0" w:evenHBand="0" w:firstRowFirstColumn="0" w:firstRowLastColumn="0" w:lastRowFirstColumn="0" w:lastRowLastColumn="0"/>
+            </w:pPr>
+            <w:r>
+              <w:t>Alta</w:t>
+            </w:r>
+          </w:p>
+        </w:tc>
+        <w:tc>
+          <w:tcPr>
+            <w:tcW w:w="3396" w:type="dxa"/>
+          </w:tcPr>
+          <w:p>
+            <w:pPr>
+              <w:cnfStyle w:val="000000000000" w:firstRow="0" w:lastRow="0" w:firstColumn="0" w:lastColumn="0" w:oddVBand="0" w:evenVBand="0" w:oddHBand="0" w:evenHBand="0" w:firstRowFirstColumn="0" w:firstRowLastColumn="0" w:lastRowFirstColumn="0" w:lastRowLastColumn="0"/>
+            </w:pPr>
+            <w:r>
+              <w:t>Log_2</w:t>
+            </w:r>
+          </w:p>
+        </w:tc>
+      </w:tr>
+      <w:tr>
+        <w:tc>
+          <w:tcPr>
+            <w:cnfStyle w:val="001000000000" w:firstRow="0" w:lastRow="0" w:firstColumn="1" w:lastColumn="0" w:oddVBand="0" w:evenVBand="0" w:oddHBand="0" w:evenHBand="0" w:firstRowFirstColumn="0" w:firstRowLastColumn="0" w:lastRowFirstColumn="0" w:lastRowLastColumn="0"/>
+            <w:tcW w:w="846" w:type="dxa"/>
+          </w:tcPr>
+          <w:p>
+            <w:r>
+              <w:t>f6</w:t>
+            </w:r>
+          </w:p>
+        </w:tc>
+        <w:tc>
+          <w:tcPr>
+            <w:tcW w:w="2268" w:type="dxa"/>
+          </w:tcPr>
+          <w:p>
+            <w:pPr>
+              <w:cnfStyle w:val="000000000000" w:firstRow="0" w:lastRow="0" w:firstColumn="0" w:lastColumn="0" w:oddVBand="0" w:evenVBand="0" w:oddHBand="0" w:evenHBand="0" w:firstRowFirstColumn="0" w:firstRowLastColumn="0" w:lastRowFirstColumn="0" w:lastRowLastColumn="0"/>
+            </w:pPr>
+            <w:r>
+              <w:t>Asignación de orden</w:t>
+            </w:r>
+          </w:p>
+        </w:tc>
+        <w:tc>
+          <w:tcPr>
+            <w:tcW w:w="1984" w:type="dxa"/>
+          </w:tcPr>
+          <w:p>
+            <w:pPr>
+              <w:cnfStyle w:val="000000000000" w:firstRow="0" w:lastRow="0" w:firstColumn="0" w:lastColumn="0" w:oddVBand="0" w:evenVBand="0" w:oddHBand="0" w:evenHBand="0" w:firstRowFirstColumn="0" w:firstRowLastColumn="0" w:lastRowFirstColumn="0" w:lastRowLastColumn="0"/>
+            </w:pPr>
+            <w:r>
+              <w:t>Alta</w:t>
+            </w:r>
+          </w:p>
+        </w:tc>
+        <w:tc>
+          <w:tcPr>
+            <w:tcW w:w="3396" w:type="dxa"/>
+          </w:tcPr>
+          <w:p>
+            <w:pPr>
+              <w:cnfStyle w:val="000000000000" w:firstRow="0" w:lastRow="0" w:firstColumn="0" w:lastColumn="0" w:oddVBand="0" w:evenVBand="0" w:oddHBand="0" w:evenHBand="0" w:firstRowFirstColumn="0" w:firstRowLastColumn="0" w:lastRowFirstColumn="0" w:lastRowLastColumn="0"/>
+            </w:pPr>
+            <w:r>
+              <w:t>Inv_3</w:t>
+            </w:r>
+          </w:p>
+        </w:tc>
+      </w:tr>
+      <w:tr>
+        <w:tc>
+          <w:tcPr>
+            <w:cnfStyle w:val="001000000000" w:firstRow="0" w:lastRow="0" w:firstColumn="1" w:lastColumn="0" w:oddVBand="0" w:evenVBand="0" w:oddHBand="0" w:evenHBand="0" w:firstRowFirstColumn="0" w:firstRowLastColumn="0" w:lastRowFirstColumn="0" w:lastRowLastColumn="0"/>
+            <w:tcW w:w="846" w:type="dxa"/>
+          </w:tcPr>
+          <w:p>
+            <w:r>
+              <w:t>f7</w:t>
+            </w:r>
+          </w:p>
+        </w:tc>
+        <w:tc>
+          <w:tcPr>
+            <w:tcW w:w="2268" w:type="dxa"/>
+          </w:tcPr>
+          <w:p>
+            <w:pPr>
+              <w:cnfStyle w:val="000000000000" w:firstRow="0" w:lastRow="0" w:firstColumn="0" w:lastColumn="0" w:oddVBand="0" w:evenVBand="0" w:oddHBand="0" w:evenHBand="0" w:firstRowFirstColumn="0" w:firstRowLastColumn="0" w:lastRowFirstColumn="0" w:lastRowLastColumn="0"/>
+            </w:pPr>
+            <w:r>
+              <w:t>Prioridades en las ordenes</w:t>
+            </w:r>
+          </w:p>
+        </w:tc>
+        <w:tc>
+          <w:tcPr>
+            <w:tcW w:w="1984" w:type="dxa"/>
+          </w:tcPr>
+          <w:p>
+            <w:pPr>
+              <w:cnfStyle w:val="000000000000" w:firstRow="0" w:lastRow="0" w:firstColumn="0" w:lastColumn="0" w:oddVBand="0" w:evenVBand="0" w:oddHBand="0" w:evenHBand="0" w:firstRowFirstColumn="0" w:firstRowLastColumn="0" w:lastRowFirstColumn="0" w:lastRowLastColumn="0"/>
+            </w:pPr>
+            <w:r>
+              <w:t>Alta</w:t>
+            </w:r>
+          </w:p>
+        </w:tc>
+        <w:tc>
+          <w:tcPr>
+            <w:tcW w:w="3396" w:type="dxa"/>
+          </w:tcPr>
+          <w:p>
+            <w:pPr>
+              <w:cnfStyle w:val="000000000000" w:firstRow="0" w:lastRow="0" w:firstColumn="0" w:lastColumn="0" w:oddVBand="0" w:evenVBand="0" w:oddHBand="0" w:evenHBand="0" w:firstRowFirstColumn="0" w:firstRowLastColumn="0" w:lastRowFirstColumn="0" w:lastRowLastColumn="0"/>
+            </w:pPr>
+            <w:r>
+              <w:t>Inv_4</w:t>
+            </w:r>
           </w:p>
         </w:tc>
       </w:tr>
@@ -2053,7 +2446,6 @@
       <w:bookmarkStart w:id="11" w:name="_heading=h.17dp8vu" w:colFirst="0" w:colLast="0"/>
       <w:bookmarkEnd w:id="11"/>
       <w:r>
-        <w:lastRenderedPageBreak/>
         <w:t>4 alcance del proyecto</w:t>
       </w:r>
     </w:p>
@@ -2628,6 +3020,119 @@
 <file path=word/numbering.xml><?xml version="1.0" encoding="utf-8"?>
 <w:numbering xmlns:wpc="http://schemas.microsoft.com/office/word/2010/wordprocessingCanvas" xmlns:mc="http://schemas.openxmlformats.org/markup-compatibility/2006" xmlns:o="urn:schemas-microsoft-com:office:office" xmlns:r="http://schemas.openxmlformats.org/officeDocument/2006/relationships" xmlns:m="http://schemas.openxmlformats.org/officeDocument/2006/math" xmlns:v="urn:schemas-microsoft-com:vml" xmlns:wp14="http://schemas.microsoft.com/office/word/2010/wordprocessingDrawing" xmlns:wp="http://schemas.openxmlformats.org/drawingml/2006/wordprocessingDrawing" xmlns:w10="urn:schemas-microsoft-com:office:word" xmlns:w="http://schemas.openxmlformats.org/wordprocessingml/2006/main" xmlns:w14="http://schemas.microsoft.com/office/word/2010/wordml" xmlns:w15="http://schemas.microsoft.com/office/word/2012/wordml" xmlns:wpg="http://schemas.microsoft.com/office/word/2010/wordprocessingGroup" xmlns:wpi="http://schemas.microsoft.com/office/word/2010/wordprocessingInk" xmlns:wne="http://schemas.microsoft.com/office/word/2006/wordml" xmlns:wps="http://schemas.microsoft.com/office/word/2010/wordprocessingShape" mc:Ignorable="w14 w15 wp14">
   <w:abstractNum w:abstractNumId="0">
+    <w:nsid w:val="0A522C93"/>
+    <w:multiLevelType w:val="hybridMultilevel"/>
+    <w:tmpl w:val="5F0A8D84"/>
+    <w:lvl w:ilvl="0" w:tplc="080A0001">
+      <w:start w:val="1"/>
+      <w:numFmt w:val="bullet"/>
+      <w:lvlText w:val=""/>
+      <w:lvlJc w:val="left"/>
+      <w:pPr>
+        <w:ind w:left="720" w:hanging="360"/>
+      </w:pPr>
+      <w:rPr>
+        <w:rFonts w:ascii="Symbol" w:hAnsi="Symbol" w:hint="default"/>
+      </w:rPr>
+    </w:lvl>
+    <w:lvl w:ilvl="1" w:tplc="080A0003" w:tentative="1">
+      <w:start w:val="1"/>
+      <w:numFmt w:val="bullet"/>
+      <w:lvlText w:val="o"/>
+      <w:lvlJc w:val="left"/>
+      <w:pPr>
+        <w:ind w:left="1440" w:hanging="360"/>
+      </w:pPr>
+      <w:rPr>
+        <w:rFonts w:ascii="Courier New" w:hAnsi="Courier New" w:cs="Courier New" w:hint="default"/>
+      </w:rPr>
+    </w:lvl>
+    <w:lvl w:ilvl="2" w:tplc="080A0005" w:tentative="1">
+      <w:start w:val="1"/>
+      <w:numFmt w:val="bullet"/>
+      <w:lvlText w:val=""/>
+      <w:lvlJc w:val="left"/>
+      <w:pPr>
+        <w:ind w:left="2160" w:hanging="360"/>
+      </w:pPr>
+      <w:rPr>
+        <w:rFonts w:ascii="Wingdings" w:hAnsi="Wingdings" w:hint="default"/>
+      </w:rPr>
+    </w:lvl>
+    <w:lvl w:ilvl="3" w:tplc="080A0001" w:tentative="1">
+      <w:start w:val="1"/>
+      <w:numFmt w:val="bullet"/>
+      <w:lvlText w:val=""/>
+      <w:lvlJc w:val="left"/>
+      <w:pPr>
+        <w:ind w:left="2880" w:hanging="360"/>
+      </w:pPr>
+      <w:rPr>
+        <w:rFonts w:ascii="Symbol" w:hAnsi="Symbol" w:hint="default"/>
+      </w:rPr>
+    </w:lvl>
+    <w:lvl w:ilvl="4" w:tplc="080A0003" w:tentative="1">
+      <w:start w:val="1"/>
+      <w:numFmt w:val="bullet"/>
+      <w:lvlText w:val="o"/>
+      <w:lvlJc w:val="left"/>
+      <w:pPr>
+        <w:ind w:left="3600" w:hanging="360"/>
+      </w:pPr>
+      <w:rPr>
+        <w:rFonts w:ascii="Courier New" w:hAnsi="Courier New" w:cs="Courier New" w:hint="default"/>
+      </w:rPr>
+    </w:lvl>
+    <w:lvl w:ilvl="5" w:tplc="080A0005" w:tentative="1">
+      <w:start w:val="1"/>
+      <w:numFmt w:val="bullet"/>
+      <w:lvlText w:val=""/>
+      <w:lvlJc w:val="left"/>
+      <w:pPr>
+        <w:ind w:left="4320" w:hanging="360"/>
+      </w:pPr>
+      <w:rPr>
+        <w:rFonts w:ascii="Wingdings" w:hAnsi="Wingdings" w:hint="default"/>
+      </w:rPr>
+    </w:lvl>
+    <w:lvl w:ilvl="6" w:tplc="080A0001" w:tentative="1">
+      <w:start w:val="1"/>
+      <w:numFmt w:val="bullet"/>
+      <w:lvlText w:val=""/>
+      <w:lvlJc w:val="left"/>
+      <w:pPr>
+        <w:ind w:left="5040" w:hanging="360"/>
+      </w:pPr>
+      <w:rPr>
+        <w:rFonts w:ascii="Symbol" w:hAnsi="Symbol" w:hint="default"/>
+      </w:rPr>
+    </w:lvl>
+    <w:lvl w:ilvl="7" w:tplc="080A0003" w:tentative="1">
+      <w:start w:val="1"/>
+      <w:numFmt w:val="bullet"/>
+      <w:lvlText w:val="o"/>
+      <w:lvlJc w:val="left"/>
+      <w:pPr>
+        <w:ind w:left="5760" w:hanging="360"/>
+      </w:pPr>
+      <w:rPr>
+        <w:rFonts w:ascii="Courier New" w:hAnsi="Courier New" w:cs="Courier New" w:hint="default"/>
+      </w:rPr>
+    </w:lvl>
+    <w:lvl w:ilvl="8" w:tplc="080A0005" w:tentative="1">
+      <w:start w:val="1"/>
+      <w:numFmt w:val="bullet"/>
+      <w:lvlText w:val=""/>
+      <w:lvlJc w:val="left"/>
+      <w:pPr>
+        <w:ind w:left="6480" w:hanging="360"/>
+      </w:pPr>
+      <w:rPr>
+        <w:rFonts w:ascii="Wingdings" w:hAnsi="Wingdings" w:hint="default"/>
+      </w:rPr>
+    </w:lvl>
+  </w:abstractNum>
+  <w:abstractNum w:abstractNumId="1">
     <w:nsid w:val="161C6648"/>
     <w:multiLevelType w:val="multilevel"/>
     <w:tmpl w:val="6DEA20F2"/>
@@ -2713,7 +3218,7 @@
       </w:pPr>
     </w:lvl>
   </w:abstractNum>
-  <w:abstractNum w:abstractNumId="1">
+  <w:abstractNum w:abstractNumId="2">
     <w:nsid w:val="1B111A7B"/>
     <w:multiLevelType w:val="multilevel"/>
     <w:tmpl w:val="30F8251A"/>
@@ -2799,7 +3304,7 @@
       </w:pPr>
     </w:lvl>
   </w:abstractNum>
-  <w:abstractNum w:abstractNumId="2">
+  <w:abstractNum w:abstractNumId="3">
     <w:nsid w:val="20010FDA"/>
     <w:multiLevelType w:val="hybridMultilevel"/>
     <w:tmpl w:val="864E0098"/>
@@ -2885,7 +3390,93 @@
       </w:pPr>
     </w:lvl>
   </w:abstractNum>
-  <w:abstractNum w:abstractNumId="3">
+  <w:abstractNum w:abstractNumId="4">
+    <w:nsid w:val="2E576DD4"/>
+    <w:multiLevelType w:val="hybridMultilevel"/>
+    <w:tmpl w:val="7DE67922"/>
+    <w:lvl w:ilvl="0" w:tplc="080A000F">
+      <w:start w:val="1"/>
+      <w:numFmt w:val="decimal"/>
+      <w:lvlText w:val="%1."/>
+      <w:lvlJc w:val="left"/>
+      <w:pPr>
+        <w:ind w:left="720" w:hanging="360"/>
+      </w:pPr>
+    </w:lvl>
+    <w:lvl w:ilvl="1" w:tplc="080A0019" w:tentative="1">
+      <w:start w:val="1"/>
+      <w:numFmt w:val="lowerLetter"/>
+      <w:lvlText w:val="%2."/>
+      <w:lvlJc w:val="left"/>
+      <w:pPr>
+        <w:ind w:left="1440" w:hanging="360"/>
+      </w:pPr>
+    </w:lvl>
+    <w:lvl w:ilvl="2" w:tplc="080A001B" w:tentative="1">
+      <w:start w:val="1"/>
+      <w:numFmt w:val="lowerRoman"/>
+      <w:lvlText w:val="%3."/>
+      <w:lvlJc w:val="right"/>
+      <w:pPr>
+        <w:ind w:left="2160" w:hanging="180"/>
+      </w:pPr>
+    </w:lvl>
+    <w:lvl w:ilvl="3" w:tplc="080A000F" w:tentative="1">
+      <w:start w:val="1"/>
+      <w:numFmt w:val="decimal"/>
+      <w:lvlText w:val="%4."/>
+      <w:lvlJc w:val="left"/>
+      <w:pPr>
+        <w:ind w:left="2880" w:hanging="360"/>
+      </w:pPr>
+    </w:lvl>
+    <w:lvl w:ilvl="4" w:tplc="080A0019" w:tentative="1">
+      <w:start w:val="1"/>
+      <w:numFmt w:val="lowerLetter"/>
+      <w:lvlText w:val="%5."/>
+      <w:lvlJc w:val="left"/>
+      <w:pPr>
+        <w:ind w:left="3600" w:hanging="360"/>
+      </w:pPr>
+    </w:lvl>
+    <w:lvl w:ilvl="5" w:tplc="080A001B" w:tentative="1">
+      <w:start w:val="1"/>
+      <w:numFmt w:val="lowerRoman"/>
+      <w:lvlText w:val="%6."/>
+      <w:lvlJc w:val="right"/>
+      <w:pPr>
+        <w:ind w:left="4320" w:hanging="180"/>
+      </w:pPr>
+    </w:lvl>
+    <w:lvl w:ilvl="6" w:tplc="080A000F" w:tentative="1">
+      <w:start w:val="1"/>
+      <w:numFmt w:val="decimal"/>
+      <w:lvlText w:val="%7."/>
+      <w:lvlJc w:val="left"/>
+      <w:pPr>
+        <w:ind w:left="5040" w:hanging="360"/>
+      </w:pPr>
+    </w:lvl>
+    <w:lvl w:ilvl="7" w:tplc="080A0019" w:tentative="1">
+      <w:start w:val="1"/>
+      <w:numFmt w:val="lowerLetter"/>
+      <w:lvlText w:val="%8."/>
+      <w:lvlJc w:val="left"/>
+      <w:pPr>
+        <w:ind w:left="5760" w:hanging="360"/>
+      </w:pPr>
+    </w:lvl>
+    <w:lvl w:ilvl="8" w:tplc="080A001B" w:tentative="1">
+      <w:start w:val="1"/>
+      <w:numFmt w:val="lowerRoman"/>
+      <w:lvlText w:val="%9."/>
+      <w:lvlJc w:val="right"/>
+      <w:pPr>
+        <w:ind w:left="6480" w:hanging="180"/>
+      </w:pPr>
+    </w:lvl>
+  </w:abstractNum>
+  <w:abstractNum w:abstractNumId="5">
     <w:nsid w:val="4DFB6D2E"/>
     <w:multiLevelType w:val="hybridMultilevel"/>
     <w:tmpl w:val="9BB02648"/>
@@ -2971,7 +3562,7 @@
       </w:pPr>
     </w:lvl>
   </w:abstractNum>
-  <w:abstractNum w:abstractNumId="4">
+  <w:abstractNum w:abstractNumId="6">
     <w:nsid w:val="5DE67E5A"/>
     <w:multiLevelType w:val="hybridMultilevel"/>
     <w:tmpl w:val="33384CE0"/>
@@ -3057,7 +3648,179 @@
       </w:pPr>
     </w:lvl>
   </w:abstractNum>
-  <w:abstractNum w:abstractNumId="5">
+  <w:abstractNum w:abstractNumId="7">
+    <w:nsid w:val="747C1515"/>
+    <w:multiLevelType w:val="hybridMultilevel"/>
+    <w:tmpl w:val="E982D0D4"/>
+    <w:lvl w:ilvl="0" w:tplc="080A000F">
+      <w:start w:val="1"/>
+      <w:numFmt w:val="decimal"/>
+      <w:lvlText w:val="%1."/>
+      <w:lvlJc w:val="left"/>
+      <w:pPr>
+        <w:ind w:left="720" w:hanging="360"/>
+      </w:pPr>
+    </w:lvl>
+    <w:lvl w:ilvl="1" w:tplc="080A0019" w:tentative="1">
+      <w:start w:val="1"/>
+      <w:numFmt w:val="lowerLetter"/>
+      <w:lvlText w:val="%2."/>
+      <w:lvlJc w:val="left"/>
+      <w:pPr>
+        <w:ind w:left="1440" w:hanging="360"/>
+      </w:pPr>
+    </w:lvl>
+    <w:lvl w:ilvl="2" w:tplc="080A001B" w:tentative="1">
+      <w:start w:val="1"/>
+      <w:numFmt w:val="lowerRoman"/>
+      <w:lvlText w:val="%3."/>
+      <w:lvlJc w:val="right"/>
+      <w:pPr>
+        <w:ind w:left="2160" w:hanging="180"/>
+      </w:pPr>
+    </w:lvl>
+    <w:lvl w:ilvl="3" w:tplc="080A000F" w:tentative="1">
+      <w:start w:val="1"/>
+      <w:numFmt w:val="decimal"/>
+      <w:lvlText w:val="%4."/>
+      <w:lvlJc w:val="left"/>
+      <w:pPr>
+        <w:ind w:left="2880" w:hanging="360"/>
+      </w:pPr>
+    </w:lvl>
+    <w:lvl w:ilvl="4" w:tplc="080A0019" w:tentative="1">
+      <w:start w:val="1"/>
+      <w:numFmt w:val="lowerLetter"/>
+      <w:lvlText w:val="%5."/>
+      <w:lvlJc w:val="left"/>
+      <w:pPr>
+        <w:ind w:left="3600" w:hanging="360"/>
+      </w:pPr>
+    </w:lvl>
+    <w:lvl w:ilvl="5" w:tplc="080A001B" w:tentative="1">
+      <w:start w:val="1"/>
+      <w:numFmt w:val="lowerRoman"/>
+      <w:lvlText w:val="%6."/>
+      <w:lvlJc w:val="right"/>
+      <w:pPr>
+        <w:ind w:left="4320" w:hanging="180"/>
+      </w:pPr>
+    </w:lvl>
+    <w:lvl w:ilvl="6" w:tplc="080A000F" w:tentative="1">
+      <w:start w:val="1"/>
+      <w:numFmt w:val="decimal"/>
+      <w:lvlText w:val="%7."/>
+      <w:lvlJc w:val="left"/>
+      <w:pPr>
+        <w:ind w:left="5040" w:hanging="360"/>
+      </w:pPr>
+    </w:lvl>
+    <w:lvl w:ilvl="7" w:tplc="080A0019" w:tentative="1">
+      <w:start w:val="1"/>
+      <w:numFmt w:val="lowerLetter"/>
+      <w:lvlText w:val="%8."/>
+      <w:lvlJc w:val="left"/>
+      <w:pPr>
+        <w:ind w:left="5760" w:hanging="360"/>
+      </w:pPr>
+    </w:lvl>
+    <w:lvl w:ilvl="8" w:tplc="080A001B" w:tentative="1">
+      <w:start w:val="1"/>
+      <w:numFmt w:val="lowerRoman"/>
+      <w:lvlText w:val="%9."/>
+      <w:lvlJc w:val="right"/>
+      <w:pPr>
+        <w:ind w:left="6480" w:hanging="180"/>
+      </w:pPr>
+    </w:lvl>
+  </w:abstractNum>
+  <w:abstractNum w:abstractNumId="8">
+    <w:nsid w:val="77845939"/>
+    <w:multiLevelType w:val="hybridMultilevel"/>
+    <w:tmpl w:val="49F0CF0E"/>
+    <w:lvl w:ilvl="0" w:tplc="080A000F">
+      <w:start w:val="1"/>
+      <w:numFmt w:val="decimal"/>
+      <w:lvlText w:val="%1."/>
+      <w:lvlJc w:val="left"/>
+      <w:pPr>
+        <w:ind w:left="720" w:hanging="360"/>
+      </w:pPr>
+    </w:lvl>
+    <w:lvl w:ilvl="1" w:tplc="080A0019" w:tentative="1">
+      <w:start w:val="1"/>
+      <w:numFmt w:val="lowerLetter"/>
+      <w:lvlText w:val="%2."/>
+      <w:lvlJc w:val="left"/>
+      <w:pPr>
+        <w:ind w:left="1440" w:hanging="360"/>
+      </w:pPr>
+    </w:lvl>
+    <w:lvl w:ilvl="2" w:tplc="080A001B" w:tentative="1">
+      <w:start w:val="1"/>
+      <w:numFmt w:val="lowerRoman"/>
+      <w:lvlText w:val="%3."/>
+      <w:lvlJc w:val="right"/>
+      <w:pPr>
+        <w:ind w:left="2160" w:hanging="180"/>
+      </w:pPr>
+    </w:lvl>
+    <w:lvl w:ilvl="3" w:tplc="080A000F" w:tentative="1">
+      <w:start w:val="1"/>
+      <w:numFmt w:val="decimal"/>
+      <w:lvlText w:val="%4."/>
+      <w:lvlJc w:val="left"/>
+      <w:pPr>
+        <w:ind w:left="2880" w:hanging="360"/>
+      </w:pPr>
+    </w:lvl>
+    <w:lvl w:ilvl="4" w:tplc="080A0019" w:tentative="1">
+      <w:start w:val="1"/>
+      <w:numFmt w:val="lowerLetter"/>
+      <w:lvlText w:val="%5."/>
+      <w:lvlJc w:val="left"/>
+      <w:pPr>
+        <w:ind w:left="3600" w:hanging="360"/>
+      </w:pPr>
+    </w:lvl>
+    <w:lvl w:ilvl="5" w:tplc="080A001B" w:tentative="1">
+      <w:start w:val="1"/>
+      <w:numFmt w:val="lowerRoman"/>
+      <w:lvlText w:val="%6."/>
+      <w:lvlJc w:val="right"/>
+      <w:pPr>
+        <w:ind w:left="4320" w:hanging="180"/>
+      </w:pPr>
+    </w:lvl>
+    <w:lvl w:ilvl="6" w:tplc="080A000F" w:tentative="1">
+      <w:start w:val="1"/>
+      <w:numFmt w:val="decimal"/>
+      <w:lvlText w:val="%7."/>
+      <w:lvlJc w:val="left"/>
+      <w:pPr>
+        <w:ind w:left="5040" w:hanging="360"/>
+      </w:pPr>
+    </w:lvl>
+    <w:lvl w:ilvl="7" w:tplc="080A0019" w:tentative="1">
+      <w:start w:val="1"/>
+      <w:numFmt w:val="lowerLetter"/>
+      <w:lvlText w:val="%8."/>
+      <w:lvlJc w:val="left"/>
+      <w:pPr>
+        <w:ind w:left="5760" w:hanging="360"/>
+      </w:pPr>
+    </w:lvl>
+    <w:lvl w:ilvl="8" w:tplc="080A001B" w:tentative="1">
+      <w:start w:val="1"/>
+      <w:numFmt w:val="lowerRoman"/>
+      <w:lvlText w:val="%9."/>
+      <w:lvlJc w:val="right"/>
+      <w:pPr>
+        <w:ind w:left="6480" w:hanging="180"/>
+      </w:pPr>
+    </w:lvl>
+  </w:abstractNum>
+  <w:abstractNum w:abstractNumId="9">
     <w:nsid w:val="79003732"/>
     <w:multiLevelType w:val="hybridMultilevel"/>
     <w:tmpl w:val="0EC4F558"/>
@@ -3144,22 +3907,34 @@
     </w:lvl>
   </w:abstractNum>
   <w:num w:numId="1">
-    <w:abstractNumId w:val="0"/>
+    <w:abstractNumId w:val="1"/>
   </w:num>
   <w:num w:numId="2">
-    <w:abstractNumId w:val="1"/>
+    <w:abstractNumId w:val="2"/>
   </w:num>
   <w:num w:numId="3">
+    <w:abstractNumId w:val="9"/>
+  </w:num>
+  <w:num w:numId="4">
+    <w:abstractNumId w:val="6"/>
+  </w:num>
+  <w:num w:numId="5">
+    <w:abstractNumId w:val="3"/>
+  </w:num>
+  <w:num w:numId="6">
     <w:abstractNumId w:val="5"/>
   </w:num>
-  <w:num w:numId="4">
+  <w:num w:numId="7">
+    <w:abstractNumId w:val="7"/>
+  </w:num>
+  <w:num w:numId="8">
+    <w:abstractNumId w:val="8"/>
+  </w:num>
+  <w:num w:numId="9">
     <w:abstractNumId w:val="4"/>
   </w:num>
-  <w:num w:numId="5">
-    <w:abstractNumId w:val="2"/>
-  </w:num>
-  <w:num w:numId="6">
-    <w:abstractNumId w:val="3"/>
+  <w:num w:numId="10">
+    <w:abstractNumId w:val="0"/>
   </w:num>
 </w:numbering>
 </file>

</xml_diff>

<commit_message>
Agregue el punto 2.5. Objetivos de negocio
</commit_message>
<xml_diff>
--- a/Documento de visión y alcance.docx
+++ b/Documento de visión y alcance.docx
@@ -1813,13 +1813,211 @@
         <w:t>2.5 Objetivos del negocio</w:t>
       </w:r>
     </w:p>
+    <w:tbl>
+      <w:tblPr>
+        <w:tblStyle w:val="Tablaconcuadrcula"/>
+        <w:tblW w:w="0" w:type="auto"/>
+        <w:tblLook w:val="04A0" w:firstRow="1" w:lastRow="0" w:firstColumn="1" w:lastColumn="0" w:noHBand="0" w:noVBand="1"/>
+      </w:tblPr>
+      <w:tblGrid>
+        <w:gridCol w:w="4535"/>
+        <w:gridCol w:w="4536"/>
+      </w:tblGrid>
+      <w:tr>
+        <w:tc>
+          <w:tcPr>
+            <w:tcW w:w="4535" w:type="dxa"/>
+            <w:shd w:val="clear" w:color="auto" w:fill="00B0F0"/>
+          </w:tcPr>
+          <w:p>
+            <w:pPr>
+              <w:rPr>
+                <w:b/>
+                <w:color w:val="000000" w:themeColor="text1"/>
+              </w:rPr>
+            </w:pPr>
+            <w:r>
+              <w:rPr>
+                <w:b/>
+                <w:color w:val="000000" w:themeColor="text1"/>
+              </w:rPr>
+              <w:t>Objetivos financieros</w:t>
+            </w:r>
+          </w:p>
+        </w:tc>
+        <w:tc>
+          <w:tcPr>
+            <w:tcW w:w="4536" w:type="dxa"/>
+            <w:shd w:val="clear" w:color="auto" w:fill="00B0F0"/>
+          </w:tcPr>
+          <w:p>
+            <w:pPr>
+              <w:rPr>
+                <w:b/>
+                <w:color w:val="000000" w:themeColor="text1"/>
+              </w:rPr>
+            </w:pPr>
+            <w:r>
+              <w:rPr>
+                <w:b/>
+                <w:color w:val="000000" w:themeColor="text1"/>
+              </w:rPr>
+              <w:t>Objetivos no financieros</w:t>
+            </w:r>
+          </w:p>
+        </w:tc>
+      </w:tr>
+      <w:tr>
+        <w:tc>
+          <w:tcPr>
+            <w:tcW w:w="4535" w:type="dxa"/>
+          </w:tcPr>
+          <w:p>
+            <w:pPr>
+              <w:pStyle w:val="Prrafodelista"/>
+              <w:numPr>
+                <w:ilvl w:val="0"/>
+                <w:numId w:val="6"/>
+              </w:numPr>
+            </w:pPr>
+            <w:r>
+              <w:t>Crecimiento en las utilidades.</w:t>
+            </w:r>
+          </w:p>
+          <w:p>
+            <w:pPr>
+              <w:pStyle w:val="Prrafodelista"/>
+              <w:numPr>
+                <w:ilvl w:val="0"/>
+                <w:numId w:val="6"/>
+              </w:numPr>
+            </w:pPr>
+            <w:r>
+              <w:t>Rentabilidad y crecimiento en las ventas.</w:t>
+            </w:r>
+          </w:p>
+          <w:p>
+            <w:pPr>
+              <w:pStyle w:val="Prrafodelista"/>
+              <w:numPr>
+                <w:ilvl w:val="0"/>
+                <w:numId w:val="6"/>
+              </w:numPr>
+            </w:pPr>
+            <w:r>
+              <w:t>Incrementar el valor en mayor proporción de lo que se ha invertido.</w:t>
+            </w:r>
+          </w:p>
+          <w:p>
+            <w:pPr>
+              <w:pStyle w:val="Prrafodelista"/>
+              <w:numPr>
+                <w:ilvl w:val="0"/>
+                <w:numId w:val="6"/>
+              </w:numPr>
+            </w:pPr>
+            <w:r>
+              <w:t>Supervivencia y crecimiento.</w:t>
+            </w:r>
+          </w:p>
+          <w:p>
+            <w:pPr>
+              <w:pStyle w:val="Prrafodelista"/>
+              <w:numPr>
+                <w:ilvl w:val="0"/>
+                <w:numId w:val="6"/>
+              </w:numPr>
+            </w:pPr>
+            <w:r>
+              <w:t>Superar a los competidores.</w:t>
+            </w:r>
+          </w:p>
+        </w:tc>
+        <w:tc>
+          <w:tcPr>
+            <w:tcW w:w="4536" w:type="dxa"/>
+          </w:tcPr>
+          <w:p>
+            <w:pPr>
+              <w:pStyle w:val="Prrafodelista"/>
+              <w:numPr>
+                <w:ilvl w:val="0"/>
+                <w:numId w:val="6"/>
+              </w:numPr>
+            </w:pPr>
+            <w:r>
+              <w:t xml:space="preserve">Cobertura de mercado </w:t>
+            </w:r>
+            <w:r>
+              <w:t>más</w:t>
+            </w:r>
+            <w:r>
+              <w:t xml:space="preserve"> amplia.</w:t>
+            </w:r>
+          </w:p>
+          <w:p>
+            <w:pPr>
+              <w:pStyle w:val="Prrafodelista"/>
+              <w:numPr>
+                <w:ilvl w:val="0"/>
+                <w:numId w:val="6"/>
+              </w:numPr>
+            </w:pPr>
+            <w:r>
+              <w:t>Reconocimiento como líder en tecnología e innovación del producto.</w:t>
+            </w:r>
+          </w:p>
+          <w:p>
+            <w:pPr>
+              <w:pStyle w:val="Prrafodelista"/>
+              <w:numPr>
+                <w:ilvl w:val="0"/>
+                <w:numId w:val="6"/>
+              </w:numPr>
+            </w:pPr>
+            <w:r>
+              <w:t>Incrementar la calidad de los productos con respecto a la competencia.</w:t>
+            </w:r>
+          </w:p>
+          <w:p>
+            <w:pPr>
+              <w:pStyle w:val="Prrafodelista"/>
+              <w:numPr>
+                <w:ilvl w:val="0"/>
+                <w:numId w:val="6"/>
+              </w:numPr>
+            </w:pPr>
+            <w:r>
+              <w:t>Superar los niveles de satisfacción del cliente más elevados.</w:t>
+            </w:r>
+          </w:p>
+          <w:p>
+            <w:pPr>
+              <w:pStyle w:val="Prrafodelista"/>
+              <w:numPr>
+                <w:ilvl w:val="0"/>
+                <w:numId w:val="6"/>
+              </w:numPr>
+            </w:pPr>
+            <w:r>
+              <w:t>Mejorar la</w:t>
+            </w:r>
+            <w:bookmarkStart w:id="7" w:name="_GoBack"/>
+            <w:bookmarkEnd w:id="7"/>
+            <w:r>
+              <w:t xml:space="preserve"> atención al cliente.</w:t>
+            </w:r>
+          </w:p>
+        </w:tc>
+      </w:tr>
+    </w:tbl>
     <w:p/>
     <w:p>
       <w:pPr>
         <w:pStyle w:val="Ttulo1"/>
       </w:pPr>
-      <w:bookmarkStart w:id="7" w:name="_heading=h.1t3h5sf" w:colFirst="0" w:colLast="0"/>
-      <w:bookmarkEnd w:id="7"/>
+      <w:bookmarkStart w:id="8" w:name="_heading=h.1t3h5sf" w:colFirst="0" w:colLast="0"/>
+      <w:bookmarkEnd w:id="8"/>
       <w:r>
         <w:t>3 Visión de la solución</w:t>
       </w:r>
@@ -1829,8 +2027,8 @@
       <w:pPr>
         <w:pStyle w:val="Ttulo2"/>
       </w:pPr>
-      <w:bookmarkStart w:id="8" w:name="_heading=h.4d34og8" w:colFirst="0" w:colLast="0"/>
-      <w:bookmarkEnd w:id="8"/>
+      <w:bookmarkStart w:id="9" w:name="_heading=h.4d34og8" w:colFirst="0" w:colLast="0"/>
+      <w:bookmarkEnd w:id="9"/>
       <w:r>
         <w:t>3.1 Frase de visión</w:t>
       </w:r>
@@ -1840,23 +2038,24 @@
         <w:t>Se implementará</w:t>
       </w:r>
       <w:r>
-        <w:t xml:space="preserve"> un sistema para una cadena de cines que permitirá la compra de botanas y bebidas,</w:t>
-      </w:r>
-      <w:r>
-        <w:t xml:space="preserve"> ya que estará disponible en línea,</w:t>
-      </w:r>
-      <w:r>
-        <w:t xml:space="preserve"> para antes de la función solicitada. </w:t>
-      </w:r>
-    </w:p>
-    <w:p>
-      <w:r>
-        <w:t xml:space="preserve">Además permitirá llevar acabo la administración de ventas, así como del control del </w:t>
-      </w:r>
-      <w:bookmarkStart w:id="9" w:name="_GoBack"/>
-      <w:bookmarkEnd w:id="9"/>
-      <w:r>
-        <w:t>inventario.</w:t>
+        <w:t xml:space="preserve"> un sistema para una cadena de cines que permitirá la compra de botanas y bebidas</w:t>
+      </w:r>
+      <w:r>
+        <w:t xml:space="preserve"> </w:t>
+      </w:r>
+      <w:r>
+        <w:t>para antes de la función solicitada</w:t>
+      </w:r>
+      <w:r>
+        <w:t>, ya</w:t>
+      </w:r>
+      <w:r>
+        <w:t xml:space="preserve"> que estará disponible en línea.</w:t>
+      </w:r>
+    </w:p>
+    <w:p>
+      <w:r>
+        <w:t>Además permitirá llevar acabo la administración de ventas, así como del control del inventario.</w:t>
       </w:r>
     </w:p>
     <w:p>
@@ -2420,6 +2619,7 @@
       <w:bookmarkStart w:id="13" w:name="_heading=h.26in1rg" w:colFirst="0" w:colLast="0"/>
       <w:bookmarkEnd w:id="13"/>
       <w:r>
+        <w:lastRenderedPageBreak/>
         <w:t xml:space="preserve">5.1 Involucrados o </w:t>
       </w:r>
       <w:proofErr w:type="spellStart"/>
@@ -2559,7 +2759,6 @@
       <w:bookmarkStart w:id="14" w:name="_heading=h.lnxbz9" w:colFirst="0" w:colLast="0"/>
       <w:bookmarkEnd w:id="14"/>
       <w:r>
-        <w:lastRenderedPageBreak/>
         <w:t>5.2 Entorno de operación</w:t>
       </w:r>
     </w:p>
@@ -2760,6 +2959,119 @@
     </w:lvl>
   </w:abstractNum>
   <w:abstractNum w:abstractNumId="1">
+    <w:nsid w:val="05414AA2"/>
+    <w:multiLevelType w:val="hybridMultilevel"/>
+    <w:tmpl w:val="96FE1420"/>
+    <w:lvl w:ilvl="0" w:tplc="080A000B">
+      <w:start w:val="1"/>
+      <w:numFmt w:val="bullet"/>
+      <w:lvlText w:val=""/>
+      <w:lvlJc w:val="left"/>
+      <w:pPr>
+        <w:ind w:left="720" w:hanging="360"/>
+      </w:pPr>
+      <w:rPr>
+        <w:rFonts w:ascii="Wingdings" w:hAnsi="Wingdings" w:hint="default"/>
+      </w:rPr>
+    </w:lvl>
+    <w:lvl w:ilvl="1" w:tplc="080A0003" w:tentative="1">
+      <w:start w:val="1"/>
+      <w:numFmt w:val="bullet"/>
+      <w:lvlText w:val="o"/>
+      <w:lvlJc w:val="left"/>
+      <w:pPr>
+        <w:ind w:left="1440" w:hanging="360"/>
+      </w:pPr>
+      <w:rPr>
+        <w:rFonts w:ascii="Courier New" w:hAnsi="Courier New" w:cs="Courier New" w:hint="default"/>
+      </w:rPr>
+    </w:lvl>
+    <w:lvl w:ilvl="2" w:tplc="080A0005" w:tentative="1">
+      <w:start w:val="1"/>
+      <w:numFmt w:val="bullet"/>
+      <w:lvlText w:val=""/>
+      <w:lvlJc w:val="left"/>
+      <w:pPr>
+        <w:ind w:left="2160" w:hanging="360"/>
+      </w:pPr>
+      <w:rPr>
+        <w:rFonts w:ascii="Wingdings" w:hAnsi="Wingdings" w:hint="default"/>
+      </w:rPr>
+    </w:lvl>
+    <w:lvl w:ilvl="3" w:tplc="080A0001" w:tentative="1">
+      <w:start w:val="1"/>
+      <w:numFmt w:val="bullet"/>
+      <w:lvlText w:val=""/>
+      <w:lvlJc w:val="left"/>
+      <w:pPr>
+        <w:ind w:left="2880" w:hanging="360"/>
+      </w:pPr>
+      <w:rPr>
+        <w:rFonts w:ascii="Symbol" w:hAnsi="Symbol" w:hint="default"/>
+      </w:rPr>
+    </w:lvl>
+    <w:lvl w:ilvl="4" w:tplc="080A0003" w:tentative="1">
+      <w:start w:val="1"/>
+      <w:numFmt w:val="bullet"/>
+      <w:lvlText w:val="o"/>
+      <w:lvlJc w:val="left"/>
+      <w:pPr>
+        <w:ind w:left="3600" w:hanging="360"/>
+      </w:pPr>
+      <w:rPr>
+        <w:rFonts w:ascii="Courier New" w:hAnsi="Courier New" w:cs="Courier New" w:hint="default"/>
+      </w:rPr>
+    </w:lvl>
+    <w:lvl w:ilvl="5" w:tplc="080A0005" w:tentative="1">
+      <w:start w:val="1"/>
+      <w:numFmt w:val="bullet"/>
+      <w:lvlText w:val=""/>
+      <w:lvlJc w:val="left"/>
+      <w:pPr>
+        <w:ind w:left="4320" w:hanging="360"/>
+      </w:pPr>
+      <w:rPr>
+        <w:rFonts w:ascii="Wingdings" w:hAnsi="Wingdings" w:hint="default"/>
+      </w:rPr>
+    </w:lvl>
+    <w:lvl w:ilvl="6" w:tplc="080A0001" w:tentative="1">
+      <w:start w:val="1"/>
+      <w:numFmt w:val="bullet"/>
+      <w:lvlText w:val=""/>
+      <w:lvlJc w:val="left"/>
+      <w:pPr>
+        <w:ind w:left="5040" w:hanging="360"/>
+      </w:pPr>
+      <w:rPr>
+        <w:rFonts w:ascii="Symbol" w:hAnsi="Symbol" w:hint="default"/>
+      </w:rPr>
+    </w:lvl>
+    <w:lvl w:ilvl="7" w:tplc="080A0003" w:tentative="1">
+      <w:start w:val="1"/>
+      <w:numFmt w:val="bullet"/>
+      <w:lvlText w:val="o"/>
+      <w:lvlJc w:val="left"/>
+      <w:pPr>
+        <w:ind w:left="5760" w:hanging="360"/>
+      </w:pPr>
+      <w:rPr>
+        <w:rFonts w:ascii="Courier New" w:hAnsi="Courier New" w:cs="Courier New" w:hint="default"/>
+      </w:rPr>
+    </w:lvl>
+    <w:lvl w:ilvl="8" w:tplc="080A0005" w:tentative="1">
+      <w:start w:val="1"/>
+      <w:numFmt w:val="bullet"/>
+      <w:lvlText w:val=""/>
+      <w:lvlJc w:val="left"/>
+      <w:pPr>
+        <w:ind w:left="6480" w:hanging="360"/>
+      </w:pPr>
+      <w:rPr>
+        <w:rFonts w:ascii="Wingdings" w:hAnsi="Wingdings" w:hint="default"/>
+      </w:rPr>
+    </w:lvl>
+  </w:abstractNum>
+  <w:abstractNum w:abstractNumId="2">
     <w:nsid w:val="4712536D"/>
     <w:multiLevelType w:val="hybridMultilevel"/>
     <w:tmpl w:val="82545910"/>
@@ -2848,7 +3160,7 @@
       </w:pPr>
     </w:lvl>
   </w:abstractNum>
-  <w:abstractNum w:abstractNumId="2">
+  <w:abstractNum w:abstractNumId="3">
     <w:nsid w:val="491868A7"/>
     <w:multiLevelType w:val="multilevel"/>
     <w:tmpl w:val="2B96A638"/>
@@ -2997,7 +3309,120 @@
       </w:rPr>
     </w:lvl>
   </w:abstractNum>
-  <w:abstractNum w:abstractNumId="3">
+  <w:abstractNum w:abstractNumId="4">
+    <w:nsid w:val="672C4B58"/>
+    <w:multiLevelType w:val="hybridMultilevel"/>
+    <w:tmpl w:val="67B27A44"/>
+    <w:lvl w:ilvl="0" w:tplc="080A000B">
+      <w:start w:val="1"/>
+      <w:numFmt w:val="bullet"/>
+      <w:lvlText w:val=""/>
+      <w:lvlJc w:val="left"/>
+      <w:pPr>
+        <w:ind w:left="720" w:hanging="360"/>
+      </w:pPr>
+      <w:rPr>
+        <w:rFonts w:ascii="Wingdings" w:hAnsi="Wingdings" w:hint="default"/>
+      </w:rPr>
+    </w:lvl>
+    <w:lvl w:ilvl="1" w:tplc="080A0003" w:tentative="1">
+      <w:start w:val="1"/>
+      <w:numFmt w:val="bullet"/>
+      <w:lvlText w:val="o"/>
+      <w:lvlJc w:val="left"/>
+      <w:pPr>
+        <w:ind w:left="1440" w:hanging="360"/>
+      </w:pPr>
+      <w:rPr>
+        <w:rFonts w:ascii="Courier New" w:hAnsi="Courier New" w:cs="Courier New" w:hint="default"/>
+      </w:rPr>
+    </w:lvl>
+    <w:lvl w:ilvl="2" w:tplc="080A0005" w:tentative="1">
+      <w:start w:val="1"/>
+      <w:numFmt w:val="bullet"/>
+      <w:lvlText w:val=""/>
+      <w:lvlJc w:val="left"/>
+      <w:pPr>
+        <w:ind w:left="2160" w:hanging="360"/>
+      </w:pPr>
+      <w:rPr>
+        <w:rFonts w:ascii="Wingdings" w:hAnsi="Wingdings" w:hint="default"/>
+      </w:rPr>
+    </w:lvl>
+    <w:lvl w:ilvl="3" w:tplc="080A0001" w:tentative="1">
+      <w:start w:val="1"/>
+      <w:numFmt w:val="bullet"/>
+      <w:lvlText w:val=""/>
+      <w:lvlJc w:val="left"/>
+      <w:pPr>
+        <w:ind w:left="2880" w:hanging="360"/>
+      </w:pPr>
+      <w:rPr>
+        <w:rFonts w:ascii="Symbol" w:hAnsi="Symbol" w:hint="default"/>
+      </w:rPr>
+    </w:lvl>
+    <w:lvl w:ilvl="4" w:tplc="080A0003" w:tentative="1">
+      <w:start w:val="1"/>
+      <w:numFmt w:val="bullet"/>
+      <w:lvlText w:val="o"/>
+      <w:lvlJc w:val="left"/>
+      <w:pPr>
+        <w:ind w:left="3600" w:hanging="360"/>
+      </w:pPr>
+      <w:rPr>
+        <w:rFonts w:ascii="Courier New" w:hAnsi="Courier New" w:cs="Courier New" w:hint="default"/>
+      </w:rPr>
+    </w:lvl>
+    <w:lvl w:ilvl="5" w:tplc="080A0005" w:tentative="1">
+      <w:start w:val="1"/>
+      <w:numFmt w:val="bullet"/>
+      <w:lvlText w:val=""/>
+      <w:lvlJc w:val="left"/>
+      <w:pPr>
+        <w:ind w:left="4320" w:hanging="360"/>
+      </w:pPr>
+      <w:rPr>
+        <w:rFonts w:ascii="Wingdings" w:hAnsi="Wingdings" w:hint="default"/>
+      </w:rPr>
+    </w:lvl>
+    <w:lvl w:ilvl="6" w:tplc="080A0001" w:tentative="1">
+      <w:start w:val="1"/>
+      <w:numFmt w:val="bullet"/>
+      <w:lvlText w:val=""/>
+      <w:lvlJc w:val="left"/>
+      <w:pPr>
+        <w:ind w:left="5040" w:hanging="360"/>
+      </w:pPr>
+      <w:rPr>
+        <w:rFonts w:ascii="Symbol" w:hAnsi="Symbol" w:hint="default"/>
+      </w:rPr>
+    </w:lvl>
+    <w:lvl w:ilvl="7" w:tplc="080A0003" w:tentative="1">
+      <w:start w:val="1"/>
+      <w:numFmt w:val="bullet"/>
+      <w:lvlText w:val="o"/>
+      <w:lvlJc w:val="left"/>
+      <w:pPr>
+        <w:ind w:left="5760" w:hanging="360"/>
+      </w:pPr>
+      <w:rPr>
+        <w:rFonts w:ascii="Courier New" w:hAnsi="Courier New" w:cs="Courier New" w:hint="default"/>
+      </w:rPr>
+    </w:lvl>
+    <w:lvl w:ilvl="8" w:tplc="080A0005" w:tentative="1">
+      <w:start w:val="1"/>
+      <w:numFmt w:val="bullet"/>
+      <w:lvlText w:val=""/>
+      <w:lvlJc w:val="left"/>
+      <w:pPr>
+        <w:ind w:left="6480" w:hanging="360"/>
+      </w:pPr>
+      <w:rPr>
+        <w:rFonts w:ascii="Wingdings" w:hAnsi="Wingdings" w:hint="default"/>
+      </w:rPr>
+    </w:lvl>
+  </w:abstractNum>
+  <w:abstractNum w:abstractNumId="5">
     <w:nsid w:val="741470F1"/>
     <w:multiLevelType w:val="multilevel"/>
     <w:tmpl w:val="4CC808CA"/>
@@ -3087,13 +3512,19 @@
     <w:abstractNumId w:val="0"/>
   </w:num>
   <w:num w:numId="2">
+    <w:abstractNumId w:val="5"/>
+  </w:num>
+  <w:num w:numId="3">
+    <w:abstractNumId w:val="2"/>
+  </w:num>
+  <w:num w:numId="4">
     <w:abstractNumId w:val="3"/>
   </w:num>
-  <w:num w:numId="3">
+  <w:num w:numId="5">
     <w:abstractNumId w:val="1"/>
   </w:num>
-  <w:num w:numId="4">
-    <w:abstractNumId w:val="2"/>
+  <w:num w:numId="6">
+    <w:abstractNumId w:val="4"/>
   </w:num>
 </w:numbering>
 </file>

</xml_diff>

<commit_message>
Se juntaron 3 partes, las de Uribe, Brenda y Miguel
</commit_message>
<xml_diff>
--- a/Documento de visión y alcance.docx
+++ b/Documento de visión y alcance.docx
@@ -1100,15 +1100,7 @@
           <w:sz w:val="22"/>
           <w:szCs w:val="22"/>
         </w:rPr>
-        <w:t>-</w:t>
-      </w:r>
-      <w:r>
-        <w:rPr>
-          <w:rFonts w:ascii="Arial" w:eastAsia="Arial" w:hAnsi="Arial" w:cs="Arial"/>
-          <w:sz w:val="22"/>
-          <w:szCs w:val="22"/>
-        </w:rPr>
-        <w:t>Solicitar un usuario para comprar, de lo contrario hay que registrarse (ingresando nombre, apellidos, email, dirección, teléfono, etc.).</w:t>
+        <w:t>-Solicitar un usuario para comprar, de lo contrario hay que registrarse (ingresando nombre, apellidos, email, dirección, teléfono, etc.).</w:t>
       </w:r>
     </w:p>
     <w:p>
@@ -1128,15 +1120,7 @@
           <w:sz w:val="22"/>
           <w:szCs w:val="22"/>
         </w:rPr>
-        <w:t>-</w:t>
-      </w:r>
-      <w:r>
-        <w:rPr>
-          <w:rFonts w:ascii="Arial" w:eastAsia="Arial" w:hAnsi="Arial" w:cs="Arial"/>
-          <w:sz w:val="22"/>
-          <w:szCs w:val="22"/>
-        </w:rPr>
-        <w:t>El usuario puede entrar a la opción de películas, escoger cuál le gustaría ver y posteriormente reservar su boleto, una vez reservado puede acceder a las opciones para escoger las botanas y bebidas que quiera.</w:t>
+        <w:t>-El usuario puede entrar a la opción de películas, escoger cuál le gustaría ver y posteriormente reservar su boleto, una vez reservado puede acceder a las opciones para escoger las botanas y bebidas que quiera.</w:t>
       </w:r>
     </w:p>
     <w:p>
@@ -1156,15 +1140,7 @@
           <w:sz w:val="22"/>
           <w:szCs w:val="22"/>
         </w:rPr>
-        <w:t>-</w:t>
-      </w:r>
-      <w:r>
-        <w:rPr>
-          <w:rFonts w:ascii="Arial" w:eastAsia="Arial" w:hAnsi="Arial" w:cs="Arial"/>
-          <w:sz w:val="22"/>
-          <w:szCs w:val="22"/>
-        </w:rPr>
-        <w:t>Implementar un sistema de prioridades para atender primero a las personas que compraron un boleto.</w:t>
+        <w:t>-Implementar un sistema de prioridades para atender primero a las personas que compraron un boleto.</w:t>
       </w:r>
     </w:p>
     <w:p>
@@ -1184,15 +1160,7 @@
           <w:sz w:val="22"/>
           <w:szCs w:val="22"/>
         </w:rPr>
-        <w:t>-</w:t>
-      </w:r>
-      <w:r>
-        <w:rPr>
-          <w:rFonts w:ascii="Arial" w:eastAsia="Arial" w:hAnsi="Arial" w:cs="Arial"/>
-          <w:sz w:val="22"/>
-          <w:szCs w:val="22"/>
-        </w:rPr>
-        <w:t>El usuario puede pagar los servicios y productos al terminar de escogerlos (el boleto se podría cambiar por un código, evitando el uso de papel), ingresando una tarjeta de débito o crédito o también con la opción de pagarlo en la sucursal con efectivo.</w:t>
+        <w:t>-El usuario puede pagar los servicios y productos al terminar de escogerlos (el boleto se podría cambiar por un código, evitando el uso de papel), ingresando una tarjeta de débito o crédito o también con la opción de pagarlo en la sucursal con efectivo.</w:t>
       </w:r>
     </w:p>
     <w:p>
@@ -1212,15 +1180,7 @@
           <w:sz w:val="22"/>
           <w:szCs w:val="22"/>
         </w:rPr>
-        <w:t>-</w:t>
-      </w:r>
-      <w:r>
-        <w:rPr>
-          <w:rFonts w:ascii="Arial" w:eastAsia="Arial" w:hAnsi="Arial" w:cs="Arial"/>
-          <w:sz w:val="22"/>
-          <w:szCs w:val="22"/>
-        </w:rPr>
-        <w:t>Debe haber un control de inventario de la sucursal.</w:t>
+        <w:t>-Debe haber un control de inventario de la sucursal.</w:t>
       </w:r>
     </w:p>
     <w:p>
@@ -1404,13 +1364,7 @@
           </w:tcPr>
           <w:p>
             <w:r>
-              <w:t xml:space="preserve">La cantidad de personas que despachan </w:t>
-            </w:r>
-            <w:r>
-              <w:t xml:space="preserve">bebidas y botanas </w:t>
-            </w:r>
-            <w:r>
-              <w:t>debe reducirse a la mitad.</w:t>
+              <w:t>La cantidad de personas que despachan bebidas y botanas debe reducirse a la mitad.</w:t>
             </w:r>
           </w:p>
         </w:tc>
@@ -1432,13 +1386,7 @@
           </w:tcPr>
           <w:p>
             <w:r>
-              <w:t>Debe poder hacer pago usando tarjeta de crédito o débito, evitando usar el uso de monedas y billetes</w:t>
-            </w:r>
-            <w:r>
-              <w:t xml:space="preserve"> o en la sucursal</w:t>
-            </w:r>
-            <w:r>
-              <w:t>.</w:t>
+              <w:t>Debe poder hacer pago usando tarjeta de crédito o débito, evitando usar el uso de monedas y billetes o en la sucursal.</w:t>
             </w:r>
           </w:p>
         </w:tc>
@@ -1461,10 +1409,7 @@
           </w:tcPr>
           <w:p>
             <w:r>
-              <w:t>Debe dar uno o más códigos al hacer una compra, evitando el uso del papel</w:t>
-            </w:r>
-            <w:r>
-              <w:t>.</w:t>
+              <w:t>Debe dar uno o más códigos al hacer una compra, evitando el uso del papel.</w:t>
             </w:r>
           </w:p>
         </w:tc>
@@ -1584,8 +1529,6 @@
             </w:r>
           </w:p>
         </w:tc>
-        <w:bookmarkStart w:id="4" w:name="_GoBack"/>
-        <w:bookmarkEnd w:id="4"/>
       </w:tr>
       <w:tr>
         <w:tc>
@@ -1615,18 +1558,15 @@
       <w:pPr>
         <w:pStyle w:val="Ttulo2"/>
       </w:pPr>
-      <w:bookmarkStart w:id="5" w:name="_heading=h.2et92p0" w:colFirst="0" w:colLast="0"/>
-      <w:bookmarkEnd w:id="5"/>
+      <w:bookmarkStart w:id="4" w:name="_heading=h.2et92p0" w:colFirst="0" w:colLast="0"/>
+      <w:bookmarkEnd w:id="4"/>
       <w:r>
         <w:t>2.3 Procesos clave del negocio</w:t>
       </w:r>
     </w:p>
-    <w:p/>
     <w:tbl>
       <w:tblPr>
-        <w:tblStyle w:val="a1"/>
         <w:tblW w:w="8494" w:type="dxa"/>
-        <w:tblInd w:w="0" w:type="dxa"/>
         <w:tblBorders>
           <w:top w:val="single" w:sz="4" w:space="0" w:color="C5E0B3"/>
           <w:left w:val="single" w:sz="4" w:space="0" w:color="C5E0B3"/>
@@ -1644,12 +1584,8 @@
         <w:gridCol w:w="3963"/>
       </w:tblGrid>
       <w:tr>
-        <w:trPr>
-          <w:cnfStyle w:val="100000000000" w:firstRow="1" w:lastRow="0" w:firstColumn="0" w:lastColumn="0" w:oddVBand="0" w:evenVBand="0" w:oddHBand="0" w:evenHBand="0" w:firstRowFirstColumn="0" w:firstRowLastColumn="0" w:lastRowFirstColumn="0" w:lastRowLastColumn="0"/>
-        </w:trPr>
-        <w:tc>
-          <w:tcPr>
-            <w:cnfStyle w:val="001000000000" w:firstRow="0" w:lastRow="0" w:firstColumn="1" w:lastColumn="0" w:oddVBand="0" w:evenVBand="0" w:oddHBand="0" w:evenHBand="0" w:firstRowFirstColumn="0" w:firstRowLastColumn="0" w:lastRowFirstColumn="0" w:lastRowLastColumn="0"/>
+        <w:tc>
+          <w:tcPr>
             <w:tcW w:w="1980" w:type="dxa"/>
           </w:tcPr>
           <w:p>
@@ -1663,9 +1599,6 @@
             <w:tcW w:w="2551" w:type="dxa"/>
           </w:tcPr>
           <w:p>
-            <w:pPr>
-              <w:cnfStyle w:val="100000000000" w:firstRow="1" w:lastRow="0" w:firstColumn="0" w:lastColumn="0" w:oddVBand="0" w:evenVBand="0" w:oddHBand="0" w:evenHBand="0" w:firstRowFirstColumn="0" w:firstRowLastColumn="0" w:lastRowFirstColumn="0" w:lastRowLastColumn="0"/>
-            </w:pPr>
             <w:r>
               <w:t>Nombre del proceso</w:t>
             </w:r>
@@ -1676,9 +1609,6 @@
             <w:tcW w:w="3963" w:type="dxa"/>
           </w:tcPr>
           <w:p>
-            <w:pPr>
-              <w:cnfStyle w:val="100000000000" w:firstRow="1" w:lastRow="0" w:firstColumn="0" w:lastColumn="0" w:oddVBand="0" w:evenVBand="0" w:oddHBand="0" w:evenHBand="0" w:firstRowFirstColumn="0" w:firstRowLastColumn="0" w:lastRowFirstColumn="0" w:lastRowLastColumn="0"/>
-            </w:pPr>
             <w:r>
               <w:t>Descripción y pasos</w:t>
             </w:r>
@@ -1688,7 +1618,6 @@
       <w:tr>
         <w:tc>
           <w:tcPr>
-            <w:cnfStyle w:val="001000000000" w:firstRow="0" w:lastRow="0" w:firstColumn="1" w:lastColumn="0" w:oddVBand="0" w:evenVBand="0" w:oddHBand="0" w:evenHBand="0" w:firstRowFirstColumn="0" w:firstRowLastColumn="0" w:lastRowFirstColumn="0" w:lastRowLastColumn="0"/>
             <w:tcW w:w="1980" w:type="dxa"/>
           </w:tcPr>
           <w:p>
@@ -1702,9 +1631,6 @@
             <w:tcW w:w="2551" w:type="dxa"/>
           </w:tcPr>
           <w:p>
-            <w:pPr>
-              <w:cnfStyle w:val="000000000000" w:firstRow="0" w:lastRow="0" w:firstColumn="0" w:lastColumn="0" w:oddVBand="0" w:evenVBand="0" w:oddHBand="0" w:evenHBand="0" w:firstRowFirstColumn="0" w:firstRowLastColumn="0" w:lastRowFirstColumn="0" w:lastRowLastColumn="0"/>
-            </w:pPr>
             <w:r>
               <w:t>Buscar un producto</w:t>
             </w:r>
@@ -1715,17 +1641,11 @@
             <w:tcW w:w="3963" w:type="dxa"/>
           </w:tcPr>
           <w:p>
-            <w:pPr>
-              <w:cnfStyle w:val="000000000000" w:firstRow="0" w:lastRow="0" w:firstColumn="0" w:lastColumn="0" w:oddVBand="0" w:evenVBand="0" w:oddHBand="0" w:evenHBand="0" w:firstRowFirstColumn="0" w:firstRowLastColumn="0" w:lastRowFirstColumn="0" w:lastRowLastColumn="0"/>
-            </w:pPr>
             <w:r>
               <w:t>Este proceso permite al usuario consultar un producto de la bodega.</w:t>
             </w:r>
           </w:p>
           <w:p>
-            <w:pPr>
-              <w:cnfStyle w:val="000000000000" w:firstRow="0" w:lastRow="0" w:firstColumn="0" w:lastColumn="0" w:oddVBand="0" w:evenVBand="0" w:oddHBand="0" w:evenHBand="0" w:firstRowFirstColumn="0" w:firstRowLastColumn="0" w:lastRowFirstColumn="0" w:lastRowLastColumn="0"/>
-            </w:pPr>
             <w:r>
               <w:t>Pasos:</w:t>
             </w:r>
@@ -1734,7 +1654,7 @@
             <w:pPr>
               <w:numPr>
                 <w:ilvl w:val="0"/>
-                <w:numId w:val="1"/>
+                <w:numId w:val="6"/>
               </w:numPr>
               <w:pBdr>
                 <w:top w:val="nil"/>
@@ -1743,8 +1663,6 @@
                 <w:right w:val="nil"/>
                 <w:between w:val="nil"/>
               </w:pBdr>
-              <w:spacing w:line="259" w:lineRule="auto"/>
-              <w:cnfStyle w:val="000000000000" w:firstRow="0" w:lastRow="0" w:firstColumn="0" w:lastColumn="0" w:oddVBand="0" w:evenVBand="0" w:oddHBand="0" w:evenHBand="0" w:firstRowFirstColumn="0" w:firstRowLastColumn="0" w:lastRowFirstColumn="0" w:lastRowLastColumn="0"/>
             </w:pPr>
             <w:r>
               <w:rPr>
@@ -1757,7 +1675,7 @@
             <w:pPr>
               <w:numPr>
                 <w:ilvl w:val="0"/>
-                <w:numId w:val="1"/>
+                <w:numId w:val="6"/>
               </w:numPr>
               <w:pBdr>
                 <w:top w:val="nil"/>
@@ -1766,8 +1684,6 @@
                 <w:right w:val="nil"/>
                 <w:between w:val="nil"/>
               </w:pBdr>
-              <w:spacing w:line="259" w:lineRule="auto"/>
-              <w:cnfStyle w:val="000000000000" w:firstRow="0" w:lastRow="0" w:firstColumn="0" w:lastColumn="0" w:oddVBand="0" w:evenVBand="0" w:oddHBand="0" w:evenHBand="0" w:firstRowFirstColumn="0" w:firstRowLastColumn="0" w:lastRowFirstColumn="0" w:lastRowLastColumn="0"/>
             </w:pPr>
             <w:r>
               <w:rPr>
@@ -1780,7 +1696,7 @@
             <w:pPr>
               <w:numPr>
                 <w:ilvl w:val="0"/>
-                <w:numId w:val="1"/>
+                <w:numId w:val="6"/>
               </w:numPr>
               <w:pBdr>
                 <w:top w:val="nil"/>
@@ -1789,8 +1705,6 @@
                 <w:right w:val="nil"/>
                 <w:between w:val="nil"/>
               </w:pBdr>
-              <w:spacing w:after="160" w:line="259" w:lineRule="auto"/>
-              <w:cnfStyle w:val="000000000000" w:firstRow="0" w:lastRow="0" w:firstColumn="0" w:lastColumn="0" w:oddVBand="0" w:evenVBand="0" w:oddHBand="0" w:evenHBand="0" w:firstRowFirstColumn="0" w:firstRowLastColumn="0" w:lastRowFirstColumn="0" w:lastRowLastColumn="0"/>
             </w:pPr>
             <w:r>
               <w:rPr>
@@ -1804,7 +1718,6 @@
       <w:tr>
         <w:tc>
           <w:tcPr>
-            <w:cnfStyle w:val="001000000000" w:firstRow="0" w:lastRow="0" w:firstColumn="1" w:lastColumn="0" w:oddVBand="0" w:evenVBand="0" w:oddHBand="0" w:evenHBand="0" w:firstRowFirstColumn="0" w:firstRowLastColumn="0" w:lastRowFirstColumn="0" w:lastRowLastColumn="0"/>
             <w:tcW w:w="1980" w:type="dxa"/>
           </w:tcPr>
           <w:p>
@@ -1818,9 +1731,6 @@
             <w:tcW w:w="2551" w:type="dxa"/>
           </w:tcPr>
           <w:p>
-            <w:pPr>
-              <w:cnfStyle w:val="000000000000" w:firstRow="0" w:lastRow="0" w:firstColumn="0" w:lastColumn="0" w:oddVBand="0" w:evenVBand="0" w:oddHBand="0" w:evenHBand="0" w:firstRowFirstColumn="0" w:firstRowLastColumn="0" w:lastRowFirstColumn="0" w:lastRowLastColumn="0"/>
-            </w:pPr>
             <w:r>
               <w:t>Dar de baja producto</w:t>
             </w:r>
@@ -1831,20 +1741,348 @@
             <w:tcW w:w="3963" w:type="dxa"/>
           </w:tcPr>
           <w:p>
-            <w:pPr>
-              <w:cnfStyle w:val="000000000000" w:firstRow="0" w:lastRow="0" w:firstColumn="0" w:lastColumn="0" w:oddVBand="0" w:evenVBand="0" w:oddHBand="0" w:evenHBand="0" w:firstRowFirstColumn="0" w:firstRowLastColumn="0" w:lastRowFirstColumn="0" w:lastRowLastColumn="0"/>
-            </w:pPr>
-            <w:r>
-              <w:t>Este proceso quitara elementos del inventario:</w:t>
-            </w:r>
-          </w:p>
-          <w:p>
-            <w:pPr>
-              <w:cnfStyle w:val="000000000000" w:firstRow="0" w:lastRow="0" w:firstColumn="0" w:lastColumn="0" w:oddVBand="0" w:evenVBand="0" w:oddHBand="0" w:evenHBand="0" w:firstRowFirstColumn="0" w:firstRowLastColumn="0" w:lastRowFirstColumn="0" w:lastRowLastColumn="0"/>
-            </w:pPr>
-            <w:r>
-              <w:t>1.- Al realizar la compra el producto se restará del inventario</w:t>
-            </w:r>
+            <w:r>
+              <w:t>Este proceso quitara elementos del inventario hasta que la compra se realice:</w:t>
+            </w:r>
+          </w:p>
+          <w:p>
+            <w:r>
+              <w:t>La compra se completa y se realiza lo siguiente:</w:t>
+            </w:r>
+          </w:p>
+          <w:p>
+            <w:pPr>
+              <w:pStyle w:val="Prrafodelista"/>
+              <w:numPr>
+                <w:ilvl w:val="0"/>
+                <w:numId w:val="7"/>
+              </w:numPr>
+            </w:pPr>
+            <w:r>
+              <w:t>El usuario toma el libro del inventario.</w:t>
+            </w:r>
+          </w:p>
+          <w:p>
+            <w:pPr>
+              <w:pStyle w:val="Prrafodelista"/>
+              <w:numPr>
+                <w:ilvl w:val="0"/>
+                <w:numId w:val="7"/>
+              </w:numPr>
+            </w:pPr>
+            <w:r>
+              <w:lastRenderedPageBreak/>
+              <w:t>El usuario busca en el libro el producto X por su clave.</w:t>
+            </w:r>
+          </w:p>
+          <w:p>
+            <w:pPr>
+              <w:pStyle w:val="Prrafodelista"/>
+              <w:numPr>
+                <w:ilvl w:val="0"/>
+                <w:numId w:val="7"/>
+              </w:numPr>
+            </w:pPr>
+            <w:r>
+              <w:t>Al realizar la compra el producto se restará del inventario.</w:t>
+            </w:r>
+          </w:p>
+          <w:p/>
+        </w:tc>
+      </w:tr>
+      <w:tr>
+        <w:tc>
+          <w:tcPr>
+            <w:tcW w:w="1980" w:type="dxa"/>
+          </w:tcPr>
+          <w:p>
+            <w:proofErr w:type="spellStart"/>
+            <w:r>
+              <w:lastRenderedPageBreak/>
+              <w:t>S_time</w:t>
+            </w:r>
+            <w:proofErr w:type="spellEnd"/>
+          </w:p>
+        </w:tc>
+        <w:tc>
+          <w:tcPr>
+            <w:tcW w:w="2551" w:type="dxa"/>
+          </w:tcPr>
+          <w:p>
+            <w:r>
+              <w:t>Selección de tiempo</w:t>
+            </w:r>
+          </w:p>
+        </w:tc>
+        <w:tc>
+          <w:tcPr>
+            <w:tcW w:w="3963" w:type="dxa"/>
+          </w:tcPr>
+          <w:p>
+            <w:r>
+              <w:t>En este proceso el usuario escogerá la hora a la cual pasara por su compra.</w:t>
+            </w:r>
+          </w:p>
+          <w:p>
+            <w:pPr>
+              <w:pStyle w:val="Prrafodelista"/>
+              <w:numPr>
+                <w:ilvl w:val="0"/>
+                <w:numId w:val="10"/>
+              </w:numPr>
+            </w:pPr>
+            <w:r>
+              <w:t>Para elegir la hora debe ser una hora después de la compra</w:t>
+            </w:r>
+          </w:p>
+        </w:tc>
+      </w:tr>
+      <w:tr>
+        <w:tc>
+          <w:tcPr>
+            <w:tcW w:w="1980" w:type="dxa"/>
+          </w:tcPr>
+          <w:p>
+            <w:r>
+              <w:t>Log_1</w:t>
+            </w:r>
+          </w:p>
+        </w:tc>
+        <w:tc>
+          <w:tcPr>
+            <w:tcW w:w="2551" w:type="dxa"/>
+          </w:tcPr>
+          <w:p>
+            <w:r>
+              <w:t>Registro de usuarios</w:t>
+            </w:r>
+          </w:p>
+        </w:tc>
+        <w:tc>
+          <w:tcPr>
+            <w:tcW w:w="3963" w:type="dxa"/>
+          </w:tcPr>
+          <w:p>
+            <w:r>
+              <w:t>En este proceso se registrara el usuario para poder agregar un elemento al carrito.</w:t>
+            </w:r>
+          </w:p>
+          <w:p>
+            <w:pPr>
+              <w:pStyle w:val="Prrafodelista"/>
+              <w:numPr>
+                <w:ilvl w:val="0"/>
+                <w:numId w:val="9"/>
+              </w:numPr>
+            </w:pPr>
+            <w:r>
+              <w:t xml:space="preserve">El usuario ingresara su nombre </w:t>
+            </w:r>
+          </w:p>
+          <w:p>
+            <w:pPr>
+              <w:pStyle w:val="Prrafodelista"/>
+              <w:numPr>
+                <w:ilvl w:val="0"/>
+                <w:numId w:val="9"/>
+              </w:numPr>
+            </w:pPr>
+            <w:r>
+              <w:t>Se le da acceso al carro de compras</w:t>
+            </w:r>
+          </w:p>
+        </w:tc>
+      </w:tr>
+      <w:tr>
+        <w:tc>
+          <w:tcPr>
+            <w:tcW w:w="1980" w:type="dxa"/>
+          </w:tcPr>
+          <w:p>
+            <w:r>
+              <w:t>Log_2</w:t>
+            </w:r>
+          </w:p>
+        </w:tc>
+        <w:tc>
+          <w:tcPr>
+            <w:tcW w:w="2551" w:type="dxa"/>
+          </w:tcPr>
+          <w:p>
+            <w:r>
+              <w:t>Registro de la forma de pago mediante tarjeta</w:t>
+            </w:r>
+          </w:p>
+        </w:tc>
+        <w:tc>
+          <w:tcPr>
+            <w:tcW w:w="3963" w:type="dxa"/>
+          </w:tcPr>
+          <w:p>
+            <w:r>
+              <w:t>El usuario se registrara para pagar:</w:t>
+            </w:r>
+          </w:p>
+          <w:p>
+            <w:pPr>
+              <w:pStyle w:val="Prrafodelista"/>
+              <w:numPr>
+                <w:ilvl w:val="0"/>
+                <w:numId w:val="8"/>
+              </w:numPr>
+            </w:pPr>
+            <w:r>
+              <w:t>El usuario elegirá la forma de pago</w:t>
+            </w:r>
+          </w:p>
+          <w:p>
+            <w:pPr>
+              <w:pStyle w:val="Prrafodelista"/>
+              <w:numPr>
+                <w:ilvl w:val="0"/>
+                <w:numId w:val="8"/>
+              </w:numPr>
+            </w:pPr>
+            <w:r>
+              <w:t xml:space="preserve">El usuario registrara los datos de pago </w:t>
+            </w:r>
+          </w:p>
+        </w:tc>
+      </w:tr>
+      <w:tr>
+        <w:tc>
+          <w:tcPr>
+            <w:tcW w:w="1980" w:type="dxa"/>
+          </w:tcPr>
+          <w:p>
+            <w:r>
+              <w:t>Inv_3</w:t>
+            </w:r>
+          </w:p>
+        </w:tc>
+        <w:tc>
+          <w:tcPr>
+            <w:tcW w:w="2551" w:type="dxa"/>
+          </w:tcPr>
+          <w:p>
+            <w:r>
+              <w:t xml:space="preserve">Asignación de orden </w:t>
+            </w:r>
+          </w:p>
+        </w:tc>
+        <w:tc>
+          <w:tcPr>
+            <w:tcW w:w="3963" w:type="dxa"/>
+          </w:tcPr>
+          <w:p>
+            <w:r>
+              <w:t>En este proceso se le asignara la orden a algún empleado del almacén.</w:t>
+            </w:r>
+          </w:p>
+          <w:p>
+            <w:pPr>
+              <w:pStyle w:val="Prrafodelista"/>
+              <w:numPr>
+                <w:ilvl w:val="0"/>
+                <w:numId w:val="11"/>
+              </w:numPr>
+            </w:pPr>
+            <w:r>
+              <w:t xml:space="preserve">Aparecerá la orden en la pantalla del empleado </w:t>
+            </w:r>
+          </w:p>
+          <w:p>
+            <w:pPr>
+              <w:pStyle w:val="Prrafodelista"/>
+              <w:numPr>
+                <w:ilvl w:val="0"/>
+                <w:numId w:val="11"/>
+              </w:numPr>
+            </w:pPr>
+            <w:r>
+              <w:t>Aparecerá el estado de la orden como en proceso</w:t>
+            </w:r>
+          </w:p>
+          <w:p>
+            <w:pPr>
+              <w:pStyle w:val="Prrafodelista"/>
+              <w:numPr>
+                <w:ilvl w:val="0"/>
+                <w:numId w:val="11"/>
+              </w:numPr>
+            </w:pPr>
+            <w:r>
+              <w:t xml:space="preserve">Al terminar de cumplir la orden cambiará el status </w:t>
+            </w:r>
+            <w:proofErr w:type="spellStart"/>
+            <w:r>
+              <w:t>a</w:t>
+            </w:r>
+            <w:proofErr w:type="spellEnd"/>
+            <w:r>
+              <w:t xml:space="preserve"> Terminado.</w:t>
+            </w:r>
+          </w:p>
+        </w:tc>
+      </w:tr>
+      <w:tr>
+        <w:tc>
+          <w:tcPr>
+            <w:tcW w:w="1980" w:type="dxa"/>
+          </w:tcPr>
+          <w:p>
+            <w:r>
+              <w:t>Inv_4</w:t>
+            </w:r>
+          </w:p>
+        </w:tc>
+        <w:tc>
+          <w:tcPr>
+            <w:tcW w:w="2551" w:type="dxa"/>
+          </w:tcPr>
+          <w:p>
+            <w:r>
+              <w:t>Prioridades en las ordenes</w:t>
+            </w:r>
+          </w:p>
+        </w:tc>
+        <w:tc>
+          <w:tcPr>
+            <w:tcW w:w="3963" w:type="dxa"/>
+          </w:tcPr>
+          <w:p>
+            <w:r>
+              <w:t>En este proceso se pretende atender las órdenes lo más cercana al tiempo límite de entrega.</w:t>
+            </w:r>
+          </w:p>
+          <w:p>
+            <w:pPr>
+              <w:pStyle w:val="Prrafodelista"/>
+              <w:numPr>
+                <w:ilvl w:val="0"/>
+                <w:numId w:val="12"/>
+              </w:numPr>
+            </w:pPr>
+            <w:r>
+              <w:t>Las ordenes con tiempos de una hora serán atendidas de manera inmediata</w:t>
+            </w:r>
+          </w:p>
+          <w:p>
+            <w:pPr>
+              <w:pStyle w:val="Prrafodelista"/>
+              <w:numPr>
+                <w:ilvl w:val="0"/>
+                <w:numId w:val="12"/>
+              </w:numPr>
+            </w:pPr>
+            <w:r>
+              <w:t xml:space="preserve">Se atenderá un cierto límite de órdenes para el tiempo de una hora </w:t>
+            </w:r>
+          </w:p>
+          <w:p>
+            <w:pPr>
+              <w:pStyle w:val="Prrafodelista"/>
+            </w:pPr>
           </w:p>
         </w:tc>
       </w:tr>
@@ -1854,13 +2092,40 @@
       <w:pPr>
         <w:pStyle w:val="Ttulo2"/>
       </w:pPr>
-      <w:bookmarkStart w:id="6" w:name="_heading=h.tyjcwt" w:colFirst="0" w:colLast="0"/>
-      <w:bookmarkEnd w:id="6"/>
+      <w:bookmarkStart w:id="5" w:name="_heading=h.tyjcwt" w:colFirst="0" w:colLast="0"/>
+      <w:bookmarkEnd w:id="5"/>
       <w:r>
         <w:t>2.4 Oportunidades del negocio</w:t>
       </w:r>
     </w:p>
-    <w:p/>
+    <w:p>
+      <w:pPr>
+        <w:ind w:firstLine="720"/>
+      </w:pPr>
+      <w:r>
+        <w:t>Este proyecto se lleva a cabo teniendo en cuenta, primordialmente, la situación actual por una pandemia y cómo se puede satisfacer tanto la reapertura de una actividad económica como lo es el cine (necesaria tanto para los clientes habituales a modo de recreación como para los trabajadores del mismo para generar ingresos) y seguir responsablemente los lineamientos y normas que las autoridades sanitarias han establecido para reducir el impacto de la pandemia y el número de contagios.</w:t>
+      </w:r>
+    </w:p>
+    <w:p>
+      <w:pPr>
+        <w:ind w:firstLine="720"/>
+      </w:pPr>
+      <w:r>
+        <w:t>Como se ha mencionado anteriormente, este modelo de negocio pretende ser explorado y posiblemente aplicado aún en un dado caso post-pandemia, al hacer que las transacciones en el cine sean lo más ágiles y espaciosas que se pueda, evitando así largas colas y tiempos de espera prolongados. Para ello se implementa un sistema mixto que permite solicitar entradas y productos de manera presencial o remota.</w:t>
+      </w:r>
+    </w:p>
+    <w:p>
+      <w:pPr>
+        <w:ind w:firstLine="720"/>
+      </w:pPr>
+      <w:r>
+        <w:t xml:space="preserve">Esto a su vez se traduce en una forma más óptima de atender a los clientes potenciales, lo que conlleva a una mayor satisfacción de los mismos, así como a buenas reseñas y más ingresos. </w:t>
+      </w:r>
+    </w:p>
+    <w:p>
+      <w:bookmarkStart w:id="6" w:name="_GoBack"/>
+      <w:bookmarkEnd w:id="6"/>
+    </w:p>
     <w:p>
       <w:pPr>
         <w:pStyle w:val="Ttulo2"/>
@@ -1868,13 +2133,196 @@
       <w:bookmarkStart w:id="7" w:name="_heading=h.3dy6vkm" w:colFirst="0" w:colLast="0"/>
       <w:bookmarkEnd w:id="7"/>
       <w:r>
-        <w:lastRenderedPageBreak/>
-        <w:t>2.</w:t>
-      </w:r>
-      <w:r>
-        <w:t>5 Objetivos del negocio</w:t>
+        <w:t>2.5 Objetivos del negocio</w:t>
       </w:r>
     </w:p>
+    <w:tbl>
+      <w:tblPr>
+        <w:tblStyle w:val="Tablaconcuadrcula"/>
+        <w:tblW w:w="0" w:type="auto"/>
+        <w:tblLook w:val="04A0" w:firstRow="1" w:lastRow="0" w:firstColumn="1" w:lastColumn="0" w:noHBand="0" w:noVBand="1"/>
+      </w:tblPr>
+      <w:tblGrid>
+        <w:gridCol w:w="4535"/>
+        <w:gridCol w:w="4536"/>
+      </w:tblGrid>
+      <w:tr>
+        <w:tc>
+          <w:tcPr>
+            <w:tcW w:w="4535" w:type="dxa"/>
+            <w:shd w:val="clear" w:color="auto" w:fill="00B0F0"/>
+          </w:tcPr>
+          <w:p>
+            <w:pPr>
+              <w:rPr>
+                <w:b/>
+                <w:color w:val="000000" w:themeColor="text1"/>
+              </w:rPr>
+            </w:pPr>
+            <w:r>
+              <w:rPr>
+                <w:b/>
+                <w:color w:val="000000" w:themeColor="text1"/>
+              </w:rPr>
+              <w:t>Objetivos financieros</w:t>
+            </w:r>
+          </w:p>
+        </w:tc>
+        <w:tc>
+          <w:tcPr>
+            <w:tcW w:w="4536" w:type="dxa"/>
+            <w:shd w:val="clear" w:color="auto" w:fill="00B0F0"/>
+          </w:tcPr>
+          <w:p>
+            <w:pPr>
+              <w:rPr>
+                <w:b/>
+                <w:color w:val="000000" w:themeColor="text1"/>
+              </w:rPr>
+            </w:pPr>
+            <w:r>
+              <w:rPr>
+                <w:b/>
+                <w:color w:val="000000" w:themeColor="text1"/>
+              </w:rPr>
+              <w:t>Objetivos no financieros</w:t>
+            </w:r>
+          </w:p>
+        </w:tc>
+      </w:tr>
+      <w:tr>
+        <w:tc>
+          <w:tcPr>
+            <w:tcW w:w="4535" w:type="dxa"/>
+          </w:tcPr>
+          <w:p>
+            <w:pPr>
+              <w:pStyle w:val="Prrafodelista"/>
+              <w:numPr>
+                <w:ilvl w:val="0"/>
+                <w:numId w:val="5"/>
+              </w:numPr>
+            </w:pPr>
+            <w:r>
+              <w:t>Crecimiento en las utilidades.</w:t>
+            </w:r>
+          </w:p>
+          <w:p>
+            <w:pPr>
+              <w:pStyle w:val="Prrafodelista"/>
+              <w:numPr>
+                <w:ilvl w:val="0"/>
+                <w:numId w:val="5"/>
+              </w:numPr>
+            </w:pPr>
+            <w:r>
+              <w:t>Rentabilidad y crecimiento en las ventas.</w:t>
+            </w:r>
+          </w:p>
+          <w:p>
+            <w:pPr>
+              <w:pStyle w:val="Prrafodelista"/>
+              <w:numPr>
+                <w:ilvl w:val="0"/>
+                <w:numId w:val="5"/>
+              </w:numPr>
+            </w:pPr>
+            <w:r>
+              <w:t>Incrementar el valor en mayor proporción de lo que se ha invertido.</w:t>
+            </w:r>
+          </w:p>
+          <w:p>
+            <w:pPr>
+              <w:pStyle w:val="Prrafodelista"/>
+              <w:numPr>
+                <w:ilvl w:val="0"/>
+                <w:numId w:val="5"/>
+              </w:numPr>
+            </w:pPr>
+            <w:r>
+              <w:t>Supervivencia y crecimiento.</w:t>
+            </w:r>
+          </w:p>
+          <w:p>
+            <w:pPr>
+              <w:pStyle w:val="Prrafodelista"/>
+              <w:numPr>
+                <w:ilvl w:val="0"/>
+                <w:numId w:val="5"/>
+              </w:numPr>
+            </w:pPr>
+            <w:r>
+              <w:t>Superar a los competidores.</w:t>
+            </w:r>
+          </w:p>
+        </w:tc>
+        <w:tc>
+          <w:tcPr>
+            <w:tcW w:w="4536" w:type="dxa"/>
+          </w:tcPr>
+          <w:p>
+            <w:pPr>
+              <w:pStyle w:val="Prrafodelista"/>
+              <w:numPr>
+                <w:ilvl w:val="0"/>
+                <w:numId w:val="5"/>
+              </w:numPr>
+            </w:pPr>
+            <w:r>
+              <w:t>Cobertura de mercado más amplia.</w:t>
+            </w:r>
+          </w:p>
+          <w:p>
+            <w:pPr>
+              <w:pStyle w:val="Prrafodelista"/>
+              <w:numPr>
+                <w:ilvl w:val="0"/>
+                <w:numId w:val="5"/>
+              </w:numPr>
+            </w:pPr>
+            <w:r>
+              <w:t>Reconocimiento como líder en tecnología e innovación del producto.</w:t>
+            </w:r>
+          </w:p>
+          <w:p>
+            <w:pPr>
+              <w:pStyle w:val="Prrafodelista"/>
+              <w:numPr>
+                <w:ilvl w:val="0"/>
+                <w:numId w:val="5"/>
+              </w:numPr>
+            </w:pPr>
+            <w:r>
+              <w:t>Incrementar la calidad de los productos con respecto a la competencia.</w:t>
+            </w:r>
+          </w:p>
+          <w:p>
+            <w:pPr>
+              <w:pStyle w:val="Prrafodelista"/>
+              <w:numPr>
+                <w:ilvl w:val="0"/>
+                <w:numId w:val="5"/>
+              </w:numPr>
+            </w:pPr>
+            <w:r>
+              <w:t>Superar los niveles de satisfacción del cliente más elevados.</w:t>
+            </w:r>
+          </w:p>
+          <w:p>
+            <w:pPr>
+              <w:pStyle w:val="Prrafodelista"/>
+              <w:numPr>
+                <w:ilvl w:val="0"/>
+                <w:numId w:val="5"/>
+              </w:numPr>
+            </w:pPr>
+            <w:r>
+              <w:t>Mejorar la atención al cliente.</w:t>
+            </w:r>
+          </w:p>
+        </w:tc>
+      </w:tr>
+    </w:tbl>
     <w:p/>
     <w:p>
       <w:pPr>
@@ -1897,18 +2345,33 @@
         <w:t>3.1 Frase de visión</w:t>
       </w:r>
     </w:p>
+    <w:p>
+      <w:r>
+        <w:t>Se implementará un sistema para una cadena de cines que permitirá la compra de botanas y bebidas para antes de la función solicitada, ya que estará disponible en línea.</w:t>
+      </w:r>
+    </w:p>
+    <w:p>
+      <w:r>
+        <w:t>Además permitirá llevar acabo la administración de ventas, así como del control del inventario.</w:t>
+      </w:r>
+    </w:p>
     <w:p/>
     <w:p>
       <w:pPr>
         <w:pStyle w:val="Ttulo2"/>
+        <w:tabs>
+          <w:tab w:val="left" w:pos="3975"/>
+        </w:tabs>
       </w:pPr>
       <w:bookmarkStart w:id="10" w:name="_heading=h.2s8eyo1" w:colFirst="0" w:colLast="0"/>
       <w:bookmarkEnd w:id="10"/>
       <w:r>
         <w:t>3.2 Funcionalidades del sistema</w:t>
       </w:r>
+      <w:r>
+        <w:tab/>
+      </w:r>
     </w:p>
-    <w:p/>
     <w:tbl>
       <w:tblPr>
         <w:tblStyle w:val="a2"/>
@@ -2096,7 +2559,11 @@
             <w:cnfStyle w:val="001000000000" w:firstRow="0" w:lastRow="0" w:firstColumn="1" w:lastColumn="0" w:oddVBand="0" w:evenVBand="0" w:oddHBand="0" w:evenHBand="0" w:firstRowFirstColumn="0" w:firstRowLastColumn="0" w:lastRowFirstColumn="0" w:lastRowLastColumn="0"/>
             <w:tcW w:w="846" w:type="dxa"/>
           </w:tcPr>
-          <w:p/>
+          <w:p>
+            <w:r>
+              <w:t>f3</w:t>
+            </w:r>
+          </w:p>
         </w:tc>
         <w:tc>
           <w:tcPr>
@@ -2106,6 +2573,9 @@
             <w:pPr>
               <w:cnfStyle w:val="000000000000" w:firstRow="0" w:lastRow="0" w:firstColumn="0" w:lastColumn="0" w:oddVBand="0" w:evenVBand="0" w:oddHBand="0" w:evenHBand="0" w:firstRowFirstColumn="0" w:firstRowLastColumn="0" w:lastRowFirstColumn="0" w:lastRowLastColumn="0"/>
             </w:pPr>
+            <w:r>
+              <w:t>Selección de tiempo</w:t>
+            </w:r>
           </w:p>
         </w:tc>
         <w:tc>
@@ -2116,6 +2586,9 @@
             <w:pPr>
               <w:cnfStyle w:val="000000000000" w:firstRow="0" w:lastRow="0" w:firstColumn="0" w:lastColumn="0" w:oddVBand="0" w:evenVBand="0" w:oddHBand="0" w:evenHBand="0" w:firstRowFirstColumn="0" w:firstRowLastColumn="0" w:lastRowFirstColumn="0" w:lastRowLastColumn="0"/>
             </w:pPr>
+            <w:r>
+              <w:t>Media</w:t>
+            </w:r>
           </w:p>
         </w:tc>
         <w:tc>
@@ -2126,10 +2599,225 @@
             <w:pPr>
               <w:cnfStyle w:val="000000000000" w:firstRow="0" w:lastRow="0" w:firstColumn="0" w:lastColumn="0" w:oddVBand="0" w:evenVBand="0" w:oddHBand="0" w:evenHBand="0" w:firstRowFirstColumn="0" w:firstRowLastColumn="0" w:lastRowFirstColumn="0" w:lastRowLastColumn="0"/>
             </w:pPr>
+            <w:proofErr w:type="spellStart"/>
+            <w:r>
+              <w:t>S_time</w:t>
+            </w:r>
+            <w:proofErr w:type="spellEnd"/>
+          </w:p>
+        </w:tc>
+      </w:tr>
+      <w:tr>
+        <w:tc>
+          <w:tcPr>
+            <w:cnfStyle w:val="001000000000" w:firstRow="0" w:lastRow="0" w:firstColumn="1" w:lastColumn="0" w:oddVBand="0" w:evenVBand="0" w:oddHBand="0" w:evenHBand="0" w:firstRowFirstColumn="0" w:firstRowLastColumn="0" w:lastRowFirstColumn="0" w:lastRowLastColumn="0"/>
+            <w:tcW w:w="846" w:type="dxa"/>
+          </w:tcPr>
+          <w:p>
+            <w:r>
+              <w:lastRenderedPageBreak/>
+              <w:t>f4</w:t>
+            </w:r>
+          </w:p>
+        </w:tc>
+        <w:tc>
+          <w:tcPr>
+            <w:tcW w:w="2268" w:type="dxa"/>
+          </w:tcPr>
+          <w:p>
+            <w:pPr>
+              <w:cnfStyle w:val="000000000000" w:firstRow="0" w:lastRow="0" w:firstColumn="0" w:lastColumn="0" w:oddVBand="0" w:evenVBand="0" w:oddHBand="0" w:evenHBand="0" w:firstRowFirstColumn="0" w:firstRowLastColumn="0" w:lastRowFirstColumn="0" w:lastRowLastColumn="0"/>
+            </w:pPr>
+            <w:r>
+              <w:t>Registro de usuarios</w:t>
+            </w:r>
+          </w:p>
+        </w:tc>
+        <w:tc>
+          <w:tcPr>
+            <w:tcW w:w="1984" w:type="dxa"/>
+          </w:tcPr>
+          <w:p>
+            <w:pPr>
+              <w:cnfStyle w:val="000000000000" w:firstRow="0" w:lastRow="0" w:firstColumn="0" w:lastColumn="0" w:oddVBand="0" w:evenVBand="0" w:oddHBand="0" w:evenHBand="0" w:firstRowFirstColumn="0" w:firstRowLastColumn="0" w:lastRowFirstColumn="0" w:lastRowLastColumn="0"/>
+            </w:pPr>
+            <w:r>
+              <w:t>Media</w:t>
+            </w:r>
+          </w:p>
+        </w:tc>
+        <w:tc>
+          <w:tcPr>
+            <w:tcW w:w="3396" w:type="dxa"/>
+          </w:tcPr>
+          <w:p>
+            <w:pPr>
+              <w:cnfStyle w:val="000000000000" w:firstRow="0" w:lastRow="0" w:firstColumn="0" w:lastColumn="0" w:oddVBand="0" w:evenVBand="0" w:oddHBand="0" w:evenHBand="0" w:firstRowFirstColumn="0" w:firstRowLastColumn="0" w:lastRowFirstColumn="0" w:lastRowLastColumn="0"/>
+            </w:pPr>
+            <w:r>
+              <w:t>Log_1</w:t>
+            </w:r>
+          </w:p>
+        </w:tc>
+      </w:tr>
+      <w:tr>
+        <w:tc>
+          <w:tcPr>
+            <w:cnfStyle w:val="001000000000" w:firstRow="0" w:lastRow="0" w:firstColumn="1" w:lastColumn="0" w:oddVBand="0" w:evenVBand="0" w:oddHBand="0" w:evenHBand="0" w:firstRowFirstColumn="0" w:firstRowLastColumn="0" w:lastRowFirstColumn="0" w:lastRowLastColumn="0"/>
+            <w:tcW w:w="846" w:type="dxa"/>
+          </w:tcPr>
+          <w:p>
+            <w:r>
+              <w:t>f5</w:t>
+            </w:r>
+          </w:p>
+        </w:tc>
+        <w:tc>
+          <w:tcPr>
+            <w:tcW w:w="2268" w:type="dxa"/>
+          </w:tcPr>
+          <w:p>
+            <w:pPr>
+              <w:cnfStyle w:val="000000000000" w:firstRow="0" w:lastRow="0" w:firstColumn="0" w:lastColumn="0" w:oddVBand="0" w:evenVBand="0" w:oddHBand="0" w:evenHBand="0" w:firstRowFirstColumn="0" w:firstRowLastColumn="0" w:lastRowFirstColumn="0" w:lastRowLastColumn="0"/>
+            </w:pPr>
+            <w:r>
+              <w:t>Registro de la forma de pago mediante tarjeta</w:t>
+            </w:r>
+          </w:p>
+        </w:tc>
+        <w:tc>
+          <w:tcPr>
+            <w:tcW w:w="1984" w:type="dxa"/>
+          </w:tcPr>
+          <w:p>
+            <w:pPr>
+              <w:cnfStyle w:val="000000000000" w:firstRow="0" w:lastRow="0" w:firstColumn="0" w:lastColumn="0" w:oddVBand="0" w:evenVBand="0" w:oddHBand="0" w:evenHBand="0" w:firstRowFirstColumn="0" w:firstRowLastColumn="0" w:lastRowFirstColumn="0" w:lastRowLastColumn="0"/>
+            </w:pPr>
+            <w:r>
+              <w:t>Alta</w:t>
+            </w:r>
+          </w:p>
+        </w:tc>
+        <w:tc>
+          <w:tcPr>
+            <w:tcW w:w="3396" w:type="dxa"/>
+          </w:tcPr>
+          <w:p>
+            <w:pPr>
+              <w:cnfStyle w:val="000000000000" w:firstRow="0" w:lastRow="0" w:firstColumn="0" w:lastColumn="0" w:oddVBand="0" w:evenVBand="0" w:oddHBand="0" w:evenHBand="0" w:firstRowFirstColumn="0" w:firstRowLastColumn="0" w:lastRowFirstColumn="0" w:lastRowLastColumn="0"/>
+            </w:pPr>
+            <w:r>
+              <w:t>Log_2</w:t>
+            </w:r>
+          </w:p>
+        </w:tc>
+      </w:tr>
+      <w:tr>
+        <w:tc>
+          <w:tcPr>
+            <w:cnfStyle w:val="001000000000" w:firstRow="0" w:lastRow="0" w:firstColumn="1" w:lastColumn="0" w:oddVBand="0" w:evenVBand="0" w:oddHBand="0" w:evenHBand="0" w:firstRowFirstColumn="0" w:firstRowLastColumn="0" w:lastRowFirstColumn="0" w:lastRowLastColumn="0"/>
+            <w:tcW w:w="846" w:type="dxa"/>
+          </w:tcPr>
+          <w:p>
+            <w:r>
+              <w:t>f6</w:t>
+            </w:r>
+          </w:p>
+        </w:tc>
+        <w:tc>
+          <w:tcPr>
+            <w:tcW w:w="2268" w:type="dxa"/>
+          </w:tcPr>
+          <w:p>
+            <w:pPr>
+              <w:cnfStyle w:val="000000000000" w:firstRow="0" w:lastRow="0" w:firstColumn="0" w:lastColumn="0" w:oddVBand="0" w:evenVBand="0" w:oddHBand="0" w:evenHBand="0" w:firstRowFirstColumn="0" w:firstRowLastColumn="0" w:lastRowFirstColumn="0" w:lastRowLastColumn="0"/>
+            </w:pPr>
+            <w:r>
+              <w:t>Asignación de orden</w:t>
+            </w:r>
+          </w:p>
+        </w:tc>
+        <w:tc>
+          <w:tcPr>
+            <w:tcW w:w="1984" w:type="dxa"/>
+          </w:tcPr>
+          <w:p>
+            <w:pPr>
+              <w:cnfStyle w:val="000000000000" w:firstRow="0" w:lastRow="0" w:firstColumn="0" w:lastColumn="0" w:oddVBand="0" w:evenVBand="0" w:oddHBand="0" w:evenHBand="0" w:firstRowFirstColumn="0" w:firstRowLastColumn="0" w:lastRowFirstColumn="0" w:lastRowLastColumn="0"/>
+            </w:pPr>
+            <w:r>
+              <w:t>Alta</w:t>
+            </w:r>
+          </w:p>
+        </w:tc>
+        <w:tc>
+          <w:tcPr>
+            <w:tcW w:w="3396" w:type="dxa"/>
+          </w:tcPr>
+          <w:p>
+            <w:pPr>
+              <w:cnfStyle w:val="000000000000" w:firstRow="0" w:lastRow="0" w:firstColumn="0" w:lastColumn="0" w:oddVBand="0" w:evenVBand="0" w:oddHBand="0" w:evenHBand="0" w:firstRowFirstColumn="0" w:firstRowLastColumn="0" w:lastRowFirstColumn="0" w:lastRowLastColumn="0"/>
+            </w:pPr>
+            <w:r>
+              <w:t>Inv_3</w:t>
+            </w:r>
+          </w:p>
+        </w:tc>
+      </w:tr>
+      <w:tr>
+        <w:tc>
+          <w:tcPr>
+            <w:cnfStyle w:val="001000000000" w:firstRow="0" w:lastRow="0" w:firstColumn="1" w:lastColumn="0" w:oddVBand="0" w:evenVBand="0" w:oddHBand="0" w:evenHBand="0" w:firstRowFirstColumn="0" w:firstRowLastColumn="0" w:lastRowFirstColumn="0" w:lastRowLastColumn="0"/>
+            <w:tcW w:w="846" w:type="dxa"/>
+          </w:tcPr>
+          <w:p>
+            <w:r>
+              <w:t>f7</w:t>
+            </w:r>
+          </w:p>
+        </w:tc>
+        <w:tc>
+          <w:tcPr>
+            <w:tcW w:w="2268" w:type="dxa"/>
+          </w:tcPr>
+          <w:p>
+            <w:pPr>
+              <w:cnfStyle w:val="000000000000" w:firstRow="0" w:lastRow="0" w:firstColumn="0" w:lastColumn="0" w:oddVBand="0" w:evenVBand="0" w:oddHBand="0" w:evenHBand="0" w:firstRowFirstColumn="0" w:firstRowLastColumn="0" w:lastRowFirstColumn="0" w:lastRowLastColumn="0"/>
+            </w:pPr>
+            <w:r>
+              <w:t>Prioridades en las ordenes</w:t>
+            </w:r>
+          </w:p>
+        </w:tc>
+        <w:tc>
+          <w:tcPr>
+            <w:tcW w:w="1984" w:type="dxa"/>
+          </w:tcPr>
+          <w:p>
+            <w:pPr>
+              <w:cnfStyle w:val="000000000000" w:firstRow="0" w:lastRow="0" w:firstColumn="0" w:lastColumn="0" w:oddVBand="0" w:evenVBand="0" w:oddHBand="0" w:evenHBand="0" w:firstRowFirstColumn="0" w:firstRowLastColumn="0" w:lastRowFirstColumn="0" w:lastRowLastColumn="0"/>
+            </w:pPr>
+            <w:r>
+              <w:t>Alta</w:t>
+            </w:r>
+          </w:p>
+        </w:tc>
+        <w:tc>
+          <w:tcPr>
+            <w:tcW w:w="3396" w:type="dxa"/>
+          </w:tcPr>
+          <w:p>
+            <w:pPr>
+              <w:cnfStyle w:val="000000000000" w:firstRow="0" w:lastRow="0" w:firstColumn="0" w:lastColumn="0" w:oddVBand="0" w:evenVBand="0" w:oddHBand="0" w:evenHBand="0" w:firstRowFirstColumn="0" w:firstRowLastColumn="0" w:lastRowFirstColumn="0" w:lastRowLastColumn="0"/>
+            </w:pPr>
+            <w:r>
+              <w:t>Inv_4</w:t>
+            </w:r>
           </w:p>
         </w:tc>
       </w:tr>
     </w:tbl>
+    <w:p/>
     <w:p/>
     <w:p>
       <w:pPr>
@@ -2141,7 +2829,6 @@
         <w:t>4 alcance del proyecto</w:t>
       </w:r>
     </w:p>
-    <w:p/>
     <w:tbl>
       <w:tblPr>
         <w:tblStyle w:val="a3"/>
@@ -2159,8 +2846,8 @@
         <w:tblLook w:val="04A0" w:firstRow="1" w:lastRow="0" w:firstColumn="1" w:lastColumn="0" w:noHBand="0" w:noVBand="1"/>
       </w:tblPr>
       <w:tblGrid>
-        <w:gridCol w:w="2831"/>
-        <w:gridCol w:w="2831"/>
+        <w:gridCol w:w="2830"/>
+        <w:gridCol w:w="2832"/>
         <w:gridCol w:w="2832"/>
       </w:tblGrid>
       <w:tr>
@@ -2170,7 +2857,7 @@
         <w:tc>
           <w:tcPr>
             <w:cnfStyle w:val="001000000000" w:firstRow="0" w:lastRow="0" w:firstColumn="1" w:lastColumn="0" w:oddVBand="0" w:evenVBand="0" w:oddHBand="0" w:evenHBand="0" w:firstRowFirstColumn="0" w:firstRowLastColumn="0" w:lastRowFirstColumn="0" w:lastRowLastColumn="0"/>
-            <w:tcW w:w="2831" w:type="dxa"/>
+            <w:tcW w:w="2830" w:type="dxa"/>
           </w:tcPr>
           <w:p>
             <w:r>
@@ -2180,7 +2867,7 @@
         </w:tc>
         <w:tc>
           <w:tcPr>
-            <w:tcW w:w="2831" w:type="dxa"/>
+            <w:tcW w:w="2832" w:type="dxa"/>
           </w:tcPr>
           <w:p>
             <w:pPr>
@@ -2209,24 +2896,32 @@
         <w:tc>
           <w:tcPr>
             <w:cnfStyle w:val="001000000000" w:firstRow="0" w:lastRow="0" w:firstColumn="1" w:lastColumn="0" w:oddVBand="0" w:evenVBand="0" w:oddHBand="0" w:evenHBand="0" w:firstRowFirstColumn="0" w:firstRowLastColumn="0" w:lastRowFirstColumn="0" w:lastRowLastColumn="0"/>
-            <w:tcW w:w="2831" w:type="dxa"/>
-          </w:tcPr>
-          <w:p>
-            <w:r>
-              <w:t>e1</w:t>
-            </w:r>
-          </w:p>
-        </w:tc>
-        <w:tc>
-          <w:tcPr>
-            <w:tcW w:w="2831" w:type="dxa"/>
+            <w:tcW w:w="2830" w:type="dxa"/>
+          </w:tcPr>
+          <w:p>
+            <w:r>
+              <w:t>Entrega-01</w:t>
+            </w:r>
+          </w:p>
+        </w:tc>
+        <w:tc>
+          <w:tcPr>
+            <w:tcW w:w="2832" w:type="dxa"/>
           </w:tcPr>
           <w:p>
             <w:pPr>
               <w:cnfStyle w:val="000000000000" w:firstRow="0" w:lastRow="0" w:firstColumn="0" w:lastColumn="0" w:oddVBand="0" w:evenVBand="0" w:oddHBand="0" w:evenHBand="0" w:firstRowFirstColumn="0" w:firstRowLastColumn="0" w:lastRowFirstColumn="0" w:lastRowLastColumn="0"/>
             </w:pPr>
             <w:r>
-              <w:t>Administración de inventario</w:t>
+              <w:t>-Registro de pedidos</w:t>
+            </w:r>
+          </w:p>
+          <w:p>
+            <w:pPr>
+              <w:cnfStyle w:val="000000000000" w:firstRow="0" w:lastRow="0" w:firstColumn="0" w:lastColumn="0" w:oddVBand="0" w:evenVBand="0" w:oddHBand="0" w:evenHBand="0" w:firstRowFirstColumn="0" w:firstRowLastColumn="0" w:lastRowFirstColumn="0" w:lastRowLastColumn="0"/>
+            </w:pPr>
+            <w:r>
+              <w:t>-Revisión del inventario</w:t>
             </w:r>
           </w:p>
         </w:tc>
@@ -2239,7 +2934,7 @@
               <w:cnfStyle w:val="000000000000" w:firstRow="0" w:lastRow="0" w:firstColumn="0" w:lastColumn="0" w:oddVBand="0" w:evenVBand="0" w:oddHBand="0" w:evenHBand="0" w:firstRowFirstColumn="0" w:firstRowLastColumn="0" w:lastRowFirstColumn="0" w:lastRowLastColumn="0"/>
             </w:pPr>
             <w:r>
-              <w:t>f1</w:t>
+              <w:t>F3. F5. F6. F7</w:t>
             </w:r>
           </w:p>
         </w:tc>
@@ -2248,24 +2943,24 @@
         <w:tc>
           <w:tcPr>
             <w:cnfStyle w:val="001000000000" w:firstRow="0" w:lastRow="0" w:firstColumn="1" w:lastColumn="0" w:oddVBand="0" w:evenVBand="0" w:oddHBand="0" w:evenHBand="0" w:firstRowFirstColumn="0" w:firstRowLastColumn="0" w:lastRowFirstColumn="0" w:lastRowLastColumn="0"/>
-            <w:tcW w:w="2831" w:type="dxa"/>
-          </w:tcPr>
-          <w:p>
-            <w:r>
-              <w:t>e1</w:t>
-            </w:r>
-          </w:p>
-        </w:tc>
-        <w:tc>
-          <w:tcPr>
-            <w:tcW w:w="2831" w:type="dxa"/>
+            <w:tcW w:w="2830" w:type="dxa"/>
+          </w:tcPr>
+          <w:p>
+            <w:r>
+              <w:t>Entrega-02</w:t>
+            </w:r>
+          </w:p>
+        </w:tc>
+        <w:tc>
+          <w:tcPr>
+            <w:tcW w:w="2832" w:type="dxa"/>
           </w:tcPr>
           <w:p>
             <w:pPr>
               <w:cnfStyle w:val="000000000000" w:firstRow="0" w:lastRow="0" w:firstColumn="0" w:lastColumn="0" w:oddVBand="0" w:evenVBand="0" w:oddHBand="0" w:evenHBand="0" w:firstRowFirstColumn="0" w:firstRowLastColumn="0" w:lastRowFirstColumn="0" w:lastRowLastColumn="0"/>
             </w:pPr>
             <w:r>
-              <w:t>Administración de inventario</w:t>
+              <w:t>-Búsquedas</w:t>
             </w:r>
           </w:p>
         </w:tc>
@@ -2278,7 +2973,7 @@
               <w:cnfStyle w:val="000000000000" w:firstRow="0" w:lastRow="0" w:firstColumn="0" w:lastColumn="0" w:oddVBand="0" w:evenVBand="0" w:oddHBand="0" w:evenHBand="0" w:firstRowFirstColumn="0" w:firstRowLastColumn="0" w:lastRowFirstColumn="0" w:lastRowLastColumn="0"/>
             </w:pPr>
             <w:r>
-              <w:t>f2</w:t>
+              <w:t>F1, F2</w:t>
             </w:r>
           </w:p>
         </w:tc>
@@ -2287,24 +2982,24 @@
         <w:tc>
           <w:tcPr>
             <w:cnfStyle w:val="001000000000" w:firstRow="0" w:lastRow="0" w:firstColumn="1" w:lastColumn="0" w:oddVBand="0" w:evenVBand="0" w:oddHBand="0" w:evenHBand="0" w:firstRowFirstColumn="0" w:firstRowLastColumn="0" w:lastRowFirstColumn="0" w:lastRowLastColumn="0"/>
-            <w:tcW w:w="2831" w:type="dxa"/>
-          </w:tcPr>
-          <w:p>
-            <w:r>
-              <w:t>:</w:t>
-            </w:r>
-          </w:p>
-        </w:tc>
-        <w:tc>
-          <w:tcPr>
-            <w:tcW w:w="2831" w:type="dxa"/>
+            <w:tcW w:w="2830" w:type="dxa"/>
+          </w:tcPr>
+          <w:p>
+            <w:r>
+              <w:t>Entrega-03</w:t>
+            </w:r>
+          </w:p>
+        </w:tc>
+        <w:tc>
+          <w:tcPr>
+            <w:tcW w:w="2832" w:type="dxa"/>
           </w:tcPr>
           <w:p>
             <w:pPr>
               <w:cnfStyle w:val="000000000000" w:firstRow="0" w:lastRow="0" w:firstColumn="0" w:lastColumn="0" w:oddVBand="0" w:evenVBand="0" w:oddHBand="0" w:evenHBand="0" w:firstRowFirstColumn="0" w:firstRowLastColumn="0" w:lastRowFirstColumn="0" w:lastRowLastColumn="0"/>
             </w:pPr>
             <w:r>
-              <w:t>:</w:t>
+              <w:t>-Control de usuarios</w:t>
             </w:r>
           </w:p>
         </w:tc>
@@ -2317,124 +3012,7 @@
               <w:cnfStyle w:val="000000000000" w:firstRow="0" w:lastRow="0" w:firstColumn="0" w:lastColumn="0" w:oddVBand="0" w:evenVBand="0" w:oddHBand="0" w:evenHBand="0" w:firstRowFirstColumn="0" w:firstRowLastColumn="0" w:lastRowFirstColumn="0" w:lastRowLastColumn="0"/>
             </w:pPr>
             <w:r>
-              <w:t>:</w:t>
-            </w:r>
-          </w:p>
-        </w:tc>
-      </w:tr>
-      <w:tr>
-        <w:tc>
-          <w:tcPr>
-            <w:cnfStyle w:val="001000000000" w:firstRow="0" w:lastRow="0" w:firstColumn="1" w:lastColumn="0" w:oddVBand="0" w:evenVBand="0" w:oddHBand="0" w:evenHBand="0" w:firstRowFirstColumn="0" w:firstRowLastColumn="0" w:lastRowFirstColumn="0" w:lastRowLastColumn="0"/>
-            <w:tcW w:w="2831" w:type="dxa"/>
-          </w:tcPr>
-          <w:p>
-            <w:r>
-              <w:t>e2</w:t>
-            </w:r>
-          </w:p>
-        </w:tc>
-        <w:tc>
-          <w:tcPr>
-            <w:tcW w:w="2831" w:type="dxa"/>
-          </w:tcPr>
-          <w:p>
-            <w:pPr>
-              <w:cnfStyle w:val="000000000000" w:firstRow="0" w:lastRow="0" w:firstColumn="0" w:lastColumn="0" w:oddVBand="0" w:evenVBand="0" w:oddHBand="0" w:evenHBand="0" w:firstRowFirstColumn="0" w:firstRowLastColumn="0" w:lastRowFirstColumn="0" w:lastRowLastColumn="0"/>
-            </w:pPr>
-            <w:r>
-              <w:t>Administración de inventario</w:t>
-            </w:r>
-          </w:p>
-        </w:tc>
-        <w:tc>
-          <w:tcPr>
-            <w:tcW w:w="2832" w:type="dxa"/>
-          </w:tcPr>
-          <w:p>
-            <w:pPr>
-              <w:cnfStyle w:val="000000000000" w:firstRow="0" w:lastRow="0" w:firstColumn="0" w:lastColumn="0" w:oddVBand="0" w:evenVBand="0" w:oddHBand="0" w:evenHBand="0" w:firstRowFirstColumn="0" w:firstRowLastColumn="0" w:lastRowFirstColumn="0" w:lastRowLastColumn="0"/>
-            </w:pPr>
-            <w:r>
-              <w:t>f12</w:t>
-            </w:r>
-          </w:p>
-        </w:tc>
-      </w:tr>
-      <w:tr>
-        <w:tc>
-          <w:tcPr>
-            <w:cnfStyle w:val="001000000000" w:firstRow="0" w:lastRow="0" w:firstColumn="1" w:lastColumn="0" w:oddVBand="0" w:evenVBand="0" w:oddHBand="0" w:evenHBand="0" w:firstRowFirstColumn="0" w:firstRowLastColumn="0" w:lastRowFirstColumn="0" w:lastRowLastColumn="0"/>
-            <w:tcW w:w="2831" w:type="dxa"/>
-          </w:tcPr>
-          <w:p>
-            <w:r>
-              <w:t>e2</w:t>
-            </w:r>
-          </w:p>
-        </w:tc>
-        <w:tc>
-          <w:tcPr>
-            <w:tcW w:w="2831" w:type="dxa"/>
-          </w:tcPr>
-          <w:p>
-            <w:pPr>
-              <w:cnfStyle w:val="000000000000" w:firstRow="0" w:lastRow="0" w:firstColumn="0" w:lastColumn="0" w:oddVBand="0" w:evenVBand="0" w:oddHBand="0" w:evenHBand="0" w:firstRowFirstColumn="0" w:firstRowLastColumn="0" w:lastRowFirstColumn="0" w:lastRowLastColumn="0"/>
-            </w:pPr>
-            <w:r>
-              <w:t>Compras</w:t>
-            </w:r>
-          </w:p>
-        </w:tc>
-        <w:tc>
-          <w:tcPr>
-            <w:tcW w:w="2832" w:type="dxa"/>
-          </w:tcPr>
-          <w:p>
-            <w:pPr>
-              <w:cnfStyle w:val="000000000000" w:firstRow="0" w:lastRow="0" w:firstColumn="0" w:lastColumn="0" w:oddVBand="0" w:evenVBand="0" w:oddHBand="0" w:evenHBand="0" w:firstRowFirstColumn="0" w:firstRowLastColumn="0" w:lastRowFirstColumn="0" w:lastRowLastColumn="0"/>
-            </w:pPr>
-            <w:r>
-              <w:t>fF13</w:t>
-            </w:r>
-          </w:p>
-        </w:tc>
-      </w:tr>
-      <w:tr>
-        <w:tc>
-          <w:tcPr>
-            <w:cnfStyle w:val="001000000000" w:firstRow="0" w:lastRow="0" w:firstColumn="1" w:lastColumn="0" w:oddVBand="0" w:evenVBand="0" w:oddHBand="0" w:evenHBand="0" w:firstRowFirstColumn="0" w:firstRowLastColumn="0" w:lastRowFirstColumn="0" w:lastRowLastColumn="0"/>
-            <w:tcW w:w="2831" w:type="dxa"/>
-          </w:tcPr>
-          <w:p>
-            <w:r>
-              <w:t>:</w:t>
-            </w:r>
-          </w:p>
-        </w:tc>
-        <w:tc>
-          <w:tcPr>
-            <w:tcW w:w="2831" w:type="dxa"/>
-          </w:tcPr>
-          <w:p>
-            <w:pPr>
-              <w:cnfStyle w:val="000000000000" w:firstRow="0" w:lastRow="0" w:firstColumn="0" w:lastColumn="0" w:oddVBand="0" w:evenVBand="0" w:oddHBand="0" w:evenHBand="0" w:firstRowFirstColumn="0" w:firstRowLastColumn="0" w:lastRowFirstColumn="0" w:lastRowLastColumn="0"/>
-            </w:pPr>
-            <w:r>
-              <w:t>:</w:t>
-            </w:r>
-          </w:p>
-        </w:tc>
-        <w:tc>
-          <w:tcPr>
-            <w:tcW w:w="2832" w:type="dxa"/>
-          </w:tcPr>
-          <w:p>
-            <w:pPr>
-              <w:cnfStyle w:val="000000000000" w:firstRow="0" w:lastRow="0" w:firstColumn="0" w:lastColumn="0" w:oddVBand="0" w:evenVBand="0" w:oddHBand="0" w:evenHBand="0" w:firstRowFirstColumn="0" w:firstRowLastColumn="0" w:lastRowFirstColumn="0" w:lastRowLastColumn="0"/>
-            </w:pPr>
-            <w:r>
-              <w:t>:</w:t>
+              <w:t>F4</w:t>
             </w:r>
           </w:p>
         </w:tc>
@@ -2631,7 +3209,6 @@
         <w:rPr>
           <w:color w:val="000000"/>
         </w:rPr>
-        <w:lastRenderedPageBreak/>
         <w:t>Cantidad de usuarios del sistema</w:t>
       </w:r>
     </w:p>
@@ -2799,6 +3376,377 @@
     </w:lvl>
   </w:abstractNum>
   <w:abstractNum w:abstractNumId="1">
+    <w:nsid w:val="0A522C93"/>
+    <w:multiLevelType w:val="hybridMultilevel"/>
+    <w:tmpl w:val="5F0A8D84"/>
+    <w:lvl w:ilvl="0" w:tplc="080A0001">
+      <w:start w:val="1"/>
+      <w:numFmt w:val="bullet"/>
+      <w:lvlText w:val=""/>
+      <w:lvlJc w:val="left"/>
+      <w:pPr>
+        <w:ind w:left="720" w:hanging="360"/>
+      </w:pPr>
+      <w:rPr>
+        <w:rFonts w:ascii="Symbol" w:hAnsi="Symbol" w:hint="default"/>
+      </w:rPr>
+    </w:lvl>
+    <w:lvl w:ilvl="1" w:tplc="080A0003" w:tentative="1">
+      <w:start w:val="1"/>
+      <w:numFmt w:val="bullet"/>
+      <w:lvlText w:val="o"/>
+      <w:lvlJc w:val="left"/>
+      <w:pPr>
+        <w:ind w:left="1440" w:hanging="360"/>
+      </w:pPr>
+      <w:rPr>
+        <w:rFonts w:ascii="Courier New" w:hAnsi="Courier New" w:cs="Courier New" w:hint="default"/>
+      </w:rPr>
+    </w:lvl>
+    <w:lvl w:ilvl="2" w:tplc="080A0005" w:tentative="1">
+      <w:start w:val="1"/>
+      <w:numFmt w:val="bullet"/>
+      <w:lvlText w:val=""/>
+      <w:lvlJc w:val="left"/>
+      <w:pPr>
+        <w:ind w:left="2160" w:hanging="360"/>
+      </w:pPr>
+      <w:rPr>
+        <w:rFonts w:ascii="Wingdings" w:hAnsi="Wingdings" w:hint="default"/>
+      </w:rPr>
+    </w:lvl>
+    <w:lvl w:ilvl="3" w:tplc="080A0001" w:tentative="1">
+      <w:start w:val="1"/>
+      <w:numFmt w:val="bullet"/>
+      <w:lvlText w:val=""/>
+      <w:lvlJc w:val="left"/>
+      <w:pPr>
+        <w:ind w:left="2880" w:hanging="360"/>
+      </w:pPr>
+      <w:rPr>
+        <w:rFonts w:ascii="Symbol" w:hAnsi="Symbol" w:hint="default"/>
+      </w:rPr>
+    </w:lvl>
+    <w:lvl w:ilvl="4" w:tplc="080A0003" w:tentative="1">
+      <w:start w:val="1"/>
+      <w:numFmt w:val="bullet"/>
+      <w:lvlText w:val="o"/>
+      <w:lvlJc w:val="left"/>
+      <w:pPr>
+        <w:ind w:left="3600" w:hanging="360"/>
+      </w:pPr>
+      <w:rPr>
+        <w:rFonts w:ascii="Courier New" w:hAnsi="Courier New" w:cs="Courier New" w:hint="default"/>
+      </w:rPr>
+    </w:lvl>
+    <w:lvl w:ilvl="5" w:tplc="080A0005" w:tentative="1">
+      <w:start w:val="1"/>
+      <w:numFmt w:val="bullet"/>
+      <w:lvlText w:val=""/>
+      <w:lvlJc w:val="left"/>
+      <w:pPr>
+        <w:ind w:left="4320" w:hanging="360"/>
+      </w:pPr>
+      <w:rPr>
+        <w:rFonts w:ascii="Wingdings" w:hAnsi="Wingdings" w:hint="default"/>
+      </w:rPr>
+    </w:lvl>
+    <w:lvl w:ilvl="6" w:tplc="080A0001" w:tentative="1">
+      <w:start w:val="1"/>
+      <w:numFmt w:val="bullet"/>
+      <w:lvlText w:val=""/>
+      <w:lvlJc w:val="left"/>
+      <w:pPr>
+        <w:ind w:left="5040" w:hanging="360"/>
+      </w:pPr>
+      <w:rPr>
+        <w:rFonts w:ascii="Symbol" w:hAnsi="Symbol" w:hint="default"/>
+      </w:rPr>
+    </w:lvl>
+    <w:lvl w:ilvl="7" w:tplc="080A0003" w:tentative="1">
+      <w:start w:val="1"/>
+      <w:numFmt w:val="bullet"/>
+      <w:lvlText w:val="o"/>
+      <w:lvlJc w:val="left"/>
+      <w:pPr>
+        <w:ind w:left="5760" w:hanging="360"/>
+      </w:pPr>
+      <w:rPr>
+        <w:rFonts w:ascii="Courier New" w:hAnsi="Courier New" w:cs="Courier New" w:hint="default"/>
+      </w:rPr>
+    </w:lvl>
+    <w:lvl w:ilvl="8" w:tplc="080A0005" w:tentative="1">
+      <w:start w:val="1"/>
+      <w:numFmt w:val="bullet"/>
+      <w:lvlText w:val=""/>
+      <w:lvlJc w:val="left"/>
+      <w:pPr>
+        <w:ind w:left="6480" w:hanging="360"/>
+      </w:pPr>
+      <w:rPr>
+        <w:rFonts w:ascii="Wingdings" w:hAnsi="Wingdings" w:hint="default"/>
+      </w:rPr>
+    </w:lvl>
+  </w:abstractNum>
+  <w:abstractNum w:abstractNumId="2">
+    <w:nsid w:val="161C6648"/>
+    <w:multiLevelType w:val="multilevel"/>
+    <w:tmpl w:val="6DEA20F2"/>
+    <w:lvl w:ilvl="0">
+      <w:start w:val="1"/>
+      <w:numFmt w:val="decimal"/>
+      <w:lvlText w:val="%1."/>
+      <w:lvlJc w:val="left"/>
+      <w:pPr>
+        <w:ind w:left="720" w:hanging="360"/>
+      </w:pPr>
+    </w:lvl>
+    <w:lvl w:ilvl="1">
+      <w:start w:val="1"/>
+      <w:numFmt w:val="lowerLetter"/>
+      <w:lvlText w:val="%2."/>
+      <w:lvlJc w:val="left"/>
+      <w:pPr>
+        <w:ind w:left="1440" w:hanging="360"/>
+      </w:pPr>
+    </w:lvl>
+    <w:lvl w:ilvl="2">
+      <w:start w:val="1"/>
+      <w:numFmt w:val="lowerRoman"/>
+      <w:lvlText w:val="%3."/>
+      <w:lvlJc w:val="right"/>
+      <w:pPr>
+        <w:ind w:left="2160" w:hanging="180"/>
+      </w:pPr>
+    </w:lvl>
+    <w:lvl w:ilvl="3">
+      <w:start w:val="1"/>
+      <w:numFmt w:val="decimal"/>
+      <w:lvlText w:val="%4."/>
+      <w:lvlJc w:val="left"/>
+      <w:pPr>
+        <w:ind w:left="2880" w:hanging="360"/>
+      </w:pPr>
+    </w:lvl>
+    <w:lvl w:ilvl="4">
+      <w:start w:val="1"/>
+      <w:numFmt w:val="lowerLetter"/>
+      <w:lvlText w:val="%5."/>
+      <w:lvlJc w:val="left"/>
+      <w:pPr>
+        <w:ind w:left="3600" w:hanging="360"/>
+      </w:pPr>
+    </w:lvl>
+    <w:lvl w:ilvl="5">
+      <w:start w:val="1"/>
+      <w:numFmt w:val="lowerRoman"/>
+      <w:lvlText w:val="%6."/>
+      <w:lvlJc w:val="right"/>
+      <w:pPr>
+        <w:ind w:left="4320" w:hanging="180"/>
+      </w:pPr>
+    </w:lvl>
+    <w:lvl w:ilvl="6">
+      <w:start w:val="1"/>
+      <w:numFmt w:val="decimal"/>
+      <w:lvlText w:val="%7."/>
+      <w:lvlJc w:val="left"/>
+      <w:pPr>
+        <w:ind w:left="5040" w:hanging="360"/>
+      </w:pPr>
+    </w:lvl>
+    <w:lvl w:ilvl="7">
+      <w:start w:val="1"/>
+      <w:numFmt w:val="lowerLetter"/>
+      <w:lvlText w:val="%8."/>
+      <w:lvlJc w:val="left"/>
+      <w:pPr>
+        <w:ind w:left="5760" w:hanging="360"/>
+      </w:pPr>
+    </w:lvl>
+    <w:lvl w:ilvl="8">
+      <w:start w:val="1"/>
+      <w:numFmt w:val="lowerRoman"/>
+      <w:lvlText w:val="%9."/>
+      <w:lvlJc w:val="right"/>
+      <w:pPr>
+        <w:ind w:left="6480" w:hanging="180"/>
+      </w:pPr>
+    </w:lvl>
+  </w:abstractNum>
+  <w:abstractNum w:abstractNumId="3">
+    <w:nsid w:val="20010FDA"/>
+    <w:multiLevelType w:val="hybridMultilevel"/>
+    <w:tmpl w:val="864E0098"/>
+    <w:lvl w:ilvl="0" w:tplc="080A000F">
+      <w:start w:val="1"/>
+      <w:numFmt w:val="decimal"/>
+      <w:lvlText w:val="%1."/>
+      <w:lvlJc w:val="left"/>
+      <w:pPr>
+        <w:ind w:left="720" w:hanging="360"/>
+      </w:pPr>
+    </w:lvl>
+    <w:lvl w:ilvl="1" w:tplc="080A0019" w:tentative="1">
+      <w:start w:val="1"/>
+      <w:numFmt w:val="lowerLetter"/>
+      <w:lvlText w:val="%2."/>
+      <w:lvlJc w:val="left"/>
+      <w:pPr>
+        <w:ind w:left="1440" w:hanging="360"/>
+      </w:pPr>
+    </w:lvl>
+    <w:lvl w:ilvl="2" w:tplc="080A001B" w:tentative="1">
+      <w:start w:val="1"/>
+      <w:numFmt w:val="lowerRoman"/>
+      <w:lvlText w:val="%3."/>
+      <w:lvlJc w:val="right"/>
+      <w:pPr>
+        <w:ind w:left="2160" w:hanging="180"/>
+      </w:pPr>
+    </w:lvl>
+    <w:lvl w:ilvl="3" w:tplc="080A000F" w:tentative="1">
+      <w:start w:val="1"/>
+      <w:numFmt w:val="decimal"/>
+      <w:lvlText w:val="%4."/>
+      <w:lvlJc w:val="left"/>
+      <w:pPr>
+        <w:ind w:left="2880" w:hanging="360"/>
+      </w:pPr>
+    </w:lvl>
+    <w:lvl w:ilvl="4" w:tplc="080A0019" w:tentative="1">
+      <w:start w:val="1"/>
+      <w:numFmt w:val="lowerLetter"/>
+      <w:lvlText w:val="%5."/>
+      <w:lvlJc w:val="left"/>
+      <w:pPr>
+        <w:ind w:left="3600" w:hanging="360"/>
+      </w:pPr>
+    </w:lvl>
+    <w:lvl w:ilvl="5" w:tplc="080A001B" w:tentative="1">
+      <w:start w:val="1"/>
+      <w:numFmt w:val="lowerRoman"/>
+      <w:lvlText w:val="%6."/>
+      <w:lvlJc w:val="right"/>
+      <w:pPr>
+        <w:ind w:left="4320" w:hanging="180"/>
+      </w:pPr>
+    </w:lvl>
+    <w:lvl w:ilvl="6" w:tplc="080A000F" w:tentative="1">
+      <w:start w:val="1"/>
+      <w:numFmt w:val="decimal"/>
+      <w:lvlText w:val="%7."/>
+      <w:lvlJc w:val="left"/>
+      <w:pPr>
+        <w:ind w:left="5040" w:hanging="360"/>
+      </w:pPr>
+    </w:lvl>
+    <w:lvl w:ilvl="7" w:tplc="080A0019" w:tentative="1">
+      <w:start w:val="1"/>
+      <w:numFmt w:val="lowerLetter"/>
+      <w:lvlText w:val="%8."/>
+      <w:lvlJc w:val="left"/>
+      <w:pPr>
+        <w:ind w:left="5760" w:hanging="360"/>
+      </w:pPr>
+    </w:lvl>
+    <w:lvl w:ilvl="8" w:tplc="080A001B" w:tentative="1">
+      <w:start w:val="1"/>
+      <w:numFmt w:val="lowerRoman"/>
+      <w:lvlText w:val="%9."/>
+      <w:lvlJc w:val="right"/>
+      <w:pPr>
+        <w:ind w:left="6480" w:hanging="180"/>
+      </w:pPr>
+    </w:lvl>
+  </w:abstractNum>
+  <w:abstractNum w:abstractNumId="4">
+    <w:nsid w:val="2E576DD4"/>
+    <w:multiLevelType w:val="hybridMultilevel"/>
+    <w:tmpl w:val="7DE67922"/>
+    <w:lvl w:ilvl="0" w:tplc="080A000F">
+      <w:start w:val="1"/>
+      <w:numFmt w:val="decimal"/>
+      <w:lvlText w:val="%1."/>
+      <w:lvlJc w:val="left"/>
+      <w:pPr>
+        <w:ind w:left="720" w:hanging="360"/>
+      </w:pPr>
+    </w:lvl>
+    <w:lvl w:ilvl="1" w:tplc="080A0019" w:tentative="1">
+      <w:start w:val="1"/>
+      <w:numFmt w:val="lowerLetter"/>
+      <w:lvlText w:val="%2."/>
+      <w:lvlJc w:val="left"/>
+      <w:pPr>
+        <w:ind w:left="1440" w:hanging="360"/>
+      </w:pPr>
+    </w:lvl>
+    <w:lvl w:ilvl="2" w:tplc="080A001B" w:tentative="1">
+      <w:start w:val="1"/>
+      <w:numFmt w:val="lowerRoman"/>
+      <w:lvlText w:val="%3."/>
+      <w:lvlJc w:val="right"/>
+      <w:pPr>
+        <w:ind w:left="2160" w:hanging="180"/>
+      </w:pPr>
+    </w:lvl>
+    <w:lvl w:ilvl="3" w:tplc="080A000F" w:tentative="1">
+      <w:start w:val="1"/>
+      <w:numFmt w:val="decimal"/>
+      <w:lvlText w:val="%4."/>
+      <w:lvlJc w:val="left"/>
+      <w:pPr>
+        <w:ind w:left="2880" w:hanging="360"/>
+      </w:pPr>
+    </w:lvl>
+    <w:lvl w:ilvl="4" w:tplc="080A0019" w:tentative="1">
+      <w:start w:val="1"/>
+      <w:numFmt w:val="lowerLetter"/>
+      <w:lvlText w:val="%5."/>
+      <w:lvlJc w:val="left"/>
+      <w:pPr>
+        <w:ind w:left="3600" w:hanging="360"/>
+      </w:pPr>
+    </w:lvl>
+    <w:lvl w:ilvl="5" w:tplc="080A001B" w:tentative="1">
+      <w:start w:val="1"/>
+      <w:numFmt w:val="lowerRoman"/>
+      <w:lvlText w:val="%6."/>
+      <w:lvlJc w:val="right"/>
+      <w:pPr>
+        <w:ind w:left="4320" w:hanging="180"/>
+      </w:pPr>
+    </w:lvl>
+    <w:lvl w:ilvl="6" w:tplc="080A000F" w:tentative="1">
+      <w:start w:val="1"/>
+      <w:numFmt w:val="decimal"/>
+      <w:lvlText w:val="%7."/>
+      <w:lvlJc w:val="left"/>
+      <w:pPr>
+        <w:ind w:left="5040" w:hanging="360"/>
+      </w:pPr>
+    </w:lvl>
+    <w:lvl w:ilvl="7" w:tplc="080A0019" w:tentative="1">
+      <w:start w:val="1"/>
+      <w:numFmt w:val="lowerLetter"/>
+      <w:lvlText w:val="%8."/>
+      <w:lvlJc w:val="left"/>
+      <w:pPr>
+        <w:ind w:left="5760" w:hanging="360"/>
+      </w:pPr>
+    </w:lvl>
+    <w:lvl w:ilvl="8" w:tplc="080A001B" w:tentative="1">
+      <w:start w:val="1"/>
+      <w:numFmt w:val="lowerRoman"/>
+      <w:lvlText w:val="%9."/>
+      <w:lvlJc w:val="right"/>
+      <w:pPr>
+        <w:ind w:left="6480" w:hanging="180"/>
+      </w:pPr>
+    </w:lvl>
+  </w:abstractNum>
+  <w:abstractNum w:abstractNumId="5">
     <w:nsid w:val="4712536D"/>
     <w:multiLevelType w:val="hybridMultilevel"/>
     <w:tmpl w:val="82545910"/>
@@ -2887,7 +3835,7 @@
       </w:pPr>
     </w:lvl>
   </w:abstractNum>
-  <w:abstractNum w:abstractNumId="2">
+  <w:abstractNum w:abstractNumId="6">
     <w:nsid w:val="491868A7"/>
     <w:multiLevelType w:val="multilevel"/>
     <w:tmpl w:val="2B96A638"/>
@@ -3036,7 +3984,206 @@
       </w:rPr>
     </w:lvl>
   </w:abstractNum>
-  <w:abstractNum w:abstractNumId="3">
+  <w:abstractNum w:abstractNumId="7">
+    <w:nsid w:val="5DE67E5A"/>
+    <w:multiLevelType w:val="hybridMultilevel"/>
+    <w:tmpl w:val="33384CE0"/>
+    <w:lvl w:ilvl="0" w:tplc="080A000F">
+      <w:start w:val="1"/>
+      <w:numFmt w:val="decimal"/>
+      <w:lvlText w:val="%1."/>
+      <w:lvlJc w:val="left"/>
+      <w:pPr>
+        <w:ind w:left="720" w:hanging="360"/>
+      </w:pPr>
+    </w:lvl>
+    <w:lvl w:ilvl="1" w:tplc="080A0019" w:tentative="1">
+      <w:start w:val="1"/>
+      <w:numFmt w:val="lowerLetter"/>
+      <w:lvlText w:val="%2."/>
+      <w:lvlJc w:val="left"/>
+      <w:pPr>
+        <w:ind w:left="1440" w:hanging="360"/>
+      </w:pPr>
+    </w:lvl>
+    <w:lvl w:ilvl="2" w:tplc="080A001B" w:tentative="1">
+      <w:start w:val="1"/>
+      <w:numFmt w:val="lowerRoman"/>
+      <w:lvlText w:val="%3."/>
+      <w:lvlJc w:val="right"/>
+      <w:pPr>
+        <w:ind w:left="2160" w:hanging="180"/>
+      </w:pPr>
+    </w:lvl>
+    <w:lvl w:ilvl="3" w:tplc="080A000F" w:tentative="1">
+      <w:start w:val="1"/>
+      <w:numFmt w:val="decimal"/>
+      <w:lvlText w:val="%4."/>
+      <w:lvlJc w:val="left"/>
+      <w:pPr>
+        <w:ind w:left="2880" w:hanging="360"/>
+      </w:pPr>
+    </w:lvl>
+    <w:lvl w:ilvl="4" w:tplc="080A0019" w:tentative="1">
+      <w:start w:val="1"/>
+      <w:numFmt w:val="lowerLetter"/>
+      <w:lvlText w:val="%5."/>
+      <w:lvlJc w:val="left"/>
+      <w:pPr>
+        <w:ind w:left="3600" w:hanging="360"/>
+      </w:pPr>
+    </w:lvl>
+    <w:lvl w:ilvl="5" w:tplc="080A001B" w:tentative="1">
+      <w:start w:val="1"/>
+      <w:numFmt w:val="lowerRoman"/>
+      <w:lvlText w:val="%6."/>
+      <w:lvlJc w:val="right"/>
+      <w:pPr>
+        <w:ind w:left="4320" w:hanging="180"/>
+      </w:pPr>
+    </w:lvl>
+    <w:lvl w:ilvl="6" w:tplc="080A000F" w:tentative="1">
+      <w:start w:val="1"/>
+      <w:numFmt w:val="decimal"/>
+      <w:lvlText w:val="%7."/>
+      <w:lvlJc w:val="left"/>
+      <w:pPr>
+        <w:ind w:left="5040" w:hanging="360"/>
+      </w:pPr>
+    </w:lvl>
+    <w:lvl w:ilvl="7" w:tplc="080A0019" w:tentative="1">
+      <w:start w:val="1"/>
+      <w:numFmt w:val="lowerLetter"/>
+      <w:lvlText w:val="%8."/>
+      <w:lvlJc w:val="left"/>
+      <w:pPr>
+        <w:ind w:left="5760" w:hanging="360"/>
+      </w:pPr>
+    </w:lvl>
+    <w:lvl w:ilvl="8" w:tplc="080A001B" w:tentative="1">
+      <w:start w:val="1"/>
+      <w:numFmt w:val="lowerRoman"/>
+      <w:lvlText w:val="%9."/>
+      <w:lvlJc w:val="right"/>
+      <w:pPr>
+        <w:ind w:left="6480" w:hanging="180"/>
+      </w:pPr>
+    </w:lvl>
+  </w:abstractNum>
+  <w:abstractNum w:abstractNumId="8">
+    <w:nsid w:val="672C4B58"/>
+    <w:multiLevelType w:val="hybridMultilevel"/>
+    <w:tmpl w:val="67B27A44"/>
+    <w:lvl w:ilvl="0" w:tplc="080A000B">
+      <w:start w:val="1"/>
+      <w:numFmt w:val="bullet"/>
+      <w:lvlText w:val=""/>
+      <w:lvlJc w:val="left"/>
+      <w:pPr>
+        <w:ind w:left="720" w:hanging="360"/>
+      </w:pPr>
+      <w:rPr>
+        <w:rFonts w:ascii="Wingdings" w:hAnsi="Wingdings" w:hint="default"/>
+      </w:rPr>
+    </w:lvl>
+    <w:lvl w:ilvl="1" w:tplc="080A0003" w:tentative="1">
+      <w:start w:val="1"/>
+      <w:numFmt w:val="bullet"/>
+      <w:lvlText w:val="o"/>
+      <w:lvlJc w:val="left"/>
+      <w:pPr>
+        <w:ind w:left="1440" w:hanging="360"/>
+      </w:pPr>
+      <w:rPr>
+        <w:rFonts w:ascii="Courier New" w:hAnsi="Courier New" w:cs="Courier New" w:hint="default"/>
+      </w:rPr>
+    </w:lvl>
+    <w:lvl w:ilvl="2" w:tplc="080A0005" w:tentative="1">
+      <w:start w:val="1"/>
+      <w:numFmt w:val="bullet"/>
+      <w:lvlText w:val=""/>
+      <w:lvlJc w:val="left"/>
+      <w:pPr>
+        <w:ind w:left="2160" w:hanging="360"/>
+      </w:pPr>
+      <w:rPr>
+        <w:rFonts w:ascii="Wingdings" w:hAnsi="Wingdings" w:hint="default"/>
+      </w:rPr>
+    </w:lvl>
+    <w:lvl w:ilvl="3" w:tplc="080A0001" w:tentative="1">
+      <w:start w:val="1"/>
+      <w:numFmt w:val="bullet"/>
+      <w:lvlText w:val=""/>
+      <w:lvlJc w:val="left"/>
+      <w:pPr>
+        <w:ind w:left="2880" w:hanging="360"/>
+      </w:pPr>
+      <w:rPr>
+        <w:rFonts w:ascii="Symbol" w:hAnsi="Symbol" w:hint="default"/>
+      </w:rPr>
+    </w:lvl>
+    <w:lvl w:ilvl="4" w:tplc="080A0003" w:tentative="1">
+      <w:start w:val="1"/>
+      <w:numFmt w:val="bullet"/>
+      <w:lvlText w:val="o"/>
+      <w:lvlJc w:val="left"/>
+      <w:pPr>
+        <w:ind w:left="3600" w:hanging="360"/>
+      </w:pPr>
+      <w:rPr>
+        <w:rFonts w:ascii="Courier New" w:hAnsi="Courier New" w:cs="Courier New" w:hint="default"/>
+      </w:rPr>
+    </w:lvl>
+    <w:lvl w:ilvl="5" w:tplc="080A0005" w:tentative="1">
+      <w:start w:val="1"/>
+      <w:numFmt w:val="bullet"/>
+      <w:lvlText w:val=""/>
+      <w:lvlJc w:val="left"/>
+      <w:pPr>
+        <w:ind w:left="4320" w:hanging="360"/>
+      </w:pPr>
+      <w:rPr>
+        <w:rFonts w:ascii="Wingdings" w:hAnsi="Wingdings" w:hint="default"/>
+      </w:rPr>
+    </w:lvl>
+    <w:lvl w:ilvl="6" w:tplc="080A0001" w:tentative="1">
+      <w:start w:val="1"/>
+      <w:numFmt w:val="bullet"/>
+      <w:lvlText w:val=""/>
+      <w:lvlJc w:val="left"/>
+      <w:pPr>
+        <w:ind w:left="5040" w:hanging="360"/>
+      </w:pPr>
+      <w:rPr>
+        <w:rFonts w:ascii="Symbol" w:hAnsi="Symbol" w:hint="default"/>
+      </w:rPr>
+    </w:lvl>
+    <w:lvl w:ilvl="7" w:tplc="080A0003" w:tentative="1">
+      <w:start w:val="1"/>
+      <w:numFmt w:val="bullet"/>
+      <w:lvlText w:val="o"/>
+      <w:lvlJc w:val="left"/>
+      <w:pPr>
+        <w:ind w:left="5760" w:hanging="360"/>
+      </w:pPr>
+      <w:rPr>
+        <w:rFonts w:ascii="Courier New" w:hAnsi="Courier New" w:cs="Courier New" w:hint="default"/>
+      </w:rPr>
+    </w:lvl>
+    <w:lvl w:ilvl="8" w:tplc="080A0005" w:tentative="1">
+      <w:start w:val="1"/>
+      <w:numFmt w:val="bullet"/>
+      <w:lvlText w:val=""/>
+      <w:lvlJc w:val="left"/>
+      <w:pPr>
+        <w:ind w:left="6480" w:hanging="360"/>
+      </w:pPr>
+      <w:rPr>
+        <w:rFonts w:ascii="Wingdings" w:hAnsi="Wingdings" w:hint="default"/>
+      </w:rPr>
+    </w:lvl>
+  </w:abstractNum>
+  <w:abstractNum w:abstractNumId="9">
     <w:nsid w:val="741470F1"/>
     <w:multiLevelType w:val="multilevel"/>
     <w:tmpl w:val="4CC808CA"/>
@@ -3113,6 +4260,178 @@
       </w:pPr>
     </w:lvl>
     <w:lvl w:ilvl="8">
+      <w:start w:val="1"/>
+      <w:numFmt w:val="lowerRoman"/>
+      <w:lvlText w:val="%9."/>
+      <w:lvlJc w:val="right"/>
+      <w:pPr>
+        <w:ind w:left="6480" w:hanging="180"/>
+      </w:pPr>
+    </w:lvl>
+  </w:abstractNum>
+  <w:abstractNum w:abstractNumId="10">
+    <w:nsid w:val="77845939"/>
+    <w:multiLevelType w:val="hybridMultilevel"/>
+    <w:tmpl w:val="49F0CF0E"/>
+    <w:lvl w:ilvl="0" w:tplc="080A000F">
+      <w:start w:val="1"/>
+      <w:numFmt w:val="decimal"/>
+      <w:lvlText w:val="%1."/>
+      <w:lvlJc w:val="left"/>
+      <w:pPr>
+        <w:ind w:left="720" w:hanging="360"/>
+      </w:pPr>
+    </w:lvl>
+    <w:lvl w:ilvl="1" w:tplc="080A0019" w:tentative="1">
+      <w:start w:val="1"/>
+      <w:numFmt w:val="lowerLetter"/>
+      <w:lvlText w:val="%2."/>
+      <w:lvlJc w:val="left"/>
+      <w:pPr>
+        <w:ind w:left="1440" w:hanging="360"/>
+      </w:pPr>
+    </w:lvl>
+    <w:lvl w:ilvl="2" w:tplc="080A001B" w:tentative="1">
+      <w:start w:val="1"/>
+      <w:numFmt w:val="lowerRoman"/>
+      <w:lvlText w:val="%3."/>
+      <w:lvlJc w:val="right"/>
+      <w:pPr>
+        <w:ind w:left="2160" w:hanging="180"/>
+      </w:pPr>
+    </w:lvl>
+    <w:lvl w:ilvl="3" w:tplc="080A000F" w:tentative="1">
+      <w:start w:val="1"/>
+      <w:numFmt w:val="decimal"/>
+      <w:lvlText w:val="%4."/>
+      <w:lvlJc w:val="left"/>
+      <w:pPr>
+        <w:ind w:left="2880" w:hanging="360"/>
+      </w:pPr>
+    </w:lvl>
+    <w:lvl w:ilvl="4" w:tplc="080A0019" w:tentative="1">
+      <w:start w:val="1"/>
+      <w:numFmt w:val="lowerLetter"/>
+      <w:lvlText w:val="%5."/>
+      <w:lvlJc w:val="left"/>
+      <w:pPr>
+        <w:ind w:left="3600" w:hanging="360"/>
+      </w:pPr>
+    </w:lvl>
+    <w:lvl w:ilvl="5" w:tplc="080A001B" w:tentative="1">
+      <w:start w:val="1"/>
+      <w:numFmt w:val="lowerRoman"/>
+      <w:lvlText w:val="%6."/>
+      <w:lvlJc w:val="right"/>
+      <w:pPr>
+        <w:ind w:left="4320" w:hanging="180"/>
+      </w:pPr>
+    </w:lvl>
+    <w:lvl w:ilvl="6" w:tplc="080A000F" w:tentative="1">
+      <w:start w:val="1"/>
+      <w:numFmt w:val="decimal"/>
+      <w:lvlText w:val="%7."/>
+      <w:lvlJc w:val="left"/>
+      <w:pPr>
+        <w:ind w:left="5040" w:hanging="360"/>
+      </w:pPr>
+    </w:lvl>
+    <w:lvl w:ilvl="7" w:tplc="080A0019" w:tentative="1">
+      <w:start w:val="1"/>
+      <w:numFmt w:val="lowerLetter"/>
+      <w:lvlText w:val="%8."/>
+      <w:lvlJc w:val="left"/>
+      <w:pPr>
+        <w:ind w:left="5760" w:hanging="360"/>
+      </w:pPr>
+    </w:lvl>
+    <w:lvl w:ilvl="8" w:tplc="080A001B" w:tentative="1">
+      <w:start w:val="1"/>
+      <w:numFmt w:val="lowerRoman"/>
+      <w:lvlText w:val="%9."/>
+      <w:lvlJc w:val="right"/>
+      <w:pPr>
+        <w:ind w:left="6480" w:hanging="180"/>
+      </w:pPr>
+    </w:lvl>
+  </w:abstractNum>
+  <w:abstractNum w:abstractNumId="11">
+    <w:nsid w:val="79003732"/>
+    <w:multiLevelType w:val="hybridMultilevel"/>
+    <w:tmpl w:val="0EC4F558"/>
+    <w:lvl w:ilvl="0" w:tplc="080A000F">
+      <w:start w:val="1"/>
+      <w:numFmt w:val="decimal"/>
+      <w:lvlText w:val="%1."/>
+      <w:lvlJc w:val="left"/>
+      <w:pPr>
+        <w:ind w:left="720" w:hanging="360"/>
+      </w:pPr>
+    </w:lvl>
+    <w:lvl w:ilvl="1" w:tplc="080A0019" w:tentative="1">
+      <w:start w:val="1"/>
+      <w:numFmt w:val="lowerLetter"/>
+      <w:lvlText w:val="%2."/>
+      <w:lvlJc w:val="left"/>
+      <w:pPr>
+        <w:ind w:left="1440" w:hanging="360"/>
+      </w:pPr>
+    </w:lvl>
+    <w:lvl w:ilvl="2" w:tplc="080A001B" w:tentative="1">
+      <w:start w:val="1"/>
+      <w:numFmt w:val="lowerRoman"/>
+      <w:lvlText w:val="%3."/>
+      <w:lvlJc w:val="right"/>
+      <w:pPr>
+        <w:ind w:left="2160" w:hanging="180"/>
+      </w:pPr>
+    </w:lvl>
+    <w:lvl w:ilvl="3" w:tplc="080A000F" w:tentative="1">
+      <w:start w:val="1"/>
+      <w:numFmt w:val="decimal"/>
+      <w:lvlText w:val="%4."/>
+      <w:lvlJc w:val="left"/>
+      <w:pPr>
+        <w:ind w:left="2880" w:hanging="360"/>
+      </w:pPr>
+    </w:lvl>
+    <w:lvl w:ilvl="4" w:tplc="080A0019" w:tentative="1">
+      <w:start w:val="1"/>
+      <w:numFmt w:val="lowerLetter"/>
+      <w:lvlText w:val="%5."/>
+      <w:lvlJc w:val="left"/>
+      <w:pPr>
+        <w:ind w:left="3600" w:hanging="360"/>
+      </w:pPr>
+    </w:lvl>
+    <w:lvl w:ilvl="5" w:tplc="080A001B" w:tentative="1">
+      <w:start w:val="1"/>
+      <w:numFmt w:val="lowerRoman"/>
+      <w:lvlText w:val="%6."/>
+      <w:lvlJc w:val="right"/>
+      <w:pPr>
+        <w:ind w:left="4320" w:hanging="180"/>
+      </w:pPr>
+    </w:lvl>
+    <w:lvl w:ilvl="6" w:tplc="080A000F" w:tentative="1">
+      <w:start w:val="1"/>
+      <w:numFmt w:val="decimal"/>
+      <w:lvlText w:val="%7."/>
+      <w:lvlJc w:val="left"/>
+      <w:pPr>
+        <w:ind w:left="5040" w:hanging="360"/>
+      </w:pPr>
+    </w:lvl>
+    <w:lvl w:ilvl="7" w:tplc="080A0019" w:tentative="1">
+      <w:start w:val="1"/>
+      <w:numFmt w:val="lowerLetter"/>
+      <w:lvlText w:val="%8."/>
+      <w:lvlJc w:val="left"/>
+      <w:pPr>
+        <w:ind w:left="5760" w:hanging="360"/>
+      </w:pPr>
+    </w:lvl>
+    <w:lvl w:ilvl="8" w:tplc="080A001B" w:tentative="1">
       <w:start w:val="1"/>
       <w:numFmt w:val="lowerRoman"/>
       <w:lvlText w:val="%9."/>
@@ -3126,13 +4445,37 @@
     <w:abstractNumId w:val="0"/>
   </w:num>
   <w:num w:numId="2">
+    <w:abstractNumId w:val="9"/>
+  </w:num>
+  <w:num w:numId="3">
+    <w:abstractNumId w:val="5"/>
+  </w:num>
+  <w:num w:numId="4">
+    <w:abstractNumId w:val="6"/>
+  </w:num>
+  <w:num w:numId="5">
+    <w:abstractNumId w:val="8"/>
+  </w:num>
+  <w:num w:numId="6">
+    <w:abstractNumId w:val="2"/>
+  </w:num>
+  <w:num w:numId="7">
+    <w:abstractNumId w:val="11"/>
+  </w:num>
+  <w:num w:numId="8">
+    <w:abstractNumId w:val="7"/>
+  </w:num>
+  <w:num w:numId="9">
     <w:abstractNumId w:val="3"/>
   </w:num>
-  <w:num w:numId="3">
+  <w:num w:numId="10">
+    <w:abstractNumId w:val="10"/>
+  </w:num>
+  <w:num w:numId="11">
+    <w:abstractNumId w:val="4"/>
+  </w:num>
+  <w:num w:numId="12">
     <w:abstractNumId w:val="1"/>
-  </w:num>
-  <w:num w:numId="4">
-    <w:abstractNumId w:val="2"/>
   </w:num>
 </w:numbering>
 </file>
@@ -3181,7 +4524,7 @@
     <w:lsdException w:name="Subtitle" w:semiHidden="0" w:uiPriority="11" w:unhideWhenUsed="0" w:qFormat="1"/>
     <w:lsdException w:name="Strong" w:semiHidden="0" w:uiPriority="22" w:unhideWhenUsed="0" w:qFormat="1"/>
     <w:lsdException w:name="Emphasis" w:semiHidden="0" w:uiPriority="20" w:unhideWhenUsed="0" w:qFormat="1"/>
-    <w:lsdException w:name="Table Grid" w:semiHidden="0" w:uiPriority="59" w:unhideWhenUsed="0"/>
+    <w:lsdException w:name="Table Grid" w:semiHidden="0" w:uiPriority="39" w:unhideWhenUsed="0"/>
     <w:lsdException w:name="Placeholder Text" w:unhideWhenUsed="0"/>
     <w:lsdException w:name="No Spacing" w:semiHidden="0" w:uiPriority="1" w:unhideWhenUsed="0" w:qFormat="1"/>
     <w:lsdException w:name="Light Shading" w:semiHidden="0" w:uiPriority="60" w:unhideWhenUsed="0"/>
@@ -3723,9 +5066,7 @@
       <w:tblStyleRowBandSize w:val="1"/>
       <w:tblStyleColBandSize w:val="1"/>
       <w:tblCellMar>
-        <w:top w:w="0" w:type="dxa"/>
         <w:left w:w="108" w:type="dxa"/>
-        <w:bottom w:w="0" w:type="dxa"/>
         <w:right w:w="108" w:type="dxa"/>
       </w:tblCellMar>
     </w:tblPr>
@@ -3739,9 +5080,7 @@
       <w:tblStyleRowBandSize w:val="1"/>
       <w:tblStyleColBandSize w:val="1"/>
       <w:tblCellMar>
-        <w:top w:w="0" w:type="dxa"/>
         <w:left w:w="108" w:type="dxa"/>
-        <w:bottom w:w="0" w:type="dxa"/>
         <w:right w:w="108" w:type="dxa"/>
       </w:tblCellMar>
     </w:tblPr>
@@ -3787,9 +5126,7 @@
       <w:tblStyleRowBandSize w:val="1"/>
       <w:tblStyleColBandSize w:val="1"/>
       <w:tblCellMar>
-        <w:top w:w="0" w:type="dxa"/>
         <w:left w:w="108" w:type="dxa"/>
-        <w:bottom w:w="0" w:type="dxa"/>
         <w:right w:w="108" w:type="dxa"/>
       </w:tblCellMar>
     </w:tblPr>
@@ -3835,9 +5172,7 @@
       <w:tblStyleRowBandSize w:val="1"/>
       <w:tblStyleColBandSize w:val="1"/>
       <w:tblCellMar>
-        <w:top w:w="0" w:type="dxa"/>
         <w:left w:w="108" w:type="dxa"/>
-        <w:bottom w:w="0" w:type="dxa"/>
         <w:right w:w="108" w:type="dxa"/>
       </w:tblCellMar>
     </w:tblPr>
@@ -3883,9 +5218,7 @@
       <w:tblStyleRowBandSize w:val="1"/>
       <w:tblStyleColBandSize w:val="1"/>
       <w:tblCellMar>
-        <w:top w:w="0" w:type="dxa"/>
         <w:left w:w="108" w:type="dxa"/>
-        <w:bottom w:w="0" w:type="dxa"/>
         <w:right w:w="108" w:type="dxa"/>
       </w:tblCellMar>
     </w:tblPr>
@@ -3931,9 +5264,7 @@
       <w:tblStyleRowBandSize w:val="1"/>
       <w:tblStyleColBandSize w:val="1"/>
       <w:tblCellMar>
-        <w:top w:w="0" w:type="dxa"/>
         <w:left w:w="108" w:type="dxa"/>
-        <w:bottom w:w="0" w:type="dxa"/>
         <w:right w:w="108" w:type="dxa"/>
       </w:tblCellMar>
     </w:tblPr>
@@ -4064,7 +5395,7 @@
     <w:lsdException w:name="Subtitle" w:semiHidden="0" w:uiPriority="11" w:unhideWhenUsed="0" w:qFormat="1"/>
     <w:lsdException w:name="Strong" w:semiHidden="0" w:uiPriority="22" w:unhideWhenUsed="0" w:qFormat="1"/>
     <w:lsdException w:name="Emphasis" w:semiHidden="0" w:uiPriority="20" w:unhideWhenUsed="0" w:qFormat="1"/>
-    <w:lsdException w:name="Table Grid" w:semiHidden="0" w:uiPriority="59" w:unhideWhenUsed="0"/>
+    <w:lsdException w:name="Table Grid" w:semiHidden="0" w:uiPriority="39" w:unhideWhenUsed="0"/>
     <w:lsdException w:name="Placeholder Text" w:unhideWhenUsed="0"/>
     <w:lsdException w:name="No Spacing" w:semiHidden="0" w:uiPriority="1" w:unhideWhenUsed="0" w:qFormat="1"/>
     <w:lsdException w:name="Light Shading" w:semiHidden="0" w:uiPriority="60" w:unhideWhenUsed="0"/>
@@ -4606,9 +5937,7 @@
       <w:tblStyleRowBandSize w:val="1"/>
       <w:tblStyleColBandSize w:val="1"/>
       <w:tblCellMar>
-        <w:top w:w="0" w:type="dxa"/>
         <w:left w:w="108" w:type="dxa"/>
-        <w:bottom w:w="0" w:type="dxa"/>
         <w:right w:w="108" w:type="dxa"/>
       </w:tblCellMar>
     </w:tblPr>
@@ -4622,9 +5951,7 @@
       <w:tblStyleRowBandSize w:val="1"/>
       <w:tblStyleColBandSize w:val="1"/>
       <w:tblCellMar>
-        <w:top w:w="0" w:type="dxa"/>
         <w:left w:w="108" w:type="dxa"/>
-        <w:bottom w:w="0" w:type="dxa"/>
         <w:right w:w="108" w:type="dxa"/>
       </w:tblCellMar>
     </w:tblPr>
@@ -4670,9 +5997,7 @@
       <w:tblStyleRowBandSize w:val="1"/>
       <w:tblStyleColBandSize w:val="1"/>
       <w:tblCellMar>
-        <w:top w:w="0" w:type="dxa"/>
         <w:left w:w="108" w:type="dxa"/>
-        <w:bottom w:w="0" w:type="dxa"/>
         <w:right w:w="108" w:type="dxa"/>
       </w:tblCellMar>
     </w:tblPr>
@@ -4718,9 +6043,7 @@
       <w:tblStyleRowBandSize w:val="1"/>
       <w:tblStyleColBandSize w:val="1"/>
       <w:tblCellMar>
-        <w:top w:w="0" w:type="dxa"/>
         <w:left w:w="108" w:type="dxa"/>
-        <w:bottom w:w="0" w:type="dxa"/>
         <w:right w:w="108" w:type="dxa"/>
       </w:tblCellMar>
     </w:tblPr>
@@ -4766,9 +6089,7 @@
       <w:tblStyleRowBandSize w:val="1"/>
       <w:tblStyleColBandSize w:val="1"/>
       <w:tblCellMar>
-        <w:top w:w="0" w:type="dxa"/>
         <w:left w:w="108" w:type="dxa"/>
-        <w:bottom w:w="0" w:type="dxa"/>
         <w:right w:w="108" w:type="dxa"/>
       </w:tblCellMar>
     </w:tblPr>
@@ -4814,9 +6135,7 @@
       <w:tblStyleRowBandSize w:val="1"/>
       <w:tblStyleColBandSize w:val="1"/>
       <w:tblCellMar>
-        <w:top w:w="0" w:type="dxa"/>
         <w:left w:w="108" w:type="dxa"/>
-        <w:bottom w:w="0" w:type="dxa"/>
         <w:right w:w="108" w:type="dxa"/>
       </w:tblCellMar>
     </w:tblPr>
@@ -5192,7 +6511,7 @@
   <a:extraClrSchemeLst/>
   <a:extLst>
     <a:ext uri="{05A4C25C-085E-4340-85A3-A5531E510DB2}">
-      <thm15:themeFamily xmlns:thm15="http://schemas.microsoft.com/office/thememl/2012/main" xmlns="" name="Office Theme" id="{62F939B6-93AF-4DB8-9C6B-D6C7DFDC589F}" vid="{4A3C46E8-61CC-4603-A589-7422A47A8E4A}"/>
+      <thm15:themeFamily xmlns="" xmlns:thm15="http://schemas.microsoft.com/office/thememl/2012/main" name="Office Theme" id="{62F939B6-93AF-4DB8-9C6B-D6C7DFDC589F}" vid="{4A3C46E8-61CC-4603-A589-7422A47A8E4A}"/>
     </a:ext>
   </a:extLst>
 </a:theme>

</xml_diff>

<commit_message>
Realice modificacion en el 5.1 y añadi el diagrama de contexto
</commit_message>
<xml_diff>
--- a/Documento de visión y alcance.docx
+++ b/Documento de visión y alcance.docx
@@ -234,8 +234,18 @@
           <w:sz w:val="28"/>
           <w:szCs w:val="28"/>
         </w:rPr>
-        <w:t>Uribe Jalpa Victor</w:t>
+        <w:t xml:space="preserve">Uribe Jalpa </w:t>
       </w:r>
+      <w:proofErr w:type="spellStart"/>
+      <w:r>
+        <w:rPr>
+          <w:b/>
+          <w:sz w:val="28"/>
+          <w:szCs w:val="28"/>
+        </w:rPr>
+        <w:t>Victor</w:t>
+      </w:r>
+      <w:proofErr w:type="spellEnd"/>
     </w:p>
     <w:p>
       <w:pPr>
@@ -1035,8 +1045,13 @@
       <w:bookmarkEnd w:id="0"/>
       <w:r>
         <w:lastRenderedPageBreak/>
-        <w:t>1 Introducción</w:t>
+        <w:t xml:space="preserve">1 </w:t>
       </w:r>
+      <w:proofErr w:type="gramStart"/>
+      <w:r>
+        <w:t>Introducción</w:t>
+      </w:r>
+      <w:proofErr w:type="gramEnd"/>
     </w:p>
     <w:p>
       <w:r>
@@ -1115,7 +1130,15 @@
       <w:bookmarkStart w:id="1" w:name="_heading=h.30j0zll" w:colFirst="0" w:colLast="0"/>
       <w:bookmarkEnd w:id="1"/>
       <w:r>
-        <w:t>2 Contexto de negocio</w:t>
+        <w:t xml:space="preserve">2 </w:t>
+      </w:r>
+      <w:proofErr w:type="gramStart"/>
+      <w:r>
+        <w:t>Contexto</w:t>
+      </w:r>
+      <w:proofErr w:type="gramEnd"/>
+      <w:r>
+        <w:t xml:space="preserve"> de negocio</w:t>
       </w:r>
     </w:p>
     <w:p/>
@@ -2065,7 +2088,15 @@
       <w:bookmarkStart w:id="11" w:name="_heading=h.3rdcrjn" w:colFirst="0" w:colLast="0"/>
       <w:bookmarkEnd w:id="11"/>
       <w:r>
-        <w:t>5 Contexto del problema</w:t>
+        <w:t xml:space="preserve">5 </w:t>
+      </w:r>
+      <w:proofErr w:type="gramStart"/>
+      <w:r>
+        <w:t>Contexto</w:t>
+      </w:r>
+      <w:proofErr w:type="gramEnd"/>
+      <w:r>
+        <w:t xml:space="preserve"> del problema</w:t>
       </w:r>
     </w:p>
     <w:p/>
@@ -2076,8 +2107,13 @@
       <w:bookmarkStart w:id="12" w:name="_heading=h.26in1rg" w:colFirst="0" w:colLast="0"/>
       <w:bookmarkEnd w:id="12"/>
       <w:r>
-        <w:t>5.1 Involucrados o Stakeholders</w:t>
+        <w:t xml:space="preserve">5.1 Involucrados o </w:t>
       </w:r>
+      <w:proofErr w:type="spellStart"/>
+      <w:r>
+        <w:t>Stakeholders</w:t>
+      </w:r>
+      <w:proofErr w:type="spellEnd"/>
     </w:p>
     <w:p/>
     <w:tbl>
@@ -2152,7 +2188,7 @@
           </w:tcPr>
           <w:p>
             <w:r>
-              <w:t>2021001</w:t>
+              <w:t>202101</w:t>
             </w:r>
           </w:p>
         </w:tc>
@@ -2165,7 +2201,7 @@
               <w:cnfStyle w:val="000000000000" w:firstRow="0" w:lastRow="0" w:firstColumn="0" w:lastColumn="0" w:oddVBand="0" w:evenVBand="0" w:oddHBand="0" w:evenHBand="0" w:firstRowFirstColumn="0" w:firstRowLastColumn="0" w:lastRowFirstColumn="0" w:lastRowLastColumn="0"/>
             </w:pPr>
             <w:r>
-              <w:t>Rubio Lucas Ivan Omar</w:t>
+              <w:t>Jefe de equipo</w:t>
             </w:r>
           </w:p>
         </w:tc>
@@ -2175,28 +2211,26 @@
           </w:tcPr>
           <w:p>
             <w:pPr>
-              <w:pStyle w:val="Prrafodelista"/>
-              <w:numPr>
-                <w:ilvl w:val="0"/>
-                <w:numId w:val="3"/>
-              </w:numPr>
               <w:cnfStyle w:val="000000000000" w:firstRow="0" w:lastRow="0" w:firstColumn="0" w:lastColumn="0" w:oddVBand="0" w:evenVBand="0" w:oddHBand="0" w:evenHBand="0" w:firstRowFirstColumn="0" w:firstRowLastColumn="0" w:lastRowFirstColumn="0" w:lastRowLastColumn="0"/>
             </w:pPr>
             <w:r>
-              <w:t>Jefe de Equipo</w:t>
+              <w:t>Se encarga de repartir el trabajo entre los desarrolladores, al igual de entregar los trabajos y funcionar como un puente entre el profesor y los integrantes del equipo</w:t>
+            </w:r>
+            <w:r>
+              <w:t>.</w:t>
             </w:r>
           </w:p>
           <w:p>
             <w:pPr>
-              <w:pStyle w:val="Prrafodelista"/>
-              <w:numPr>
-                <w:ilvl w:val="0"/>
-                <w:numId w:val="3"/>
-              </w:numPr>
               <w:cnfStyle w:val="000000000000" w:firstRow="0" w:lastRow="0" w:firstColumn="0" w:lastColumn="0" w:oddVBand="0" w:evenVBand="0" w:oddHBand="0" w:evenHBand="0" w:firstRowFirstColumn="0" w:firstRowLastColumn="0" w:lastRowFirstColumn="0" w:lastRowLastColumn="0"/>
             </w:pPr>
-            <w:r>
-              <w:t>Desarrollador</w:t>
+            <w:proofErr w:type="gramStart"/>
+            <w:r>
+              <w:t>Igual ,</w:t>
+            </w:r>
+            <w:proofErr w:type="gramEnd"/>
+            <w:r>
+              <w:t xml:space="preserve"> en dado caso de tener un cliente, el jefe de equipo se encargara de mantener una conexión fiable entre el equipo de desarrollo y el cliente para un trabajo eficiente.</w:t>
             </w:r>
           </w:p>
         </w:tc>
@@ -2209,7 +2243,7 @@
           </w:tcPr>
           <w:p>
             <w:r>
-              <w:t>2021002</w:t>
+              <w:t>202102</w:t>
             </w:r>
           </w:p>
         </w:tc>
@@ -2229,7 +2263,7 @@
               <w:cnfStyle w:val="000000000000" w:firstRow="0" w:lastRow="0" w:firstColumn="0" w:lastColumn="0" w:oddVBand="0" w:evenVBand="0" w:oddHBand="0" w:evenHBand="0" w:firstRowFirstColumn="0" w:firstRowLastColumn="0" w:lastRowFirstColumn="0" w:lastRowLastColumn="0"/>
             </w:pPr>
             <w:r>
-              <w:t>Salazar Velasco Miguel Ángel</w:t>
+              <w:t>Equipo de desarrollo</w:t>
             </w:r>
           </w:p>
         </w:tc>
@@ -2239,15 +2273,21 @@
           </w:tcPr>
           <w:p>
             <w:pPr>
-              <w:pStyle w:val="Prrafodelista"/>
-              <w:numPr>
-                <w:ilvl w:val="0"/>
-                <w:numId w:val="4"/>
-              </w:numPr>
               <w:cnfStyle w:val="000000000000" w:firstRow="0" w:lastRow="0" w:firstColumn="0" w:lastColumn="0" w:oddVBand="0" w:evenVBand="0" w:oddHBand="0" w:evenHBand="0" w:firstRowFirstColumn="0" w:firstRowLastColumn="0" w:lastRowFirstColumn="0" w:lastRowLastColumn="0"/>
             </w:pPr>
             <w:r>
-              <w:t>Desarrollador</w:t>
+              <w:t xml:space="preserve">Trabajan en conjunto con el equipo de </w:t>
+            </w:r>
+            <w:proofErr w:type="spellStart"/>
+            <w:r>
+              <w:t>planeacion</w:t>
+            </w:r>
+            <w:proofErr w:type="spellEnd"/>
+            <w:r>
+              <w:t xml:space="preserve"> para</w:t>
+            </w:r>
+            <w:r>
+              <w:t xml:space="preserve"> construir el sistema</w:t>
             </w:r>
           </w:p>
         </w:tc>
@@ -2260,7 +2300,7 @@
           </w:tcPr>
           <w:p>
             <w:r>
-              <w:t>2021003</w:t>
+              <w:t>202103</w:t>
             </w:r>
           </w:p>
         </w:tc>
@@ -2280,7 +2320,7 @@
               <w:cnfStyle w:val="000000000000" w:firstRow="0" w:lastRow="0" w:firstColumn="0" w:lastColumn="0" w:oddVBand="0" w:evenVBand="0" w:oddHBand="0" w:evenHBand="0" w:firstRowFirstColumn="0" w:firstRowLastColumn="0" w:lastRowFirstColumn="0" w:lastRowLastColumn="0"/>
             </w:pPr>
             <w:r>
-              <w:t>Uribe Jalpa Victor</w:t>
+              <w:t>Equipo de pruebas</w:t>
             </w:r>
           </w:p>
         </w:tc>
@@ -2290,15 +2330,10 @@
           </w:tcPr>
           <w:p>
             <w:pPr>
-              <w:pStyle w:val="Prrafodelista"/>
-              <w:numPr>
-                <w:ilvl w:val="0"/>
-                <w:numId w:val="4"/>
-              </w:numPr>
               <w:cnfStyle w:val="000000000000" w:firstRow="0" w:lastRow="0" w:firstColumn="0" w:lastColumn="0" w:oddVBand="0" w:evenVBand="0" w:oddHBand="0" w:evenHBand="0" w:firstRowFirstColumn="0" w:firstRowLastColumn="0" w:lastRowFirstColumn="0" w:lastRowLastColumn="0"/>
             </w:pPr>
             <w:r>
-              <w:t>Desarrollador</w:t>
+              <w:t>Se encargar de realizar pruebas al sistema, con el fin de buscar errores y ver una forma de mejorar el sistema</w:t>
             </w:r>
           </w:p>
         </w:tc>
@@ -2311,7 +2346,7 @@
           </w:tcPr>
           <w:p>
             <w:r>
-              <w:t>2021004</w:t>
+              <w:t>202104</w:t>
             </w:r>
           </w:p>
         </w:tc>
@@ -2331,7 +2366,7 @@
               <w:cnfStyle w:val="000000000000" w:firstRow="0" w:lastRow="0" w:firstColumn="0" w:lastColumn="0" w:oddVBand="0" w:evenVBand="0" w:oddHBand="0" w:evenHBand="0" w:firstRowFirstColumn="0" w:firstRowLastColumn="0" w:lastRowFirstColumn="0" w:lastRowLastColumn="0"/>
             </w:pPr>
             <w:r>
-              <w:t>Ramírez Álvarez Brenda Estela</w:t>
+              <w:t>Usuarios prueba</w:t>
             </w:r>
           </w:p>
         </w:tc>
@@ -2341,15 +2376,10 @@
           </w:tcPr>
           <w:p>
             <w:pPr>
-              <w:pStyle w:val="Prrafodelista"/>
-              <w:numPr>
-                <w:ilvl w:val="0"/>
-                <w:numId w:val="4"/>
-              </w:numPr>
               <w:cnfStyle w:val="000000000000" w:firstRow="0" w:lastRow="0" w:firstColumn="0" w:lastColumn="0" w:oddVBand="0" w:evenVBand="0" w:oddHBand="0" w:evenHBand="0" w:firstRowFirstColumn="0" w:firstRowLastColumn="0" w:lastRowFirstColumn="0" w:lastRowLastColumn="0"/>
             </w:pPr>
             <w:r>
-              <w:t>Desarrolladora</w:t>
+              <w:t>Encargados de probar el sistema antes de su publicación, con el fin de tener un punto de vista ajeno al equipo de desarrollo</w:t>
             </w:r>
           </w:p>
         </w:tc>
@@ -2362,7 +2392,7 @@
           </w:tcPr>
           <w:p>
             <w:r>
-              <w:t>2021005</w:t>
+              <w:t>202105</w:t>
             </w:r>
           </w:p>
         </w:tc>
@@ -2382,7 +2412,7 @@
               <w:cnfStyle w:val="000000000000" w:firstRow="0" w:lastRow="0" w:firstColumn="0" w:lastColumn="0" w:oddVBand="0" w:evenVBand="0" w:oddHBand="0" w:evenHBand="0" w:firstRowFirstColumn="0" w:firstRowLastColumn="0" w:lastRowFirstColumn="0" w:lastRowLastColumn="0"/>
             </w:pPr>
             <w:r>
-              <w:t>López Mendiola José Daniel</w:t>
+              <w:t>Usuarios</w:t>
             </w:r>
           </w:p>
         </w:tc>
@@ -2392,15 +2422,281 @@
           </w:tcPr>
           <w:p>
             <w:pPr>
-              <w:pStyle w:val="Prrafodelista"/>
-              <w:numPr>
-                <w:ilvl w:val="0"/>
-                <w:numId w:val="4"/>
-              </w:numPr>
               <w:cnfStyle w:val="000000000000" w:firstRow="0" w:lastRow="0" w:firstColumn="0" w:lastColumn="0" w:oddVBand="0" w:evenVBand="0" w:oddHBand="0" w:evenHBand="0" w:firstRowFirstColumn="0" w:firstRowLastColumn="0" w:lastRowFirstColumn="0" w:lastRowLastColumn="0"/>
             </w:pPr>
             <w:r>
-              <w:t>Desarrollador</w:t>
+              <w:t>Quienes serán beneficiados por la creación y desarrollo del programa.</w:t>
+            </w:r>
+          </w:p>
+        </w:tc>
+      </w:tr>
+      <w:tr>
+        <w:tc>
+          <w:tcPr>
+            <w:cnfStyle w:val="001000000000" w:firstRow="0" w:lastRow="0" w:firstColumn="1" w:lastColumn="0" w:oddVBand="0" w:evenVBand="0" w:oddHBand="0" w:evenHBand="0" w:firstRowFirstColumn="0" w:firstRowLastColumn="0" w:lastRowFirstColumn="0" w:lastRowLastColumn="0"/>
+            <w:tcW w:w="1555" w:type="dxa"/>
+          </w:tcPr>
+          <w:p>
+            <w:r>
+              <w:t>202106</w:t>
+            </w:r>
+          </w:p>
+        </w:tc>
+        <w:tc>
+          <w:tcPr>
+            <w:tcW w:w="3260" w:type="dxa"/>
+          </w:tcPr>
+          <w:p>
+            <w:pPr>
+              <w:pBdr>
+                <w:top w:val="nil"/>
+                <w:left w:val="nil"/>
+                <w:bottom w:val="nil"/>
+                <w:right w:val="nil"/>
+                <w:between w:val="nil"/>
+              </w:pBdr>
+              <w:cnfStyle w:val="000000000000" w:firstRow="0" w:lastRow="0" w:firstColumn="0" w:lastColumn="0" w:oddVBand="0" w:evenVBand="0" w:oddHBand="0" w:evenHBand="0" w:firstRowFirstColumn="0" w:firstRowLastColumn="0" w:lastRowFirstColumn="0" w:lastRowLastColumn="0"/>
+            </w:pPr>
+            <w:r>
+              <w:t>Encargado del inventario</w:t>
+            </w:r>
+          </w:p>
+        </w:tc>
+        <w:tc>
+          <w:tcPr>
+            <w:tcW w:w="3679" w:type="dxa"/>
+          </w:tcPr>
+          <w:p>
+            <w:pPr>
+              <w:cnfStyle w:val="000000000000" w:firstRow="0" w:lastRow="0" w:firstColumn="0" w:lastColumn="0" w:oddVBand="0" w:evenVBand="0" w:oddHBand="0" w:evenHBand="0" w:firstRowFirstColumn="0" w:firstRowLastColumn="0" w:lastRowFirstColumn="0" w:lastRowLastColumn="0"/>
+            </w:pPr>
+            <w:r>
+              <w:t xml:space="preserve">Se encarga de solucionar posibles </w:t>
+            </w:r>
+            <w:proofErr w:type="spellStart"/>
+            <w:r>
+              <w:t>problebas</w:t>
+            </w:r>
+            <w:proofErr w:type="spellEnd"/>
+            <w:r>
+              <w:t xml:space="preserve"> de la optimización y automatización del sistema referente a los productos.</w:t>
+            </w:r>
+          </w:p>
+        </w:tc>
+      </w:tr>
+      <w:tr>
+        <w:tc>
+          <w:tcPr>
+            <w:cnfStyle w:val="001000000000" w:firstRow="0" w:lastRow="0" w:firstColumn="1" w:lastColumn="0" w:oddVBand="0" w:evenVBand="0" w:oddHBand="0" w:evenHBand="0" w:firstRowFirstColumn="0" w:firstRowLastColumn="0" w:lastRowFirstColumn="0" w:lastRowLastColumn="0"/>
+            <w:tcW w:w="1555" w:type="dxa"/>
+          </w:tcPr>
+          <w:p>
+            <w:r>
+              <w:t>202107</w:t>
+            </w:r>
+          </w:p>
+        </w:tc>
+        <w:tc>
+          <w:tcPr>
+            <w:tcW w:w="3260" w:type="dxa"/>
+          </w:tcPr>
+          <w:p>
+            <w:pPr>
+              <w:pBdr>
+                <w:top w:val="nil"/>
+                <w:left w:val="nil"/>
+                <w:bottom w:val="nil"/>
+                <w:right w:val="nil"/>
+                <w:between w:val="nil"/>
+              </w:pBdr>
+              <w:cnfStyle w:val="000000000000" w:firstRow="0" w:lastRow="0" w:firstColumn="0" w:lastColumn="0" w:oddVBand="0" w:evenVBand="0" w:oddHBand="0" w:evenHBand="0" w:firstRowFirstColumn="0" w:firstRowLastColumn="0" w:lastRowFirstColumn="0" w:lastRowLastColumn="0"/>
+            </w:pPr>
+            <w:r>
+              <w:t>Equipo de Mantenimiento</w:t>
+            </w:r>
+          </w:p>
+        </w:tc>
+        <w:tc>
+          <w:tcPr>
+            <w:tcW w:w="3679" w:type="dxa"/>
+          </w:tcPr>
+          <w:p>
+            <w:pPr>
+              <w:cnfStyle w:val="000000000000" w:firstRow="0" w:lastRow="0" w:firstColumn="0" w:lastColumn="0" w:oddVBand="0" w:evenVBand="0" w:oddHBand="0" w:evenHBand="0" w:firstRowFirstColumn="0" w:firstRowLastColumn="0" w:lastRowFirstColumn="0" w:lastRowLastColumn="0"/>
+            </w:pPr>
+            <w:r>
+              <w:t xml:space="preserve">En caso de problemas con el inventario o gestión de usuarios, el equipo de mantenimiento se </w:t>
+            </w:r>
+            <w:proofErr w:type="gramStart"/>
+            <w:r>
+              <w:t>encargara</w:t>
+            </w:r>
+            <w:proofErr w:type="gramEnd"/>
+            <w:r>
+              <w:t xml:space="preserve"> de </w:t>
+            </w:r>
+            <w:r>
+              <w:t>comunicar y trabajar en conjunto con los desarrolladores y/o los encargados del inventario.</w:t>
+            </w:r>
+          </w:p>
+        </w:tc>
+      </w:tr>
+      <w:tr>
+        <w:tc>
+          <w:tcPr>
+            <w:cnfStyle w:val="001000000000" w:firstRow="0" w:lastRow="0" w:firstColumn="1" w:lastColumn="0" w:oddVBand="0" w:evenVBand="0" w:oddHBand="0" w:evenHBand="0" w:firstRowFirstColumn="0" w:firstRowLastColumn="0" w:lastRowFirstColumn="0" w:lastRowLastColumn="0"/>
+            <w:tcW w:w="1555" w:type="dxa"/>
+          </w:tcPr>
+          <w:p>
+            <w:r>
+              <w:t>202108</w:t>
+            </w:r>
+          </w:p>
+        </w:tc>
+        <w:tc>
+          <w:tcPr>
+            <w:tcW w:w="3260" w:type="dxa"/>
+          </w:tcPr>
+          <w:p>
+            <w:pPr>
+              <w:pBdr>
+                <w:top w:val="nil"/>
+                <w:left w:val="nil"/>
+                <w:bottom w:val="nil"/>
+                <w:right w:val="nil"/>
+                <w:between w:val="nil"/>
+              </w:pBdr>
+              <w:cnfStyle w:val="000000000000" w:firstRow="0" w:lastRow="0" w:firstColumn="0" w:lastColumn="0" w:oddVBand="0" w:evenVBand="0" w:oddHBand="0" w:evenHBand="0" w:firstRowFirstColumn="0" w:firstRowLastColumn="0" w:lastRowFirstColumn="0" w:lastRowLastColumn="0"/>
+            </w:pPr>
+            <w:r>
+              <w:t xml:space="preserve">Equipo de </w:t>
+            </w:r>
+            <w:r>
+              <w:t>análisis</w:t>
+            </w:r>
+          </w:p>
+        </w:tc>
+        <w:tc>
+          <w:tcPr>
+            <w:tcW w:w="3679" w:type="dxa"/>
+          </w:tcPr>
+          <w:p>
+            <w:pPr>
+              <w:cnfStyle w:val="000000000000" w:firstRow="0" w:lastRow="0" w:firstColumn="0" w:lastColumn="0" w:oddVBand="0" w:evenVBand="0" w:oddHBand="0" w:evenHBand="0" w:firstRowFirstColumn="0" w:firstRowLastColumn="0" w:lastRowFirstColumn="0" w:lastRowLastColumn="0"/>
+            </w:pPr>
+            <w:r>
+              <w:t>Este recabara toda la información obtenida de los usuarios, dadas sus compras, las juntara para tener una visión mas clara de la situación actual.</w:t>
+            </w:r>
+          </w:p>
+        </w:tc>
+      </w:tr>
+      <w:tr>
+        <w:tc>
+          <w:tcPr>
+            <w:cnfStyle w:val="001000000000" w:firstRow="0" w:lastRow="0" w:firstColumn="1" w:lastColumn="0" w:oddVBand="0" w:evenVBand="0" w:oddHBand="0" w:evenHBand="0" w:firstRowFirstColumn="0" w:firstRowLastColumn="0" w:lastRowFirstColumn="0" w:lastRowLastColumn="0"/>
+            <w:tcW w:w="1555" w:type="dxa"/>
+          </w:tcPr>
+          <w:p>
+            <w:r>
+              <w:t>202109</w:t>
+            </w:r>
+          </w:p>
+        </w:tc>
+        <w:tc>
+          <w:tcPr>
+            <w:tcW w:w="3260" w:type="dxa"/>
+          </w:tcPr>
+          <w:p>
+            <w:pPr>
+              <w:pBdr>
+                <w:top w:val="nil"/>
+                <w:left w:val="nil"/>
+                <w:bottom w:val="nil"/>
+                <w:right w:val="nil"/>
+                <w:between w:val="nil"/>
+              </w:pBdr>
+              <w:cnfStyle w:val="000000000000" w:firstRow="0" w:lastRow="0" w:firstColumn="0" w:lastColumn="0" w:oddVBand="0" w:evenVBand="0" w:oddHBand="0" w:evenHBand="0" w:firstRowFirstColumn="0" w:firstRowLastColumn="0" w:lastRowFirstColumn="0" w:lastRowLastColumn="0"/>
+            </w:pPr>
+            <w:r>
+              <w:t xml:space="preserve">Equipo de </w:t>
+            </w:r>
+            <w:r>
+              <w:t>planeación</w:t>
+            </w:r>
+          </w:p>
+        </w:tc>
+        <w:tc>
+          <w:tcPr>
+            <w:tcW w:w="3679" w:type="dxa"/>
+          </w:tcPr>
+          <w:p>
+            <w:pPr>
+              <w:cnfStyle w:val="000000000000" w:firstRow="0" w:lastRow="0" w:firstColumn="0" w:lastColumn="0" w:oddVBand="0" w:evenVBand="0" w:oddHBand="0" w:evenHBand="0" w:firstRowFirstColumn="0" w:firstRowLastColumn="0" w:lastRowFirstColumn="0" w:lastRowLastColumn="0"/>
+            </w:pPr>
+            <w:r>
+              <w:t xml:space="preserve">Trabaja en conjunto con el equipo de análisis, este recolectara los datos analizados por el </w:t>
+            </w:r>
+            <w:proofErr w:type="spellStart"/>
+            <w:r>
+              <w:t>quipo</w:t>
+            </w:r>
+            <w:proofErr w:type="spellEnd"/>
+            <w:r>
+              <w:t xml:space="preserve"> de análisis para planificar una respuesta de acción con el fin de priorizar los productos que den </w:t>
+            </w:r>
+            <w:proofErr w:type="spellStart"/>
+            <w:r>
+              <w:t>mas</w:t>
+            </w:r>
+            <w:proofErr w:type="spellEnd"/>
+            <w:r>
+              <w:t xml:space="preserve"> beneficio para así incrementar los beneficios obtenidos de la empresa.</w:t>
+            </w:r>
+          </w:p>
+        </w:tc>
+      </w:tr>
+      <w:tr>
+        <w:tc>
+          <w:tcPr>
+            <w:cnfStyle w:val="001000000000" w:firstRow="0" w:lastRow="0" w:firstColumn="1" w:lastColumn="0" w:oddVBand="0" w:evenVBand="0" w:oddHBand="0" w:evenHBand="0" w:firstRowFirstColumn="0" w:firstRowLastColumn="0" w:lastRowFirstColumn="0" w:lastRowLastColumn="0"/>
+            <w:tcW w:w="1555" w:type="dxa"/>
+          </w:tcPr>
+          <w:p>
+            <w:r>
+              <w:t>202110</w:t>
+            </w:r>
+          </w:p>
+        </w:tc>
+        <w:tc>
+          <w:tcPr>
+            <w:tcW w:w="3260" w:type="dxa"/>
+          </w:tcPr>
+          <w:p>
+            <w:pPr>
+              <w:pBdr>
+                <w:top w:val="nil"/>
+                <w:left w:val="nil"/>
+                <w:bottom w:val="nil"/>
+                <w:right w:val="nil"/>
+                <w:between w:val="nil"/>
+              </w:pBdr>
+              <w:cnfStyle w:val="000000000000" w:firstRow="0" w:lastRow="0" w:firstColumn="0" w:lastColumn="0" w:oddVBand="0" w:evenVBand="0" w:oddHBand="0" w:evenHBand="0" w:firstRowFirstColumn="0" w:firstRowLastColumn="0" w:lastRowFirstColumn="0" w:lastRowLastColumn="0"/>
+            </w:pPr>
+            <w:r>
+              <w:t>Cines</w:t>
+            </w:r>
+          </w:p>
+        </w:tc>
+        <w:tc>
+          <w:tcPr>
+            <w:tcW w:w="3679" w:type="dxa"/>
+          </w:tcPr>
+          <w:p>
+            <w:pPr>
+              <w:cnfStyle w:val="000000000000" w:firstRow="0" w:lastRow="0" w:firstColumn="0" w:lastColumn="0" w:oddVBand="0" w:evenVBand="0" w:oddHBand="0" w:evenHBand="0" w:firstRowFirstColumn="0" w:firstRowLastColumn="0" w:lastRowFirstColumn="0" w:lastRowLastColumn="0"/>
+            </w:pPr>
+            <w:r>
+              <w:t>Estos serán afectados directamente por el sistema, dado que el programa trabajara en conjunto con estos.</w:t>
             </w:r>
           </w:p>
         </w:tc>
@@ -2414,15 +2710,1778 @@
       <w:bookmarkStart w:id="13" w:name="_heading=h.lnxbz9" w:colFirst="0" w:colLast="0"/>
       <w:bookmarkEnd w:id="13"/>
       <w:r>
+        <w:lastRenderedPageBreak/>
         <w:t>5.2 Entorno de operación</w:t>
       </w:r>
     </w:p>
     <w:p/>
     <w:p>
+      <w:r>
+        <mc:AlternateContent>
+          <mc:Choice Requires="wpg">
+            <w:drawing>
+              <wp:anchor distT="0" distB="0" distL="114300" distR="114300" simplePos="0" relativeHeight="251659264" behindDoc="0" locked="0" layoutInCell="1" allowOverlap="1" wp14:anchorId="492D92B6" wp14:editId="4902B160">
+                <wp:simplePos x="0" y="0"/>
+                <wp:positionH relativeFrom="page">
+                  <wp:align>left</wp:align>
+                </wp:positionH>
+                <wp:positionV relativeFrom="paragraph">
+                  <wp:posOffset>283845</wp:posOffset>
+                </wp:positionV>
+                <wp:extent cx="7199630" cy="3959860"/>
+                <wp:effectExtent l="0" t="0" r="20320" b="21590"/>
+                <wp:wrapSquare wrapText="bothSides"/>
+                <wp:docPr id="70" name="Grupo 69">
+                  <a:extLst xmlns:a="http://schemas.openxmlformats.org/drawingml/2006/main">
+                    <a:ext uri="{FF2B5EF4-FFF2-40B4-BE49-F238E27FC236}">
+                      <a16:creationId xmlns:a16="http://schemas.microsoft.com/office/drawing/2014/main" id="{E3A85DAA-D1CF-429A-BB14-9663AACD6BB4}"/>
+                    </a:ext>
+                  </a:extLst>
+                </wp:docPr>
+                <wp:cNvGraphicFramePr/>
+                <a:graphic xmlns:a="http://schemas.openxmlformats.org/drawingml/2006/main">
+                  <a:graphicData uri="http://schemas.microsoft.com/office/word/2010/wordprocessingGroup">
+                    <wpg:wgp>
+                      <wpg:cNvGrpSpPr/>
+                      <wpg:grpSpPr>
+                        <a:xfrm>
+                          <a:off x="0" y="0"/>
+                          <a:ext cx="7200000" cy="3960000"/>
+                          <a:chOff x="0" y="0"/>
+                          <a:chExt cx="9508436" cy="6274907"/>
+                        </a:xfrm>
+                      </wpg:grpSpPr>
+                      <wps:wsp>
+                        <wps:cNvPr id="2" name="Elipse 2" descr="f">
+                          <a:extLst>
+                            <a:ext uri="{FF2B5EF4-FFF2-40B4-BE49-F238E27FC236}">
+                              <a16:creationId xmlns:a16="http://schemas.microsoft.com/office/drawing/2014/main" id="{F6098E6C-F706-4B30-B7C9-930BB9E0C11B}"/>
+                            </a:ext>
+                          </a:extLst>
+                        </wps:cNvPr>
+                        <wps:cNvSpPr/>
+                        <wps:spPr>
+                          <a:xfrm>
+                            <a:off x="4097833" y="2604054"/>
+                            <a:ext cx="1775791" cy="1311965"/>
+                          </a:xfrm>
+                          <a:prstGeom prst="ellipse">
+                            <a:avLst/>
+                          </a:prstGeom>
+                          <a:noFill/>
+                          <a:ln>
+                            <a:solidFill>
+                              <a:schemeClr val="tx1"/>
+                            </a:solidFill>
+                          </a:ln>
+                        </wps:spPr>
+                        <wps:style>
+                          <a:lnRef idx="2">
+                            <a:schemeClr val="accent1">
+                              <a:shade val="50000"/>
+                            </a:schemeClr>
+                          </a:lnRef>
+                          <a:fillRef idx="1">
+                            <a:schemeClr val="accent1"/>
+                          </a:fillRef>
+                          <a:effectRef idx="0">
+                            <a:schemeClr val="accent1"/>
+                          </a:effectRef>
+                          <a:fontRef idx="minor">
+                            <a:schemeClr val="lt1"/>
+                          </a:fontRef>
+                        </wps:style>
+                        <wps:txbx>
+                          <w:txbxContent>
+                            <w:p>
+                              <w:pPr>
+                                <w:jc w:val="center"/>
+                                <w:rPr>
+                                  <w:rFonts w:asciiTheme="minorHAnsi" w:hAnsi="Calibri" w:cstheme="minorBidi"/>
+                                  <w:color w:val="000000" w:themeColor="text1"/>
+                                  <w:kern w:val="24"/>
+                                  <w:sz w:val="32"/>
+                                  <w:szCs w:val="32"/>
+                                  <w:lang w:val="es-ES"/>
+                                </w:rPr>
+                              </w:pPr>
+                              <w:r>
+                                <w:rPr>
+                                  <w:rFonts w:asciiTheme="minorHAnsi" w:hAnsi="Calibri" w:cstheme="minorBidi"/>
+                                  <w:color w:val="000000" w:themeColor="text1"/>
+                                  <w:kern w:val="24"/>
+                                  <w:sz w:val="32"/>
+                                  <w:szCs w:val="32"/>
+                                  <w:lang w:val="es-ES"/>
+                                </w:rPr>
+                                <w:t>Sistema Dulcería</w:t>
+                              </w:r>
+                            </w:p>
+                          </w:txbxContent>
+                        </wps:txbx>
+                        <wps:bodyPr rtlCol="0" anchor="ctr"/>
+                      </wps:wsp>
+                      <wps:wsp>
+                        <wps:cNvPr id="3" name="Rectángulo 3">
+                          <a:extLst>
+                            <a:ext uri="{FF2B5EF4-FFF2-40B4-BE49-F238E27FC236}">
+                              <a16:creationId xmlns:a16="http://schemas.microsoft.com/office/drawing/2014/main" id="{7ABB1172-1F4C-456B-A459-FB153EDAD2A6}"/>
+                            </a:ext>
+                          </a:extLst>
+                        </wps:cNvPr>
+                        <wps:cNvSpPr/>
+                        <wps:spPr>
+                          <a:xfrm>
+                            <a:off x="7891670" y="2769706"/>
+                            <a:ext cx="1616766" cy="980661"/>
+                          </a:xfrm>
+                          <a:prstGeom prst="rect">
+                            <a:avLst/>
+                          </a:prstGeom>
+                          <a:noFill/>
+                          <a:ln>
+                            <a:solidFill>
+                              <a:schemeClr val="tx1"/>
+                            </a:solidFill>
+                          </a:ln>
+                        </wps:spPr>
+                        <wps:style>
+                          <a:lnRef idx="2">
+                            <a:schemeClr val="accent1">
+                              <a:shade val="50000"/>
+                            </a:schemeClr>
+                          </a:lnRef>
+                          <a:fillRef idx="1">
+                            <a:schemeClr val="accent1"/>
+                          </a:fillRef>
+                          <a:effectRef idx="0">
+                            <a:schemeClr val="accent1"/>
+                          </a:effectRef>
+                          <a:fontRef idx="minor">
+                            <a:schemeClr val="lt1"/>
+                          </a:fontRef>
+                        </wps:style>
+                        <wps:txbx>
+                          <w:txbxContent>
+                            <w:p>
+                              <w:pPr>
+                                <w:jc w:val="center"/>
+                                <w:rPr>
+                                  <w:rFonts w:asciiTheme="minorHAnsi" w:hAnsi="Calibri" w:cstheme="minorBidi"/>
+                                  <w:color w:val="000000"/>
+                                  <w:kern w:val="24"/>
+                                  <w:sz w:val="36"/>
+                                  <w:szCs w:val="36"/>
+                                  <w:lang w:val="es-ES"/>
+                                </w:rPr>
+                              </w:pPr>
+                              <w:r>
+                                <w:rPr>
+                                  <w:rFonts w:asciiTheme="minorHAnsi" w:hAnsi="Calibri" w:cstheme="minorBidi"/>
+                                  <w:color w:val="000000"/>
+                                  <w:kern w:val="24"/>
+                                  <w:sz w:val="36"/>
+                                  <w:szCs w:val="36"/>
+                                  <w:lang w:val="es-ES"/>
+                                </w:rPr>
+                                <w:t>Usuarios</w:t>
+                              </w:r>
+                            </w:p>
+                          </w:txbxContent>
+                        </wps:txbx>
+                        <wps:bodyPr rtlCol="0" anchor="ctr"/>
+                      </wps:wsp>
+                      <wps:wsp>
+                        <wps:cNvPr id="4" name="Conector recto de flecha 4">
+                          <a:extLst>
+                            <a:ext uri="{FF2B5EF4-FFF2-40B4-BE49-F238E27FC236}">
+                              <a16:creationId xmlns:a16="http://schemas.microsoft.com/office/drawing/2014/main" id="{82D59A3F-982A-4726-B740-563E478C0E33}"/>
+                            </a:ext>
+                          </a:extLst>
+                        </wps:cNvPr>
+                        <wps:cNvCnPr>
+                          <a:stCxn id="3" idx="1"/>
+                          <a:endCxn id="2" idx="6"/>
+                        </wps:cNvCnPr>
+                        <wps:spPr>
+                          <a:xfrm flipH="1">
+                            <a:off x="5873624" y="3260037"/>
+                            <a:ext cx="2018046" cy="0"/>
+                          </a:xfrm>
+                          <a:prstGeom prst="straightConnector1">
+                            <a:avLst/>
+                          </a:prstGeom>
+                          <a:ln>
+                            <a:solidFill>
+                              <a:schemeClr val="tx1"/>
+                            </a:solidFill>
+                            <a:tailEnd type="triangle"/>
+                          </a:ln>
+                        </wps:spPr>
+                        <wps:style>
+                          <a:lnRef idx="1">
+                            <a:schemeClr val="accent1"/>
+                          </a:lnRef>
+                          <a:fillRef idx="0">
+                            <a:schemeClr val="accent1"/>
+                          </a:fillRef>
+                          <a:effectRef idx="0">
+                            <a:schemeClr val="accent1"/>
+                          </a:effectRef>
+                          <a:fontRef idx="minor">
+                            <a:schemeClr val="tx1"/>
+                          </a:fontRef>
+                        </wps:style>
+                        <wps:bodyPr/>
+                      </wps:wsp>
+                      <wps:wsp>
+                        <wps:cNvPr id="5" name="Conector recto de flecha 5">
+                          <a:extLst>
+                            <a:ext uri="{FF2B5EF4-FFF2-40B4-BE49-F238E27FC236}">
+                              <a16:creationId xmlns:a16="http://schemas.microsoft.com/office/drawing/2014/main" id="{89A3E7E7-77EC-4CF9-BB6C-B9FA114A8ACC}"/>
+                            </a:ext>
+                          </a:extLst>
+                        </wps:cNvPr>
+                        <wps:cNvCnPr>
+                          <a:stCxn id="2" idx="6"/>
+                          <a:endCxn id="3" idx="1"/>
+                        </wps:cNvCnPr>
+                        <wps:spPr>
+                          <a:xfrm>
+                            <a:off x="5873624" y="3260037"/>
+                            <a:ext cx="2018046" cy="0"/>
+                          </a:xfrm>
+                          <a:prstGeom prst="straightConnector1">
+                            <a:avLst/>
+                          </a:prstGeom>
+                          <a:ln>
+                            <a:solidFill>
+                              <a:schemeClr val="tx1"/>
+                            </a:solidFill>
+                            <a:tailEnd type="triangle"/>
+                          </a:ln>
+                        </wps:spPr>
+                        <wps:style>
+                          <a:lnRef idx="1">
+                            <a:schemeClr val="accent1"/>
+                          </a:lnRef>
+                          <a:fillRef idx="0">
+                            <a:schemeClr val="accent1"/>
+                          </a:fillRef>
+                          <a:effectRef idx="0">
+                            <a:schemeClr val="accent1"/>
+                          </a:effectRef>
+                          <a:fontRef idx="minor">
+                            <a:schemeClr val="tx1"/>
+                          </a:fontRef>
+                        </wps:style>
+                        <wps:bodyPr/>
+                      </wps:wsp>
+                      <wps:wsp>
+                        <wps:cNvPr id="6" name="CuadroTexto 9">
+                          <a:extLst>
+                            <a:ext uri="{FF2B5EF4-FFF2-40B4-BE49-F238E27FC236}">
+                              <a16:creationId xmlns:a16="http://schemas.microsoft.com/office/drawing/2014/main" id="{C857C20C-C878-440C-BDE1-ABB9E502C7AF}"/>
+                            </a:ext>
+                          </a:extLst>
+                        </wps:cNvPr>
+                        <wps:cNvSpPr txBox="1"/>
+                        <wps:spPr>
+                          <a:xfrm>
+                            <a:off x="6414073" y="2836621"/>
+                            <a:ext cx="1477598" cy="782826"/>
+                          </a:xfrm>
+                          <a:prstGeom prst="rect">
+                            <a:avLst/>
+                          </a:prstGeom>
+                          <a:noFill/>
+                        </wps:spPr>
+                        <wps:txbx>
+                          <w:txbxContent>
+                            <w:p>
+                              <w:pPr>
+                                <w:rPr>
+                                  <w:rFonts w:asciiTheme="minorHAnsi" w:hAnsi="Calibri" w:cstheme="minorBidi"/>
+                                  <w:color w:val="000000" w:themeColor="text1"/>
+                                  <w:kern w:val="24"/>
+                                  <w:sz w:val="36"/>
+                                  <w:szCs w:val="36"/>
+                                  <w:lang w:val="es-ES"/>
+                                </w:rPr>
+                              </w:pPr>
+                              <w:r>
+                                <w:rPr>
+                                  <w:rFonts w:asciiTheme="minorHAnsi" w:hAnsi="Calibri" w:cstheme="minorBidi"/>
+                                  <w:color w:val="000000" w:themeColor="text1"/>
+                                  <w:kern w:val="24"/>
+                                  <w:sz w:val="36"/>
+                                  <w:szCs w:val="36"/>
+                                  <w:lang w:val="es-ES"/>
+                                </w:rPr>
+                                <w:t>Productos</w:t>
+                              </w:r>
+                            </w:p>
+                          </w:txbxContent>
+                        </wps:txbx>
+                        <wps:bodyPr wrap="none" rtlCol="0">
+                          <a:spAutoFit/>
+                        </wps:bodyPr>
+                      </wps:wsp>
+                      <wps:wsp>
+                        <wps:cNvPr id="7" name="Rectángulo 7">
+                          <a:extLst>
+                            <a:ext uri="{FF2B5EF4-FFF2-40B4-BE49-F238E27FC236}">
+                              <a16:creationId xmlns:a16="http://schemas.microsoft.com/office/drawing/2014/main" id="{0C95C334-9B5E-43FB-A140-23D5388F4A19}"/>
+                            </a:ext>
+                          </a:extLst>
+                        </wps:cNvPr>
+                        <wps:cNvSpPr/>
+                        <wps:spPr>
+                          <a:xfrm>
+                            <a:off x="4124337" y="0"/>
+                            <a:ext cx="1616766" cy="980661"/>
+                          </a:xfrm>
+                          <a:prstGeom prst="rect">
+                            <a:avLst/>
+                          </a:prstGeom>
+                          <a:noFill/>
+                          <a:ln>
+                            <a:solidFill>
+                              <a:schemeClr val="tx1"/>
+                            </a:solidFill>
+                          </a:ln>
+                        </wps:spPr>
+                        <wps:style>
+                          <a:lnRef idx="2">
+                            <a:schemeClr val="accent1">
+                              <a:shade val="50000"/>
+                            </a:schemeClr>
+                          </a:lnRef>
+                          <a:fillRef idx="1">
+                            <a:schemeClr val="accent1"/>
+                          </a:fillRef>
+                          <a:effectRef idx="0">
+                            <a:schemeClr val="accent1"/>
+                          </a:effectRef>
+                          <a:fontRef idx="minor">
+                            <a:schemeClr val="lt1"/>
+                          </a:fontRef>
+                        </wps:style>
+                        <wps:txbx>
+                          <w:txbxContent>
+                            <w:p>
+                              <w:pPr>
+                                <w:jc w:val="center"/>
+                                <w:rPr>
+                                  <w:rFonts w:asciiTheme="minorHAnsi" w:hAnsi="Calibri" w:cstheme="minorBidi"/>
+                                  <w:color w:val="000000"/>
+                                  <w:kern w:val="24"/>
+                                  <w:sz w:val="36"/>
+                                  <w:szCs w:val="36"/>
+                                  <w:lang w:val="es-ES"/>
+                                </w:rPr>
+                              </w:pPr>
+                              <w:r>
+                                <w:rPr>
+                                  <w:rFonts w:asciiTheme="minorHAnsi" w:hAnsi="Calibri" w:cstheme="minorBidi"/>
+                                  <w:color w:val="000000"/>
+                                  <w:kern w:val="24"/>
+                                  <w:sz w:val="36"/>
+                                  <w:szCs w:val="36"/>
+                                  <w:lang w:val="es-ES"/>
+                                </w:rPr>
+                                <w:t>Base de Datos</w:t>
+                              </w:r>
+                            </w:p>
+                          </w:txbxContent>
+                        </wps:txbx>
+                        <wps:bodyPr rtlCol="0" anchor="ctr"/>
+                      </wps:wsp>
+                      <wps:wsp>
+                        <wps:cNvPr id="8" name="Conector recto de flecha 8">
+                          <a:extLst>
+                            <a:ext uri="{FF2B5EF4-FFF2-40B4-BE49-F238E27FC236}">
+                              <a16:creationId xmlns:a16="http://schemas.microsoft.com/office/drawing/2014/main" id="{1CCF5ED7-EEAB-44F5-B249-AC6D49B19714}"/>
+                            </a:ext>
+                          </a:extLst>
+                        </wps:cNvPr>
+                        <wps:cNvCnPr>
+                          <a:cxnSpLocks/>
+                          <a:stCxn id="7" idx="2"/>
+                          <a:endCxn id="2" idx="0"/>
+                        </wps:cNvCnPr>
+                        <wps:spPr>
+                          <a:xfrm>
+                            <a:off x="4932720" y="980661"/>
+                            <a:ext cx="53009" cy="1623393"/>
+                          </a:xfrm>
+                          <a:prstGeom prst="straightConnector1">
+                            <a:avLst/>
+                          </a:prstGeom>
+                          <a:ln>
+                            <a:solidFill>
+                              <a:schemeClr val="tx1"/>
+                            </a:solidFill>
+                            <a:tailEnd type="triangle"/>
+                          </a:ln>
+                        </wps:spPr>
+                        <wps:style>
+                          <a:lnRef idx="1">
+                            <a:schemeClr val="accent1"/>
+                          </a:lnRef>
+                          <a:fillRef idx="0">
+                            <a:schemeClr val="accent1"/>
+                          </a:fillRef>
+                          <a:effectRef idx="0">
+                            <a:schemeClr val="accent1"/>
+                          </a:effectRef>
+                          <a:fontRef idx="minor">
+                            <a:schemeClr val="tx1"/>
+                          </a:fontRef>
+                        </wps:style>
+                        <wps:bodyPr/>
+                      </wps:wsp>
+                      <wps:wsp>
+                        <wps:cNvPr id="9" name="Conector recto de flecha 9">
+                          <a:extLst>
+                            <a:ext uri="{FF2B5EF4-FFF2-40B4-BE49-F238E27FC236}">
+                              <a16:creationId xmlns:a16="http://schemas.microsoft.com/office/drawing/2014/main" id="{DB13592A-E0AE-49BD-B870-0FAC50E9EEA3}"/>
+                            </a:ext>
+                          </a:extLst>
+                        </wps:cNvPr>
+                        <wps:cNvCnPr>
+                          <a:cxnSpLocks/>
+                          <a:stCxn id="2" idx="0"/>
+                          <a:endCxn id="7" idx="2"/>
+                        </wps:cNvCnPr>
+                        <wps:spPr>
+                          <a:xfrm flipH="1" flipV="1">
+                            <a:off x="4932720" y="980661"/>
+                            <a:ext cx="53009" cy="1623393"/>
+                          </a:xfrm>
+                          <a:prstGeom prst="straightConnector1">
+                            <a:avLst/>
+                          </a:prstGeom>
+                          <a:ln>
+                            <a:solidFill>
+                              <a:schemeClr val="tx1"/>
+                            </a:solidFill>
+                            <a:tailEnd type="triangle"/>
+                          </a:ln>
+                        </wps:spPr>
+                        <wps:style>
+                          <a:lnRef idx="1">
+                            <a:schemeClr val="accent1"/>
+                          </a:lnRef>
+                          <a:fillRef idx="0">
+                            <a:schemeClr val="accent1"/>
+                          </a:fillRef>
+                          <a:effectRef idx="0">
+                            <a:schemeClr val="accent1"/>
+                          </a:effectRef>
+                          <a:fontRef idx="minor">
+                            <a:schemeClr val="tx1"/>
+                          </a:fontRef>
+                        </wps:style>
+                        <wps:bodyPr/>
+                      </wps:wsp>
+                      <wps:wsp>
+                        <wps:cNvPr id="10" name="CuadroTexto 17">
+                          <a:extLst>
+                            <a:ext uri="{FF2B5EF4-FFF2-40B4-BE49-F238E27FC236}">
+                              <a16:creationId xmlns:a16="http://schemas.microsoft.com/office/drawing/2014/main" id="{728FD367-C5E3-432F-9231-6CCE5C306B2F}"/>
+                            </a:ext>
+                          </a:extLst>
+                        </wps:cNvPr>
+                        <wps:cNvSpPr txBox="1"/>
+                        <wps:spPr>
+                          <a:xfrm>
+                            <a:off x="4420539" y="1607577"/>
+                            <a:ext cx="1477598" cy="782826"/>
+                          </a:xfrm>
+                          <a:prstGeom prst="rect">
+                            <a:avLst/>
+                          </a:prstGeom>
+                          <a:noFill/>
+                        </wps:spPr>
+                        <wps:txbx>
+                          <w:txbxContent>
+                            <w:p>
+                              <w:pPr>
+                                <w:rPr>
+                                  <w:rFonts w:asciiTheme="minorHAnsi" w:hAnsi="Calibri" w:cstheme="minorBidi"/>
+                                  <w:color w:val="000000" w:themeColor="text1"/>
+                                  <w:kern w:val="24"/>
+                                  <w:sz w:val="36"/>
+                                  <w:szCs w:val="36"/>
+                                  <w:lang w:val="es-ES"/>
+                                </w:rPr>
+                              </w:pPr>
+                              <w:r>
+                                <w:rPr>
+                                  <w:rFonts w:asciiTheme="minorHAnsi" w:hAnsi="Calibri" w:cstheme="minorBidi"/>
+                                  <w:color w:val="000000" w:themeColor="text1"/>
+                                  <w:kern w:val="24"/>
+                                  <w:sz w:val="36"/>
+                                  <w:szCs w:val="36"/>
+                                  <w:lang w:val="es-ES"/>
+                                </w:rPr>
+                                <w:t>Productos</w:t>
+                              </w:r>
+                            </w:p>
+                          </w:txbxContent>
+                        </wps:txbx>
+                        <wps:bodyPr wrap="none" rtlCol="0">
+                          <a:spAutoFit/>
+                        </wps:bodyPr>
+                      </wps:wsp>
+                      <wps:wsp>
+                        <wps:cNvPr id="11" name="Conector: curvado 11">
+                          <a:extLst>
+                            <a:ext uri="{FF2B5EF4-FFF2-40B4-BE49-F238E27FC236}">
+                              <a16:creationId xmlns:a16="http://schemas.microsoft.com/office/drawing/2014/main" id="{18A11A15-CA8F-4015-8B96-FCE3421674E3}"/>
+                            </a:ext>
+                          </a:extLst>
+                        </wps:cNvPr>
+                        <wps:cNvCnPr>
+                          <a:cxnSpLocks/>
+                          <a:stCxn id="2" idx="0"/>
+                          <a:endCxn id="7" idx="1"/>
+                        </wps:cNvCnPr>
+                        <wps:spPr>
+                          <a:xfrm rot="16200000" flipV="1">
+                            <a:off x="3498172" y="1116497"/>
+                            <a:ext cx="2113723" cy="861392"/>
+                          </a:xfrm>
+                          <a:prstGeom prst="curvedConnector4">
+                            <a:avLst>
+                              <a:gd name="adj1" fmla="val 18338"/>
+                              <a:gd name="adj2" fmla="val 186538"/>
+                            </a:avLst>
+                          </a:prstGeom>
+                          <a:ln>
+                            <a:solidFill>
+                              <a:schemeClr val="tx1"/>
+                            </a:solidFill>
+                            <a:headEnd type="triangle"/>
+                            <a:tailEnd type="triangle"/>
+                          </a:ln>
+                        </wps:spPr>
+                        <wps:style>
+                          <a:lnRef idx="1">
+                            <a:schemeClr val="accent1"/>
+                          </a:lnRef>
+                          <a:fillRef idx="0">
+                            <a:schemeClr val="accent1"/>
+                          </a:fillRef>
+                          <a:effectRef idx="0">
+                            <a:schemeClr val="accent1"/>
+                          </a:effectRef>
+                          <a:fontRef idx="minor">
+                            <a:schemeClr val="tx1"/>
+                          </a:fontRef>
+                        </wps:style>
+                        <wps:bodyPr/>
+                      </wps:wsp>
+                      <wps:wsp>
+                        <wps:cNvPr id="12" name="Conector: curvado 12">
+                          <a:extLst>
+                            <a:ext uri="{FF2B5EF4-FFF2-40B4-BE49-F238E27FC236}">
+                              <a16:creationId xmlns:a16="http://schemas.microsoft.com/office/drawing/2014/main" id="{F8A1F7E9-B088-49DA-97B1-10291B209B44}"/>
+                            </a:ext>
+                          </a:extLst>
+                        </wps:cNvPr>
+                        <wps:cNvCnPr>
+                          <a:cxnSpLocks/>
+                          <a:stCxn id="2" idx="0"/>
+                          <a:endCxn id="7" idx="3"/>
+                        </wps:cNvCnPr>
+                        <wps:spPr>
+                          <a:xfrm rot="5400000" flipH="1" flipV="1">
+                            <a:off x="4306555" y="1169506"/>
+                            <a:ext cx="2113723" cy="755374"/>
+                          </a:xfrm>
+                          <a:prstGeom prst="curvedConnector4">
+                            <a:avLst>
+                              <a:gd name="adj1" fmla="val 18338"/>
+                              <a:gd name="adj2" fmla="val 219737"/>
+                            </a:avLst>
+                          </a:prstGeom>
+                          <a:ln>
+                            <a:solidFill>
+                              <a:schemeClr val="tx1"/>
+                            </a:solidFill>
+                            <a:headEnd type="triangle"/>
+                            <a:tailEnd type="triangle"/>
+                          </a:ln>
+                        </wps:spPr>
+                        <wps:style>
+                          <a:lnRef idx="1">
+                            <a:schemeClr val="accent1"/>
+                          </a:lnRef>
+                          <a:fillRef idx="0">
+                            <a:schemeClr val="accent1"/>
+                          </a:fillRef>
+                          <a:effectRef idx="0">
+                            <a:schemeClr val="accent1"/>
+                          </a:effectRef>
+                          <a:fontRef idx="minor">
+                            <a:schemeClr val="tx1"/>
+                          </a:fontRef>
+                        </wps:style>
+                        <wps:bodyPr/>
+                      </wps:wsp>
+                      <wps:wsp>
+                        <wps:cNvPr id="13" name="CuadroTexto 32">
+                          <a:extLst>
+                            <a:ext uri="{FF2B5EF4-FFF2-40B4-BE49-F238E27FC236}">
+                              <a16:creationId xmlns:a16="http://schemas.microsoft.com/office/drawing/2014/main" id="{B87C7410-B439-4D9F-B2A6-5CCD5F937684}"/>
+                            </a:ext>
+                          </a:extLst>
+                        </wps:cNvPr>
+                        <wps:cNvSpPr txBox="1"/>
+                        <wps:spPr>
+                          <a:xfrm>
+                            <a:off x="2957616" y="1186854"/>
+                            <a:ext cx="1758526" cy="782826"/>
+                          </a:xfrm>
+                          <a:prstGeom prst="rect">
+                            <a:avLst/>
+                          </a:prstGeom>
+                          <a:noFill/>
+                        </wps:spPr>
+                        <wps:txbx>
+                          <w:txbxContent>
+                            <w:p>
+                              <w:pPr>
+                                <w:rPr>
+                                  <w:rFonts w:asciiTheme="minorHAnsi" w:hAnsi="Calibri" w:cstheme="minorBidi"/>
+                                  <w:color w:val="000000" w:themeColor="text1"/>
+                                  <w:kern w:val="24"/>
+                                  <w:sz w:val="36"/>
+                                  <w:szCs w:val="36"/>
+                                  <w:lang w:val="es-ES"/>
+                                </w:rPr>
+                              </w:pPr>
+                              <w:proofErr w:type="spellStart"/>
+                              <w:r>
+                                <w:rPr>
+                                  <w:rFonts w:asciiTheme="minorHAnsi" w:hAnsi="Calibri" w:cstheme="minorBidi"/>
+                                  <w:color w:val="000000" w:themeColor="text1"/>
+                                  <w:kern w:val="24"/>
+                                  <w:sz w:val="36"/>
+                                  <w:szCs w:val="36"/>
+                                  <w:lang w:val="es-ES"/>
+                                </w:rPr>
+                                <w:t>Inf</w:t>
+                              </w:r>
+                              <w:proofErr w:type="spellEnd"/>
+                              <w:r>
+                                <w:rPr>
+                                  <w:rFonts w:asciiTheme="minorHAnsi" w:hAnsi="Calibri" w:cstheme="minorBidi"/>
+                                  <w:color w:val="000000" w:themeColor="text1"/>
+                                  <w:kern w:val="24"/>
+                                  <w:sz w:val="36"/>
+                                  <w:szCs w:val="36"/>
+                                  <w:lang w:val="es-ES"/>
+                                </w:rPr>
+                                <w:t>. Usuarios</w:t>
+                              </w:r>
+                            </w:p>
+                          </w:txbxContent>
+                        </wps:txbx>
+                        <wps:bodyPr wrap="none" rtlCol="0">
+                          <a:spAutoFit/>
+                        </wps:bodyPr>
+                      </wps:wsp>
+                      <wps:wsp>
+                        <wps:cNvPr id="14" name="CuadroTexto 33">
+                          <a:extLst>
+                            <a:ext uri="{FF2B5EF4-FFF2-40B4-BE49-F238E27FC236}">
+                              <a16:creationId xmlns:a16="http://schemas.microsoft.com/office/drawing/2014/main" id="{63FEFF1B-0003-469D-9DBB-C218AB062821}"/>
+                            </a:ext>
+                          </a:extLst>
+                        </wps:cNvPr>
+                        <wps:cNvSpPr txBox="1"/>
+                        <wps:spPr>
+                          <a:xfrm>
+                            <a:off x="6221149" y="1238270"/>
+                            <a:ext cx="2182014" cy="782826"/>
+                          </a:xfrm>
+                          <a:prstGeom prst="rect">
+                            <a:avLst/>
+                          </a:prstGeom>
+                          <a:noFill/>
+                        </wps:spPr>
+                        <wps:txbx>
+                          <w:txbxContent>
+                            <w:p>
+                              <w:pPr>
+                                <w:rPr>
+                                  <w:rFonts w:asciiTheme="minorHAnsi" w:hAnsi="Calibri" w:cstheme="minorBidi"/>
+                                  <w:color w:val="000000" w:themeColor="text1"/>
+                                  <w:kern w:val="24"/>
+                                  <w:sz w:val="36"/>
+                                  <w:szCs w:val="36"/>
+                                  <w:lang w:val="es-ES"/>
+                                </w:rPr>
+                              </w:pPr>
+                              <w:proofErr w:type="spellStart"/>
+                              <w:r>
+                                <w:rPr>
+                                  <w:rFonts w:asciiTheme="minorHAnsi" w:hAnsi="Calibri" w:cstheme="minorBidi"/>
+                                  <w:color w:val="000000" w:themeColor="text1"/>
+                                  <w:kern w:val="24"/>
+                                  <w:sz w:val="36"/>
+                                  <w:szCs w:val="36"/>
+                                  <w:lang w:val="es-ES"/>
+                                </w:rPr>
+                                <w:t>Inf</w:t>
+                              </w:r>
+                              <w:proofErr w:type="spellEnd"/>
+                              <w:r>
+                                <w:rPr>
+                                  <w:rFonts w:asciiTheme="minorHAnsi" w:hAnsi="Calibri" w:cstheme="minorBidi"/>
+                                  <w:color w:val="000000" w:themeColor="text1"/>
+                                  <w:kern w:val="24"/>
+                                  <w:sz w:val="36"/>
+                                  <w:szCs w:val="36"/>
+                                  <w:lang w:val="es-ES"/>
+                                </w:rPr>
+                                <w:t>. Boletos cine</w:t>
+                              </w:r>
+                            </w:p>
+                          </w:txbxContent>
+                        </wps:txbx>
+                        <wps:bodyPr wrap="none" rtlCol="0">
+                          <a:spAutoFit/>
+                        </wps:bodyPr>
+                      </wps:wsp>
+                      <wps:wsp>
+                        <wps:cNvPr id="15" name="Rectángulo 15">
+                          <a:extLst>
+                            <a:ext uri="{FF2B5EF4-FFF2-40B4-BE49-F238E27FC236}">
+                              <a16:creationId xmlns:a16="http://schemas.microsoft.com/office/drawing/2014/main" id="{856F0872-6499-41D6-BD05-EF4C5708EEC0}"/>
+                            </a:ext>
+                          </a:extLst>
+                        </wps:cNvPr>
+                        <wps:cNvSpPr/>
+                        <wps:spPr>
+                          <a:xfrm>
+                            <a:off x="4177345" y="5294246"/>
+                            <a:ext cx="1616766" cy="980661"/>
+                          </a:xfrm>
+                          <a:prstGeom prst="rect">
+                            <a:avLst/>
+                          </a:prstGeom>
+                          <a:noFill/>
+                          <a:ln>
+                            <a:solidFill>
+                              <a:schemeClr val="tx1"/>
+                            </a:solidFill>
+                          </a:ln>
+                        </wps:spPr>
+                        <wps:style>
+                          <a:lnRef idx="2">
+                            <a:schemeClr val="accent1">
+                              <a:shade val="50000"/>
+                            </a:schemeClr>
+                          </a:lnRef>
+                          <a:fillRef idx="1">
+                            <a:schemeClr val="accent1"/>
+                          </a:fillRef>
+                          <a:effectRef idx="0">
+                            <a:schemeClr val="accent1"/>
+                          </a:effectRef>
+                          <a:fontRef idx="minor">
+                            <a:schemeClr val="lt1"/>
+                          </a:fontRef>
+                        </wps:style>
+                        <wps:txbx>
+                          <w:txbxContent>
+                            <w:p>
+                              <w:pPr>
+                                <w:jc w:val="center"/>
+                                <w:rPr>
+                                  <w:rFonts w:asciiTheme="minorHAnsi" w:hAnsi="Calibri" w:cstheme="minorBidi"/>
+                                  <w:color w:val="000000"/>
+                                  <w:kern w:val="24"/>
+                                  <w:sz w:val="36"/>
+                                  <w:szCs w:val="36"/>
+                                  <w:lang w:val="es-ES"/>
+                                </w:rPr>
+                              </w:pPr>
+                              <w:r>
+                                <w:rPr>
+                                  <w:rFonts w:asciiTheme="minorHAnsi" w:hAnsi="Calibri" w:cstheme="minorBidi"/>
+                                  <w:color w:val="000000"/>
+                                  <w:kern w:val="24"/>
+                                  <w:sz w:val="36"/>
+                                  <w:szCs w:val="36"/>
+                                  <w:lang w:val="es-ES"/>
+                                </w:rPr>
+                                <w:t>Cliente</w:t>
+                              </w:r>
+                            </w:p>
+                          </w:txbxContent>
+                        </wps:txbx>
+                        <wps:bodyPr rtlCol="0" anchor="ctr"/>
+                      </wps:wsp>
+                      <wps:wsp>
+                        <wps:cNvPr id="16" name="Conector recto de flecha 16">
+                          <a:extLst>
+                            <a:ext uri="{FF2B5EF4-FFF2-40B4-BE49-F238E27FC236}">
+                              <a16:creationId xmlns:a16="http://schemas.microsoft.com/office/drawing/2014/main" id="{1E014805-163A-41C8-B1B6-D4835D5566E5}"/>
+                            </a:ext>
+                          </a:extLst>
+                        </wps:cNvPr>
+                        <wps:cNvCnPr>
+                          <a:cxnSpLocks/>
+                          <a:stCxn id="2" idx="4"/>
+                          <a:endCxn id="15" idx="0"/>
+                        </wps:cNvCnPr>
+                        <wps:spPr>
+                          <a:xfrm flipH="1">
+                            <a:off x="4985728" y="3916019"/>
+                            <a:ext cx="1" cy="1378227"/>
+                          </a:xfrm>
+                          <a:prstGeom prst="straightConnector1">
+                            <a:avLst/>
+                          </a:prstGeom>
+                          <a:ln>
+                            <a:solidFill>
+                              <a:schemeClr val="tx1"/>
+                            </a:solidFill>
+                            <a:headEnd type="triangle"/>
+                            <a:tailEnd type="triangle"/>
+                          </a:ln>
+                        </wps:spPr>
+                        <wps:style>
+                          <a:lnRef idx="1">
+                            <a:schemeClr val="accent1"/>
+                          </a:lnRef>
+                          <a:fillRef idx="0">
+                            <a:schemeClr val="accent1"/>
+                          </a:fillRef>
+                          <a:effectRef idx="0">
+                            <a:schemeClr val="accent1"/>
+                          </a:effectRef>
+                          <a:fontRef idx="minor">
+                            <a:schemeClr val="tx1"/>
+                          </a:fontRef>
+                        </wps:style>
+                        <wps:bodyPr/>
+                      </wps:wsp>
+                      <wps:wsp>
+                        <wps:cNvPr id="17" name="CuadroTexto 39">
+                          <a:extLst>
+                            <a:ext uri="{FF2B5EF4-FFF2-40B4-BE49-F238E27FC236}">
+                              <a16:creationId xmlns:a16="http://schemas.microsoft.com/office/drawing/2014/main" id="{AF6CCA9C-BE0A-426D-A980-8B13642454CB}"/>
+                            </a:ext>
+                          </a:extLst>
+                        </wps:cNvPr>
+                        <wps:cNvSpPr txBox="1"/>
+                        <wps:spPr>
+                          <a:xfrm>
+                            <a:off x="4420539" y="4595731"/>
+                            <a:ext cx="1498563" cy="782826"/>
+                          </a:xfrm>
+                          <a:prstGeom prst="rect">
+                            <a:avLst/>
+                          </a:prstGeom>
+                          <a:noFill/>
+                        </wps:spPr>
+                        <wps:txbx>
+                          <w:txbxContent>
+                            <w:p>
+                              <w:pPr>
+                                <w:rPr>
+                                  <w:rFonts w:asciiTheme="minorHAnsi" w:hAnsi="Calibri" w:cstheme="minorBidi"/>
+                                  <w:color w:val="000000" w:themeColor="text1"/>
+                                  <w:kern w:val="24"/>
+                                  <w:sz w:val="36"/>
+                                  <w:szCs w:val="36"/>
+                                  <w:lang w:val="es-ES"/>
+                                </w:rPr>
+                              </w:pPr>
+                              <w:r>
+                                <w:rPr>
+                                  <w:rFonts w:asciiTheme="minorHAnsi" w:hAnsi="Calibri" w:cstheme="minorBidi"/>
+                                  <w:color w:val="000000" w:themeColor="text1"/>
+                                  <w:kern w:val="24"/>
+                                  <w:sz w:val="36"/>
+                                  <w:szCs w:val="36"/>
+                                  <w:lang w:val="es-ES"/>
+                                </w:rPr>
+                                <w:t>Ganancias</w:t>
+                              </w:r>
+                            </w:p>
+                          </w:txbxContent>
+                        </wps:txbx>
+                        <wps:bodyPr wrap="none" rtlCol="0">
+                          <a:spAutoFit/>
+                        </wps:bodyPr>
+                      </wps:wsp>
+                      <wps:wsp>
+                        <wps:cNvPr id="18" name="Conector: curvado 18">
+                          <a:extLst>
+                            <a:ext uri="{FF2B5EF4-FFF2-40B4-BE49-F238E27FC236}">
+                              <a16:creationId xmlns:a16="http://schemas.microsoft.com/office/drawing/2014/main" id="{4770E22C-7299-477C-90ED-4D698E8C75F1}"/>
+                            </a:ext>
+                          </a:extLst>
+                        </wps:cNvPr>
+                        <wps:cNvCnPr>
+                          <a:cxnSpLocks/>
+                          <a:stCxn id="2" idx="4"/>
+                          <a:endCxn id="15" idx="3"/>
+                        </wps:cNvCnPr>
+                        <wps:spPr>
+                          <a:xfrm rot="16200000" flipH="1">
+                            <a:off x="4455641" y="4446107"/>
+                            <a:ext cx="1868558" cy="808382"/>
+                          </a:xfrm>
+                          <a:prstGeom prst="curvedConnector4">
+                            <a:avLst>
+                              <a:gd name="adj1" fmla="val 33333"/>
+                              <a:gd name="adj2" fmla="val 211886"/>
+                            </a:avLst>
+                          </a:prstGeom>
+                          <a:ln>
+                            <a:solidFill>
+                              <a:schemeClr val="tx1"/>
+                            </a:solidFill>
+                            <a:headEnd type="triangle"/>
+                            <a:tailEnd type="triangle"/>
+                          </a:ln>
+                        </wps:spPr>
+                        <wps:style>
+                          <a:lnRef idx="1">
+                            <a:schemeClr val="accent1"/>
+                          </a:lnRef>
+                          <a:fillRef idx="0">
+                            <a:schemeClr val="accent1"/>
+                          </a:fillRef>
+                          <a:effectRef idx="0">
+                            <a:schemeClr val="accent1"/>
+                          </a:effectRef>
+                          <a:fontRef idx="minor">
+                            <a:schemeClr val="tx1"/>
+                          </a:fontRef>
+                        </wps:style>
+                        <wps:bodyPr/>
+                      </wps:wsp>
+                      <wps:wsp>
+                        <wps:cNvPr id="19" name="CuadroTexto 43">
+                          <a:extLst>
+                            <a:ext uri="{FF2B5EF4-FFF2-40B4-BE49-F238E27FC236}">
+                              <a16:creationId xmlns:a16="http://schemas.microsoft.com/office/drawing/2014/main" id="{E6CE0CA2-7014-4761-AFE9-36A6961500A6}"/>
+                            </a:ext>
+                          </a:extLst>
+                        </wps:cNvPr>
+                        <wps:cNvSpPr txBox="1"/>
+                        <wps:spPr>
+                          <a:xfrm>
+                            <a:off x="6601678" y="5217679"/>
+                            <a:ext cx="1725821" cy="782826"/>
+                          </a:xfrm>
+                          <a:prstGeom prst="rect">
+                            <a:avLst/>
+                          </a:prstGeom>
+                          <a:noFill/>
+                        </wps:spPr>
+                        <wps:txbx>
+                          <w:txbxContent>
+                            <w:p>
+                              <w:pPr>
+                                <w:rPr>
+                                  <w:rFonts w:asciiTheme="minorHAnsi" w:hAnsi="Calibri" w:cstheme="minorBidi"/>
+                                  <w:color w:val="000000" w:themeColor="text1"/>
+                                  <w:kern w:val="24"/>
+                                  <w:sz w:val="36"/>
+                                  <w:szCs w:val="36"/>
+                                  <w:lang w:val="es-ES"/>
+                                </w:rPr>
+                              </w:pPr>
+                              <w:r>
+                                <w:rPr>
+                                  <w:rFonts w:asciiTheme="minorHAnsi" w:hAnsi="Calibri" w:cstheme="minorBidi"/>
+                                  <w:color w:val="000000" w:themeColor="text1"/>
+                                  <w:kern w:val="24"/>
+                                  <w:sz w:val="36"/>
+                                  <w:szCs w:val="36"/>
+                                  <w:lang w:val="es-ES"/>
+                                </w:rPr>
+                                <w:t>Información</w:t>
+                              </w:r>
+                            </w:p>
+                          </w:txbxContent>
+                        </wps:txbx>
+                        <wps:bodyPr wrap="none" rtlCol="0">
+                          <a:spAutoFit/>
+                        </wps:bodyPr>
+                      </wps:wsp>
+                      <wps:wsp>
+                        <wps:cNvPr id="20" name="Rectángulo 20">
+                          <a:extLst>
+                            <a:ext uri="{FF2B5EF4-FFF2-40B4-BE49-F238E27FC236}">
+                              <a16:creationId xmlns:a16="http://schemas.microsoft.com/office/drawing/2014/main" id="{AE6E6912-14FB-43F4-88EA-2D9E2F01AEA4}"/>
+                            </a:ext>
+                          </a:extLst>
+                        </wps:cNvPr>
+                        <wps:cNvSpPr/>
+                        <wps:spPr>
+                          <a:xfrm>
+                            <a:off x="0" y="2820266"/>
+                            <a:ext cx="1616766" cy="980661"/>
+                          </a:xfrm>
+                          <a:prstGeom prst="rect">
+                            <a:avLst/>
+                          </a:prstGeom>
+                          <a:noFill/>
+                          <a:ln>
+                            <a:solidFill>
+                              <a:schemeClr val="tx1"/>
+                            </a:solidFill>
+                          </a:ln>
+                        </wps:spPr>
+                        <wps:style>
+                          <a:lnRef idx="2">
+                            <a:schemeClr val="accent1">
+                              <a:shade val="50000"/>
+                            </a:schemeClr>
+                          </a:lnRef>
+                          <a:fillRef idx="1">
+                            <a:schemeClr val="accent1"/>
+                          </a:fillRef>
+                          <a:effectRef idx="0">
+                            <a:schemeClr val="accent1"/>
+                          </a:effectRef>
+                          <a:fontRef idx="minor">
+                            <a:schemeClr val="lt1"/>
+                          </a:fontRef>
+                        </wps:style>
+                        <wps:txbx>
+                          <w:txbxContent>
+                            <w:p>
+                              <w:pPr>
+                                <w:jc w:val="center"/>
+                                <w:rPr>
+                                  <w:rFonts w:asciiTheme="minorHAnsi" w:hAnsi="Calibri" w:cstheme="minorBidi"/>
+                                  <w:color w:val="000000"/>
+                                  <w:kern w:val="24"/>
+                                  <w:sz w:val="36"/>
+                                  <w:szCs w:val="36"/>
+                                  <w:lang w:val="es-ES"/>
+                                </w:rPr>
+                              </w:pPr>
+                              <w:r>
+                                <w:rPr>
+                                  <w:rFonts w:asciiTheme="minorHAnsi" w:hAnsi="Calibri" w:cstheme="minorBidi"/>
+                                  <w:color w:val="000000"/>
+                                  <w:kern w:val="24"/>
+                                  <w:sz w:val="36"/>
+                                  <w:szCs w:val="36"/>
+                                  <w:lang w:val="es-ES"/>
+                                </w:rPr>
+                                <w:t>Teclado</w:t>
+                              </w:r>
+                            </w:p>
+                          </w:txbxContent>
+                        </wps:txbx>
+                        <wps:bodyPr rtlCol="0" anchor="ctr"/>
+                      </wps:wsp>
+                      <wps:wsp>
+                        <wps:cNvPr id="21" name="Conector recto de flecha 21">
+                          <a:extLst>
+                            <a:ext uri="{FF2B5EF4-FFF2-40B4-BE49-F238E27FC236}">
+                              <a16:creationId xmlns:a16="http://schemas.microsoft.com/office/drawing/2014/main" id="{61E48080-9A5D-493A-B4DA-4DFF78C7046A}"/>
+                            </a:ext>
+                          </a:extLst>
+                        </wps:cNvPr>
+                        <wps:cNvCnPr>
+                          <a:cxnSpLocks/>
+                          <a:stCxn id="20" idx="3"/>
+                          <a:endCxn id="2" idx="2"/>
+                        </wps:cNvCnPr>
+                        <wps:spPr>
+                          <a:xfrm flipV="1">
+                            <a:off x="1616766" y="3260037"/>
+                            <a:ext cx="2481067" cy="50560"/>
+                          </a:xfrm>
+                          <a:prstGeom prst="straightConnector1">
+                            <a:avLst/>
+                          </a:prstGeom>
+                          <a:ln>
+                            <a:solidFill>
+                              <a:schemeClr val="tx1"/>
+                            </a:solidFill>
+                            <a:headEnd type="triangle"/>
+                            <a:tailEnd type="triangle"/>
+                          </a:ln>
+                        </wps:spPr>
+                        <wps:style>
+                          <a:lnRef idx="1">
+                            <a:schemeClr val="accent1"/>
+                          </a:lnRef>
+                          <a:fillRef idx="0">
+                            <a:schemeClr val="accent1"/>
+                          </a:fillRef>
+                          <a:effectRef idx="0">
+                            <a:schemeClr val="accent1"/>
+                          </a:effectRef>
+                          <a:fontRef idx="minor">
+                            <a:schemeClr val="tx1"/>
+                          </a:fontRef>
+                        </wps:style>
+                        <wps:bodyPr/>
+                      </wps:wsp>
+                      <wps:wsp>
+                        <wps:cNvPr id="22" name="CuadroTexto 49">
+                          <a:extLst>
+                            <a:ext uri="{FF2B5EF4-FFF2-40B4-BE49-F238E27FC236}">
+                              <a16:creationId xmlns:a16="http://schemas.microsoft.com/office/drawing/2014/main" id="{6D76BBD6-630E-4821-B26C-E564BE8F317B}"/>
+                            </a:ext>
+                          </a:extLst>
+                        </wps:cNvPr>
+                        <wps:cNvSpPr txBox="1"/>
+                        <wps:spPr>
+                          <a:xfrm>
+                            <a:off x="2201507" y="2915780"/>
+                            <a:ext cx="945092" cy="782826"/>
+                          </a:xfrm>
+                          <a:prstGeom prst="rect">
+                            <a:avLst/>
+                          </a:prstGeom>
+                          <a:noFill/>
+                        </wps:spPr>
+                        <wps:txbx>
+                          <w:txbxContent>
+                            <w:p>
+                              <w:pPr>
+                                <w:rPr>
+                                  <w:rFonts w:asciiTheme="minorHAnsi" w:hAnsi="Calibri" w:cstheme="minorBidi"/>
+                                  <w:color w:val="000000" w:themeColor="text1"/>
+                                  <w:kern w:val="24"/>
+                                  <w:sz w:val="36"/>
+                                  <w:szCs w:val="36"/>
+                                  <w:lang w:val="es-ES"/>
+                                </w:rPr>
+                              </w:pPr>
+                              <w:r>
+                                <w:rPr>
+                                  <w:rFonts w:asciiTheme="minorHAnsi" w:hAnsi="Calibri" w:cstheme="minorBidi"/>
+                                  <w:color w:val="000000" w:themeColor="text1"/>
+                                  <w:kern w:val="24"/>
+                                  <w:sz w:val="36"/>
+                                  <w:szCs w:val="36"/>
+                                  <w:lang w:val="es-ES"/>
+                                </w:rPr>
+                                <w:t>Datos</w:t>
+                              </w:r>
+                            </w:p>
+                          </w:txbxContent>
+                        </wps:txbx>
+                        <wps:bodyPr wrap="none" rtlCol="0">
+                          <a:spAutoFit/>
+                        </wps:bodyPr>
+                      </wps:wsp>
+                      <wps:wsp>
+                        <wps:cNvPr id="23" name="Conector: curvado 23">
+                          <a:extLst>
+                            <a:ext uri="{FF2B5EF4-FFF2-40B4-BE49-F238E27FC236}">
+                              <a16:creationId xmlns:a16="http://schemas.microsoft.com/office/drawing/2014/main" id="{84764B25-00B3-4EA1-8B0A-460168D96FEF}"/>
+                            </a:ext>
+                          </a:extLst>
+                        </wps:cNvPr>
+                        <wps:cNvCnPr>
+                          <a:stCxn id="2" idx="2"/>
+                          <a:endCxn id="20" idx="0"/>
+                        </wps:cNvCnPr>
+                        <wps:spPr>
+                          <a:xfrm rot="10800000">
+                            <a:off x="808383" y="2820267"/>
+                            <a:ext cx="3289450" cy="439771"/>
+                          </a:xfrm>
+                          <a:prstGeom prst="curvedConnector4">
+                            <a:avLst>
+                              <a:gd name="adj1" fmla="val 32072"/>
+                              <a:gd name="adj2" fmla="val 302653"/>
+                            </a:avLst>
+                          </a:prstGeom>
+                          <a:ln>
+                            <a:solidFill>
+                              <a:schemeClr val="tx1"/>
+                            </a:solidFill>
+                            <a:headEnd type="triangle"/>
+                            <a:tailEnd type="triangle"/>
+                          </a:ln>
+                        </wps:spPr>
+                        <wps:style>
+                          <a:lnRef idx="1">
+                            <a:schemeClr val="accent1"/>
+                          </a:lnRef>
+                          <a:fillRef idx="0">
+                            <a:schemeClr val="accent1"/>
+                          </a:fillRef>
+                          <a:effectRef idx="0">
+                            <a:schemeClr val="accent1"/>
+                          </a:effectRef>
+                          <a:fontRef idx="minor">
+                            <a:schemeClr val="tx1"/>
+                          </a:fontRef>
+                        </wps:style>
+                        <wps:bodyPr/>
+                      </wps:wsp>
+                      <wps:wsp>
+                        <wps:cNvPr id="24" name="CuadroTexto 55">
+                          <a:extLst>
+                            <a:ext uri="{FF2B5EF4-FFF2-40B4-BE49-F238E27FC236}">
+                              <a16:creationId xmlns:a16="http://schemas.microsoft.com/office/drawing/2014/main" id="{14890087-4233-48FB-8556-41670A9E4676}"/>
+                            </a:ext>
+                          </a:extLst>
+                        </wps:cNvPr>
+                        <wps:cNvSpPr txBox="1"/>
+                        <wps:spPr>
+                          <a:xfrm>
+                            <a:off x="1247661" y="1432786"/>
+                            <a:ext cx="1542169" cy="782826"/>
+                          </a:xfrm>
+                          <a:prstGeom prst="rect">
+                            <a:avLst/>
+                          </a:prstGeom>
+                          <a:noFill/>
+                        </wps:spPr>
+                        <wps:txbx>
+                          <w:txbxContent>
+                            <w:p>
+                              <w:pPr>
+                                <w:rPr>
+                                  <w:rFonts w:asciiTheme="minorHAnsi" w:hAnsi="Calibri" w:cstheme="minorBidi"/>
+                                  <w:color w:val="000000" w:themeColor="text1"/>
+                                  <w:kern w:val="24"/>
+                                  <w:sz w:val="36"/>
+                                  <w:szCs w:val="36"/>
+                                  <w:lang w:val="es-ES"/>
+                                </w:rPr>
+                              </w:pPr>
+                              <w:r>
+                                <w:rPr>
+                                  <w:rFonts w:asciiTheme="minorHAnsi" w:hAnsi="Calibri" w:cstheme="minorBidi"/>
+                                  <w:color w:val="000000" w:themeColor="text1"/>
+                                  <w:kern w:val="24"/>
+                                  <w:sz w:val="36"/>
+                                  <w:szCs w:val="36"/>
+                                  <w:lang w:val="es-ES"/>
+                                </w:rPr>
+                                <w:t>Comandos</w:t>
+                              </w:r>
+                            </w:p>
+                          </w:txbxContent>
+                        </wps:txbx>
+                        <wps:bodyPr wrap="none" rtlCol="0">
+                          <a:spAutoFit/>
+                        </wps:bodyPr>
+                      </wps:wsp>
+                    </wpg:wgp>
+                  </a:graphicData>
+                </a:graphic>
+                <wp14:sizeRelH relativeFrom="margin">
+                  <wp14:pctWidth>0</wp14:pctWidth>
+                </wp14:sizeRelH>
+                <wp14:sizeRelV relativeFrom="margin">
+                  <wp14:pctHeight>0</wp14:pctHeight>
+                </wp14:sizeRelV>
+              </wp:anchor>
+            </w:drawing>
+          </mc:Choice>
+          <mc:Fallback>
+            <w:pict>
+              <v:group w14:anchorId="492D92B6" id="Grupo 69" o:spid="_x0000_s1026" style="position:absolute;left:0;text-align:left;margin-left:0;margin-top:22.35pt;width:566.9pt;height:311.8pt;z-index:251659264;mso-position-horizontal:left;mso-position-horizontal-relative:page;mso-width-relative:margin;mso-height-relative:margin" coordsize="95084,62749" o:gfxdata="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">
+                <v:oval id="Elipse 2" o:spid="_x0000_s1027" alt="f" style="position:absolute;left:40978;top:26040;width:17758;height:13120;visibility:visible;mso-wrap-style:square;v-text-anchor:middle" o:gfxdata="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" filled="f" strokecolor="black [3213]" strokeweight="1pt">
+                  <v:stroke joinstyle="miter"/>
+                  <v:textbox>
+                    <w:txbxContent>
+                      <w:p>
+                        <w:pPr>
+                          <w:jc w:val="center"/>
+                          <w:rPr>
+                            <w:rFonts w:asciiTheme="minorHAnsi" w:hAnsi="Calibri" w:cstheme="minorBidi"/>
+                            <w:color w:val="000000" w:themeColor="text1"/>
+                            <w:kern w:val="24"/>
+                            <w:sz w:val="32"/>
+                            <w:szCs w:val="32"/>
+                            <w:lang w:val="es-ES"/>
+                          </w:rPr>
+                        </w:pPr>
+                        <w:r>
+                          <w:rPr>
+                            <w:rFonts w:asciiTheme="minorHAnsi" w:hAnsi="Calibri" w:cstheme="minorBidi"/>
+                            <w:color w:val="000000" w:themeColor="text1"/>
+                            <w:kern w:val="24"/>
+                            <w:sz w:val="32"/>
+                            <w:szCs w:val="32"/>
+                            <w:lang w:val="es-ES"/>
+                          </w:rPr>
+                          <w:t>Sistema Dulcería</w:t>
+                        </w:r>
+                      </w:p>
+                    </w:txbxContent>
+                  </v:textbox>
+                </v:oval>
+                <v:rect id="Rectángulo 3" o:spid="_x0000_s1028" style="position:absolute;left:78916;top:27697;width:16168;height:9806;visibility:visible;mso-wrap-style:square;v-text-anchor:middle" o:gfxdata="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" filled="f" strokecolor="black [3213]" strokeweight="1pt">
+                  <v:textbox>
+                    <w:txbxContent>
+                      <w:p>
+                        <w:pPr>
+                          <w:jc w:val="center"/>
+                          <w:rPr>
+                            <w:rFonts w:asciiTheme="minorHAnsi" w:hAnsi="Calibri" w:cstheme="minorBidi"/>
+                            <w:color w:val="000000"/>
+                            <w:kern w:val="24"/>
+                            <w:sz w:val="36"/>
+                            <w:szCs w:val="36"/>
+                            <w:lang w:val="es-ES"/>
+                          </w:rPr>
+                        </w:pPr>
+                        <w:r>
+                          <w:rPr>
+                            <w:rFonts w:asciiTheme="minorHAnsi" w:hAnsi="Calibri" w:cstheme="minorBidi"/>
+                            <w:color w:val="000000"/>
+                            <w:kern w:val="24"/>
+                            <w:sz w:val="36"/>
+                            <w:szCs w:val="36"/>
+                            <w:lang w:val="es-ES"/>
+                          </w:rPr>
+                          <w:t>Usuarios</w:t>
+                        </w:r>
+                      </w:p>
+                    </w:txbxContent>
+                  </v:textbox>
+                </v:rect>
+                <v:shapetype id="_x0000_t32" coordsize="21600,21600" o:spt="32" o:oned="t" path="m,l21600,21600e" filled="f">
+                  <v:path arrowok="t" fillok="f" o:connecttype="none"/>
+                  <o:lock v:ext="edit" shapetype="t"/>
+                </v:shapetype>
+                <v:shape id="Conector recto de flecha 4" o:spid="_x0000_s1029" type="#_x0000_t32" style="position:absolute;left:58736;top:32600;width:20180;height:0;flip:x;visibility:visible;mso-wrap-style:square" o:connectortype="straight" o:gfxdata="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" strokecolor="black [3213]" strokeweight=".5pt">
+                  <v:stroke endarrow="block" joinstyle="miter"/>
+                </v:shape>
+                <v:shape id="Conector recto de flecha 5" o:spid="_x0000_s1030" type="#_x0000_t32" style="position:absolute;left:58736;top:32600;width:20180;height:0;visibility:visible;mso-wrap-style:square" o:connectortype="straight" o:gfxdata="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" strokecolor="black [3213]" strokeweight=".5pt">
+                  <v:stroke endarrow="block" joinstyle="miter"/>
+                </v:shape>
+                <v:shapetype id="_x0000_t202" coordsize="21600,21600" o:spt="202" path="m,l,21600r21600,l21600,xe">
+                  <v:stroke joinstyle="miter"/>
+                  <v:path gradientshapeok="t" o:connecttype="rect"/>
+                </v:shapetype>
+                <v:shape id="CuadroTexto 9" o:spid="_x0000_s1031" type="#_x0000_t202" style="position:absolute;left:64140;top:28366;width:14776;height:7828;visibility:visible;mso-wrap-style:none;v-text-anchor:top" o:gfxdata="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" filled="f" stroked="f">
+                  <v:textbox style="mso-fit-shape-to-text:t">
+                    <w:txbxContent>
+                      <w:p>
+                        <w:pPr>
+                          <w:rPr>
+                            <w:rFonts w:asciiTheme="minorHAnsi" w:hAnsi="Calibri" w:cstheme="minorBidi"/>
+                            <w:color w:val="000000" w:themeColor="text1"/>
+                            <w:kern w:val="24"/>
+                            <w:sz w:val="36"/>
+                            <w:szCs w:val="36"/>
+                            <w:lang w:val="es-ES"/>
+                          </w:rPr>
+                        </w:pPr>
+                        <w:r>
+                          <w:rPr>
+                            <w:rFonts w:asciiTheme="minorHAnsi" w:hAnsi="Calibri" w:cstheme="minorBidi"/>
+                            <w:color w:val="000000" w:themeColor="text1"/>
+                            <w:kern w:val="24"/>
+                            <w:sz w:val="36"/>
+                            <w:szCs w:val="36"/>
+                            <w:lang w:val="es-ES"/>
+                          </w:rPr>
+                          <w:t>Productos</w:t>
+                        </w:r>
+                      </w:p>
+                    </w:txbxContent>
+                  </v:textbox>
+                </v:shape>
+                <v:rect id="Rectángulo 7" o:spid="_x0000_s1032" style="position:absolute;left:41243;width:16168;height:9806;visibility:visible;mso-wrap-style:square;v-text-anchor:middle" o:gfxdata="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" filled="f" strokecolor="black [3213]" strokeweight="1pt">
+                  <v:textbox>
+                    <w:txbxContent>
+                      <w:p>
+                        <w:pPr>
+                          <w:jc w:val="center"/>
+                          <w:rPr>
+                            <w:rFonts w:asciiTheme="minorHAnsi" w:hAnsi="Calibri" w:cstheme="minorBidi"/>
+                            <w:color w:val="000000"/>
+                            <w:kern w:val="24"/>
+                            <w:sz w:val="36"/>
+                            <w:szCs w:val="36"/>
+                            <w:lang w:val="es-ES"/>
+                          </w:rPr>
+                        </w:pPr>
+                        <w:r>
+                          <w:rPr>
+                            <w:rFonts w:asciiTheme="minorHAnsi" w:hAnsi="Calibri" w:cstheme="minorBidi"/>
+                            <w:color w:val="000000"/>
+                            <w:kern w:val="24"/>
+                            <w:sz w:val="36"/>
+                            <w:szCs w:val="36"/>
+                            <w:lang w:val="es-ES"/>
+                          </w:rPr>
+                          <w:t>Base de Datos</w:t>
+                        </w:r>
+                      </w:p>
+                    </w:txbxContent>
+                  </v:textbox>
+                </v:rect>
+                <v:shape id="Conector recto de flecha 8" o:spid="_x0000_s1033" type="#_x0000_t32" style="position:absolute;left:49327;top:9806;width:530;height:16234;visibility:visible;mso-wrap-style:square" o:connectortype="straight" o:gfxdata="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" strokecolor="black [3213]" strokeweight=".5pt">
+                  <v:stroke endarrow="block" joinstyle="miter"/>
+                  <o:lock v:ext="edit" shapetype="f"/>
+                </v:shape>
+                <v:shape id="Conector recto de flecha 9" o:spid="_x0000_s1034" type="#_x0000_t32" style="position:absolute;left:49327;top:9806;width:530;height:16234;flip:x y;visibility:visible;mso-wrap-style:square" o:connectortype="straight" o:gfxdata="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" strokecolor="black [3213]" strokeweight=".5pt">
+                  <v:stroke endarrow="block" joinstyle="miter"/>
+                  <o:lock v:ext="edit" shapetype="f"/>
+                </v:shape>
+                <v:shape id="CuadroTexto 17" o:spid="_x0000_s1035" type="#_x0000_t202" style="position:absolute;left:44205;top:16075;width:14776;height:7829;visibility:visible;mso-wrap-style:none;v-text-anchor:top" o:gfxdata="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" filled="f" stroked="f">
+                  <v:textbox style="mso-fit-shape-to-text:t">
+                    <w:txbxContent>
+                      <w:p>
+                        <w:pPr>
+                          <w:rPr>
+                            <w:rFonts w:asciiTheme="minorHAnsi" w:hAnsi="Calibri" w:cstheme="minorBidi"/>
+                            <w:color w:val="000000" w:themeColor="text1"/>
+                            <w:kern w:val="24"/>
+                            <w:sz w:val="36"/>
+                            <w:szCs w:val="36"/>
+                            <w:lang w:val="es-ES"/>
+                          </w:rPr>
+                        </w:pPr>
+                        <w:r>
+                          <w:rPr>
+                            <w:rFonts w:asciiTheme="minorHAnsi" w:hAnsi="Calibri" w:cstheme="minorBidi"/>
+                            <w:color w:val="000000" w:themeColor="text1"/>
+                            <w:kern w:val="24"/>
+                            <w:sz w:val="36"/>
+                            <w:szCs w:val="36"/>
+                            <w:lang w:val="es-ES"/>
+                          </w:rPr>
+                          <w:t>Productos</w:t>
+                        </w:r>
+                      </w:p>
+                    </w:txbxContent>
+                  </v:textbox>
+                </v:shape>
+                <v:shapetype id="_x0000_t39" coordsize="21600,21600" o:spt="39" o:oned="t" path="m,c@0,0@1@6@1@5@1@7@3@8@2@8@4@8,21600@9,21600,21600e" filled="f">
+                  <v:formulas>
+                    <v:f eqn="mid #0 0"/>
+                    <v:f eqn="val #0"/>
+                    <v:f eqn="mid #0 21600"/>
+                    <v:f eqn="mid #0 @2"/>
+                    <v:f eqn="mid @2 21600"/>
+                    <v:f eqn="mid #1 0"/>
+                    <v:f eqn="mid @5 0"/>
+                    <v:f eqn="mid #1 @5"/>
+                    <v:f eqn="val #1"/>
+                    <v:f eqn="mid #1 21600"/>
+                  </v:formulas>
+                  <v:path arrowok="t" fillok="f" o:connecttype="none"/>
+                  <v:handles>
+                    <v:h position="#0,@5"/>
+                    <v:h position="@2,#1"/>
+                  </v:handles>
+                  <o:lock v:ext="edit" shapetype="t"/>
+                </v:shapetype>
+                <v:shape id="Conector: curvado 11" o:spid="_x0000_s1036" type="#_x0000_t39" style="position:absolute;left:34981;top:11165;width:21137;height:8614;rotation:90;flip:y;visibility:visible;mso-wrap-style:square" o:connectortype="curved" o:gfxdata="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" adj="3961,40292" strokecolor="black [3213]" strokeweight=".5pt">
+                  <v:stroke startarrow="block" endarrow="block" joinstyle="miter"/>
+                  <o:lock v:ext="edit" shapetype="f"/>
+                </v:shape>
+                <v:shape id="Conector: curvado 12" o:spid="_x0000_s1037" type="#_x0000_t39" style="position:absolute;left:43065;top:11695;width:21137;height:7554;rotation:90;flip:x y;visibility:visible;mso-wrap-style:square" o:connectortype="curved" o:gfxdata="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" adj="3961,47463" strokecolor="black [3213]" strokeweight=".5pt">
+                  <v:stroke startarrow="block" endarrow="block" joinstyle="miter"/>
+                  <o:lock v:ext="edit" shapetype="f"/>
+                </v:shape>
+                <v:shape id="CuadroTexto 32" o:spid="_x0000_s1038" type="#_x0000_t202" style="position:absolute;left:29576;top:11868;width:17585;height:7828;visibility:visible;mso-wrap-style:none;v-text-anchor:top" o:gfxdata="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" filled="f" stroked="f">
+                  <v:textbox style="mso-fit-shape-to-text:t">
+                    <w:txbxContent>
+                      <w:p>
+                        <w:pPr>
+                          <w:rPr>
+                            <w:rFonts w:asciiTheme="minorHAnsi" w:hAnsi="Calibri" w:cstheme="minorBidi"/>
+                            <w:color w:val="000000" w:themeColor="text1"/>
+                            <w:kern w:val="24"/>
+                            <w:sz w:val="36"/>
+                            <w:szCs w:val="36"/>
+                            <w:lang w:val="es-ES"/>
+                          </w:rPr>
+                        </w:pPr>
+                        <w:proofErr w:type="spellStart"/>
+                        <w:r>
+                          <w:rPr>
+                            <w:rFonts w:asciiTheme="minorHAnsi" w:hAnsi="Calibri" w:cstheme="minorBidi"/>
+                            <w:color w:val="000000" w:themeColor="text1"/>
+                            <w:kern w:val="24"/>
+                            <w:sz w:val="36"/>
+                            <w:szCs w:val="36"/>
+                            <w:lang w:val="es-ES"/>
+                          </w:rPr>
+                          <w:t>Inf</w:t>
+                        </w:r>
+                        <w:proofErr w:type="spellEnd"/>
+                        <w:r>
+                          <w:rPr>
+                            <w:rFonts w:asciiTheme="minorHAnsi" w:hAnsi="Calibri" w:cstheme="minorBidi"/>
+                            <w:color w:val="000000" w:themeColor="text1"/>
+                            <w:kern w:val="24"/>
+                            <w:sz w:val="36"/>
+                            <w:szCs w:val="36"/>
+                            <w:lang w:val="es-ES"/>
+                          </w:rPr>
+                          <w:t>. Usuarios</w:t>
+                        </w:r>
+                      </w:p>
+                    </w:txbxContent>
+                  </v:textbox>
+                </v:shape>
+                <v:shape id="CuadroTexto 33" o:spid="_x0000_s1039" type="#_x0000_t202" style="position:absolute;left:62211;top:12382;width:21820;height:7828;visibility:visible;mso-wrap-style:none;v-text-anchor:top" o:gfxdata="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" filled="f" stroked="f">
+                  <v:textbox style="mso-fit-shape-to-text:t">
+                    <w:txbxContent>
+                      <w:p>
+                        <w:pPr>
+                          <w:rPr>
+                            <w:rFonts w:asciiTheme="minorHAnsi" w:hAnsi="Calibri" w:cstheme="minorBidi"/>
+                            <w:color w:val="000000" w:themeColor="text1"/>
+                            <w:kern w:val="24"/>
+                            <w:sz w:val="36"/>
+                            <w:szCs w:val="36"/>
+                            <w:lang w:val="es-ES"/>
+                          </w:rPr>
+                        </w:pPr>
+                        <w:proofErr w:type="spellStart"/>
+                        <w:r>
+                          <w:rPr>
+                            <w:rFonts w:asciiTheme="minorHAnsi" w:hAnsi="Calibri" w:cstheme="minorBidi"/>
+                            <w:color w:val="000000" w:themeColor="text1"/>
+                            <w:kern w:val="24"/>
+                            <w:sz w:val="36"/>
+                            <w:szCs w:val="36"/>
+                            <w:lang w:val="es-ES"/>
+                          </w:rPr>
+                          <w:t>Inf</w:t>
+                        </w:r>
+                        <w:proofErr w:type="spellEnd"/>
+                        <w:r>
+                          <w:rPr>
+                            <w:rFonts w:asciiTheme="minorHAnsi" w:hAnsi="Calibri" w:cstheme="minorBidi"/>
+                            <w:color w:val="000000" w:themeColor="text1"/>
+                            <w:kern w:val="24"/>
+                            <w:sz w:val="36"/>
+                            <w:szCs w:val="36"/>
+                            <w:lang w:val="es-ES"/>
+                          </w:rPr>
+                          <w:t>. Boletos cine</w:t>
+                        </w:r>
+                      </w:p>
+                    </w:txbxContent>
+                  </v:textbox>
+                </v:shape>
+                <v:rect id="Rectángulo 15" o:spid="_x0000_s1040" style="position:absolute;left:41773;top:52942;width:16168;height:9807;visibility:visible;mso-wrap-style:square;v-text-anchor:middle" o:gfxdata="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" filled="f" strokecolor="black [3213]" strokeweight="1pt">
+                  <v:textbox>
+                    <w:txbxContent>
+                      <w:p>
+                        <w:pPr>
+                          <w:jc w:val="center"/>
+                          <w:rPr>
+                            <w:rFonts w:asciiTheme="minorHAnsi" w:hAnsi="Calibri" w:cstheme="minorBidi"/>
+                            <w:color w:val="000000"/>
+                            <w:kern w:val="24"/>
+                            <w:sz w:val="36"/>
+                            <w:szCs w:val="36"/>
+                            <w:lang w:val="es-ES"/>
+                          </w:rPr>
+                        </w:pPr>
+                        <w:r>
+                          <w:rPr>
+                            <w:rFonts w:asciiTheme="minorHAnsi" w:hAnsi="Calibri" w:cstheme="minorBidi"/>
+                            <w:color w:val="000000"/>
+                            <w:kern w:val="24"/>
+                            <w:sz w:val="36"/>
+                            <w:szCs w:val="36"/>
+                            <w:lang w:val="es-ES"/>
+                          </w:rPr>
+                          <w:t>Cliente</w:t>
+                        </w:r>
+                      </w:p>
+                    </w:txbxContent>
+                  </v:textbox>
+                </v:rect>
+                <v:shape id="Conector recto de flecha 16" o:spid="_x0000_s1041" type="#_x0000_t32" style="position:absolute;left:49857;top:39160;width:0;height:13782;flip:x;visibility:visible;mso-wrap-style:square" o:connectortype="straight" o:gfxdata="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" strokecolor="black [3213]" strokeweight=".5pt">
+                  <v:stroke startarrow="block" endarrow="block" joinstyle="miter"/>
+                  <o:lock v:ext="edit" shapetype="f"/>
+                </v:shape>
+                <v:shape id="CuadroTexto 39" o:spid="_x0000_s1042" type="#_x0000_t202" style="position:absolute;left:44205;top:45957;width:14986;height:7828;visibility:visible;mso-wrap-style:none;v-text-anchor:top" o:gfxdata="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" filled="f" stroked="f">
+                  <v:textbox style="mso-fit-shape-to-text:t">
+                    <w:txbxContent>
+                      <w:p>
+                        <w:pPr>
+                          <w:rPr>
+                            <w:rFonts w:asciiTheme="minorHAnsi" w:hAnsi="Calibri" w:cstheme="minorBidi"/>
+                            <w:color w:val="000000" w:themeColor="text1"/>
+                            <w:kern w:val="24"/>
+                            <w:sz w:val="36"/>
+                            <w:szCs w:val="36"/>
+                            <w:lang w:val="es-ES"/>
+                          </w:rPr>
+                        </w:pPr>
+                        <w:r>
+                          <w:rPr>
+                            <w:rFonts w:asciiTheme="minorHAnsi" w:hAnsi="Calibri" w:cstheme="minorBidi"/>
+                            <w:color w:val="000000" w:themeColor="text1"/>
+                            <w:kern w:val="24"/>
+                            <w:sz w:val="36"/>
+                            <w:szCs w:val="36"/>
+                            <w:lang w:val="es-ES"/>
+                          </w:rPr>
+                          <w:t>Ganancias</w:t>
+                        </w:r>
+                      </w:p>
+                    </w:txbxContent>
+                  </v:textbox>
+                </v:shape>
+                <v:shape id="Conector: curvado 18" o:spid="_x0000_s1043" type="#_x0000_t39" style="position:absolute;left:44556;top:44461;width:18685;height:8084;rotation:90;flip:x;visibility:visible;mso-wrap-style:square" o:connectortype="curved" o:gfxdata="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" adj="7200,45767" strokecolor="black [3213]" strokeweight=".5pt">
+                  <v:stroke startarrow="block" endarrow="block" joinstyle="miter"/>
+                  <o:lock v:ext="edit" shapetype="f"/>
+                </v:shape>
+                <v:shape id="CuadroTexto 43" o:spid="_x0000_s1044" type="#_x0000_t202" style="position:absolute;left:66016;top:52176;width:17258;height:7829;visibility:visible;mso-wrap-style:none;v-text-anchor:top" o:gfxdata="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" filled="f" stroked="f">
+                  <v:textbox style="mso-fit-shape-to-text:t">
+                    <w:txbxContent>
+                      <w:p>
+                        <w:pPr>
+                          <w:rPr>
+                            <w:rFonts w:asciiTheme="minorHAnsi" w:hAnsi="Calibri" w:cstheme="minorBidi"/>
+                            <w:color w:val="000000" w:themeColor="text1"/>
+                            <w:kern w:val="24"/>
+                            <w:sz w:val="36"/>
+                            <w:szCs w:val="36"/>
+                            <w:lang w:val="es-ES"/>
+                          </w:rPr>
+                        </w:pPr>
+                        <w:r>
+                          <w:rPr>
+                            <w:rFonts w:asciiTheme="minorHAnsi" w:hAnsi="Calibri" w:cstheme="minorBidi"/>
+                            <w:color w:val="000000" w:themeColor="text1"/>
+                            <w:kern w:val="24"/>
+                            <w:sz w:val="36"/>
+                            <w:szCs w:val="36"/>
+                            <w:lang w:val="es-ES"/>
+                          </w:rPr>
+                          <w:t>Información</w:t>
+                        </w:r>
+                      </w:p>
+                    </w:txbxContent>
+                  </v:textbox>
+                </v:shape>
+                <v:rect id="Rectángulo 20" o:spid="_x0000_s1045" style="position:absolute;top:28202;width:16167;height:9807;visibility:visible;mso-wrap-style:square;v-text-anchor:middle" o:gfxdata="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" filled="f" strokecolor="black [3213]" strokeweight="1pt">
+                  <v:textbox>
+                    <w:txbxContent>
+                      <w:p>
+                        <w:pPr>
+                          <w:jc w:val="center"/>
+                          <w:rPr>
+                            <w:rFonts w:asciiTheme="minorHAnsi" w:hAnsi="Calibri" w:cstheme="minorBidi"/>
+                            <w:color w:val="000000"/>
+                            <w:kern w:val="24"/>
+                            <w:sz w:val="36"/>
+                            <w:szCs w:val="36"/>
+                            <w:lang w:val="es-ES"/>
+                          </w:rPr>
+                        </w:pPr>
+                        <w:r>
+                          <w:rPr>
+                            <w:rFonts w:asciiTheme="minorHAnsi" w:hAnsi="Calibri" w:cstheme="minorBidi"/>
+                            <w:color w:val="000000"/>
+                            <w:kern w:val="24"/>
+                            <w:sz w:val="36"/>
+                            <w:szCs w:val="36"/>
+                            <w:lang w:val="es-ES"/>
+                          </w:rPr>
+                          <w:t>Teclado</w:t>
+                        </w:r>
+                      </w:p>
+                    </w:txbxContent>
+                  </v:textbox>
+                </v:rect>
+                <v:shape id="Conector recto de flecha 21" o:spid="_x0000_s1046" type="#_x0000_t32" style="position:absolute;left:16167;top:32600;width:24811;height:505;flip:y;visibility:visible;mso-wrap-style:square" o:connectortype="straight" o:gfxdata="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" strokecolor="black [3213]" strokeweight=".5pt">
+                  <v:stroke startarrow="block" endarrow="block" joinstyle="miter"/>
+                  <o:lock v:ext="edit" shapetype="f"/>
+                </v:shape>
+                <v:shape id="CuadroTexto 49" o:spid="_x0000_s1047" type="#_x0000_t202" style="position:absolute;left:22015;top:29157;width:9450;height:7829;visibility:visible;mso-wrap-style:none;v-text-anchor:top" o:gfxdata="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" filled="f" stroked="f">
+                  <v:textbox style="mso-fit-shape-to-text:t">
+                    <w:txbxContent>
+                      <w:p>
+                        <w:pPr>
+                          <w:rPr>
+                            <w:rFonts w:asciiTheme="minorHAnsi" w:hAnsi="Calibri" w:cstheme="minorBidi"/>
+                            <w:color w:val="000000" w:themeColor="text1"/>
+                            <w:kern w:val="24"/>
+                            <w:sz w:val="36"/>
+                            <w:szCs w:val="36"/>
+                            <w:lang w:val="es-ES"/>
+                          </w:rPr>
+                        </w:pPr>
+                        <w:r>
+                          <w:rPr>
+                            <w:rFonts w:asciiTheme="minorHAnsi" w:hAnsi="Calibri" w:cstheme="minorBidi"/>
+                            <w:color w:val="000000" w:themeColor="text1"/>
+                            <w:kern w:val="24"/>
+                            <w:sz w:val="36"/>
+                            <w:szCs w:val="36"/>
+                            <w:lang w:val="es-ES"/>
+                          </w:rPr>
+                          <w:t>Datos</w:t>
+                        </w:r>
+                      </w:p>
+                    </w:txbxContent>
+                  </v:textbox>
+                </v:shape>
+                <v:shape id="Conector: curvado 23" o:spid="_x0000_s1048" type="#_x0000_t39" style="position:absolute;left:8083;top:28202;width:32895;height:4398;rotation:180;visibility:visible;mso-wrap-style:square" o:connectortype="curved" o:gfxdata="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" adj="6928,65373" strokecolor="black [3213]" strokeweight=".5pt">
+                  <v:stroke startarrow="block" endarrow="block" joinstyle="miter"/>
+                </v:shape>
+                <v:shape id="CuadroTexto 55" o:spid="_x0000_s1049" type="#_x0000_t202" style="position:absolute;left:12476;top:14327;width:15422;height:7829;visibility:visible;mso-wrap-style:none;v-text-anchor:top" o:gfxdata="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" filled="f" stroked="f">
+                  <v:textbox style="mso-fit-shape-to-text:t">
+                    <w:txbxContent>
+                      <w:p>
+                        <w:pPr>
+                          <w:rPr>
+                            <w:rFonts w:asciiTheme="minorHAnsi" w:hAnsi="Calibri" w:cstheme="minorBidi"/>
+                            <w:color w:val="000000" w:themeColor="text1"/>
+                            <w:kern w:val="24"/>
+                            <w:sz w:val="36"/>
+                            <w:szCs w:val="36"/>
+                            <w:lang w:val="es-ES"/>
+                          </w:rPr>
+                        </w:pPr>
+                        <w:r>
+                          <w:rPr>
+                            <w:rFonts w:asciiTheme="minorHAnsi" w:hAnsi="Calibri" w:cstheme="minorBidi"/>
+                            <w:color w:val="000000" w:themeColor="text1"/>
+                            <w:kern w:val="24"/>
+                            <w:sz w:val="36"/>
+                            <w:szCs w:val="36"/>
+                            <w:lang w:val="es-ES"/>
+                          </w:rPr>
+                          <w:t>Comandos</w:t>
+                        </w:r>
+                      </w:p>
+                    </w:txbxContent>
+                  </v:textbox>
+                </v:shape>
+                <w10:wrap type="square" anchorx="page"/>
+              </v:group>
+            </w:pict>
+          </mc:Fallback>
+        </mc:AlternateContent>
+      </w:r>
       <w:r>
         <w:t>Aquí agregar el diagrama de contexto del sistema que se va a desarrollar</w:t>
       </w:r>
     </w:p>
+    <w:p/>
     <w:p>
       <w:r>
         <w:t>Además del diagrama agregar esta información extra:</w:t>
@@ -2619,12 +4678,14 @@
         </w:pBdr>
         <w:spacing w:after="0"/>
       </w:pPr>
+      <w:proofErr w:type="spellStart"/>
       <w:r>
         <w:rPr>
           <w:color w:val="000000"/>
         </w:rPr>
         <w:t>MacOs</w:t>
       </w:r>
+      <w:proofErr w:type="spellEnd"/>
     </w:p>
     <w:p>
       <w:pPr>
@@ -2663,12 +4724,14 @@
         </w:pBdr>
         <w:spacing w:after="0"/>
       </w:pPr>
+      <w:proofErr w:type="spellStart"/>
       <w:r>
         <w:rPr>
           <w:color w:val="000000"/>
         </w:rPr>
         <w:t>IpadOs</w:t>
       </w:r>
+      <w:proofErr w:type="spellEnd"/>
     </w:p>
     <w:p>
       <w:pPr>
@@ -2726,12 +4789,14 @@
           <w:between w:val="nil"/>
         </w:pBdr>
       </w:pPr>
+      <w:proofErr w:type="spellStart"/>
       <w:r>
         <w:rPr>
           <w:color w:val="000000"/>
         </w:rPr>
         <w:t>Tablets</w:t>
       </w:r>
+      <w:proofErr w:type="spellEnd"/>
     </w:p>
     <w:p>
       <w:pPr>
@@ -3703,7 +5768,6 @@
   <w:style w:type="character" w:default="1" w:styleId="Fuentedeprrafopredeter">
     <w:name w:val="Default Paragraph Font"/>
     <w:uiPriority w:val="1"/>
-    <w:semiHidden/>
     <w:unhideWhenUsed/>
   </w:style>
   <w:style w:type="table" w:default="1" w:styleId="Tablanormal">

</xml_diff>

<commit_message>
agregada la parte de Jose Daniel
</commit_message>
<xml_diff>
--- a/Documento de visión y alcance.docx
+++ b/Documento de visión y alcance.docx
@@ -1080,7 +1080,108 @@
       <w:bookmarkStart w:id="1" w:name="_heading=h.30j0zll" w:colFirst="0" w:colLast="0"/>
       <w:bookmarkEnd w:id="1"/>
       <w:r>
-        <w:t>Hacer un sistema para un cine, donde eliges botanas, bebidas y películas antes de poder llegar al cine. El sistema se compone de las siguientes características:</w:t>
+        <w:t>Hacer un sistema para un cine, donde eli</w:t>
+      </w:r>
+      <w:bookmarkStart w:id="2" w:name="_GoBack"/>
+      <w:bookmarkEnd w:id="2"/>
+      <w:r>
+        <w:t>ges botanas, bebidas y películas antes de poder llegar al cine. El sistema se compone de las siguientes características:</w:t>
+      </w:r>
+    </w:p>
+    <w:p>
+      <w:pPr>
+        <w:pStyle w:val="NormalWeb"/>
+        <w:numPr>
+          <w:ilvl w:val="0"/>
+          <w:numId w:val="15"/>
+        </w:numPr>
+        <w:shd w:val="clear" w:color="auto" w:fill="FFFFFF"/>
+        <w:spacing w:before="240" w:beforeAutospacing="0" w:after="240" w:afterAutospacing="0"/>
+        <w:rPr>
+          <w:rFonts w:ascii="Arial" w:eastAsia="Arial" w:hAnsi="Arial" w:cs="Arial"/>
+          <w:sz w:val="22"/>
+          <w:szCs w:val="22"/>
+        </w:rPr>
+      </w:pPr>
+      <w:r>
+        <w:rPr>
+          <w:rFonts w:ascii="Arial" w:eastAsia="Arial" w:hAnsi="Arial" w:cs="Arial"/>
+          <w:sz w:val="22"/>
+          <w:szCs w:val="22"/>
+        </w:rPr>
+        <w:t>Solicitar un usuario para comprar, de lo contrario hay que registrarse (ingresando nombre, apellidos, email, dirección, teléfono, etc.).</w:t>
+      </w:r>
+    </w:p>
+    <w:p>
+      <w:pPr>
+        <w:pStyle w:val="NormalWeb"/>
+        <w:numPr>
+          <w:ilvl w:val="0"/>
+          <w:numId w:val="15"/>
+        </w:numPr>
+        <w:shd w:val="clear" w:color="auto" w:fill="FFFFFF"/>
+        <w:spacing w:before="240" w:beforeAutospacing="0" w:after="240" w:afterAutospacing="0"/>
+        <w:rPr>
+          <w:rFonts w:ascii="Arial" w:eastAsia="Arial" w:hAnsi="Arial" w:cs="Arial"/>
+          <w:sz w:val="22"/>
+          <w:szCs w:val="22"/>
+        </w:rPr>
+      </w:pPr>
+      <w:r>
+        <w:rPr>
+          <w:rFonts w:ascii="Arial" w:eastAsia="Arial" w:hAnsi="Arial" w:cs="Arial"/>
+          <w:sz w:val="22"/>
+          <w:szCs w:val="22"/>
+        </w:rPr>
+        <w:t>El usuario puede entrar a la opción de botanas y bebidas, donde podrá elegir lo que quiera de la lista de productos mostrados.</w:t>
+      </w:r>
+    </w:p>
+    <w:p>
+      <w:pPr>
+        <w:pStyle w:val="NormalWeb"/>
+        <w:numPr>
+          <w:ilvl w:val="0"/>
+          <w:numId w:val="15"/>
+        </w:numPr>
+        <w:shd w:val="clear" w:color="auto" w:fill="FFFFFF"/>
+        <w:spacing w:before="240" w:beforeAutospacing="0" w:after="240" w:afterAutospacing="0"/>
+        <w:rPr>
+          <w:rFonts w:ascii="Arial" w:eastAsia="Arial" w:hAnsi="Arial" w:cs="Arial"/>
+          <w:sz w:val="22"/>
+          <w:szCs w:val="22"/>
+        </w:rPr>
+      </w:pPr>
+      <w:r>
+        <w:rPr>
+          <w:rFonts w:ascii="Arial" w:eastAsia="Arial" w:hAnsi="Arial" w:cs="Arial"/>
+          <w:sz w:val="22"/>
+          <w:szCs w:val="22"/>
+        </w:rPr>
+        <w:t>El usuario puede pagar los servicios y productos al terminar de escogerlos, ingresando una tarjeta de débito o crédito o también con la opción de pagarlo en la sucursal con efectivo.</w:t>
+      </w:r>
+    </w:p>
+    <w:p>
+      <w:pPr>
+        <w:pStyle w:val="NormalWeb"/>
+        <w:numPr>
+          <w:ilvl w:val="0"/>
+          <w:numId w:val="15"/>
+        </w:numPr>
+        <w:shd w:val="clear" w:color="auto" w:fill="FFFFFF"/>
+        <w:spacing w:before="240" w:beforeAutospacing="0" w:after="240" w:afterAutospacing="0"/>
+        <w:rPr>
+          <w:rFonts w:ascii="Arial" w:eastAsia="Arial" w:hAnsi="Arial" w:cs="Arial"/>
+          <w:sz w:val="22"/>
+          <w:szCs w:val="22"/>
+        </w:rPr>
+      </w:pPr>
+      <w:r>
+        <w:rPr>
+          <w:rFonts w:ascii="Arial" w:eastAsia="Arial" w:hAnsi="Arial" w:cs="Arial"/>
+          <w:sz w:val="22"/>
+          <w:szCs w:val="22"/>
+        </w:rPr>
+        <w:t>Debe haber un control de inventario de la sucursal.</w:t>
       </w:r>
     </w:p>
     <w:p>
@@ -1100,87 +1201,7 @@
           <w:sz w:val="22"/>
           <w:szCs w:val="22"/>
         </w:rPr>
-        <w:t>-Solicitar un usuario para comprar, de lo contrario hay que registrarse (ingresando nombre, apellidos, email, dirección, teléfono, etc.).</w:t>
-      </w:r>
-    </w:p>
-    <w:p>
-      <w:pPr>
-        <w:pStyle w:val="NormalWeb"/>
-        <w:shd w:val="clear" w:color="auto" w:fill="FFFFFF"/>
-        <w:spacing w:before="240" w:beforeAutospacing="0" w:after="240" w:afterAutospacing="0"/>
-        <w:rPr>
-          <w:rFonts w:ascii="Arial" w:eastAsia="Arial" w:hAnsi="Arial" w:cs="Arial"/>
-          <w:sz w:val="22"/>
-          <w:szCs w:val="22"/>
-        </w:rPr>
-      </w:pPr>
-      <w:r>
-        <w:rPr>
-          <w:rFonts w:ascii="Arial" w:eastAsia="Arial" w:hAnsi="Arial" w:cs="Arial"/>
-          <w:sz w:val="22"/>
-          <w:szCs w:val="22"/>
-        </w:rPr>
-        <w:t>-El usuario puede entrar a la opción de películas, escoger cuál le gustaría ver y posteriormente reservar su boleto, una vez reservado puede acceder a las opciones para escoger las botanas y bebidas que quiera.</w:t>
-      </w:r>
-    </w:p>
-    <w:p>
-      <w:pPr>
-        <w:pStyle w:val="NormalWeb"/>
-        <w:shd w:val="clear" w:color="auto" w:fill="FFFFFF"/>
-        <w:spacing w:before="240" w:beforeAutospacing="0" w:after="240" w:afterAutospacing="0"/>
-        <w:rPr>
-          <w:rFonts w:ascii="Arial" w:eastAsia="Arial" w:hAnsi="Arial" w:cs="Arial"/>
-          <w:sz w:val="22"/>
-          <w:szCs w:val="22"/>
-        </w:rPr>
-      </w:pPr>
-      <w:r>
-        <w:rPr>
-          <w:rFonts w:ascii="Arial" w:eastAsia="Arial" w:hAnsi="Arial" w:cs="Arial"/>
-          <w:sz w:val="22"/>
-          <w:szCs w:val="22"/>
-        </w:rPr>
-        <w:t>-Implementar un sistema de prioridades para atender primero a las personas que compraron un boleto.</w:t>
-      </w:r>
-    </w:p>
-    <w:p>
-      <w:pPr>
-        <w:pStyle w:val="NormalWeb"/>
-        <w:shd w:val="clear" w:color="auto" w:fill="FFFFFF"/>
-        <w:spacing w:before="240" w:beforeAutospacing="0" w:after="240" w:afterAutospacing="0"/>
-        <w:rPr>
-          <w:rFonts w:ascii="Arial" w:eastAsia="Arial" w:hAnsi="Arial" w:cs="Arial"/>
-          <w:sz w:val="22"/>
-          <w:szCs w:val="22"/>
-        </w:rPr>
-      </w:pPr>
-      <w:r>
-        <w:rPr>
-          <w:rFonts w:ascii="Arial" w:eastAsia="Arial" w:hAnsi="Arial" w:cs="Arial"/>
-          <w:sz w:val="22"/>
-          <w:szCs w:val="22"/>
-        </w:rPr>
-        <w:t>-El usuario puede pagar los servicios y productos al terminar de escogerlos (el boleto se podría cambiar por un código, evitando el uso de papel), ingresando una tarjeta de débito o crédito o también con la opción de pagarlo en la sucursal con efectivo.</w:t>
-      </w:r>
-    </w:p>
-    <w:p>
-      <w:pPr>
-        <w:pStyle w:val="NormalWeb"/>
-        <w:shd w:val="clear" w:color="auto" w:fill="FFFFFF"/>
-        <w:spacing w:before="240" w:beforeAutospacing="0" w:after="240" w:afterAutospacing="0"/>
-        <w:rPr>
-          <w:rFonts w:ascii="Arial" w:eastAsia="Arial" w:hAnsi="Arial" w:cs="Arial"/>
-          <w:sz w:val="22"/>
-          <w:szCs w:val="22"/>
-        </w:rPr>
-      </w:pPr>
-      <w:r>
-        <w:rPr>
-          <w:rFonts w:ascii="Arial" w:eastAsia="Arial" w:hAnsi="Arial" w:cs="Arial"/>
-          <w:sz w:val="22"/>
-          <w:szCs w:val="22"/>
-        </w:rPr>
-        <w:t>-Debe haber un control de inventario de la sucursal.</w:t>
+        <w:t>.</w:t>
       </w:r>
     </w:p>
     <w:p>
@@ -1196,8 +1217,8 @@
       <w:pPr>
         <w:pStyle w:val="Ttulo2"/>
       </w:pPr>
-      <w:bookmarkStart w:id="2" w:name="_heading=h.1fob9te" w:colFirst="0" w:colLast="0"/>
-      <w:bookmarkEnd w:id="2"/>
+      <w:bookmarkStart w:id="3" w:name="_heading=h.1fob9te" w:colFirst="0" w:colLast="0"/>
+      <w:bookmarkEnd w:id="3"/>
       <w:r>
         <w:t>2.1 Antecedentes y problemática</w:t>
       </w:r>
@@ -1279,8 +1300,8 @@
       <w:pPr>
         <w:pStyle w:val="Ttulo2"/>
       </w:pPr>
-      <w:bookmarkStart w:id="3" w:name="_heading=h.3znysh7" w:colFirst="0" w:colLast="0"/>
-      <w:bookmarkEnd w:id="3"/>
+      <w:bookmarkStart w:id="4" w:name="_heading=h.3znysh7" w:colFirst="0" w:colLast="0"/>
+      <w:bookmarkEnd w:id="4"/>
       <w:r>
         <w:t>2.2 Necesidades</w:t>
       </w:r>
@@ -1398,18 +1419,21 @@
           </w:tcPr>
           <w:p>
             <w:r>
+              <w:t>Nec-04</w:t>
+            </w:r>
+          </w:p>
+        </w:tc>
+        <w:tc>
+          <w:tcPr>
+            <w:tcW w:w="4247" w:type="dxa"/>
+          </w:tcPr>
+          <w:p>
+            <w:r>
+              <w:t xml:space="preserve">Debe dar uno o más códigos al hacer </w:t>
+            </w:r>
+            <w:r>
               <w:lastRenderedPageBreak/>
-              <w:t>Nec-04</w:t>
-            </w:r>
-          </w:p>
-        </w:tc>
-        <w:tc>
-          <w:tcPr>
-            <w:tcW w:w="4247" w:type="dxa"/>
-          </w:tcPr>
-          <w:p>
-            <w:r>
-              <w:t>Debe dar uno o más códigos al hacer una compra, evitando el uso del papel.</w:t>
+              <w:t>una compra, evitando el uso del papel.</w:t>
             </w:r>
           </w:p>
         </w:tc>
@@ -1421,6 +1445,7 @@
           </w:tcPr>
           <w:p>
             <w:r>
+              <w:lastRenderedPageBreak/>
               <w:t>Nec-05</w:t>
             </w:r>
           </w:p>
@@ -1558,8 +1583,8 @@
       <w:pPr>
         <w:pStyle w:val="Ttulo2"/>
       </w:pPr>
-      <w:bookmarkStart w:id="4" w:name="_heading=h.2et92p0" w:colFirst="0" w:colLast="0"/>
-      <w:bookmarkEnd w:id="4"/>
+      <w:bookmarkStart w:id="5" w:name="_heading=h.2et92p0" w:colFirst="0" w:colLast="0"/>
+      <w:bookmarkEnd w:id="5"/>
       <w:r>
         <w:t>2.3 Procesos clave del negocio</w:t>
       </w:r>
@@ -1771,8 +1796,11 @@
               </w:numPr>
             </w:pPr>
             <w:r>
+              <w:t xml:space="preserve">El usuario busca en el libro el </w:t>
+            </w:r>
+            <w:r>
               <w:lastRenderedPageBreak/>
-              <w:t>El usuario busca en el libro el producto X por su clave.</w:t>
+              <w:t>producto X por su clave.</w:t>
             </w:r>
           </w:p>
           <w:p>
@@ -2092,9 +2120,10 @@
       <w:pPr>
         <w:pStyle w:val="Ttulo2"/>
       </w:pPr>
-      <w:bookmarkStart w:id="5" w:name="_heading=h.tyjcwt" w:colFirst="0" w:colLast="0"/>
-      <w:bookmarkEnd w:id="5"/>
+      <w:bookmarkStart w:id="6" w:name="_heading=h.tyjcwt" w:colFirst="0" w:colLast="0"/>
+      <w:bookmarkEnd w:id="6"/>
       <w:r>
+        <w:lastRenderedPageBreak/>
         <w:t>2.4 Oportunidades del negocio</w:t>
       </w:r>
     </w:p>
@@ -2122,10 +2151,7 @@
         <w:t xml:space="preserve">Esto a su vez se traduce en una forma más óptima de atender a los clientes potenciales, lo que conlleva a una mayor satisfacción de los mismos, así como a buenas reseñas y más ingresos. </w:t>
       </w:r>
     </w:p>
-    <w:p>
-      <w:bookmarkStart w:id="6" w:name="_GoBack"/>
-      <w:bookmarkEnd w:id="6"/>
-    </w:p>
+    <w:p/>
     <w:p>
       <w:pPr>
         <w:pStyle w:val="Ttulo2"/>
@@ -2615,7 +2641,6 @@
           </w:tcPr>
           <w:p>
             <w:r>
-              <w:lastRenderedPageBreak/>
               <w:t>f4</w:t>
             </w:r>
           </w:p>
@@ -2681,7 +2706,11 @@
               <w:cnfStyle w:val="000000000000" w:firstRow="0" w:lastRow="0" w:firstColumn="0" w:lastColumn="0" w:oddVBand="0" w:evenVBand="0" w:oddHBand="0" w:evenHBand="0" w:firstRowFirstColumn="0" w:firstRowLastColumn="0" w:lastRowFirstColumn="0" w:lastRowLastColumn="0"/>
             </w:pPr>
             <w:r>
-              <w:t>Registro de la forma de pago mediante tarjeta</w:t>
+              <w:t xml:space="preserve">Registro de la forma </w:t>
+            </w:r>
+            <w:r>
+              <w:lastRenderedPageBreak/>
+              <w:t>de pago mediante tarjeta</w:t>
             </w:r>
           </w:p>
         </w:tc>
@@ -2694,6 +2723,7 @@
               <w:cnfStyle w:val="000000000000" w:firstRow="0" w:lastRow="0" w:firstColumn="0" w:lastColumn="0" w:oddVBand="0" w:evenVBand="0" w:oddHBand="0" w:evenHBand="0" w:firstRowFirstColumn="0" w:firstRowLastColumn="0" w:lastRowFirstColumn="0" w:lastRowLastColumn="0"/>
             </w:pPr>
             <w:r>
+              <w:lastRenderedPageBreak/>
               <w:t>Alta</w:t>
             </w:r>
           </w:p>
@@ -2720,6 +2750,7 @@
           </w:tcPr>
           <w:p>
             <w:r>
+              <w:lastRenderedPageBreak/>
               <w:t>f6</w:t>
             </w:r>
           </w:p>
@@ -3063,9 +3094,9 @@
         <w:tblLook w:val="04A0" w:firstRow="1" w:lastRow="0" w:firstColumn="1" w:lastColumn="0" w:noHBand="0" w:noVBand="1"/>
       </w:tblPr>
       <w:tblGrid>
-        <w:gridCol w:w="1980"/>
-        <w:gridCol w:w="1984"/>
-        <w:gridCol w:w="4530"/>
+        <w:gridCol w:w="1555"/>
+        <w:gridCol w:w="3260"/>
+        <w:gridCol w:w="3679"/>
       </w:tblGrid>
       <w:tr>
         <w:trPr>
@@ -3074,7 +3105,7 @@
         <w:tc>
           <w:tcPr>
             <w:cnfStyle w:val="001000000000" w:firstRow="0" w:lastRow="0" w:firstColumn="1" w:lastColumn="0" w:oddVBand="0" w:evenVBand="0" w:oddHBand="0" w:evenHBand="0" w:firstRowFirstColumn="0" w:firstRowLastColumn="0" w:lastRowFirstColumn="0" w:lastRowLastColumn="0"/>
-            <w:tcW w:w="1980" w:type="dxa"/>
+            <w:tcW w:w="1555" w:type="dxa"/>
           </w:tcPr>
           <w:p>
             <w:r>
@@ -3084,7 +3115,7 @@
         </w:tc>
         <w:tc>
           <w:tcPr>
-            <w:tcW w:w="1984" w:type="dxa"/>
+            <w:tcW w:w="3260" w:type="dxa"/>
           </w:tcPr>
           <w:p>
             <w:pPr>
@@ -3097,7 +3128,7 @@
         </w:tc>
         <w:tc>
           <w:tcPr>
-            <w:tcW w:w="4530" w:type="dxa"/>
+            <w:tcW w:w="3679" w:type="dxa"/>
           </w:tcPr>
           <w:p>
             <w:pPr>
@@ -3113,57 +3144,510 @@
         <w:tc>
           <w:tcPr>
             <w:cnfStyle w:val="001000000000" w:firstRow="0" w:lastRow="0" w:firstColumn="1" w:lastColumn="0" w:oddVBand="0" w:evenVBand="0" w:oddHBand="0" w:evenHBand="0" w:firstRowFirstColumn="0" w:firstRowLastColumn="0" w:lastRowFirstColumn="0" w:lastRowLastColumn="0"/>
-            <w:tcW w:w="1980" w:type="dxa"/>
-          </w:tcPr>
-          <w:p/>
-        </w:tc>
-        <w:tc>
-          <w:tcPr>
-            <w:tcW w:w="1984" w:type="dxa"/>
+            <w:tcW w:w="1555" w:type="dxa"/>
+          </w:tcPr>
+          <w:p>
+            <w:r>
+              <w:t>202101</w:t>
+            </w:r>
+          </w:p>
+        </w:tc>
+        <w:tc>
+          <w:tcPr>
+            <w:tcW w:w="3260" w:type="dxa"/>
           </w:tcPr>
           <w:p>
             <w:pPr>
               <w:cnfStyle w:val="000000000000" w:firstRow="0" w:lastRow="0" w:firstColumn="0" w:lastColumn="0" w:oddVBand="0" w:evenVBand="0" w:oddHBand="0" w:evenHBand="0" w:firstRowFirstColumn="0" w:firstRowLastColumn="0" w:lastRowFirstColumn="0" w:lastRowLastColumn="0"/>
             </w:pPr>
-          </w:p>
-        </w:tc>
-        <w:tc>
-          <w:tcPr>
-            <w:tcW w:w="4530" w:type="dxa"/>
+            <w:r>
+              <w:t>Jefe de equipo</w:t>
+            </w:r>
+          </w:p>
+        </w:tc>
+        <w:tc>
+          <w:tcPr>
+            <w:tcW w:w="3679" w:type="dxa"/>
           </w:tcPr>
           <w:p>
             <w:pPr>
               <w:cnfStyle w:val="000000000000" w:firstRow="0" w:lastRow="0" w:firstColumn="0" w:lastColumn="0" w:oddVBand="0" w:evenVBand="0" w:oddHBand="0" w:evenHBand="0" w:firstRowFirstColumn="0" w:firstRowLastColumn="0" w:lastRowFirstColumn="0" w:lastRowLastColumn="0"/>
             </w:pPr>
-          </w:p>
-        </w:tc>
-      </w:tr>
-      <w:tr>
-        <w:tc>
-          <w:tcPr>
-            <w:cnfStyle w:val="001000000000" w:firstRow="0" w:lastRow="0" w:firstColumn="1" w:lastColumn="0" w:oddVBand="0" w:evenVBand="0" w:oddHBand="0" w:evenHBand="0" w:firstRowFirstColumn="0" w:firstRowLastColumn="0" w:lastRowFirstColumn="0" w:lastRowLastColumn="0"/>
-            <w:tcW w:w="1980" w:type="dxa"/>
-          </w:tcPr>
-          <w:p/>
-        </w:tc>
-        <w:tc>
-          <w:tcPr>
-            <w:tcW w:w="1984" w:type="dxa"/>
-          </w:tcPr>
+            <w:r>
+              <w:t>Se encarga de repartir el trabajo entre los desarrolladores, al igual de entregar los trabajos y funcionar como un puente entre el profesor y los integrantes del equipo.</w:t>
+            </w:r>
+          </w:p>
           <w:p>
             <w:pPr>
               <w:cnfStyle w:val="000000000000" w:firstRow="0" w:lastRow="0" w:firstColumn="0" w:lastColumn="0" w:oddVBand="0" w:evenVBand="0" w:oddHBand="0" w:evenHBand="0" w:firstRowFirstColumn="0" w:firstRowLastColumn="0" w:lastRowFirstColumn="0" w:lastRowLastColumn="0"/>
             </w:pPr>
-          </w:p>
-        </w:tc>
-        <w:tc>
-          <w:tcPr>
-            <w:tcW w:w="4530" w:type="dxa"/>
+            <w:proofErr w:type="gramStart"/>
+            <w:r>
+              <w:t>Igual ,</w:t>
+            </w:r>
+            <w:proofErr w:type="gramEnd"/>
+            <w:r>
+              <w:t xml:space="preserve"> en dado caso de tener un cliente, el jefe de equipo se encargara de mantener una conexión fiable entre el equipo de desarrollo y el cliente para un trabajo eficiente.</w:t>
+            </w:r>
+          </w:p>
+        </w:tc>
+      </w:tr>
+      <w:tr>
+        <w:tc>
+          <w:tcPr>
+            <w:cnfStyle w:val="001000000000" w:firstRow="0" w:lastRow="0" w:firstColumn="1" w:lastColumn="0" w:oddVBand="0" w:evenVBand="0" w:oddHBand="0" w:evenHBand="0" w:firstRowFirstColumn="0" w:firstRowLastColumn="0" w:lastRowFirstColumn="0" w:lastRowLastColumn="0"/>
+            <w:tcW w:w="1555" w:type="dxa"/>
+          </w:tcPr>
+          <w:p>
+            <w:r>
+              <w:t>202102</w:t>
+            </w:r>
+          </w:p>
+        </w:tc>
+        <w:tc>
+          <w:tcPr>
+            <w:tcW w:w="3260" w:type="dxa"/>
+          </w:tcPr>
+          <w:p>
+            <w:pPr>
+              <w:pBdr>
+                <w:top w:val="nil"/>
+                <w:left w:val="nil"/>
+                <w:bottom w:val="nil"/>
+                <w:right w:val="nil"/>
+                <w:between w:val="nil"/>
+              </w:pBdr>
+              <w:cnfStyle w:val="000000000000" w:firstRow="0" w:lastRow="0" w:firstColumn="0" w:lastColumn="0" w:oddVBand="0" w:evenVBand="0" w:oddHBand="0" w:evenHBand="0" w:firstRowFirstColumn="0" w:firstRowLastColumn="0" w:lastRowFirstColumn="0" w:lastRowLastColumn="0"/>
+            </w:pPr>
+            <w:r>
+              <w:t>Equipo de desarrollo</w:t>
+            </w:r>
+          </w:p>
+        </w:tc>
+        <w:tc>
+          <w:tcPr>
+            <w:tcW w:w="3679" w:type="dxa"/>
           </w:tcPr>
           <w:p>
             <w:pPr>
               <w:cnfStyle w:val="000000000000" w:firstRow="0" w:lastRow="0" w:firstColumn="0" w:lastColumn="0" w:oddVBand="0" w:evenVBand="0" w:oddHBand="0" w:evenHBand="0" w:firstRowFirstColumn="0" w:firstRowLastColumn="0" w:lastRowFirstColumn="0" w:lastRowLastColumn="0"/>
             </w:pPr>
+            <w:r>
+              <w:t xml:space="preserve">Trabajan en conjunto con el equipo de </w:t>
+            </w:r>
+            <w:proofErr w:type="spellStart"/>
+            <w:r>
+              <w:t>planeacion</w:t>
+            </w:r>
+            <w:proofErr w:type="spellEnd"/>
+            <w:r>
+              <w:t xml:space="preserve"> para construir el sistema</w:t>
+            </w:r>
+          </w:p>
+        </w:tc>
+      </w:tr>
+      <w:tr>
+        <w:tc>
+          <w:tcPr>
+            <w:cnfStyle w:val="001000000000" w:firstRow="0" w:lastRow="0" w:firstColumn="1" w:lastColumn="0" w:oddVBand="0" w:evenVBand="0" w:oddHBand="0" w:evenHBand="0" w:firstRowFirstColumn="0" w:firstRowLastColumn="0" w:lastRowFirstColumn="0" w:lastRowLastColumn="0"/>
+            <w:tcW w:w="1555" w:type="dxa"/>
+          </w:tcPr>
+          <w:p>
+            <w:r>
+              <w:t>202103</w:t>
+            </w:r>
+          </w:p>
+        </w:tc>
+        <w:tc>
+          <w:tcPr>
+            <w:tcW w:w="3260" w:type="dxa"/>
+          </w:tcPr>
+          <w:p>
+            <w:pPr>
+              <w:pBdr>
+                <w:top w:val="nil"/>
+                <w:left w:val="nil"/>
+                <w:bottom w:val="nil"/>
+                <w:right w:val="nil"/>
+                <w:between w:val="nil"/>
+              </w:pBdr>
+              <w:cnfStyle w:val="000000000000" w:firstRow="0" w:lastRow="0" w:firstColumn="0" w:lastColumn="0" w:oddVBand="0" w:evenVBand="0" w:oddHBand="0" w:evenHBand="0" w:firstRowFirstColumn="0" w:firstRowLastColumn="0" w:lastRowFirstColumn="0" w:lastRowLastColumn="0"/>
+            </w:pPr>
+            <w:r>
+              <w:t>Equipo de pruebas</w:t>
+            </w:r>
+          </w:p>
+        </w:tc>
+        <w:tc>
+          <w:tcPr>
+            <w:tcW w:w="3679" w:type="dxa"/>
+          </w:tcPr>
+          <w:p>
+            <w:pPr>
+              <w:cnfStyle w:val="000000000000" w:firstRow="0" w:lastRow="0" w:firstColumn="0" w:lastColumn="0" w:oddVBand="0" w:evenVBand="0" w:oddHBand="0" w:evenHBand="0" w:firstRowFirstColumn="0" w:firstRowLastColumn="0" w:lastRowFirstColumn="0" w:lastRowLastColumn="0"/>
+            </w:pPr>
+            <w:r>
+              <w:t>Se encargar de realizar pruebas al sistema, con el fin de buscar errores y ver una forma de mejorar el sistema</w:t>
+            </w:r>
+          </w:p>
+        </w:tc>
+      </w:tr>
+      <w:tr>
+        <w:tc>
+          <w:tcPr>
+            <w:cnfStyle w:val="001000000000" w:firstRow="0" w:lastRow="0" w:firstColumn="1" w:lastColumn="0" w:oddVBand="0" w:evenVBand="0" w:oddHBand="0" w:evenHBand="0" w:firstRowFirstColumn="0" w:firstRowLastColumn="0" w:lastRowFirstColumn="0" w:lastRowLastColumn="0"/>
+            <w:tcW w:w="1555" w:type="dxa"/>
+          </w:tcPr>
+          <w:p>
+            <w:r>
+              <w:t>202104</w:t>
+            </w:r>
+          </w:p>
+        </w:tc>
+        <w:tc>
+          <w:tcPr>
+            <w:tcW w:w="3260" w:type="dxa"/>
+          </w:tcPr>
+          <w:p>
+            <w:pPr>
+              <w:pBdr>
+                <w:top w:val="nil"/>
+                <w:left w:val="nil"/>
+                <w:bottom w:val="nil"/>
+                <w:right w:val="nil"/>
+                <w:between w:val="nil"/>
+              </w:pBdr>
+              <w:cnfStyle w:val="000000000000" w:firstRow="0" w:lastRow="0" w:firstColumn="0" w:lastColumn="0" w:oddVBand="0" w:evenVBand="0" w:oddHBand="0" w:evenHBand="0" w:firstRowFirstColumn="0" w:firstRowLastColumn="0" w:lastRowFirstColumn="0" w:lastRowLastColumn="0"/>
+            </w:pPr>
+            <w:r>
+              <w:t>Usuarios prueba</w:t>
+            </w:r>
+          </w:p>
+        </w:tc>
+        <w:tc>
+          <w:tcPr>
+            <w:tcW w:w="3679" w:type="dxa"/>
+          </w:tcPr>
+          <w:p>
+            <w:pPr>
+              <w:cnfStyle w:val="000000000000" w:firstRow="0" w:lastRow="0" w:firstColumn="0" w:lastColumn="0" w:oddVBand="0" w:evenVBand="0" w:oddHBand="0" w:evenHBand="0" w:firstRowFirstColumn="0" w:firstRowLastColumn="0" w:lastRowFirstColumn="0" w:lastRowLastColumn="0"/>
+            </w:pPr>
+            <w:r>
+              <w:t>Encargados de probar el sistema antes de su publicación, con el fin de tener un punto de vista ajeno al equipo de desarrollo</w:t>
+            </w:r>
+          </w:p>
+        </w:tc>
+      </w:tr>
+      <w:tr>
+        <w:tc>
+          <w:tcPr>
+            <w:cnfStyle w:val="001000000000" w:firstRow="0" w:lastRow="0" w:firstColumn="1" w:lastColumn="0" w:oddVBand="0" w:evenVBand="0" w:oddHBand="0" w:evenHBand="0" w:firstRowFirstColumn="0" w:firstRowLastColumn="0" w:lastRowFirstColumn="0" w:lastRowLastColumn="0"/>
+            <w:tcW w:w="1555" w:type="dxa"/>
+          </w:tcPr>
+          <w:p>
+            <w:r>
+              <w:t>202105</w:t>
+            </w:r>
+          </w:p>
+        </w:tc>
+        <w:tc>
+          <w:tcPr>
+            <w:tcW w:w="3260" w:type="dxa"/>
+          </w:tcPr>
+          <w:p>
+            <w:pPr>
+              <w:pBdr>
+                <w:top w:val="nil"/>
+                <w:left w:val="nil"/>
+                <w:bottom w:val="nil"/>
+                <w:right w:val="nil"/>
+                <w:between w:val="nil"/>
+              </w:pBdr>
+              <w:cnfStyle w:val="000000000000" w:firstRow="0" w:lastRow="0" w:firstColumn="0" w:lastColumn="0" w:oddVBand="0" w:evenVBand="0" w:oddHBand="0" w:evenHBand="0" w:firstRowFirstColumn="0" w:firstRowLastColumn="0" w:lastRowFirstColumn="0" w:lastRowLastColumn="0"/>
+            </w:pPr>
+            <w:r>
+              <w:t>Usuarios</w:t>
+            </w:r>
+          </w:p>
+        </w:tc>
+        <w:tc>
+          <w:tcPr>
+            <w:tcW w:w="3679" w:type="dxa"/>
+          </w:tcPr>
+          <w:p>
+            <w:pPr>
+              <w:cnfStyle w:val="000000000000" w:firstRow="0" w:lastRow="0" w:firstColumn="0" w:lastColumn="0" w:oddVBand="0" w:evenVBand="0" w:oddHBand="0" w:evenHBand="0" w:firstRowFirstColumn="0" w:firstRowLastColumn="0" w:lastRowFirstColumn="0" w:lastRowLastColumn="0"/>
+            </w:pPr>
+            <w:r>
+              <w:t>Quienes serán beneficiados por la creación y desarrollo del programa.</w:t>
+            </w:r>
+          </w:p>
+        </w:tc>
+      </w:tr>
+      <w:tr>
+        <w:tc>
+          <w:tcPr>
+            <w:cnfStyle w:val="001000000000" w:firstRow="0" w:lastRow="0" w:firstColumn="1" w:lastColumn="0" w:oddVBand="0" w:evenVBand="0" w:oddHBand="0" w:evenHBand="0" w:firstRowFirstColumn="0" w:firstRowLastColumn="0" w:lastRowFirstColumn="0" w:lastRowLastColumn="0"/>
+            <w:tcW w:w="1555" w:type="dxa"/>
+          </w:tcPr>
+          <w:p>
+            <w:r>
+              <w:t>202106</w:t>
+            </w:r>
+          </w:p>
+        </w:tc>
+        <w:tc>
+          <w:tcPr>
+            <w:tcW w:w="3260" w:type="dxa"/>
+          </w:tcPr>
+          <w:p>
+            <w:pPr>
+              <w:pBdr>
+                <w:top w:val="nil"/>
+                <w:left w:val="nil"/>
+                <w:bottom w:val="nil"/>
+                <w:right w:val="nil"/>
+                <w:between w:val="nil"/>
+              </w:pBdr>
+              <w:cnfStyle w:val="000000000000" w:firstRow="0" w:lastRow="0" w:firstColumn="0" w:lastColumn="0" w:oddVBand="0" w:evenVBand="0" w:oddHBand="0" w:evenHBand="0" w:firstRowFirstColumn="0" w:firstRowLastColumn="0" w:lastRowFirstColumn="0" w:lastRowLastColumn="0"/>
+            </w:pPr>
+            <w:r>
+              <w:t>Encargado del inventario</w:t>
+            </w:r>
+          </w:p>
+        </w:tc>
+        <w:tc>
+          <w:tcPr>
+            <w:tcW w:w="3679" w:type="dxa"/>
+          </w:tcPr>
+          <w:p>
+            <w:pPr>
+              <w:cnfStyle w:val="000000000000" w:firstRow="0" w:lastRow="0" w:firstColumn="0" w:lastColumn="0" w:oddVBand="0" w:evenVBand="0" w:oddHBand="0" w:evenHBand="0" w:firstRowFirstColumn="0" w:firstRowLastColumn="0" w:lastRowFirstColumn="0" w:lastRowLastColumn="0"/>
+            </w:pPr>
+            <w:r>
+              <w:t xml:space="preserve">Se encarga de solucionar posibles </w:t>
+            </w:r>
+            <w:proofErr w:type="spellStart"/>
+            <w:r>
+              <w:t>problebas</w:t>
+            </w:r>
+            <w:proofErr w:type="spellEnd"/>
+            <w:r>
+              <w:t xml:space="preserve"> de la optimización y automatización del sistema </w:t>
+            </w:r>
+            <w:r>
+              <w:lastRenderedPageBreak/>
+              <w:t>referente a los productos.</w:t>
+            </w:r>
+          </w:p>
+        </w:tc>
+      </w:tr>
+      <w:tr>
+        <w:tc>
+          <w:tcPr>
+            <w:cnfStyle w:val="001000000000" w:firstRow="0" w:lastRow="0" w:firstColumn="1" w:lastColumn="0" w:oddVBand="0" w:evenVBand="0" w:oddHBand="0" w:evenHBand="0" w:firstRowFirstColumn="0" w:firstRowLastColumn="0" w:lastRowFirstColumn="0" w:lastRowLastColumn="0"/>
+            <w:tcW w:w="1555" w:type="dxa"/>
+          </w:tcPr>
+          <w:p>
+            <w:r>
+              <w:lastRenderedPageBreak/>
+              <w:t>202107</w:t>
+            </w:r>
+          </w:p>
+        </w:tc>
+        <w:tc>
+          <w:tcPr>
+            <w:tcW w:w="3260" w:type="dxa"/>
+          </w:tcPr>
+          <w:p>
+            <w:pPr>
+              <w:pBdr>
+                <w:top w:val="nil"/>
+                <w:left w:val="nil"/>
+                <w:bottom w:val="nil"/>
+                <w:right w:val="nil"/>
+                <w:between w:val="nil"/>
+              </w:pBdr>
+              <w:cnfStyle w:val="000000000000" w:firstRow="0" w:lastRow="0" w:firstColumn="0" w:lastColumn="0" w:oddVBand="0" w:evenVBand="0" w:oddHBand="0" w:evenHBand="0" w:firstRowFirstColumn="0" w:firstRowLastColumn="0" w:lastRowFirstColumn="0" w:lastRowLastColumn="0"/>
+            </w:pPr>
+            <w:r>
+              <w:t>Equipo de Mantenimiento</w:t>
+            </w:r>
+          </w:p>
+        </w:tc>
+        <w:tc>
+          <w:tcPr>
+            <w:tcW w:w="3679" w:type="dxa"/>
+          </w:tcPr>
+          <w:p>
+            <w:pPr>
+              <w:cnfStyle w:val="000000000000" w:firstRow="0" w:lastRow="0" w:firstColumn="0" w:lastColumn="0" w:oddVBand="0" w:evenVBand="0" w:oddHBand="0" w:evenHBand="0" w:firstRowFirstColumn="0" w:firstRowLastColumn="0" w:lastRowFirstColumn="0" w:lastRowLastColumn="0"/>
+            </w:pPr>
+            <w:r>
+              <w:t>En caso de problemas con el inventario o gestión de usuarios, el equipo de mantenimiento se encargara de comunicar y trabajar en conjunto con los desarrolladores y/o los encargados del inventario.</w:t>
+            </w:r>
+          </w:p>
+        </w:tc>
+      </w:tr>
+      <w:tr>
+        <w:tc>
+          <w:tcPr>
+            <w:cnfStyle w:val="001000000000" w:firstRow="0" w:lastRow="0" w:firstColumn="1" w:lastColumn="0" w:oddVBand="0" w:evenVBand="0" w:oddHBand="0" w:evenHBand="0" w:firstRowFirstColumn="0" w:firstRowLastColumn="0" w:lastRowFirstColumn="0" w:lastRowLastColumn="0"/>
+            <w:tcW w:w="1555" w:type="dxa"/>
+          </w:tcPr>
+          <w:p>
+            <w:r>
+              <w:t>202108</w:t>
+            </w:r>
+          </w:p>
+        </w:tc>
+        <w:tc>
+          <w:tcPr>
+            <w:tcW w:w="3260" w:type="dxa"/>
+          </w:tcPr>
+          <w:p>
+            <w:pPr>
+              <w:pBdr>
+                <w:top w:val="nil"/>
+                <w:left w:val="nil"/>
+                <w:bottom w:val="nil"/>
+                <w:right w:val="nil"/>
+                <w:between w:val="nil"/>
+              </w:pBdr>
+              <w:cnfStyle w:val="000000000000" w:firstRow="0" w:lastRow="0" w:firstColumn="0" w:lastColumn="0" w:oddVBand="0" w:evenVBand="0" w:oddHBand="0" w:evenHBand="0" w:firstRowFirstColumn="0" w:firstRowLastColumn="0" w:lastRowFirstColumn="0" w:lastRowLastColumn="0"/>
+            </w:pPr>
+            <w:r>
+              <w:t>Equipo de análisis</w:t>
+            </w:r>
+          </w:p>
+        </w:tc>
+        <w:tc>
+          <w:tcPr>
+            <w:tcW w:w="3679" w:type="dxa"/>
+          </w:tcPr>
+          <w:p>
+            <w:pPr>
+              <w:cnfStyle w:val="000000000000" w:firstRow="0" w:lastRow="0" w:firstColumn="0" w:lastColumn="0" w:oddVBand="0" w:evenVBand="0" w:oddHBand="0" w:evenHBand="0" w:firstRowFirstColumn="0" w:firstRowLastColumn="0" w:lastRowFirstColumn="0" w:lastRowLastColumn="0"/>
+            </w:pPr>
+            <w:r>
+              <w:t xml:space="preserve">Este recabara toda la información obtenida de los usuarios, dadas sus compras, las juntara para tener una visión </w:t>
+            </w:r>
+            <w:proofErr w:type="spellStart"/>
+            <w:r>
+              <w:t>mas</w:t>
+            </w:r>
+            <w:proofErr w:type="spellEnd"/>
+            <w:r>
+              <w:t xml:space="preserve"> clara de la situación actual.</w:t>
+            </w:r>
+          </w:p>
+        </w:tc>
+      </w:tr>
+      <w:tr>
+        <w:tc>
+          <w:tcPr>
+            <w:cnfStyle w:val="001000000000" w:firstRow="0" w:lastRow="0" w:firstColumn="1" w:lastColumn="0" w:oddVBand="0" w:evenVBand="0" w:oddHBand="0" w:evenHBand="0" w:firstRowFirstColumn="0" w:firstRowLastColumn="0" w:lastRowFirstColumn="0" w:lastRowLastColumn="0"/>
+            <w:tcW w:w="1555" w:type="dxa"/>
+          </w:tcPr>
+          <w:p>
+            <w:r>
+              <w:t>202109</w:t>
+            </w:r>
+          </w:p>
+        </w:tc>
+        <w:tc>
+          <w:tcPr>
+            <w:tcW w:w="3260" w:type="dxa"/>
+          </w:tcPr>
+          <w:p>
+            <w:pPr>
+              <w:pBdr>
+                <w:top w:val="nil"/>
+                <w:left w:val="nil"/>
+                <w:bottom w:val="nil"/>
+                <w:right w:val="nil"/>
+                <w:between w:val="nil"/>
+              </w:pBdr>
+              <w:cnfStyle w:val="000000000000" w:firstRow="0" w:lastRow="0" w:firstColumn="0" w:lastColumn="0" w:oddVBand="0" w:evenVBand="0" w:oddHBand="0" w:evenHBand="0" w:firstRowFirstColumn="0" w:firstRowLastColumn="0" w:lastRowFirstColumn="0" w:lastRowLastColumn="0"/>
+            </w:pPr>
+            <w:r>
+              <w:t>Equipo de planeación</w:t>
+            </w:r>
+          </w:p>
+        </w:tc>
+        <w:tc>
+          <w:tcPr>
+            <w:tcW w:w="3679" w:type="dxa"/>
+          </w:tcPr>
+          <w:p>
+            <w:pPr>
+              <w:cnfStyle w:val="000000000000" w:firstRow="0" w:lastRow="0" w:firstColumn="0" w:lastColumn="0" w:oddVBand="0" w:evenVBand="0" w:oddHBand="0" w:evenHBand="0" w:firstRowFirstColumn="0" w:firstRowLastColumn="0" w:lastRowFirstColumn="0" w:lastRowLastColumn="0"/>
+            </w:pPr>
+            <w:r>
+              <w:t xml:space="preserve">Trabaja en conjunto con el equipo de análisis, este recolectara los datos analizados por el </w:t>
+            </w:r>
+            <w:proofErr w:type="spellStart"/>
+            <w:r>
+              <w:t>quipo</w:t>
+            </w:r>
+            <w:proofErr w:type="spellEnd"/>
+            <w:r>
+              <w:t xml:space="preserve"> de análisis para planificar una respuesta de acción con el fin de priorizar los productos que den </w:t>
+            </w:r>
+            <w:proofErr w:type="spellStart"/>
+            <w:r>
+              <w:t>mas</w:t>
+            </w:r>
+            <w:proofErr w:type="spellEnd"/>
+            <w:r>
+              <w:t xml:space="preserve"> beneficio para así incrementar los beneficios obtenidos de la empresa.</w:t>
+            </w:r>
+          </w:p>
+        </w:tc>
+      </w:tr>
+      <w:tr>
+        <w:tc>
+          <w:tcPr>
+            <w:cnfStyle w:val="001000000000" w:firstRow="0" w:lastRow="0" w:firstColumn="1" w:lastColumn="0" w:oddVBand="0" w:evenVBand="0" w:oddHBand="0" w:evenHBand="0" w:firstRowFirstColumn="0" w:firstRowLastColumn="0" w:lastRowFirstColumn="0" w:lastRowLastColumn="0"/>
+            <w:tcW w:w="1555" w:type="dxa"/>
+          </w:tcPr>
+          <w:p>
+            <w:r>
+              <w:t>202110</w:t>
+            </w:r>
+          </w:p>
+        </w:tc>
+        <w:tc>
+          <w:tcPr>
+            <w:tcW w:w="3260" w:type="dxa"/>
+          </w:tcPr>
+          <w:p>
+            <w:pPr>
+              <w:pBdr>
+                <w:top w:val="nil"/>
+                <w:left w:val="nil"/>
+                <w:bottom w:val="nil"/>
+                <w:right w:val="nil"/>
+                <w:between w:val="nil"/>
+              </w:pBdr>
+              <w:cnfStyle w:val="000000000000" w:firstRow="0" w:lastRow="0" w:firstColumn="0" w:lastColumn="0" w:oddVBand="0" w:evenVBand="0" w:oddHBand="0" w:evenHBand="0" w:firstRowFirstColumn="0" w:firstRowLastColumn="0" w:lastRowFirstColumn="0" w:lastRowLastColumn="0"/>
+            </w:pPr>
+            <w:r>
+              <w:t>Cines</w:t>
+            </w:r>
+          </w:p>
+        </w:tc>
+        <w:tc>
+          <w:tcPr>
+            <w:tcW w:w="3679" w:type="dxa"/>
+          </w:tcPr>
+          <w:p>
+            <w:pPr>
+              <w:cnfStyle w:val="000000000000" w:firstRow="0" w:lastRow="0" w:firstColumn="0" w:lastColumn="0" w:oddVBand="0" w:evenVBand="0" w:oddHBand="0" w:evenHBand="0" w:firstRowFirstColumn="0" w:firstRowLastColumn="0" w:lastRowFirstColumn="0" w:lastRowLastColumn="0"/>
+            </w:pPr>
+            <w:r>
+              <w:t>Estos serán afectados directamente por el sistema, dado que el programa trabajara en conjunto con estos.</w:t>
+            </w:r>
           </w:p>
         </w:tc>
       </w:tr>
@@ -3182,9 +3666,1774 @@
     <w:p/>
     <w:p>
       <w:r>
+        <w:rPr>
+          <w:noProof/>
+        </w:rPr>
+        <mc:AlternateContent>
+          <mc:Choice Requires="wpg">
+            <w:drawing>
+              <wp:anchor distT="0" distB="0" distL="114300" distR="114300" simplePos="0" relativeHeight="251659264" behindDoc="0" locked="0" layoutInCell="1" allowOverlap="1" wp14:anchorId="0F300065" wp14:editId="3F8BEAD9">
+                <wp:simplePos x="0" y="0"/>
+                <wp:positionH relativeFrom="page">
+                  <wp:align>left</wp:align>
+                </wp:positionH>
+                <wp:positionV relativeFrom="paragraph">
+                  <wp:posOffset>283845</wp:posOffset>
+                </wp:positionV>
+                <wp:extent cx="7199630" cy="3959860"/>
+                <wp:effectExtent l="0" t="0" r="20320" b="21590"/>
+                <wp:wrapSquare wrapText="bothSides"/>
+                <wp:docPr id="70" name="Grupo 69">
+                  <a:extLst xmlns:a="http://schemas.openxmlformats.org/drawingml/2006/main">
+                    <a:ext uri="{FF2B5EF4-FFF2-40B4-BE49-F238E27FC236}">
+                      <a16:creationId xmlns:a16="http://schemas.microsoft.com/office/drawing/2014/main" xmlns:w16se="http://schemas.microsoft.com/office/word/2015/wordml/symex" xmlns:w16sdtdh="http://schemas.microsoft.com/office/word/2020/wordml/sdtdatahash" xmlns:w16="http://schemas.microsoft.com/office/word/2018/wordml" xmlns:w16cid="http://schemas.microsoft.com/office/word/2016/wordml/cid" xmlns:w16cex="http://schemas.microsoft.com/office/word/2018/wordml/cex" xmlns:w15="http://schemas.microsoft.com/office/word/2012/wordml" xmlns:w="http://schemas.openxmlformats.org/wordprocessingml/2006/main" xmlns:w10="urn:schemas-microsoft-com:office:word" xmlns:v="urn:schemas-microsoft-com:vml" xmlns:o="urn:schemas-microsoft-com:office:office" xmlns:am3d="http://schemas.microsoft.com/office/drawing/2017/model3d" xmlns:aink="http://schemas.microsoft.com/office/drawing/2016/ink" xmlns:cx8="http://schemas.microsoft.com/office/drawing/2016/5/14/chartex" xmlns:cx7="http://schemas.microsoft.com/office/drawing/2016/5/13/chartex" xmlns:cx6="http://schemas.microsoft.com/office/drawing/2016/5/12/chartex" xmlns:cx5="http://schemas.microsoft.com/office/drawing/2016/5/11/chartex" xmlns:cx4="http://schemas.microsoft.com/office/drawing/2016/5/10/chartex" xmlns:cx3="http://schemas.microsoft.com/office/drawing/2016/5/9/chartex" xmlns:cx2="http://schemas.microsoft.com/office/drawing/2015/10/21/chartex" xmlns:cx1="http://schemas.microsoft.com/office/drawing/2015/9/8/chartex" xmlns:cx="http://schemas.microsoft.com/office/drawing/2014/chartex" xmlns="" id="{E3A85DAA-D1CF-429A-BB14-9663AACD6BB4}"/>
+                    </a:ext>
+                  </a:extLst>
+                </wp:docPr>
+                <wp:cNvGraphicFramePr/>
+                <a:graphic xmlns:a="http://schemas.openxmlformats.org/drawingml/2006/main">
+                  <a:graphicData uri="http://schemas.microsoft.com/office/word/2010/wordprocessingGroup">
+                    <wpg:wgp>
+                      <wpg:cNvGrpSpPr/>
+                      <wpg:grpSpPr>
+                        <a:xfrm>
+                          <a:off x="0" y="0"/>
+                          <a:ext cx="7200000" cy="3960000"/>
+                          <a:chOff x="0" y="0"/>
+                          <a:chExt cx="9508436" cy="6274907"/>
+                        </a:xfrm>
+                      </wpg:grpSpPr>
+                      <wps:wsp>
+                        <wps:cNvPr id="2" name="Elipse 2" descr="f">
+                          <a:extLst>
+                            <a:ext uri="{FF2B5EF4-FFF2-40B4-BE49-F238E27FC236}">
+                              <a16:creationId xmlns:a16="http://schemas.microsoft.com/office/drawing/2014/main" xmlns:w16se="http://schemas.microsoft.com/office/word/2015/wordml/symex" xmlns:w16sdtdh="http://schemas.microsoft.com/office/word/2020/wordml/sdtdatahash" xmlns:w16="http://schemas.microsoft.com/office/word/2018/wordml" xmlns:w16cid="http://schemas.microsoft.com/office/word/2016/wordml/cid" xmlns:w16cex="http://schemas.microsoft.com/office/word/2018/wordml/cex" xmlns:w15="http://schemas.microsoft.com/office/word/2012/wordml" xmlns:w="http://schemas.openxmlformats.org/wordprocessingml/2006/main" xmlns:w10="urn:schemas-microsoft-com:office:word" xmlns:v="urn:schemas-microsoft-com:vml" xmlns:o="urn:schemas-microsoft-com:office:office" xmlns:am3d="http://schemas.microsoft.com/office/drawing/2017/model3d" xmlns:aink="http://schemas.microsoft.com/office/drawing/2016/ink" xmlns:cx8="http://schemas.microsoft.com/office/drawing/2016/5/14/chartex" xmlns:cx7="http://schemas.microsoft.com/office/drawing/2016/5/13/chartex" xmlns:cx6="http://schemas.microsoft.com/office/drawing/2016/5/12/chartex" xmlns:cx5="http://schemas.microsoft.com/office/drawing/2016/5/11/chartex" xmlns:cx4="http://schemas.microsoft.com/office/drawing/2016/5/10/chartex" xmlns:cx3="http://schemas.microsoft.com/office/drawing/2016/5/9/chartex" xmlns:cx2="http://schemas.microsoft.com/office/drawing/2015/10/21/chartex" xmlns:cx1="http://schemas.microsoft.com/office/drawing/2015/9/8/chartex" xmlns:cx="http://schemas.microsoft.com/office/drawing/2014/chartex" xmlns="" id="{F6098E6C-F706-4B30-B7C9-930BB9E0C11B}"/>
+                            </a:ext>
+                          </a:extLst>
+                        </wps:cNvPr>
+                        <wps:cNvSpPr/>
+                        <wps:spPr>
+                          <a:xfrm>
+                            <a:off x="4097833" y="2604054"/>
+                            <a:ext cx="1775791" cy="1311965"/>
+                          </a:xfrm>
+                          <a:prstGeom prst="ellipse">
+                            <a:avLst/>
+                          </a:prstGeom>
+                          <a:noFill/>
+                          <a:ln>
+                            <a:solidFill>
+                              <a:schemeClr val="tx1"/>
+                            </a:solidFill>
+                          </a:ln>
+                        </wps:spPr>
+                        <wps:style>
+                          <a:lnRef idx="2">
+                            <a:schemeClr val="accent1">
+                              <a:shade val="50000"/>
+                            </a:schemeClr>
+                          </a:lnRef>
+                          <a:fillRef idx="1">
+                            <a:schemeClr val="accent1"/>
+                          </a:fillRef>
+                          <a:effectRef idx="0">
+                            <a:schemeClr val="accent1"/>
+                          </a:effectRef>
+                          <a:fontRef idx="minor">
+                            <a:schemeClr val="lt1"/>
+                          </a:fontRef>
+                        </wps:style>
+                        <wps:txbx>
+                          <w:txbxContent>
+                            <w:p>
+                              <w:pPr>
+                                <w:jc w:val="center"/>
+                                <w:rPr>
+                                  <w:rFonts w:asciiTheme="minorHAnsi" w:hAnsi="Calibri" w:cstheme="minorBidi"/>
+                                  <w:color w:val="000000" w:themeColor="text1"/>
+                                  <w:kern w:val="24"/>
+                                  <w:sz w:val="32"/>
+                                  <w:szCs w:val="32"/>
+                                  <w:lang w:val="es-ES"/>
+                                </w:rPr>
+                              </w:pPr>
+                              <w:r>
+                                <w:rPr>
+                                  <w:rFonts w:asciiTheme="minorHAnsi" w:hAnsi="Calibri" w:cstheme="minorBidi"/>
+                                  <w:color w:val="000000" w:themeColor="text1"/>
+                                  <w:kern w:val="24"/>
+                                  <w:sz w:val="32"/>
+                                  <w:szCs w:val="32"/>
+                                  <w:lang w:val="es-ES"/>
+                                </w:rPr>
+                                <w:t>Sistema Dulcería</w:t>
+                              </w:r>
+                            </w:p>
+                          </w:txbxContent>
+                        </wps:txbx>
+                        <wps:bodyPr rtlCol="0" anchor="ctr"/>
+                      </wps:wsp>
+                      <wps:wsp>
+                        <wps:cNvPr id="3" name="Rectángulo 3">
+                          <a:extLst>
+                            <a:ext uri="{FF2B5EF4-FFF2-40B4-BE49-F238E27FC236}">
+                              <a16:creationId xmlns:a16="http://schemas.microsoft.com/office/drawing/2014/main" xmlns:w16se="http://schemas.microsoft.com/office/word/2015/wordml/symex" xmlns:w16sdtdh="http://schemas.microsoft.com/office/word/2020/wordml/sdtdatahash" xmlns:w16="http://schemas.microsoft.com/office/word/2018/wordml" xmlns:w16cid="http://schemas.microsoft.com/office/word/2016/wordml/cid" xmlns:w16cex="http://schemas.microsoft.com/office/word/2018/wordml/cex" xmlns:w15="http://schemas.microsoft.com/office/word/2012/wordml" xmlns:w="http://schemas.openxmlformats.org/wordprocessingml/2006/main" xmlns:w10="urn:schemas-microsoft-com:office:word" xmlns:v="urn:schemas-microsoft-com:vml" xmlns:o="urn:schemas-microsoft-com:office:office" xmlns:am3d="http://schemas.microsoft.com/office/drawing/2017/model3d" xmlns:aink="http://schemas.microsoft.com/office/drawing/2016/ink" xmlns:cx8="http://schemas.microsoft.com/office/drawing/2016/5/14/chartex" xmlns:cx7="http://schemas.microsoft.com/office/drawing/2016/5/13/chartex" xmlns:cx6="http://schemas.microsoft.com/office/drawing/2016/5/12/chartex" xmlns:cx5="http://schemas.microsoft.com/office/drawing/2016/5/11/chartex" xmlns:cx4="http://schemas.microsoft.com/office/drawing/2016/5/10/chartex" xmlns:cx3="http://schemas.microsoft.com/office/drawing/2016/5/9/chartex" xmlns:cx2="http://schemas.microsoft.com/office/drawing/2015/10/21/chartex" xmlns:cx1="http://schemas.microsoft.com/office/drawing/2015/9/8/chartex" xmlns:cx="http://schemas.microsoft.com/office/drawing/2014/chartex" xmlns="" id="{7ABB1172-1F4C-456B-A459-FB153EDAD2A6}"/>
+                            </a:ext>
+                          </a:extLst>
+                        </wps:cNvPr>
+                        <wps:cNvSpPr/>
+                        <wps:spPr>
+                          <a:xfrm>
+                            <a:off x="7891670" y="2769706"/>
+                            <a:ext cx="1616766" cy="980661"/>
+                          </a:xfrm>
+                          <a:prstGeom prst="rect">
+                            <a:avLst/>
+                          </a:prstGeom>
+                          <a:noFill/>
+                          <a:ln>
+                            <a:solidFill>
+                              <a:schemeClr val="tx1"/>
+                            </a:solidFill>
+                          </a:ln>
+                        </wps:spPr>
+                        <wps:style>
+                          <a:lnRef idx="2">
+                            <a:schemeClr val="accent1">
+                              <a:shade val="50000"/>
+                            </a:schemeClr>
+                          </a:lnRef>
+                          <a:fillRef idx="1">
+                            <a:schemeClr val="accent1"/>
+                          </a:fillRef>
+                          <a:effectRef idx="0">
+                            <a:schemeClr val="accent1"/>
+                          </a:effectRef>
+                          <a:fontRef idx="minor">
+                            <a:schemeClr val="lt1"/>
+                          </a:fontRef>
+                        </wps:style>
+                        <wps:txbx>
+                          <w:txbxContent>
+                            <w:p>
+                              <w:pPr>
+                                <w:jc w:val="center"/>
+                                <w:rPr>
+                                  <w:rFonts w:asciiTheme="minorHAnsi" w:hAnsi="Calibri" w:cstheme="minorBidi"/>
+                                  <w:color w:val="000000"/>
+                                  <w:kern w:val="24"/>
+                                  <w:sz w:val="36"/>
+                                  <w:szCs w:val="36"/>
+                                  <w:lang w:val="es-ES"/>
+                                </w:rPr>
+                              </w:pPr>
+                              <w:r>
+                                <w:rPr>
+                                  <w:rFonts w:asciiTheme="minorHAnsi" w:hAnsi="Calibri" w:cstheme="minorBidi"/>
+                                  <w:color w:val="000000"/>
+                                  <w:kern w:val="24"/>
+                                  <w:sz w:val="36"/>
+                                  <w:szCs w:val="36"/>
+                                  <w:lang w:val="es-ES"/>
+                                </w:rPr>
+                                <w:t>Usuarios</w:t>
+                              </w:r>
+                            </w:p>
+                          </w:txbxContent>
+                        </wps:txbx>
+                        <wps:bodyPr rtlCol="0" anchor="ctr"/>
+                      </wps:wsp>
+                      <wps:wsp>
+                        <wps:cNvPr id="4" name="Conector recto de flecha 4">
+                          <a:extLst>
+                            <a:ext uri="{FF2B5EF4-FFF2-40B4-BE49-F238E27FC236}">
+                              <a16:creationId xmlns:a16="http://schemas.microsoft.com/office/drawing/2014/main" xmlns:w16se="http://schemas.microsoft.com/office/word/2015/wordml/symex" xmlns:w16sdtdh="http://schemas.microsoft.com/office/word/2020/wordml/sdtdatahash" xmlns:w16="http://schemas.microsoft.com/office/word/2018/wordml" xmlns:w16cid="http://schemas.microsoft.com/office/word/2016/wordml/cid" xmlns:w16cex="http://schemas.microsoft.com/office/word/2018/wordml/cex" xmlns:w15="http://schemas.microsoft.com/office/word/2012/wordml" xmlns:w="http://schemas.openxmlformats.org/wordprocessingml/2006/main" xmlns:w10="urn:schemas-microsoft-com:office:word" xmlns:v="urn:schemas-microsoft-com:vml" xmlns:o="urn:schemas-microsoft-com:office:office" xmlns:am3d="http://schemas.microsoft.com/office/drawing/2017/model3d" xmlns:aink="http://schemas.microsoft.com/office/drawing/2016/ink" xmlns:cx8="http://schemas.microsoft.com/office/drawing/2016/5/14/chartex" xmlns:cx7="http://schemas.microsoft.com/office/drawing/2016/5/13/chartex" xmlns:cx6="http://schemas.microsoft.com/office/drawing/2016/5/12/chartex" xmlns:cx5="http://schemas.microsoft.com/office/drawing/2016/5/11/chartex" xmlns:cx4="http://schemas.microsoft.com/office/drawing/2016/5/10/chartex" xmlns:cx3="http://schemas.microsoft.com/office/drawing/2016/5/9/chartex" xmlns:cx2="http://schemas.microsoft.com/office/drawing/2015/10/21/chartex" xmlns:cx1="http://schemas.microsoft.com/office/drawing/2015/9/8/chartex" xmlns:cx="http://schemas.microsoft.com/office/drawing/2014/chartex" xmlns="" id="{82D59A3F-982A-4726-B740-563E478C0E33}"/>
+                            </a:ext>
+                          </a:extLst>
+                        </wps:cNvPr>
+                        <wps:cNvCnPr>
+                          <a:stCxn id="3" idx="1"/>
+                          <a:endCxn id="2" idx="6"/>
+                        </wps:cNvCnPr>
+                        <wps:spPr>
+                          <a:xfrm flipH="1">
+                            <a:off x="5873624" y="3260037"/>
+                            <a:ext cx="2018046" cy="0"/>
+                          </a:xfrm>
+                          <a:prstGeom prst="straightConnector1">
+                            <a:avLst/>
+                          </a:prstGeom>
+                          <a:ln>
+                            <a:solidFill>
+                              <a:schemeClr val="tx1"/>
+                            </a:solidFill>
+                            <a:tailEnd type="triangle"/>
+                          </a:ln>
+                        </wps:spPr>
+                        <wps:style>
+                          <a:lnRef idx="1">
+                            <a:schemeClr val="accent1"/>
+                          </a:lnRef>
+                          <a:fillRef idx="0">
+                            <a:schemeClr val="accent1"/>
+                          </a:fillRef>
+                          <a:effectRef idx="0">
+                            <a:schemeClr val="accent1"/>
+                          </a:effectRef>
+                          <a:fontRef idx="minor">
+                            <a:schemeClr val="tx1"/>
+                          </a:fontRef>
+                        </wps:style>
+                        <wps:bodyPr/>
+                      </wps:wsp>
+                      <wps:wsp>
+                        <wps:cNvPr id="5" name="Conector recto de flecha 5">
+                          <a:extLst>
+                            <a:ext uri="{FF2B5EF4-FFF2-40B4-BE49-F238E27FC236}">
+                              <a16:creationId xmlns:a16="http://schemas.microsoft.com/office/drawing/2014/main" xmlns:w16se="http://schemas.microsoft.com/office/word/2015/wordml/symex" xmlns:w16sdtdh="http://schemas.microsoft.com/office/word/2020/wordml/sdtdatahash" xmlns:w16="http://schemas.microsoft.com/office/word/2018/wordml" xmlns:w16cid="http://schemas.microsoft.com/office/word/2016/wordml/cid" xmlns:w16cex="http://schemas.microsoft.com/office/word/2018/wordml/cex" xmlns:w15="http://schemas.microsoft.com/office/word/2012/wordml" xmlns:w="http://schemas.openxmlformats.org/wordprocessingml/2006/main" xmlns:w10="urn:schemas-microsoft-com:office:word" xmlns:v="urn:schemas-microsoft-com:vml" xmlns:o="urn:schemas-microsoft-com:office:office" xmlns:am3d="http://schemas.microsoft.com/office/drawing/2017/model3d" xmlns:aink="http://schemas.microsoft.com/office/drawing/2016/ink" xmlns:cx8="http://schemas.microsoft.com/office/drawing/2016/5/14/chartex" xmlns:cx7="http://schemas.microsoft.com/office/drawing/2016/5/13/chartex" xmlns:cx6="http://schemas.microsoft.com/office/drawing/2016/5/12/chartex" xmlns:cx5="http://schemas.microsoft.com/office/drawing/2016/5/11/chartex" xmlns:cx4="http://schemas.microsoft.com/office/drawing/2016/5/10/chartex" xmlns:cx3="http://schemas.microsoft.com/office/drawing/2016/5/9/chartex" xmlns:cx2="http://schemas.microsoft.com/office/drawing/2015/10/21/chartex" xmlns:cx1="http://schemas.microsoft.com/office/drawing/2015/9/8/chartex" xmlns:cx="http://schemas.microsoft.com/office/drawing/2014/chartex" xmlns="" id="{89A3E7E7-77EC-4CF9-BB6C-B9FA114A8ACC}"/>
+                            </a:ext>
+                          </a:extLst>
+                        </wps:cNvPr>
+                        <wps:cNvCnPr>
+                          <a:stCxn id="2" idx="6"/>
+                          <a:endCxn id="3" idx="1"/>
+                        </wps:cNvCnPr>
+                        <wps:spPr>
+                          <a:xfrm>
+                            <a:off x="5873624" y="3260037"/>
+                            <a:ext cx="2018046" cy="0"/>
+                          </a:xfrm>
+                          <a:prstGeom prst="straightConnector1">
+                            <a:avLst/>
+                          </a:prstGeom>
+                          <a:ln>
+                            <a:solidFill>
+                              <a:schemeClr val="tx1"/>
+                            </a:solidFill>
+                            <a:tailEnd type="triangle"/>
+                          </a:ln>
+                        </wps:spPr>
+                        <wps:style>
+                          <a:lnRef idx="1">
+                            <a:schemeClr val="accent1"/>
+                          </a:lnRef>
+                          <a:fillRef idx="0">
+                            <a:schemeClr val="accent1"/>
+                          </a:fillRef>
+                          <a:effectRef idx="0">
+                            <a:schemeClr val="accent1"/>
+                          </a:effectRef>
+                          <a:fontRef idx="minor">
+                            <a:schemeClr val="tx1"/>
+                          </a:fontRef>
+                        </wps:style>
+                        <wps:bodyPr/>
+                      </wps:wsp>
+                      <wps:wsp>
+                        <wps:cNvPr id="6" name="CuadroTexto 9">
+                          <a:extLst>
+                            <a:ext uri="{FF2B5EF4-FFF2-40B4-BE49-F238E27FC236}">
+                              <a16:creationId xmlns:a16="http://schemas.microsoft.com/office/drawing/2014/main" xmlns:w16se="http://schemas.microsoft.com/office/word/2015/wordml/symex" xmlns:w16sdtdh="http://schemas.microsoft.com/office/word/2020/wordml/sdtdatahash" xmlns:w16="http://schemas.microsoft.com/office/word/2018/wordml" xmlns:w16cid="http://schemas.microsoft.com/office/word/2016/wordml/cid" xmlns:w16cex="http://schemas.microsoft.com/office/word/2018/wordml/cex" xmlns:w15="http://schemas.microsoft.com/office/word/2012/wordml" xmlns:w="http://schemas.openxmlformats.org/wordprocessingml/2006/main" xmlns:w10="urn:schemas-microsoft-com:office:word" xmlns:v="urn:schemas-microsoft-com:vml" xmlns:o="urn:schemas-microsoft-com:office:office" xmlns:am3d="http://schemas.microsoft.com/office/drawing/2017/model3d" xmlns:aink="http://schemas.microsoft.com/office/drawing/2016/ink" xmlns:cx8="http://schemas.microsoft.com/office/drawing/2016/5/14/chartex" xmlns:cx7="http://schemas.microsoft.com/office/drawing/2016/5/13/chartex" xmlns:cx6="http://schemas.microsoft.com/office/drawing/2016/5/12/chartex" xmlns:cx5="http://schemas.microsoft.com/office/drawing/2016/5/11/chartex" xmlns:cx4="http://schemas.microsoft.com/office/drawing/2016/5/10/chartex" xmlns:cx3="http://schemas.microsoft.com/office/drawing/2016/5/9/chartex" xmlns:cx2="http://schemas.microsoft.com/office/drawing/2015/10/21/chartex" xmlns:cx1="http://schemas.microsoft.com/office/drawing/2015/9/8/chartex" xmlns:cx="http://schemas.microsoft.com/office/drawing/2014/chartex" xmlns="" id="{C857C20C-C878-440C-BDE1-ABB9E502C7AF}"/>
+                            </a:ext>
+                          </a:extLst>
+                        </wps:cNvPr>
+                        <wps:cNvSpPr txBox="1"/>
+                        <wps:spPr>
+                          <a:xfrm>
+                            <a:off x="6414073" y="2836621"/>
+                            <a:ext cx="1477598" cy="782826"/>
+                          </a:xfrm>
+                          <a:prstGeom prst="rect">
+                            <a:avLst/>
+                          </a:prstGeom>
+                          <a:noFill/>
+                        </wps:spPr>
+                        <wps:txbx>
+                          <w:txbxContent>
+                            <w:p>
+                              <w:pPr>
+                                <w:rPr>
+                                  <w:rFonts w:asciiTheme="minorHAnsi" w:hAnsi="Calibri" w:cstheme="minorBidi"/>
+                                  <w:color w:val="000000" w:themeColor="text1"/>
+                                  <w:kern w:val="24"/>
+                                  <w:sz w:val="36"/>
+                                  <w:szCs w:val="36"/>
+                                  <w:lang w:val="es-ES"/>
+                                </w:rPr>
+                              </w:pPr>
+                              <w:r>
+                                <w:rPr>
+                                  <w:rFonts w:asciiTheme="minorHAnsi" w:hAnsi="Calibri" w:cstheme="minorBidi"/>
+                                  <w:color w:val="000000" w:themeColor="text1"/>
+                                  <w:kern w:val="24"/>
+                                  <w:sz w:val="36"/>
+                                  <w:szCs w:val="36"/>
+                                  <w:lang w:val="es-ES"/>
+                                </w:rPr>
+                                <w:t>Productos</w:t>
+                              </w:r>
+                            </w:p>
+                          </w:txbxContent>
+                        </wps:txbx>
+                        <wps:bodyPr wrap="none" rtlCol="0">
+                          <a:spAutoFit/>
+                        </wps:bodyPr>
+                      </wps:wsp>
+                      <wps:wsp>
+                        <wps:cNvPr id="7" name="Rectángulo 7">
+                          <a:extLst>
+                            <a:ext uri="{FF2B5EF4-FFF2-40B4-BE49-F238E27FC236}">
+                              <a16:creationId xmlns:a16="http://schemas.microsoft.com/office/drawing/2014/main" xmlns:w16se="http://schemas.microsoft.com/office/word/2015/wordml/symex" xmlns:w16sdtdh="http://schemas.microsoft.com/office/word/2020/wordml/sdtdatahash" xmlns:w16="http://schemas.microsoft.com/office/word/2018/wordml" xmlns:w16cid="http://schemas.microsoft.com/office/word/2016/wordml/cid" xmlns:w16cex="http://schemas.microsoft.com/office/word/2018/wordml/cex" xmlns:w15="http://schemas.microsoft.com/office/word/2012/wordml" xmlns:w="http://schemas.openxmlformats.org/wordprocessingml/2006/main" xmlns:w10="urn:schemas-microsoft-com:office:word" xmlns:v="urn:schemas-microsoft-com:vml" xmlns:o="urn:schemas-microsoft-com:office:office" xmlns:am3d="http://schemas.microsoft.com/office/drawing/2017/model3d" xmlns:aink="http://schemas.microsoft.com/office/drawing/2016/ink" xmlns:cx8="http://schemas.microsoft.com/office/drawing/2016/5/14/chartex" xmlns:cx7="http://schemas.microsoft.com/office/drawing/2016/5/13/chartex" xmlns:cx6="http://schemas.microsoft.com/office/drawing/2016/5/12/chartex" xmlns:cx5="http://schemas.microsoft.com/office/drawing/2016/5/11/chartex" xmlns:cx4="http://schemas.microsoft.com/office/drawing/2016/5/10/chartex" xmlns:cx3="http://schemas.microsoft.com/office/drawing/2016/5/9/chartex" xmlns:cx2="http://schemas.microsoft.com/office/drawing/2015/10/21/chartex" xmlns:cx1="http://schemas.microsoft.com/office/drawing/2015/9/8/chartex" xmlns:cx="http://schemas.microsoft.com/office/drawing/2014/chartex" xmlns="" id="{0C95C334-9B5E-43FB-A140-23D5388F4A19}"/>
+                            </a:ext>
+                          </a:extLst>
+                        </wps:cNvPr>
+                        <wps:cNvSpPr/>
+                        <wps:spPr>
+                          <a:xfrm>
+                            <a:off x="4124337" y="0"/>
+                            <a:ext cx="1616766" cy="980661"/>
+                          </a:xfrm>
+                          <a:prstGeom prst="rect">
+                            <a:avLst/>
+                          </a:prstGeom>
+                          <a:noFill/>
+                          <a:ln>
+                            <a:solidFill>
+                              <a:schemeClr val="tx1"/>
+                            </a:solidFill>
+                          </a:ln>
+                        </wps:spPr>
+                        <wps:style>
+                          <a:lnRef idx="2">
+                            <a:schemeClr val="accent1">
+                              <a:shade val="50000"/>
+                            </a:schemeClr>
+                          </a:lnRef>
+                          <a:fillRef idx="1">
+                            <a:schemeClr val="accent1"/>
+                          </a:fillRef>
+                          <a:effectRef idx="0">
+                            <a:schemeClr val="accent1"/>
+                          </a:effectRef>
+                          <a:fontRef idx="minor">
+                            <a:schemeClr val="lt1"/>
+                          </a:fontRef>
+                        </wps:style>
+                        <wps:txbx>
+                          <w:txbxContent>
+                            <w:p>
+                              <w:pPr>
+                                <w:jc w:val="center"/>
+                                <w:rPr>
+                                  <w:rFonts w:asciiTheme="minorHAnsi" w:hAnsi="Calibri" w:cstheme="minorBidi"/>
+                                  <w:color w:val="000000"/>
+                                  <w:kern w:val="24"/>
+                                  <w:sz w:val="36"/>
+                                  <w:szCs w:val="36"/>
+                                  <w:lang w:val="es-ES"/>
+                                </w:rPr>
+                              </w:pPr>
+                              <w:r>
+                                <w:rPr>
+                                  <w:rFonts w:asciiTheme="minorHAnsi" w:hAnsi="Calibri" w:cstheme="minorBidi"/>
+                                  <w:color w:val="000000"/>
+                                  <w:kern w:val="24"/>
+                                  <w:sz w:val="36"/>
+                                  <w:szCs w:val="36"/>
+                                  <w:lang w:val="es-ES"/>
+                                </w:rPr>
+                                <w:t>Base de Datos</w:t>
+                              </w:r>
+                            </w:p>
+                          </w:txbxContent>
+                        </wps:txbx>
+                        <wps:bodyPr rtlCol="0" anchor="ctr"/>
+                      </wps:wsp>
+                      <wps:wsp>
+                        <wps:cNvPr id="8" name="Conector recto de flecha 8">
+                          <a:extLst>
+                            <a:ext uri="{FF2B5EF4-FFF2-40B4-BE49-F238E27FC236}">
+                              <a16:creationId xmlns:a16="http://schemas.microsoft.com/office/drawing/2014/main" xmlns:w16se="http://schemas.microsoft.com/office/word/2015/wordml/symex" xmlns:w16sdtdh="http://schemas.microsoft.com/office/word/2020/wordml/sdtdatahash" xmlns:w16="http://schemas.microsoft.com/office/word/2018/wordml" xmlns:w16cid="http://schemas.microsoft.com/office/word/2016/wordml/cid" xmlns:w16cex="http://schemas.microsoft.com/office/word/2018/wordml/cex" xmlns:w15="http://schemas.microsoft.com/office/word/2012/wordml" xmlns:w="http://schemas.openxmlformats.org/wordprocessingml/2006/main" xmlns:w10="urn:schemas-microsoft-com:office:word" xmlns:v="urn:schemas-microsoft-com:vml" xmlns:o="urn:schemas-microsoft-com:office:office" xmlns:am3d="http://schemas.microsoft.com/office/drawing/2017/model3d" xmlns:aink="http://schemas.microsoft.com/office/drawing/2016/ink" xmlns:cx8="http://schemas.microsoft.com/office/drawing/2016/5/14/chartex" xmlns:cx7="http://schemas.microsoft.com/office/drawing/2016/5/13/chartex" xmlns:cx6="http://schemas.microsoft.com/office/drawing/2016/5/12/chartex" xmlns:cx5="http://schemas.microsoft.com/office/drawing/2016/5/11/chartex" xmlns:cx4="http://schemas.microsoft.com/office/drawing/2016/5/10/chartex" xmlns:cx3="http://schemas.microsoft.com/office/drawing/2016/5/9/chartex" xmlns:cx2="http://schemas.microsoft.com/office/drawing/2015/10/21/chartex" xmlns:cx1="http://schemas.microsoft.com/office/drawing/2015/9/8/chartex" xmlns:cx="http://schemas.microsoft.com/office/drawing/2014/chartex" xmlns="" id="{1CCF5ED7-EEAB-44F5-B249-AC6D49B19714}"/>
+                            </a:ext>
+                          </a:extLst>
+                        </wps:cNvPr>
+                        <wps:cNvCnPr>
+                          <a:cxnSpLocks/>
+                          <a:stCxn id="7" idx="2"/>
+                          <a:endCxn id="2" idx="0"/>
+                        </wps:cNvCnPr>
+                        <wps:spPr>
+                          <a:xfrm>
+                            <a:off x="4932720" y="980661"/>
+                            <a:ext cx="53009" cy="1623393"/>
+                          </a:xfrm>
+                          <a:prstGeom prst="straightConnector1">
+                            <a:avLst/>
+                          </a:prstGeom>
+                          <a:ln>
+                            <a:solidFill>
+                              <a:schemeClr val="tx1"/>
+                            </a:solidFill>
+                            <a:tailEnd type="triangle"/>
+                          </a:ln>
+                        </wps:spPr>
+                        <wps:style>
+                          <a:lnRef idx="1">
+                            <a:schemeClr val="accent1"/>
+                          </a:lnRef>
+                          <a:fillRef idx="0">
+                            <a:schemeClr val="accent1"/>
+                          </a:fillRef>
+                          <a:effectRef idx="0">
+                            <a:schemeClr val="accent1"/>
+                          </a:effectRef>
+                          <a:fontRef idx="minor">
+                            <a:schemeClr val="tx1"/>
+                          </a:fontRef>
+                        </wps:style>
+                        <wps:bodyPr/>
+                      </wps:wsp>
+                      <wps:wsp>
+                        <wps:cNvPr id="9" name="Conector recto de flecha 9">
+                          <a:extLst>
+                            <a:ext uri="{FF2B5EF4-FFF2-40B4-BE49-F238E27FC236}">
+                              <a16:creationId xmlns:a16="http://schemas.microsoft.com/office/drawing/2014/main" xmlns:w16se="http://schemas.microsoft.com/office/word/2015/wordml/symex" xmlns:w16sdtdh="http://schemas.microsoft.com/office/word/2020/wordml/sdtdatahash" xmlns:w16="http://schemas.microsoft.com/office/word/2018/wordml" xmlns:w16cid="http://schemas.microsoft.com/office/word/2016/wordml/cid" xmlns:w16cex="http://schemas.microsoft.com/office/word/2018/wordml/cex" xmlns:w15="http://schemas.microsoft.com/office/word/2012/wordml" xmlns:w="http://schemas.openxmlformats.org/wordprocessingml/2006/main" xmlns:w10="urn:schemas-microsoft-com:office:word" xmlns:v="urn:schemas-microsoft-com:vml" xmlns:o="urn:schemas-microsoft-com:office:office" xmlns:am3d="http://schemas.microsoft.com/office/drawing/2017/model3d" xmlns:aink="http://schemas.microsoft.com/office/drawing/2016/ink" xmlns:cx8="http://schemas.microsoft.com/office/drawing/2016/5/14/chartex" xmlns:cx7="http://schemas.microsoft.com/office/drawing/2016/5/13/chartex" xmlns:cx6="http://schemas.microsoft.com/office/drawing/2016/5/12/chartex" xmlns:cx5="http://schemas.microsoft.com/office/drawing/2016/5/11/chartex" xmlns:cx4="http://schemas.microsoft.com/office/drawing/2016/5/10/chartex" xmlns:cx3="http://schemas.microsoft.com/office/drawing/2016/5/9/chartex" xmlns:cx2="http://schemas.microsoft.com/office/drawing/2015/10/21/chartex" xmlns:cx1="http://schemas.microsoft.com/office/drawing/2015/9/8/chartex" xmlns:cx="http://schemas.microsoft.com/office/drawing/2014/chartex" xmlns="" id="{DB13592A-E0AE-49BD-B870-0FAC50E9EEA3}"/>
+                            </a:ext>
+                          </a:extLst>
+                        </wps:cNvPr>
+                        <wps:cNvCnPr>
+                          <a:cxnSpLocks/>
+                          <a:stCxn id="2" idx="0"/>
+                          <a:endCxn id="7" idx="2"/>
+                        </wps:cNvCnPr>
+                        <wps:spPr>
+                          <a:xfrm flipH="1" flipV="1">
+                            <a:off x="4932720" y="980661"/>
+                            <a:ext cx="53009" cy="1623393"/>
+                          </a:xfrm>
+                          <a:prstGeom prst="straightConnector1">
+                            <a:avLst/>
+                          </a:prstGeom>
+                          <a:ln>
+                            <a:solidFill>
+                              <a:schemeClr val="tx1"/>
+                            </a:solidFill>
+                            <a:tailEnd type="triangle"/>
+                          </a:ln>
+                        </wps:spPr>
+                        <wps:style>
+                          <a:lnRef idx="1">
+                            <a:schemeClr val="accent1"/>
+                          </a:lnRef>
+                          <a:fillRef idx="0">
+                            <a:schemeClr val="accent1"/>
+                          </a:fillRef>
+                          <a:effectRef idx="0">
+                            <a:schemeClr val="accent1"/>
+                          </a:effectRef>
+                          <a:fontRef idx="minor">
+                            <a:schemeClr val="tx1"/>
+                          </a:fontRef>
+                        </wps:style>
+                        <wps:bodyPr/>
+                      </wps:wsp>
+                      <wps:wsp>
+                        <wps:cNvPr id="10" name="CuadroTexto 17">
+                          <a:extLst>
+                            <a:ext uri="{FF2B5EF4-FFF2-40B4-BE49-F238E27FC236}">
+                              <a16:creationId xmlns:a16="http://schemas.microsoft.com/office/drawing/2014/main" xmlns:w16se="http://schemas.microsoft.com/office/word/2015/wordml/symex" xmlns:w16sdtdh="http://schemas.microsoft.com/office/word/2020/wordml/sdtdatahash" xmlns:w16="http://schemas.microsoft.com/office/word/2018/wordml" xmlns:w16cid="http://schemas.microsoft.com/office/word/2016/wordml/cid" xmlns:w16cex="http://schemas.microsoft.com/office/word/2018/wordml/cex" xmlns:w15="http://schemas.microsoft.com/office/word/2012/wordml" xmlns:w="http://schemas.openxmlformats.org/wordprocessingml/2006/main" xmlns:w10="urn:schemas-microsoft-com:office:word" xmlns:v="urn:schemas-microsoft-com:vml" xmlns:o="urn:schemas-microsoft-com:office:office" xmlns:am3d="http://schemas.microsoft.com/office/drawing/2017/model3d" xmlns:aink="http://schemas.microsoft.com/office/drawing/2016/ink" xmlns:cx8="http://schemas.microsoft.com/office/drawing/2016/5/14/chartex" xmlns:cx7="http://schemas.microsoft.com/office/drawing/2016/5/13/chartex" xmlns:cx6="http://schemas.microsoft.com/office/drawing/2016/5/12/chartex" xmlns:cx5="http://schemas.microsoft.com/office/drawing/2016/5/11/chartex" xmlns:cx4="http://schemas.microsoft.com/office/drawing/2016/5/10/chartex" xmlns:cx3="http://schemas.microsoft.com/office/drawing/2016/5/9/chartex" xmlns:cx2="http://schemas.microsoft.com/office/drawing/2015/10/21/chartex" xmlns:cx1="http://schemas.microsoft.com/office/drawing/2015/9/8/chartex" xmlns:cx="http://schemas.microsoft.com/office/drawing/2014/chartex" xmlns="" id="{728FD367-C5E3-432F-9231-6CCE5C306B2F}"/>
+                            </a:ext>
+                          </a:extLst>
+                        </wps:cNvPr>
+                        <wps:cNvSpPr txBox="1"/>
+                        <wps:spPr>
+                          <a:xfrm>
+                            <a:off x="4420539" y="1607577"/>
+                            <a:ext cx="1477598" cy="782826"/>
+                          </a:xfrm>
+                          <a:prstGeom prst="rect">
+                            <a:avLst/>
+                          </a:prstGeom>
+                          <a:noFill/>
+                        </wps:spPr>
+                        <wps:txbx>
+                          <w:txbxContent>
+                            <w:p>
+                              <w:pPr>
+                                <w:rPr>
+                                  <w:rFonts w:asciiTheme="minorHAnsi" w:hAnsi="Calibri" w:cstheme="minorBidi"/>
+                                  <w:color w:val="000000" w:themeColor="text1"/>
+                                  <w:kern w:val="24"/>
+                                  <w:sz w:val="36"/>
+                                  <w:szCs w:val="36"/>
+                                  <w:lang w:val="es-ES"/>
+                                </w:rPr>
+                              </w:pPr>
+                              <w:r>
+                                <w:rPr>
+                                  <w:rFonts w:asciiTheme="minorHAnsi" w:hAnsi="Calibri" w:cstheme="minorBidi"/>
+                                  <w:color w:val="000000" w:themeColor="text1"/>
+                                  <w:kern w:val="24"/>
+                                  <w:sz w:val="36"/>
+                                  <w:szCs w:val="36"/>
+                                  <w:lang w:val="es-ES"/>
+                                </w:rPr>
+                                <w:t>Productos</w:t>
+                              </w:r>
+                            </w:p>
+                          </w:txbxContent>
+                        </wps:txbx>
+                        <wps:bodyPr wrap="none" rtlCol="0">
+                          <a:spAutoFit/>
+                        </wps:bodyPr>
+                      </wps:wsp>
+                      <wps:wsp>
+                        <wps:cNvPr id="11" name="Conector: curvado 11">
+                          <a:extLst>
+                            <a:ext uri="{FF2B5EF4-FFF2-40B4-BE49-F238E27FC236}">
+                              <a16:creationId xmlns:a16="http://schemas.microsoft.com/office/drawing/2014/main" xmlns:w16se="http://schemas.microsoft.com/office/word/2015/wordml/symex" xmlns:w16sdtdh="http://schemas.microsoft.com/office/word/2020/wordml/sdtdatahash" xmlns:w16="http://schemas.microsoft.com/office/word/2018/wordml" xmlns:w16cid="http://schemas.microsoft.com/office/word/2016/wordml/cid" xmlns:w16cex="http://schemas.microsoft.com/office/word/2018/wordml/cex" xmlns:w15="http://schemas.microsoft.com/office/word/2012/wordml" xmlns:w="http://schemas.openxmlformats.org/wordprocessingml/2006/main" xmlns:w10="urn:schemas-microsoft-com:office:word" xmlns:v="urn:schemas-microsoft-com:vml" xmlns:o="urn:schemas-microsoft-com:office:office" xmlns:am3d="http://schemas.microsoft.com/office/drawing/2017/model3d" xmlns:aink="http://schemas.microsoft.com/office/drawing/2016/ink" xmlns:cx8="http://schemas.microsoft.com/office/drawing/2016/5/14/chartex" xmlns:cx7="http://schemas.microsoft.com/office/drawing/2016/5/13/chartex" xmlns:cx6="http://schemas.microsoft.com/office/drawing/2016/5/12/chartex" xmlns:cx5="http://schemas.microsoft.com/office/drawing/2016/5/11/chartex" xmlns:cx4="http://schemas.microsoft.com/office/drawing/2016/5/10/chartex" xmlns:cx3="http://schemas.microsoft.com/office/drawing/2016/5/9/chartex" xmlns:cx2="http://schemas.microsoft.com/office/drawing/2015/10/21/chartex" xmlns:cx1="http://schemas.microsoft.com/office/drawing/2015/9/8/chartex" xmlns:cx="http://schemas.microsoft.com/office/drawing/2014/chartex" xmlns="" id="{18A11A15-CA8F-4015-8B96-FCE3421674E3}"/>
+                            </a:ext>
+                          </a:extLst>
+                        </wps:cNvPr>
+                        <wps:cNvCnPr>
+                          <a:cxnSpLocks/>
+                          <a:stCxn id="2" idx="0"/>
+                          <a:endCxn id="7" idx="1"/>
+                        </wps:cNvCnPr>
+                        <wps:spPr>
+                          <a:xfrm rot="16200000" flipV="1">
+                            <a:off x="3498172" y="1116497"/>
+                            <a:ext cx="2113723" cy="861392"/>
+                          </a:xfrm>
+                          <a:prstGeom prst="curvedConnector4">
+                            <a:avLst>
+                              <a:gd name="adj1" fmla="val 18338"/>
+                              <a:gd name="adj2" fmla="val 186538"/>
+                            </a:avLst>
+                          </a:prstGeom>
+                          <a:ln>
+                            <a:solidFill>
+                              <a:schemeClr val="tx1"/>
+                            </a:solidFill>
+                            <a:headEnd type="triangle"/>
+                            <a:tailEnd type="triangle"/>
+                          </a:ln>
+                        </wps:spPr>
+                        <wps:style>
+                          <a:lnRef idx="1">
+                            <a:schemeClr val="accent1"/>
+                          </a:lnRef>
+                          <a:fillRef idx="0">
+                            <a:schemeClr val="accent1"/>
+                          </a:fillRef>
+                          <a:effectRef idx="0">
+                            <a:schemeClr val="accent1"/>
+                          </a:effectRef>
+                          <a:fontRef idx="minor">
+                            <a:schemeClr val="tx1"/>
+                          </a:fontRef>
+                        </wps:style>
+                        <wps:bodyPr/>
+                      </wps:wsp>
+                      <wps:wsp>
+                        <wps:cNvPr id="12" name="Conector: curvado 12">
+                          <a:extLst>
+                            <a:ext uri="{FF2B5EF4-FFF2-40B4-BE49-F238E27FC236}">
+                              <a16:creationId xmlns:a16="http://schemas.microsoft.com/office/drawing/2014/main" xmlns:w16se="http://schemas.microsoft.com/office/word/2015/wordml/symex" xmlns:w16sdtdh="http://schemas.microsoft.com/office/word/2020/wordml/sdtdatahash" xmlns:w16="http://schemas.microsoft.com/office/word/2018/wordml" xmlns:w16cid="http://schemas.microsoft.com/office/word/2016/wordml/cid" xmlns:w16cex="http://schemas.microsoft.com/office/word/2018/wordml/cex" xmlns:w15="http://schemas.microsoft.com/office/word/2012/wordml" xmlns:w="http://schemas.openxmlformats.org/wordprocessingml/2006/main" xmlns:w10="urn:schemas-microsoft-com:office:word" xmlns:v="urn:schemas-microsoft-com:vml" xmlns:o="urn:schemas-microsoft-com:office:office" xmlns:am3d="http://schemas.microsoft.com/office/drawing/2017/model3d" xmlns:aink="http://schemas.microsoft.com/office/drawing/2016/ink" xmlns:cx8="http://schemas.microsoft.com/office/drawing/2016/5/14/chartex" xmlns:cx7="http://schemas.microsoft.com/office/drawing/2016/5/13/chartex" xmlns:cx6="http://schemas.microsoft.com/office/drawing/2016/5/12/chartex" xmlns:cx5="http://schemas.microsoft.com/office/drawing/2016/5/11/chartex" xmlns:cx4="http://schemas.microsoft.com/office/drawing/2016/5/10/chartex" xmlns:cx3="http://schemas.microsoft.com/office/drawing/2016/5/9/chartex" xmlns:cx2="http://schemas.microsoft.com/office/drawing/2015/10/21/chartex" xmlns:cx1="http://schemas.microsoft.com/office/drawing/2015/9/8/chartex" xmlns:cx="http://schemas.microsoft.com/office/drawing/2014/chartex" xmlns="" id="{F8A1F7E9-B088-49DA-97B1-10291B209B44}"/>
+                            </a:ext>
+                          </a:extLst>
+                        </wps:cNvPr>
+                        <wps:cNvCnPr>
+                          <a:cxnSpLocks/>
+                          <a:stCxn id="2" idx="0"/>
+                          <a:endCxn id="7" idx="3"/>
+                        </wps:cNvCnPr>
+                        <wps:spPr>
+                          <a:xfrm rot="5400000" flipH="1" flipV="1">
+                            <a:off x="4306555" y="1169506"/>
+                            <a:ext cx="2113723" cy="755374"/>
+                          </a:xfrm>
+                          <a:prstGeom prst="curvedConnector4">
+                            <a:avLst>
+                              <a:gd name="adj1" fmla="val 18338"/>
+                              <a:gd name="adj2" fmla="val 219737"/>
+                            </a:avLst>
+                          </a:prstGeom>
+                          <a:ln>
+                            <a:solidFill>
+                              <a:schemeClr val="tx1"/>
+                            </a:solidFill>
+                            <a:headEnd type="triangle"/>
+                            <a:tailEnd type="triangle"/>
+                          </a:ln>
+                        </wps:spPr>
+                        <wps:style>
+                          <a:lnRef idx="1">
+                            <a:schemeClr val="accent1"/>
+                          </a:lnRef>
+                          <a:fillRef idx="0">
+                            <a:schemeClr val="accent1"/>
+                          </a:fillRef>
+                          <a:effectRef idx="0">
+                            <a:schemeClr val="accent1"/>
+                          </a:effectRef>
+                          <a:fontRef idx="minor">
+                            <a:schemeClr val="tx1"/>
+                          </a:fontRef>
+                        </wps:style>
+                        <wps:bodyPr/>
+                      </wps:wsp>
+                      <wps:wsp>
+                        <wps:cNvPr id="13" name="CuadroTexto 32">
+                          <a:extLst>
+                            <a:ext uri="{FF2B5EF4-FFF2-40B4-BE49-F238E27FC236}">
+                              <a16:creationId xmlns:a16="http://schemas.microsoft.com/office/drawing/2014/main" xmlns:w16se="http://schemas.microsoft.com/office/word/2015/wordml/symex" xmlns:w16sdtdh="http://schemas.microsoft.com/office/word/2020/wordml/sdtdatahash" xmlns:w16="http://schemas.microsoft.com/office/word/2018/wordml" xmlns:w16cid="http://schemas.microsoft.com/office/word/2016/wordml/cid" xmlns:w16cex="http://schemas.microsoft.com/office/word/2018/wordml/cex" xmlns:w15="http://schemas.microsoft.com/office/word/2012/wordml" xmlns:w="http://schemas.openxmlformats.org/wordprocessingml/2006/main" xmlns:w10="urn:schemas-microsoft-com:office:word" xmlns:v="urn:schemas-microsoft-com:vml" xmlns:o="urn:schemas-microsoft-com:office:office" xmlns:am3d="http://schemas.microsoft.com/office/drawing/2017/model3d" xmlns:aink="http://schemas.microsoft.com/office/drawing/2016/ink" xmlns:cx8="http://schemas.microsoft.com/office/drawing/2016/5/14/chartex" xmlns:cx7="http://schemas.microsoft.com/office/drawing/2016/5/13/chartex" xmlns:cx6="http://schemas.microsoft.com/office/drawing/2016/5/12/chartex" xmlns:cx5="http://schemas.microsoft.com/office/drawing/2016/5/11/chartex" xmlns:cx4="http://schemas.microsoft.com/office/drawing/2016/5/10/chartex" xmlns:cx3="http://schemas.microsoft.com/office/drawing/2016/5/9/chartex" xmlns:cx2="http://schemas.microsoft.com/office/drawing/2015/10/21/chartex" xmlns:cx1="http://schemas.microsoft.com/office/drawing/2015/9/8/chartex" xmlns:cx="http://schemas.microsoft.com/office/drawing/2014/chartex" xmlns="" id="{B87C7410-B439-4D9F-B2A6-5CCD5F937684}"/>
+                            </a:ext>
+                          </a:extLst>
+                        </wps:cNvPr>
+                        <wps:cNvSpPr txBox="1"/>
+                        <wps:spPr>
+                          <a:xfrm>
+                            <a:off x="2957616" y="1186854"/>
+                            <a:ext cx="1758526" cy="782826"/>
+                          </a:xfrm>
+                          <a:prstGeom prst="rect">
+                            <a:avLst/>
+                          </a:prstGeom>
+                          <a:noFill/>
+                        </wps:spPr>
+                        <wps:txbx>
+                          <w:txbxContent>
+                            <w:p>
+                              <w:pPr>
+                                <w:rPr>
+                                  <w:rFonts w:asciiTheme="minorHAnsi" w:hAnsi="Calibri" w:cstheme="minorBidi"/>
+                                  <w:color w:val="000000" w:themeColor="text1"/>
+                                  <w:kern w:val="24"/>
+                                  <w:sz w:val="36"/>
+                                  <w:szCs w:val="36"/>
+                                  <w:lang w:val="es-ES"/>
+                                </w:rPr>
+                              </w:pPr>
+                              <w:proofErr w:type="spellStart"/>
+                              <w:r>
+                                <w:rPr>
+                                  <w:rFonts w:asciiTheme="minorHAnsi" w:hAnsi="Calibri" w:cstheme="minorBidi"/>
+                                  <w:color w:val="000000" w:themeColor="text1"/>
+                                  <w:kern w:val="24"/>
+                                  <w:sz w:val="36"/>
+                                  <w:szCs w:val="36"/>
+                                  <w:lang w:val="es-ES"/>
+                                </w:rPr>
+                                <w:t>Inf</w:t>
+                              </w:r>
+                              <w:proofErr w:type="spellEnd"/>
+                              <w:r>
+                                <w:rPr>
+                                  <w:rFonts w:asciiTheme="minorHAnsi" w:hAnsi="Calibri" w:cstheme="minorBidi"/>
+                                  <w:color w:val="000000" w:themeColor="text1"/>
+                                  <w:kern w:val="24"/>
+                                  <w:sz w:val="36"/>
+                                  <w:szCs w:val="36"/>
+                                  <w:lang w:val="es-ES"/>
+                                </w:rPr>
+                                <w:t>. Usuarios</w:t>
+                              </w:r>
+                            </w:p>
+                          </w:txbxContent>
+                        </wps:txbx>
+                        <wps:bodyPr wrap="none" rtlCol="0">
+                          <a:spAutoFit/>
+                        </wps:bodyPr>
+                      </wps:wsp>
+                      <wps:wsp>
+                        <wps:cNvPr id="14" name="CuadroTexto 33">
+                          <a:extLst>
+                            <a:ext uri="{FF2B5EF4-FFF2-40B4-BE49-F238E27FC236}">
+                              <a16:creationId xmlns:a16="http://schemas.microsoft.com/office/drawing/2014/main" xmlns:w16se="http://schemas.microsoft.com/office/word/2015/wordml/symex" xmlns:w16sdtdh="http://schemas.microsoft.com/office/word/2020/wordml/sdtdatahash" xmlns:w16="http://schemas.microsoft.com/office/word/2018/wordml" xmlns:w16cid="http://schemas.microsoft.com/office/word/2016/wordml/cid" xmlns:w16cex="http://schemas.microsoft.com/office/word/2018/wordml/cex" xmlns:w15="http://schemas.microsoft.com/office/word/2012/wordml" xmlns:w="http://schemas.openxmlformats.org/wordprocessingml/2006/main" xmlns:w10="urn:schemas-microsoft-com:office:word" xmlns:v="urn:schemas-microsoft-com:vml" xmlns:o="urn:schemas-microsoft-com:office:office" xmlns:am3d="http://schemas.microsoft.com/office/drawing/2017/model3d" xmlns:aink="http://schemas.microsoft.com/office/drawing/2016/ink" xmlns:cx8="http://schemas.microsoft.com/office/drawing/2016/5/14/chartex" xmlns:cx7="http://schemas.microsoft.com/office/drawing/2016/5/13/chartex" xmlns:cx6="http://schemas.microsoft.com/office/drawing/2016/5/12/chartex" xmlns:cx5="http://schemas.microsoft.com/office/drawing/2016/5/11/chartex" xmlns:cx4="http://schemas.microsoft.com/office/drawing/2016/5/10/chartex" xmlns:cx3="http://schemas.microsoft.com/office/drawing/2016/5/9/chartex" xmlns:cx2="http://schemas.microsoft.com/office/drawing/2015/10/21/chartex" xmlns:cx1="http://schemas.microsoft.com/office/drawing/2015/9/8/chartex" xmlns:cx="http://schemas.microsoft.com/office/drawing/2014/chartex" xmlns="" id="{63FEFF1B-0003-469D-9DBB-C218AB062821}"/>
+                            </a:ext>
+                          </a:extLst>
+                        </wps:cNvPr>
+                        <wps:cNvSpPr txBox="1"/>
+                        <wps:spPr>
+                          <a:xfrm>
+                            <a:off x="6221149" y="1238270"/>
+                            <a:ext cx="2182014" cy="782826"/>
+                          </a:xfrm>
+                          <a:prstGeom prst="rect">
+                            <a:avLst/>
+                          </a:prstGeom>
+                          <a:noFill/>
+                        </wps:spPr>
+                        <wps:txbx>
+                          <w:txbxContent>
+                            <w:p>
+                              <w:pPr>
+                                <w:rPr>
+                                  <w:rFonts w:asciiTheme="minorHAnsi" w:hAnsi="Calibri" w:cstheme="minorBidi"/>
+                                  <w:color w:val="000000" w:themeColor="text1"/>
+                                  <w:kern w:val="24"/>
+                                  <w:sz w:val="36"/>
+                                  <w:szCs w:val="36"/>
+                                  <w:lang w:val="es-ES"/>
+                                </w:rPr>
+                              </w:pPr>
+                              <w:proofErr w:type="spellStart"/>
+                              <w:r>
+                                <w:rPr>
+                                  <w:rFonts w:asciiTheme="minorHAnsi" w:hAnsi="Calibri" w:cstheme="minorBidi"/>
+                                  <w:color w:val="000000" w:themeColor="text1"/>
+                                  <w:kern w:val="24"/>
+                                  <w:sz w:val="36"/>
+                                  <w:szCs w:val="36"/>
+                                  <w:lang w:val="es-ES"/>
+                                </w:rPr>
+                                <w:t>Inf</w:t>
+                              </w:r>
+                              <w:proofErr w:type="spellEnd"/>
+                              <w:r>
+                                <w:rPr>
+                                  <w:rFonts w:asciiTheme="minorHAnsi" w:hAnsi="Calibri" w:cstheme="minorBidi"/>
+                                  <w:color w:val="000000" w:themeColor="text1"/>
+                                  <w:kern w:val="24"/>
+                                  <w:sz w:val="36"/>
+                                  <w:szCs w:val="36"/>
+                                  <w:lang w:val="es-ES"/>
+                                </w:rPr>
+                                <w:t>. Boletos cine</w:t>
+                              </w:r>
+                            </w:p>
+                          </w:txbxContent>
+                        </wps:txbx>
+                        <wps:bodyPr wrap="none" rtlCol="0">
+                          <a:spAutoFit/>
+                        </wps:bodyPr>
+                      </wps:wsp>
+                      <wps:wsp>
+                        <wps:cNvPr id="15" name="Rectángulo 15">
+                          <a:extLst>
+                            <a:ext uri="{FF2B5EF4-FFF2-40B4-BE49-F238E27FC236}">
+                              <a16:creationId xmlns:a16="http://schemas.microsoft.com/office/drawing/2014/main" xmlns:w16se="http://schemas.microsoft.com/office/word/2015/wordml/symex" xmlns:w16sdtdh="http://schemas.microsoft.com/office/word/2020/wordml/sdtdatahash" xmlns:w16="http://schemas.microsoft.com/office/word/2018/wordml" xmlns:w16cid="http://schemas.microsoft.com/office/word/2016/wordml/cid" xmlns:w16cex="http://schemas.microsoft.com/office/word/2018/wordml/cex" xmlns:w15="http://schemas.microsoft.com/office/word/2012/wordml" xmlns:w="http://schemas.openxmlformats.org/wordprocessingml/2006/main" xmlns:w10="urn:schemas-microsoft-com:office:word" xmlns:v="urn:schemas-microsoft-com:vml" xmlns:o="urn:schemas-microsoft-com:office:office" xmlns:am3d="http://schemas.microsoft.com/office/drawing/2017/model3d" xmlns:aink="http://schemas.microsoft.com/office/drawing/2016/ink" xmlns:cx8="http://schemas.microsoft.com/office/drawing/2016/5/14/chartex" xmlns:cx7="http://schemas.microsoft.com/office/drawing/2016/5/13/chartex" xmlns:cx6="http://schemas.microsoft.com/office/drawing/2016/5/12/chartex" xmlns:cx5="http://schemas.microsoft.com/office/drawing/2016/5/11/chartex" xmlns:cx4="http://schemas.microsoft.com/office/drawing/2016/5/10/chartex" xmlns:cx3="http://schemas.microsoft.com/office/drawing/2016/5/9/chartex" xmlns:cx2="http://schemas.microsoft.com/office/drawing/2015/10/21/chartex" xmlns:cx1="http://schemas.microsoft.com/office/drawing/2015/9/8/chartex" xmlns:cx="http://schemas.microsoft.com/office/drawing/2014/chartex" xmlns="" id="{856F0872-6499-41D6-BD05-EF4C5708EEC0}"/>
+                            </a:ext>
+                          </a:extLst>
+                        </wps:cNvPr>
+                        <wps:cNvSpPr/>
+                        <wps:spPr>
+                          <a:xfrm>
+                            <a:off x="4177345" y="5294246"/>
+                            <a:ext cx="1616766" cy="980661"/>
+                          </a:xfrm>
+                          <a:prstGeom prst="rect">
+                            <a:avLst/>
+                          </a:prstGeom>
+                          <a:noFill/>
+                          <a:ln>
+                            <a:solidFill>
+                              <a:schemeClr val="tx1"/>
+                            </a:solidFill>
+                          </a:ln>
+                        </wps:spPr>
+                        <wps:style>
+                          <a:lnRef idx="2">
+                            <a:schemeClr val="accent1">
+                              <a:shade val="50000"/>
+                            </a:schemeClr>
+                          </a:lnRef>
+                          <a:fillRef idx="1">
+                            <a:schemeClr val="accent1"/>
+                          </a:fillRef>
+                          <a:effectRef idx="0">
+                            <a:schemeClr val="accent1"/>
+                          </a:effectRef>
+                          <a:fontRef idx="minor">
+                            <a:schemeClr val="lt1"/>
+                          </a:fontRef>
+                        </wps:style>
+                        <wps:txbx>
+                          <w:txbxContent>
+                            <w:p>
+                              <w:pPr>
+                                <w:jc w:val="center"/>
+                                <w:rPr>
+                                  <w:rFonts w:asciiTheme="minorHAnsi" w:hAnsi="Calibri" w:cstheme="minorBidi"/>
+                                  <w:color w:val="000000"/>
+                                  <w:kern w:val="24"/>
+                                  <w:sz w:val="36"/>
+                                  <w:szCs w:val="36"/>
+                                  <w:lang w:val="es-ES"/>
+                                </w:rPr>
+                              </w:pPr>
+                              <w:r>
+                                <w:rPr>
+                                  <w:rFonts w:asciiTheme="minorHAnsi" w:hAnsi="Calibri" w:cstheme="minorBidi"/>
+                                  <w:color w:val="000000"/>
+                                  <w:kern w:val="24"/>
+                                  <w:sz w:val="36"/>
+                                  <w:szCs w:val="36"/>
+                                  <w:lang w:val="es-ES"/>
+                                </w:rPr>
+                                <w:t>Cliente</w:t>
+                              </w:r>
+                            </w:p>
+                          </w:txbxContent>
+                        </wps:txbx>
+                        <wps:bodyPr rtlCol="0" anchor="ctr"/>
+                      </wps:wsp>
+                      <wps:wsp>
+                        <wps:cNvPr id="16" name="Conector recto de flecha 16">
+                          <a:extLst>
+                            <a:ext uri="{FF2B5EF4-FFF2-40B4-BE49-F238E27FC236}">
+                              <a16:creationId xmlns:a16="http://schemas.microsoft.com/office/drawing/2014/main" xmlns:w16se="http://schemas.microsoft.com/office/word/2015/wordml/symex" xmlns:w16sdtdh="http://schemas.microsoft.com/office/word/2020/wordml/sdtdatahash" xmlns:w16="http://schemas.microsoft.com/office/word/2018/wordml" xmlns:w16cid="http://schemas.microsoft.com/office/word/2016/wordml/cid" xmlns:w16cex="http://schemas.microsoft.com/office/word/2018/wordml/cex" xmlns:w15="http://schemas.microsoft.com/office/word/2012/wordml" xmlns:w="http://schemas.openxmlformats.org/wordprocessingml/2006/main" xmlns:w10="urn:schemas-microsoft-com:office:word" xmlns:v="urn:schemas-microsoft-com:vml" xmlns:o="urn:schemas-microsoft-com:office:office" xmlns:am3d="http://schemas.microsoft.com/office/drawing/2017/model3d" xmlns:aink="http://schemas.microsoft.com/office/drawing/2016/ink" xmlns:cx8="http://schemas.microsoft.com/office/drawing/2016/5/14/chartex" xmlns:cx7="http://schemas.microsoft.com/office/drawing/2016/5/13/chartex" xmlns:cx6="http://schemas.microsoft.com/office/drawing/2016/5/12/chartex" xmlns:cx5="http://schemas.microsoft.com/office/drawing/2016/5/11/chartex" xmlns:cx4="http://schemas.microsoft.com/office/drawing/2016/5/10/chartex" xmlns:cx3="http://schemas.microsoft.com/office/drawing/2016/5/9/chartex" xmlns:cx2="http://schemas.microsoft.com/office/drawing/2015/10/21/chartex" xmlns:cx1="http://schemas.microsoft.com/office/drawing/2015/9/8/chartex" xmlns:cx="http://schemas.microsoft.com/office/drawing/2014/chartex" xmlns="" id="{1E014805-163A-41C8-B1B6-D4835D5566E5}"/>
+                            </a:ext>
+                          </a:extLst>
+                        </wps:cNvPr>
+                        <wps:cNvCnPr>
+                          <a:cxnSpLocks/>
+                          <a:stCxn id="2" idx="4"/>
+                          <a:endCxn id="15" idx="0"/>
+                        </wps:cNvCnPr>
+                        <wps:spPr>
+                          <a:xfrm flipH="1">
+                            <a:off x="4985728" y="3916019"/>
+                            <a:ext cx="1" cy="1378227"/>
+                          </a:xfrm>
+                          <a:prstGeom prst="straightConnector1">
+                            <a:avLst/>
+                          </a:prstGeom>
+                          <a:ln>
+                            <a:solidFill>
+                              <a:schemeClr val="tx1"/>
+                            </a:solidFill>
+                            <a:headEnd type="triangle"/>
+                            <a:tailEnd type="triangle"/>
+                          </a:ln>
+                        </wps:spPr>
+                        <wps:style>
+                          <a:lnRef idx="1">
+                            <a:schemeClr val="accent1"/>
+                          </a:lnRef>
+                          <a:fillRef idx="0">
+                            <a:schemeClr val="accent1"/>
+                          </a:fillRef>
+                          <a:effectRef idx="0">
+                            <a:schemeClr val="accent1"/>
+                          </a:effectRef>
+                          <a:fontRef idx="minor">
+                            <a:schemeClr val="tx1"/>
+                          </a:fontRef>
+                        </wps:style>
+                        <wps:bodyPr/>
+                      </wps:wsp>
+                      <wps:wsp>
+                        <wps:cNvPr id="17" name="CuadroTexto 39">
+                          <a:extLst>
+                            <a:ext uri="{FF2B5EF4-FFF2-40B4-BE49-F238E27FC236}">
+                              <a16:creationId xmlns:a16="http://schemas.microsoft.com/office/drawing/2014/main" xmlns:w16se="http://schemas.microsoft.com/office/word/2015/wordml/symex" xmlns:w16sdtdh="http://schemas.microsoft.com/office/word/2020/wordml/sdtdatahash" xmlns:w16="http://schemas.microsoft.com/office/word/2018/wordml" xmlns:w16cid="http://schemas.microsoft.com/office/word/2016/wordml/cid" xmlns:w16cex="http://schemas.microsoft.com/office/word/2018/wordml/cex" xmlns:w15="http://schemas.microsoft.com/office/word/2012/wordml" xmlns:w="http://schemas.openxmlformats.org/wordprocessingml/2006/main" xmlns:w10="urn:schemas-microsoft-com:office:word" xmlns:v="urn:schemas-microsoft-com:vml" xmlns:o="urn:schemas-microsoft-com:office:office" xmlns:am3d="http://schemas.microsoft.com/office/drawing/2017/model3d" xmlns:aink="http://schemas.microsoft.com/office/drawing/2016/ink" xmlns:cx8="http://schemas.microsoft.com/office/drawing/2016/5/14/chartex" xmlns:cx7="http://schemas.microsoft.com/office/drawing/2016/5/13/chartex" xmlns:cx6="http://schemas.microsoft.com/office/drawing/2016/5/12/chartex" xmlns:cx5="http://schemas.microsoft.com/office/drawing/2016/5/11/chartex" xmlns:cx4="http://schemas.microsoft.com/office/drawing/2016/5/10/chartex" xmlns:cx3="http://schemas.microsoft.com/office/drawing/2016/5/9/chartex" xmlns:cx2="http://schemas.microsoft.com/office/drawing/2015/10/21/chartex" xmlns:cx1="http://schemas.microsoft.com/office/drawing/2015/9/8/chartex" xmlns:cx="http://schemas.microsoft.com/office/drawing/2014/chartex" xmlns="" id="{AF6CCA9C-BE0A-426D-A980-8B13642454CB}"/>
+                            </a:ext>
+                          </a:extLst>
+                        </wps:cNvPr>
+                        <wps:cNvSpPr txBox="1"/>
+                        <wps:spPr>
+                          <a:xfrm>
+                            <a:off x="4420539" y="4595731"/>
+                            <a:ext cx="1498563" cy="782826"/>
+                          </a:xfrm>
+                          <a:prstGeom prst="rect">
+                            <a:avLst/>
+                          </a:prstGeom>
+                          <a:noFill/>
+                        </wps:spPr>
+                        <wps:txbx>
+                          <w:txbxContent>
+                            <w:p>
+                              <w:pPr>
+                                <w:rPr>
+                                  <w:rFonts w:asciiTheme="minorHAnsi" w:hAnsi="Calibri" w:cstheme="minorBidi"/>
+                                  <w:color w:val="000000" w:themeColor="text1"/>
+                                  <w:kern w:val="24"/>
+                                  <w:sz w:val="36"/>
+                                  <w:szCs w:val="36"/>
+                                  <w:lang w:val="es-ES"/>
+                                </w:rPr>
+                              </w:pPr>
+                              <w:r>
+                                <w:rPr>
+                                  <w:rFonts w:asciiTheme="minorHAnsi" w:hAnsi="Calibri" w:cstheme="minorBidi"/>
+                                  <w:color w:val="000000" w:themeColor="text1"/>
+                                  <w:kern w:val="24"/>
+                                  <w:sz w:val="36"/>
+                                  <w:szCs w:val="36"/>
+                                  <w:lang w:val="es-ES"/>
+                                </w:rPr>
+                                <w:t>Ganancias</w:t>
+                              </w:r>
+                            </w:p>
+                          </w:txbxContent>
+                        </wps:txbx>
+                        <wps:bodyPr wrap="none" rtlCol="0">
+                          <a:spAutoFit/>
+                        </wps:bodyPr>
+                      </wps:wsp>
+                      <wps:wsp>
+                        <wps:cNvPr id="18" name="Conector: curvado 18">
+                          <a:extLst>
+                            <a:ext uri="{FF2B5EF4-FFF2-40B4-BE49-F238E27FC236}">
+                              <a16:creationId xmlns:a16="http://schemas.microsoft.com/office/drawing/2014/main" xmlns:w16se="http://schemas.microsoft.com/office/word/2015/wordml/symex" xmlns:w16sdtdh="http://schemas.microsoft.com/office/word/2020/wordml/sdtdatahash" xmlns:w16="http://schemas.microsoft.com/office/word/2018/wordml" xmlns:w16cid="http://schemas.microsoft.com/office/word/2016/wordml/cid" xmlns:w16cex="http://schemas.microsoft.com/office/word/2018/wordml/cex" xmlns:w15="http://schemas.microsoft.com/office/word/2012/wordml" xmlns:w="http://schemas.openxmlformats.org/wordprocessingml/2006/main" xmlns:w10="urn:schemas-microsoft-com:office:word" xmlns:v="urn:schemas-microsoft-com:vml" xmlns:o="urn:schemas-microsoft-com:office:office" xmlns:am3d="http://schemas.microsoft.com/office/drawing/2017/model3d" xmlns:aink="http://schemas.microsoft.com/office/drawing/2016/ink" xmlns:cx8="http://schemas.microsoft.com/office/drawing/2016/5/14/chartex" xmlns:cx7="http://schemas.microsoft.com/office/drawing/2016/5/13/chartex" xmlns:cx6="http://schemas.microsoft.com/office/drawing/2016/5/12/chartex" xmlns:cx5="http://schemas.microsoft.com/office/drawing/2016/5/11/chartex" xmlns:cx4="http://schemas.microsoft.com/office/drawing/2016/5/10/chartex" xmlns:cx3="http://schemas.microsoft.com/office/drawing/2016/5/9/chartex" xmlns:cx2="http://schemas.microsoft.com/office/drawing/2015/10/21/chartex" xmlns:cx1="http://schemas.microsoft.com/office/drawing/2015/9/8/chartex" xmlns:cx="http://schemas.microsoft.com/office/drawing/2014/chartex" xmlns="" id="{4770E22C-7299-477C-90ED-4D698E8C75F1}"/>
+                            </a:ext>
+                          </a:extLst>
+                        </wps:cNvPr>
+                        <wps:cNvCnPr>
+                          <a:cxnSpLocks/>
+                          <a:stCxn id="2" idx="4"/>
+                          <a:endCxn id="15" idx="3"/>
+                        </wps:cNvCnPr>
+                        <wps:spPr>
+                          <a:xfrm rot="16200000" flipH="1">
+                            <a:off x="4455641" y="4446107"/>
+                            <a:ext cx="1868558" cy="808382"/>
+                          </a:xfrm>
+                          <a:prstGeom prst="curvedConnector4">
+                            <a:avLst>
+                              <a:gd name="adj1" fmla="val 33333"/>
+                              <a:gd name="adj2" fmla="val 211886"/>
+                            </a:avLst>
+                          </a:prstGeom>
+                          <a:ln>
+                            <a:solidFill>
+                              <a:schemeClr val="tx1"/>
+                            </a:solidFill>
+                            <a:headEnd type="triangle"/>
+                            <a:tailEnd type="triangle"/>
+                          </a:ln>
+                        </wps:spPr>
+                        <wps:style>
+                          <a:lnRef idx="1">
+                            <a:schemeClr val="accent1"/>
+                          </a:lnRef>
+                          <a:fillRef idx="0">
+                            <a:schemeClr val="accent1"/>
+                          </a:fillRef>
+                          <a:effectRef idx="0">
+                            <a:schemeClr val="accent1"/>
+                          </a:effectRef>
+                          <a:fontRef idx="minor">
+                            <a:schemeClr val="tx1"/>
+                          </a:fontRef>
+                        </wps:style>
+                        <wps:bodyPr/>
+                      </wps:wsp>
+                      <wps:wsp>
+                        <wps:cNvPr id="19" name="CuadroTexto 43">
+                          <a:extLst>
+                            <a:ext uri="{FF2B5EF4-FFF2-40B4-BE49-F238E27FC236}">
+                              <a16:creationId xmlns:a16="http://schemas.microsoft.com/office/drawing/2014/main" xmlns:w16se="http://schemas.microsoft.com/office/word/2015/wordml/symex" xmlns:w16sdtdh="http://schemas.microsoft.com/office/word/2020/wordml/sdtdatahash" xmlns:w16="http://schemas.microsoft.com/office/word/2018/wordml" xmlns:w16cid="http://schemas.microsoft.com/office/word/2016/wordml/cid" xmlns:w16cex="http://schemas.microsoft.com/office/word/2018/wordml/cex" xmlns:w15="http://schemas.microsoft.com/office/word/2012/wordml" xmlns:w="http://schemas.openxmlformats.org/wordprocessingml/2006/main" xmlns:w10="urn:schemas-microsoft-com:office:word" xmlns:v="urn:schemas-microsoft-com:vml" xmlns:o="urn:schemas-microsoft-com:office:office" xmlns:am3d="http://schemas.microsoft.com/office/drawing/2017/model3d" xmlns:aink="http://schemas.microsoft.com/office/drawing/2016/ink" xmlns:cx8="http://schemas.microsoft.com/office/drawing/2016/5/14/chartex" xmlns:cx7="http://schemas.microsoft.com/office/drawing/2016/5/13/chartex" xmlns:cx6="http://schemas.microsoft.com/office/drawing/2016/5/12/chartex" xmlns:cx5="http://schemas.microsoft.com/office/drawing/2016/5/11/chartex" xmlns:cx4="http://schemas.microsoft.com/office/drawing/2016/5/10/chartex" xmlns:cx3="http://schemas.microsoft.com/office/drawing/2016/5/9/chartex" xmlns:cx2="http://schemas.microsoft.com/office/drawing/2015/10/21/chartex" xmlns:cx1="http://schemas.microsoft.com/office/drawing/2015/9/8/chartex" xmlns:cx="http://schemas.microsoft.com/office/drawing/2014/chartex" xmlns="" id="{E6CE0CA2-7014-4761-AFE9-36A6961500A6}"/>
+                            </a:ext>
+                          </a:extLst>
+                        </wps:cNvPr>
+                        <wps:cNvSpPr txBox="1"/>
+                        <wps:spPr>
+                          <a:xfrm>
+                            <a:off x="6601678" y="5217679"/>
+                            <a:ext cx="1725821" cy="782826"/>
+                          </a:xfrm>
+                          <a:prstGeom prst="rect">
+                            <a:avLst/>
+                          </a:prstGeom>
+                          <a:noFill/>
+                        </wps:spPr>
+                        <wps:txbx>
+                          <w:txbxContent>
+                            <w:p>
+                              <w:pPr>
+                                <w:rPr>
+                                  <w:rFonts w:asciiTheme="minorHAnsi" w:hAnsi="Calibri" w:cstheme="minorBidi"/>
+                                  <w:color w:val="000000" w:themeColor="text1"/>
+                                  <w:kern w:val="24"/>
+                                  <w:sz w:val="36"/>
+                                  <w:szCs w:val="36"/>
+                                  <w:lang w:val="es-ES"/>
+                                </w:rPr>
+                              </w:pPr>
+                              <w:r>
+                                <w:rPr>
+                                  <w:rFonts w:asciiTheme="minorHAnsi" w:hAnsi="Calibri" w:cstheme="minorBidi"/>
+                                  <w:color w:val="000000" w:themeColor="text1"/>
+                                  <w:kern w:val="24"/>
+                                  <w:sz w:val="36"/>
+                                  <w:szCs w:val="36"/>
+                                  <w:lang w:val="es-ES"/>
+                                </w:rPr>
+                                <w:t>Información</w:t>
+                              </w:r>
+                            </w:p>
+                          </w:txbxContent>
+                        </wps:txbx>
+                        <wps:bodyPr wrap="none" rtlCol="0">
+                          <a:spAutoFit/>
+                        </wps:bodyPr>
+                      </wps:wsp>
+                      <wps:wsp>
+                        <wps:cNvPr id="20" name="Rectángulo 20">
+                          <a:extLst>
+                            <a:ext uri="{FF2B5EF4-FFF2-40B4-BE49-F238E27FC236}">
+                              <a16:creationId xmlns:a16="http://schemas.microsoft.com/office/drawing/2014/main" xmlns:w16se="http://schemas.microsoft.com/office/word/2015/wordml/symex" xmlns:w16sdtdh="http://schemas.microsoft.com/office/word/2020/wordml/sdtdatahash" xmlns:w16="http://schemas.microsoft.com/office/word/2018/wordml" xmlns:w16cid="http://schemas.microsoft.com/office/word/2016/wordml/cid" xmlns:w16cex="http://schemas.microsoft.com/office/word/2018/wordml/cex" xmlns:w15="http://schemas.microsoft.com/office/word/2012/wordml" xmlns:w="http://schemas.openxmlformats.org/wordprocessingml/2006/main" xmlns:w10="urn:schemas-microsoft-com:office:word" xmlns:v="urn:schemas-microsoft-com:vml" xmlns:o="urn:schemas-microsoft-com:office:office" xmlns:am3d="http://schemas.microsoft.com/office/drawing/2017/model3d" xmlns:aink="http://schemas.microsoft.com/office/drawing/2016/ink" xmlns:cx8="http://schemas.microsoft.com/office/drawing/2016/5/14/chartex" xmlns:cx7="http://schemas.microsoft.com/office/drawing/2016/5/13/chartex" xmlns:cx6="http://schemas.microsoft.com/office/drawing/2016/5/12/chartex" xmlns:cx5="http://schemas.microsoft.com/office/drawing/2016/5/11/chartex" xmlns:cx4="http://schemas.microsoft.com/office/drawing/2016/5/10/chartex" xmlns:cx3="http://schemas.microsoft.com/office/drawing/2016/5/9/chartex" xmlns:cx2="http://schemas.microsoft.com/office/drawing/2015/10/21/chartex" xmlns:cx1="http://schemas.microsoft.com/office/drawing/2015/9/8/chartex" xmlns:cx="http://schemas.microsoft.com/office/drawing/2014/chartex" xmlns="" id="{AE6E6912-14FB-43F4-88EA-2D9E2F01AEA4}"/>
+                            </a:ext>
+                          </a:extLst>
+                        </wps:cNvPr>
+                        <wps:cNvSpPr/>
+                        <wps:spPr>
+                          <a:xfrm>
+                            <a:off x="0" y="2820266"/>
+                            <a:ext cx="1616766" cy="980661"/>
+                          </a:xfrm>
+                          <a:prstGeom prst="rect">
+                            <a:avLst/>
+                          </a:prstGeom>
+                          <a:noFill/>
+                          <a:ln>
+                            <a:solidFill>
+                              <a:schemeClr val="tx1"/>
+                            </a:solidFill>
+                          </a:ln>
+                        </wps:spPr>
+                        <wps:style>
+                          <a:lnRef idx="2">
+                            <a:schemeClr val="accent1">
+                              <a:shade val="50000"/>
+                            </a:schemeClr>
+                          </a:lnRef>
+                          <a:fillRef idx="1">
+                            <a:schemeClr val="accent1"/>
+                          </a:fillRef>
+                          <a:effectRef idx="0">
+                            <a:schemeClr val="accent1"/>
+                          </a:effectRef>
+                          <a:fontRef idx="minor">
+                            <a:schemeClr val="lt1"/>
+                          </a:fontRef>
+                        </wps:style>
+                        <wps:txbx>
+                          <w:txbxContent>
+                            <w:p>
+                              <w:pPr>
+                                <w:jc w:val="center"/>
+                                <w:rPr>
+                                  <w:rFonts w:asciiTheme="minorHAnsi" w:hAnsi="Calibri" w:cstheme="minorBidi"/>
+                                  <w:color w:val="000000"/>
+                                  <w:kern w:val="24"/>
+                                  <w:sz w:val="36"/>
+                                  <w:szCs w:val="36"/>
+                                  <w:lang w:val="es-ES"/>
+                                </w:rPr>
+                              </w:pPr>
+                              <w:r>
+                                <w:rPr>
+                                  <w:rFonts w:asciiTheme="minorHAnsi" w:hAnsi="Calibri" w:cstheme="minorBidi"/>
+                                  <w:color w:val="000000"/>
+                                  <w:kern w:val="24"/>
+                                  <w:sz w:val="36"/>
+                                  <w:szCs w:val="36"/>
+                                  <w:lang w:val="es-ES"/>
+                                </w:rPr>
+                                <w:t>Teclado</w:t>
+                              </w:r>
+                            </w:p>
+                          </w:txbxContent>
+                        </wps:txbx>
+                        <wps:bodyPr rtlCol="0" anchor="ctr"/>
+                      </wps:wsp>
+                      <wps:wsp>
+                        <wps:cNvPr id="21" name="Conector recto de flecha 21">
+                          <a:extLst>
+                            <a:ext uri="{FF2B5EF4-FFF2-40B4-BE49-F238E27FC236}">
+                              <a16:creationId xmlns:a16="http://schemas.microsoft.com/office/drawing/2014/main" xmlns:w16se="http://schemas.microsoft.com/office/word/2015/wordml/symex" xmlns:w16sdtdh="http://schemas.microsoft.com/office/word/2020/wordml/sdtdatahash" xmlns:w16="http://schemas.microsoft.com/office/word/2018/wordml" xmlns:w16cid="http://schemas.microsoft.com/office/word/2016/wordml/cid" xmlns:w16cex="http://schemas.microsoft.com/office/word/2018/wordml/cex" xmlns:w15="http://schemas.microsoft.com/office/word/2012/wordml" xmlns:w="http://schemas.openxmlformats.org/wordprocessingml/2006/main" xmlns:w10="urn:schemas-microsoft-com:office:word" xmlns:v="urn:schemas-microsoft-com:vml" xmlns:o="urn:schemas-microsoft-com:office:office" xmlns:am3d="http://schemas.microsoft.com/office/drawing/2017/model3d" xmlns:aink="http://schemas.microsoft.com/office/drawing/2016/ink" xmlns:cx8="http://schemas.microsoft.com/office/drawing/2016/5/14/chartex" xmlns:cx7="http://schemas.microsoft.com/office/drawing/2016/5/13/chartex" xmlns:cx6="http://schemas.microsoft.com/office/drawing/2016/5/12/chartex" xmlns:cx5="http://schemas.microsoft.com/office/drawing/2016/5/11/chartex" xmlns:cx4="http://schemas.microsoft.com/office/drawing/2016/5/10/chartex" xmlns:cx3="http://schemas.microsoft.com/office/drawing/2016/5/9/chartex" xmlns:cx2="http://schemas.microsoft.com/office/drawing/2015/10/21/chartex" xmlns:cx1="http://schemas.microsoft.com/office/drawing/2015/9/8/chartex" xmlns:cx="http://schemas.microsoft.com/office/drawing/2014/chartex" xmlns="" id="{61E48080-9A5D-493A-B4DA-4DFF78C7046A}"/>
+                            </a:ext>
+                          </a:extLst>
+                        </wps:cNvPr>
+                        <wps:cNvCnPr>
+                          <a:cxnSpLocks/>
+                          <a:stCxn id="20" idx="3"/>
+                          <a:endCxn id="2" idx="2"/>
+                        </wps:cNvCnPr>
+                        <wps:spPr>
+                          <a:xfrm flipV="1">
+                            <a:off x="1616766" y="3260037"/>
+                            <a:ext cx="2481067" cy="50560"/>
+                          </a:xfrm>
+                          <a:prstGeom prst="straightConnector1">
+                            <a:avLst/>
+                          </a:prstGeom>
+                          <a:ln>
+                            <a:solidFill>
+                              <a:schemeClr val="tx1"/>
+                            </a:solidFill>
+                            <a:headEnd type="triangle"/>
+                            <a:tailEnd type="triangle"/>
+                          </a:ln>
+                        </wps:spPr>
+                        <wps:style>
+                          <a:lnRef idx="1">
+                            <a:schemeClr val="accent1"/>
+                          </a:lnRef>
+                          <a:fillRef idx="0">
+                            <a:schemeClr val="accent1"/>
+                          </a:fillRef>
+                          <a:effectRef idx="0">
+                            <a:schemeClr val="accent1"/>
+                          </a:effectRef>
+                          <a:fontRef idx="minor">
+                            <a:schemeClr val="tx1"/>
+                          </a:fontRef>
+                        </wps:style>
+                        <wps:bodyPr/>
+                      </wps:wsp>
+                      <wps:wsp>
+                        <wps:cNvPr id="22" name="CuadroTexto 49">
+                          <a:extLst>
+                            <a:ext uri="{FF2B5EF4-FFF2-40B4-BE49-F238E27FC236}">
+                              <a16:creationId xmlns:a16="http://schemas.microsoft.com/office/drawing/2014/main" xmlns:w16se="http://schemas.microsoft.com/office/word/2015/wordml/symex" xmlns:w16sdtdh="http://schemas.microsoft.com/office/word/2020/wordml/sdtdatahash" xmlns:w16="http://schemas.microsoft.com/office/word/2018/wordml" xmlns:w16cid="http://schemas.microsoft.com/office/word/2016/wordml/cid" xmlns:w16cex="http://schemas.microsoft.com/office/word/2018/wordml/cex" xmlns:w15="http://schemas.microsoft.com/office/word/2012/wordml" xmlns:w="http://schemas.openxmlformats.org/wordprocessingml/2006/main" xmlns:w10="urn:schemas-microsoft-com:office:word" xmlns:v="urn:schemas-microsoft-com:vml" xmlns:o="urn:schemas-microsoft-com:office:office" xmlns:am3d="http://schemas.microsoft.com/office/drawing/2017/model3d" xmlns:aink="http://schemas.microsoft.com/office/drawing/2016/ink" xmlns:cx8="http://schemas.microsoft.com/office/drawing/2016/5/14/chartex" xmlns:cx7="http://schemas.microsoft.com/office/drawing/2016/5/13/chartex" xmlns:cx6="http://schemas.microsoft.com/office/drawing/2016/5/12/chartex" xmlns:cx5="http://schemas.microsoft.com/office/drawing/2016/5/11/chartex" xmlns:cx4="http://schemas.microsoft.com/office/drawing/2016/5/10/chartex" xmlns:cx3="http://schemas.microsoft.com/office/drawing/2016/5/9/chartex" xmlns:cx2="http://schemas.microsoft.com/office/drawing/2015/10/21/chartex" xmlns:cx1="http://schemas.microsoft.com/office/drawing/2015/9/8/chartex" xmlns:cx="http://schemas.microsoft.com/office/drawing/2014/chartex" xmlns="" id="{6D76BBD6-630E-4821-B26C-E564BE8F317B}"/>
+                            </a:ext>
+                          </a:extLst>
+                        </wps:cNvPr>
+                        <wps:cNvSpPr txBox="1"/>
+                        <wps:spPr>
+                          <a:xfrm>
+                            <a:off x="2201507" y="2915780"/>
+                            <a:ext cx="945092" cy="782826"/>
+                          </a:xfrm>
+                          <a:prstGeom prst="rect">
+                            <a:avLst/>
+                          </a:prstGeom>
+                          <a:noFill/>
+                        </wps:spPr>
+                        <wps:txbx>
+                          <w:txbxContent>
+                            <w:p>
+                              <w:pPr>
+                                <w:rPr>
+                                  <w:rFonts w:asciiTheme="minorHAnsi" w:hAnsi="Calibri" w:cstheme="minorBidi"/>
+                                  <w:color w:val="000000" w:themeColor="text1"/>
+                                  <w:kern w:val="24"/>
+                                  <w:sz w:val="36"/>
+                                  <w:szCs w:val="36"/>
+                                  <w:lang w:val="es-ES"/>
+                                </w:rPr>
+                              </w:pPr>
+                              <w:r>
+                                <w:rPr>
+                                  <w:rFonts w:asciiTheme="minorHAnsi" w:hAnsi="Calibri" w:cstheme="minorBidi"/>
+                                  <w:color w:val="000000" w:themeColor="text1"/>
+                                  <w:kern w:val="24"/>
+                                  <w:sz w:val="36"/>
+                                  <w:szCs w:val="36"/>
+                                  <w:lang w:val="es-ES"/>
+                                </w:rPr>
+                                <w:t>Datos</w:t>
+                              </w:r>
+                            </w:p>
+                          </w:txbxContent>
+                        </wps:txbx>
+                        <wps:bodyPr wrap="none" rtlCol="0">
+                          <a:spAutoFit/>
+                        </wps:bodyPr>
+                      </wps:wsp>
+                      <wps:wsp>
+                        <wps:cNvPr id="23" name="Conector: curvado 23">
+                          <a:extLst>
+                            <a:ext uri="{FF2B5EF4-FFF2-40B4-BE49-F238E27FC236}">
+                              <a16:creationId xmlns:a16="http://schemas.microsoft.com/office/drawing/2014/main" xmlns:w16se="http://schemas.microsoft.com/office/word/2015/wordml/symex" xmlns:w16sdtdh="http://schemas.microsoft.com/office/word/2020/wordml/sdtdatahash" xmlns:w16="http://schemas.microsoft.com/office/word/2018/wordml" xmlns:w16cid="http://schemas.microsoft.com/office/word/2016/wordml/cid" xmlns:w16cex="http://schemas.microsoft.com/office/word/2018/wordml/cex" xmlns:w15="http://schemas.microsoft.com/office/word/2012/wordml" xmlns:w="http://schemas.openxmlformats.org/wordprocessingml/2006/main" xmlns:w10="urn:schemas-microsoft-com:office:word" xmlns:v="urn:schemas-microsoft-com:vml" xmlns:o="urn:schemas-microsoft-com:office:office" xmlns:am3d="http://schemas.microsoft.com/office/drawing/2017/model3d" xmlns:aink="http://schemas.microsoft.com/office/drawing/2016/ink" xmlns:cx8="http://schemas.microsoft.com/office/drawing/2016/5/14/chartex" xmlns:cx7="http://schemas.microsoft.com/office/drawing/2016/5/13/chartex" xmlns:cx6="http://schemas.microsoft.com/office/drawing/2016/5/12/chartex" xmlns:cx5="http://schemas.microsoft.com/office/drawing/2016/5/11/chartex" xmlns:cx4="http://schemas.microsoft.com/office/drawing/2016/5/10/chartex" xmlns:cx3="http://schemas.microsoft.com/office/drawing/2016/5/9/chartex" xmlns:cx2="http://schemas.microsoft.com/office/drawing/2015/10/21/chartex" xmlns:cx1="http://schemas.microsoft.com/office/drawing/2015/9/8/chartex" xmlns:cx="http://schemas.microsoft.com/office/drawing/2014/chartex" xmlns="" id="{84764B25-00B3-4EA1-8B0A-460168D96FEF}"/>
+                            </a:ext>
+                          </a:extLst>
+                        </wps:cNvPr>
+                        <wps:cNvCnPr>
+                          <a:stCxn id="2" idx="2"/>
+                          <a:endCxn id="20" idx="0"/>
+                        </wps:cNvCnPr>
+                        <wps:spPr>
+                          <a:xfrm rot="10800000">
+                            <a:off x="808383" y="2820267"/>
+                            <a:ext cx="3289450" cy="439771"/>
+                          </a:xfrm>
+                          <a:prstGeom prst="curvedConnector4">
+                            <a:avLst>
+                              <a:gd name="adj1" fmla="val 32072"/>
+                              <a:gd name="adj2" fmla="val 302653"/>
+                            </a:avLst>
+                          </a:prstGeom>
+                          <a:ln>
+                            <a:solidFill>
+                              <a:schemeClr val="tx1"/>
+                            </a:solidFill>
+                            <a:headEnd type="triangle"/>
+                            <a:tailEnd type="triangle"/>
+                          </a:ln>
+                        </wps:spPr>
+                        <wps:style>
+                          <a:lnRef idx="1">
+                            <a:schemeClr val="accent1"/>
+                          </a:lnRef>
+                          <a:fillRef idx="0">
+                            <a:schemeClr val="accent1"/>
+                          </a:fillRef>
+                          <a:effectRef idx="0">
+                            <a:schemeClr val="accent1"/>
+                          </a:effectRef>
+                          <a:fontRef idx="minor">
+                            <a:schemeClr val="tx1"/>
+                          </a:fontRef>
+                        </wps:style>
+                        <wps:bodyPr/>
+                      </wps:wsp>
+                      <wps:wsp>
+                        <wps:cNvPr id="24" name="CuadroTexto 55">
+                          <a:extLst>
+                            <a:ext uri="{FF2B5EF4-FFF2-40B4-BE49-F238E27FC236}">
+                              <a16:creationId xmlns:a16="http://schemas.microsoft.com/office/drawing/2014/main" xmlns:w16se="http://schemas.microsoft.com/office/word/2015/wordml/symex" xmlns:w16sdtdh="http://schemas.microsoft.com/office/word/2020/wordml/sdtdatahash" xmlns:w16="http://schemas.microsoft.com/office/word/2018/wordml" xmlns:w16cid="http://schemas.microsoft.com/office/word/2016/wordml/cid" xmlns:w16cex="http://schemas.microsoft.com/office/word/2018/wordml/cex" xmlns:w15="http://schemas.microsoft.com/office/word/2012/wordml" xmlns:w="http://schemas.openxmlformats.org/wordprocessingml/2006/main" xmlns:w10="urn:schemas-microsoft-com:office:word" xmlns:v="urn:schemas-microsoft-com:vml" xmlns:o="urn:schemas-microsoft-com:office:office" xmlns:am3d="http://schemas.microsoft.com/office/drawing/2017/model3d" xmlns:aink="http://schemas.microsoft.com/office/drawing/2016/ink" xmlns:cx8="http://schemas.microsoft.com/office/drawing/2016/5/14/chartex" xmlns:cx7="http://schemas.microsoft.com/office/drawing/2016/5/13/chartex" xmlns:cx6="http://schemas.microsoft.com/office/drawing/2016/5/12/chartex" xmlns:cx5="http://schemas.microsoft.com/office/drawing/2016/5/11/chartex" xmlns:cx4="http://schemas.microsoft.com/office/drawing/2016/5/10/chartex" xmlns:cx3="http://schemas.microsoft.com/office/drawing/2016/5/9/chartex" xmlns:cx2="http://schemas.microsoft.com/office/drawing/2015/10/21/chartex" xmlns:cx1="http://schemas.microsoft.com/office/drawing/2015/9/8/chartex" xmlns:cx="http://schemas.microsoft.com/office/drawing/2014/chartex" xmlns="" id="{14890087-4233-48FB-8556-41670A9E4676}"/>
+                            </a:ext>
+                          </a:extLst>
+                        </wps:cNvPr>
+                        <wps:cNvSpPr txBox="1"/>
+                        <wps:spPr>
+                          <a:xfrm>
+                            <a:off x="1247661" y="1432786"/>
+                            <a:ext cx="1542169" cy="782826"/>
+                          </a:xfrm>
+                          <a:prstGeom prst="rect">
+                            <a:avLst/>
+                          </a:prstGeom>
+                          <a:noFill/>
+                        </wps:spPr>
+                        <wps:txbx>
+                          <w:txbxContent>
+                            <w:p>
+                              <w:pPr>
+                                <w:rPr>
+                                  <w:rFonts w:asciiTheme="minorHAnsi" w:hAnsi="Calibri" w:cstheme="minorBidi"/>
+                                  <w:color w:val="000000" w:themeColor="text1"/>
+                                  <w:kern w:val="24"/>
+                                  <w:sz w:val="36"/>
+                                  <w:szCs w:val="36"/>
+                                  <w:lang w:val="es-ES"/>
+                                </w:rPr>
+                              </w:pPr>
+                              <w:r>
+                                <w:rPr>
+                                  <w:rFonts w:asciiTheme="minorHAnsi" w:hAnsi="Calibri" w:cstheme="minorBidi"/>
+                                  <w:color w:val="000000" w:themeColor="text1"/>
+                                  <w:kern w:val="24"/>
+                                  <w:sz w:val="36"/>
+                                  <w:szCs w:val="36"/>
+                                  <w:lang w:val="es-ES"/>
+                                </w:rPr>
+                                <w:t>Comandos</w:t>
+                              </w:r>
+                            </w:p>
+                          </w:txbxContent>
+                        </wps:txbx>
+                        <wps:bodyPr wrap="none" rtlCol="0">
+                          <a:spAutoFit/>
+                        </wps:bodyPr>
+                      </wps:wsp>
+                    </wpg:wgp>
+                  </a:graphicData>
+                </a:graphic>
+                <wp14:sizeRelH relativeFrom="margin">
+                  <wp14:pctWidth>0</wp14:pctWidth>
+                </wp14:sizeRelH>
+                <wp14:sizeRelV relativeFrom="margin">
+                  <wp14:pctHeight>0</wp14:pctHeight>
+                </wp14:sizeRelV>
+              </wp:anchor>
+            </w:drawing>
+          </mc:Choice>
+          <mc:Fallback>
+            <w:pict>
+              <v:group id="Grupo 69" o:spid="_x0000_s1026" style="position:absolute;left:0;text-align:left;margin-left:0;margin-top:22.35pt;width:566.9pt;height:311.8pt;z-index:251659264;mso-position-horizontal:left;mso-position-horizontal-relative:page;mso-width-relative:margin;mso-height-relative:margin" coordsize="95084,62749" o:gfxdata="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">
+                <v:oval id="Elipse 2" o:spid="_x0000_s1027" alt="f" style="position:absolute;left:40978;top:26040;width:17758;height:13120;visibility:visible;mso-wrap-style:square;v-text-anchor:middle" o:gfxdata="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" filled="f" strokecolor="black [3213]" strokeweight="1pt">
+                  <v:stroke joinstyle="miter"/>
+                  <v:textbox>
+                    <w:txbxContent>
+                      <w:p>
+                        <w:pPr>
+                          <w:jc w:val="center"/>
+                          <w:rPr>
+                            <w:rFonts w:asciiTheme="minorHAnsi" w:hAnsi="Calibri" w:cstheme="minorBidi"/>
+                            <w:color w:val="000000" w:themeColor="text1"/>
+                            <w:kern w:val="24"/>
+                            <w:sz w:val="32"/>
+                            <w:szCs w:val="32"/>
+                            <w:lang w:val="es-ES"/>
+                          </w:rPr>
+                        </w:pPr>
+                        <w:r>
+                          <w:rPr>
+                            <w:rFonts w:asciiTheme="minorHAnsi" w:hAnsi="Calibri" w:cstheme="minorBidi"/>
+                            <w:color w:val="000000" w:themeColor="text1"/>
+                            <w:kern w:val="24"/>
+                            <w:sz w:val="32"/>
+                            <w:szCs w:val="32"/>
+                            <w:lang w:val="es-ES"/>
+                          </w:rPr>
+                          <w:t>Sistema Dulcería</w:t>
+                        </w:r>
+                      </w:p>
+                    </w:txbxContent>
+                  </v:textbox>
+                </v:oval>
+                <v:rect id="Rectángulo 3" o:spid="_x0000_s1028" style="position:absolute;left:78916;top:27697;width:16168;height:9806;visibility:visible;mso-wrap-style:square;v-text-anchor:middle" o:gfxdata="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" filled="f" strokecolor="black [3213]" strokeweight="1pt">
+                  <v:textbox>
+                    <w:txbxContent>
+                      <w:p>
+                        <w:pPr>
+                          <w:jc w:val="center"/>
+                          <w:rPr>
+                            <w:rFonts w:asciiTheme="minorHAnsi" w:hAnsi="Calibri" w:cstheme="minorBidi"/>
+                            <w:color w:val="000000"/>
+                            <w:kern w:val="24"/>
+                            <w:sz w:val="36"/>
+                            <w:szCs w:val="36"/>
+                            <w:lang w:val="es-ES"/>
+                          </w:rPr>
+                        </w:pPr>
+                        <w:r>
+                          <w:rPr>
+                            <w:rFonts w:asciiTheme="minorHAnsi" w:hAnsi="Calibri" w:cstheme="minorBidi"/>
+                            <w:color w:val="000000"/>
+                            <w:kern w:val="24"/>
+                            <w:sz w:val="36"/>
+                            <w:szCs w:val="36"/>
+                            <w:lang w:val="es-ES"/>
+                          </w:rPr>
+                          <w:t>Usuarios</w:t>
+                        </w:r>
+                      </w:p>
+                    </w:txbxContent>
+                  </v:textbox>
+                </v:rect>
+                <v:shapetype id="_x0000_t32" coordsize="21600,21600" o:spt="32" o:oned="t" path="m,l21600,21600e" filled="f">
+                  <v:path arrowok="t" fillok="f" o:connecttype="none"/>
+                  <o:lock v:ext="edit" shapetype="t"/>
+                </v:shapetype>
+                <v:shape id="Conector recto de flecha 4" o:spid="_x0000_s1029" type="#_x0000_t32" style="position:absolute;left:58736;top:32600;width:20180;height:0;flip:x;visibility:visible;mso-wrap-style:square" o:connectortype="straight" o:gfxdata="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" strokecolor="black [3213]" strokeweight=".5pt">
+                  <v:stroke endarrow="block" joinstyle="miter"/>
+                </v:shape>
+                <v:shape id="Conector recto de flecha 5" o:spid="_x0000_s1030" type="#_x0000_t32" style="position:absolute;left:58736;top:32600;width:20180;height:0;visibility:visible;mso-wrap-style:square" o:connectortype="straight" o:gfxdata="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" strokecolor="black [3213]" strokeweight=".5pt">
+                  <v:stroke endarrow="block" joinstyle="miter"/>
+                </v:shape>
+                <v:shapetype id="_x0000_t202" coordsize="21600,21600" o:spt="202" path="m,l,21600r21600,l21600,xe">
+                  <v:stroke joinstyle="miter"/>
+                  <v:path gradientshapeok="t" o:connecttype="rect"/>
+                </v:shapetype>
+                <v:shape id="CuadroTexto 9" o:spid="_x0000_s1031" type="#_x0000_t202" style="position:absolute;left:64140;top:28366;width:14776;height:7828;visibility:visible;mso-wrap-style:none;v-text-anchor:top" o:gfxdata="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" filled="f" stroked="f">
+                  <v:textbox style="mso-fit-shape-to-text:t">
+                    <w:txbxContent>
+                      <w:p>
+                        <w:pPr>
+                          <w:rPr>
+                            <w:rFonts w:asciiTheme="minorHAnsi" w:hAnsi="Calibri" w:cstheme="minorBidi"/>
+                            <w:color w:val="000000" w:themeColor="text1"/>
+                            <w:kern w:val="24"/>
+                            <w:sz w:val="36"/>
+                            <w:szCs w:val="36"/>
+                            <w:lang w:val="es-ES"/>
+                          </w:rPr>
+                        </w:pPr>
+                        <w:r>
+                          <w:rPr>
+                            <w:rFonts w:asciiTheme="minorHAnsi" w:hAnsi="Calibri" w:cstheme="minorBidi"/>
+                            <w:color w:val="000000" w:themeColor="text1"/>
+                            <w:kern w:val="24"/>
+                            <w:sz w:val="36"/>
+                            <w:szCs w:val="36"/>
+                            <w:lang w:val="es-ES"/>
+                          </w:rPr>
+                          <w:t>Productos</w:t>
+                        </w:r>
+                      </w:p>
+                    </w:txbxContent>
+                  </v:textbox>
+                </v:shape>
+                <v:rect id="Rectángulo 7" o:spid="_x0000_s1032" style="position:absolute;left:41243;width:16168;height:9806;visibility:visible;mso-wrap-style:square;v-text-anchor:middle" o:gfxdata="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" filled="f" strokecolor="black [3213]" strokeweight="1pt">
+                  <v:textbox>
+                    <w:txbxContent>
+                      <w:p>
+                        <w:pPr>
+                          <w:jc w:val="center"/>
+                          <w:rPr>
+                            <w:rFonts w:asciiTheme="minorHAnsi" w:hAnsi="Calibri" w:cstheme="minorBidi"/>
+                            <w:color w:val="000000"/>
+                            <w:kern w:val="24"/>
+                            <w:sz w:val="36"/>
+                            <w:szCs w:val="36"/>
+                            <w:lang w:val="es-ES"/>
+                          </w:rPr>
+                        </w:pPr>
+                        <w:r>
+                          <w:rPr>
+                            <w:rFonts w:asciiTheme="minorHAnsi" w:hAnsi="Calibri" w:cstheme="minorBidi"/>
+                            <w:color w:val="000000"/>
+                            <w:kern w:val="24"/>
+                            <w:sz w:val="36"/>
+                            <w:szCs w:val="36"/>
+                            <w:lang w:val="es-ES"/>
+                          </w:rPr>
+                          <w:t>Base de Datos</w:t>
+                        </w:r>
+                      </w:p>
+                    </w:txbxContent>
+                  </v:textbox>
+                </v:rect>
+                <v:shape id="Conector recto de flecha 8" o:spid="_x0000_s1033" type="#_x0000_t32" style="position:absolute;left:49327;top:9806;width:530;height:16234;visibility:visible;mso-wrap-style:square" o:connectortype="straight" o:gfxdata="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" strokecolor="black [3213]" strokeweight=".5pt">
+                  <v:stroke endarrow="block" joinstyle="miter"/>
+                  <o:lock v:ext="edit" shapetype="f"/>
+                </v:shape>
+                <v:shape id="Conector recto de flecha 9" o:spid="_x0000_s1034" type="#_x0000_t32" style="position:absolute;left:49327;top:9806;width:530;height:16234;flip:x y;visibility:visible;mso-wrap-style:square" o:connectortype="straight" o:gfxdata="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" strokecolor="black [3213]" strokeweight=".5pt">
+                  <v:stroke endarrow="block" joinstyle="miter"/>
+                  <o:lock v:ext="edit" shapetype="f"/>
+                </v:shape>
+                <v:shape id="CuadroTexto 17" o:spid="_x0000_s1035" type="#_x0000_t202" style="position:absolute;left:44205;top:16075;width:14776;height:7829;visibility:visible;mso-wrap-style:none;v-text-anchor:top" o:gfxdata="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" filled="f" stroked="f">
+                  <v:textbox style="mso-fit-shape-to-text:t">
+                    <w:txbxContent>
+                      <w:p>
+                        <w:pPr>
+                          <w:rPr>
+                            <w:rFonts w:asciiTheme="minorHAnsi" w:hAnsi="Calibri" w:cstheme="minorBidi"/>
+                            <w:color w:val="000000" w:themeColor="text1"/>
+                            <w:kern w:val="24"/>
+                            <w:sz w:val="36"/>
+                            <w:szCs w:val="36"/>
+                            <w:lang w:val="es-ES"/>
+                          </w:rPr>
+                        </w:pPr>
+                        <w:r>
+                          <w:rPr>
+                            <w:rFonts w:asciiTheme="minorHAnsi" w:hAnsi="Calibri" w:cstheme="minorBidi"/>
+                            <w:color w:val="000000" w:themeColor="text1"/>
+                            <w:kern w:val="24"/>
+                            <w:sz w:val="36"/>
+                            <w:szCs w:val="36"/>
+                            <w:lang w:val="es-ES"/>
+                          </w:rPr>
+                          <w:t>Productos</w:t>
+                        </w:r>
+                      </w:p>
+                    </w:txbxContent>
+                  </v:textbox>
+                </v:shape>
+                <v:shapetype id="_x0000_t39" coordsize="21600,21600" o:spt="39" o:oned="t" path="m,c@0,0@1@6@1@5@1@7@3@8@2@8@4@8,21600@9,21600,21600e" filled="f">
+                  <v:formulas>
+                    <v:f eqn="mid #0 0"/>
+                    <v:f eqn="val #0"/>
+                    <v:f eqn="mid #0 21600"/>
+                    <v:f eqn="mid #0 @2"/>
+                    <v:f eqn="mid @2 21600"/>
+                    <v:f eqn="mid #1 0"/>
+                    <v:f eqn="mid @5 0"/>
+                    <v:f eqn="mid #1 @5"/>
+                    <v:f eqn="val #1"/>
+                    <v:f eqn="mid #1 21600"/>
+                  </v:formulas>
+                  <v:path arrowok="t" fillok="f" o:connecttype="none"/>
+                  <v:handles>
+                    <v:h position="#0,@5"/>
+                    <v:h position="@2,#1"/>
+                  </v:handles>
+                  <o:lock v:ext="edit" shapetype="t"/>
+                </v:shapetype>
+                <v:shape id="Conector: curvado 11" o:spid="_x0000_s1036" type="#_x0000_t39" style="position:absolute;left:34981;top:11165;width:21137;height:8614;rotation:90;flip:y;visibility:visible;mso-wrap-style:square" o:connectortype="curved" o:gfxdata="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" adj="3961,40292" strokecolor="black [3213]" strokeweight=".5pt">
+                  <v:stroke startarrow="block" endarrow="block" joinstyle="miter"/>
+                  <o:lock v:ext="edit" shapetype="f"/>
+                </v:shape>
+                <v:shape id="Conector: curvado 12" o:spid="_x0000_s1037" type="#_x0000_t39" style="position:absolute;left:43065;top:11695;width:21137;height:7554;rotation:90;flip:x y;visibility:visible;mso-wrap-style:square" o:connectortype="curved" o:gfxdata="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" adj="3961,47463" strokecolor="black [3213]" strokeweight=".5pt">
+                  <v:stroke startarrow="block" endarrow="block" joinstyle="miter"/>
+                  <o:lock v:ext="edit" shapetype="f"/>
+                </v:shape>
+                <v:shape id="CuadroTexto 32" o:spid="_x0000_s1038" type="#_x0000_t202" style="position:absolute;left:29576;top:11868;width:17585;height:7828;visibility:visible;mso-wrap-style:none;v-text-anchor:top" o:gfxdata="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" filled="f" stroked="f">
+                  <v:textbox style="mso-fit-shape-to-text:t">
+                    <w:txbxContent>
+                      <w:p>
+                        <w:pPr>
+                          <w:rPr>
+                            <w:rFonts w:asciiTheme="minorHAnsi" w:hAnsi="Calibri" w:cstheme="minorBidi"/>
+                            <w:color w:val="000000" w:themeColor="text1"/>
+                            <w:kern w:val="24"/>
+                            <w:sz w:val="36"/>
+                            <w:szCs w:val="36"/>
+                            <w:lang w:val="es-ES"/>
+                          </w:rPr>
+                        </w:pPr>
+                        <w:proofErr w:type="spellStart"/>
+                        <w:r>
+                          <w:rPr>
+                            <w:rFonts w:asciiTheme="minorHAnsi" w:hAnsi="Calibri" w:cstheme="minorBidi"/>
+                            <w:color w:val="000000" w:themeColor="text1"/>
+                            <w:kern w:val="24"/>
+                            <w:sz w:val="36"/>
+                            <w:szCs w:val="36"/>
+                            <w:lang w:val="es-ES"/>
+                          </w:rPr>
+                          <w:t>Inf</w:t>
+                        </w:r>
+                        <w:proofErr w:type="spellEnd"/>
+                        <w:r>
+                          <w:rPr>
+                            <w:rFonts w:asciiTheme="minorHAnsi" w:hAnsi="Calibri" w:cstheme="minorBidi"/>
+                            <w:color w:val="000000" w:themeColor="text1"/>
+                            <w:kern w:val="24"/>
+                            <w:sz w:val="36"/>
+                            <w:szCs w:val="36"/>
+                            <w:lang w:val="es-ES"/>
+                          </w:rPr>
+                          <w:t>. Usuarios</w:t>
+                        </w:r>
+                      </w:p>
+                    </w:txbxContent>
+                  </v:textbox>
+                </v:shape>
+                <v:shape id="CuadroTexto 33" o:spid="_x0000_s1039" type="#_x0000_t202" style="position:absolute;left:62211;top:12382;width:21820;height:7828;visibility:visible;mso-wrap-style:none;v-text-anchor:top" o:gfxdata="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" filled="f" stroked="f">
+                  <v:textbox style="mso-fit-shape-to-text:t">
+                    <w:txbxContent>
+                      <w:p>
+                        <w:pPr>
+                          <w:rPr>
+                            <w:rFonts w:asciiTheme="minorHAnsi" w:hAnsi="Calibri" w:cstheme="minorBidi"/>
+                            <w:color w:val="000000" w:themeColor="text1"/>
+                            <w:kern w:val="24"/>
+                            <w:sz w:val="36"/>
+                            <w:szCs w:val="36"/>
+                            <w:lang w:val="es-ES"/>
+                          </w:rPr>
+                        </w:pPr>
+                        <w:proofErr w:type="spellStart"/>
+                        <w:r>
+                          <w:rPr>
+                            <w:rFonts w:asciiTheme="minorHAnsi" w:hAnsi="Calibri" w:cstheme="minorBidi"/>
+                            <w:color w:val="000000" w:themeColor="text1"/>
+                            <w:kern w:val="24"/>
+                            <w:sz w:val="36"/>
+                            <w:szCs w:val="36"/>
+                            <w:lang w:val="es-ES"/>
+                          </w:rPr>
+                          <w:t>Inf</w:t>
+                        </w:r>
+                        <w:proofErr w:type="spellEnd"/>
+                        <w:r>
+                          <w:rPr>
+                            <w:rFonts w:asciiTheme="minorHAnsi" w:hAnsi="Calibri" w:cstheme="minorBidi"/>
+                            <w:color w:val="000000" w:themeColor="text1"/>
+                            <w:kern w:val="24"/>
+                            <w:sz w:val="36"/>
+                            <w:szCs w:val="36"/>
+                            <w:lang w:val="es-ES"/>
+                          </w:rPr>
+                          <w:t>. Boletos cine</w:t>
+                        </w:r>
+                      </w:p>
+                    </w:txbxContent>
+                  </v:textbox>
+                </v:shape>
+                <v:rect id="Rectángulo 15" o:spid="_x0000_s1040" style="position:absolute;left:41773;top:52942;width:16168;height:9807;visibility:visible;mso-wrap-style:square;v-text-anchor:middle" o:gfxdata="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" filled="f" strokecolor="black [3213]" strokeweight="1pt">
+                  <v:textbox>
+                    <w:txbxContent>
+                      <w:p>
+                        <w:pPr>
+                          <w:jc w:val="center"/>
+                          <w:rPr>
+                            <w:rFonts w:asciiTheme="minorHAnsi" w:hAnsi="Calibri" w:cstheme="minorBidi"/>
+                            <w:color w:val="000000"/>
+                            <w:kern w:val="24"/>
+                            <w:sz w:val="36"/>
+                            <w:szCs w:val="36"/>
+                            <w:lang w:val="es-ES"/>
+                          </w:rPr>
+                        </w:pPr>
+                        <w:r>
+                          <w:rPr>
+                            <w:rFonts w:asciiTheme="minorHAnsi" w:hAnsi="Calibri" w:cstheme="minorBidi"/>
+                            <w:color w:val="000000"/>
+                            <w:kern w:val="24"/>
+                            <w:sz w:val="36"/>
+                            <w:szCs w:val="36"/>
+                            <w:lang w:val="es-ES"/>
+                          </w:rPr>
+                          <w:t>Cliente</w:t>
+                        </w:r>
+                      </w:p>
+                    </w:txbxContent>
+                  </v:textbox>
+                </v:rect>
+                <v:shape id="Conector recto de flecha 16" o:spid="_x0000_s1041" type="#_x0000_t32" style="position:absolute;left:49857;top:39160;width:0;height:13782;flip:x;visibility:visible;mso-wrap-style:square" o:connectortype="straight" o:gfxdata="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" strokecolor="black [3213]" strokeweight=".5pt">
+                  <v:stroke startarrow="block" endarrow="block" joinstyle="miter"/>
+                  <o:lock v:ext="edit" shapetype="f"/>
+                </v:shape>
+                <v:shape id="CuadroTexto 39" o:spid="_x0000_s1042" type="#_x0000_t202" style="position:absolute;left:44205;top:45957;width:14986;height:7828;visibility:visible;mso-wrap-style:none;v-text-anchor:top" o:gfxdata="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" filled="f" stroked="f">
+                  <v:textbox style="mso-fit-shape-to-text:t">
+                    <w:txbxContent>
+                      <w:p>
+                        <w:pPr>
+                          <w:rPr>
+                            <w:rFonts w:asciiTheme="minorHAnsi" w:hAnsi="Calibri" w:cstheme="minorBidi"/>
+                            <w:color w:val="000000" w:themeColor="text1"/>
+                            <w:kern w:val="24"/>
+                            <w:sz w:val="36"/>
+                            <w:szCs w:val="36"/>
+                            <w:lang w:val="es-ES"/>
+                          </w:rPr>
+                        </w:pPr>
+                        <w:r>
+                          <w:rPr>
+                            <w:rFonts w:asciiTheme="minorHAnsi" w:hAnsi="Calibri" w:cstheme="minorBidi"/>
+                            <w:color w:val="000000" w:themeColor="text1"/>
+                            <w:kern w:val="24"/>
+                            <w:sz w:val="36"/>
+                            <w:szCs w:val="36"/>
+                            <w:lang w:val="es-ES"/>
+                          </w:rPr>
+                          <w:t>Ganancias</w:t>
+                        </w:r>
+                      </w:p>
+                    </w:txbxContent>
+                  </v:textbox>
+                </v:shape>
+                <v:shape id="Conector: curvado 18" o:spid="_x0000_s1043" type="#_x0000_t39" style="position:absolute;left:44556;top:44461;width:18685;height:8084;rotation:90;flip:x;visibility:visible;mso-wrap-style:square" o:connectortype="curved" o:gfxdata="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" adj="7200,45767" strokecolor="black [3213]" strokeweight=".5pt">
+                  <v:stroke startarrow="block" endarrow="block" joinstyle="miter"/>
+                  <o:lock v:ext="edit" shapetype="f"/>
+                </v:shape>
+                <v:shape id="CuadroTexto 43" o:spid="_x0000_s1044" type="#_x0000_t202" style="position:absolute;left:66016;top:52176;width:17258;height:7829;visibility:visible;mso-wrap-style:none;v-text-anchor:top" o:gfxdata="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" filled="f" stroked="f">
+                  <v:textbox style="mso-fit-shape-to-text:t">
+                    <w:txbxContent>
+                      <w:p>
+                        <w:pPr>
+                          <w:rPr>
+                            <w:rFonts w:asciiTheme="minorHAnsi" w:hAnsi="Calibri" w:cstheme="minorBidi"/>
+                            <w:color w:val="000000" w:themeColor="text1"/>
+                            <w:kern w:val="24"/>
+                            <w:sz w:val="36"/>
+                            <w:szCs w:val="36"/>
+                            <w:lang w:val="es-ES"/>
+                          </w:rPr>
+                        </w:pPr>
+                        <w:r>
+                          <w:rPr>
+                            <w:rFonts w:asciiTheme="minorHAnsi" w:hAnsi="Calibri" w:cstheme="minorBidi"/>
+                            <w:color w:val="000000" w:themeColor="text1"/>
+                            <w:kern w:val="24"/>
+                            <w:sz w:val="36"/>
+                            <w:szCs w:val="36"/>
+                            <w:lang w:val="es-ES"/>
+                          </w:rPr>
+                          <w:t>Información</w:t>
+                        </w:r>
+                      </w:p>
+                    </w:txbxContent>
+                  </v:textbox>
+                </v:shape>
+                <v:rect id="Rectángulo 20" o:spid="_x0000_s1045" style="position:absolute;top:28202;width:16167;height:9807;visibility:visible;mso-wrap-style:square;v-text-anchor:middle" o:gfxdata="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" filled="f" strokecolor="black [3213]" strokeweight="1pt">
+                  <v:textbox>
+                    <w:txbxContent>
+                      <w:p>
+                        <w:pPr>
+                          <w:jc w:val="center"/>
+                          <w:rPr>
+                            <w:rFonts w:asciiTheme="minorHAnsi" w:hAnsi="Calibri" w:cstheme="minorBidi"/>
+                            <w:color w:val="000000"/>
+                            <w:kern w:val="24"/>
+                            <w:sz w:val="36"/>
+                            <w:szCs w:val="36"/>
+                            <w:lang w:val="es-ES"/>
+                          </w:rPr>
+                        </w:pPr>
+                        <w:r>
+                          <w:rPr>
+                            <w:rFonts w:asciiTheme="minorHAnsi" w:hAnsi="Calibri" w:cstheme="minorBidi"/>
+                            <w:color w:val="000000"/>
+                            <w:kern w:val="24"/>
+                            <w:sz w:val="36"/>
+                            <w:szCs w:val="36"/>
+                            <w:lang w:val="es-ES"/>
+                          </w:rPr>
+                          <w:t>Teclado</w:t>
+                        </w:r>
+                      </w:p>
+                    </w:txbxContent>
+                  </v:textbox>
+                </v:rect>
+                <v:shape id="Conector recto de flecha 21" o:spid="_x0000_s1046" type="#_x0000_t32" style="position:absolute;left:16167;top:32600;width:24811;height:505;flip:y;visibility:visible;mso-wrap-style:square" o:connectortype="straight" o:gfxdata="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" strokecolor="black [3213]" strokeweight=".5pt">
+                  <v:stroke startarrow="block" endarrow="block" joinstyle="miter"/>
+                  <o:lock v:ext="edit" shapetype="f"/>
+                </v:shape>
+                <v:shape id="CuadroTexto 49" o:spid="_x0000_s1047" type="#_x0000_t202" style="position:absolute;left:22015;top:29157;width:9450;height:7829;visibility:visible;mso-wrap-style:none;v-text-anchor:top" o:gfxdata="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" filled="f" stroked="f">
+                  <v:textbox style="mso-fit-shape-to-text:t">
+                    <w:txbxContent>
+                      <w:p>
+                        <w:pPr>
+                          <w:rPr>
+                            <w:rFonts w:asciiTheme="minorHAnsi" w:hAnsi="Calibri" w:cstheme="minorBidi"/>
+                            <w:color w:val="000000" w:themeColor="text1"/>
+                            <w:kern w:val="24"/>
+                            <w:sz w:val="36"/>
+                            <w:szCs w:val="36"/>
+                            <w:lang w:val="es-ES"/>
+                          </w:rPr>
+                        </w:pPr>
+                        <w:r>
+                          <w:rPr>
+                            <w:rFonts w:asciiTheme="minorHAnsi" w:hAnsi="Calibri" w:cstheme="minorBidi"/>
+                            <w:color w:val="000000" w:themeColor="text1"/>
+                            <w:kern w:val="24"/>
+                            <w:sz w:val="36"/>
+                            <w:szCs w:val="36"/>
+                            <w:lang w:val="es-ES"/>
+                          </w:rPr>
+                          <w:t>Datos</w:t>
+                        </w:r>
+                      </w:p>
+                    </w:txbxContent>
+                  </v:textbox>
+                </v:shape>
+                <v:shape id="Conector: curvado 23" o:spid="_x0000_s1048" type="#_x0000_t39" style="position:absolute;left:8083;top:28202;width:32895;height:4398;rotation:180;visibility:visible;mso-wrap-style:square" o:connectortype="curved" o:gfxdata="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" adj="6928,65373" strokecolor="black [3213]" strokeweight=".5pt">
+                  <v:stroke startarrow="block" endarrow="block" joinstyle="miter"/>
+                </v:shape>
+                <v:shape id="CuadroTexto 55" o:spid="_x0000_s1049" type="#_x0000_t202" style="position:absolute;left:12476;top:14327;width:15422;height:7829;visibility:visible;mso-wrap-style:none;v-text-anchor:top" o:gfxdata="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" filled="f" stroked="f">
+                  <v:textbox style="mso-fit-shape-to-text:t">
+                    <w:txbxContent>
+                      <w:p>
+                        <w:pPr>
+                          <w:rPr>
+                            <w:rFonts w:asciiTheme="minorHAnsi" w:hAnsi="Calibri" w:cstheme="minorBidi"/>
+                            <w:color w:val="000000" w:themeColor="text1"/>
+                            <w:kern w:val="24"/>
+                            <w:sz w:val="36"/>
+                            <w:szCs w:val="36"/>
+                            <w:lang w:val="es-ES"/>
+                          </w:rPr>
+                        </w:pPr>
+                        <w:r>
+                          <w:rPr>
+                            <w:rFonts w:asciiTheme="minorHAnsi" w:hAnsi="Calibri" w:cstheme="minorBidi"/>
+                            <w:color w:val="000000" w:themeColor="text1"/>
+                            <w:kern w:val="24"/>
+                            <w:sz w:val="36"/>
+                            <w:szCs w:val="36"/>
+                            <w:lang w:val="es-ES"/>
+                          </w:rPr>
+                          <w:t>Comandos</w:t>
+                        </w:r>
+                      </w:p>
+                    </w:txbxContent>
+                  </v:textbox>
+                </v:shape>
+                <w10:wrap type="square" anchorx="page"/>
+              </v:group>
+            </w:pict>
+          </mc:Fallback>
+        </mc:AlternateContent>
+      </w:r>
+      <w:r>
         <w:t>Aquí agregar el diagrama de contexto del sistema que se va a desarrollar</w:t>
       </w:r>
     </w:p>
+    <w:p/>
     <w:p>
       <w:r>
         <w:t>Además del diagrama agregar esta información extra:</w:t>
@@ -3194,7 +5443,7 @@
       <w:pPr>
         <w:numPr>
           <w:ilvl w:val="0"/>
-          <w:numId w:val="2"/>
+          <w:numId w:val="13"/>
         </w:numPr>
         <w:pBdr>
           <w:top w:val="nil"/>
@@ -3215,8 +5464,8 @@
     <w:p>
       <w:pPr>
         <w:numPr>
-          <w:ilvl w:val="0"/>
-          <w:numId w:val="2"/>
+          <w:ilvl w:val="1"/>
+          <w:numId w:val="13"/>
         </w:numPr>
         <w:pBdr>
           <w:top w:val="nil"/>
@@ -3231,14 +5480,14 @@
         <w:rPr>
           <w:color w:val="000000"/>
         </w:rPr>
-        <w:t>Horarios en que se usará</w:t>
+        <w:t>Actualmente se cuenta con alrededor de un usuario, el cual es el de pruebas</w:t>
       </w:r>
     </w:p>
     <w:p>
       <w:pPr>
         <w:numPr>
           <w:ilvl w:val="0"/>
-          <w:numId w:val="2"/>
+          <w:numId w:val="13"/>
         </w:numPr>
         <w:pBdr>
           <w:top w:val="nil"/>
@@ -3253,14 +5502,14 @@
         <w:rPr>
           <w:color w:val="000000"/>
         </w:rPr>
-        <w:t>Sistemas operativos en los que funcionará.</w:t>
+        <w:t>Horarios en que se usará</w:t>
       </w:r>
     </w:p>
     <w:p>
       <w:pPr>
         <w:numPr>
-          <w:ilvl w:val="0"/>
-          <w:numId w:val="2"/>
+          <w:ilvl w:val="1"/>
+          <w:numId w:val="13"/>
         </w:numPr>
         <w:pBdr>
           <w:top w:val="nil"/>
@@ -3269,6 +5518,186 @@
           <w:right w:val="nil"/>
           <w:between w:val="nil"/>
         </w:pBdr>
+        <w:spacing w:after="0"/>
+      </w:pPr>
+      <w:r>
+        <w:rPr>
+          <w:color w:val="000000"/>
+        </w:rPr>
+        <w:t>Actualmente no cuenta con restricción de horario</w:t>
+      </w:r>
+    </w:p>
+    <w:p>
+      <w:pPr>
+        <w:numPr>
+          <w:ilvl w:val="0"/>
+          <w:numId w:val="13"/>
+        </w:numPr>
+        <w:pBdr>
+          <w:top w:val="nil"/>
+          <w:left w:val="nil"/>
+          <w:bottom w:val="nil"/>
+          <w:right w:val="nil"/>
+          <w:between w:val="nil"/>
+        </w:pBdr>
+        <w:spacing w:after="0"/>
+      </w:pPr>
+      <w:r>
+        <w:rPr>
+          <w:color w:val="000000"/>
+        </w:rPr>
+        <w:t>Sistemas operativos en los que funcionará.</w:t>
+      </w:r>
+    </w:p>
+    <w:p>
+      <w:pPr>
+        <w:numPr>
+          <w:ilvl w:val="1"/>
+          <w:numId w:val="13"/>
+        </w:numPr>
+        <w:pBdr>
+          <w:top w:val="nil"/>
+          <w:left w:val="nil"/>
+          <w:bottom w:val="nil"/>
+          <w:right w:val="nil"/>
+          <w:between w:val="nil"/>
+        </w:pBdr>
+        <w:spacing w:after="0"/>
+      </w:pPr>
+      <w:r>
+        <w:rPr>
+          <w:color w:val="000000"/>
+        </w:rPr>
+        <w:t>Windows</w:t>
+      </w:r>
+    </w:p>
+    <w:p>
+      <w:pPr>
+        <w:numPr>
+          <w:ilvl w:val="1"/>
+          <w:numId w:val="13"/>
+        </w:numPr>
+        <w:pBdr>
+          <w:top w:val="nil"/>
+          <w:left w:val="nil"/>
+          <w:bottom w:val="nil"/>
+          <w:right w:val="nil"/>
+          <w:between w:val="nil"/>
+        </w:pBdr>
+        <w:spacing w:after="0"/>
+      </w:pPr>
+      <w:r>
+        <w:rPr>
+          <w:color w:val="000000"/>
+        </w:rPr>
+        <w:t>Linux</w:t>
+      </w:r>
+    </w:p>
+    <w:p>
+      <w:pPr>
+        <w:numPr>
+          <w:ilvl w:val="1"/>
+          <w:numId w:val="13"/>
+        </w:numPr>
+        <w:pBdr>
+          <w:top w:val="nil"/>
+          <w:left w:val="nil"/>
+          <w:bottom w:val="nil"/>
+          <w:right w:val="nil"/>
+          <w:between w:val="nil"/>
+        </w:pBdr>
+        <w:spacing w:after="0"/>
+      </w:pPr>
+      <w:r>
+        <w:rPr>
+          <w:color w:val="000000"/>
+        </w:rPr>
+        <w:t>IOS</w:t>
+      </w:r>
+    </w:p>
+    <w:p>
+      <w:pPr>
+        <w:numPr>
+          <w:ilvl w:val="1"/>
+          <w:numId w:val="13"/>
+        </w:numPr>
+        <w:pBdr>
+          <w:top w:val="nil"/>
+          <w:left w:val="nil"/>
+          <w:bottom w:val="nil"/>
+          <w:right w:val="nil"/>
+          <w:between w:val="nil"/>
+        </w:pBdr>
+        <w:spacing w:after="0"/>
+      </w:pPr>
+      <w:proofErr w:type="spellStart"/>
+      <w:r>
+        <w:rPr>
+          <w:color w:val="000000"/>
+        </w:rPr>
+        <w:t>MacOs</w:t>
+      </w:r>
+      <w:proofErr w:type="spellEnd"/>
+    </w:p>
+    <w:p>
+      <w:pPr>
+        <w:numPr>
+          <w:ilvl w:val="1"/>
+          <w:numId w:val="13"/>
+        </w:numPr>
+        <w:pBdr>
+          <w:top w:val="nil"/>
+          <w:left w:val="nil"/>
+          <w:bottom w:val="nil"/>
+          <w:right w:val="nil"/>
+          <w:between w:val="nil"/>
+        </w:pBdr>
+        <w:spacing w:after="0"/>
+      </w:pPr>
+      <w:r>
+        <w:rPr>
+          <w:color w:val="000000"/>
+        </w:rPr>
+        <w:t>Android</w:t>
+      </w:r>
+    </w:p>
+    <w:p>
+      <w:pPr>
+        <w:numPr>
+          <w:ilvl w:val="1"/>
+          <w:numId w:val="13"/>
+        </w:numPr>
+        <w:pBdr>
+          <w:top w:val="nil"/>
+          <w:left w:val="nil"/>
+          <w:bottom w:val="nil"/>
+          <w:right w:val="nil"/>
+          <w:between w:val="nil"/>
+        </w:pBdr>
+        <w:spacing w:after="0"/>
+      </w:pPr>
+      <w:proofErr w:type="spellStart"/>
+      <w:r>
+        <w:rPr>
+          <w:color w:val="000000"/>
+        </w:rPr>
+        <w:t>IpadOs</w:t>
+      </w:r>
+      <w:proofErr w:type="spellEnd"/>
+    </w:p>
+    <w:p>
+      <w:pPr>
+        <w:numPr>
+          <w:ilvl w:val="0"/>
+          <w:numId w:val="13"/>
+        </w:numPr>
+        <w:pBdr>
+          <w:top w:val="nil"/>
+          <w:left w:val="nil"/>
+          <w:bottom w:val="nil"/>
+          <w:right w:val="nil"/>
+          <w:between w:val="nil"/>
+        </w:pBdr>
       </w:pPr>
       <w:r>
         <w:rPr>
@@ -3277,6 +5706,72 @@
         <w:t>Otros sistemas o dispositivos con los que el sistema va a interactuar.</w:t>
       </w:r>
     </w:p>
+    <w:p>
+      <w:pPr>
+        <w:numPr>
+          <w:ilvl w:val="1"/>
+          <w:numId w:val="13"/>
+        </w:numPr>
+        <w:pBdr>
+          <w:top w:val="nil"/>
+          <w:left w:val="nil"/>
+          <w:bottom w:val="nil"/>
+          <w:right w:val="nil"/>
+          <w:between w:val="nil"/>
+        </w:pBdr>
+      </w:pPr>
+      <w:r>
+        <w:rPr>
+          <w:color w:val="000000"/>
+        </w:rPr>
+        <w:t>Computadoras</w:t>
+      </w:r>
+    </w:p>
+    <w:p>
+      <w:pPr>
+        <w:numPr>
+          <w:ilvl w:val="1"/>
+          <w:numId w:val="13"/>
+        </w:numPr>
+        <w:pBdr>
+          <w:top w:val="nil"/>
+          <w:left w:val="nil"/>
+          <w:bottom w:val="nil"/>
+          <w:right w:val="nil"/>
+          <w:between w:val="nil"/>
+        </w:pBdr>
+      </w:pPr>
+      <w:proofErr w:type="spellStart"/>
+      <w:r>
+        <w:rPr>
+          <w:color w:val="000000"/>
+        </w:rPr>
+        <w:t>Tablets</w:t>
+      </w:r>
+      <w:proofErr w:type="spellEnd"/>
+    </w:p>
+    <w:p>
+      <w:pPr>
+        <w:numPr>
+          <w:ilvl w:val="1"/>
+          <w:numId w:val="13"/>
+        </w:numPr>
+        <w:pBdr>
+          <w:top w:val="nil"/>
+          <w:left w:val="nil"/>
+          <w:bottom w:val="nil"/>
+          <w:right w:val="nil"/>
+          <w:between w:val="nil"/>
+        </w:pBdr>
+      </w:pPr>
+      <w:r>
+        <w:rPr>
+          <w:color w:val="000000"/>
+        </w:rPr>
+        <w:t>Celulares</w:t>
+      </w:r>
+    </w:p>
+    <w:p/>
     <w:sectPr>
       <w:pgSz w:w="11906" w:h="16838"/>
       <w:pgMar w:top="1417" w:right="1274" w:bottom="1417" w:left="1701" w:header="708" w:footer="708" w:gutter="0"/>
@@ -3289,6 +5784,32 @@
 
 <file path=word/numbering.xml><?xml version="1.0" encoding="utf-8"?>
 <w:numbering xmlns:wpc="http://schemas.microsoft.com/office/word/2010/wordprocessingCanvas" xmlns:mc="http://schemas.openxmlformats.org/markup-compatibility/2006" xmlns:o="urn:schemas-microsoft-com:office:office" xmlns:r="http://schemas.openxmlformats.org/officeDocument/2006/relationships" xmlns:m="http://schemas.openxmlformats.org/officeDocument/2006/math" xmlns:v="urn:schemas-microsoft-com:vml" xmlns:wp14="http://schemas.microsoft.com/office/word/2010/wordprocessingDrawing" xmlns:wp="http://schemas.openxmlformats.org/drawingml/2006/wordprocessingDrawing" xmlns:w10="urn:schemas-microsoft-com:office:word" xmlns:w="http://schemas.openxmlformats.org/wordprocessingml/2006/main" xmlns:w14="http://schemas.microsoft.com/office/word/2010/wordml" xmlns:wpg="http://schemas.microsoft.com/office/word/2010/wordprocessingGroup" xmlns:wpi="http://schemas.microsoft.com/office/word/2010/wordprocessingInk" xmlns:wne="http://schemas.microsoft.com/office/word/2006/wordml" xmlns:wps="http://schemas.microsoft.com/office/word/2010/wordprocessingShape" mc:Ignorable="w14 wp14">
+  <w:numPicBullet w:numPicBulletId="0">
+    <w:pict>
+      <v:shapetype id="_x0000_t75" coordsize="21600,21600" o:spt="75" o:preferrelative="t" path="m@4@5l@4@11@9@11@9@5xe" filled="f" stroked="f">
+        <v:stroke joinstyle="miter"/>
+        <v:formulas>
+          <v:f eqn="if lineDrawn pixelLineWidth 0"/>
+          <v:f eqn="sum @0 1 0"/>
+          <v:f eqn="sum 0 0 @1"/>
+          <v:f eqn="prod @2 1 2"/>
+          <v:f eqn="prod @3 21600 pixelWidth"/>
+          <v:f eqn="prod @3 21600 pixelHeight"/>
+          <v:f eqn="sum @0 0 1"/>
+          <v:f eqn="prod @6 1 2"/>
+          <v:f eqn="prod @7 21600 pixelWidth"/>
+          <v:f eqn="sum @8 21600 0"/>
+          <v:f eqn="prod @7 21600 pixelHeight"/>
+          <v:f eqn="sum @10 21600 0"/>
+        </v:formulas>
+        <v:path o:extrusionok="f" gradientshapeok="t" o:connecttype="rect"/>
+        <o:lock v:ext="edit" aspectratio="t"/>
+      </v:shapetype>
+      <v:shape id="_x0000_i1029" type="#_x0000_t75" style="width:11.25pt;height:11.25pt" o:bullet="t">
+        <v:imagedata r:id="rId1" o:title="mso72C4"/>
+      </v:shape>
+    </w:pict>
+  </w:numPicBullet>
   <w:abstractNum w:abstractNumId="0">
     <w:nsid w:val="00C36043"/>
     <w:multiLevelType w:val="multilevel"/>
@@ -3489,6 +6010,155 @@
     </w:lvl>
   </w:abstractNum>
   <w:abstractNum w:abstractNumId="2">
+    <w:nsid w:val="0C93161A"/>
+    <w:multiLevelType w:val="multilevel"/>
+    <w:tmpl w:val="0CCE7730"/>
+    <w:lvl w:ilvl="0">
+      <w:start w:val="1"/>
+      <w:numFmt w:val="bullet"/>
+      <w:lvlText w:val=""/>
+      <w:lvlJc w:val="left"/>
+      <w:pPr>
+        <w:tabs>
+          <w:tab w:val="num" w:pos="720"/>
+        </w:tabs>
+        <w:ind w:left="720" w:hanging="360"/>
+      </w:pPr>
+      <w:rPr>
+        <w:rFonts w:ascii="Symbol" w:hAnsi="Symbol" w:hint="default"/>
+        <w:sz w:val="20"/>
+      </w:rPr>
+    </w:lvl>
+    <w:lvl w:ilvl="1" w:tentative="1">
+      <w:start w:val="1"/>
+      <w:numFmt w:val="bullet"/>
+      <w:lvlText w:val="o"/>
+      <w:lvlJc w:val="left"/>
+      <w:pPr>
+        <w:tabs>
+          <w:tab w:val="num" w:pos="1440"/>
+        </w:tabs>
+        <w:ind w:left="1440" w:hanging="360"/>
+      </w:pPr>
+      <w:rPr>
+        <w:rFonts w:ascii="Courier New" w:hAnsi="Courier New" w:hint="default"/>
+        <w:sz w:val="20"/>
+      </w:rPr>
+    </w:lvl>
+    <w:lvl w:ilvl="2" w:tentative="1">
+      <w:start w:val="1"/>
+      <w:numFmt w:val="bullet"/>
+      <w:lvlText w:val=""/>
+      <w:lvlJc w:val="left"/>
+      <w:pPr>
+        <w:tabs>
+          <w:tab w:val="num" w:pos="2160"/>
+        </w:tabs>
+        <w:ind w:left="2160" w:hanging="360"/>
+      </w:pPr>
+      <w:rPr>
+        <w:rFonts w:ascii="Wingdings" w:hAnsi="Wingdings" w:hint="default"/>
+        <w:sz w:val="20"/>
+      </w:rPr>
+    </w:lvl>
+    <w:lvl w:ilvl="3" w:tentative="1">
+      <w:start w:val="1"/>
+      <w:numFmt w:val="bullet"/>
+      <w:lvlText w:val=""/>
+      <w:lvlJc w:val="left"/>
+      <w:pPr>
+        <w:tabs>
+          <w:tab w:val="num" w:pos="2880"/>
+        </w:tabs>
+        <w:ind w:left="2880" w:hanging="360"/>
+      </w:pPr>
+      <w:rPr>
+        <w:rFonts w:ascii="Wingdings" w:hAnsi="Wingdings" w:hint="default"/>
+        <w:sz w:val="20"/>
+      </w:rPr>
+    </w:lvl>
+    <w:lvl w:ilvl="4" w:tentative="1">
+      <w:start w:val="1"/>
+      <w:numFmt w:val="bullet"/>
+      <w:lvlText w:val=""/>
+      <w:lvlJc w:val="left"/>
+      <w:pPr>
+        <w:tabs>
+          <w:tab w:val="num" w:pos="3600"/>
+        </w:tabs>
+        <w:ind w:left="3600" w:hanging="360"/>
+      </w:pPr>
+      <w:rPr>
+        <w:rFonts w:ascii="Wingdings" w:hAnsi="Wingdings" w:hint="default"/>
+        <w:sz w:val="20"/>
+      </w:rPr>
+    </w:lvl>
+    <w:lvl w:ilvl="5" w:tentative="1">
+      <w:start w:val="1"/>
+      <w:numFmt w:val="bullet"/>
+      <w:lvlText w:val=""/>
+      <w:lvlJc w:val="left"/>
+      <w:pPr>
+        <w:tabs>
+          <w:tab w:val="num" w:pos="4320"/>
+        </w:tabs>
+        <w:ind w:left="4320" w:hanging="360"/>
+      </w:pPr>
+      <w:rPr>
+        <w:rFonts w:ascii="Wingdings" w:hAnsi="Wingdings" w:hint="default"/>
+        <w:sz w:val="20"/>
+      </w:rPr>
+    </w:lvl>
+    <w:lvl w:ilvl="6" w:tentative="1">
+      <w:start w:val="1"/>
+      <w:numFmt w:val="bullet"/>
+      <w:lvlText w:val=""/>
+      <w:lvlJc w:val="left"/>
+      <w:pPr>
+        <w:tabs>
+          <w:tab w:val="num" w:pos="5040"/>
+        </w:tabs>
+        <w:ind w:left="5040" w:hanging="360"/>
+      </w:pPr>
+      <w:rPr>
+        <w:rFonts w:ascii="Wingdings" w:hAnsi="Wingdings" w:hint="default"/>
+        <w:sz w:val="20"/>
+      </w:rPr>
+    </w:lvl>
+    <w:lvl w:ilvl="7" w:tentative="1">
+      <w:start w:val="1"/>
+      <w:numFmt w:val="bullet"/>
+      <w:lvlText w:val=""/>
+      <w:lvlJc w:val="left"/>
+      <w:pPr>
+        <w:tabs>
+          <w:tab w:val="num" w:pos="5760"/>
+        </w:tabs>
+        <w:ind w:left="5760" w:hanging="360"/>
+      </w:pPr>
+      <w:rPr>
+        <w:rFonts w:ascii="Wingdings" w:hAnsi="Wingdings" w:hint="default"/>
+        <w:sz w:val="20"/>
+      </w:rPr>
+    </w:lvl>
+    <w:lvl w:ilvl="8" w:tentative="1">
+      <w:start w:val="1"/>
+      <w:numFmt w:val="bullet"/>
+      <w:lvlText w:val=""/>
+      <w:lvlJc w:val="left"/>
+      <w:pPr>
+        <w:tabs>
+          <w:tab w:val="num" w:pos="6480"/>
+        </w:tabs>
+        <w:ind w:left="6480" w:hanging="360"/>
+      </w:pPr>
+      <w:rPr>
+        <w:rFonts w:ascii="Wingdings" w:hAnsi="Wingdings" w:hint="default"/>
+        <w:sz w:val="20"/>
+      </w:rPr>
+    </w:lvl>
+  </w:abstractNum>
+  <w:abstractNum w:abstractNumId="3">
     <w:nsid w:val="161C6648"/>
     <w:multiLevelType w:val="multilevel"/>
     <w:tmpl w:val="6DEA20F2"/>
@@ -3574,7 +6244,7 @@
       </w:pPr>
     </w:lvl>
   </w:abstractNum>
-  <w:abstractNum w:abstractNumId="3">
+  <w:abstractNum w:abstractNumId="4">
     <w:nsid w:val="20010FDA"/>
     <w:multiLevelType w:val="hybridMultilevel"/>
     <w:tmpl w:val="864E0098"/>
@@ -3660,7 +6330,93 @@
       </w:pPr>
     </w:lvl>
   </w:abstractNum>
-  <w:abstractNum w:abstractNumId="4">
+  <w:abstractNum w:abstractNumId="5">
+    <w:nsid w:val="25C35E73"/>
+    <w:multiLevelType w:val="multilevel"/>
+    <w:tmpl w:val="7CB83316"/>
+    <w:lvl w:ilvl="0">
+      <w:start w:val="1"/>
+      <w:numFmt w:val="decimal"/>
+      <w:lvlText w:val="%1."/>
+      <w:lvlJc w:val="left"/>
+      <w:pPr>
+        <w:ind w:left="720" w:hanging="360"/>
+      </w:pPr>
+    </w:lvl>
+    <w:lvl w:ilvl="1">
+      <w:start w:val="1"/>
+      <w:numFmt w:val="lowerLetter"/>
+      <w:lvlText w:val="%2."/>
+      <w:lvlJc w:val="left"/>
+      <w:pPr>
+        <w:ind w:left="1440" w:hanging="360"/>
+      </w:pPr>
+    </w:lvl>
+    <w:lvl w:ilvl="2">
+      <w:start w:val="1"/>
+      <w:numFmt w:val="lowerRoman"/>
+      <w:lvlText w:val="%3."/>
+      <w:lvlJc w:val="right"/>
+      <w:pPr>
+        <w:ind w:left="2160" w:hanging="180"/>
+      </w:pPr>
+    </w:lvl>
+    <w:lvl w:ilvl="3">
+      <w:start w:val="1"/>
+      <w:numFmt w:val="decimal"/>
+      <w:lvlText w:val="%4."/>
+      <w:lvlJc w:val="left"/>
+      <w:pPr>
+        <w:ind w:left="2880" w:hanging="360"/>
+      </w:pPr>
+    </w:lvl>
+    <w:lvl w:ilvl="4">
+      <w:start w:val="1"/>
+      <w:numFmt w:val="lowerLetter"/>
+      <w:lvlText w:val="%5."/>
+      <w:lvlJc w:val="left"/>
+      <w:pPr>
+        <w:ind w:left="3600" w:hanging="360"/>
+      </w:pPr>
+    </w:lvl>
+    <w:lvl w:ilvl="5">
+      <w:start w:val="1"/>
+      <w:numFmt w:val="lowerRoman"/>
+      <w:lvlText w:val="%6."/>
+      <w:lvlJc w:val="right"/>
+      <w:pPr>
+        <w:ind w:left="4320" w:hanging="180"/>
+      </w:pPr>
+    </w:lvl>
+    <w:lvl w:ilvl="6">
+      <w:start w:val="1"/>
+      <w:numFmt w:val="decimal"/>
+      <w:lvlText w:val="%7."/>
+      <w:lvlJc w:val="left"/>
+      <w:pPr>
+        <w:ind w:left="5040" w:hanging="360"/>
+      </w:pPr>
+    </w:lvl>
+    <w:lvl w:ilvl="7">
+      <w:start w:val="1"/>
+      <w:numFmt w:val="lowerLetter"/>
+      <w:lvlText w:val="%8."/>
+      <w:lvlJc w:val="left"/>
+      <w:pPr>
+        <w:ind w:left="5760" w:hanging="360"/>
+      </w:pPr>
+    </w:lvl>
+    <w:lvl w:ilvl="8">
+      <w:start w:val="1"/>
+      <w:numFmt w:val="lowerRoman"/>
+      <w:lvlText w:val="%9."/>
+      <w:lvlJc w:val="right"/>
+      <w:pPr>
+        <w:ind w:left="6480" w:hanging="180"/>
+      </w:pPr>
+    </w:lvl>
+  </w:abstractNum>
+  <w:abstractNum w:abstractNumId="6">
     <w:nsid w:val="2E576DD4"/>
     <w:multiLevelType w:val="hybridMultilevel"/>
     <w:tmpl w:val="7DE67922"/>
@@ -3746,7 +6502,7 @@
       </w:pPr>
     </w:lvl>
   </w:abstractNum>
-  <w:abstractNum w:abstractNumId="5">
+  <w:abstractNum w:abstractNumId="7">
     <w:nsid w:val="4712536D"/>
     <w:multiLevelType w:val="hybridMultilevel"/>
     <w:tmpl w:val="82545910"/>
@@ -3835,7 +6591,7 @@
       </w:pPr>
     </w:lvl>
   </w:abstractNum>
-  <w:abstractNum w:abstractNumId="6">
+  <w:abstractNum w:abstractNumId="8">
     <w:nsid w:val="491868A7"/>
     <w:multiLevelType w:val="multilevel"/>
     <w:tmpl w:val="2B96A638"/>
@@ -3984,7 +6740,7 @@
       </w:rPr>
     </w:lvl>
   </w:abstractNum>
-  <w:abstractNum w:abstractNumId="7">
+  <w:abstractNum w:abstractNumId="9">
     <w:nsid w:val="5DE67E5A"/>
     <w:multiLevelType w:val="hybridMultilevel"/>
     <w:tmpl w:val="33384CE0"/>
@@ -4070,7 +6826,7 @@
       </w:pPr>
     </w:lvl>
   </w:abstractNum>
-  <w:abstractNum w:abstractNumId="8">
+  <w:abstractNum w:abstractNumId="10">
     <w:nsid w:val="672C4B58"/>
     <w:multiLevelType w:val="hybridMultilevel"/>
     <w:tmpl w:val="67B27A44"/>
@@ -4183,7 +6939,7 @@
       </w:rPr>
     </w:lvl>
   </w:abstractNum>
-  <w:abstractNum w:abstractNumId="9">
+  <w:abstractNum w:abstractNumId="11">
     <w:nsid w:val="741470F1"/>
     <w:multiLevelType w:val="multilevel"/>
     <w:tmpl w:val="4CC808CA"/>
@@ -4269,7 +7025,7 @@
       </w:pPr>
     </w:lvl>
   </w:abstractNum>
-  <w:abstractNum w:abstractNumId="10">
+  <w:abstractNum w:abstractNumId="12">
     <w:nsid w:val="77845939"/>
     <w:multiLevelType w:val="hybridMultilevel"/>
     <w:tmpl w:val="49F0CF0E"/>
@@ -4355,7 +7111,7 @@
       </w:pPr>
     </w:lvl>
   </w:abstractNum>
-  <w:abstractNum w:abstractNumId="11">
+  <w:abstractNum w:abstractNumId="13">
     <w:nsid w:val="79003732"/>
     <w:multiLevelType w:val="hybridMultilevel"/>
     <w:tmpl w:val="0EC4F558"/>
@@ -4439,43 +7195,202 @@
       <w:pPr>
         <w:ind w:left="6480" w:hanging="180"/>
       </w:pPr>
+    </w:lvl>
+  </w:abstractNum>
+  <w:abstractNum w:abstractNumId="14">
+    <w:nsid w:val="7AFB3750"/>
+    <w:multiLevelType w:val="multilevel"/>
+    <w:tmpl w:val="711C973A"/>
+    <w:lvl w:ilvl="0">
+      <w:start w:val="1"/>
+      <w:numFmt w:val="bullet"/>
+      <w:lvlText w:val=""/>
+      <w:lvlPicBulletId w:val="0"/>
+      <w:lvlJc w:val="left"/>
+      <w:pPr>
+        <w:tabs>
+          <w:tab w:val="num" w:pos="720"/>
+        </w:tabs>
+        <w:ind w:left="720" w:hanging="360"/>
+      </w:pPr>
+      <w:rPr>
+        <w:rFonts w:ascii="Symbol" w:hAnsi="Symbol" w:hint="default"/>
+        <w:sz w:val="20"/>
+      </w:rPr>
+    </w:lvl>
+    <w:lvl w:ilvl="1" w:tentative="1">
+      <w:start w:val="1"/>
+      <w:numFmt w:val="bullet"/>
+      <w:lvlText w:val="o"/>
+      <w:lvlJc w:val="left"/>
+      <w:pPr>
+        <w:tabs>
+          <w:tab w:val="num" w:pos="1440"/>
+        </w:tabs>
+        <w:ind w:left="1440" w:hanging="360"/>
+      </w:pPr>
+      <w:rPr>
+        <w:rFonts w:ascii="Courier New" w:hAnsi="Courier New" w:hint="default"/>
+        <w:sz w:val="20"/>
+      </w:rPr>
+    </w:lvl>
+    <w:lvl w:ilvl="2" w:tentative="1">
+      <w:start w:val="1"/>
+      <w:numFmt w:val="bullet"/>
+      <w:lvlText w:val=""/>
+      <w:lvlJc w:val="left"/>
+      <w:pPr>
+        <w:tabs>
+          <w:tab w:val="num" w:pos="2160"/>
+        </w:tabs>
+        <w:ind w:left="2160" w:hanging="360"/>
+      </w:pPr>
+      <w:rPr>
+        <w:rFonts w:ascii="Wingdings" w:hAnsi="Wingdings" w:hint="default"/>
+        <w:sz w:val="20"/>
+      </w:rPr>
+    </w:lvl>
+    <w:lvl w:ilvl="3" w:tentative="1">
+      <w:start w:val="1"/>
+      <w:numFmt w:val="bullet"/>
+      <w:lvlText w:val=""/>
+      <w:lvlJc w:val="left"/>
+      <w:pPr>
+        <w:tabs>
+          <w:tab w:val="num" w:pos="2880"/>
+        </w:tabs>
+        <w:ind w:left="2880" w:hanging="360"/>
+      </w:pPr>
+      <w:rPr>
+        <w:rFonts w:ascii="Wingdings" w:hAnsi="Wingdings" w:hint="default"/>
+        <w:sz w:val="20"/>
+      </w:rPr>
+    </w:lvl>
+    <w:lvl w:ilvl="4" w:tentative="1">
+      <w:start w:val="1"/>
+      <w:numFmt w:val="bullet"/>
+      <w:lvlText w:val=""/>
+      <w:lvlJc w:val="left"/>
+      <w:pPr>
+        <w:tabs>
+          <w:tab w:val="num" w:pos="3600"/>
+        </w:tabs>
+        <w:ind w:left="3600" w:hanging="360"/>
+      </w:pPr>
+      <w:rPr>
+        <w:rFonts w:ascii="Wingdings" w:hAnsi="Wingdings" w:hint="default"/>
+        <w:sz w:val="20"/>
+      </w:rPr>
+    </w:lvl>
+    <w:lvl w:ilvl="5" w:tentative="1">
+      <w:start w:val="1"/>
+      <w:numFmt w:val="bullet"/>
+      <w:lvlText w:val=""/>
+      <w:lvlJc w:val="left"/>
+      <w:pPr>
+        <w:tabs>
+          <w:tab w:val="num" w:pos="4320"/>
+        </w:tabs>
+        <w:ind w:left="4320" w:hanging="360"/>
+      </w:pPr>
+      <w:rPr>
+        <w:rFonts w:ascii="Wingdings" w:hAnsi="Wingdings" w:hint="default"/>
+        <w:sz w:val="20"/>
+      </w:rPr>
+    </w:lvl>
+    <w:lvl w:ilvl="6" w:tentative="1">
+      <w:start w:val="1"/>
+      <w:numFmt w:val="bullet"/>
+      <w:lvlText w:val=""/>
+      <w:lvlJc w:val="left"/>
+      <w:pPr>
+        <w:tabs>
+          <w:tab w:val="num" w:pos="5040"/>
+        </w:tabs>
+        <w:ind w:left="5040" w:hanging="360"/>
+      </w:pPr>
+      <w:rPr>
+        <w:rFonts w:ascii="Wingdings" w:hAnsi="Wingdings" w:hint="default"/>
+        <w:sz w:val="20"/>
+      </w:rPr>
+    </w:lvl>
+    <w:lvl w:ilvl="7" w:tentative="1">
+      <w:start w:val="1"/>
+      <w:numFmt w:val="bullet"/>
+      <w:lvlText w:val=""/>
+      <w:lvlJc w:val="left"/>
+      <w:pPr>
+        <w:tabs>
+          <w:tab w:val="num" w:pos="5760"/>
+        </w:tabs>
+        <w:ind w:left="5760" w:hanging="360"/>
+      </w:pPr>
+      <w:rPr>
+        <w:rFonts w:ascii="Wingdings" w:hAnsi="Wingdings" w:hint="default"/>
+        <w:sz w:val="20"/>
+      </w:rPr>
+    </w:lvl>
+    <w:lvl w:ilvl="8" w:tentative="1">
+      <w:start w:val="1"/>
+      <w:numFmt w:val="bullet"/>
+      <w:lvlText w:val=""/>
+      <w:lvlJc w:val="left"/>
+      <w:pPr>
+        <w:tabs>
+          <w:tab w:val="num" w:pos="6480"/>
+        </w:tabs>
+        <w:ind w:left="6480" w:hanging="360"/>
+      </w:pPr>
+      <w:rPr>
+        <w:rFonts w:ascii="Wingdings" w:hAnsi="Wingdings" w:hint="default"/>
+        <w:sz w:val="20"/>
+      </w:rPr>
     </w:lvl>
   </w:abstractNum>
   <w:num w:numId="1">
     <w:abstractNumId w:val="0"/>
   </w:num>
   <w:num w:numId="2">
+    <w:abstractNumId w:val="11"/>
+  </w:num>
+  <w:num w:numId="3">
+    <w:abstractNumId w:val="7"/>
+  </w:num>
+  <w:num w:numId="4">
+    <w:abstractNumId w:val="8"/>
+  </w:num>
+  <w:num w:numId="5">
+    <w:abstractNumId w:val="10"/>
+  </w:num>
+  <w:num w:numId="6">
+    <w:abstractNumId w:val="3"/>
+  </w:num>
+  <w:num w:numId="7">
+    <w:abstractNumId w:val="13"/>
+  </w:num>
+  <w:num w:numId="8">
     <w:abstractNumId w:val="9"/>
   </w:num>
-  <w:num w:numId="3">
-    <w:abstractNumId w:val="5"/>
-  </w:num>
-  <w:num w:numId="4">
-    <w:abstractNumId w:val="6"/>
-  </w:num>
-  <w:num w:numId="5">
-    <w:abstractNumId w:val="8"/>
-  </w:num>
-  <w:num w:numId="6">
-    <w:abstractNumId w:val="2"/>
-  </w:num>
-  <w:num w:numId="7">
-    <w:abstractNumId w:val="11"/>
-  </w:num>
-  <w:num w:numId="8">
-    <w:abstractNumId w:val="7"/>
-  </w:num>
   <w:num w:numId="9">
-    <w:abstractNumId w:val="3"/>
+    <w:abstractNumId w:val="4"/>
   </w:num>
   <w:num w:numId="10">
-    <w:abstractNumId w:val="10"/>
+    <w:abstractNumId w:val="12"/>
   </w:num>
   <w:num w:numId="11">
-    <w:abstractNumId w:val="4"/>
+    <w:abstractNumId w:val="6"/>
   </w:num>
   <w:num w:numId="12">
     <w:abstractNumId w:val="1"/>
+  </w:num>
+  <w:num w:numId="13">
+    <w:abstractNumId w:val="5"/>
+  </w:num>
+  <w:num w:numId="14">
+    <w:abstractNumId w:val="2"/>
+  </w:num>
+  <w:num w:numId="15">
+    <w:abstractNumId w:val="14"/>
   </w:num>
 </w:numbering>
 </file>
@@ -6511,7 +9426,7 @@
   <a:extraClrSchemeLst/>
   <a:extLst>
     <a:ext uri="{05A4C25C-085E-4340-85A3-A5531E510DB2}">
-      <thm15:themeFamily xmlns="" xmlns:thm15="http://schemas.microsoft.com/office/thememl/2012/main" name="Office Theme" id="{62F939B6-93AF-4DB8-9C6B-D6C7DFDC589F}" vid="{4A3C46E8-61CC-4603-A589-7422A47A8E4A}"/>
+      <thm15:themeFamily xmlns:thm15="http://schemas.microsoft.com/office/thememl/2012/main" xmlns="" name="Office Theme" id="{62F939B6-93AF-4DB8-9C6B-D6C7DFDC589F}" vid="{4A3C46E8-61CC-4603-A589-7422A47A8E4A}"/>
     </a:ext>
   </a:extLst>
 </a:theme>

</xml_diff>

<commit_message>
tabla de revisiones terminada
</commit_message>
<xml_diff>
--- a/Documento de visión y alcance.docx
+++ b/Documento de visión y alcance.docx
@@ -872,6 +872,9 @@
         <w:gridCol w:w="1553"/>
       </w:tblGrid>
       <w:tr>
+        <w:trPr>
+          <w:trHeight w:val="282"/>
+        </w:trPr>
         <w:tc>
           <w:tcPr>
             <w:tcW w:w="2263" w:type="dxa"/>
@@ -880,11 +883,13 @@
             <w:pPr>
               <w:rPr>
                 <w:b/>
+                <w:sz w:val="24"/>
               </w:rPr>
             </w:pPr>
             <w:r>
               <w:rPr>
                 <w:b/>
+                <w:sz w:val="24"/>
               </w:rPr>
               <w:t>Nombre</w:t>
             </w:r>
@@ -898,11 +903,13 @@
             <w:pPr>
               <w:rPr>
                 <w:b/>
+                <w:sz w:val="24"/>
               </w:rPr>
             </w:pPr>
             <w:r>
               <w:rPr>
                 <w:b/>
+                <w:sz w:val="24"/>
               </w:rPr>
               <w:t>Fecha</w:t>
             </w:r>
@@ -916,11 +923,13 @@
             <w:pPr>
               <w:rPr>
                 <w:b/>
+                <w:sz w:val="24"/>
               </w:rPr>
             </w:pPr>
             <w:r>
               <w:rPr>
                 <w:b/>
+                <w:sz w:val="24"/>
               </w:rPr>
               <w:t>Cambios hechos</w:t>
             </w:r>
@@ -934,11 +943,13 @@
             <w:pPr>
               <w:rPr>
                 <w:b/>
+                <w:sz w:val="24"/>
               </w:rPr>
             </w:pPr>
             <w:r>
               <w:rPr>
                 <w:b/>
+                <w:sz w:val="24"/>
               </w:rPr>
               <w:t>Versión</w:t>
             </w:r>
@@ -946,13 +957,24 @@
         </w:tc>
       </w:tr>
       <w:tr>
+        <w:trPr>
+          <w:trHeight w:val="265"/>
+        </w:trPr>
         <w:tc>
           <w:tcPr>
             <w:tcW w:w="2263" w:type="dxa"/>
           </w:tcPr>
           <w:p>
-            <w:r>
-              <w:t>primera entrega</w:t>
+            <w:pPr>
+              <w:rPr>
+                <w:sz w:val="24"/>
+              </w:rPr>
+            </w:pPr>
+            <w:r>
+              <w:rPr>
+                <w:sz w:val="24"/>
+              </w:rPr>
+              <w:t xml:space="preserve">primera revisión </w:t>
             </w:r>
           </w:p>
         </w:tc>
@@ -961,8 +983,28 @@
             <w:tcW w:w="1418" w:type="dxa"/>
           </w:tcPr>
           <w:p>
-            <w:r>
-              <w:t>26 de nov</w:t>
+            <w:pPr>
+              <w:rPr>
+                <w:sz w:val="24"/>
+              </w:rPr>
+            </w:pPr>
+            <w:r>
+              <w:rPr>
+                <w:sz w:val="24"/>
+              </w:rPr>
+              <w:t>2</w:t>
+            </w:r>
+            <w:r>
+              <w:rPr>
+                <w:sz w:val="24"/>
+              </w:rPr>
+              <w:t xml:space="preserve">2 </w:t>
+            </w:r>
+            <w:r>
+              <w:rPr>
+                <w:sz w:val="24"/>
+              </w:rPr>
+              <w:t>de nov</w:t>
             </w:r>
           </w:p>
         </w:tc>
@@ -970,91 +1012,748 @@
           <w:tcPr>
             <w:tcW w:w="3260" w:type="dxa"/>
           </w:tcPr>
-          <w:p/>
+          <w:p>
+            <w:pPr>
+              <w:rPr>
+                <w:sz w:val="24"/>
+              </w:rPr>
+            </w:pPr>
+            <w:r>
+              <w:rPr>
+                <w:sz w:val="24"/>
+              </w:rPr>
+              <w:t xml:space="preserve">Portada e introducción </w:t>
+            </w:r>
+          </w:p>
         </w:tc>
         <w:tc>
           <w:tcPr>
             <w:tcW w:w="1553" w:type="dxa"/>
           </w:tcPr>
-          <w:p/>
+          <w:p>
+            <w:pPr>
+              <w:rPr>
+                <w:sz w:val="24"/>
+              </w:rPr>
+            </w:pPr>
+            <w:r>
+              <w:rPr>
+                <w:sz w:val="24"/>
+              </w:rPr>
+              <w:t>1</w:t>
+            </w:r>
+          </w:p>
         </w:tc>
       </w:tr>
       <w:tr>
+        <w:trPr>
+          <w:trHeight w:val="282"/>
+        </w:trPr>
         <w:tc>
           <w:tcPr>
             <w:tcW w:w="2263" w:type="dxa"/>
           </w:tcPr>
-          <w:p/>
+          <w:p>
+            <w:pPr>
+              <w:rPr>
+                <w:sz w:val="24"/>
+              </w:rPr>
+            </w:pPr>
+            <w:r>
+              <w:rPr>
+                <w:sz w:val="24"/>
+              </w:rPr>
+              <w:t xml:space="preserve">Segunda revisión </w:t>
+            </w:r>
+          </w:p>
         </w:tc>
         <w:tc>
           <w:tcPr>
             <w:tcW w:w="1418" w:type="dxa"/>
           </w:tcPr>
-          <w:p/>
+          <w:p>
+            <w:pPr>
+              <w:rPr>
+                <w:sz w:val="24"/>
+              </w:rPr>
+            </w:pPr>
+            <w:r>
+              <w:rPr>
+                <w:sz w:val="24"/>
+              </w:rPr>
+              <w:t>24 de nov</w:t>
+            </w:r>
+          </w:p>
         </w:tc>
         <w:tc>
           <w:tcPr>
             <w:tcW w:w="3260" w:type="dxa"/>
           </w:tcPr>
-          <w:p/>
+          <w:p>
+            <w:pPr>
+              <w:rPr>
+                <w:sz w:val="24"/>
+              </w:rPr>
+            </w:pPr>
+            <w:r>
+              <w:rPr>
+                <w:sz w:val="24"/>
+              </w:rPr>
+              <w:t>Se agregó 2.3</w:t>
+            </w:r>
+          </w:p>
         </w:tc>
         <w:tc>
           <w:tcPr>
             <w:tcW w:w="1553" w:type="dxa"/>
           </w:tcPr>
-          <w:p/>
+          <w:p>
+            <w:pPr>
+              <w:rPr>
+                <w:sz w:val="24"/>
+              </w:rPr>
+            </w:pPr>
+            <w:r>
+              <w:rPr>
+                <w:sz w:val="24"/>
+              </w:rPr>
+              <w:t>2</w:t>
+            </w:r>
+          </w:p>
         </w:tc>
       </w:tr>
       <w:tr>
+        <w:trPr>
+          <w:trHeight w:val="265"/>
+        </w:trPr>
         <w:tc>
           <w:tcPr>
             <w:tcW w:w="2263" w:type="dxa"/>
           </w:tcPr>
-          <w:p/>
+          <w:p>
+            <w:pPr>
+              <w:rPr>
+                <w:sz w:val="24"/>
+              </w:rPr>
+            </w:pPr>
+            <w:r>
+              <w:rPr>
+                <w:sz w:val="24"/>
+              </w:rPr>
+              <w:t xml:space="preserve">Tercera revisión </w:t>
+            </w:r>
+          </w:p>
         </w:tc>
         <w:tc>
           <w:tcPr>
             <w:tcW w:w="1418" w:type="dxa"/>
           </w:tcPr>
-          <w:p/>
+          <w:p>
+            <w:pPr>
+              <w:rPr>
+                <w:sz w:val="24"/>
+              </w:rPr>
+            </w:pPr>
+            <w:r>
+              <w:rPr>
+                <w:sz w:val="24"/>
+              </w:rPr>
+              <w:t>25 de nov</w:t>
+            </w:r>
+          </w:p>
         </w:tc>
         <w:tc>
           <w:tcPr>
             <w:tcW w:w="3260" w:type="dxa"/>
           </w:tcPr>
-          <w:p/>
+          <w:p>
+            <w:pPr>
+              <w:rPr>
+                <w:sz w:val="24"/>
+              </w:rPr>
+            </w:pPr>
+            <w:r>
+              <w:rPr>
+                <w:sz w:val="24"/>
+              </w:rPr>
+              <w:t>Se agregó 3.2 y modifico 2.3</w:t>
+            </w:r>
+          </w:p>
         </w:tc>
         <w:tc>
           <w:tcPr>
             <w:tcW w:w="1553" w:type="dxa"/>
           </w:tcPr>
-          <w:p/>
+          <w:p>
+            <w:pPr>
+              <w:rPr>
+                <w:sz w:val="24"/>
+              </w:rPr>
+            </w:pPr>
+            <w:r>
+              <w:rPr>
+                <w:sz w:val="24"/>
+              </w:rPr>
+              <w:t>3</w:t>
+            </w:r>
+          </w:p>
         </w:tc>
       </w:tr>
       <w:tr>
+        <w:trPr>
+          <w:trHeight w:val="282"/>
+        </w:trPr>
         <w:tc>
           <w:tcPr>
             <w:tcW w:w="2263" w:type="dxa"/>
           </w:tcPr>
-          <w:p/>
+          <w:p>
+            <w:pPr>
+              <w:rPr>
+                <w:sz w:val="24"/>
+              </w:rPr>
+            </w:pPr>
+            <w:r>
+              <w:rPr>
+                <w:sz w:val="24"/>
+              </w:rPr>
+              <w:t xml:space="preserve">Cuarta </w:t>
+            </w:r>
+            <w:r>
+              <w:rPr>
+                <w:sz w:val="24"/>
+              </w:rPr>
+              <w:t>revisión</w:t>
+            </w:r>
+          </w:p>
         </w:tc>
         <w:tc>
           <w:tcPr>
             <w:tcW w:w="1418" w:type="dxa"/>
           </w:tcPr>
-          <w:p/>
+          <w:p>
+            <w:pPr>
+              <w:rPr>
+                <w:sz w:val="24"/>
+              </w:rPr>
+            </w:pPr>
+            <w:r>
+              <w:rPr>
+                <w:sz w:val="24"/>
+              </w:rPr>
+              <w:t>25 de nov</w:t>
+            </w:r>
+          </w:p>
         </w:tc>
         <w:tc>
           <w:tcPr>
             <w:tcW w:w="3260" w:type="dxa"/>
           </w:tcPr>
-          <w:p/>
+          <w:p>
+            <w:pPr>
+              <w:rPr>
+                <w:sz w:val="24"/>
+              </w:rPr>
+            </w:pPr>
+            <w:r>
+              <w:rPr>
+                <w:sz w:val="24"/>
+              </w:rPr>
+              <w:t>Antecedentes y necesidades</w:t>
+            </w:r>
+          </w:p>
         </w:tc>
         <w:tc>
           <w:tcPr>
             <w:tcW w:w="1553" w:type="dxa"/>
           </w:tcPr>
-          <w:p/>
+          <w:p>
+            <w:pPr>
+              <w:rPr>
+                <w:sz w:val="24"/>
+              </w:rPr>
+            </w:pPr>
+            <w:r>
+              <w:rPr>
+                <w:sz w:val="24"/>
+              </w:rPr>
+              <w:t>4</w:t>
+            </w:r>
+          </w:p>
+        </w:tc>
+      </w:tr>
+      <w:tr>
+        <w:trPr>
+          <w:trHeight w:val="548"/>
+        </w:trPr>
+        <w:tc>
+          <w:tcPr>
+            <w:tcW w:w="2263" w:type="dxa"/>
+          </w:tcPr>
+          <w:p>
+            <w:pPr>
+              <w:rPr>
+                <w:sz w:val="24"/>
+              </w:rPr>
+            </w:pPr>
+            <w:r>
+              <w:rPr>
+                <w:sz w:val="24"/>
+              </w:rPr>
+              <w:t xml:space="preserve">Quinta revisión </w:t>
+            </w:r>
+          </w:p>
+        </w:tc>
+        <w:tc>
+          <w:tcPr>
+            <w:tcW w:w="1418" w:type="dxa"/>
+          </w:tcPr>
+          <w:p>
+            <w:pPr>
+              <w:rPr>
+                <w:sz w:val="24"/>
+              </w:rPr>
+            </w:pPr>
+            <w:r>
+              <w:rPr>
+                <w:sz w:val="24"/>
+              </w:rPr>
+              <w:t>25 de nov</w:t>
+            </w:r>
+          </w:p>
+        </w:tc>
+        <w:tc>
+          <w:tcPr>
+            <w:tcW w:w="3260" w:type="dxa"/>
+          </w:tcPr>
+          <w:p>
+            <w:pPr>
+              <w:rPr>
+                <w:sz w:val="24"/>
+              </w:rPr>
+            </w:pPr>
+            <w:r>
+              <w:rPr>
+                <w:sz w:val="24"/>
+              </w:rPr>
+              <w:t>Oportunidades de negocio y Alcance de proyecto</w:t>
+            </w:r>
+          </w:p>
+        </w:tc>
+        <w:tc>
+          <w:tcPr>
+            <w:tcW w:w="1553" w:type="dxa"/>
+          </w:tcPr>
+          <w:p>
+            <w:pPr>
+              <w:rPr>
+                <w:sz w:val="24"/>
+              </w:rPr>
+            </w:pPr>
+            <w:r>
+              <w:rPr>
+                <w:sz w:val="24"/>
+              </w:rPr>
+              <w:t>5</w:t>
+            </w:r>
+          </w:p>
+        </w:tc>
+      </w:tr>
+      <w:tr>
+        <w:trPr>
+          <w:trHeight w:val="282"/>
+        </w:trPr>
+        <w:tc>
+          <w:tcPr>
+            <w:tcW w:w="2263" w:type="dxa"/>
+          </w:tcPr>
+          <w:p>
+            <w:pPr>
+              <w:rPr>
+                <w:sz w:val="24"/>
+              </w:rPr>
+            </w:pPr>
+            <w:r>
+              <w:rPr>
+                <w:sz w:val="24"/>
+              </w:rPr>
+              <w:t xml:space="preserve">Sexta revisión </w:t>
+            </w:r>
+          </w:p>
+        </w:tc>
+        <w:tc>
+          <w:tcPr>
+            <w:tcW w:w="1418" w:type="dxa"/>
+          </w:tcPr>
+          <w:p>
+            <w:pPr>
+              <w:rPr>
+                <w:sz w:val="24"/>
+              </w:rPr>
+            </w:pPr>
+            <w:r>
+              <w:rPr>
+                <w:sz w:val="24"/>
+              </w:rPr>
+              <w:t>25 de nov</w:t>
+            </w:r>
+          </w:p>
+        </w:tc>
+        <w:tc>
+          <w:tcPr>
+            <w:tcW w:w="3260" w:type="dxa"/>
+          </w:tcPr>
+          <w:p>
+            <w:pPr>
+              <w:rPr>
+                <w:sz w:val="24"/>
+              </w:rPr>
+            </w:pPr>
+            <w:r>
+              <w:rPr>
+                <w:sz w:val="24"/>
+              </w:rPr>
+              <w:t>Agregados puntos 5.1 y 5.2</w:t>
+            </w:r>
+          </w:p>
+        </w:tc>
+        <w:tc>
+          <w:tcPr>
+            <w:tcW w:w="1553" w:type="dxa"/>
+          </w:tcPr>
+          <w:p>
+            <w:pPr>
+              <w:rPr>
+                <w:sz w:val="24"/>
+              </w:rPr>
+            </w:pPr>
+            <w:r>
+              <w:rPr>
+                <w:sz w:val="24"/>
+              </w:rPr>
+              <w:t>6</w:t>
+            </w:r>
+          </w:p>
+        </w:tc>
+      </w:tr>
+      <w:tr>
+        <w:trPr>
+          <w:trHeight w:val="548"/>
+        </w:trPr>
+        <w:tc>
+          <w:tcPr>
+            <w:tcW w:w="2263" w:type="dxa"/>
+          </w:tcPr>
+          <w:p>
+            <w:pPr>
+              <w:rPr>
+                <w:sz w:val="24"/>
+              </w:rPr>
+            </w:pPr>
+            <w:r>
+              <w:rPr>
+                <w:sz w:val="24"/>
+              </w:rPr>
+              <w:t xml:space="preserve">Séptima revisión </w:t>
+            </w:r>
+          </w:p>
+        </w:tc>
+        <w:tc>
+          <w:tcPr>
+            <w:tcW w:w="1418" w:type="dxa"/>
+          </w:tcPr>
+          <w:p>
+            <w:pPr>
+              <w:rPr>
+                <w:sz w:val="24"/>
+              </w:rPr>
+            </w:pPr>
+            <w:r>
+              <w:rPr>
+                <w:sz w:val="24"/>
+              </w:rPr>
+              <w:t>26 de nov</w:t>
+            </w:r>
+          </w:p>
+        </w:tc>
+        <w:tc>
+          <w:tcPr>
+            <w:tcW w:w="3260" w:type="dxa"/>
+          </w:tcPr>
+          <w:p>
+            <w:pPr>
+              <w:rPr>
+                <w:sz w:val="24"/>
+              </w:rPr>
+            </w:pPr>
+            <w:r>
+              <w:rPr>
+                <w:sz w:val="24"/>
+              </w:rPr>
+              <w:t>Agregado diagrama de contexto</w:t>
+            </w:r>
+          </w:p>
+        </w:tc>
+        <w:tc>
+          <w:tcPr>
+            <w:tcW w:w="1553" w:type="dxa"/>
+          </w:tcPr>
+          <w:p>
+            <w:pPr>
+              <w:rPr>
+                <w:sz w:val="24"/>
+              </w:rPr>
+            </w:pPr>
+            <w:r>
+              <w:rPr>
+                <w:sz w:val="24"/>
+              </w:rPr>
+              <w:t>7</w:t>
+            </w:r>
+          </w:p>
+        </w:tc>
+      </w:tr>
+      <w:tr>
+        <w:trPr>
+          <w:trHeight w:val="564"/>
+        </w:trPr>
+        <w:tc>
+          <w:tcPr>
+            <w:tcW w:w="2263" w:type="dxa"/>
+          </w:tcPr>
+          <w:p>
+            <w:pPr>
+              <w:rPr>
+                <w:sz w:val="24"/>
+              </w:rPr>
+            </w:pPr>
+            <w:r>
+              <w:rPr>
+                <w:sz w:val="24"/>
+              </w:rPr>
+              <w:t xml:space="preserve">Octava revisión </w:t>
+            </w:r>
+          </w:p>
+        </w:tc>
+        <w:tc>
+          <w:tcPr>
+            <w:tcW w:w="1418" w:type="dxa"/>
+          </w:tcPr>
+          <w:p>
+            <w:pPr>
+              <w:rPr>
+                <w:sz w:val="24"/>
+              </w:rPr>
+            </w:pPr>
+            <w:r>
+              <w:rPr>
+                <w:sz w:val="24"/>
+              </w:rPr>
+              <w:t>26 de nov</w:t>
+            </w:r>
+          </w:p>
+        </w:tc>
+        <w:tc>
+          <w:tcPr>
+            <w:tcW w:w="3260" w:type="dxa"/>
+          </w:tcPr>
+          <w:p>
+            <w:pPr>
+              <w:rPr>
+                <w:sz w:val="24"/>
+              </w:rPr>
+            </w:pPr>
+            <w:r>
+              <w:rPr>
+                <w:sz w:val="24"/>
+              </w:rPr>
+              <w:t>Fase de visión y objetivos de negocio</w:t>
+            </w:r>
+          </w:p>
+        </w:tc>
+        <w:tc>
+          <w:tcPr>
+            <w:tcW w:w="1553" w:type="dxa"/>
+          </w:tcPr>
+          <w:p>
+            <w:pPr>
+              <w:rPr>
+                <w:sz w:val="24"/>
+              </w:rPr>
+            </w:pPr>
+            <w:r>
+              <w:rPr>
+                <w:sz w:val="24"/>
+              </w:rPr>
+              <w:t>8</w:t>
+            </w:r>
+          </w:p>
+        </w:tc>
+      </w:tr>
+      <w:tr>
+        <w:trPr>
+          <w:trHeight w:val="282"/>
+        </w:trPr>
+        <w:tc>
+          <w:tcPr>
+            <w:tcW w:w="2263" w:type="dxa"/>
+          </w:tcPr>
+          <w:p>
+            <w:pPr>
+              <w:rPr>
+                <w:sz w:val="24"/>
+              </w:rPr>
+            </w:pPr>
+            <w:r>
+              <w:rPr>
+                <w:sz w:val="24"/>
+              </w:rPr>
+              <w:t xml:space="preserve">Novena </w:t>
+            </w:r>
+            <w:r>
+              <w:rPr>
+                <w:sz w:val="24"/>
+              </w:rPr>
+              <w:t xml:space="preserve">revisión </w:t>
+            </w:r>
+          </w:p>
+        </w:tc>
+        <w:tc>
+          <w:tcPr>
+            <w:tcW w:w="1418" w:type="dxa"/>
+          </w:tcPr>
+          <w:p>
+            <w:pPr>
+              <w:rPr>
+                <w:sz w:val="24"/>
+              </w:rPr>
+            </w:pPr>
+            <w:r>
+              <w:rPr>
+                <w:sz w:val="24"/>
+              </w:rPr>
+              <w:t>26 de nov</w:t>
+            </w:r>
+          </w:p>
+        </w:tc>
+        <w:tc>
+          <w:tcPr>
+            <w:tcW w:w="3260" w:type="dxa"/>
+          </w:tcPr>
+          <w:p>
+            <w:pPr>
+              <w:rPr>
+                <w:sz w:val="24"/>
+              </w:rPr>
+            </w:pPr>
+            <w:r>
+              <w:rPr>
+                <w:sz w:val="24"/>
+              </w:rPr>
+              <w:t>Se eliminaron archivos basura</w:t>
+            </w:r>
+          </w:p>
+        </w:tc>
+        <w:tc>
+          <w:tcPr>
+            <w:tcW w:w="1553" w:type="dxa"/>
+          </w:tcPr>
+          <w:p>
+            <w:pPr>
+              <w:rPr>
+                <w:sz w:val="24"/>
+              </w:rPr>
+            </w:pPr>
+            <w:r>
+              <w:rPr>
+                <w:sz w:val="24"/>
+              </w:rPr>
+              <w:t>9</w:t>
+            </w:r>
+            <w:r>
+              <w:rPr>
+                <w:sz w:val="24"/>
+              </w:rPr>
+              <w:t xml:space="preserve"> </w:t>
+            </w:r>
+          </w:p>
+        </w:tc>
+      </w:tr>
+      <w:tr>
+        <w:trPr>
+          <w:trHeight w:val="282"/>
+        </w:trPr>
+        <w:tc>
+          <w:tcPr>
+            <w:tcW w:w="2263" w:type="dxa"/>
+          </w:tcPr>
+          <w:p>
+            <w:pPr>
+              <w:rPr>
+                <w:sz w:val="24"/>
+              </w:rPr>
+            </w:pPr>
+            <w:r>
+              <w:rPr>
+                <w:sz w:val="24"/>
+              </w:rPr>
+              <w:t>Ultima revisión</w:t>
+            </w:r>
+          </w:p>
+        </w:tc>
+        <w:tc>
+          <w:tcPr>
+            <w:tcW w:w="1418" w:type="dxa"/>
+          </w:tcPr>
+          <w:p>
+            <w:pPr>
+              <w:rPr>
+                <w:sz w:val="24"/>
+              </w:rPr>
+            </w:pPr>
+            <w:r>
+              <w:rPr>
+                <w:sz w:val="24"/>
+              </w:rPr>
+              <w:t>26 de nov</w:t>
+            </w:r>
+          </w:p>
+        </w:tc>
+        <w:tc>
+          <w:tcPr>
+            <w:tcW w:w="3260" w:type="dxa"/>
+          </w:tcPr>
+          <w:p>
+            <w:pPr>
+              <w:rPr>
+                <w:sz w:val="24"/>
+              </w:rPr>
+            </w:pPr>
+            <w:r>
+              <w:rPr>
+                <w:sz w:val="24"/>
+              </w:rPr>
+              <w:t>Se juntaron todas las partes y terminó el historial de versiones</w:t>
+            </w:r>
+          </w:p>
+        </w:tc>
+        <w:tc>
+          <w:tcPr>
+            <w:tcW w:w="1553" w:type="dxa"/>
+          </w:tcPr>
+          <w:p>
+            <w:pPr>
+              <w:rPr>
+                <w:sz w:val="24"/>
+              </w:rPr>
+            </w:pPr>
+            <w:r>
+              <w:rPr>
+                <w:sz w:val="24"/>
+              </w:rPr>
+              <w:t>10 (ultima)</w:t>
+            </w:r>
+          </w:p>
         </w:tc>
       </w:tr>
     </w:tbl>
@@ -1077,15 +1776,42 @@
       </w:r>
     </w:p>
     <w:p>
+      <w:pPr>
+        <w:rPr>
+          <w:sz w:val="24"/>
+        </w:rPr>
+      </w:pPr>
       <w:bookmarkStart w:id="1" w:name="_heading=h.30j0zll" w:colFirst="0" w:colLast="0"/>
       <w:bookmarkEnd w:id="1"/>
       <w:r>
-        <w:t>Hacer un sistema para un cine, donde eli</w:t>
+        <w:rPr>
+          <w:sz w:val="24"/>
+        </w:rPr>
+        <w:t>Hacer un sistema par</w:t>
       </w:r>
-      <w:bookmarkStart w:id="2" w:name="_GoBack"/>
-      <w:bookmarkEnd w:id="2"/>
       <w:r>
-        <w:t>ges botanas, bebidas y películas antes de poder llegar al cine. El sistema se compone de las siguientes características:</w:t>
+        <w:rPr>
+          <w:sz w:val="24"/>
+        </w:rPr>
+        <w:t>a un cine, donde eliges botanas y</w:t>
+      </w:r>
+      <w:r>
+        <w:rPr>
+          <w:sz w:val="24"/>
+        </w:rPr>
+        <w:t xml:space="preserve"> bebidas </w:t>
+      </w:r>
+      <w:r>
+        <w:rPr>
+          <w:sz w:val="24"/>
+        </w:rPr>
+        <w:t>sin tener que estar presencialmente en e</w:t>
+      </w:r>
+      <w:r>
+        <w:rPr>
+          <w:sz w:val="24"/>
+        </w:rPr>
+        <w:t>l cine. El sistema se compone de las siguientes características:</w:t>
       </w:r>
     </w:p>
     <w:p>
@@ -1099,14 +1825,12 @@
         <w:spacing w:before="240" w:beforeAutospacing="0" w:after="240" w:afterAutospacing="0"/>
         <w:rPr>
           <w:rFonts w:ascii="Arial" w:eastAsia="Arial" w:hAnsi="Arial" w:cs="Arial"/>
-          <w:sz w:val="22"/>
           <w:szCs w:val="22"/>
         </w:rPr>
       </w:pPr>
       <w:r>
         <w:rPr>
           <w:rFonts w:ascii="Arial" w:eastAsia="Arial" w:hAnsi="Arial" w:cs="Arial"/>
-          <w:sz w:val="22"/>
           <w:szCs w:val="22"/>
         </w:rPr>
         <w:t>Solicitar un usuario para comprar, de lo contrario hay que registrarse (ingresando nombre, apellidos, email, dirección, teléfono, etc.).</w:t>
@@ -1123,14 +1847,12 @@
         <w:spacing w:before="240" w:beforeAutospacing="0" w:after="240" w:afterAutospacing="0"/>
         <w:rPr>
           <w:rFonts w:ascii="Arial" w:eastAsia="Arial" w:hAnsi="Arial" w:cs="Arial"/>
-          <w:sz w:val="22"/>
           <w:szCs w:val="22"/>
         </w:rPr>
       </w:pPr>
       <w:r>
         <w:rPr>
           <w:rFonts w:ascii="Arial" w:eastAsia="Arial" w:hAnsi="Arial" w:cs="Arial"/>
-          <w:sz w:val="22"/>
           <w:szCs w:val="22"/>
         </w:rPr>
         <w:t>El usuario puede entrar a la opción de botanas y bebidas, donde podrá elegir lo que quiera de la lista de productos mostrados.</w:t>
@@ -1147,14 +1869,12 @@
         <w:spacing w:before="240" w:beforeAutospacing="0" w:after="240" w:afterAutospacing="0"/>
         <w:rPr>
           <w:rFonts w:ascii="Arial" w:eastAsia="Arial" w:hAnsi="Arial" w:cs="Arial"/>
-          <w:sz w:val="22"/>
           <w:szCs w:val="22"/>
         </w:rPr>
       </w:pPr>
       <w:r>
         <w:rPr>
           <w:rFonts w:ascii="Arial" w:eastAsia="Arial" w:hAnsi="Arial" w:cs="Arial"/>
-          <w:sz w:val="22"/>
           <w:szCs w:val="22"/>
         </w:rPr>
         <w:t>El usuario puede pagar los servicios y productos al terminar de escogerlos, ingresando una tarjeta de débito o crédito o también con la opción de pagarlo en la sucursal con efectivo.</w:t>
@@ -1171,14 +1891,12 @@
         <w:spacing w:before="240" w:beforeAutospacing="0" w:after="240" w:afterAutospacing="0"/>
         <w:rPr>
           <w:rFonts w:ascii="Arial" w:eastAsia="Arial" w:hAnsi="Arial" w:cs="Arial"/>
-          <w:sz w:val="22"/>
           <w:szCs w:val="22"/>
         </w:rPr>
       </w:pPr>
       <w:r>
         <w:rPr>
           <w:rFonts w:ascii="Arial" w:eastAsia="Arial" w:hAnsi="Arial" w:cs="Arial"/>
-          <w:sz w:val="22"/>
           <w:szCs w:val="22"/>
         </w:rPr>
         <w:t>Debe haber un control de inventario de la sucursal.</w:t>
@@ -1186,46 +1904,57 @@
     </w:p>
     <w:p>
       <w:pPr>
-        <w:pStyle w:val="NormalWeb"/>
-        <w:shd w:val="clear" w:color="auto" w:fill="FFFFFF"/>
-        <w:spacing w:before="240" w:beforeAutospacing="0" w:after="240" w:afterAutospacing="0"/>
-        <w:rPr>
-          <w:rFonts w:ascii="Arial" w:eastAsia="Arial" w:hAnsi="Arial" w:cs="Arial"/>
-          <w:sz w:val="22"/>
-          <w:szCs w:val="22"/>
-        </w:rPr>
-      </w:pPr>
-      <w:r>
-        <w:rPr>
-          <w:rFonts w:ascii="Arial" w:eastAsia="Arial" w:hAnsi="Arial" w:cs="Arial"/>
-          <w:sz w:val="22"/>
-          <w:szCs w:val="22"/>
-        </w:rPr>
-        <w:t>.</w:t>
-      </w:r>
-    </w:p>
-    <w:p>
-      <w:pPr>
         <w:pStyle w:val="Ttulo1"/>
       </w:pPr>
       <w:r>
         <w:t>2 Contexto de negocio</w:t>
       </w:r>
     </w:p>
-    <w:p/>
     <w:p>
       <w:pPr>
         <w:pStyle w:val="Ttulo2"/>
       </w:pPr>
-      <w:bookmarkStart w:id="3" w:name="_heading=h.1fob9te" w:colFirst="0" w:colLast="0"/>
-      <w:bookmarkEnd w:id="3"/>
+      <w:bookmarkStart w:id="2" w:name="_heading=h.1fob9te" w:colFirst="0" w:colLast="0"/>
+      <w:bookmarkEnd w:id="2"/>
       <w:r>
         <w:t>2.1 Antecedentes y problemática</w:t>
       </w:r>
     </w:p>
     <w:p>
+      <w:pPr>
+        <w:rPr>
+          <w:sz w:val="24"/>
+        </w:rPr>
+      </w:pPr>
       <w:r>
-        <w:t>Se piensa hacer un sistema para el cine, específicamente en el área de compra y venta tanto de bebidas, botanas y el boleto para ver una película, aquí el objetivo es poder dar sus servicios y productos a pesar de los problemas que ha traído la pandemia, solucionarlos y mejorar algunos otros factores como lo son:</w:t>
+        <w:rPr>
+          <w:sz w:val="24"/>
+        </w:rPr>
+        <w:t xml:space="preserve">Se piensa hacer un sistema para el cine, específicamente en el área de </w:t>
+      </w:r>
+      <w:r>
+        <w:rPr>
+          <w:sz w:val="24"/>
+        </w:rPr>
+        <w:t>compra y venta tanto de bebidas como de</w:t>
+      </w:r>
+      <w:r>
+        <w:rPr>
+          <w:sz w:val="24"/>
+        </w:rPr>
+        <w:t xml:space="preserve"> botanas para </w:t>
+      </w:r>
+      <w:r>
+        <w:rPr>
+          <w:sz w:val="24"/>
+        </w:rPr>
+        <w:t>una cadena de cines. A</w:t>
+      </w:r>
+      <w:r>
+        <w:rPr>
+          <w:sz w:val="24"/>
+        </w:rPr>
+        <w:t>quí el objetivo es poder dar sus productos a pesar de los problemas que ha traído la pandemia, solucionarlos y mejorar algunos otros factores como lo son:</w:t>
       </w:r>
     </w:p>
     <w:p>
@@ -1235,8 +1964,14 @@
           <w:ilvl w:val="0"/>
           <w:numId w:val="3"/>
         </w:numPr>
+        <w:rPr>
+          <w:sz w:val="24"/>
+        </w:rPr>
       </w:pPr>
       <w:r>
+        <w:rPr>
+          <w:sz w:val="24"/>
+        </w:rPr>
         <w:t>Reducir la carga de trabajo y la cantidad de trabajadores.</w:t>
       </w:r>
     </w:p>
@@ -1247,8 +1982,14 @@
           <w:ilvl w:val="0"/>
           <w:numId w:val="3"/>
         </w:numPr>
+        <w:rPr>
+          <w:sz w:val="24"/>
+        </w:rPr>
       </w:pPr>
       <w:r>
+        <w:rPr>
+          <w:sz w:val="24"/>
+        </w:rPr>
         <w:t>Evitar el contagio, como lo haría el uso de monedas, el uso del papel y la cercanía de las personas, haciendo la compra de forma remota.</w:t>
       </w:r>
     </w:p>
@@ -1259,9 +2000,45 @@
           <w:ilvl w:val="0"/>
           <w:numId w:val="3"/>
         </w:numPr>
+        <w:rPr>
+          <w:sz w:val="24"/>
+        </w:rPr>
       </w:pPr>
       <w:r>
-        <w:t xml:space="preserve">Pagar de forma remota usando tarjeta de crédito o debito </w:t>
+        <w:rPr>
+          <w:sz w:val="24"/>
+        </w:rPr>
+        <w:t>P</w:t>
+      </w:r>
+      <w:r>
+        <w:rPr>
+          <w:sz w:val="24"/>
+        </w:rPr>
+        <w:t>ermitir p</w:t>
+      </w:r>
+      <w:r>
+        <w:rPr>
+          <w:sz w:val="24"/>
+        </w:rPr>
+        <w:t>agar de forma remota</w:t>
+      </w:r>
+      <w:r>
+        <w:rPr>
+          <w:sz w:val="24"/>
+        </w:rPr>
+        <w:t xml:space="preserve"> y fácil,</w:t>
+      </w:r>
+      <w:r>
+        <w:rPr>
+          <w:sz w:val="24"/>
+        </w:rPr>
+        <w:t xml:space="preserve"> usa</w:t>
+      </w:r>
+      <w:r>
+        <w:rPr>
+          <w:sz w:val="24"/>
+        </w:rPr>
+        <w:t>ndo tarjeta de crédito o débito.</w:t>
       </w:r>
     </w:p>
     <w:p>
@@ -1271,9 +2048,27 @@
           <w:ilvl w:val="0"/>
           <w:numId w:val="3"/>
         </w:numPr>
+        <w:rPr>
+          <w:sz w:val="24"/>
+        </w:rPr>
       </w:pPr>
       <w:r>
-        <w:t>Usar un código en lugar de usar el boleto de papel.</w:t>
+        <w:rPr>
+          <w:sz w:val="24"/>
+        </w:rPr>
+        <w:t xml:space="preserve">Usar un código </w:t>
+      </w:r>
+      <w:r>
+        <w:rPr>
+          <w:sz w:val="24"/>
+        </w:rPr>
+        <w:t>donde indique quien y que ha comprado</w:t>
+      </w:r>
+      <w:r>
+        <w:rPr>
+          <w:sz w:val="24"/>
+        </w:rPr>
+        <w:t>.</w:t>
       </w:r>
     </w:p>
     <w:p>
@@ -1283,25 +2078,49 @@
           <w:ilvl w:val="0"/>
           <w:numId w:val="3"/>
         </w:numPr>
+        <w:rPr>
+          <w:sz w:val="24"/>
+        </w:rPr>
       </w:pPr>
       <w:r>
-        <w:t>Permitir a los usuarios dar su opinión y calificar sus servicios/productos.</w:t>
+        <w:rPr>
+          <w:sz w:val="24"/>
+        </w:rPr>
+        <w:t>Permitir a los usuarios dar su opinión y calificar sus productos.</w:t>
       </w:r>
     </w:p>
     <w:p>
       <w:pPr>
         <w:jc w:val="left"/>
+        <w:rPr>
+          <w:sz w:val="24"/>
+        </w:rPr>
       </w:pPr>
       <w:r>
-        <w:t>Tengamos en cuenta que a pesar de que termine la pandemia estos puntos seguirán siendo útiles.</w:t>
+        <w:rPr>
+          <w:sz w:val="24"/>
+        </w:rPr>
+        <w:t xml:space="preserve">Tengamos en cuenta que a pesar de que termine la pandemia estos puntos </w:t>
+      </w:r>
+      <w:r>
+        <w:rPr>
+          <w:sz w:val="24"/>
+        </w:rPr>
+        <w:t>deben seguir</w:t>
+      </w:r>
+      <w:r>
+        <w:rPr>
+          <w:sz w:val="24"/>
+        </w:rPr>
+        <w:t xml:space="preserve"> siendo útiles.</w:t>
       </w:r>
     </w:p>
     <w:p>
       <w:pPr>
         <w:pStyle w:val="Ttulo2"/>
       </w:pPr>
-      <w:bookmarkStart w:id="4" w:name="_heading=h.3znysh7" w:colFirst="0" w:colLast="0"/>
-      <w:bookmarkEnd w:id="4"/>
+      <w:bookmarkStart w:id="3" w:name="_heading=h.3znysh7" w:colFirst="0" w:colLast="0"/>
+      <w:bookmarkEnd w:id="3"/>
       <w:r>
         <w:t>2.2 Necesidades</w:t>
       </w:r>
@@ -1330,7 +2149,15 @@
             <w:tcW w:w="4247" w:type="dxa"/>
           </w:tcPr>
           <w:p>
-            <w:r>
+            <w:pPr>
+              <w:rPr>
+                <w:sz w:val="24"/>
+              </w:rPr>
+            </w:pPr>
+            <w:r>
+              <w:rPr>
+                <w:sz w:val="24"/>
+              </w:rPr>
               <w:t>ID</w:t>
             </w:r>
           </w:p>
@@ -1340,7 +2167,15 @@
             <w:tcW w:w="4247" w:type="dxa"/>
           </w:tcPr>
           <w:p>
-            <w:r>
+            <w:pPr>
+              <w:rPr>
+                <w:sz w:val="24"/>
+              </w:rPr>
+            </w:pPr>
+            <w:r>
+              <w:rPr>
+                <w:sz w:val="24"/>
+              </w:rPr>
               <w:t>Descripción</w:t>
             </w:r>
           </w:p>
@@ -1352,7 +2187,15 @@
             <w:tcW w:w="4247" w:type="dxa"/>
           </w:tcPr>
           <w:p>
-            <w:r>
+            <w:pPr>
+              <w:rPr>
+                <w:sz w:val="24"/>
+              </w:rPr>
+            </w:pPr>
+            <w:r>
+              <w:rPr>
+                <w:sz w:val="24"/>
+              </w:rPr>
               <w:t>Nec-01</w:t>
             </w:r>
           </w:p>
@@ -1362,8 +2205,76 @@
             <w:tcW w:w="4247" w:type="dxa"/>
           </w:tcPr>
           <w:p>
-            <w:r>
-              <w:t>Los trabajadores no tomar la orden de los usuarios, únicamente debe llegarles una lista de lo que pidieron.</w:t>
+            <w:pPr>
+              <w:rPr>
+                <w:sz w:val="24"/>
+              </w:rPr>
+            </w:pPr>
+            <w:r>
+              <w:rPr>
+                <w:sz w:val="24"/>
+              </w:rPr>
+              <w:t>Los trabajadores no</w:t>
+            </w:r>
+            <w:r>
+              <w:rPr>
+                <w:sz w:val="24"/>
+              </w:rPr>
+              <w:t xml:space="preserve"> deben</w:t>
+            </w:r>
+            <w:r>
+              <w:rPr>
+                <w:sz w:val="24"/>
+              </w:rPr>
+              <w:t xml:space="preserve"> tomar la orden de los usuarios</w:t>
+            </w:r>
+            <w:r>
+              <w:rPr>
+                <w:sz w:val="24"/>
+              </w:rPr>
+              <w:t xml:space="preserve"> de forma presencial únicamente</w:t>
+            </w:r>
+            <w:r>
+              <w:rPr>
+                <w:sz w:val="24"/>
+              </w:rPr>
+              <w:t>,</w:t>
+            </w:r>
+            <w:r>
+              <w:rPr>
+                <w:sz w:val="24"/>
+              </w:rPr>
+              <w:t xml:space="preserve"> </w:t>
+            </w:r>
+            <w:r>
+              <w:rPr>
+                <w:sz w:val="24"/>
+              </w:rPr>
+              <w:t>debe</w:t>
+            </w:r>
+            <w:r>
+              <w:rPr>
+                <w:sz w:val="24"/>
+              </w:rPr>
+              <w:t xml:space="preserve"> poder</w:t>
+            </w:r>
+            <w:r>
+              <w:rPr>
+                <w:sz w:val="24"/>
+              </w:rPr>
+              <w:t xml:space="preserve"> llegarles una lista de lo que pidiero</w:t>
+            </w:r>
+            <w:r>
+              <w:rPr>
+                <w:sz w:val="24"/>
+              </w:rPr>
+              <w:t>n de forma remota</w:t>
+            </w:r>
+            <w:r>
+              <w:rPr>
+                <w:sz w:val="24"/>
+              </w:rPr>
+              <w:t>.</w:t>
             </w:r>
           </w:p>
         </w:tc>
@@ -1374,7 +2285,15 @@
             <w:tcW w:w="4247" w:type="dxa"/>
           </w:tcPr>
           <w:p>
-            <w:r>
+            <w:pPr>
+              <w:rPr>
+                <w:sz w:val="24"/>
+              </w:rPr>
+            </w:pPr>
+            <w:r>
+              <w:rPr>
+                <w:sz w:val="24"/>
+              </w:rPr>
               <w:t>Nec-02</w:t>
             </w:r>
           </w:p>
@@ -1384,7 +2303,15 @@
             <w:tcW w:w="4247" w:type="dxa"/>
           </w:tcPr>
           <w:p>
-            <w:r>
+            <w:pPr>
+              <w:rPr>
+                <w:sz w:val="24"/>
+              </w:rPr>
+            </w:pPr>
+            <w:r>
+              <w:rPr>
+                <w:sz w:val="24"/>
+              </w:rPr>
               <w:t>La cantidad de personas que despachan bebidas y botanas debe reducirse a la mitad.</w:t>
             </w:r>
           </w:p>
@@ -1396,7 +2323,15 @@
             <w:tcW w:w="4247" w:type="dxa"/>
           </w:tcPr>
           <w:p>
-            <w:r>
+            <w:pPr>
+              <w:rPr>
+                <w:sz w:val="24"/>
+              </w:rPr>
+            </w:pPr>
+            <w:r>
+              <w:rPr>
+                <w:sz w:val="24"/>
+              </w:rPr>
               <w:t>Nec-03</w:t>
             </w:r>
           </w:p>
@@ -1406,8 +2341,23 @@
             <w:tcW w:w="4247" w:type="dxa"/>
           </w:tcPr>
           <w:p>
-            <w:r>
-              <w:t>Debe poder hacer pago usando tarjeta de crédito o débito, evitando usar el uso de monedas y billetes o en la sucursal.</w:t>
+            <w:pPr>
+              <w:rPr>
+                <w:sz w:val="24"/>
+              </w:rPr>
+            </w:pPr>
+            <w:r>
+              <w:rPr>
+                <w:sz w:val="24"/>
+              </w:rPr>
+              <w:t xml:space="preserve">Debe poder hacer pago usando tarjeta de crédito o débito, evitando usar el uso de monedas y billetes o </w:t>
+            </w:r>
+            <w:r>
+              <w:rPr>
+                <w:sz w:val="24"/>
+              </w:rPr>
+              <w:lastRenderedPageBreak/>
+              <w:t>en la sucursal.</w:t>
             </w:r>
           </w:p>
         </w:tc>
@@ -1418,7 +2368,16 @@
             <w:tcW w:w="4247" w:type="dxa"/>
           </w:tcPr>
           <w:p>
-            <w:r>
+            <w:pPr>
+              <w:rPr>
+                <w:sz w:val="24"/>
+              </w:rPr>
+            </w:pPr>
+            <w:r>
+              <w:rPr>
+                <w:sz w:val="24"/>
+              </w:rPr>
+              <w:lastRenderedPageBreak/>
               <w:t>Nec-04</w:t>
             </w:r>
           </w:p>
@@ -1428,12 +2387,16 @@
             <w:tcW w:w="4247" w:type="dxa"/>
           </w:tcPr>
           <w:p>
-            <w:r>
-              <w:t xml:space="preserve">Debe dar uno o más códigos al hacer </w:t>
-            </w:r>
-            <w:r>
-              <w:lastRenderedPageBreak/>
-              <w:t>una compra, evitando el uso del papel.</w:t>
+            <w:pPr>
+              <w:rPr>
+                <w:sz w:val="24"/>
+              </w:rPr>
+            </w:pPr>
+            <w:r>
+              <w:rPr>
+                <w:sz w:val="24"/>
+              </w:rPr>
+              <w:t>Debe dar uno o más códigos al hacer una compra, evitando el uso del papel.</w:t>
             </w:r>
           </w:p>
         </w:tc>
@@ -1444,8 +2407,15 @@
             <w:tcW w:w="4247" w:type="dxa"/>
           </w:tcPr>
           <w:p>
-            <w:r>
-              <w:lastRenderedPageBreak/>
+            <w:pPr>
+              <w:rPr>
+                <w:sz w:val="24"/>
+              </w:rPr>
+            </w:pPr>
+            <w:r>
+              <w:rPr>
+                <w:sz w:val="24"/>
+              </w:rPr>
               <w:t>Nec-05</w:t>
             </w:r>
           </w:p>
@@ -1455,7 +2425,15 @@
             <w:tcW w:w="4247" w:type="dxa"/>
           </w:tcPr>
           <w:p>
-            <w:r>
+            <w:pPr>
+              <w:rPr>
+                <w:sz w:val="24"/>
+              </w:rPr>
+            </w:pPr>
+            <w:r>
+              <w:rPr>
+                <w:sz w:val="24"/>
+              </w:rPr>
               <w:t>Los usuarios deben poder hacer la compra de forma remota, no es necesario estar presente en el cine.</w:t>
             </w:r>
           </w:p>
@@ -1467,7 +2445,15 @@
             <w:tcW w:w="4247" w:type="dxa"/>
           </w:tcPr>
           <w:p>
-            <w:r>
+            <w:pPr>
+              <w:rPr>
+                <w:sz w:val="24"/>
+              </w:rPr>
+            </w:pPr>
+            <w:r>
+              <w:rPr>
+                <w:sz w:val="24"/>
+              </w:rPr>
               <w:t>Nec-06</w:t>
             </w:r>
           </w:p>
@@ -1477,7 +2463,15 @@
             <w:tcW w:w="4247" w:type="dxa"/>
           </w:tcPr>
           <w:p>
-            <w:r>
+            <w:pPr>
+              <w:rPr>
+                <w:sz w:val="24"/>
+              </w:rPr>
+            </w:pPr>
+            <w:r>
+              <w:rPr>
+                <w:sz w:val="24"/>
+              </w:rPr>
               <w:t>Debe haber una opción de poder escribir una opinión acerca de productos.</w:t>
             </w:r>
           </w:p>
@@ -1489,7 +2483,15 @@
             <w:tcW w:w="4247" w:type="dxa"/>
           </w:tcPr>
           <w:p>
-            <w:r>
+            <w:pPr>
+              <w:rPr>
+                <w:sz w:val="24"/>
+              </w:rPr>
+            </w:pPr>
+            <w:r>
+              <w:rPr>
+                <w:sz w:val="24"/>
+              </w:rPr>
               <w:t>Nec-07</w:t>
             </w:r>
           </w:p>
@@ -1499,7 +2501,15 @@
             <w:tcW w:w="4247" w:type="dxa"/>
           </w:tcPr>
           <w:p>
-            <w:r>
+            <w:pPr>
+              <w:rPr>
+                <w:sz w:val="24"/>
+              </w:rPr>
+            </w:pPr>
+            <w:r>
+              <w:rPr>
+                <w:sz w:val="24"/>
+              </w:rPr>
               <w:t>Debe poder dar una calificación a cada producto, con un máximo de 10 y un mínimo de 0.</w:t>
             </w:r>
           </w:p>
@@ -1511,7 +2521,15 @@
             <w:tcW w:w="4247" w:type="dxa"/>
           </w:tcPr>
           <w:p>
-            <w:r>
+            <w:pPr>
+              <w:rPr>
+                <w:sz w:val="24"/>
+              </w:rPr>
+            </w:pPr>
+            <w:r>
+              <w:rPr>
+                <w:sz w:val="24"/>
+              </w:rPr>
               <w:t>Nec-08</w:t>
             </w:r>
           </w:p>
@@ -1521,13 +2539,27 @@
             <w:tcW w:w="4247" w:type="dxa"/>
           </w:tcPr>
           <w:p>
-            <w:r>
+            <w:pPr>
+              <w:rPr>
+                <w:sz w:val="24"/>
+              </w:rPr>
+            </w:pPr>
+            <w:r>
+              <w:rPr>
+                <w:sz w:val="24"/>
+              </w:rPr>
               <w:t>El usuario debe v</w:t>
             </w:r>
             <w:r>
+              <w:rPr>
+                <w:sz w:val="24"/>
+              </w:rPr>
               <w:t xml:space="preserve">er todas las bebidas y botanas </w:t>
             </w:r>
             <w:r>
+              <w:rPr>
+                <w:sz w:val="24"/>
+              </w:rPr>
               <w:t>disponibles.</w:t>
             </w:r>
           </w:p>
@@ -1539,7 +2571,15 @@
             <w:tcW w:w="4247" w:type="dxa"/>
           </w:tcPr>
           <w:p>
-            <w:r>
+            <w:pPr>
+              <w:rPr>
+                <w:sz w:val="24"/>
+              </w:rPr>
+            </w:pPr>
+            <w:r>
+              <w:rPr>
+                <w:sz w:val="24"/>
+              </w:rPr>
               <w:t>Nec-09</w:t>
             </w:r>
           </w:p>
@@ -1549,7 +2589,15 @@
             <w:tcW w:w="4247" w:type="dxa"/>
           </w:tcPr>
           <w:p>
-            <w:r>
+            <w:pPr>
+              <w:rPr>
+                <w:sz w:val="24"/>
+              </w:rPr>
+            </w:pPr>
+            <w:r>
+              <w:rPr>
+                <w:sz w:val="24"/>
+              </w:rPr>
               <w:t>El código de compra debe contener información del usuario, de lo que ha comprado y de su pago (si es que ya se realizó), el cual debe caducar cuando la entrega y la venta se hayan concluido.</w:t>
             </w:r>
           </w:p>
@@ -1561,7 +2609,15 @@
             <w:tcW w:w="4247" w:type="dxa"/>
           </w:tcPr>
           <w:p>
-            <w:r>
+            <w:pPr>
+              <w:rPr>
+                <w:sz w:val="24"/>
+              </w:rPr>
+            </w:pPr>
+            <w:r>
+              <w:rPr>
+                <w:sz w:val="24"/>
+              </w:rPr>
               <w:t>Nec-10</w:t>
             </w:r>
           </w:p>
@@ -1571,7 +2627,15 @@
             <w:tcW w:w="4247" w:type="dxa"/>
           </w:tcPr>
           <w:p>
-            <w:r>
+            <w:pPr>
+              <w:rPr>
+                <w:sz w:val="24"/>
+              </w:rPr>
+            </w:pPr>
+            <w:r>
+              <w:rPr>
+                <w:sz w:val="24"/>
+              </w:rPr>
               <w:t>El usuario debe poder reclamar todo lo que ha pedido únicamente mostrando el código que se le ha proporcionado al realizar su compra.</w:t>
             </w:r>
           </w:p>
@@ -1583,8 +2647,8 @@
       <w:pPr>
         <w:pStyle w:val="Ttulo2"/>
       </w:pPr>
-      <w:bookmarkStart w:id="5" w:name="_heading=h.2et92p0" w:colFirst="0" w:colLast="0"/>
-      <w:bookmarkEnd w:id="5"/>
+      <w:bookmarkStart w:id="4" w:name="_heading=h.2et92p0" w:colFirst="0" w:colLast="0"/>
+      <w:bookmarkEnd w:id="4"/>
       <w:r>
         <w:t>2.3 Procesos clave del negocio</w:t>
       </w:r>
@@ -1614,7 +2678,15 @@
             <w:tcW w:w="1980" w:type="dxa"/>
           </w:tcPr>
           <w:p>
-            <w:r>
+            <w:pPr>
+              <w:rPr>
+                <w:sz w:val="24"/>
+              </w:rPr>
+            </w:pPr>
+            <w:r>
+              <w:rPr>
+                <w:sz w:val="24"/>
+              </w:rPr>
               <w:t>ID del proceso</w:t>
             </w:r>
           </w:p>
@@ -1624,7 +2696,15 @@
             <w:tcW w:w="2551" w:type="dxa"/>
           </w:tcPr>
           <w:p>
-            <w:r>
+            <w:pPr>
+              <w:rPr>
+                <w:sz w:val="24"/>
+              </w:rPr>
+            </w:pPr>
+            <w:r>
+              <w:rPr>
+                <w:sz w:val="24"/>
+              </w:rPr>
               <w:t>Nombre del proceso</w:t>
             </w:r>
           </w:p>
@@ -1634,7 +2714,15 @@
             <w:tcW w:w="3963" w:type="dxa"/>
           </w:tcPr>
           <w:p>
-            <w:r>
+            <w:pPr>
+              <w:rPr>
+                <w:sz w:val="24"/>
+              </w:rPr>
+            </w:pPr>
+            <w:r>
+              <w:rPr>
+                <w:sz w:val="24"/>
+              </w:rPr>
               <w:t>Descripción y pasos</w:t>
             </w:r>
           </w:p>
@@ -1646,7 +2734,15 @@
             <w:tcW w:w="1980" w:type="dxa"/>
           </w:tcPr>
           <w:p>
-            <w:r>
+            <w:pPr>
+              <w:rPr>
+                <w:sz w:val="24"/>
+              </w:rPr>
+            </w:pPr>
+            <w:r>
+              <w:rPr>
+                <w:sz w:val="24"/>
+              </w:rPr>
               <w:t>inv_1</w:t>
             </w:r>
           </w:p>
@@ -1656,7 +2752,15 @@
             <w:tcW w:w="2551" w:type="dxa"/>
           </w:tcPr>
           <w:p>
-            <w:r>
+            <w:pPr>
+              <w:rPr>
+                <w:sz w:val="24"/>
+              </w:rPr>
+            </w:pPr>
+            <w:r>
+              <w:rPr>
+                <w:sz w:val="24"/>
+              </w:rPr>
               <w:t>Buscar un producto</w:t>
             </w:r>
           </w:p>
@@ -1666,12 +2770,28 @@
             <w:tcW w:w="3963" w:type="dxa"/>
           </w:tcPr>
           <w:p>
-            <w:r>
+            <w:pPr>
+              <w:rPr>
+                <w:sz w:val="24"/>
+              </w:rPr>
+            </w:pPr>
+            <w:r>
+              <w:rPr>
+                <w:sz w:val="24"/>
+              </w:rPr>
               <w:t>Este proceso permite al usuario consultar un producto de la bodega.</w:t>
             </w:r>
           </w:p>
           <w:p>
-            <w:r>
+            <w:pPr>
+              <w:rPr>
+                <w:sz w:val="24"/>
+              </w:rPr>
+            </w:pPr>
+            <w:r>
+              <w:rPr>
+                <w:sz w:val="24"/>
+              </w:rPr>
               <w:t>Pasos:</w:t>
             </w:r>
           </w:p>
@@ -1688,10 +2808,14 @@
                 <w:right w:val="nil"/>
                 <w:between w:val="nil"/>
               </w:pBdr>
+              <w:rPr>
+                <w:sz w:val="24"/>
+              </w:rPr>
             </w:pPr>
             <w:r>
               <w:rPr>
                 <w:color w:val="000000"/>
+                <w:sz w:val="24"/>
               </w:rPr>
               <w:t>El usuario toma el libro del inventario.</w:t>
             </w:r>
@@ -1709,10 +2833,14 @@
                 <w:right w:val="nil"/>
                 <w:between w:val="nil"/>
               </w:pBdr>
+              <w:rPr>
+                <w:sz w:val="24"/>
+              </w:rPr>
             </w:pPr>
             <w:r>
               <w:rPr>
                 <w:color w:val="000000"/>
+                <w:sz w:val="24"/>
               </w:rPr>
               <w:t>El usuario busca en el libro el producto X por su clave.</w:t>
             </w:r>
@@ -1730,12 +2858,24 @@
                 <w:right w:val="nil"/>
                 <w:between w:val="nil"/>
               </w:pBdr>
+              <w:rPr>
+                <w:sz w:val="24"/>
+              </w:rPr>
             </w:pPr>
             <w:r>
               <w:rPr>
                 <w:color w:val="000000"/>
-              </w:rPr>
-              <w:t>Al localizarlo anota en un papel la cantidad de productos X disponibles en bodega</w:t>
+                <w:sz w:val="24"/>
+              </w:rPr>
+              <w:t xml:space="preserve">Al localizarlo anota en un papel la cantidad de productos X disponibles en </w:t>
+            </w:r>
+            <w:r>
+              <w:rPr>
+                <w:color w:val="000000"/>
+                <w:sz w:val="24"/>
+              </w:rPr>
+              <w:lastRenderedPageBreak/>
+              <w:t>bodega</w:t>
             </w:r>
           </w:p>
         </w:tc>
@@ -1746,7 +2886,16 @@
             <w:tcW w:w="1980" w:type="dxa"/>
           </w:tcPr>
           <w:p>
-            <w:r>
+            <w:pPr>
+              <w:rPr>
+                <w:sz w:val="24"/>
+              </w:rPr>
+            </w:pPr>
+            <w:r>
+              <w:rPr>
+                <w:sz w:val="24"/>
+              </w:rPr>
+              <w:lastRenderedPageBreak/>
               <w:t>inv_2</w:t>
             </w:r>
           </w:p>
@@ -1756,7 +2905,15 @@
             <w:tcW w:w="2551" w:type="dxa"/>
           </w:tcPr>
           <w:p>
-            <w:r>
+            <w:pPr>
+              <w:rPr>
+                <w:sz w:val="24"/>
+              </w:rPr>
+            </w:pPr>
+            <w:r>
+              <w:rPr>
+                <w:sz w:val="24"/>
+              </w:rPr>
               <w:t>Dar de baja producto</w:t>
             </w:r>
           </w:p>
@@ -1766,12 +2923,28 @@
             <w:tcW w:w="3963" w:type="dxa"/>
           </w:tcPr>
           <w:p>
-            <w:r>
+            <w:pPr>
+              <w:rPr>
+                <w:sz w:val="24"/>
+              </w:rPr>
+            </w:pPr>
+            <w:r>
+              <w:rPr>
+                <w:sz w:val="24"/>
+              </w:rPr>
               <w:t>Este proceso quitara elementos del inventario hasta que la compra se realice:</w:t>
             </w:r>
           </w:p>
           <w:p>
-            <w:r>
+            <w:pPr>
+              <w:rPr>
+                <w:sz w:val="24"/>
+              </w:rPr>
+            </w:pPr>
+            <w:r>
+              <w:rPr>
+                <w:sz w:val="24"/>
+              </w:rPr>
               <w:t>La compra se completa y se realiza lo siguiente:</w:t>
             </w:r>
           </w:p>
@@ -1782,8 +2955,14 @@
                 <w:ilvl w:val="0"/>
                 <w:numId w:val="7"/>
               </w:numPr>
-            </w:pPr>
-            <w:r>
+              <w:rPr>
+                <w:sz w:val="24"/>
+              </w:rPr>
+            </w:pPr>
+            <w:r>
+              <w:rPr>
+                <w:sz w:val="24"/>
+              </w:rPr>
               <w:t>El usuario toma el libro del inventario.</w:t>
             </w:r>
           </w:p>
@@ -1794,13 +2973,15 @@
                 <w:ilvl w:val="0"/>
                 <w:numId w:val="7"/>
               </w:numPr>
-            </w:pPr>
-            <w:r>
-              <w:t xml:space="preserve">El usuario busca en el libro el </w:t>
-            </w:r>
-            <w:r>
-              <w:lastRenderedPageBreak/>
-              <w:t>producto X por su clave.</w:t>
+              <w:rPr>
+                <w:sz w:val="24"/>
+              </w:rPr>
+            </w:pPr>
+            <w:r>
+              <w:rPr>
+                <w:sz w:val="24"/>
+              </w:rPr>
+              <w:t>El usuario busca en el libro el producto X por su clave.</w:t>
             </w:r>
           </w:p>
           <w:p>
@@ -1810,12 +2991,24 @@
                 <w:ilvl w:val="0"/>
                 <w:numId w:val="7"/>
               </w:numPr>
-            </w:pPr>
-            <w:r>
+              <w:rPr>
+                <w:sz w:val="24"/>
+              </w:rPr>
+            </w:pPr>
+            <w:r>
+              <w:rPr>
+                <w:sz w:val="24"/>
+              </w:rPr>
               <w:t>Al realizar la compra el producto se restará del inventario.</w:t>
             </w:r>
           </w:p>
-          <w:p/>
+          <w:p>
+            <w:pPr>
+              <w:rPr>
+                <w:sz w:val="24"/>
+              </w:rPr>
+            </w:pPr>
+          </w:p>
         </w:tc>
       </w:tr>
       <w:tr>
@@ -1824,9 +3017,16 @@
             <w:tcW w:w="1980" w:type="dxa"/>
           </w:tcPr>
           <w:p>
+            <w:pPr>
+              <w:rPr>
+                <w:sz w:val="24"/>
+              </w:rPr>
+            </w:pPr>
             <w:proofErr w:type="spellStart"/>
             <w:r>
-              <w:lastRenderedPageBreak/>
+              <w:rPr>
+                <w:sz w:val="24"/>
+              </w:rPr>
               <w:t>S_time</w:t>
             </w:r>
             <w:proofErr w:type="spellEnd"/>
@@ -1837,7 +3037,15 @@
             <w:tcW w:w="2551" w:type="dxa"/>
           </w:tcPr>
           <w:p>
-            <w:r>
+            <w:pPr>
+              <w:rPr>
+                <w:sz w:val="24"/>
+              </w:rPr>
+            </w:pPr>
+            <w:r>
+              <w:rPr>
+                <w:sz w:val="24"/>
+              </w:rPr>
               <w:t>Selección de tiempo</w:t>
             </w:r>
           </w:p>
@@ -1847,7 +3055,15 @@
             <w:tcW w:w="3963" w:type="dxa"/>
           </w:tcPr>
           <w:p>
-            <w:r>
+            <w:pPr>
+              <w:rPr>
+                <w:sz w:val="24"/>
+              </w:rPr>
+            </w:pPr>
+            <w:r>
+              <w:rPr>
+                <w:sz w:val="24"/>
+              </w:rPr>
               <w:t>En este proceso el usuario escogerá la hora a la cual pasara por su compra.</w:t>
             </w:r>
           </w:p>
@@ -1858,8 +3074,14 @@
                 <w:ilvl w:val="0"/>
                 <w:numId w:val="10"/>
               </w:numPr>
-            </w:pPr>
-            <w:r>
+              <w:rPr>
+                <w:sz w:val="24"/>
+              </w:rPr>
+            </w:pPr>
+            <w:r>
+              <w:rPr>
+                <w:sz w:val="24"/>
+              </w:rPr>
               <w:t>Para elegir la hora debe ser una hora después de la compra</w:t>
             </w:r>
           </w:p>
@@ -1871,7 +3093,15 @@
             <w:tcW w:w="1980" w:type="dxa"/>
           </w:tcPr>
           <w:p>
-            <w:r>
+            <w:pPr>
+              <w:rPr>
+                <w:sz w:val="24"/>
+              </w:rPr>
+            </w:pPr>
+            <w:r>
+              <w:rPr>
+                <w:sz w:val="24"/>
+              </w:rPr>
               <w:t>Log_1</w:t>
             </w:r>
           </w:p>
@@ -1881,7 +3111,15 @@
             <w:tcW w:w="2551" w:type="dxa"/>
           </w:tcPr>
           <w:p>
-            <w:r>
+            <w:pPr>
+              <w:rPr>
+                <w:sz w:val="24"/>
+              </w:rPr>
+            </w:pPr>
+            <w:r>
+              <w:rPr>
+                <w:sz w:val="24"/>
+              </w:rPr>
               <w:t>Registro de usuarios</w:t>
             </w:r>
           </w:p>
@@ -1891,7 +3129,15 @@
             <w:tcW w:w="3963" w:type="dxa"/>
           </w:tcPr>
           <w:p>
-            <w:r>
+            <w:pPr>
+              <w:rPr>
+                <w:sz w:val="24"/>
+              </w:rPr>
+            </w:pPr>
+            <w:r>
+              <w:rPr>
+                <w:sz w:val="24"/>
+              </w:rPr>
               <w:t>En este proceso se registrara el usuario para poder agregar un elemento al carrito.</w:t>
             </w:r>
           </w:p>
@@ -1902,8 +3148,14 @@
                 <w:ilvl w:val="0"/>
                 <w:numId w:val="9"/>
               </w:numPr>
-            </w:pPr>
-            <w:r>
+              <w:rPr>
+                <w:sz w:val="24"/>
+              </w:rPr>
+            </w:pPr>
+            <w:r>
+              <w:rPr>
+                <w:sz w:val="24"/>
+              </w:rPr>
               <w:t xml:space="preserve">El usuario ingresara su nombre </w:t>
             </w:r>
           </w:p>
@@ -1914,8 +3166,14 @@
                 <w:ilvl w:val="0"/>
                 <w:numId w:val="9"/>
               </w:numPr>
-            </w:pPr>
-            <w:r>
+              <w:rPr>
+                <w:sz w:val="24"/>
+              </w:rPr>
+            </w:pPr>
+            <w:r>
+              <w:rPr>
+                <w:sz w:val="24"/>
+              </w:rPr>
               <w:t>Se le da acceso al carro de compras</w:t>
             </w:r>
           </w:p>
@@ -1927,7 +3185,15 @@
             <w:tcW w:w="1980" w:type="dxa"/>
           </w:tcPr>
           <w:p>
-            <w:r>
+            <w:pPr>
+              <w:rPr>
+                <w:sz w:val="24"/>
+              </w:rPr>
+            </w:pPr>
+            <w:r>
+              <w:rPr>
+                <w:sz w:val="24"/>
+              </w:rPr>
               <w:t>Log_2</w:t>
             </w:r>
           </w:p>
@@ -1937,7 +3203,15 @@
             <w:tcW w:w="2551" w:type="dxa"/>
           </w:tcPr>
           <w:p>
-            <w:r>
+            <w:pPr>
+              <w:rPr>
+                <w:sz w:val="24"/>
+              </w:rPr>
+            </w:pPr>
+            <w:r>
+              <w:rPr>
+                <w:sz w:val="24"/>
+              </w:rPr>
               <w:t>Registro de la forma de pago mediante tarjeta</w:t>
             </w:r>
           </w:p>
@@ -1947,7 +3221,15 @@
             <w:tcW w:w="3963" w:type="dxa"/>
           </w:tcPr>
           <w:p>
-            <w:r>
+            <w:pPr>
+              <w:rPr>
+                <w:sz w:val="24"/>
+              </w:rPr>
+            </w:pPr>
+            <w:r>
+              <w:rPr>
+                <w:sz w:val="24"/>
+              </w:rPr>
               <w:t>El usuario se registrara para pagar:</w:t>
             </w:r>
           </w:p>
@@ -1958,8 +3240,14 @@
                 <w:ilvl w:val="0"/>
                 <w:numId w:val="8"/>
               </w:numPr>
-            </w:pPr>
-            <w:r>
+              <w:rPr>
+                <w:sz w:val="24"/>
+              </w:rPr>
+            </w:pPr>
+            <w:r>
+              <w:rPr>
+                <w:sz w:val="24"/>
+              </w:rPr>
               <w:t>El usuario elegirá la forma de pago</w:t>
             </w:r>
           </w:p>
@@ -1970,8 +3258,14 @@
                 <w:ilvl w:val="0"/>
                 <w:numId w:val="8"/>
               </w:numPr>
-            </w:pPr>
-            <w:r>
+              <w:rPr>
+                <w:sz w:val="24"/>
+              </w:rPr>
+            </w:pPr>
+            <w:r>
+              <w:rPr>
+                <w:sz w:val="24"/>
+              </w:rPr>
               <w:t xml:space="preserve">El usuario registrara los datos de pago </w:t>
             </w:r>
           </w:p>
@@ -1983,7 +3277,15 @@
             <w:tcW w:w="1980" w:type="dxa"/>
           </w:tcPr>
           <w:p>
-            <w:r>
+            <w:pPr>
+              <w:rPr>
+                <w:sz w:val="24"/>
+              </w:rPr>
+            </w:pPr>
+            <w:r>
+              <w:rPr>
+                <w:sz w:val="24"/>
+              </w:rPr>
               <w:t>Inv_3</w:t>
             </w:r>
           </w:p>
@@ -1993,7 +3295,15 @@
             <w:tcW w:w="2551" w:type="dxa"/>
           </w:tcPr>
           <w:p>
-            <w:r>
+            <w:pPr>
+              <w:rPr>
+                <w:sz w:val="24"/>
+              </w:rPr>
+            </w:pPr>
+            <w:r>
+              <w:rPr>
+                <w:sz w:val="24"/>
+              </w:rPr>
               <w:t xml:space="preserve">Asignación de orden </w:t>
             </w:r>
           </w:p>
@@ -2003,7 +3313,15 @@
             <w:tcW w:w="3963" w:type="dxa"/>
           </w:tcPr>
           <w:p>
-            <w:r>
+            <w:pPr>
+              <w:rPr>
+                <w:sz w:val="24"/>
+              </w:rPr>
+            </w:pPr>
+            <w:r>
+              <w:rPr>
+                <w:sz w:val="24"/>
+              </w:rPr>
               <w:t>En este proceso se le asignara la orden a algún empleado del almacén.</w:t>
             </w:r>
           </w:p>
@@ -2014,8 +3332,14 @@
                 <w:ilvl w:val="0"/>
                 <w:numId w:val="11"/>
               </w:numPr>
-            </w:pPr>
-            <w:r>
+              <w:rPr>
+                <w:sz w:val="24"/>
+              </w:rPr>
+            </w:pPr>
+            <w:r>
+              <w:rPr>
+                <w:sz w:val="24"/>
+              </w:rPr>
               <w:t xml:space="preserve">Aparecerá la orden en la pantalla del empleado </w:t>
             </w:r>
           </w:p>
@@ -2026,8 +3350,14 @@
                 <w:ilvl w:val="0"/>
                 <w:numId w:val="11"/>
               </w:numPr>
-            </w:pPr>
-            <w:r>
+              <w:rPr>
+                <w:sz w:val="24"/>
+              </w:rPr>
+            </w:pPr>
+            <w:r>
+              <w:rPr>
+                <w:sz w:val="24"/>
+              </w:rPr>
               <w:t>Aparecerá el estado de la orden como en proceso</w:t>
             </w:r>
           </w:p>
@@ -2038,16 +3368,29 @@
                 <w:ilvl w:val="0"/>
                 <w:numId w:val="11"/>
               </w:numPr>
-            </w:pPr>
-            <w:r>
+              <w:rPr>
+                <w:sz w:val="24"/>
+              </w:rPr>
+            </w:pPr>
+            <w:r>
+              <w:rPr>
+                <w:sz w:val="24"/>
+              </w:rPr>
+              <w:lastRenderedPageBreak/>
               <w:t xml:space="preserve">Al terminar de cumplir la orden cambiará el status </w:t>
             </w:r>
             <w:proofErr w:type="spellStart"/>
             <w:r>
+              <w:rPr>
+                <w:sz w:val="24"/>
+              </w:rPr>
               <w:t>a</w:t>
             </w:r>
             <w:proofErr w:type="spellEnd"/>
             <w:r>
+              <w:rPr>
+                <w:sz w:val="24"/>
+              </w:rPr>
               <w:t xml:space="preserve"> Terminado.</w:t>
             </w:r>
           </w:p>
@@ -2059,7 +3402,16 @@
             <w:tcW w:w="1980" w:type="dxa"/>
           </w:tcPr>
           <w:p>
-            <w:r>
+            <w:pPr>
+              <w:rPr>
+                <w:sz w:val="24"/>
+              </w:rPr>
+            </w:pPr>
+            <w:r>
+              <w:rPr>
+                <w:sz w:val="24"/>
+              </w:rPr>
+              <w:lastRenderedPageBreak/>
               <w:t>Inv_4</w:t>
             </w:r>
           </w:p>
@@ -2069,7 +3421,15 @@
             <w:tcW w:w="2551" w:type="dxa"/>
           </w:tcPr>
           <w:p>
-            <w:r>
+            <w:pPr>
+              <w:rPr>
+                <w:sz w:val="24"/>
+              </w:rPr>
+            </w:pPr>
+            <w:r>
+              <w:rPr>
+                <w:sz w:val="24"/>
+              </w:rPr>
               <w:t>Prioridades en las ordenes</w:t>
             </w:r>
           </w:p>
@@ -2079,7 +3439,15 @@
             <w:tcW w:w="3963" w:type="dxa"/>
           </w:tcPr>
           <w:p>
-            <w:r>
+            <w:pPr>
+              <w:rPr>
+                <w:sz w:val="24"/>
+              </w:rPr>
+            </w:pPr>
+            <w:r>
+              <w:rPr>
+                <w:sz w:val="24"/>
+              </w:rPr>
               <w:t>En este proceso se pretende atender las órdenes lo más cercana al tiempo límite de entrega.</w:t>
             </w:r>
           </w:p>
@@ -2090,8 +3458,14 @@
                 <w:ilvl w:val="0"/>
                 <w:numId w:val="12"/>
               </w:numPr>
-            </w:pPr>
-            <w:r>
+              <w:rPr>
+                <w:sz w:val="24"/>
+              </w:rPr>
+            </w:pPr>
+            <w:r>
+              <w:rPr>
+                <w:sz w:val="24"/>
+              </w:rPr>
               <w:t>Las ordenes con tiempos de una hora serán atendidas de manera inmediata</w:t>
             </w:r>
           </w:p>
@@ -2102,62 +3476,86 @@
                 <w:ilvl w:val="0"/>
                 <w:numId w:val="12"/>
               </w:numPr>
-            </w:pPr>
-            <w:r>
+              <w:rPr>
+                <w:sz w:val="24"/>
+              </w:rPr>
+            </w:pPr>
+            <w:r>
+              <w:rPr>
+                <w:sz w:val="24"/>
+              </w:rPr>
               <w:t xml:space="preserve">Se atenderá un cierto límite de órdenes para el tiempo de una hora </w:t>
             </w:r>
           </w:p>
           <w:p>
             <w:pPr>
               <w:pStyle w:val="Prrafodelista"/>
+              <w:rPr>
+                <w:sz w:val="24"/>
+              </w:rPr>
             </w:pPr>
           </w:p>
         </w:tc>
       </w:tr>
     </w:tbl>
-    <w:p/>
     <w:p>
       <w:pPr>
         <w:pStyle w:val="Ttulo2"/>
       </w:pPr>
-      <w:bookmarkStart w:id="6" w:name="_heading=h.tyjcwt" w:colFirst="0" w:colLast="0"/>
-      <w:bookmarkEnd w:id="6"/>
+      <w:bookmarkStart w:id="5" w:name="_heading=h.tyjcwt" w:colFirst="0" w:colLast="0"/>
+      <w:bookmarkEnd w:id="5"/>
       <w:r>
-        <w:lastRenderedPageBreak/>
         <w:t>2.4 Oportunidades del negocio</w:t>
       </w:r>
     </w:p>
     <w:p>
       <w:pPr>
         <w:ind w:firstLine="720"/>
+        <w:rPr>
+          <w:sz w:val="24"/>
+        </w:rPr>
       </w:pPr>
       <w:r>
+        <w:rPr>
+          <w:sz w:val="24"/>
+        </w:rPr>
         <w:t>Este proyecto se lleva a cabo teniendo en cuenta, primordialmente, la situación actual por una pandemia y cómo se puede satisfacer tanto la reapertura de una actividad económica como lo es el cine (necesaria tanto para los clientes habituales a modo de recreación como para los trabajadores del mismo para generar ingresos) y seguir responsablemente los lineamientos y normas que las autoridades sanitarias han establecido para reducir el impacto de la pandemia y el número de contagios.</w:t>
       </w:r>
     </w:p>
     <w:p>
       <w:pPr>
         <w:ind w:firstLine="720"/>
+        <w:rPr>
+          <w:sz w:val="24"/>
+        </w:rPr>
       </w:pPr>
       <w:r>
-        <w:t>Como se ha mencionado anteriormente, este modelo de negocio pretende ser explorado y posiblemente aplicado aún en un dado caso post-pandemia, al hacer que las transacciones en el cine sean lo más ágiles y espaciosas que se pueda, evitando así largas colas y tiempos de espera prolongados. Para ello se implementa un sistema mixto que permite solicitar entradas y productos de manera presencial o remota.</w:t>
+        <w:rPr>
+          <w:sz w:val="24"/>
+        </w:rPr>
+        <w:t>Como se ha mencionado anteriormente, este modelo de negocio pretende ser explorado y posiblemente aplicado aún en un dado caso post-pandemia, al hacer que las transacciones en el cine sean lo más ágiles y espaciosas que se pueda, evitando así largas colas y tiempos de espera prolongados. Para ello se implementa un sistema que permite solicitar productos de manera presencial o remota.</w:t>
       </w:r>
     </w:p>
     <w:p>
       <w:pPr>
         <w:ind w:firstLine="720"/>
+        <w:rPr>
+          <w:sz w:val="24"/>
+        </w:rPr>
       </w:pPr>
       <w:r>
+        <w:rPr>
+          <w:sz w:val="24"/>
+        </w:rPr>
         <w:t xml:space="preserve">Esto a su vez se traduce en una forma más óptima de atender a los clientes potenciales, lo que conlleva a una mayor satisfacción de los mismos, así como a buenas reseñas y más ingresos. </w:t>
       </w:r>
     </w:p>
-    <w:p/>
     <w:p>
       <w:pPr>
         <w:pStyle w:val="Ttulo2"/>
       </w:pPr>
-      <w:bookmarkStart w:id="7" w:name="_heading=h.3dy6vkm" w:colFirst="0" w:colLast="0"/>
-      <w:bookmarkEnd w:id="7"/>
+      <w:bookmarkStart w:id="6" w:name="_heading=h.3dy6vkm" w:colFirst="0" w:colLast="0"/>
+      <w:bookmarkEnd w:id="6"/>
       <w:r>
         <w:t>2.5 Objetivos del negocio</w:t>
       </w:r>
@@ -2183,12 +3581,14 @@
               <w:rPr>
                 <w:b/>
                 <w:color w:val="000000" w:themeColor="text1"/>
+                <w:sz w:val="24"/>
               </w:rPr>
             </w:pPr>
             <w:r>
               <w:rPr>
                 <w:b/>
                 <w:color w:val="000000" w:themeColor="text1"/>
+                <w:sz w:val="24"/>
               </w:rPr>
               <w:t>Objetivos financieros</w:t>
             </w:r>
@@ -2204,12 +3604,14 @@
               <w:rPr>
                 <w:b/>
                 <w:color w:val="000000" w:themeColor="text1"/>
+                <w:sz w:val="24"/>
               </w:rPr>
             </w:pPr>
             <w:r>
               <w:rPr>
                 <w:b/>
                 <w:color w:val="000000" w:themeColor="text1"/>
+                <w:sz w:val="24"/>
               </w:rPr>
               <w:t>Objetivos no financieros</w:t>
             </w:r>
@@ -2228,8 +3630,14 @@
                 <w:ilvl w:val="0"/>
                 <w:numId w:val="5"/>
               </w:numPr>
-            </w:pPr>
-            <w:r>
+              <w:rPr>
+                <w:sz w:val="24"/>
+              </w:rPr>
+            </w:pPr>
+            <w:r>
+              <w:rPr>
+                <w:sz w:val="24"/>
+              </w:rPr>
               <w:t>Crecimiento en las utilidades.</w:t>
             </w:r>
           </w:p>
@@ -2240,8 +3648,14 @@
                 <w:ilvl w:val="0"/>
                 <w:numId w:val="5"/>
               </w:numPr>
-            </w:pPr>
-            <w:r>
+              <w:rPr>
+                <w:sz w:val="24"/>
+              </w:rPr>
+            </w:pPr>
+            <w:r>
+              <w:rPr>
+                <w:sz w:val="24"/>
+              </w:rPr>
               <w:t>Rentabilidad y crecimiento en las ventas.</w:t>
             </w:r>
           </w:p>
@@ -2252,8 +3666,14 @@
                 <w:ilvl w:val="0"/>
                 <w:numId w:val="5"/>
               </w:numPr>
-            </w:pPr>
-            <w:r>
+              <w:rPr>
+                <w:sz w:val="24"/>
+              </w:rPr>
+            </w:pPr>
+            <w:r>
+              <w:rPr>
+                <w:sz w:val="24"/>
+              </w:rPr>
               <w:t>Incrementar el valor en mayor proporción de lo que se ha invertido.</w:t>
             </w:r>
           </w:p>
@@ -2264,8 +3684,14 @@
                 <w:ilvl w:val="0"/>
                 <w:numId w:val="5"/>
               </w:numPr>
-            </w:pPr>
-            <w:r>
+              <w:rPr>
+                <w:sz w:val="24"/>
+              </w:rPr>
+            </w:pPr>
+            <w:r>
+              <w:rPr>
+                <w:sz w:val="24"/>
+              </w:rPr>
               <w:t>Supervivencia y crecimiento.</w:t>
             </w:r>
           </w:p>
@@ -2276,8 +3702,14 @@
                 <w:ilvl w:val="0"/>
                 <w:numId w:val="5"/>
               </w:numPr>
-            </w:pPr>
-            <w:r>
+              <w:rPr>
+                <w:sz w:val="24"/>
+              </w:rPr>
+            </w:pPr>
+            <w:r>
+              <w:rPr>
+                <w:sz w:val="24"/>
+              </w:rPr>
               <w:t>Superar a los competidores.</w:t>
             </w:r>
           </w:p>
@@ -2293,8 +3725,14 @@
                 <w:ilvl w:val="0"/>
                 <w:numId w:val="5"/>
               </w:numPr>
-            </w:pPr>
-            <w:r>
+              <w:rPr>
+                <w:sz w:val="24"/>
+              </w:rPr>
+            </w:pPr>
+            <w:r>
+              <w:rPr>
+                <w:sz w:val="24"/>
+              </w:rPr>
               <w:t>Cobertura de mercado más amplia.</w:t>
             </w:r>
           </w:p>
@@ -2305,8 +3743,14 @@
                 <w:ilvl w:val="0"/>
                 <w:numId w:val="5"/>
               </w:numPr>
-            </w:pPr>
-            <w:r>
+              <w:rPr>
+                <w:sz w:val="24"/>
+              </w:rPr>
+            </w:pPr>
+            <w:r>
+              <w:rPr>
+                <w:sz w:val="24"/>
+              </w:rPr>
               <w:t>Reconocimiento como líder en tecnología e innovación del producto.</w:t>
             </w:r>
           </w:p>
@@ -2317,8 +3761,14 @@
                 <w:ilvl w:val="0"/>
                 <w:numId w:val="5"/>
               </w:numPr>
-            </w:pPr>
-            <w:r>
+              <w:rPr>
+                <w:sz w:val="24"/>
+              </w:rPr>
+            </w:pPr>
+            <w:r>
+              <w:rPr>
+                <w:sz w:val="24"/>
+              </w:rPr>
               <w:t>Incrementar la calidad de los productos con respecto a la competencia.</w:t>
             </w:r>
           </w:p>
@@ -2329,9 +3779,22 @@
                 <w:ilvl w:val="0"/>
                 <w:numId w:val="5"/>
               </w:numPr>
-            </w:pPr>
-            <w:r>
-              <w:t>Superar los niveles de satisfacción del cliente más elevados.</w:t>
+              <w:rPr>
+                <w:sz w:val="24"/>
+              </w:rPr>
+            </w:pPr>
+            <w:r>
+              <w:rPr>
+                <w:sz w:val="24"/>
+              </w:rPr>
+              <w:t xml:space="preserve">Superar los niveles de satisfacción del cliente más </w:t>
+            </w:r>
+            <w:r>
+              <w:rPr>
+                <w:sz w:val="24"/>
+              </w:rPr>
+              <w:lastRenderedPageBreak/>
+              <w:t>elevados.</w:t>
             </w:r>
           </w:p>
           <w:p>
@@ -2341,47 +3804,67 @@
                 <w:ilvl w:val="0"/>
                 <w:numId w:val="5"/>
               </w:numPr>
-            </w:pPr>
-            <w:r>
+              <w:rPr>
+                <w:sz w:val="24"/>
+              </w:rPr>
+            </w:pPr>
+            <w:r>
+              <w:rPr>
+                <w:sz w:val="24"/>
+              </w:rPr>
               <w:t>Mejorar la atención al cliente.</w:t>
             </w:r>
           </w:p>
         </w:tc>
       </w:tr>
     </w:tbl>
-    <w:p/>
     <w:p>
       <w:pPr>
         <w:pStyle w:val="Ttulo1"/>
       </w:pPr>
-      <w:bookmarkStart w:id="8" w:name="_heading=h.1t3h5sf" w:colFirst="0" w:colLast="0"/>
-      <w:bookmarkEnd w:id="8"/>
+      <w:bookmarkStart w:id="7" w:name="_heading=h.1t3h5sf" w:colFirst="0" w:colLast="0"/>
+      <w:bookmarkEnd w:id="7"/>
       <w:r>
+        <w:lastRenderedPageBreak/>
         <w:t>3 Visión de la solución</w:t>
       </w:r>
     </w:p>
-    <w:p/>
     <w:p>
       <w:pPr>
         <w:pStyle w:val="Ttulo2"/>
       </w:pPr>
-      <w:bookmarkStart w:id="9" w:name="_heading=h.4d34og8" w:colFirst="0" w:colLast="0"/>
-      <w:bookmarkEnd w:id="9"/>
+      <w:bookmarkStart w:id="8" w:name="_heading=h.4d34og8" w:colFirst="0" w:colLast="0"/>
+      <w:bookmarkEnd w:id="8"/>
       <w:r>
         <w:t>3.1 Frase de visión</w:t>
       </w:r>
     </w:p>
     <w:p>
+      <w:pPr>
+        <w:rPr>
+          <w:sz w:val="24"/>
+        </w:rPr>
+      </w:pPr>
       <w:r>
+        <w:rPr>
+          <w:sz w:val="24"/>
+        </w:rPr>
         <w:t>Se implementará un sistema para una cadena de cines que permitirá la compra de botanas y bebidas para antes de la función solicitada, ya que estará disponible en línea.</w:t>
       </w:r>
     </w:p>
     <w:p>
+      <w:pPr>
+        <w:rPr>
+          <w:sz w:val="24"/>
+        </w:rPr>
+      </w:pPr>
       <w:r>
+        <w:rPr>
+          <w:sz w:val="24"/>
+        </w:rPr>
         <w:t>Además permitirá llevar acabo la administración de ventas, así como del control del inventario.</w:t>
       </w:r>
     </w:p>
-    <w:p/>
     <w:p>
       <w:pPr>
         <w:pStyle w:val="Ttulo2"/>
@@ -2389,8 +3872,8 @@
           <w:tab w:val="left" w:pos="3975"/>
         </w:tabs>
       </w:pPr>
-      <w:bookmarkStart w:id="10" w:name="_heading=h.2s8eyo1" w:colFirst="0" w:colLast="0"/>
-      <w:bookmarkEnd w:id="10"/>
+      <w:bookmarkStart w:id="9" w:name="_heading=h.2s8eyo1" w:colFirst="0" w:colLast="0"/>
+      <w:bookmarkEnd w:id="9"/>
       <w:r>
         <w:t>3.2 Funcionalidades del sistema</w:t>
       </w:r>
@@ -2430,7 +3913,15 @@
             <w:tcW w:w="846" w:type="dxa"/>
           </w:tcPr>
           <w:p>
-            <w:r>
+            <w:pPr>
+              <w:rPr>
+                <w:sz w:val="24"/>
+              </w:rPr>
+            </w:pPr>
+            <w:r>
+              <w:rPr>
+                <w:sz w:val="24"/>
+              </w:rPr>
               <w:t>ID</w:t>
             </w:r>
           </w:p>
@@ -2442,8 +3933,14 @@
           <w:p>
             <w:pPr>
               <w:cnfStyle w:val="100000000000" w:firstRow="1" w:lastRow="0" w:firstColumn="0" w:lastColumn="0" w:oddVBand="0" w:evenVBand="0" w:oddHBand="0" w:evenHBand="0" w:firstRowFirstColumn="0" w:firstRowLastColumn="0" w:lastRowFirstColumn="0" w:lastRowLastColumn="0"/>
-            </w:pPr>
-            <w:r>
+              <w:rPr>
+                <w:sz w:val="24"/>
+              </w:rPr>
+            </w:pPr>
+            <w:r>
+              <w:rPr>
+                <w:sz w:val="24"/>
+              </w:rPr>
               <w:t>Nombre</w:t>
             </w:r>
           </w:p>
@@ -2455,8 +3952,14 @@
           <w:p>
             <w:pPr>
               <w:cnfStyle w:val="100000000000" w:firstRow="1" w:lastRow="0" w:firstColumn="0" w:lastColumn="0" w:oddVBand="0" w:evenVBand="0" w:oddHBand="0" w:evenHBand="0" w:firstRowFirstColumn="0" w:firstRowLastColumn="0" w:lastRowFirstColumn="0" w:lastRowLastColumn="0"/>
-            </w:pPr>
-            <w:r>
+              <w:rPr>
+                <w:sz w:val="24"/>
+              </w:rPr>
+            </w:pPr>
+            <w:r>
+              <w:rPr>
+                <w:sz w:val="24"/>
+              </w:rPr>
               <w:t>Prioridad</w:t>
             </w:r>
           </w:p>
@@ -2468,8 +3971,14 @@
           <w:p>
             <w:pPr>
               <w:cnfStyle w:val="100000000000" w:firstRow="1" w:lastRow="0" w:firstColumn="0" w:lastColumn="0" w:oddVBand="0" w:evenVBand="0" w:oddHBand="0" w:evenHBand="0" w:firstRowFirstColumn="0" w:firstRowLastColumn="0" w:lastRowFirstColumn="0" w:lastRowLastColumn="0"/>
-            </w:pPr>
-            <w:r>
+              <w:rPr>
+                <w:sz w:val="24"/>
+              </w:rPr>
+            </w:pPr>
+            <w:r>
+              <w:rPr>
+                <w:sz w:val="24"/>
+              </w:rPr>
               <w:t>Proceso de negocio asociado</w:t>
             </w:r>
           </w:p>
@@ -2482,7 +3991,15 @@
             <w:tcW w:w="846" w:type="dxa"/>
           </w:tcPr>
           <w:p>
-            <w:r>
+            <w:pPr>
+              <w:rPr>
+                <w:sz w:val="24"/>
+              </w:rPr>
+            </w:pPr>
+            <w:r>
+              <w:rPr>
+                <w:sz w:val="24"/>
+              </w:rPr>
               <w:t>f1</w:t>
             </w:r>
           </w:p>
@@ -2494,8 +4011,14 @@
           <w:p>
             <w:pPr>
               <w:cnfStyle w:val="000000000000" w:firstRow="0" w:lastRow="0" w:firstColumn="0" w:lastColumn="0" w:oddVBand="0" w:evenVBand="0" w:oddHBand="0" w:evenHBand="0" w:firstRowFirstColumn="0" w:firstRowLastColumn="0" w:lastRowFirstColumn="0" w:lastRowLastColumn="0"/>
-            </w:pPr>
-            <w:r>
+              <w:rPr>
+                <w:sz w:val="24"/>
+              </w:rPr>
+            </w:pPr>
+            <w:r>
+              <w:rPr>
+                <w:sz w:val="24"/>
+              </w:rPr>
               <w:t>Buscar producto</w:t>
             </w:r>
           </w:p>
@@ -2507,8 +4030,14 @@
           <w:p>
             <w:pPr>
               <w:cnfStyle w:val="000000000000" w:firstRow="0" w:lastRow="0" w:firstColumn="0" w:lastColumn="0" w:oddVBand="0" w:evenVBand="0" w:oddHBand="0" w:evenHBand="0" w:firstRowFirstColumn="0" w:firstRowLastColumn="0" w:lastRowFirstColumn="0" w:lastRowLastColumn="0"/>
-            </w:pPr>
-            <w:r>
+              <w:rPr>
+                <w:sz w:val="24"/>
+              </w:rPr>
+            </w:pPr>
+            <w:r>
+              <w:rPr>
+                <w:sz w:val="24"/>
+              </w:rPr>
               <w:t>Baja</w:t>
             </w:r>
           </w:p>
@@ -2520,8 +4049,14 @@
           <w:p>
             <w:pPr>
               <w:cnfStyle w:val="000000000000" w:firstRow="0" w:lastRow="0" w:firstColumn="0" w:lastColumn="0" w:oddVBand="0" w:evenVBand="0" w:oddHBand="0" w:evenHBand="0" w:firstRowFirstColumn="0" w:firstRowLastColumn="0" w:lastRowFirstColumn="0" w:lastRowLastColumn="0"/>
-            </w:pPr>
-            <w:r>
+              <w:rPr>
+                <w:sz w:val="24"/>
+              </w:rPr>
+            </w:pPr>
+            <w:r>
+              <w:rPr>
+                <w:sz w:val="24"/>
+              </w:rPr>
               <w:t>inv_1</w:t>
             </w:r>
           </w:p>
@@ -2534,7 +4069,15 @@
             <w:tcW w:w="846" w:type="dxa"/>
           </w:tcPr>
           <w:p>
-            <w:r>
+            <w:pPr>
+              <w:rPr>
+                <w:sz w:val="24"/>
+              </w:rPr>
+            </w:pPr>
+            <w:r>
+              <w:rPr>
+                <w:sz w:val="24"/>
+              </w:rPr>
               <w:t>f2</w:t>
             </w:r>
           </w:p>
@@ -2546,8 +4089,14 @@
           <w:p>
             <w:pPr>
               <w:cnfStyle w:val="000000000000" w:firstRow="0" w:lastRow="0" w:firstColumn="0" w:lastColumn="0" w:oddVBand="0" w:evenVBand="0" w:oddHBand="0" w:evenHBand="0" w:firstRowFirstColumn="0" w:firstRowLastColumn="0" w:lastRowFirstColumn="0" w:lastRowLastColumn="0"/>
-            </w:pPr>
-            <w:r>
+              <w:rPr>
+                <w:sz w:val="24"/>
+              </w:rPr>
+            </w:pPr>
+            <w:r>
+              <w:rPr>
+                <w:sz w:val="24"/>
+              </w:rPr>
               <w:t>Dar de baja producto</w:t>
             </w:r>
           </w:p>
@@ -2559,8 +4108,14 @@
           <w:p>
             <w:pPr>
               <w:cnfStyle w:val="000000000000" w:firstRow="0" w:lastRow="0" w:firstColumn="0" w:lastColumn="0" w:oddVBand="0" w:evenVBand="0" w:oddHBand="0" w:evenHBand="0" w:firstRowFirstColumn="0" w:firstRowLastColumn="0" w:lastRowFirstColumn="0" w:lastRowLastColumn="0"/>
-            </w:pPr>
-            <w:r>
+              <w:rPr>
+                <w:sz w:val="24"/>
+              </w:rPr>
+            </w:pPr>
+            <w:r>
+              <w:rPr>
+                <w:sz w:val="24"/>
+              </w:rPr>
               <w:t>Baja</w:t>
             </w:r>
           </w:p>
@@ -2572,8 +4127,14 @@
           <w:p>
             <w:pPr>
               <w:cnfStyle w:val="000000000000" w:firstRow="0" w:lastRow="0" w:firstColumn="0" w:lastColumn="0" w:oddVBand="0" w:evenVBand="0" w:oddHBand="0" w:evenHBand="0" w:firstRowFirstColumn="0" w:firstRowLastColumn="0" w:lastRowFirstColumn="0" w:lastRowLastColumn="0"/>
-            </w:pPr>
-            <w:r>
+              <w:rPr>
+                <w:sz w:val="24"/>
+              </w:rPr>
+            </w:pPr>
+            <w:r>
+              <w:rPr>
+                <w:sz w:val="24"/>
+              </w:rPr>
               <w:t>inv_2</w:t>
             </w:r>
           </w:p>
@@ -2586,7 +4147,15 @@
             <w:tcW w:w="846" w:type="dxa"/>
           </w:tcPr>
           <w:p>
-            <w:r>
+            <w:pPr>
+              <w:rPr>
+                <w:sz w:val="24"/>
+              </w:rPr>
+            </w:pPr>
+            <w:r>
+              <w:rPr>
+                <w:sz w:val="24"/>
+              </w:rPr>
               <w:t>f3</w:t>
             </w:r>
           </w:p>
@@ -2598,8 +4167,14 @@
           <w:p>
             <w:pPr>
               <w:cnfStyle w:val="000000000000" w:firstRow="0" w:lastRow="0" w:firstColumn="0" w:lastColumn="0" w:oddVBand="0" w:evenVBand="0" w:oddHBand="0" w:evenHBand="0" w:firstRowFirstColumn="0" w:firstRowLastColumn="0" w:lastRowFirstColumn="0" w:lastRowLastColumn="0"/>
-            </w:pPr>
-            <w:r>
+              <w:rPr>
+                <w:sz w:val="24"/>
+              </w:rPr>
+            </w:pPr>
+            <w:r>
+              <w:rPr>
+                <w:sz w:val="24"/>
+              </w:rPr>
               <w:t>Selección de tiempo</w:t>
             </w:r>
           </w:p>
@@ -2611,8 +4186,14 @@
           <w:p>
             <w:pPr>
               <w:cnfStyle w:val="000000000000" w:firstRow="0" w:lastRow="0" w:firstColumn="0" w:lastColumn="0" w:oddVBand="0" w:evenVBand="0" w:oddHBand="0" w:evenHBand="0" w:firstRowFirstColumn="0" w:firstRowLastColumn="0" w:lastRowFirstColumn="0" w:lastRowLastColumn="0"/>
-            </w:pPr>
-            <w:r>
+              <w:rPr>
+                <w:sz w:val="24"/>
+              </w:rPr>
+            </w:pPr>
+            <w:r>
+              <w:rPr>
+                <w:sz w:val="24"/>
+              </w:rPr>
               <w:t>Media</w:t>
             </w:r>
           </w:p>
@@ -2624,9 +4205,15 @@
           <w:p>
             <w:pPr>
               <w:cnfStyle w:val="000000000000" w:firstRow="0" w:lastRow="0" w:firstColumn="0" w:lastColumn="0" w:oddVBand="0" w:evenVBand="0" w:oddHBand="0" w:evenHBand="0" w:firstRowFirstColumn="0" w:firstRowLastColumn="0" w:lastRowFirstColumn="0" w:lastRowLastColumn="0"/>
+              <w:rPr>
+                <w:sz w:val="24"/>
+              </w:rPr>
             </w:pPr>
             <w:proofErr w:type="spellStart"/>
             <w:r>
+              <w:rPr>
+                <w:sz w:val="24"/>
+              </w:rPr>
               <w:t>S_time</w:t>
             </w:r>
             <w:proofErr w:type="spellEnd"/>
@@ -2640,7 +4227,15 @@
             <w:tcW w:w="846" w:type="dxa"/>
           </w:tcPr>
           <w:p>
-            <w:r>
+            <w:pPr>
+              <w:rPr>
+                <w:sz w:val="24"/>
+              </w:rPr>
+            </w:pPr>
+            <w:r>
+              <w:rPr>
+                <w:sz w:val="24"/>
+              </w:rPr>
               <w:t>f4</w:t>
             </w:r>
           </w:p>
@@ -2652,8 +4247,14 @@
           <w:p>
             <w:pPr>
               <w:cnfStyle w:val="000000000000" w:firstRow="0" w:lastRow="0" w:firstColumn="0" w:lastColumn="0" w:oddVBand="0" w:evenVBand="0" w:oddHBand="0" w:evenHBand="0" w:firstRowFirstColumn="0" w:firstRowLastColumn="0" w:lastRowFirstColumn="0" w:lastRowLastColumn="0"/>
-            </w:pPr>
-            <w:r>
+              <w:rPr>
+                <w:sz w:val="24"/>
+              </w:rPr>
+            </w:pPr>
+            <w:r>
+              <w:rPr>
+                <w:sz w:val="24"/>
+              </w:rPr>
               <w:t>Registro de usuarios</w:t>
             </w:r>
           </w:p>
@@ -2665,8 +4266,14 @@
           <w:p>
             <w:pPr>
               <w:cnfStyle w:val="000000000000" w:firstRow="0" w:lastRow="0" w:firstColumn="0" w:lastColumn="0" w:oddVBand="0" w:evenVBand="0" w:oddHBand="0" w:evenHBand="0" w:firstRowFirstColumn="0" w:firstRowLastColumn="0" w:lastRowFirstColumn="0" w:lastRowLastColumn="0"/>
-            </w:pPr>
-            <w:r>
+              <w:rPr>
+                <w:sz w:val="24"/>
+              </w:rPr>
+            </w:pPr>
+            <w:r>
+              <w:rPr>
+                <w:sz w:val="24"/>
+              </w:rPr>
               <w:t>Media</w:t>
             </w:r>
           </w:p>
@@ -2678,8 +4285,14 @@
           <w:p>
             <w:pPr>
               <w:cnfStyle w:val="000000000000" w:firstRow="0" w:lastRow="0" w:firstColumn="0" w:lastColumn="0" w:oddVBand="0" w:evenVBand="0" w:oddHBand="0" w:evenHBand="0" w:firstRowFirstColumn="0" w:firstRowLastColumn="0" w:lastRowFirstColumn="0" w:lastRowLastColumn="0"/>
-            </w:pPr>
-            <w:r>
+              <w:rPr>
+                <w:sz w:val="24"/>
+              </w:rPr>
+            </w:pPr>
+            <w:r>
+              <w:rPr>
+                <w:sz w:val="24"/>
+              </w:rPr>
               <w:t>Log_1</w:t>
             </w:r>
           </w:p>
@@ -2692,7 +4305,15 @@
             <w:tcW w:w="846" w:type="dxa"/>
           </w:tcPr>
           <w:p>
-            <w:r>
+            <w:pPr>
+              <w:rPr>
+                <w:sz w:val="24"/>
+              </w:rPr>
+            </w:pPr>
+            <w:r>
+              <w:rPr>
+                <w:sz w:val="24"/>
+              </w:rPr>
               <w:t>f5</w:t>
             </w:r>
           </w:p>
@@ -2704,13 +4325,15 @@
           <w:p>
             <w:pPr>
               <w:cnfStyle w:val="000000000000" w:firstRow="0" w:lastRow="0" w:firstColumn="0" w:lastColumn="0" w:oddVBand="0" w:evenVBand="0" w:oddHBand="0" w:evenHBand="0" w:firstRowFirstColumn="0" w:firstRowLastColumn="0" w:lastRowFirstColumn="0" w:lastRowLastColumn="0"/>
-            </w:pPr>
-            <w:r>
-              <w:t xml:space="preserve">Registro de la forma </w:t>
-            </w:r>
-            <w:r>
-              <w:lastRenderedPageBreak/>
-              <w:t>de pago mediante tarjeta</w:t>
+              <w:rPr>
+                <w:sz w:val="24"/>
+              </w:rPr>
+            </w:pPr>
+            <w:r>
+              <w:rPr>
+                <w:sz w:val="24"/>
+              </w:rPr>
+              <w:t>Registro de la forma de pago mediante tarjeta</w:t>
             </w:r>
           </w:p>
         </w:tc>
@@ -2721,9 +4344,14 @@
           <w:p>
             <w:pPr>
               <w:cnfStyle w:val="000000000000" w:firstRow="0" w:lastRow="0" w:firstColumn="0" w:lastColumn="0" w:oddVBand="0" w:evenVBand="0" w:oddHBand="0" w:evenHBand="0" w:firstRowFirstColumn="0" w:firstRowLastColumn="0" w:lastRowFirstColumn="0" w:lastRowLastColumn="0"/>
-            </w:pPr>
-            <w:r>
-              <w:lastRenderedPageBreak/>
+              <w:rPr>
+                <w:sz w:val="24"/>
+              </w:rPr>
+            </w:pPr>
+            <w:r>
+              <w:rPr>
+                <w:sz w:val="24"/>
+              </w:rPr>
               <w:t>Alta</w:t>
             </w:r>
           </w:p>
@@ -2735,8 +4363,14 @@
           <w:p>
             <w:pPr>
               <w:cnfStyle w:val="000000000000" w:firstRow="0" w:lastRow="0" w:firstColumn="0" w:lastColumn="0" w:oddVBand="0" w:evenVBand="0" w:oddHBand="0" w:evenHBand="0" w:firstRowFirstColumn="0" w:firstRowLastColumn="0" w:lastRowFirstColumn="0" w:lastRowLastColumn="0"/>
-            </w:pPr>
-            <w:r>
+              <w:rPr>
+                <w:sz w:val="24"/>
+              </w:rPr>
+            </w:pPr>
+            <w:r>
+              <w:rPr>
+                <w:sz w:val="24"/>
+              </w:rPr>
               <w:t>Log_2</w:t>
             </w:r>
           </w:p>
@@ -2749,8 +4383,15 @@
             <w:tcW w:w="846" w:type="dxa"/>
           </w:tcPr>
           <w:p>
-            <w:r>
-              <w:lastRenderedPageBreak/>
+            <w:pPr>
+              <w:rPr>
+                <w:sz w:val="24"/>
+              </w:rPr>
+            </w:pPr>
+            <w:r>
+              <w:rPr>
+                <w:sz w:val="24"/>
+              </w:rPr>
               <w:t>f6</w:t>
             </w:r>
           </w:p>
@@ -2762,8 +4403,14 @@
           <w:p>
             <w:pPr>
               <w:cnfStyle w:val="000000000000" w:firstRow="0" w:lastRow="0" w:firstColumn="0" w:lastColumn="0" w:oddVBand="0" w:evenVBand="0" w:oddHBand="0" w:evenHBand="0" w:firstRowFirstColumn="0" w:firstRowLastColumn="0" w:lastRowFirstColumn="0" w:lastRowLastColumn="0"/>
-            </w:pPr>
-            <w:r>
+              <w:rPr>
+                <w:sz w:val="24"/>
+              </w:rPr>
+            </w:pPr>
+            <w:r>
+              <w:rPr>
+                <w:sz w:val="24"/>
+              </w:rPr>
               <w:t>Asignación de orden</w:t>
             </w:r>
           </w:p>
@@ -2775,8 +4422,14 @@
           <w:p>
             <w:pPr>
               <w:cnfStyle w:val="000000000000" w:firstRow="0" w:lastRow="0" w:firstColumn="0" w:lastColumn="0" w:oddVBand="0" w:evenVBand="0" w:oddHBand="0" w:evenHBand="0" w:firstRowFirstColumn="0" w:firstRowLastColumn="0" w:lastRowFirstColumn="0" w:lastRowLastColumn="0"/>
-            </w:pPr>
-            <w:r>
+              <w:rPr>
+                <w:sz w:val="24"/>
+              </w:rPr>
+            </w:pPr>
+            <w:r>
+              <w:rPr>
+                <w:sz w:val="24"/>
+              </w:rPr>
               <w:t>Alta</w:t>
             </w:r>
           </w:p>
@@ -2788,8 +4441,14 @@
           <w:p>
             <w:pPr>
               <w:cnfStyle w:val="000000000000" w:firstRow="0" w:lastRow="0" w:firstColumn="0" w:lastColumn="0" w:oddVBand="0" w:evenVBand="0" w:oddHBand="0" w:evenHBand="0" w:firstRowFirstColumn="0" w:firstRowLastColumn="0" w:lastRowFirstColumn="0" w:lastRowLastColumn="0"/>
-            </w:pPr>
-            <w:r>
+              <w:rPr>
+                <w:sz w:val="24"/>
+              </w:rPr>
+            </w:pPr>
+            <w:r>
+              <w:rPr>
+                <w:sz w:val="24"/>
+              </w:rPr>
               <w:t>Inv_3</w:t>
             </w:r>
           </w:p>
@@ -2802,7 +4461,15 @@
             <w:tcW w:w="846" w:type="dxa"/>
           </w:tcPr>
           <w:p>
-            <w:r>
+            <w:pPr>
+              <w:rPr>
+                <w:sz w:val="24"/>
+              </w:rPr>
+            </w:pPr>
+            <w:r>
+              <w:rPr>
+                <w:sz w:val="24"/>
+              </w:rPr>
               <w:t>f7</w:t>
             </w:r>
           </w:p>
@@ -2814,8 +4481,14 @@
           <w:p>
             <w:pPr>
               <w:cnfStyle w:val="000000000000" w:firstRow="0" w:lastRow="0" w:firstColumn="0" w:lastColumn="0" w:oddVBand="0" w:evenVBand="0" w:oddHBand="0" w:evenHBand="0" w:firstRowFirstColumn="0" w:firstRowLastColumn="0" w:lastRowFirstColumn="0" w:lastRowLastColumn="0"/>
-            </w:pPr>
-            <w:r>
+              <w:rPr>
+                <w:sz w:val="24"/>
+              </w:rPr>
+            </w:pPr>
+            <w:r>
+              <w:rPr>
+                <w:sz w:val="24"/>
+              </w:rPr>
               <w:t>Prioridades en las ordenes</w:t>
             </w:r>
           </w:p>
@@ -2827,8 +4500,14 @@
           <w:p>
             <w:pPr>
               <w:cnfStyle w:val="000000000000" w:firstRow="0" w:lastRow="0" w:firstColumn="0" w:lastColumn="0" w:oddVBand="0" w:evenVBand="0" w:oddHBand="0" w:evenHBand="0" w:firstRowFirstColumn="0" w:firstRowLastColumn="0" w:lastRowFirstColumn="0" w:lastRowLastColumn="0"/>
-            </w:pPr>
-            <w:r>
+              <w:rPr>
+                <w:sz w:val="24"/>
+              </w:rPr>
+            </w:pPr>
+            <w:r>
+              <w:rPr>
+                <w:sz w:val="24"/>
+              </w:rPr>
               <w:t>Alta</w:t>
             </w:r>
           </w:p>
@@ -2840,22 +4519,26 @@
           <w:p>
             <w:pPr>
               <w:cnfStyle w:val="000000000000" w:firstRow="0" w:lastRow="0" w:firstColumn="0" w:lastColumn="0" w:oddVBand="0" w:evenVBand="0" w:oddHBand="0" w:evenHBand="0" w:firstRowFirstColumn="0" w:firstRowLastColumn="0" w:lastRowFirstColumn="0" w:lastRowLastColumn="0"/>
-            </w:pPr>
-            <w:r>
+              <w:rPr>
+                <w:sz w:val="24"/>
+              </w:rPr>
+            </w:pPr>
+            <w:r>
+              <w:rPr>
+                <w:sz w:val="24"/>
+              </w:rPr>
               <w:t>Inv_4</w:t>
             </w:r>
           </w:p>
         </w:tc>
       </w:tr>
     </w:tbl>
-    <w:p/>
-    <w:p/>
     <w:p>
       <w:pPr>
         <w:pStyle w:val="Ttulo1"/>
       </w:pPr>
-      <w:bookmarkStart w:id="11" w:name="_heading=h.17dp8vu" w:colFirst="0" w:colLast="0"/>
-      <w:bookmarkEnd w:id="11"/>
+      <w:bookmarkStart w:id="10" w:name="_heading=h.17dp8vu" w:colFirst="0" w:colLast="0"/>
+      <w:bookmarkEnd w:id="10"/>
       <w:r>
         <w:t>4 alcance del proyecto</w:t>
       </w:r>
@@ -2891,7 +4574,15 @@
             <w:tcW w:w="2830" w:type="dxa"/>
           </w:tcPr>
           <w:p>
-            <w:r>
+            <w:pPr>
+              <w:rPr>
+                <w:sz w:val="24"/>
+              </w:rPr>
+            </w:pPr>
+            <w:r>
+              <w:rPr>
+                <w:sz w:val="24"/>
+              </w:rPr>
               <w:t>Id de entrega</w:t>
             </w:r>
           </w:p>
@@ -2903,8 +4594,14 @@
           <w:p>
             <w:pPr>
               <w:cnfStyle w:val="100000000000" w:firstRow="1" w:lastRow="0" w:firstColumn="0" w:lastColumn="0" w:oddVBand="0" w:evenVBand="0" w:oddHBand="0" w:evenHBand="0" w:firstRowFirstColumn="0" w:firstRowLastColumn="0" w:lastRowFirstColumn="0" w:lastRowLastColumn="0"/>
-            </w:pPr>
-            <w:r>
+              <w:rPr>
+                <w:sz w:val="24"/>
+              </w:rPr>
+            </w:pPr>
+            <w:r>
+              <w:rPr>
+                <w:sz w:val="24"/>
+              </w:rPr>
               <w:t>Nombre</w:t>
             </w:r>
           </w:p>
@@ -2916,8 +4613,14 @@
           <w:p>
             <w:pPr>
               <w:cnfStyle w:val="100000000000" w:firstRow="1" w:lastRow="0" w:firstColumn="0" w:lastColumn="0" w:oddVBand="0" w:evenVBand="0" w:oddHBand="0" w:evenHBand="0" w:firstRowFirstColumn="0" w:firstRowLastColumn="0" w:lastRowFirstColumn="0" w:lastRowLastColumn="0"/>
-            </w:pPr>
-            <w:r>
+              <w:rPr>
+                <w:sz w:val="24"/>
+              </w:rPr>
+            </w:pPr>
+            <w:r>
+              <w:rPr>
+                <w:sz w:val="24"/>
+              </w:rPr>
               <w:t>Id de funcionalidad asociada</w:t>
             </w:r>
           </w:p>
@@ -2930,7 +4633,15 @@
             <w:tcW w:w="2830" w:type="dxa"/>
           </w:tcPr>
           <w:p>
-            <w:r>
+            <w:pPr>
+              <w:rPr>
+                <w:sz w:val="24"/>
+              </w:rPr>
+            </w:pPr>
+            <w:r>
+              <w:rPr>
+                <w:sz w:val="24"/>
+              </w:rPr>
               <w:t>Entrega-01</w:t>
             </w:r>
           </w:p>
@@ -2942,16 +4653,28 @@
           <w:p>
             <w:pPr>
               <w:cnfStyle w:val="000000000000" w:firstRow="0" w:lastRow="0" w:firstColumn="0" w:lastColumn="0" w:oddVBand="0" w:evenVBand="0" w:oddHBand="0" w:evenHBand="0" w:firstRowFirstColumn="0" w:firstRowLastColumn="0" w:lastRowFirstColumn="0" w:lastRowLastColumn="0"/>
-            </w:pPr>
-            <w:r>
+              <w:rPr>
+                <w:sz w:val="24"/>
+              </w:rPr>
+            </w:pPr>
+            <w:r>
+              <w:rPr>
+                <w:sz w:val="24"/>
+              </w:rPr>
               <w:t>-Registro de pedidos</w:t>
             </w:r>
           </w:p>
           <w:p>
             <w:pPr>
               <w:cnfStyle w:val="000000000000" w:firstRow="0" w:lastRow="0" w:firstColumn="0" w:lastColumn="0" w:oddVBand="0" w:evenVBand="0" w:oddHBand="0" w:evenHBand="0" w:firstRowFirstColumn="0" w:firstRowLastColumn="0" w:lastRowFirstColumn="0" w:lastRowLastColumn="0"/>
-            </w:pPr>
-            <w:r>
+              <w:rPr>
+                <w:sz w:val="24"/>
+              </w:rPr>
+            </w:pPr>
+            <w:r>
+              <w:rPr>
+                <w:sz w:val="24"/>
+              </w:rPr>
               <w:t>-Revisión del inventario</w:t>
             </w:r>
           </w:p>
@@ -2963,8 +4686,14 @@
           <w:p>
             <w:pPr>
               <w:cnfStyle w:val="000000000000" w:firstRow="0" w:lastRow="0" w:firstColumn="0" w:lastColumn="0" w:oddVBand="0" w:evenVBand="0" w:oddHBand="0" w:evenHBand="0" w:firstRowFirstColumn="0" w:firstRowLastColumn="0" w:lastRowFirstColumn="0" w:lastRowLastColumn="0"/>
-            </w:pPr>
-            <w:r>
+              <w:rPr>
+                <w:sz w:val="24"/>
+              </w:rPr>
+            </w:pPr>
+            <w:r>
+              <w:rPr>
+                <w:sz w:val="24"/>
+              </w:rPr>
               <w:t>F3. F5. F6. F7</w:t>
             </w:r>
           </w:p>
@@ -2977,7 +4706,15 @@
             <w:tcW w:w="2830" w:type="dxa"/>
           </w:tcPr>
           <w:p>
-            <w:r>
+            <w:pPr>
+              <w:rPr>
+                <w:sz w:val="24"/>
+              </w:rPr>
+            </w:pPr>
+            <w:r>
+              <w:rPr>
+                <w:sz w:val="24"/>
+              </w:rPr>
               <w:t>Entrega-02</w:t>
             </w:r>
           </w:p>
@@ -2989,8 +4726,14 @@
           <w:p>
             <w:pPr>
               <w:cnfStyle w:val="000000000000" w:firstRow="0" w:lastRow="0" w:firstColumn="0" w:lastColumn="0" w:oddVBand="0" w:evenVBand="0" w:oddHBand="0" w:evenHBand="0" w:firstRowFirstColumn="0" w:firstRowLastColumn="0" w:lastRowFirstColumn="0" w:lastRowLastColumn="0"/>
-            </w:pPr>
-            <w:r>
+              <w:rPr>
+                <w:sz w:val="24"/>
+              </w:rPr>
+            </w:pPr>
+            <w:r>
+              <w:rPr>
+                <w:sz w:val="24"/>
+              </w:rPr>
               <w:t>-Búsquedas</w:t>
             </w:r>
           </w:p>
@@ -3002,8 +4745,14 @@
           <w:p>
             <w:pPr>
               <w:cnfStyle w:val="000000000000" w:firstRow="0" w:lastRow="0" w:firstColumn="0" w:lastColumn="0" w:oddVBand="0" w:evenVBand="0" w:oddHBand="0" w:evenHBand="0" w:firstRowFirstColumn="0" w:firstRowLastColumn="0" w:lastRowFirstColumn="0" w:lastRowLastColumn="0"/>
-            </w:pPr>
-            <w:r>
+              <w:rPr>
+                <w:sz w:val="24"/>
+              </w:rPr>
+            </w:pPr>
+            <w:r>
+              <w:rPr>
+                <w:sz w:val="24"/>
+              </w:rPr>
               <w:t>F1, F2</w:t>
             </w:r>
           </w:p>
@@ -3016,7 +4765,15 @@
             <w:tcW w:w="2830" w:type="dxa"/>
           </w:tcPr>
           <w:p>
-            <w:r>
+            <w:pPr>
+              <w:rPr>
+                <w:sz w:val="24"/>
+              </w:rPr>
+            </w:pPr>
+            <w:r>
+              <w:rPr>
+                <w:sz w:val="24"/>
+              </w:rPr>
               <w:t>Entrega-03</w:t>
             </w:r>
           </w:p>
@@ -3028,8 +4785,14 @@
           <w:p>
             <w:pPr>
               <w:cnfStyle w:val="000000000000" w:firstRow="0" w:lastRow="0" w:firstColumn="0" w:lastColumn="0" w:oddVBand="0" w:evenVBand="0" w:oddHBand="0" w:evenHBand="0" w:firstRowFirstColumn="0" w:firstRowLastColumn="0" w:lastRowFirstColumn="0" w:lastRowLastColumn="0"/>
-            </w:pPr>
-            <w:r>
+              <w:rPr>
+                <w:sz w:val="24"/>
+              </w:rPr>
+            </w:pPr>
+            <w:r>
+              <w:rPr>
+                <w:sz w:val="24"/>
+              </w:rPr>
               <w:t>-Control de usuarios</w:t>
             </w:r>
           </w:p>
@@ -3041,8 +4804,14 @@
           <w:p>
             <w:pPr>
               <w:cnfStyle w:val="000000000000" w:firstRow="0" w:lastRow="0" w:firstColumn="0" w:lastColumn="0" w:oddVBand="0" w:evenVBand="0" w:oddHBand="0" w:evenHBand="0" w:firstRowFirstColumn="0" w:firstRowLastColumn="0" w:lastRowFirstColumn="0" w:lastRowLastColumn="0"/>
-            </w:pPr>
-            <w:r>
+              <w:rPr>
+                <w:sz w:val="24"/>
+              </w:rPr>
+            </w:pPr>
+            <w:r>
+              <w:rPr>
+                <w:sz w:val="24"/>
+              </w:rPr>
               <w:t>F4</w:t>
             </w:r>
           </w:p>
@@ -3054,19 +4823,18 @@
       <w:pPr>
         <w:pStyle w:val="Ttulo1"/>
       </w:pPr>
-      <w:bookmarkStart w:id="12" w:name="_heading=h.3rdcrjn" w:colFirst="0" w:colLast="0"/>
-      <w:bookmarkEnd w:id="12"/>
+      <w:bookmarkStart w:id="11" w:name="_heading=h.3rdcrjn" w:colFirst="0" w:colLast="0"/>
+      <w:bookmarkEnd w:id="11"/>
       <w:r>
         <w:t>5 Contexto del problema</w:t>
       </w:r>
     </w:p>
-    <w:p/>
     <w:p>
       <w:pPr>
         <w:pStyle w:val="Ttulo2"/>
       </w:pPr>
-      <w:bookmarkStart w:id="13" w:name="_heading=h.26in1rg" w:colFirst="0" w:colLast="0"/>
-      <w:bookmarkEnd w:id="13"/>
+      <w:bookmarkStart w:id="12" w:name="_heading=h.26in1rg" w:colFirst="0" w:colLast="0"/>
+      <w:bookmarkEnd w:id="12"/>
       <w:r>
         <w:t xml:space="preserve">5.1 Involucrados o </w:t>
       </w:r>
@@ -3076,7 +4844,6 @@
       </w:r>
       <w:proofErr w:type="spellEnd"/>
     </w:p>
-    <w:p/>
     <w:tbl>
       <w:tblPr>
         <w:tblStyle w:val="a4"/>
@@ -3108,7 +4875,15 @@
             <w:tcW w:w="1555" w:type="dxa"/>
           </w:tcPr>
           <w:p>
-            <w:r>
+            <w:pPr>
+              <w:rPr>
+                <w:sz w:val="24"/>
+              </w:rPr>
+            </w:pPr>
+            <w:r>
+              <w:rPr>
+                <w:sz w:val="24"/>
+              </w:rPr>
               <w:t>Id de involucrado</w:t>
             </w:r>
           </w:p>
@@ -3120,8 +4895,14 @@
           <w:p>
             <w:pPr>
               <w:cnfStyle w:val="100000000000" w:firstRow="1" w:lastRow="0" w:firstColumn="0" w:lastColumn="0" w:oddVBand="0" w:evenVBand="0" w:oddHBand="0" w:evenHBand="0" w:firstRowFirstColumn="0" w:firstRowLastColumn="0" w:lastRowFirstColumn="0" w:lastRowLastColumn="0"/>
-            </w:pPr>
-            <w:r>
+              <w:rPr>
+                <w:sz w:val="24"/>
+              </w:rPr>
+            </w:pPr>
+            <w:r>
+              <w:rPr>
+                <w:sz w:val="24"/>
+              </w:rPr>
               <w:t>Nombre</w:t>
             </w:r>
           </w:p>
@@ -3133,8 +4914,14 @@
           <w:p>
             <w:pPr>
               <w:cnfStyle w:val="100000000000" w:firstRow="1" w:lastRow="0" w:firstColumn="0" w:lastColumn="0" w:oddVBand="0" w:evenVBand="0" w:oddHBand="0" w:evenHBand="0" w:firstRowFirstColumn="0" w:firstRowLastColumn="0" w:lastRowFirstColumn="0" w:lastRowLastColumn="0"/>
-            </w:pPr>
-            <w:r>
+              <w:rPr>
+                <w:sz w:val="24"/>
+              </w:rPr>
+            </w:pPr>
+            <w:r>
+              <w:rPr>
+                <w:sz w:val="24"/>
+              </w:rPr>
               <w:t>Descripción</w:t>
             </w:r>
           </w:p>
@@ -3147,7 +4934,15 @@
             <w:tcW w:w="1555" w:type="dxa"/>
           </w:tcPr>
           <w:p>
-            <w:r>
+            <w:pPr>
+              <w:rPr>
+                <w:sz w:val="24"/>
+              </w:rPr>
+            </w:pPr>
+            <w:r>
+              <w:rPr>
+                <w:sz w:val="24"/>
+              </w:rPr>
               <w:t>202101</w:t>
             </w:r>
           </w:p>
@@ -3159,8 +4954,14 @@
           <w:p>
             <w:pPr>
               <w:cnfStyle w:val="000000000000" w:firstRow="0" w:lastRow="0" w:firstColumn="0" w:lastColumn="0" w:oddVBand="0" w:evenVBand="0" w:oddHBand="0" w:evenHBand="0" w:firstRowFirstColumn="0" w:firstRowLastColumn="0" w:lastRowFirstColumn="0" w:lastRowLastColumn="0"/>
-            </w:pPr>
-            <w:r>
+              <w:rPr>
+                <w:sz w:val="24"/>
+              </w:rPr>
+            </w:pPr>
+            <w:r>
+              <w:rPr>
+                <w:sz w:val="24"/>
+              </w:rPr>
               <w:t>Jefe de equipo</w:t>
             </w:r>
           </w:p>
@@ -3172,22 +4973,42 @@
           <w:p>
             <w:pPr>
               <w:cnfStyle w:val="000000000000" w:firstRow="0" w:lastRow="0" w:firstColumn="0" w:lastColumn="0" w:oddVBand="0" w:evenVBand="0" w:oddHBand="0" w:evenHBand="0" w:firstRowFirstColumn="0" w:firstRowLastColumn="0" w:lastRowFirstColumn="0" w:lastRowLastColumn="0"/>
-            </w:pPr>
-            <w:r>
-              <w:t>Se encarga de repartir el trabajo entre los desarrolladores, al igual de entregar los trabajos y funcionar como un puente entre el profesor y los integrantes del equipo.</w:t>
+              <w:rPr>
+                <w:sz w:val="24"/>
+              </w:rPr>
+            </w:pPr>
+            <w:r>
+              <w:rPr>
+                <w:sz w:val="24"/>
+              </w:rPr>
+              <w:t xml:space="preserve">Se encarga de repartir el trabajo entre los desarrolladores, al igual de entregar los trabajos y funcionar como un puente entre </w:t>
+            </w:r>
+            <w:r>
+              <w:rPr>
+                <w:sz w:val="24"/>
+              </w:rPr>
+              <w:lastRenderedPageBreak/>
+              <w:t>el profesor y los integrantes del equipo.</w:t>
             </w:r>
           </w:p>
           <w:p>
             <w:pPr>
               <w:cnfStyle w:val="000000000000" w:firstRow="0" w:lastRow="0" w:firstColumn="0" w:lastColumn="0" w:oddVBand="0" w:evenVBand="0" w:oddHBand="0" w:evenHBand="0" w:firstRowFirstColumn="0" w:firstRowLastColumn="0" w:lastRowFirstColumn="0" w:lastRowLastColumn="0"/>
-            </w:pPr>
-            <w:proofErr w:type="gramStart"/>
-            <w:r>
-              <w:t>Igual ,</w:t>
-            </w:r>
-            <w:proofErr w:type="gramEnd"/>
-            <w:r>
-              <w:t xml:space="preserve"> en dado caso de tener un cliente, el jefe de equipo se encargara de mantener una conexión fiable entre el equipo de desarrollo y el cliente para un trabajo eficiente.</w:t>
+              <w:rPr>
+                <w:sz w:val="24"/>
+              </w:rPr>
+            </w:pPr>
+            <w:r>
+              <w:rPr>
+                <w:sz w:val="24"/>
+              </w:rPr>
+              <w:t>Igual</w:t>
+            </w:r>
+            <w:r>
+              <w:rPr>
+                <w:sz w:val="24"/>
+              </w:rPr>
+              <w:t>, en dado caso de tener un cliente, el jefe de equipo se encargara de mantener una conexión fiable entre el equipo de desarrollo y el cliente para un trabajo eficiente.</w:t>
             </w:r>
           </w:p>
         </w:tc>
@@ -3199,7 +5020,16 @@
             <w:tcW w:w="1555" w:type="dxa"/>
           </w:tcPr>
           <w:p>
-            <w:r>
+            <w:pPr>
+              <w:rPr>
+                <w:sz w:val="24"/>
+              </w:rPr>
+            </w:pPr>
+            <w:r>
+              <w:rPr>
+                <w:sz w:val="24"/>
+              </w:rPr>
+              <w:lastRenderedPageBreak/>
               <w:t>202102</w:t>
             </w:r>
           </w:p>
@@ -3218,8 +5048,14 @@
                 <w:between w:val="nil"/>
               </w:pBdr>
               <w:cnfStyle w:val="000000000000" w:firstRow="0" w:lastRow="0" w:firstColumn="0" w:lastColumn="0" w:oddVBand="0" w:evenVBand="0" w:oddHBand="0" w:evenHBand="0" w:firstRowFirstColumn="0" w:firstRowLastColumn="0" w:lastRowFirstColumn="0" w:lastRowLastColumn="0"/>
-            </w:pPr>
-            <w:r>
+              <w:rPr>
+                <w:sz w:val="24"/>
+              </w:rPr>
+            </w:pPr>
+            <w:r>
+              <w:rPr>
+                <w:sz w:val="24"/>
+              </w:rPr>
               <w:t>Equipo de desarrollo</w:t>
             </w:r>
           </w:p>
@@ -3231,16 +5067,26 @@
           <w:p>
             <w:pPr>
               <w:cnfStyle w:val="000000000000" w:firstRow="0" w:lastRow="0" w:firstColumn="0" w:lastColumn="0" w:oddVBand="0" w:evenVBand="0" w:oddHBand="0" w:evenHBand="0" w:firstRowFirstColumn="0" w:firstRowLastColumn="0" w:lastRowFirstColumn="0" w:lastRowLastColumn="0"/>
-            </w:pPr>
-            <w:r>
+              <w:rPr>
+                <w:sz w:val="24"/>
+              </w:rPr>
+            </w:pPr>
+            <w:r>
+              <w:rPr>
+                <w:sz w:val="24"/>
+              </w:rPr>
               <w:t xml:space="preserve">Trabajan en conjunto con el equipo de </w:t>
             </w:r>
-            <w:proofErr w:type="spellStart"/>
-            <w:r>
-              <w:t>planeacion</w:t>
-            </w:r>
-            <w:proofErr w:type="spellEnd"/>
-            <w:r>
+            <w:r>
+              <w:rPr>
+                <w:sz w:val="24"/>
+              </w:rPr>
+              <w:t>planeación</w:t>
+            </w:r>
+            <w:r>
+              <w:rPr>
+                <w:sz w:val="24"/>
+              </w:rPr>
               <w:t xml:space="preserve"> para construir el sistema</w:t>
             </w:r>
           </w:p>
@@ -3253,7 +5099,15 @@
             <w:tcW w:w="1555" w:type="dxa"/>
           </w:tcPr>
           <w:p>
-            <w:r>
+            <w:pPr>
+              <w:rPr>
+                <w:sz w:val="24"/>
+              </w:rPr>
+            </w:pPr>
+            <w:r>
+              <w:rPr>
+                <w:sz w:val="24"/>
+              </w:rPr>
               <w:t>202103</w:t>
             </w:r>
           </w:p>
@@ -3272,8 +5126,14 @@
                 <w:between w:val="nil"/>
               </w:pBdr>
               <w:cnfStyle w:val="000000000000" w:firstRow="0" w:lastRow="0" w:firstColumn="0" w:lastColumn="0" w:oddVBand="0" w:evenVBand="0" w:oddHBand="0" w:evenHBand="0" w:firstRowFirstColumn="0" w:firstRowLastColumn="0" w:lastRowFirstColumn="0" w:lastRowLastColumn="0"/>
-            </w:pPr>
-            <w:r>
+              <w:rPr>
+                <w:sz w:val="24"/>
+              </w:rPr>
+            </w:pPr>
+            <w:r>
+              <w:rPr>
+                <w:sz w:val="24"/>
+              </w:rPr>
               <w:t>Equipo de pruebas</w:t>
             </w:r>
           </w:p>
@@ -3285,8 +5145,14 @@
           <w:p>
             <w:pPr>
               <w:cnfStyle w:val="000000000000" w:firstRow="0" w:lastRow="0" w:firstColumn="0" w:lastColumn="0" w:oddVBand="0" w:evenVBand="0" w:oddHBand="0" w:evenHBand="0" w:firstRowFirstColumn="0" w:firstRowLastColumn="0" w:lastRowFirstColumn="0" w:lastRowLastColumn="0"/>
-            </w:pPr>
-            <w:r>
+              <w:rPr>
+                <w:sz w:val="24"/>
+              </w:rPr>
+            </w:pPr>
+            <w:r>
+              <w:rPr>
+                <w:sz w:val="24"/>
+              </w:rPr>
               <w:t>Se encargar de realizar pruebas al sistema, con el fin de buscar errores y ver una forma de mejorar el sistema</w:t>
             </w:r>
           </w:p>
@@ -3299,7 +5165,15 @@
             <w:tcW w:w="1555" w:type="dxa"/>
           </w:tcPr>
           <w:p>
-            <w:r>
+            <w:pPr>
+              <w:rPr>
+                <w:sz w:val="24"/>
+              </w:rPr>
+            </w:pPr>
+            <w:r>
+              <w:rPr>
+                <w:sz w:val="24"/>
+              </w:rPr>
               <w:t>202104</w:t>
             </w:r>
           </w:p>
@@ -3318,8 +5192,14 @@
                 <w:between w:val="nil"/>
               </w:pBdr>
               <w:cnfStyle w:val="000000000000" w:firstRow="0" w:lastRow="0" w:firstColumn="0" w:lastColumn="0" w:oddVBand="0" w:evenVBand="0" w:oddHBand="0" w:evenHBand="0" w:firstRowFirstColumn="0" w:firstRowLastColumn="0" w:lastRowFirstColumn="0" w:lastRowLastColumn="0"/>
-            </w:pPr>
-            <w:r>
+              <w:rPr>
+                <w:sz w:val="24"/>
+              </w:rPr>
+            </w:pPr>
+            <w:r>
+              <w:rPr>
+                <w:sz w:val="24"/>
+              </w:rPr>
               <w:t>Usuarios prueba</w:t>
             </w:r>
           </w:p>
@@ -3331,8 +5211,14 @@
           <w:p>
             <w:pPr>
               <w:cnfStyle w:val="000000000000" w:firstRow="0" w:lastRow="0" w:firstColumn="0" w:lastColumn="0" w:oddVBand="0" w:evenVBand="0" w:oddHBand="0" w:evenHBand="0" w:firstRowFirstColumn="0" w:firstRowLastColumn="0" w:lastRowFirstColumn="0" w:lastRowLastColumn="0"/>
-            </w:pPr>
-            <w:r>
+              <w:rPr>
+                <w:sz w:val="24"/>
+              </w:rPr>
+            </w:pPr>
+            <w:r>
+              <w:rPr>
+                <w:sz w:val="24"/>
+              </w:rPr>
               <w:t>Encargados de probar el sistema antes de su publicación, con el fin de tener un punto de vista ajeno al equipo de desarrollo</w:t>
             </w:r>
           </w:p>
@@ -3345,7 +5231,15 @@
             <w:tcW w:w="1555" w:type="dxa"/>
           </w:tcPr>
           <w:p>
-            <w:r>
+            <w:pPr>
+              <w:rPr>
+                <w:sz w:val="24"/>
+              </w:rPr>
+            </w:pPr>
+            <w:r>
+              <w:rPr>
+                <w:sz w:val="24"/>
+              </w:rPr>
               <w:t>202105</w:t>
             </w:r>
           </w:p>
@@ -3364,8 +5258,14 @@
                 <w:between w:val="nil"/>
               </w:pBdr>
               <w:cnfStyle w:val="000000000000" w:firstRow="0" w:lastRow="0" w:firstColumn="0" w:lastColumn="0" w:oddVBand="0" w:evenVBand="0" w:oddHBand="0" w:evenHBand="0" w:firstRowFirstColumn="0" w:firstRowLastColumn="0" w:lastRowFirstColumn="0" w:lastRowLastColumn="0"/>
-            </w:pPr>
-            <w:r>
+              <w:rPr>
+                <w:sz w:val="24"/>
+              </w:rPr>
+            </w:pPr>
+            <w:r>
+              <w:rPr>
+                <w:sz w:val="24"/>
+              </w:rPr>
               <w:t>Usuarios</w:t>
             </w:r>
           </w:p>
@@ -3377,8 +5277,14 @@
           <w:p>
             <w:pPr>
               <w:cnfStyle w:val="000000000000" w:firstRow="0" w:lastRow="0" w:firstColumn="0" w:lastColumn="0" w:oddVBand="0" w:evenVBand="0" w:oddHBand="0" w:evenHBand="0" w:firstRowFirstColumn="0" w:firstRowLastColumn="0" w:lastRowFirstColumn="0" w:lastRowLastColumn="0"/>
-            </w:pPr>
-            <w:r>
+              <w:rPr>
+                <w:sz w:val="24"/>
+              </w:rPr>
+            </w:pPr>
+            <w:r>
+              <w:rPr>
+                <w:sz w:val="24"/>
+              </w:rPr>
               <w:t>Quienes serán beneficiados por la creación y desarrollo del programa.</w:t>
             </w:r>
           </w:p>
@@ -3391,7 +5297,15 @@
             <w:tcW w:w="1555" w:type="dxa"/>
           </w:tcPr>
           <w:p>
-            <w:r>
+            <w:pPr>
+              <w:rPr>
+                <w:sz w:val="24"/>
+              </w:rPr>
+            </w:pPr>
+            <w:r>
+              <w:rPr>
+                <w:sz w:val="24"/>
+              </w:rPr>
               <w:t>202106</w:t>
             </w:r>
           </w:p>
@@ -3410,8 +5324,14 @@
                 <w:between w:val="nil"/>
               </w:pBdr>
               <w:cnfStyle w:val="000000000000" w:firstRow="0" w:lastRow="0" w:firstColumn="0" w:lastColumn="0" w:oddVBand="0" w:evenVBand="0" w:oddHBand="0" w:evenHBand="0" w:firstRowFirstColumn="0" w:firstRowLastColumn="0" w:lastRowFirstColumn="0" w:lastRowLastColumn="0"/>
-            </w:pPr>
-            <w:r>
+              <w:rPr>
+                <w:sz w:val="24"/>
+              </w:rPr>
+            </w:pPr>
+            <w:r>
+              <w:rPr>
+                <w:sz w:val="24"/>
+              </w:rPr>
               <w:t>Encargado del inventario</w:t>
             </w:r>
           </w:p>
@@ -3423,21 +5343,27 @@
           <w:p>
             <w:pPr>
               <w:cnfStyle w:val="000000000000" w:firstRow="0" w:lastRow="0" w:firstColumn="0" w:lastColumn="0" w:oddVBand="0" w:evenVBand="0" w:oddHBand="0" w:evenHBand="0" w:firstRowFirstColumn="0" w:firstRowLastColumn="0" w:lastRowFirstColumn="0" w:lastRowLastColumn="0"/>
-            </w:pPr>
-            <w:r>
+              <w:rPr>
+                <w:sz w:val="24"/>
+              </w:rPr>
+            </w:pPr>
+            <w:r>
+              <w:rPr>
+                <w:sz w:val="24"/>
+              </w:rPr>
               <w:t xml:space="preserve">Se encarga de solucionar posibles </w:t>
             </w:r>
-            <w:proofErr w:type="spellStart"/>
-            <w:r>
-              <w:t>problebas</w:t>
-            </w:r>
-            <w:proofErr w:type="spellEnd"/>
-            <w:r>
-              <w:t xml:space="preserve"> de la optimización y automatización del sistema </w:t>
-            </w:r>
-            <w:r>
-              <w:lastRenderedPageBreak/>
-              <w:t>referente a los productos.</w:t>
+            <w:r>
+              <w:rPr>
+                <w:sz w:val="24"/>
+              </w:rPr>
+              <w:t>problemas</w:t>
+            </w:r>
+            <w:r>
+              <w:rPr>
+                <w:sz w:val="24"/>
+              </w:rPr>
+              <w:t xml:space="preserve"> de la optimización y automatización del sistema referente a los productos.</w:t>
             </w:r>
           </w:p>
         </w:tc>
@@ -3449,8 +5375,15 @@
             <w:tcW w:w="1555" w:type="dxa"/>
           </w:tcPr>
           <w:p>
-            <w:r>
-              <w:lastRenderedPageBreak/>
+            <w:pPr>
+              <w:rPr>
+                <w:sz w:val="24"/>
+              </w:rPr>
+            </w:pPr>
+            <w:r>
+              <w:rPr>
+                <w:sz w:val="24"/>
+              </w:rPr>
               <w:t>202107</w:t>
             </w:r>
           </w:p>
@@ -3469,8 +5402,14 @@
                 <w:between w:val="nil"/>
               </w:pBdr>
               <w:cnfStyle w:val="000000000000" w:firstRow="0" w:lastRow="0" w:firstColumn="0" w:lastColumn="0" w:oddVBand="0" w:evenVBand="0" w:oddHBand="0" w:evenHBand="0" w:firstRowFirstColumn="0" w:firstRowLastColumn="0" w:lastRowFirstColumn="0" w:lastRowLastColumn="0"/>
-            </w:pPr>
-            <w:r>
+              <w:rPr>
+                <w:sz w:val="24"/>
+              </w:rPr>
+            </w:pPr>
+            <w:r>
+              <w:rPr>
+                <w:sz w:val="24"/>
+              </w:rPr>
               <w:t>Equipo de Mantenimiento</w:t>
             </w:r>
           </w:p>
@@ -3482,8 +5421,14 @@
           <w:p>
             <w:pPr>
               <w:cnfStyle w:val="000000000000" w:firstRow="0" w:lastRow="0" w:firstColumn="0" w:lastColumn="0" w:oddVBand="0" w:evenVBand="0" w:oddHBand="0" w:evenHBand="0" w:firstRowFirstColumn="0" w:firstRowLastColumn="0" w:lastRowFirstColumn="0" w:lastRowLastColumn="0"/>
-            </w:pPr>
-            <w:r>
+              <w:rPr>
+                <w:sz w:val="24"/>
+              </w:rPr>
+            </w:pPr>
+            <w:r>
+              <w:rPr>
+                <w:sz w:val="24"/>
+              </w:rPr>
               <w:t>En caso de problemas con el inventario o gestión de usuarios, el equipo de mantenimiento se encargara de comunicar y trabajar en conjunto con los desarrolladores y/o los encargados del inventario.</w:t>
             </w:r>
           </w:p>
@@ -3496,7 +5441,15 @@
             <w:tcW w:w="1555" w:type="dxa"/>
           </w:tcPr>
           <w:p>
-            <w:r>
+            <w:pPr>
+              <w:rPr>
+                <w:sz w:val="24"/>
+              </w:rPr>
+            </w:pPr>
+            <w:r>
+              <w:rPr>
+                <w:sz w:val="24"/>
+              </w:rPr>
               <w:t>202108</w:t>
             </w:r>
           </w:p>
@@ -3515,8 +5468,14 @@
                 <w:between w:val="nil"/>
               </w:pBdr>
               <w:cnfStyle w:val="000000000000" w:firstRow="0" w:lastRow="0" w:firstColumn="0" w:lastColumn="0" w:oddVBand="0" w:evenVBand="0" w:oddHBand="0" w:evenHBand="0" w:firstRowFirstColumn="0" w:firstRowLastColumn="0" w:lastRowFirstColumn="0" w:lastRowLastColumn="0"/>
-            </w:pPr>
-            <w:r>
+              <w:rPr>
+                <w:sz w:val="24"/>
+              </w:rPr>
+            </w:pPr>
+            <w:r>
+              <w:rPr>
+                <w:sz w:val="24"/>
+              </w:rPr>
               <w:t>Equipo de análisis</w:t>
             </w:r>
           </w:p>
@@ -3528,16 +5487,26 @@
           <w:p>
             <w:pPr>
               <w:cnfStyle w:val="000000000000" w:firstRow="0" w:lastRow="0" w:firstColumn="0" w:lastColumn="0" w:oddVBand="0" w:evenVBand="0" w:oddHBand="0" w:evenHBand="0" w:firstRowFirstColumn="0" w:firstRowLastColumn="0" w:lastRowFirstColumn="0" w:lastRowLastColumn="0"/>
-            </w:pPr>
-            <w:r>
+              <w:rPr>
+                <w:sz w:val="24"/>
+              </w:rPr>
+            </w:pPr>
+            <w:r>
+              <w:rPr>
+                <w:sz w:val="24"/>
+              </w:rPr>
               <w:t xml:space="preserve">Este recabara toda la información obtenida de los usuarios, dadas sus compras, las juntara para tener una visión </w:t>
             </w:r>
-            <w:proofErr w:type="spellStart"/>
-            <w:r>
-              <w:t>mas</w:t>
-            </w:r>
-            <w:proofErr w:type="spellEnd"/>
-            <w:r>
+            <w:r>
+              <w:rPr>
+                <w:sz w:val="24"/>
+              </w:rPr>
+              <w:t>más</w:t>
+            </w:r>
+            <w:r>
+              <w:rPr>
+                <w:sz w:val="24"/>
+              </w:rPr>
               <w:t xml:space="preserve"> clara de la situación actual.</w:t>
             </w:r>
           </w:p>
@@ -3550,7 +5519,15 @@
             <w:tcW w:w="1555" w:type="dxa"/>
           </w:tcPr>
           <w:p>
-            <w:r>
+            <w:pPr>
+              <w:rPr>
+                <w:sz w:val="24"/>
+              </w:rPr>
+            </w:pPr>
+            <w:r>
+              <w:rPr>
+                <w:sz w:val="24"/>
+              </w:rPr>
               <w:t>202109</w:t>
             </w:r>
           </w:p>
@@ -3569,8 +5546,14 @@
                 <w:between w:val="nil"/>
               </w:pBdr>
               <w:cnfStyle w:val="000000000000" w:firstRow="0" w:lastRow="0" w:firstColumn="0" w:lastColumn="0" w:oddVBand="0" w:evenVBand="0" w:oddHBand="0" w:evenHBand="0" w:firstRowFirstColumn="0" w:firstRowLastColumn="0" w:lastRowFirstColumn="0" w:lastRowLastColumn="0"/>
-            </w:pPr>
-            <w:r>
+              <w:rPr>
+                <w:sz w:val="24"/>
+              </w:rPr>
+            </w:pPr>
+            <w:r>
+              <w:rPr>
+                <w:sz w:val="24"/>
+              </w:rPr>
               <w:t>Equipo de planeación</w:t>
             </w:r>
           </w:p>
@@ -3582,24 +5565,38 @@
           <w:p>
             <w:pPr>
               <w:cnfStyle w:val="000000000000" w:firstRow="0" w:lastRow="0" w:firstColumn="0" w:lastColumn="0" w:oddVBand="0" w:evenVBand="0" w:oddHBand="0" w:evenHBand="0" w:firstRowFirstColumn="0" w:firstRowLastColumn="0" w:lastRowFirstColumn="0" w:lastRowLastColumn="0"/>
-            </w:pPr>
-            <w:r>
+              <w:rPr>
+                <w:sz w:val="24"/>
+              </w:rPr>
+            </w:pPr>
+            <w:r>
+              <w:rPr>
+                <w:sz w:val="24"/>
+              </w:rPr>
               <w:t xml:space="preserve">Trabaja en conjunto con el equipo de análisis, este recolectara los datos analizados por el </w:t>
             </w:r>
-            <w:proofErr w:type="spellStart"/>
-            <w:r>
-              <w:t>quipo</w:t>
-            </w:r>
-            <w:proofErr w:type="spellEnd"/>
-            <w:r>
+            <w:r>
+              <w:rPr>
+                <w:sz w:val="24"/>
+              </w:rPr>
+              <w:t>equipo</w:t>
+            </w:r>
+            <w:r>
+              <w:rPr>
+                <w:sz w:val="24"/>
+              </w:rPr>
               <w:t xml:space="preserve"> de análisis para planificar una respuesta de acción con el fin de priorizar los productos que den </w:t>
             </w:r>
-            <w:proofErr w:type="spellStart"/>
-            <w:r>
-              <w:t>mas</w:t>
-            </w:r>
-            <w:proofErr w:type="spellEnd"/>
-            <w:r>
+            <w:r>
+              <w:rPr>
+                <w:sz w:val="24"/>
+              </w:rPr>
+              <w:t>más</w:t>
+            </w:r>
+            <w:r>
+              <w:rPr>
+                <w:sz w:val="24"/>
+              </w:rPr>
               <w:t xml:space="preserve"> beneficio para así incrementar los beneficios obtenidos de la empresa.</w:t>
             </w:r>
           </w:p>
@@ -3612,7 +5609,16 @@
             <w:tcW w:w="1555" w:type="dxa"/>
           </w:tcPr>
           <w:p>
-            <w:r>
+            <w:pPr>
+              <w:rPr>
+                <w:sz w:val="24"/>
+              </w:rPr>
+            </w:pPr>
+            <w:r>
+              <w:rPr>
+                <w:sz w:val="24"/>
+              </w:rPr>
+              <w:lastRenderedPageBreak/>
               <w:t>202110</w:t>
             </w:r>
           </w:p>
@@ -3631,8 +5637,14 @@
                 <w:between w:val="nil"/>
               </w:pBdr>
               <w:cnfStyle w:val="000000000000" w:firstRow="0" w:lastRow="0" w:firstColumn="0" w:lastColumn="0" w:oddVBand="0" w:evenVBand="0" w:oddHBand="0" w:evenHBand="0" w:firstRowFirstColumn="0" w:firstRowLastColumn="0" w:lastRowFirstColumn="0" w:lastRowLastColumn="0"/>
-            </w:pPr>
-            <w:r>
+              <w:rPr>
+                <w:sz w:val="24"/>
+              </w:rPr>
+            </w:pPr>
+            <w:r>
+              <w:rPr>
+                <w:sz w:val="24"/>
+              </w:rPr>
               <w:t>Cines</w:t>
             </w:r>
           </w:p>
@@ -3644,35 +5656,54 @@
           <w:p>
             <w:pPr>
               <w:cnfStyle w:val="000000000000" w:firstRow="0" w:lastRow="0" w:firstColumn="0" w:lastColumn="0" w:oddVBand="0" w:evenVBand="0" w:oddHBand="0" w:evenHBand="0" w:firstRowFirstColumn="0" w:firstRowLastColumn="0" w:lastRowFirstColumn="0" w:lastRowLastColumn="0"/>
-            </w:pPr>
-            <w:r>
+              <w:rPr>
+                <w:sz w:val="24"/>
+              </w:rPr>
+            </w:pPr>
+            <w:r>
+              <w:rPr>
+                <w:sz w:val="24"/>
+              </w:rPr>
               <w:t>Estos serán afectados directamente por el sistema, dado que el programa trabajara en conjunto con estos.</w:t>
             </w:r>
           </w:p>
         </w:tc>
       </w:tr>
     </w:tbl>
-    <w:p/>
     <w:p>
       <w:pPr>
         <w:pStyle w:val="Ttulo2"/>
       </w:pPr>
-      <w:bookmarkStart w:id="14" w:name="_heading=h.lnxbz9" w:colFirst="0" w:colLast="0"/>
-      <w:bookmarkEnd w:id="14"/>
+      <w:bookmarkStart w:id="13" w:name="_heading=h.lnxbz9" w:colFirst="0" w:colLast="0"/>
+      <w:bookmarkEnd w:id="13"/>
       <w:r>
         <w:t>5.2 Entorno de operación</w:t>
       </w:r>
     </w:p>
-    <w:p/>
     <w:p>
+      <w:pPr>
+        <w:rPr>
+          <w:sz w:val="24"/>
+        </w:rPr>
+      </w:pPr>
       <w:r>
+        <w:t xml:space="preserve">Aquí </w:t>
+      </w:r>
+      <w:r>
+        <w:rPr>
+          <w:sz w:val="24"/>
+        </w:rPr>
+        <w:t>agregar el diagrama de contexto del sistema que se va a desarrollar</w:t>
+      </w:r>
+      <w:r>
         <w:rPr>
           <w:noProof/>
+          <w:sz w:val="24"/>
         </w:rPr>
         <mc:AlternateContent>
           <mc:Choice Requires="wpg">
             <w:drawing>
-              <wp:anchor distT="0" distB="0" distL="114300" distR="114300" simplePos="0" relativeHeight="251659264" behindDoc="0" locked="0" layoutInCell="1" allowOverlap="1" wp14:anchorId="0F300065" wp14:editId="3F8BEAD9">
+              <wp:anchor distT="0" distB="0" distL="114300" distR="114300" simplePos="0" relativeHeight="251659264" behindDoc="0" locked="0" layoutInCell="1" allowOverlap="1" wp14:anchorId="6CC87223" wp14:editId="60CF9B81">
                 <wp:simplePos x="0" y="0"/>
                 <wp:positionH relativeFrom="page">
                   <wp:align>left</wp:align>
@@ -3686,7 +5717,7 @@
                 <wp:docPr id="70" name="Grupo 69">
                   <a:extLst xmlns:a="http://schemas.openxmlformats.org/drawingml/2006/main">
                     <a:ext uri="{FF2B5EF4-FFF2-40B4-BE49-F238E27FC236}">
-                      <a16:creationId xmlns:a16="http://schemas.microsoft.com/office/drawing/2014/main" xmlns:w16se="http://schemas.microsoft.com/office/word/2015/wordml/symex" xmlns:w16sdtdh="http://schemas.microsoft.com/office/word/2020/wordml/sdtdatahash" xmlns:w16="http://schemas.microsoft.com/office/word/2018/wordml" xmlns:w16cid="http://schemas.microsoft.com/office/word/2016/wordml/cid" xmlns:w16cex="http://schemas.microsoft.com/office/word/2018/wordml/cex" xmlns:w15="http://schemas.microsoft.com/office/word/2012/wordml" xmlns:w="http://schemas.openxmlformats.org/wordprocessingml/2006/main" xmlns:w10="urn:schemas-microsoft-com:office:word" xmlns:v="urn:schemas-microsoft-com:vml" xmlns:o="urn:schemas-microsoft-com:office:office" xmlns:am3d="http://schemas.microsoft.com/office/drawing/2017/model3d" xmlns:aink="http://schemas.microsoft.com/office/drawing/2016/ink" xmlns:cx8="http://schemas.microsoft.com/office/drawing/2016/5/14/chartex" xmlns:cx7="http://schemas.microsoft.com/office/drawing/2016/5/13/chartex" xmlns:cx6="http://schemas.microsoft.com/office/drawing/2016/5/12/chartex" xmlns:cx5="http://schemas.microsoft.com/office/drawing/2016/5/11/chartex" xmlns:cx4="http://schemas.microsoft.com/office/drawing/2016/5/10/chartex" xmlns:cx3="http://schemas.microsoft.com/office/drawing/2016/5/9/chartex" xmlns:cx2="http://schemas.microsoft.com/office/drawing/2015/10/21/chartex" xmlns:cx1="http://schemas.microsoft.com/office/drawing/2015/9/8/chartex" xmlns:cx="http://schemas.microsoft.com/office/drawing/2014/chartex" xmlns="" id="{E3A85DAA-D1CF-429A-BB14-9663AACD6BB4}"/>
+                      <a16:creationId xmlns="" xmlns:cx="http://schemas.microsoft.com/office/drawing/2014/chartex" xmlns:cx1="http://schemas.microsoft.com/office/drawing/2015/9/8/chartex" xmlns:cx2="http://schemas.microsoft.com/office/drawing/2015/10/21/chartex" xmlns:cx3="http://schemas.microsoft.com/office/drawing/2016/5/9/chartex" xmlns:cx4="http://schemas.microsoft.com/office/drawing/2016/5/10/chartex" xmlns:cx5="http://schemas.microsoft.com/office/drawing/2016/5/11/chartex" xmlns:cx6="http://schemas.microsoft.com/office/drawing/2016/5/12/chartex" xmlns:cx7="http://schemas.microsoft.com/office/drawing/2016/5/13/chartex" xmlns:cx8="http://schemas.microsoft.com/office/drawing/2016/5/14/chartex" xmlns:aink="http://schemas.microsoft.com/office/drawing/2016/ink" xmlns:am3d="http://schemas.microsoft.com/office/drawing/2017/model3d" xmlns:o="urn:schemas-microsoft-com:office:office" xmlns:v="urn:schemas-microsoft-com:vml" xmlns:w10="urn:schemas-microsoft-com:office:word" xmlns:w="http://schemas.openxmlformats.org/wordprocessingml/2006/main" xmlns:w15="http://schemas.microsoft.com/office/word/2012/wordml" xmlns:w16cex="http://schemas.microsoft.com/office/word/2018/wordml/cex" xmlns:w16cid="http://schemas.microsoft.com/office/word/2016/wordml/cid" xmlns:w16="http://schemas.microsoft.com/office/word/2018/wordml" xmlns:w16sdtdh="http://schemas.microsoft.com/office/word/2020/wordml/sdtdatahash" xmlns:w16se="http://schemas.microsoft.com/office/word/2015/wordml/symex" xmlns:a16="http://schemas.microsoft.com/office/drawing/2014/main" id="{E3A85DAA-D1CF-429A-BB14-9663AACD6BB4}"/>
                     </a:ext>
                   </a:extLst>
                 </wp:docPr>
@@ -3707,7 +5738,7 @@
                         <wps:cNvPr id="2" name="Elipse 2" descr="f">
                           <a:extLst>
                             <a:ext uri="{FF2B5EF4-FFF2-40B4-BE49-F238E27FC236}">
-                              <a16:creationId xmlns:a16="http://schemas.microsoft.com/office/drawing/2014/main" xmlns:w16se="http://schemas.microsoft.com/office/word/2015/wordml/symex" xmlns:w16sdtdh="http://schemas.microsoft.com/office/word/2020/wordml/sdtdatahash" xmlns:w16="http://schemas.microsoft.com/office/word/2018/wordml" xmlns:w16cid="http://schemas.microsoft.com/office/word/2016/wordml/cid" xmlns:w16cex="http://schemas.microsoft.com/office/word/2018/wordml/cex" xmlns:w15="http://schemas.microsoft.com/office/word/2012/wordml" xmlns:w="http://schemas.openxmlformats.org/wordprocessingml/2006/main" xmlns:w10="urn:schemas-microsoft-com:office:word" xmlns:v="urn:schemas-microsoft-com:vml" xmlns:o="urn:schemas-microsoft-com:office:office" xmlns:am3d="http://schemas.microsoft.com/office/drawing/2017/model3d" xmlns:aink="http://schemas.microsoft.com/office/drawing/2016/ink" xmlns:cx8="http://schemas.microsoft.com/office/drawing/2016/5/14/chartex" xmlns:cx7="http://schemas.microsoft.com/office/drawing/2016/5/13/chartex" xmlns:cx6="http://schemas.microsoft.com/office/drawing/2016/5/12/chartex" xmlns:cx5="http://schemas.microsoft.com/office/drawing/2016/5/11/chartex" xmlns:cx4="http://schemas.microsoft.com/office/drawing/2016/5/10/chartex" xmlns:cx3="http://schemas.microsoft.com/office/drawing/2016/5/9/chartex" xmlns:cx2="http://schemas.microsoft.com/office/drawing/2015/10/21/chartex" xmlns:cx1="http://schemas.microsoft.com/office/drawing/2015/9/8/chartex" xmlns:cx="http://schemas.microsoft.com/office/drawing/2014/chartex" xmlns="" id="{F6098E6C-F706-4B30-B7C9-930BB9E0C11B}"/>
+                              <a16:creationId xmlns="" xmlns:cx="http://schemas.microsoft.com/office/drawing/2014/chartex" xmlns:cx1="http://schemas.microsoft.com/office/drawing/2015/9/8/chartex" xmlns:cx2="http://schemas.microsoft.com/office/drawing/2015/10/21/chartex" xmlns:cx3="http://schemas.microsoft.com/office/drawing/2016/5/9/chartex" xmlns:cx4="http://schemas.microsoft.com/office/drawing/2016/5/10/chartex" xmlns:cx5="http://schemas.microsoft.com/office/drawing/2016/5/11/chartex" xmlns:cx6="http://schemas.microsoft.com/office/drawing/2016/5/12/chartex" xmlns:cx7="http://schemas.microsoft.com/office/drawing/2016/5/13/chartex" xmlns:cx8="http://schemas.microsoft.com/office/drawing/2016/5/14/chartex" xmlns:aink="http://schemas.microsoft.com/office/drawing/2016/ink" xmlns:am3d="http://schemas.microsoft.com/office/drawing/2017/model3d" xmlns:o="urn:schemas-microsoft-com:office:office" xmlns:v="urn:schemas-microsoft-com:vml" xmlns:w10="urn:schemas-microsoft-com:office:word" xmlns:w="http://schemas.openxmlformats.org/wordprocessingml/2006/main" xmlns:w15="http://schemas.microsoft.com/office/word/2012/wordml" xmlns:w16cex="http://schemas.microsoft.com/office/word/2018/wordml/cex" xmlns:w16cid="http://schemas.microsoft.com/office/word/2016/wordml/cid" xmlns:w16="http://schemas.microsoft.com/office/word/2018/wordml" xmlns:w16sdtdh="http://schemas.microsoft.com/office/word/2020/wordml/sdtdatahash" xmlns:w16se="http://schemas.microsoft.com/office/word/2015/wordml/symex" xmlns:a16="http://schemas.microsoft.com/office/drawing/2014/main" id="{F6098E6C-F706-4B30-B7C9-930BB9E0C11B}"/>
                             </a:ext>
                           </a:extLst>
                         </wps:cNvPr>
@@ -3777,7 +5808,7 @@
                         <wps:cNvPr id="3" name="Rectángulo 3">
                           <a:extLst>
                             <a:ext uri="{FF2B5EF4-FFF2-40B4-BE49-F238E27FC236}">
-                              <a16:creationId xmlns:a16="http://schemas.microsoft.com/office/drawing/2014/main" xmlns:w16se="http://schemas.microsoft.com/office/word/2015/wordml/symex" xmlns:w16sdtdh="http://schemas.microsoft.com/office/word/2020/wordml/sdtdatahash" xmlns:w16="http://schemas.microsoft.com/office/word/2018/wordml" xmlns:w16cid="http://schemas.microsoft.com/office/word/2016/wordml/cid" xmlns:w16cex="http://schemas.microsoft.com/office/word/2018/wordml/cex" xmlns:w15="http://schemas.microsoft.com/office/word/2012/wordml" xmlns:w="http://schemas.openxmlformats.org/wordprocessingml/2006/main" xmlns:w10="urn:schemas-microsoft-com:office:word" xmlns:v="urn:schemas-microsoft-com:vml" xmlns:o="urn:schemas-microsoft-com:office:office" xmlns:am3d="http://schemas.microsoft.com/office/drawing/2017/model3d" xmlns:aink="http://schemas.microsoft.com/office/drawing/2016/ink" xmlns:cx8="http://schemas.microsoft.com/office/drawing/2016/5/14/chartex" xmlns:cx7="http://schemas.microsoft.com/office/drawing/2016/5/13/chartex" xmlns:cx6="http://schemas.microsoft.com/office/drawing/2016/5/12/chartex" xmlns:cx5="http://schemas.microsoft.com/office/drawing/2016/5/11/chartex" xmlns:cx4="http://schemas.microsoft.com/office/drawing/2016/5/10/chartex" xmlns:cx3="http://schemas.microsoft.com/office/drawing/2016/5/9/chartex" xmlns:cx2="http://schemas.microsoft.com/office/drawing/2015/10/21/chartex" xmlns:cx1="http://schemas.microsoft.com/office/drawing/2015/9/8/chartex" xmlns:cx="http://schemas.microsoft.com/office/drawing/2014/chartex" xmlns="" id="{7ABB1172-1F4C-456B-A459-FB153EDAD2A6}"/>
+                              <a16:creationId xmlns="" xmlns:cx="http://schemas.microsoft.com/office/drawing/2014/chartex" xmlns:cx1="http://schemas.microsoft.com/office/drawing/2015/9/8/chartex" xmlns:cx2="http://schemas.microsoft.com/office/drawing/2015/10/21/chartex" xmlns:cx3="http://schemas.microsoft.com/office/drawing/2016/5/9/chartex" xmlns:cx4="http://schemas.microsoft.com/office/drawing/2016/5/10/chartex" xmlns:cx5="http://schemas.microsoft.com/office/drawing/2016/5/11/chartex" xmlns:cx6="http://schemas.microsoft.com/office/drawing/2016/5/12/chartex" xmlns:cx7="http://schemas.microsoft.com/office/drawing/2016/5/13/chartex" xmlns:cx8="http://schemas.microsoft.com/office/drawing/2016/5/14/chartex" xmlns:aink="http://schemas.microsoft.com/office/drawing/2016/ink" xmlns:am3d="http://schemas.microsoft.com/office/drawing/2017/model3d" xmlns:o="urn:schemas-microsoft-com:office:office" xmlns:v="urn:schemas-microsoft-com:vml" xmlns:w10="urn:schemas-microsoft-com:office:word" xmlns:w="http://schemas.openxmlformats.org/wordprocessingml/2006/main" xmlns:w15="http://schemas.microsoft.com/office/word/2012/wordml" xmlns:w16cex="http://schemas.microsoft.com/office/word/2018/wordml/cex" xmlns:w16cid="http://schemas.microsoft.com/office/word/2016/wordml/cid" xmlns:w16="http://schemas.microsoft.com/office/word/2018/wordml" xmlns:w16sdtdh="http://schemas.microsoft.com/office/word/2020/wordml/sdtdatahash" xmlns:w16se="http://schemas.microsoft.com/office/word/2015/wordml/symex" xmlns:a16="http://schemas.microsoft.com/office/drawing/2014/main" id="{7ABB1172-1F4C-456B-A459-FB153EDAD2A6}"/>
                             </a:ext>
                           </a:extLst>
                         </wps:cNvPr>
@@ -3847,7 +5878,7 @@
                         <wps:cNvPr id="4" name="Conector recto de flecha 4">
                           <a:extLst>
                             <a:ext uri="{FF2B5EF4-FFF2-40B4-BE49-F238E27FC236}">
-                              <a16:creationId xmlns:a16="http://schemas.microsoft.com/office/drawing/2014/main" xmlns:w16se="http://schemas.microsoft.com/office/word/2015/wordml/symex" xmlns:w16sdtdh="http://schemas.microsoft.com/office/word/2020/wordml/sdtdatahash" xmlns:w16="http://schemas.microsoft.com/office/word/2018/wordml" xmlns:w16cid="http://schemas.microsoft.com/office/word/2016/wordml/cid" xmlns:w16cex="http://schemas.microsoft.com/office/word/2018/wordml/cex" xmlns:w15="http://schemas.microsoft.com/office/word/2012/wordml" xmlns:w="http://schemas.openxmlformats.org/wordprocessingml/2006/main" xmlns:w10="urn:schemas-microsoft-com:office:word" xmlns:v="urn:schemas-microsoft-com:vml" xmlns:o="urn:schemas-microsoft-com:office:office" xmlns:am3d="http://schemas.microsoft.com/office/drawing/2017/model3d" xmlns:aink="http://schemas.microsoft.com/office/drawing/2016/ink" xmlns:cx8="http://schemas.microsoft.com/office/drawing/2016/5/14/chartex" xmlns:cx7="http://schemas.microsoft.com/office/drawing/2016/5/13/chartex" xmlns:cx6="http://schemas.microsoft.com/office/drawing/2016/5/12/chartex" xmlns:cx5="http://schemas.microsoft.com/office/drawing/2016/5/11/chartex" xmlns:cx4="http://schemas.microsoft.com/office/drawing/2016/5/10/chartex" xmlns:cx3="http://schemas.microsoft.com/office/drawing/2016/5/9/chartex" xmlns:cx2="http://schemas.microsoft.com/office/drawing/2015/10/21/chartex" xmlns:cx1="http://schemas.microsoft.com/office/drawing/2015/9/8/chartex" xmlns:cx="http://schemas.microsoft.com/office/drawing/2014/chartex" xmlns="" id="{82D59A3F-982A-4726-B740-563E478C0E33}"/>
+                              <a16:creationId xmlns="" xmlns:cx="http://schemas.microsoft.com/office/drawing/2014/chartex" xmlns:cx1="http://schemas.microsoft.com/office/drawing/2015/9/8/chartex" xmlns:cx2="http://schemas.microsoft.com/office/drawing/2015/10/21/chartex" xmlns:cx3="http://schemas.microsoft.com/office/drawing/2016/5/9/chartex" xmlns:cx4="http://schemas.microsoft.com/office/drawing/2016/5/10/chartex" xmlns:cx5="http://schemas.microsoft.com/office/drawing/2016/5/11/chartex" xmlns:cx6="http://schemas.microsoft.com/office/drawing/2016/5/12/chartex" xmlns:cx7="http://schemas.microsoft.com/office/drawing/2016/5/13/chartex" xmlns:cx8="http://schemas.microsoft.com/office/drawing/2016/5/14/chartex" xmlns:aink="http://schemas.microsoft.com/office/drawing/2016/ink" xmlns:am3d="http://schemas.microsoft.com/office/drawing/2017/model3d" xmlns:o="urn:schemas-microsoft-com:office:office" xmlns:v="urn:schemas-microsoft-com:vml" xmlns:w10="urn:schemas-microsoft-com:office:word" xmlns:w="http://schemas.openxmlformats.org/wordprocessingml/2006/main" xmlns:w15="http://schemas.microsoft.com/office/word/2012/wordml" xmlns:w16cex="http://schemas.microsoft.com/office/word/2018/wordml/cex" xmlns:w16cid="http://schemas.microsoft.com/office/word/2016/wordml/cid" xmlns:w16="http://schemas.microsoft.com/office/word/2018/wordml" xmlns:w16sdtdh="http://schemas.microsoft.com/office/word/2020/wordml/sdtdatahash" xmlns:w16se="http://schemas.microsoft.com/office/word/2015/wordml/symex" xmlns:a16="http://schemas.microsoft.com/office/drawing/2014/main" id="{82D59A3F-982A-4726-B740-563E478C0E33}"/>
                             </a:ext>
                           </a:extLst>
                         </wps:cNvPr>
@@ -3890,7 +5921,7 @@
                         <wps:cNvPr id="5" name="Conector recto de flecha 5">
                           <a:extLst>
                             <a:ext uri="{FF2B5EF4-FFF2-40B4-BE49-F238E27FC236}">
-                              <a16:creationId xmlns:a16="http://schemas.microsoft.com/office/drawing/2014/main" xmlns:w16se="http://schemas.microsoft.com/office/word/2015/wordml/symex" xmlns:w16sdtdh="http://schemas.microsoft.com/office/word/2020/wordml/sdtdatahash" xmlns:w16="http://schemas.microsoft.com/office/word/2018/wordml" xmlns:w16cid="http://schemas.microsoft.com/office/word/2016/wordml/cid" xmlns:w16cex="http://schemas.microsoft.com/office/word/2018/wordml/cex" xmlns:w15="http://schemas.microsoft.com/office/word/2012/wordml" xmlns:w="http://schemas.openxmlformats.org/wordprocessingml/2006/main" xmlns:w10="urn:schemas-microsoft-com:office:word" xmlns:v="urn:schemas-microsoft-com:vml" xmlns:o="urn:schemas-microsoft-com:office:office" xmlns:am3d="http://schemas.microsoft.com/office/drawing/2017/model3d" xmlns:aink="http://schemas.microsoft.com/office/drawing/2016/ink" xmlns:cx8="http://schemas.microsoft.com/office/drawing/2016/5/14/chartex" xmlns:cx7="http://schemas.microsoft.com/office/drawing/2016/5/13/chartex" xmlns:cx6="http://schemas.microsoft.com/office/drawing/2016/5/12/chartex" xmlns:cx5="http://schemas.microsoft.com/office/drawing/2016/5/11/chartex" xmlns:cx4="http://schemas.microsoft.com/office/drawing/2016/5/10/chartex" xmlns:cx3="http://schemas.microsoft.com/office/drawing/2016/5/9/chartex" xmlns:cx2="http://schemas.microsoft.com/office/drawing/2015/10/21/chartex" xmlns:cx1="http://schemas.microsoft.com/office/drawing/2015/9/8/chartex" xmlns:cx="http://schemas.microsoft.com/office/drawing/2014/chartex" xmlns="" id="{89A3E7E7-77EC-4CF9-BB6C-B9FA114A8ACC}"/>
+                              <a16:creationId xmlns="" xmlns:cx="http://schemas.microsoft.com/office/drawing/2014/chartex" xmlns:cx1="http://schemas.microsoft.com/office/drawing/2015/9/8/chartex" xmlns:cx2="http://schemas.microsoft.com/office/drawing/2015/10/21/chartex" xmlns:cx3="http://schemas.microsoft.com/office/drawing/2016/5/9/chartex" xmlns:cx4="http://schemas.microsoft.com/office/drawing/2016/5/10/chartex" xmlns:cx5="http://schemas.microsoft.com/office/drawing/2016/5/11/chartex" xmlns:cx6="http://schemas.microsoft.com/office/drawing/2016/5/12/chartex" xmlns:cx7="http://schemas.microsoft.com/office/drawing/2016/5/13/chartex" xmlns:cx8="http://schemas.microsoft.com/office/drawing/2016/5/14/chartex" xmlns:aink="http://schemas.microsoft.com/office/drawing/2016/ink" xmlns:am3d="http://schemas.microsoft.com/office/drawing/2017/model3d" xmlns:o="urn:schemas-microsoft-com:office:office" xmlns:v="urn:schemas-microsoft-com:vml" xmlns:w10="urn:schemas-microsoft-com:office:word" xmlns:w="http://schemas.openxmlformats.org/wordprocessingml/2006/main" xmlns:w15="http://schemas.microsoft.com/office/word/2012/wordml" xmlns:w16cex="http://schemas.microsoft.com/office/word/2018/wordml/cex" xmlns:w16cid="http://schemas.microsoft.com/office/word/2016/wordml/cid" xmlns:w16="http://schemas.microsoft.com/office/word/2018/wordml" xmlns:w16sdtdh="http://schemas.microsoft.com/office/word/2020/wordml/sdtdatahash" xmlns:w16se="http://schemas.microsoft.com/office/word/2015/wordml/symex" xmlns:a16="http://schemas.microsoft.com/office/drawing/2014/main" id="{89A3E7E7-77EC-4CF9-BB6C-B9FA114A8ACC}"/>
                             </a:ext>
                           </a:extLst>
                         </wps:cNvPr>
@@ -3933,7 +5964,7 @@
                         <wps:cNvPr id="6" name="CuadroTexto 9">
                           <a:extLst>
                             <a:ext uri="{FF2B5EF4-FFF2-40B4-BE49-F238E27FC236}">
-                              <a16:creationId xmlns:a16="http://schemas.microsoft.com/office/drawing/2014/main" xmlns:w16se="http://schemas.microsoft.com/office/word/2015/wordml/symex" xmlns:w16sdtdh="http://schemas.microsoft.com/office/word/2020/wordml/sdtdatahash" xmlns:w16="http://schemas.microsoft.com/office/word/2018/wordml" xmlns:w16cid="http://schemas.microsoft.com/office/word/2016/wordml/cid" xmlns:w16cex="http://schemas.microsoft.com/office/word/2018/wordml/cex" xmlns:w15="http://schemas.microsoft.com/office/word/2012/wordml" xmlns:w="http://schemas.openxmlformats.org/wordprocessingml/2006/main" xmlns:w10="urn:schemas-microsoft-com:office:word" xmlns:v="urn:schemas-microsoft-com:vml" xmlns:o="urn:schemas-microsoft-com:office:office" xmlns:am3d="http://schemas.microsoft.com/office/drawing/2017/model3d" xmlns:aink="http://schemas.microsoft.com/office/drawing/2016/ink" xmlns:cx8="http://schemas.microsoft.com/office/drawing/2016/5/14/chartex" xmlns:cx7="http://schemas.microsoft.com/office/drawing/2016/5/13/chartex" xmlns:cx6="http://schemas.microsoft.com/office/drawing/2016/5/12/chartex" xmlns:cx5="http://schemas.microsoft.com/office/drawing/2016/5/11/chartex" xmlns:cx4="http://schemas.microsoft.com/office/drawing/2016/5/10/chartex" xmlns:cx3="http://schemas.microsoft.com/office/drawing/2016/5/9/chartex" xmlns:cx2="http://schemas.microsoft.com/office/drawing/2015/10/21/chartex" xmlns:cx1="http://schemas.microsoft.com/office/drawing/2015/9/8/chartex" xmlns:cx="http://schemas.microsoft.com/office/drawing/2014/chartex" xmlns="" id="{C857C20C-C878-440C-BDE1-ABB9E502C7AF}"/>
+                              <a16:creationId xmlns="" xmlns:cx="http://schemas.microsoft.com/office/drawing/2014/chartex" xmlns:cx1="http://schemas.microsoft.com/office/drawing/2015/9/8/chartex" xmlns:cx2="http://schemas.microsoft.com/office/drawing/2015/10/21/chartex" xmlns:cx3="http://schemas.microsoft.com/office/drawing/2016/5/9/chartex" xmlns:cx4="http://schemas.microsoft.com/office/drawing/2016/5/10/chartex" xmlns:cx5="http://schemas.microsoft.com/office/drawing/2016/5/11/chartex" xmlns:cx6="http://schemas.microsoft.com/office/drawing/2016/5/12/chartex" xmlns:cx7="http://schemas.microsoft.com/office/drawing/2016/5/13/chartex" xmlns:cx8="http://schemas.microsoft.com/office/drawing/2016/5/14/chartex" xmlns:aink="http://schemas.microsoft.com/office/drawing/2016/ink" xmlns:am3d="http://schemas.microsoft.com/office/drawing/2017/model3d" xmlns:o="urn:schemas-microsoft-com:office:office" xmlns:v="urn:schemas-microsoft-com:vml" xmlns:w10="urn:schemas-microsoft-com:office:word" xmlns:w="http://schemas.openxmlformats.org/wordprocessingml/2006/main" xmlns:w15="http://schemas.microsoft.com/office/word/2012/wordml" xmlns:w16cex="http://schemas.microsoft.com/office/word/2018/wordml/cex" xmlns:w16cid="http://schemas.microsoft.com/office/word/2016/wordml/cid" xmlns:w16="http://schemas.microsoft.com/office/word/2018/wordml" xmlns:w16sdtdh="http://schemas.microsoft.com/office/word/2020/wordml/sdtdatahash" xmlns:w16se="http://schemas.microsoft.com/office/word/2015/wordml/symex" xmlns:a16="http://schemas.microsoft.com/office/drawing/2014/main" id="{C857C20C-C878-440C-BDE1-ABB9E502C7AF}"/>
                             </a:ext>
                           </a:extLst>
                         </wps:cNvPr>
@@ -3983,7 +6014,7 @@
                         <wps:cNvPr id="7" name="Rectángulo 7">
                           <a:extLst>
                             <a:ext uri="{FF2B5EF4-FFF2-40B4-BE49-F238E27FC236}">
-                              <a16:creationId xmlns:a16="http://schemas.microsoft.com/office/drawing/2014/main" xmlns:w16se="http://schemas.microsoft.com/office/word/2015/wordml/symex" xmlns:w16sdtdh="http://schemas.microsoft.com/office/word/2020/wordml/sdtdatahash" xmlns:w16="http://schemas.microsoft.com/office/word/2018/wordml" xmlns:w16cid="http://schemas.microsoft.com/office/word/2016/wordml/cid" xmlns:w16cex="http://schemas.microsoft.com/office/word/2018/wordml/cex" xmlns:w15="http://schemas.microsoft.com/office/word/2012/wordml" xmlns:w="http://schemas.openxmlformats.org/wordprocessingml/2006/main" xmlns:w10="urn:schemas-microsoft-com:office:word" xmlns:v="urn:schemas-microsoft-com:vml" xmlns:o="urn:schemas-microsoft-com:office:office" xmlns:am3d="http://schemas.microsoft.com/office/drawing/2017/model3d" xmlns:aink="http://schemas.microsoft.com/office/drawing/2016/ink" xmlns:cx8="http://schemas.microsoft.com/office/drawing/2016/5/14/chartex" xmlns:cx7="http://schemas.microsoft.com/office/drawing/2016/5/13/chartex" xmlns:cx6="http://schemas.microsoft.com/office/drawing/2016/5/12/chartex" xmlns:cx5="http://schemas.microsoft.com/office/drawing/2016/5/11/chartex" xmlns:cx4="http://schemas.microsoft.com/office/drawing/2016/5/10/chartex" xmlns:cx3="http://schemas.microsoft.com/office/drawing/2016/5/9/chartex" xmlns:cx2="http://schemas.microsoft.com/office/drawing/2015/10/21/chartex" xmlns:cx1="http://schemas.microsoft.com/office/drawing/2015/9/8/chartex" xmlns:cx="http://schemas.microsoft.com/office/drawing/2014/chartex" xmlns="" id="{0C95C334-9B5E-43FB-A140-23D5388F4A19}"/>
+                              <a16:creationId xmlns="" xmlns:cx="http://schemas.microsoft.com/office/drawing/2014/chartex" xmlns:cx1="http://schemas.microsoft.com/office/drawing/2015/9/8/chartex" xmlns:cx2="http://schemas.microsoft.com/office/drawing/2015/10/21/chartex" xmlns:cx3="http://schemas.microsoft.com/office/drawing/2016/5/9/chartex" xmlns:cx4="http://schemas.microsoft.com/office/drawing/2016/5/10/chartex" xmlns:cx5="http://schemas.microsoft.com/office/drawing/2016/5/11/chartex" xmlns:cx6="http://schemas.microsoft.com/office/drawing/2016/5/12/chartex" xmlns:cx7="http://schemas.microsoft.com/office/drawing/2016/5/13/chartex" xmlns:cx8="http://schemas.microsoft.com/office/drawing/2016/5/14/chartex" xmlns:aink="http://schemas.microsoft.com/office/drawing/2016/ink" xmlns:am3d="http://schemas.microsoft.com/office/drawing/2017/model3d" xmlns:o="urn:schemas-microsoft-com:office:office" xmlns:v="urn:schemas-microsoft-com:vml" xmlns:w10="urn:schemas-microsoft-com:office:word" xmlns:w="http://schemas.openxmlformats.org/wordprocessingml/2006/main" xmlns:w15="http://schemas.microsoft.com/office/word/2012/wordml" xmlns:w16cex="http://schemas.microsoft.com/office/word/2018/wordml/cex" xmlns:w16cid="http://schemas.microsoft.com/office/word/2016/wordml/cid" xmlns:w16="http://schemas.microsoft.com/office/word/2018/wordml" xmlns:w16sdtdh="http://schemas.microsoft.com/office/word/2020/wordml/sdtdatahash" xmlns:w16se="http://schemas.microsoft.com/office/word/2015/wordml/symex" xmlns:a16="http://schemas.microsoft.com/office/drawing/2014/main" id="{0C95C334-9B5E-43FB-A140-23D5388F4A19}"/>
                             </a:ext>
                           </a:extLst>
                         </wps:cNvPr>
@@ -4053,7 +6084,7 @@
                         <wps:cNvPr id="8" name="Conector recto de flecha 8">
                           <a:extLst>
                             <a:ext uri="{FF2B5EF4-FFF2-40B4-BE49-F238E27FC236}">
-                              <a16:creationId xmlns:a16="http://schemas.microsoft.com/office/drawing/2014/main" xmlns:w16se="http://schemas.microsoft.com/office/word/2015/wordml/symex" xmlns:w16sdtdh="http://schemas.microsoft.com/office/word/2020/wordml/sdtdatahash" xmlns:w16="http://schemas.microsoft.com/office/word/2018/wordml" xmlns:w16cid="http://schemas.microsoft.com/office/word/2016/wordml/cid" xmlns:w16cex="http://schemas.microsoft.com/office/word/2018/wordml/cex" xmlns:w15="http://schemas.microsoft.com/office/word/2012/wordml" xmlns:w="http://schemas.openxmlformats.org/wordprocessingml/2006/main" xmlns:w10="urn:schemas-microsoft-com:office:word" xmlns:v="urn:schemas-microsoft-com:vml" xmlns:o="urn:schemas-microsoft-com:office:office" xmlns:am3d="http://schemas.microsoft.com/office/drawing/2017/model3d" xmlns:aink="http://schemas.microsoft.com/office/drawing/2016/ink" xmlns:cx8="http://schemas.microsoft.com/office/drawing/2016/5/14/chartex" xmlns:cx7="http://schemas.microsoft.com/office/drawing/2016/5/13/chartex" xmlns:cx6="http://schemas.microsoft.com/office/drawing/2016/5/12/chartex" xmlns:cx5="http://schemas.microsoft.com/office/drawing/2016/5/11/chartex" xmlns:cx4="http://schemas.microsoft.com/office/drawing/2016/5/10/chartex" xmlns:cx3="http://schemas.microsoft.com/office/drawing/2016/5/9/chartex" xmlns:cx2="http://schemas.microsoft.com/office/drawing/2015/10/21/chartex" xmlns:cx1="http://schemas.microsoft.com/office/drawing/2015/9/8/chartex" xmlns:cx="http://schemas.microsoft.com/office/drawing/2014/chartex" xmlns="" id="{1CCF5ED7-EEAB-44F5-B249-AC6D49B19714}"/>
+                              <a16:creationId xmlns="" xmlns:cx="http://schemas.microsoft.com/office/drawing/2014/chartex" xmlns:cx1="http://schemas.microsoft.com/office/drawing/2015/9/8/chartex" xmlns:cx2="http://schemas.microsoft.com/office/drawing/2015/10/21/chartex" xmlns:cx3="http://schemas.microsoft.com/office/drawing/2016/5/9/chartex" xmlns:cx4="http://schemas.microsoft.com/office/drawing/2016/5/10/chartex" xmlns:cx5="http://schemas.microsoft.com/office/drawing/2016/5/11/chartex" xmlns:cx6="http://schemas.microsoft.com/office/drawing/2016/5/12/chartex" xmlns:cx7="http://schemas.microsoft.com/office/drawing/2016/5/13/chartex" xmlns:cx8="http://schemas.microsoft.com/office/drawing/2016/5/14/chartex" xmlns:aink="http://schemas.microsoft.com/office/drawing/2016/ink" xmlns:am3d="http://schemas.microsoft.com/office/drawing/2017/model3d" xmlns:o="urn:schemas-microsoft-com:office:office" xmlns:v="urn:schemas-microsoft-com:vml" xmlns:w10="urn:schemas-microsoft-com:office:word" xmlns:w="http://schemas.openxmlformats.org/wordprocessingml/2006/main" xmlns:w15="http://schemas.microsoft.com/office/word/2012/wordml" xmlns:w16cex="http://schemas.microsoft.com/office/word/2018/wordml/cex" xmlns:w16cid="http://schemas.microsoft.com/office/word/2016/wordml/cid" xmlns:w16="http://schemas.microsoft.com/office/word/2018/wordml" xmlns:w16sdtdh="http://schemas.microsoft.com/office/word/2020/wordml/sdtdatahash" xmlns:w16se="http://schemas.microsoft.com/office/word/2015/wordml/symex" xmlns:a16="http://schemas.microsoft.com/office/drawing/2014/main" id="{1CCF5ED7-EEAB-44F5-B249-AC6D49B19714}"/>
                             </a:ext>
                           </a:extLst>
                         </wps:cNvPr>
@@ -4097,7 +6128,7 @@
                         <wps:cNvPr id="9" name="Conector recto de flecha 9">
                           <a:extLst>
                             <a:ext uri="{FF2B5EF4-FFF2-40B4-BE49-F238E27FC236}">
-                              <a16:creationId xmlns:a16="http://schemas.microsoft.com/office/drawing/2014/main" xmlns:w16se="http://schemas.microsoft.com/office/word/2015/wordml/symex" xmlns:w16sdtdh="http://schemas.microsoft.com/office/word/2020/wordml/sdtdatahash" xmlns:w16="http://schemas.microsoft.com/office/word/2018/wordml" xmlns:w16cid="http://schemas.microsoft.com/office/word/2016/wordml/cid" xmlns:w16cex="http://schemas.microsoft.com/office/word/2018/wordml/cex" xmlns:w15="http://schemas.microsoft.com/office/word/2012/wordml" xmlns:w="http://schemas.openxmlformats.org/wordprocessingml/2006/main" xmlns:w10="urn:schemas-microsoft-com:office:word" xmlns:v="urn:schemas-microsoft-com:vml" xmlns:o="urn:schemas-microsoft-com:office:office" xmlns:am3d="http://schemas.microsoft.com/office/drawing/2017/model3d" xmlns:aink="http://schemas.microsoft.com/office/drawing/2016/ink" xmlns:cx8="http://schemas.microsoft.com/office/drawing/2016/5/14/chartex" xmlns:cx7="http://schemas.microsoft.com/office/drawing/2016/5/13/chartex" xmlns:cx6="http://schemas.microsoft.com/office/drawing/2016/5/12/chartex" xmlns:cx5="http://schemas.microsoft.com/office/drawing/2016/5/11/chartex" xmlns:cx4="http://schemas.microsoft.com/office/drawing/2016/5/10/chartex" xmlns:cx3="http://schemas.microsoft.com/office/drawing/2016/5/9/chartex" xmlns:cx2="http://schemas.microsoft.com/office/drawing/2015/10/21/chartex" xmlns:cx1="http://schemas.microsoft.com/office/drawing/2015/9/8/chartex" xmlns:cx="http://schemas.microsoft.com/office/drawing/2014/chartex" xmlns="" id="{DB13592A-E0AE-49BD-B870-0FAC50E9EEA3}"/>
+                              <a16:creationId xmlns="" xmlns:cx="http://schemas.microsoft.com/office/drawing/2014/chartex" xmlns:cx1="http://schemas.microsoft.com/office/drawing/2015/9/8/chartex" xmlns:cx2="http://schemas.microsoft.com/office/drawing/2015/10/21/chartex" xmlns:cx3="http://schemas.microsoft.com/office/drawing/2016/5/9/chartex" xmlns:cx4="http://schemas.microsoft.com/office/drawing/2016/5/10/chartex" xmlns:cx5="http://schemas.microsoft.com/office/drawing/2016/5/11/chartex" xmlns:cx6="http://schemas.microsoft.com/office/drawing/2016/5/12/chartex" xmlns:cx7="http://schemas.microsoft.com/office/drawing/2016/5/13/chartex" xmlns:cx8="http://schemas.microsoft.com/office/drawing/2016/5/14/chartex" xmlns:aink="http://schemas.microsoft.com/office/drawing/2016/ink" xmlns:am3d="http://schemas.microsoft.com/office/drawing/2017/model3d" xmlns:o="urn:schemas-microsoft-com:office:office" xmlns:v="urn:schemas-microsoft-com:vml" xmlns:w10="urn:schemas-microsoft-com:office:word" xmlns:w="http://schemas.openxmlformats.org/wordprocessingml/2006/main" xmlns:w15="http://schemas.microsoft.com/office/word/2012/wordml" xmlns:w16cex="http://schemas.microsoft.com/office/word/2018/wordml/cex" xmlns:w16cid="http://schemas.microsoft.com/office/word/2016/wordml/cid" xmlns:w16="http://schemas.microsoft.com/office/word/2018/wordml" xmlns:w16sdtdh="http://schemas.microsoft.com/office/word/2020/wordml/sdtdatahash" xmlns:w16se="http://schemas.microsoft.com/office/word/2015/wordml/symex" xmlns:a16="http://schemas.microsoft.com/office/drawing/2014/main" id="{DB13592A-E0AE-49BD-B870-0FAC50E9EEA3}"/>
                             </a:ext>
                           </a:extLst>
                         </wps:cNvPr>
@@ -4141,7 +6172,7 @@
                         <wps:cNvPr id="10" name="CuadroTexto 17">
                           <a:extLst>
                             <a:ext uri="{FF2B5EF4-FFF2-40B4-BE49-F238E27FC236}">
-                              <a16:creationId xmlns:a16="http://schemas.microsoft.com/office/drawing/2014/main" xmlns:w16se="http://schemas.microsoft.com/office/word/2015/wordml/symex" xmlns:w16sdtdh="http://schemas.microsoft.com/office/word/2020/wordml/sdtdatahash" xmlns:w16="http://schemas.microsoft.com/office/word/2018/wordml" xmlns:w16cid="http://schemas.microsoft.com/office/word/2016/wordml/cid" xmlns:w16cex="http://schemas.microsoft.com/office/word/2018/wordml/cex" xmlns:w15="http://schemas.microsoft.com/office/word/2012/wordml" xmlns:w="http://schemas.openxmlformats.org/wordprocessingml/2006/main" xmlns:w10="urn:schemas-microsoft-com:office:word" xmlns:v="urn:schemas-microsoft-com:vml" xmlns:o="urn:schemas-microsoft-com:office:office" xmlns:am3d="http://schemas.microsoft.com/office/drawing/2017/model3d" xmlns:aink="http://schemas.microsoft.com/office/drawing/2016/ink" xmlns:cx8="http://schemas.microsoft.com/office/drawing/2016/5/14/chartex" xmlns:cx7="http://schemas.microsoft.com/office/drawing/2016/5/13/chartex" xmlns:cx6="http://schemas.microsoft.com/office/drawing/2016/5/12/chartex" xmlns:cx5="http://schemas.microsoft.com/office/drawing/2016/5/11/chartex" xmlns:cx4="http://schemas.microsoft.com/office/drawing/2016/5/10/chartex" xmlns:cx3="http://schemas.microsoft.com/office/drawing/2016/5/9/chartex" xmlns:cx2="http://schemas.microsoft.com/office/drawing/2015/10/21/chartex" xmlns:cx1="http://schemas.microsoft.com/office/drawing/2015/9/8/chartex" xmlns:cx="http://schemas.microsoft.com/office/drawing/2014/chartex" xmlns="" id="{728FD367-C5E3-432F-9231-6CCE5C306B2F}"/>
+                              <a16:creationId xmlns="" xmlns:cx="http://schemas.microsoft.com/office/drawing/2014/chartex" xmlns:cx1="http://schemas.microsoft.com/office/drawing/2015/9/8/chartex" xmlns:cx2="http://schemas.microsoft.com/office/drawing/2015/10/21/chartex" xmlns:cx3="http://schemas.microsoft.com/office/drawing/2016/5/9/chartex" xmlns:cx4="http://schemas.microsoft.com/office/drawing/2016/5/10/chartex" xmlns:cx5="http://schemas.microsoft.com/office/drawing/2016/5/11/chartex" xmlns:cx6="http://schemas.microsoft.com/office/drawing/2016/5/12/chartex" xmlns:cx7="http://schemas.microsoft.com/office/drawing/2016/5/13/chartex" xmlns:cx8="http://schemas.microsoft.com/office/drawing/2016/5/14/chartex" xmlns:aink="http://schemas.microsoft.com/office/drawing/2016/ink" xmlns:am3d="http://schemas.microsoft.com/office/drawing/2017/model3d" xmlns:o="urn:schemas-microsoft-com:office:office" xmlns:v="urn:schemas-microsoft-com:vml" xmlns:w10="urn:schemas-microsoft-com:office:word" xmlns:w="http://schemas.openxmlformats.org/wordprocessingml/2006/main" xmlns:w15="http://schemas.microsoft.com/office/word/2012/wordml" xmlns:w16cex="http://schemas.microsoft.com/office/word/2018/wordml/cex" xmlns:w16cid="http://schemas.microsoft.com/office/word/2016/wordml/cid" xmlns:w16="http://schemas.microsoft.com/office/word/2018/wordml" xmlns:w16sdtdh="http://schemas.microsoft.com/office/word/2020/wordml/sdtdatahash" xmlns:w16se="http://schemas.microsoft.com/office/word/2015/wordml/symex" xmlns:a16="http://schemas.microsoft.com/office/drawing/2014/main" id="{728FD367-C5E3-432F-9231-6CCE5C306B2F}"/>
                             </a:ext>
                           </a:extLst>
                         </wps:cNvPr>
@@ -4191,7 +6222,7 @@
                         <wps:cNvPr id="11" name="Conector: curvado 11">
                           <a:extLst>
                             <a:ext uri="{FF2B5EF4-FFF2-40B4-BE49-F238E27FC236}">
-                              <a16:creationId xmlns:a16="http://schemas.microsoft.com/office/drawing/2014/main" xmlns:w16se="http://schemas.microsoft.com/office/word/2015/wordml/symex" xmlns:w16sdtdh="http://schemas.microsoft.com/office/word/2020/wordml/sdtdatahash" xmlns:w16="http://schemas.microsoft.com/office/word/2018/wordml" xmlns:w16cid="http://schemas.microsoft.com/office/word/2016/wordml/cid" xmlns:w16cex="http://schemas.microsoft.com/office/word/2018/wordml/cex" xmlns:w15="http://schemas.microsoft.com/office/word/2012/wordml" xmlns:w="http://schemas.openxmlformats.org/wordprocessingml/2006/main" xmlns:w10="urn:schemas-microsoft-com:office:word" xmlns:v="urn:schemas-microsoft-com:vml" xmlns:o="urn:schemas-microsoft-com:office:office" xmlns:am3d="http://schemas.microsoft.com/office/drawing/2017/model3d" xmlns:aink="http://schemas.microsoft.com/office/drawing/2016/ink" xmlns:cx8="http://schemas.microsoft.com/office/drawing/2016/5/14/chartex" xmlns:cx7="http://schemas.microsoft.com/office/drawing/2016/5/13/chartex" xmlns:cx6="http://schemas.microsoft.com/office/drawing/2016/5/12/chartex" xmlns:cx5="http://schemas.microsoft.com/office/drawing/2016/5/11/chartex" xmlns:cx4="http://schemas.microsoft.com/office/drawing/2016/5/10/chartex" xmlns:cx3="http://schemas.microsoft.com/office/drawing/2016/5/9/chartex" xmlns:cx2="http://schemas.microsoft.com/office/drawing/2015/10/21/chartex" xmlns:cx1="http://schemas.microsoft.com/office/drawing/2015/9/8/chartex" xmlns:cx="http://schemas.microsoft.com/office/drawing/2014/chartex" xmlns="" id="{18A11A15-CA8F-4015-8B96-FCE3421674E3}"/>
+                              <a16:creationId xmlns="" xmlns:cx="http://schemas.microsoft.com/office/drawing/2014/chartex" xmlns:cx1="http://schemas.microsoft.com/office/drawing/2015/9/8/chartex" xmlns:cx2="http://schemas.microsoft.com/office/drawing/2015/10/21/chartex" xmlns:cx3="http://schemas.microsoft.com/office/drawing/2016/5/9/chartex" xmlns:cx4="http://schemas.microsoft.com/office/drawing/2016/5/10/chartex" xmlns:cx5="http://schemas.microsoft.com/office/drawing/2016/5/11/chartex" xmlns:cx6="http://schemas.microsoft.com/office/drawing/2016/5/12/chartex" xmlns:cx7="http://schemas.microsoft.com/office/drawing/2016/5/13/chartex" xmlns:cx8="http://schemas.microsoft.com/office/drawing/2016/5/14/chartex" xmlns:aink="http://schemas.microsoft.com/office/drawing/2016/ink" xmlns:am3d="http://schemas.microsoft.com/office/drawing/2017/model3d" xmlns:o="urn:schemas-microsoft-com:office:office" xmlns:v="urn:schemas-microsoft-com:vml" xmlns:w10="urn:schemas-microsoft-com:office:word" xmlns:w="http://schemas.openxmlformats.org/wordprocessingml/2006/main" xmlns:w15="http://schemas.microsoft.com/office/word/2012/wordml" xmlns:w16cex="http://schemas.microsoft.com/office/word/2018/wordml/cex" xmlns:w16cid="http://schemas.microsoft.com/office/word/2016/wordml/cid" xmlns:w16="http://schemas.microsoft.com/office/word/2018/wordml" xmlns:w16sdtdh="http://schemas.microsoft.com/office/word/2020/wordml/sdtdatahash" xmlns:w16se="http://schemas.microsoft.com/office/word/2015/wordml/symex" xmlns:a16="http://schemas.microsoft.com/office/drawing/2014/main" id="{18A11A15-CA8F-4015-8B96-FCE3421674E3}"/>
                             </a:ext>
                           </a:extLst>
                         </wps:cNvPr>
@@ -4239,7 +6270,7 @@
                         <wps:cNvPr id="12" name="Conector: curvado 12">
                           <a:extLst>
                             <a:ext uri="{FF2B5EF4-FFF2-40B4-BE49-F238E27FC236}">
-                              <a16:creationId xmlns:a16="http://schemas.microsoft.com/office/drawing/2014/main" xmlns:w16se="http://schemas.microsoft.com/office/word/2015/wordml/symex" xmlns:w16sdtdh="http://schemas.microsoft.com/office/word/2020/wordml/sdtdatahash" xmlns:w16="http://schemas.microsoft.com/office/word/2018/wordml" xmlns:w16cid="http://schemas.microsoft.com/office/word/2016/wordml/cid" xmlns:w16cex="http://schemas.microsoft.com/office/word/2018/wordml/cex" xmlns:w15="http://schemas.microsoft.com/office/word/2012/wordml" xmlns:w="http://schemas.openxmlformats.org/wordprocessingml/2006/main" xmlns:w10="urn:schemas-microsoft-com:office:word" xmlns:v="urn:schemas-microsoft-com:vml" xmlns:o="urn:schemas-microsoft-com:office:office" xmlns:am3d="http://schemas.microsoft.com/office/drawing/2017/model3d" xmlns:aink="http://schemas.microsoft.com/office/drawing/2016/ink" xmlns:cx8="http://schemas.microsoft.com/office/drawing/2016/5/14/chartex" xmlns:cx7="http://schemas.microsoft.com/office/drawing/2016/5/13/chartex" xmlns:cx6="http://schemas.microsoft.com/office/drawing/2016/5/12/chartex" xmlns:cx5="http://schemas.microsoft.com/office/drawing/2016/5/11/chartex" xmlns:cx4="http://schemas.microsoft.com/office/drawing/2016/5/10/chartex" xmlns:cx3="http://schemas.microsoft.com/office/drawing/2016/5/9/chartex" xmlns:cx2="http://schemas.microsoft.com/office/drawing/2015/10/21/chartex" xmlns:cx1="http://schemas.microsoft.com/office/drawing/2015/9/8/chartex" xmlns:cx="http://schemas.microsoft.com/office/drawing/2014/chartex" xmlns="" id="{F8A1F7E9-B088-49DA-97B1-10291B209B44}"/>
+                              <a16:creationId xmlns="" xmlns:cx="http://schemas.microsoft.com/office/drawing/2014/chartex" xmlns:cx1="http://schemas.microsoft.com/office/drawing/2015/9/8/chartex" xmlns:cx2="http://schemas.microsoft.com/office/drawing/2015/10/21/chartex" xmlns:cx3="http://schemas.microsoft.com/office/drawing/2016/5/9/chartex" xmlns:cx4="http://schemas.microsoft.com/office/drawing/2016/5/10/chartex" xmlns:cx5="http://schemas.microsoft.com/office/drawing/2016/5/11/chartex" xmlns:cx6="http://schemas.microsoft.com/office/drawing/2016/5/12/chartex" xmlns:cx7="http://schemas.microsoft.com/office/drawing/2016/5/13/chartex" xmlns:cx8="http://schemas.microsoft.com/office/drawing/2016/5/14/chartex" xmlns:aink="http://schemas.microsoft.com/office/drawing/2016/ink" xmlns:am3d="http://schemas.microsoft.com/office/drawing/2017/model3d" xmlns:o="urn:schemas-microsoft-com:office:office" xmlns:v="urn:schemas-microsoft-com:vml" xmlns:w10="urn:schemas-microsoft-com:office:word" xmlns:w="http://schemas.openxmlformats.org/wordprocessingml/2006/main" xmlns:w15="http://schemas.microsoft.com/office/word/2012/wordml" xmlns:w16cex="http://schemas.microsoft.com/office/word/2018/wordml/cex" xmlns:w16cid="http://schemas.microsoft.com/office/word/2016/wordml/cid" xmlns:w16="http://schemas.microsoft.com/office/word/2018/wordml" xmlns:w16sdtdh="http://schemas.microsoft.com/office/word/2020/wordml/sdtdatahash" xmlns:w16se="http://schemas.microsoft.com/office/word/2015/wordml/symex" xmlns:a16="http://schemas.microsoft.com/office/drawing/2014/main" id="{F8A1F7E9-B088-49DA-97B1-10291B209B44}"/>
                             </a:ext>
                           </a:extLst>
                         </wps:cNvPr>
@@ -4287,7 +6318,7 @@
                         <wps:cNvPr id="13" name="CuadroTexto 32">
                           <a:extLst>
                             <a:ext uri="{FF2B5EF4-FFF2-40B4-BE49-F238E27FC236}">
-                              <a16:creationId xmlns:a16="http://schemas.microsoft.com/office/drawing/2014/main" xmlns:w16se="http://schemas.microsoft.com/office/word/2015/wordml/symex" xmlns:w16sdtdh="http://schemas.microsoft.com/office/word/2020/wordml/sdtdatahash" xmlns:w16="http://schemas.microsoft.com/office/word/2018/wordml" xmlns:w16cid="http://schemas.microsoft.com/office/word/2016/wordml/cid" xmlns:w16cex="http://schemas.microsoft.com/office/word/2018/wordml/cex" xmlns:w15="http://schemas.microsoft.com/office/word/2012/wordml" xmlns:w="http://schemas.openxmlformats.org/wordprocessingml/2006/main" xmlns:w10="urn:schemas-microsoft-com:office:word" xmlns:v="urn:schemas-microsoft-com:vml" xmlns:o="urn:schemas-microsoft-com:office:office" xmlns:am3d="http://schemas.microsoft.com/office/drawing/2017/model3d" xmlns:aink="http://schemas.microsoft.com/office/drawing/2016/ink" xmlns:cx8="http://schemas.microsoft.com/office/drawing/2016/5/14/chartex" xmlns:cx7="http://schemas.microsoft.com/office/drawing/2016/5/13/chartex" xmlns:cx6="http://schemas.microsoft.com/office/drawing/2016/5/12/chartex" xmlns:cx5="http://schemas.microsoft.com/office/drawing/2016/5/11/chartex" xmlns:cx4="http://schemas.microsoft.com/office/drawing/2016/5/10/chartex" xmlns:cx3="http://schemas.microsoft.com/office/drawing/2016/5/9/chartex" xmlns:cx2="http://schemas.microsoft.com/office/drawing/2015/10/21/chartex" xmlns:cx1="http://schemas.microsoft.com/office/drawing/2015/9/8/chartex" xmlns:cx="http://schemas.microsoft.com/office/drawing/2014/chartex" xmlns="" id="{B87C7410-B439-4D9F-B2A6-5CCD5F937684}"/>
+                              <a16:creationId xmlns="" xmlns:cx="http://schemas.microsoft.com/office/drawing/2014/chartex" xmlns:cx1="http://schemas.microsoft.com/office/drawing/2015/9/8/chartex" xmlns:cx2="http://schemas.microsoft.com/office/drawing/2015/10/21/chartex" xmlns:cx3="http://schemas.microsoft.com/office/drawing/2016/5/9/chartex" xmlns:cx4="http://schemas.microsoft.com/office/drawing/2016/5/10/chartex" xmlns:cx5="http://schemas.microsoft.com/office/drawing/2016/5/11/chartex" xmlns:cx6="http://schemas.microsoft.com/office/drawing/2016/5/12/chartex" xmlns:cx7="http://schemas.microsoft.com/office/drawing/2016/5/13/chartex" xmlns:cx8="http://schemas.microsoft.com/office/drawing/2016/5/14/chartex" xmlns:aink="http://schemas.microsoft.com/office/drawing/2016/ink" xmlns:am3d="http://schemas.microsoft.com/office/drawing/2017/model3d" xmlns:o="urn:schemas-microsoft-com:office:office" xmlns:v="urn:schemas-microsoft-com:vml" xmlns:w10="urn:schemas-microsoft-com:office:word" xmlns:w="http://schemas.openxmlformats.org/wordprocessingml/2006/main" xmlns:w15="http://schemas.microsoft.com/office/word/2012/wordml" xmlns:w16cex="http://schemas.microsoft.com/office/word/2018/wordml/cex" xmlns:w16cid="http://schemas.microsoft.com/office/word/2016/wordml/cid" xmlns:w16="http://schemas.microsoft.com/office/word/2018/wordml" xmlns:w16sdtdh="http://schemas.microsoft.com/office/word/2020/wordml/sdtdatahash" xmlns:w16se="http://schemas.microsoft.com/office/word/2015/wordml/symex" xmlns:a16="http://schemas.microsoft.com/office/drawing/2014/main" id="{B87C7410-B439-4D9F-B2A6-5CCD5F937684}"/>
                             </a:ext>
                           </a:extLst>
                         </wps:cNvPr>
@@ -4350,7 +6381,7 @@
                         <wps:cNvPr id="14" name="CuadroTexto 33">
                           <a:extLst>
                             <a:ext uri="{FF2B5EF4-FFF2-40B4-BE49-F238E27FC236}">
-                              <a16:creationId xmlns:a16="http://schemas.microsoft.com/office/drawing/2014/main" xmlns:w16se="http://schemas.microsoft.com/office/word/2015/wordml/symex" xmlns:w16sdtdh="http://schemas.microsoft.com/office/word/2020/wordml/sdtdatahash" xmlns:w16="http://schemas.microsoft.com/office/word/2018/wordml" xmlns:w16cid="http://schemas.microsoft.com/office/word/2016/wordml/cid" xmlns:w16cex="http://schemas.microsoft.com/office/word/2018/wordml/cex" xmlns:w15="http://schemas.microsoft.com/office/word/2012/wordml" xmlns:w="http://schemas.openxmlformats.org/wordprocessingml/2006/main" xmlns:w10="urn:schemas-microsoft-com:office:word" xmlns:v="urn:schemas-microsoft-com:vml" xmlns:o="urn:schemas-microsoft-com:office:office" xmlns:am3d="http://schemas.microsoft.com/office/drawing/2017/model3d" xmlns:aink="http://schemas.microsoft.com/office/drawing/2016/ink" xmlns:cx8="http://schemas.microsoft.com/office/drawing/2016/5/14/chartex" xmlns:cx7="http://schemas.microsoft.com/office/drawing/2016/5/13/chartex" xmlns:cx6="http://schemas.microsoft.com/office/drawing/2016/5/12/chartex" xmlns:cx5="http://schemas.microsoft.com/office/drawing/2016/5/11/chartex" xmlns:cx4="http://schemas.microsoft.com/office/drawing/2016/5/10/chartex" xmlns:cx3="http://schemas.microsoft.com/office/drawing/2016/5/9/chartex" xmlns:cx2="http://schemas.microsoft.com/office/drawing/2015/10/21/chartex" xmlns:cx1="http://schemas.microsoft.com/office/drawing/2015/9/8/chartex" xmlns:cx="http://schemas.microsoft.com/office/drawing/2014/chartex" xmlns="" id="{63FEFF1B-0003-469D-9DBB-C218AB062821}"/>
+                              <a16:creationId xmlns="" xmlns:cx="http://schemas.microsoft.com/office/drawing/2014/chartex" xmlns:cx1="http://schemas.microsoft.com/office/drawing/2015/9/8/chartex" xmlns:cx2="http://schemas.microsoft.com/office/drawing/2015/10/21/chartex" xmlns:cx3="http://schemas.microsoft.com/office/drawing/2016/5/9/chartex" xmlns:cx4="http://schemas.microsoft.com/office/drawing/2016/5/10/chartex" xmlns:cx5="http://schemas.microsoft.com/office/drawing/2016/5/11/chartex" xmlns:cx6="http://schemas.microsoft.com/office/drawing/2016/5/12/chartex" xmlns:cx7="http://schemas.microsoft.com/office/drawing/2016/5/13/chartex" xmlns:cx8="http://schemas.microsoft.com/office/drawing/2016/5/14/chartex" xmlns:aink="http://schemas.microsoft.com/office/drawing/2016/ink" xmlns:am3d="http://schemas.microsoft.com/office/drawing/2017/model3d" xmlns:o="urn:schemas-microsoft-com:office:office" xmlns:v="urn:schemas-microsoft-com:vml" xmlns:w10="urn:schemas-microsoft-com:office:word" xmlns:w="http://schemas.openxmlformats.org/wordprocessingml/2006/main" xmlns:w15="http://schemas.microsoft.com/office/word/2012/wordml" xmlns:w16cex="http://schemas.microsoft.com/office/word/2018/wordml/cex" xmlns:w16cid="http://schemas.microsoft.com/office/word/2016/wordml/cid" xmlns:w16="http://schemas.microsoft.com/office/word/2018/wordml" xmlns:w16sdtdh="http://schemas.microsoft.com/office/word/2020/wordml/sdtdatahash" xmlns:w16se="http://schemas.microsoft.com/office/word/2015/wordml/symex" xmlns:a16="http://schemas.microsoft.com/office/drawing/2014/main" id="{63FEFF1B-0003-469D-9DBB-C218AB062821}"/>
                             </a:ext>
                           </a:extLst>
                         </wps:cNvPr>
@@ -4413,7 +6444,7 @@
                         <wps:cNvPr id="15" name="Rectángulo 15">
                           <a:extLst>
                             <a:ext uri="{FF2B5EF4-FFF2-40B4-BE49-F238E27FC236}">
-                              <a16:creationId xmlns:a16="http://schemas.microsoft.com/office/drawing/2014/main" xmlns:w16se="http://schemas.microsoft.com/office/word/2015/wordml/symex" xmlns:w16sdtdh="http://schemas.microsoft.com/office/word/2020/wordml/sdtdatahash" xmlns:w16="http://schemas.microsoft.com/office/word/2018/wordml" xmlns:w16cid="http://schemas.microsoft.com/office/word/2016/wordml/cid" xmlns:w16cex="http://schemas.microsoft.com/office/word/2018/wordml/cex" xmlns:w15="http://schemas.microsoft.com/office/word/2012/wordml" xmlns:w="http://schemas.openxmlformats.org/wordprocessingml/2006/main" xmlns:w10="urn:schemas-microsoft-com:office:word" xmlns:v="urn:schemas-microsoft-com:vml" xmlns:o="urn:schemas-microsoft-com:office:office" xmlns:am3d="http://schemas.microsoft.com/office/drawing/2017/model3d" xmlns:aink="http://schemas.microsoft.com/office/drawing/2016/ink" xmlns:cx8="http://schemas.microsoft.com/office/drawing/2016/5/14/chartex" xmlns:cx7="http://schemas.microsoft.com/office/drawing/2016/5/13/chartex" xmlns:cx6="http://schemas.microsoft.com/office/drawing/2016/5/12/chartex" xmlns:cx5="http://schemas.microsoft.com/office/drawing/2016/5/11/chartex" xmlns:cx4="http://schemas.microsoft.com/office/drawing/2016/5/10/chartex" xmlns:cx3="http://schemas.microsoft.com/office/drawing/2016/5/9/chartex" xmlns:cx2="http://schemas.microsoft.com/office/drawing/2015/10/21/chartex" xmlns:cx1="http://schemas.microsoft.com/office/drawing/2015/9/8/chartex" xmlns:cx="http://schemas.microsoft.com/office/drawing/2014/chartex" xmlns="" id="{856F0872-6499-41D6-BD05-EF4C5708EEC0}"/>
+                              <a16:creationId xmlns="" xmlns:cx="http://schemas.microsoft.com/office/drawing/2014/chartex" xmlns:cx1="http://schemas.microsoft.com/office/drawing/2015/9/8/chartex" xmlns:cx2="http://schemas.microsoft.com/office/drawing/2015/10/21/chartex" xmlns:cx3="http://schemas.microsoft.com/office/drawing/2016/5/9/chartex" xmlns:cx4="http://schemas.microsoft.com/office/drawing/2016/5/10/chartex" xmlns:cx5="http://schemas.microsoft.com/office/drawing/2016/5/11/chartex" xmlns:cx6="http://schemas.microsoft.com/office/drawing/2016/5/12/chartex" xmlns:cx7="http://schemas.microsoft.com/office/drawing/2016/5/13/chartex" xmlns:cx8="http://schemas.microsoft.com/office/drawing/2016/5/14/chartex" xmlns:aink="http://schemas.microsoft.com/office/drawing/2016/ink" xmlns:am3d="http://schemas.microsoft.com/office/drawing/2017/model3d" xmlns:o="urn:schemas-microsoft-com:office:office" xmlns:v="urn:schemas-microsoft-com:vml" xmlns:w10="urn:schemas-microsoft-com:office:word" xmlns:w="http://schemas.openxmlformats.org/wordprocessingml/2006/main" xmlns:w15="http://schemas.microsoft.com/office/word/2012/wordml" xmlns:w16cex="http://schemas.microsoft.com/office/word/2018/wordml/cex" xmlns:w16cid="http://schemas.microsoft.com/office/word/2016/wordml/cid" xmlns:w16="http://schemas.microsoft.com/office/word/2018/wordml" xmlns:w16sdtdh="http://schemas.microsoft.com/office/word/2020/wordml/sdtdatahash" xmlns:w16se="http://schemas.microsoft.com/office/word/2015/wordml/symex" xmlns:a16="http://schemas.microsoft.com/office/drawing/2014/main" id="{856F0872-6499-41D6-BD05-EF4C5708EEC0}"/>
                             </a:ext>
                           </a:extLst>
                         </wps:cNvPr>
@@ -4483,7 +6514,7 @@
                         <wps:cNvPr id="16" name="Conector recto de flecha 16">
                           <a:extLst>
                             <a:ext uri="{FF2B5EF4-FFF2-40B4-BE49-F238E27FC236}">
-                              <a16:creationId xmlns:a16="http://schemas.microsoft.com/office/drawing/2014/main" xmlns:w16se="http://schemas.microsoft.com/office/word/2015/wordml/symex" xmlns:w16sdtdh="http://schemas.microsoft.com/office/word/2020/wordml/sdtdatahash" xmlns:w16="http://schemas.microsoft.com/office/word/2018/wordml" xmlns:w16cid="http://schemas.microsoft.com/office/word/2016/wordml/cid" xmlns:w16cex="http://schemas.microsoft.com/office/word/2018/wordml/cex" xmlns:w15="http://schemas.microsoft.com/office/word/2012/wordml" xmlns:w="http://schemas.openxmlformats.org/wordprocessingml/2006/main" xmlns:w10="urn:schemas-microsoft-com:office:word" xmlns:v="urn:schemas-microsoft-com:vml" xmlns:o="urn:schemas-microsoft-com:office:office" xmlns:am3d="http://schemas.microsoft.com/office/drawing/2017/model3d" xmlns:aink="http://schemas.microsoft.com/office/drawing/2016/ink" xmlns:cx8="http://schemas.microsoft.com/office/drawing/2016/5/14/chartex" xmlns:cx7="http://schemas.microsoft.com/office/drawing/2016/5/13/chartex" xmlns:cx6="http://schemas.microsoft.com/office/drawing/2016/5/12/chartex" xmlns:cx5="http://schemas.microsoft.com/office/drawing/2016/5/11/chartex" xmlns:cx4="http://schemas.microsoft.com/office/drawing/2016/5/10/chartex" xmlns:cx3="http://schemas.microsoft.com/office/drawing/2016/5/9/chartex" xmlns:cx2="http://schemas.microsoft.com/office/drawing/2015/10/21/chartex" xmlns:cx1="http://schemas.microsoft.com/office/drawing/2015/9/8/chartex" xmlns:cx="http://schemas.microsoft.com/office/drawing/2014/chartex" xmlns="" id="{1E014805-163A-41C8-B1B6-D4835D5566E5}"/>
+                              <a16:creationId xmlns="" xmlns:cx="http://schemas.microsoft.com/office/drawing/2014/chartex" xmlns:cx1="http://schemas.microsoft.com/office/drawing/2015/9/8/chartex" xmlns:cx2="http://schemas.microsoft.com/office/drawing/2015/10/21/chartex" xmlns:cx3="http://schemas.microsoft.com/office/drawing/2016/5/9/chartex" xmlns:cx4="http://schemas.microsoft.com/office/drawing/2016/5/10/chartex" xmlns:cx5="http://schemas.microsoft.com/office/drawing/2016/5/11/chartex" xmlns:cx6="http://schemas.microsoft.com/office/drawing/2016/5/12/chartex" xmlns:cx7="http://schemas.microsoft.com/office/drawing/2016/5/13/chartex" xmlns:cx8="http://schemas.microsoft.com/office/drawing/2016/5/14/chartex" xmlns:aink="http://schemas.microsoft.com/office/drawing/2016/ink" xmlns:am3d="http://schemas.microsoft.com/office/drawing/2017/model3d" xmlns:o="urn:schemas-microsoft-com:office:office" xmlns:v="urn:schemas-microsoft-com:vml" xmlns:w10="urn:schemas-microsoft-com:office:word" xmlns:w="http://schemas.openxmlformats.org/wordprocessingml/2006/main" xmlns:w15="http://schemas.microsoft.com/office/word/2012/wordml" xmlns:w16cex="http://schemas.microsoft.com/office/word/2018/wordml/cex" xmlns:w16cid="http://schemas.microsoft.com/office/word/2016/wordml/cid" xmlns:w16="http://schemas.microsoft.com/office/word/2018/wordml" xmlns:w16sdtdh="http://schemas.microsoft.com/office/word/2020/wordml/sdtdatahash" xmlns:w16se="http://schemas.microsoft.com/office/word/2015/wordml/symex" xmlns:a16="http://schemas.microsoft.com/office/drawing/2014/main" id="{1E014805-163A-41C8-B1B6-D4835D5566E5}"/>
                             </a:ext>
                           </a:extLst>
                         </wps:cNvPr>
@@ -4528,7 +6559,7 @@
                         <wps:cNvPr id="17" name="CuadroTexto 39">
                           <a:extLst>
                             <a:ext uri="{FF2B5EF4-FFF2-40B4-BE49-F238E27FC236}">
-                              <a16:creationId xmlns:a16="http://schemas.microsoft.com/office/drawing/2014/main" xmlns:w16se="http://schemas.microsoft.com/office/word/2015/wordml/symex" xmlns:w16sdtdh="http://schemas.microsoft.com/office/word/2020/wordml/sdtdatahash" xmlns:w16="http://schemas.microsoft.com/office/word/2018/wordml" xmlns:w16cid="http://schemas.microsoft.com/office/word/2016/wordml/cid" xmlns:w16cex="http://schemas.microsoft.com/office/word/2018/wordml/cex" xmlns:w15="http://schemas.microsoft.com/office/word/2012/wordml" xmlns:w="http://schemas.openxmlformats.org/wordprocessingml/2006/main" xmlns:w10="urn:schemas-microsoft-com:office:word" xmlns:v="urn:schemas-microsoft-com:vml" xmlns:o="urn:schemas-microsoft-com:office:office" xmlns:am3d="http://schemas.microsoft.com/office/drawing/2017/model3d" xmlns:aink="http://schemas.microsoft.com/office/drawing/2016/ink" xmlns:cx8="http://schemas.microsoft.com/office/drawing/2016/5/14/chartex" xmlns:cx7="http://schemas.microsoft.com/office/drawing/2016/5/13/chartex" xmlns:cx6="http://schemas.microsoft.com/office/drawing/2016/5/12/chartex" xmlns:cx5="http://schemas.microsoft.com/office/drawing/2016/5/11/chartex" xmlns:cx4="http://schemas.microsoft.com/office/drawing/2016/5/10/chartex" xmlns:cx3="http://schemas.microsoft.com/office/drawing/2016/5/9/chartex" xmlns:cx2="http://schemas.microsoft.com/office/drawing/2015/10/21/chartex" xmlns:cx1="http://schemas.microsoft.com/office/drawing/2015/9/8/chartex" xmlns:cx="http://schemas.microsoft.com/office/drawing/2014/chartex" xmlns="" id="{AF6CCA9C-BE0A-426D-A980-8B13642454CB}"/>
+                              <a16:creationId xmlns="" xmlns:cx="http://schemas.microsoft.com/office/drawing/2014/chartex" xmlns:cx1="http://schemas.microsoft.com/office/drawing/2015/9/8/chartex" xmlns:cx2="http://schemas.microsoft.com/office/drawing/2015/10/21/chartex" xmlns:cx3="http://schemas.microsoft.com/office/drawing/2016/5/9/chartex" xmlns:cx4="http://schemas.microsoft.com/office/drawing/2016/5/10/chartex" xmlns:cx5="http://schemas.microsoft.com/office/drawing/2016/5/11/chartex" xmlns:cx6="http://schemas.microsoft.com/office/drawing/2016/5/12/chartex" xmlns:cx7="http://schemas.microsoft.com/office/drawing/2016/5/13/chartex" xmlns:cx8="http://schemas.microsoft.com/office/drawing/2016/5/14/chartex" xmlns:aink="http://schemas.microsoft.com/office/drawing/2016/ink" xmlns:am3d="http://schemas.microsoft.com/office/drawing/2017/model3d" xmlns:o="urn:schemas-microsoft-com:office:office" xmlns:v="urn:schemas-microsoft-com:vml" xmlns:w10="urn:schemas-microsoft-com:office:word" xmlns:w="http://schemas.openxmlformats.org/wordprocessingml/2006/main" xmlns:w15="http://schemas.microsoft.com/office/word/2012/wordml" xmlns:w16cex="http://schemas.microsoft.com/office/word/2018/wordml/cex" xmlns:w16cid="http://schemas.microsoft.com/office/word/2016/wordml/cid" xmlns:w16="http://schemas.microsoft.com/office/word/2018/wordml" xmlns:w16sdtdh="http://schemas.microsoft.com/office/word/2020/wordml/sdtdatahash" xmlns:w16se="http://schemas.microsoft.com/office/word/2015/wordml/symex" xmlns:a16="http://schemas.microsoft.com/office/drawing/2014/main" id="{AF6CCA9C-BE0A-426D-A980-8B13642454CB}"/>
                             </a:ext>
                           </a:extLst>
                         </wps:cNvPr>
@@ -4578,7 +6609,7 @@
                         <wps:cNvPr id="18" name="Conector: curvado 18">
                           <a:extLst>
                             <a:ext uri="{FF2B5EF4-FFF2-40B4-BE49-F238E27FC236}">
-                              <a16:creationId xmlns:a16="http://schemas.microsoft.com/office/drawing/2014/main" xmlns:w16se="http://schemas.microsoft.com/office/word/2015/wordml/symex" xmlns:w16sdtdh="http://schemas.microsoft.com/office/word/2020/wordml/sdtdatahash" xmlns:w16="http://schemas.microsoft.com/office/word/2018/wordml" xmlns:w16cid="http://schemas.microsoft.com/office/word/2016/wordml/cid" xmlns:w16cex="http://schemas.microsoft.com/office/word/2018/wordml/cex" xmlns:w15="http://schemas.microsoft.com/office/word/2012/wordml" xmlns:w="http://schemas.openxmlformats.org/wordprocessingml/2006/main" xmlns:w10="urn:schemas-microsoft-com:office:word" xmlns:v="urn:schemas-microsoft-com:vml" xmlns:o="urn:schemas-microsoft-com:office:office" xmlns:am3d="http://schemas.microsoft.com/office/drawing/2017/model3d" xmlns:aink="http://schemas.microsoft.com/office/drawing/2016/ink" xmlns:cx8="http://schemas.microsoft.com/office/drawing/2016/5/14/chartex" xmlns:cx7="http://schemas.microsoft.com/office/drawing/2016/5/13/chartex" xmlns:cx6="http://schemas.microsoft.com/office/drawing/2016/5/12/chartex" xmlns:cx5="http://schemas.microsoft.com/office/drawing/2016/5/11/chartex" xmlns:cx4="http://schemas.microsoft.com/office/drawing/2016/5/10/chartex" xmlns:cx3="http://schemas.microsoft.com/office/drawing/2016/5/9/chartex" xmlns:cx2="http://schemas.microsoft.com/office/drawing/2015/10/21/chartex" xmlns:cx1="http://schemas.microsoft.com/office/drawing/2015/9/8/chartex" xmlns:cx="http://schemas.microsoft.com/office/drawing/2014/chartex" xmlns="" id="{4770E22C-7299-477C-90ED-4D698E8C75F1}"/>
+                              <a16:creationId xmlns="" xmlns:cx="http://schemas.microsoft.com/office/drawing/2014/chartex" xmlns:cx1="http://schemas.microsoft.com/office/drawing/2015/9/8/chartex" xmlns:cx2="http://schemas.microsoft.com/office/drawing/2015/10/21/chartex" xmlns:cx3="http://schemas.microsoft.com/office/drawing/2016/5/9/chartex" xmlns:cx4="http://schemas.microsoft.com/office/drawing/2016/5/10/chartex" xmlns:cx5="http://schemas.microsoft.com/office/drawing/2016/5/11/chartex" xmlns:cx6="http://schemas.microsoft.com/office/drawing/2016/5/12/chartex" xmlns:cx7="http://schemas.microsoft.com/office/drawing/2016/5/13/chartex" xmlns:cx8="http://schemas.microsoft.com/office/drawing/2016/5/14/chartex" xmlns:aink="http://schemas.microsoft.com/office/drawing/2016/ink" xmlns:am3d="http://schemas.microsoft.com/office/drawing/2017/model3d" xmlns:o="urn:schemas-microsoft-com:office:office" xmlns:v="urn:schemas-microsoft-com:vml" xmlns:w10="urn:schemas-microsoft-com:office:word" xmlns:w="http://schemas.openxmlformats.org/wordprocessingml/2006/main" xmlns:w15="http://schemas.microsoft.com/office/word/2012/wordml" xmlns:w16cex="http://schemas.microsoft.com/office/word/2018/wordml/cex" xmlns:w16cid="http://schemas.microsoft.com/office/word/2016/wordml/cid" xmlns:w16="http://schemas.microsoft.com/office/word/2018/wordml" xmlns:w16sdtdh="http://schemas.microsoft.com/office/word/2020/wordml/sdtdatahash" xmlns:w16se="http://schemas.microsoft.com/office/word/2015/wordml/symex" xmlns:a16="http://schemas.microsoft.com/office/drawing/2014/main" id="{4770E22C-7299-477C-90ED-4D698E8C75F1}"/>
                             </a:ext>
                           </a:extLst>
                         </wps:cNvPr>
@@ -4626,7 +6657,7 @@
                         <wps:cNvPr id="19" name="CuadroTexto 43">
                           <a:extLst>
                             <a:ext uri="{FF2B5EF4-FFF2-40B4-BE49-F238E27FC236}">
-                              <a16:creationId xmlns:a16="http://schemas.microsoft.com/office/drawing/2014/main" xmlns:w16se="http://schemas.microsoft.com/office/word/2015/wordml/symex" xmlns:w16sdtdh="http://schemas.microsoft.com/office/word/2020/wordml/sdtdatahash" xmlns:w16="http://schemas.microsoft.com/office/word/2018/wordml" xmlns:w16cid="http://schemas.microsoft.com/office/word/2016/wordml/cid" xmlns:w16cex="http://schemas.microsoft.com/office/word/2018/wordml/cex" xmlns:w15="http://schemas.microsoft.com/office/word/2012/wordml" xmlns:w="http://schemas.openxmlformats.org/wordprocessingml/2006/main" xmlns:w10="urn:schemas-microsoft-com:office:word" xmlns:v="urn:schemas-microsoft-com:vml" xmlns:o="urn:schemas-microsoft-com:office:office" xmlns:am3d="http://schemas.microsoft.com/office/drawing/2017/model3d" xmlns:aink="http://schemas.microsoft.com/office/drawing/2016/ink" xmlns:cx8="http://schemas.microsoft.com/office/drawing/2016/5/14/chartex" xmlns:cx7="http://schemas.microsoft.com/office/drawing/2016/5/13/chartex" xmlns:cx6="http://schemas.microsoft.com/office/drawing/2016/5/12/chartex" xmlns:cx5="http://schemas.microsoft.com/office/drawing/2016/5/11/chartex" xmlns:cx4="http://schemas.microsoft.com/office/drawing/2016/5/10/chartex" xmlns:cx3="http://schemas.microsoft.com/office/drawing/2016/5/9/chartex" xmlns:cx2="http://schemas.microsoft.com/office/drawing/2015/10/21/chartex" xmlns:cx1="http://schemas.microsoft.com/office/drawing/2015/9/8/chartex" xmlns:cx="http://schemas.microsoft.com/office/drawing/2014/chartex" xmlns="" id="{E6CE0CA2-7014-4761-AFE9-36A6961500A6}"/>
+                              <a16:creationId xmlns="" xmlns:cx="http://schemas.microsoft.com/office/drawing/2014/chartex" xmlns:cx1="http://schemas.microsoft.com/office/drawing/2015/9/8/chartex" xmlns:cx2="http://schemas.microsoft.com/office/drawing/2015/10/21/chartex" xmlns:cx3="http://schemas.microsoft.com/office/drawing/2016/5/9/chartex" xmlns:cx4="http://schemas.microsoft.com/office/drawing/2016/5/10/chartex" xmlns:cx5="http://schemas.microsoft.com/office/drawing/2016/5/11/chartex" xmlns:cx6="http://schemas.microsoft.com/office/drawing/2016/5/12/chartex" xmlns:cx7="http://schemas.microsoft.com/office/drawing/2016/5/13/chartex" xmlns:cx8="http://schemas.microsoft.com/office/drawing/2016/5/14/chartex" xmlns:aink="http://schemas.microsoft.com/office/drawing/2016/ink" xmlns:am3d="http://schemas.microsoft.com/office/drawing/2017/model3d" xmlns:o="urn:schemas-microsoft-com:office:office" xmlns:v="urn:schemas-microsoft-com:vml" xmlns:w10="urn:schemas-microsoft-com:office:word" xmlns:w="http://schemas.openxmlformats.org/wordprocessingml/2006/main" xmlns:w15="http://schemas.microsoft.com/office/word/2012/wordml" xmlns:w16cex="http://schemas.microsoft.com/office/word/2018/wordml/cex" xmlns:w16cid="http://schemas.microsoft.com/office/word/2016/wordml/cid" xmlns:w16="http://schemas.microsoft.com/office/word/2018/wordml" xmlns:w16sdtdh="http://schemas.microsoft.com/office/word/2020/wordml/sdtdatahash" xmlns:w16se="http://schemas.microsoft.com/office/word/2015/wordml/symex" xmlns:a16="http://schemas.microsoft.com/office/drawing/2014/main" id="{E6CE0CA2-7014-4761-AFE9-36A6961500A6}"/>
                             </a:ext>
                           </a:extLst>
                         </wps:cNvPr>
@@ -4676,7 +6707,7 @@
                         <wps:cNvPr id="20" name="Rectángulo 20">
                           <a:extLst>
                             <a:ext uri="{FF2B5EF4-FFF2-40B4-BE49-F238E27FC236}">
-                              <a16:creationId xmlns:a16="http://schemas.microsoft.com/office/drawing/2014/main" xmlns:w16se="http://schemas.microsoft.com/office/word/2015/wordml/symex" xmlns:w16sdtdh="http://schemas.microsoft.com/office/word/2020/wordml/sdtdatahash" xmlns:w16="http://schemas.microsoft.com/office/word/2018/wordml" xmlns:w16cid="http://schemas.microsoft.com/office/word/2016/wordml/cid" xmlns:w16cex="http://schemas.microsoft.com/office/word/2018/wordml/cex" xmlns:w15="http://schemas.microsoft.com/office/word/2012/wordml" xmlns:w="http://schemas.openxmlformats.org/wordprocessingml/2006/main" xmlns:w10="urn:schemas-microsoft-com:office:word" xmlns:v="urn:schemas-microsoft-com:vml" xmlns:o="urn:schemas-microsoft-com:office:office" xmlns:am3d="http://schemas.microsoft.com/office/drawing/2017/model3d" xmlns:aink="http://schemas.microsoft.com/office/drawing/2016/ink" xmlns:cx8="http://schemas.microsoft.com/office/drawing/2016/5/14/chartex" xmlns:cx7="http://schemas.microsoft.com/office/drawing/2016/5/13/chartex" xmlns:cx6="http://schemas.microsoft.com/office/drawing/2016/5/12/chartex" xmlns:cx5="http://schemas.microsoft.com/office/drawing/2016/5/11/chartex" xmlns:cx4="http://schemas.microsoft.com/office/drawing/2016/5/10/chartex" xmlns:cx3="http://schemas.microsoft.com/office/drawing/2016/5/9/chartex" xmlns:cx2="http://schemas.microsoft.com/office/drawing/2015/10/21/chartex" xmlns:cx1="http://schemas.microsoft.com/office/drawing/2015/9/8/chartex" xmlns:cx="http://schemas.microsoft.com/office/drawing/2014/chartex" xmlns="" id="{AE6E6912-14FB-43F4-88EA-2D9E2F01AEA4}"/>
+                              <a16:creationId xmlns="" xmlns:cx="http://schemas.microsoft.com/office/drawing/2014/chartex" xmlns:cx1="http://schemas.microsoft.com/office/drawing/2015/9/8/chartex" xmlns:cx2="http://schemas.microsoft.com/office/drawing/2015/10/21/chartex" xmlns:cx3="http://schemas.microsoft.com/office/drawing/2016/5/9/chartex" xmlns:cx4="http://schemas.microsoft.com/office/drawing/2016/5/10/chartex" xmlns:cx5="http://schemas.microsoft.com/office/drawing/2016/5/11/chartex" xmlns:cx6="http://schemas.microsoft.com/office/drawing/2016/5/12/chartex" xmlns:cx7="http://schemas.microsoft.com/office/drawing/2016/5/13/chartex" xmlns:cx8="http://schemas.microsoft.com/office/drawing/2016/5/14/chartex" xmlns:aink="http://schemas.microsoft.com/office/drawing/2016/ink" xmlns:am3d="http://schemas.microsoft.com/office/drawing/2017/model3d" xmlns:o="urn:schemas-microsoft-com:office:office" xmlns:v="urn:schemas-microsoft-com:vml" xmlns:w10="urn:schemas-microsoft-com:office:word" xmlns:w="http://schemas.openxmlformats.org/wordprocessingml/2006/main" xmlns:w15="http://schemas.microsoft.com/office/word/2012/wordml" xmlns:w16cex="http://schemas.microsoft.com/office/word/2018/wordml/cex" xmlns:w16cid="http://schemas.microsoft.com/office/word/2016/wordml/cid" xmlns:w16="http://schemas.microsoft.com/office/word/2018/wordml" xmlns:w16sdtdh="http://schemas.microsoft.com/office/word/2020/wordml/sdtdatahash" xmlns:w16se="http://schemas.microsoft.com/office/word/2015/wordml/symex" xmlns:a16="http://schemas.microsoft.com/office/drawing/2014/main" id="{AE6E6912-14FB-43F4-88EA-2D9E2F01AEA4}"/>
                             </a:ext>
                           </a:extLst>
                         </wps:cNvPr>
@@ -4746,7 +6777,7 @@
                         <wps:cNvPr id="21" name="Conector recto de flecha 21">
                           <a:extLst>
                             <a:ext uri="{FF2B5EF4-FFF2-40B4-BE49-F238E27FC236}">
-                              <a16:creationId xmlns:a16="http://schemas.microsoft.com/office/drawing/2014/main" xmlns:w16se="http://schemas.microsoft.com/office/word/2015/wordml/symex" xmlns:w16sdtdh="http://schemas.microsoft.com/office/word/2020/wordml/sdtdatahash" xmlns:w16="http://schemas.microsoft.com/office/word/2018/wordml" xmlns:w16cid="http://schemas.microsoft.com/office/word/2016/wordml/cid" xmlns:w16cex="http://schemas.microsoft.com/office/word/2018/wordml/cex" xmlns:w15="http://schemas.microsoft.com/office/word/2012/wordml" xmlns:w="http://schemas.openxmlformats.org/wordprocessingml/2006/main" xmlns:w10="urn:schemas-microsoft-com:office:word" xmlns:v="urn:schemas-microsoft-com:vml" xmlns:o="urn:schemas-microsoft-com:office:office" xmlns:am3d="http://schemas.microsoft.com/office/drawing/2017/model3d" xmlns:aink="http://schemas.microsoft.com/office/drawing/2016/ink" xmlns:cx8="http://schemas.microsoft.com/office/drawing/2016/5/14/chartex" xmlns:cx7="http://schemas.microsoft.com/office/drawing/2016/5/13/chartex" xmlns:cx6="http://schemas.microsoft.com/office/drawing/2016/5/12/chartex" xmlns:cx5="http://schemas.microsoft.com/office/drawing/2016/5/11/chartex" xmlns:cx4="http://schemas.microsoft.com/office/drawing/2016/5/10/chartex" xmlns:cx3="http://schemas.microsoft.com/office/drawing/2016/5/9/chartex" xmlns:cx2="http://schemas.microsoft.com/office/drawing/2015/10/21/chartex" xmlns:cx1="http://schemas.microsoft.com/office/drawing/2015/9/8/chartex" xmlns:cx="http://schemas.microsoft.com/office/drawing/2014/chartex" xmlns="" id="{61E48080-9A5D-493A-B4DA-4DFF78C7046A}"/>
+                              <a16:creationId xmlns="" xmlns:cx="http://schemas.microsoft.com/office/drawing/2014/chartex" xmlns:cx1="http://schemas.microsoft.com/office/drawing/2015/9/8/chartex" xmlns:cx2="http://schemas.microsoft.com/office/drawing/2015/10/21/chartex" xmlns:cx3="http://schemas.microsoft.com/office/drawing/2016/5/9/chartex" xmlns:cx4="http://schemas.microsoft.com/office/drawing/2016/5/10/chartex" xmlns:cx5="http://schemas.microsoft.com/office/drawing/2016/5/11/chartex" xmlns:cx6="http://schemas.microsoft.com/office/drawing/2016/5/12/chartex" xmlns:cx7="http://schemas.microsoft.com/office/drawing/2016/5/13/chartex" xmlns:cx8="http://schemas.microsoft.com/office/drawing/2016/5/14/chartex" xmlns:aink="http://schemas.microsoft.com/office/drawing/2016/ink" xmlns:am3d="http://schemas.microsoft.com/office/drawing/2017/model3d" xmlns:o="urn:schemas-microsoft-com:office:office" xmlns:v="urn:schemas-microsoft-com:vml" xmlns:w10="urn:schemas-microsoft-com:office:word" xmlns:w="http://schemas.openxmlformats.org/wordprocessingml/2006/main" xmlns:w15="http://schemas.microsoft.com/office/word/2012/wordml" xmlns:w16cex="http://schemas.microsoft.com/office/word/2018/wordml/cex" xmlns:w16cid="http://schemas.microsoft.com/office/word/2016/wordml/cid" xmlns:w16="http://schemas.microsoft.com/office/word/2018/wordml" xmlns:w16sdtdh="http://schemas.microsoft.com/office/word/2020/wordml/sdtdatahash" xmlns:w16se="http://schemas.microsoft.com/office/word/2015/wordml/symex" xmlns:a16="http://schemas.microsoft.com/office/drawing/2014/main" id="{61E48080-9A5D-493A-B4DA-4DFF78C7046A}"/>
                             </a:ext>
                           </a:extLst>
                         </wps:cNvPr>
@@ -4791,7 +6822,7 @@
                         <wps:cNvPr id="22" name="CuadroTexto 49">
                           <a:extLst>
                             <a:ext uri="{FF2B5EF4-FFF2-40B4-BE49-F238E27FC236}">
-                              <a16:creationId xmlns:a16="http://schemas.microsoft.com/office/drawing/2014/main" xmlns:w16se="http://schemas.microsoft.com/office/word/2015/wordml/symex" xmlns:w16sdtdh="http://schemas.microsoft.com/office/word/2020/wordml/sdtdatahash" xmlns:w16="http://schemas.microsoft.com/office/word/2018/wordml" xmlns:w16cid="http://schemas.microsoft.com/office/word/2016/wordml/cid" xmlns:w16cex="http://schemas.microsoft.com/office/word/2018/wordml/cex" xmlns:w15="http://schemas.microsoft.com/office/word/2012/wordml" xmlns:w="http://schemas.openxmlformats.org/wordprocessingml/2006/main" xmlns:w10="urn:schemas-microsoft-com:office:word" xmlns:v="urn:schemas-microsoft-com:vml" xmlns:o="urn:schemas-microsoft-com:office:office" xmlns:am3d="http://schemas.microsoft.com/office/drawing/2017/model3d" xmlns:aink="http://schemas.microsoft.com/office/drawing/2016/ink" xmlns:cx8="http://schemas.microsoft.com/office/drawing/2016/5/14/chartex" xmlns:cx7="http://schemas.microsoft.com/office/drawing/2016/5/13/chartex" xmlns:cx6="http://schemas.microsoft.com/office/drawing/2016/5/12/chartex" xmlns:cx5="http://schemas.microsoft.com/office/drawing/2016/5/11/chartex" xmlns:cx4="http://schemas.microsoft.com/office/drawing/2016/5/10/chartex" xmlns:cx3="http://schemas.microsoft.com/office/drawing/2016/5/9/chartex" xmlns:cx2="http://schemas.microsoft.com/office/drawing/2015/10/21/chartex" xmlns:cx1="http://schemas.microsoft.com/office/drawing/2015/9/8/chartex" xmlns:cx="http://schemas.microsoft.com/office/drawing/2014/chartex" xmlns="" id="{6D76BBD6-630E-4821-B26C-E564BE8F317B}"/>
+                              <a16:creationId xmlns="" xmlns:cx="http://schemas.microsoft.com/office/drawing/2014/chartex" xmlns:cx1="http://schemas.microsoft.com/office/drawing/2015/9/8/chartex" xmlns:cx2="http://schemas.microsoft.com/office/drawing/2015/10/21/chartex" xmlns:cx3="http://schemas.microsoft.com/office/drawing/2016/5/9/chartex" xmlns:cx4="http://schemas.microsoft.com/office/drawing/2016/5/10/chartex" xmlns:cx5="http://schemas.microsoft.com/office/drawing/2016/5/11/chartex" xmlns:cx6="http://schemas.microsoft.com/office/drawing/2016/5/12/chartex" xmlns:cx7="http://schemas.microsoft.com/office/drawing/2016/5/13/chartex" xmlns:cx8="http://schemas.microsoft.com/office/drawing/2016/5/14/chartex" xmlns:aink="http://schemas.microsoft.com/office/drawing/2016/ink" xmlns:am3d="http://schemas.microsoft.com/office/drawing/2017/model3d" xmlns:o="urn:schemas-microsoft-com:office:office" xmlns:v="urn:schemas-microsoft-com:vml" xmlns:w10="urn:schemas-microsoft-com:office:word" xmlns:w="http://schemas.openxmlformats.org/wordprocessingml/2006/main" xmlns:w15="http://schemas.microsoft.com/office/word/2012/wordml" xmlns:w16cex="http://schemas.microsoft.com/office/word/2018/wordml/cex" xmlns:w16cid="http://schemas.microsoft.com/office/word/2016/wordml/cid" xmlns:w16="http://schemas.microsoft.com/office/word/2018/wordml" xmlns:w16sdtdh="http://schemas.microsoft.com/office/word/2020/wordml/sdtdatahash" xmlns:w16se="http://schemas.microsoft.com/office/word/2015/wordml/symex" xmlns:a16="http://schemas.microsoft.com/office/drawing/2014/main" id="{6D76BBD6-630E-4821-B26C-E564BE8F317B}"/>
                             </a:ext>
                           </a:extLst>
                         </wps:cNvPr>
@@ -4841,7 +6872,7 @@
                         <wps:cNvPr id="23" name="Conector: curvado 23">
                           <a:extLst>
                             <a:ext uri="{FF2B5EF4-FFF2-40B4-BE49-F238E27FC236}">
-                              <a16:creationId xmlns:a16="http://schemas.microsoft.com/office/drawing/2014/main" xmlns:w16se="http://schemas.microsoft.com/office/word/2015/wordml/symex" xmlns:w16sdtdh="http://schemas.microsoft.com/office/word/2020/wordml/sdtdatahash" xmlns:w16="http://schemas.microsoft.com/office/word/2018/wordml" xmlns:w16cid="http://schemas.microsoft.com/office/word/2016/wordml/cid" xmlns:w16cex="http://schemas.microsoft.com/office/word/2018/wordml/cex" xmlns:w15="http://schemas.microsoft.com/office/word/2012/wordml" xmlns:w="http://schemas.openxmlformats.org/wordprocessingml/2006/main" xmlns:w10="urn:schemas-microsoft-com:office:word" xmlns:v="urn:schemas-microsoft-com:vml" xmlns:o="urn:schemas-microsoft-com:office:office" xmlns:am3d="http://schemas.microsoft.com/office/drawing/2017/model3d" xmlns:aink="http://schemas.microsoft.com/office/drawing/2016/ink" xmlns:cx8="http://schemas.microsoft.com/office/drawing/2016/5/14/chartex" xmlns:cx7="http://schemas.microsoft.com/office/drawing/2016/5/13/chartex" xmlns:cx6="http://schemas.microsoft.com/office/drawing/2016/5/12/chartex" xmlns:cx5="http://schemas.microsoft.com/office/drawing/2016/5/11/chartex" xmlns:cx4="http://schemas.microsoft.com/office/drawing/2016/5/10/chartex" xmlns:cx3="http://schemas.microsoft.com/office/drawing/2016/5/9/chartex" xmlns:cx2="http://schemas.microsoft.com/office/drawing/2015/10/21/chartex" xmlns:cx1="http://schemas.microsoft.com/office/drawing/2015/9/8/chartex" xmlns:cx="http://schemas.microsoft.com/office/drawing/2014/chartex" xmlns="" id="{84764B25-00B3-4EA1-8B0A-460168D96FEF}"/>
+                              <a16:creationId xmlns="" xmlns:cx="http://schemas.microsoft.com/office/drawing/2014/chartex" xmlns:cx1="http://schemas.microsoft.com/office/drawing/2015/9/8/chartex" xmlns:cx2="http://schemas.microsoft.com/office/drawing/2015/10/21/chartex" xmlns:cx3="http://schemas.microsoft.com/office/drawing/2016/5/9/chartex" xmlns:cx4="http://schemas.microsoft.com/office/drawing/2016/5/10/chartex" xmlns:cx5="http://schemas.microsoft.com/office/drawing/2016/5/11/chartex" xmlns:cx6="http://schemas.microsoft.com/office/drawing/2016/5/12/chartex" xmlns:cx7="http://schemas.microsoft.com/office/drawing/2016/5/13/chartex" xmlns:cx8="http://schemas.microsoft.com/office/drawing/2016/5/14/chartex" xmlns:aink="http://schemas.microsoft.com/office/drawing/2016/ink" xmlns:am3d="http://schemas.microsoft.com/office/drawing/2017/model3d" xmlns:o="urn:schemas-microsoft-com:office:office" xmlns:v="urn:schemas-microsoft-com:vml" xmlns:w10="urn:schemas-microsoft-com:office:word" xmlns:w="http://schemas.openxmlformats.org/wordprocessingml/2006/main" xmlns:w15="http://schemas.microsoft.com/office/word/2012/wordml" xmlns:w16cex="http://schemas.microsoft.com/office/word/2018/wordml/cex" xmlns:w16cid="http://schemas.microsoft.com/office/word/2016/wordml/cid" xmlns:w16="http://schemas.microsoft.com/office/word/2018/wordml" xmlns:w16sdtdh="http://schemas.microsoft.com/office/word/2020/wordml/sdtdatahash" xmlns:w16se="http://schemas.microsoft.com/office/word/2015/wordml/symex" xmlns:a16="http://schemas.microsoft.com/office/drawing/2014/main" id="{84764B25-00B3-4EA1-8B0A-460168D96FEF}"/>
                             </a:ext>
                           </a:extLst>
                         </wps:cNvPr>
@@ -4888,7 +6919,7 @@
                         <wps:cNvPr id="24" name="CuadroTexto 55">
                           <a:extLst>
                             <a:ext uri="{FF2B5EF4-FFF2-40B4-BE49-F238E27FC236}">
-                              <a16:creationId xmlns:a16="http://schemas.microsoft.com/office/drawing/2014/main" xmlns:w16se="http://schemas.microsoft.com/office/word/2015/wordml/symex" xmlns:w16sdtdh="http://schemas.microsoft.com/office/word/2020/wordml/sdtdatahash" xmlns:w16="http://schemas.microsoft.com/office/word/2018/wordml" xmlns:w16cid="http://schemas.microsoft.com/office/word/2016/wordml/cid" xmlns:w16cex="http://schemas.microsoft.com/office/word/2018/wordml/cex" xmlns:w15="http://schemas.microsoft.com/office/word/2012/wordml" xmlns:w="http://schemas.openxmlformats.org/wordprocessingml/2006/main" xmlns:w10="urn:schemas-microsoft-com:office:word" xmlns:v="urn:schemas-microsoft-com:vml" xmlns:o="urn:schemas-microsoft-com:office:office" xmlns:am3d="http://schemas.microsoft.com/office/drawing/2017/model3d" xmlns:aink="http://schemas.microsoft.com/office/drawing/2016/ink" xmlns:cx8="http://schemas.microsoft.com/office/drawing/2016/5/14/chartex" xmlns:cx7="http://schemas.microsoft.com/office/drawing/2016/5/13/chartex" xmlns:cx6="http://schemas.microsoft.com/office/drawing/2016/5/12/chartex" xmlns:cx5="http://schemas.microsoft.com/office/drawing/2016/5/11/chartex" xmlns:cx4="http://schemas.microsoft.com/office/drawing/2016/5/10/chartex" xmlns:cx3="http://schemas.microsoft.com/office/drawing/2016/5/9/chartex" xmlns:cx2="http://schemas.microsoft.com/office/drawing/2015/10/21/chartex" xmlns:cx1="http://schemas.microsoft.com/office/drawing/2015/9/8/chartex" xmlns:cx="http://schemas.microsoft.com/office/drawing/2014/chartex" xmlns="" id="{14890087-4233-48FB-8556-41670A9E4676}"/>
+                              <a16:creationId xmlns="" xmlns:cx="http://schemas.microsoft.com/office/drawing/2014/chartex" xmlns:cx1="http://schemas.microsoft.com/office/drawing/2015/9/8/chartex" xmlns:cx2="http://schemas.microsoft.com/office/drawing/2015/10/21/chartex" xmlns:cx3="http://schemas.microsoft.com/office/drawing/2016/5/9/chartex" xmlns:cx4="http://schemas.microsoft.com/office/drawing/2016/5/10/chartex" xmlns:cx5="http://schemas.microsoft.com/office/drawing/2016/5/11/chartex" xmlns:cx6="http://schemas.microsoft.com/office/drawing/2016/5/12/chartex" xmlns:cx7="http://schemas.microsoft.com/office/drawing/2016/5/13/chartex" xmlns:cx8="http://schemas.microsoft.com/office/drawing/2016/5/14/chartex" xmlns:aink="http://schemas.microsoft.com/office/drawing/2016/ink" xmlns:am3d="http://schemas.microsoft.com/office/drawing/2017/model3d" xmlns:o="urn:schemas-microsoft-com:office:office" xmlns:v="urn:schemas-microsoft-com:vml" xmlns:w10="urn:schemas-microsoft-com:office:word" xmlns:w="http://schemas.openxmlformats.org/wordprocessingml/2006/main" xmlns:w15="http://schemas.microsoft.com/office/word/2012/wordml" xmlns:w16cex="http://schemas.microsoft.com/office/word/2018/wordml/cex" xmlns:w16cid="http://schemas.microsoft.com/office/word/2016/wordml/cid" xmlns:w16="http://schemas.microsoft.com/office/word/2018/wordml" xmlns:w16sdtdh="http://schemas.microsoft.com/office/word/2020/wordml/sdtdatahash" xmlns:w16se="http://schemas.microsoft.com/office/word/2015/wordml/symex" xmlns:a16="http://schemas.microsoft.com/office/drawing/2014/main" id="{14890087-4233-48FB-8556-41670A9E4676}"/>
                             </a:ext>
                           </a:extLst>
                         </wps:cNvPr>
@@ -5429,13 +7460,17 @@
           </mc:Fallback>
         </mc:AlternateContent>
       </w:r>
+    </w:p>
+    <w:p>
+      <w:pPr>
+        <w:rPr>
+          <w:sz w:val="24"/>
+        </w:rPr>
+      </w:pPr>
       <w:r>
-        <w:t>Aquí agregar el diagrama de contexto del sistema que se va a desarrollar</w:t>
-      </w:r>
-    </w:p>
-    <w:p/>
-    <w:p>
-      <w:r>
+        <w:rPr>
+          <w:sz w:val="24"/>
+        </w:rPr>
         <w:t>Además del diagrama agregar esta información extra:</w:t>
       </w:r>
     </w:p>
@@ -5453,10 +7488,14 @@
           <w:between w:val="nil"/>
         </w:pBdr>
         <w:spacing w:after="0"/>
+        <w:rPr>
+          <w:sz w:val="24"/>
+        </w:rPr>
       </w:pPr>
       <w:r>
         <w:rPr>
           <w:color w:val="000000"/>
+          <w:sz w:val="24"/>
         </w:rPr>
         <w:t>Cantidad de usuarios del sistema</w:t>
       </w:r>
@@ -5475,10 +7514,14 @@
           <w:between w:val="nil"/>
         </w:pBdr>
         <w:spacing w:after="0"/>
+        <w:rPr>
+          <w:sz w:val="24"/>
+        </w:rPr>
       </w:pPr>
       <w:r>
         <w:rPr>
           <w:color w:val="000000"/>
+          <w:sz w:val="24"/>
         </w:rPr>
         <w:t>Actualmente se cuenta con alrededor de un usuario, el cual es el de pruebas</w:t>
       </w:r>
@@ -5497,10 +7540,14 @@
           <w:between w:val="nil"/>
         </w:pBdr>
         <w:spacing w:after="0"/>
+        <w:rPr>
+          <w:sz w:val="24"/>
+        </w:rPr>
       </w:pPr>
       <w:r>
         <w:rPr>
           <w:color w:val="000000"/>
+          <w:sz w:val="24"/>
         </w:rPr>
         <w:t>Horarios en que se usará</w:t>
       </w:r>
@@ -5519,10 +7566,14 @@
           <w:between w:val="nil"/>
         </w:pBdr>
         <w:spacing w:after="0"/>
+        <w:rPr>
+          <w:sz w:val="24"/>
+        </w:rPr>
       </w:pPr>
       <w:r>
         <w:rPr>
           <w:color w:val="000000"/>
+          <w:sz w:val="24"/>
         </w:rPr>
         <w:t>Actualmente no cuenta con restricción de horario</w:t>
       </w:r>
@@ -5541,10 +7592,14 @@
           <w:between w:val="nil"/>
         </w:pBdr>
         <w:spacing w:after="0"/>
+        <w:rPr>
+          <w:sz w:val="24"/>
+        </w:rPr>
       </w:pPr>
       <w:r>
         <w:rPr>
           <w:color w:val="000000"/>
+          <w:sz w:val="24"/>
         </w:rPr>
         <w:t>Sistemas operativos en los que funcionará.</w:t>
       </w:r>
@@ -5563,10 +7618,14 @@
           <w:between w:val="nil"/>
         </w:pBdr>
         <w:spacing w:after="0"/>
+        <w:rPr>
+          <w:sz w:val="24"/>
+        </w:rPr>
       </w:pPr>
       <w:r>
         <w:rPr>
           <w:color w:val="000000"/>
+          <w:sz w:val="24"/>
         </w:rPr>
         <w:t>Windows</w:t>
       </w:r>
@@ -5585,10 +7644,14 @@
           <w:between w:val="nil"/>
         </w:pBdr>
         <w:spacing w:after="0"/>
+        <w:rPr>
+          <w:sz w:val="24"/>
+        </w:rPr>
       </w:pPr>
       <w:r>
         <w:rPr>
           <w:color w:val="000000"/>
+          <w:sz w:val="24"/>
         </w:rPr>
         <w:t>Linux</w:t>
       </w:r>
@@ -5607,10 +7670,14 @@
           <w:between w:val="nil"/>
         </w:pBdr>
         <w:spacing w:after="0"/>
+        <w:rPr>
+          <w:sz w:val="24"/>
+        </w:rPr>
       </w:pPr>
       <w:r>
         <w:rPr>
           <w:color w:val="000000"/>
+          <w:sz w:val="24"/>
         </w:rPr>
         <w:t>IOS</w:t>
       </w:r>
@@ -5629,11 +7696,15 @@
           <w:between w:val="nil"/>
         </w:pBdr>
         <w:spacing w:after="0"/>
+        <w:rPr>
+          <w:sz w:val="24"/>
+        </w:rPr>
       </w:pPr>
       <w:proofErr w:type="spellStart"/>
       <w:r>
         <w:rPr>
           <w:color w:val="000000"/>
+          <w:sz w:val="24"/>
         </w:rPr>
         <w:t>MacOs</w:t>
       </w:r>
@@ -5653,10 +7724,14 @@
           <w:between w:val="nil"/>
         </w:pBdr>
         <w:spacing w:after="0"/>
+        <w:rPr>
+          <w:sz w:val="24"/>
+        </w:rPr>
       </w:pPr>
       <w:r>
         <w:rPr>
           <w:color w:val="000000"/>
+          <w:sz w:val="24"/>
         </w:rPr>
         <w:t>Android</w:t>
       </w:r>
@@ -5675,11 +7750,16 @@
           <w:between w:val="nil"/>
         </w:pBdr>
         <w:spacing w:after="0"/>
+        <w:rPr>
+          <w:color w:val="000000"/>
+          <w:sz w:val="24"/>
+        </w:rPr>
       </w:pPr>
       <w:proofErr w:type="spellStart"/>
       <w:r>
         <w:rPr>
           <w:color w:val="000000"/>
+          <w:sz w:val="24"/>
         </w:rPr>
         <w:t>IpadOs</w:t>
       </w:r>
@@ -5687,10 +7767,6 @@
     </w:p>
     <w:p>
       <w:pPr>
-        <w:numPr>
-          <w:ilvl w:val="0"/>
-          <w:numId w:val="13"/>
-        </w:numPr>
         <w:pBdr>
           <w:top w:val="nil"/>
           <w:left w:val="nil"/>
@@ -5698,12 +7774,41 @@
           <w:right w:val="nil"/>
           <w:between w:val="nil"/>
         </w:pBdr>
+        <w:spacing w:after="0"/>
+        <w:rPr>
+          <w:color w:val="000000"/>
+          <w:sz w:val="24"/>
+        </w:rPr>
       </w:pPr>
       <w:r>
         <w:rPr>
           <w:color w:val="000000"/>
-        </w:rPr>
-        <w:t>Otros sistemas o dispositivos con los que el sistema va a interactuar.</w:t>
+          <w:sz w:val="24"/>
+        </w:rPr>
+        <w:t xml:space="preserve">     4.</w:t>
+      </w:r>
+      <w:r>
+        <w:rPr>
+          <w:color w:val="000000"/>
+          <w:sz w:val="24"/>
+        </w:rPr>
+        <w:t xml:space="preserve"> Otros</w:t>
+      </w:r>
+      <w:r>
+        <w:rPr>
+          <w:color w:val="000000"/>
+          <w:sz w:val="24"/>
+        </w:rPr>
+        <w:t xml:space="preserve"> sistemas o dispositivos con los que el sist</w:t>
+      </w:r>
+      <w:bookmarkStart w:id="14" w:name="_GoBack"/>
+      <w:bookmarkEnd w:id="14"/>
+      <w:r>
+        <w:rPr>
+          <w:color w:val="000000"/>
+          <w:sz w:val="24"/>
+        </w:rPr>
+        <w:t>ema va a interactuar.</w:t>
       </w:r>
     </w:p>
     <w:p>
@@ -5719,10 +7824,16 @@
           <w:right w:val="nil"/>
           <w:between w:val="nil"/>
         </w:pBdr>
+        <w:spacing w:after="0"/>
+        <w:rPr>
+          <w:color w:val="000000"/>
+          <w:sz w:val="24"/>
+        </w:rPr>
       </w:pPr>
       <w:r>
         <w:rPr>
           <w:color w:val="000000"/>
+          <w:sz w:val="24"/>
         </w:rPr>
         <w:t>Computadoras</w:t>
       </w:r>
@@ -5740,11 +7851,17 @@
           <w:right w:val="nil"/>
           <w:between w:val="nil"/>
         </w:pBdr>
+        <w:spacing w:after="0"/>
+        <w:rPr>
+          <w:color w:val="000000"/>
+          <w:sz w:val="24"/>
+        </w:rPr>
       </w:pPr>
       <w:proofErr w:type="spellStart"/>
       <w:r>
         <w:rPr>
           <w:color w:val="000000"/>
+          <w:sz w:val="24"/>
         </w:rPr>
         <w:t>Tablets</w:t>
       </w:r>
@@ -5763,15 +7880,20 @@
           <w:right w:val="nil"/>
           <w:between w:val="nil"/>
         </w:pBdr>
+        <w:spacing w:after="0"/>
+        <w:rPr>
+          <w:color w:val="000000"/>
+          <w:sz w:val="24"/>
+        </w:rPr>
       </w:pPr>
       <w:r>
         <w:rPr>
           <w:color w:val="000000"/>
+          <w:sz w:val="24"/>
         </w:rPr>
         <w:t>Celulares</w:t>
       </w:r>
     </w:p>
-    <w:p/>
     <w:sectPr>
       <w:pgSz w:w="11906" w:h="16838"/>
       <w:pgMar w:top="1417" w:right="1274" w:bottom="1417" w:left="1701" w:header="708" w:footer="708" w:gutter="0"/>
@@ -5805,7 +7927,7 @@
         <v:path o:extrusionok="f" gradientshapeok="t" o:connecttype="rect"/>
         <o:lock v:ext="edit" aspectratio="t"/>
       </v:shapetype>
-      <v:shape id="_x0000_i1029" type="#_x0000_t75" style="width:11.25pt;height:11.25pt" o:bullet="t">
+      <v:shape id="_x0000_i1043" type="#_x0000_t75" style="width:11.25pt;height:11.25pt" o:bullet="t">
         <v:imagedata r:id="rId1" o:title="mso72C4"/>
       </v:shape>
     </w:pict>
@@ -9426,7 +11548,7 @@
   <a:extraClrSchemeLst/>
   <a:extLst>
     <a:ext uri="{05A4C25C-085E-4340-85A3-A5531E510DB2}">
-      <thm15:themeFamily xmlns:thm15="http://schemas.microsoft.com/office/thememl/2012/main" xmlns="" name="Office Theme" id="{62F939B6-93AF-4DB8-9C6B-D6C7DFDC589F}" vid="{4A3C46E8-61CC-4603-A589-7422A47A8E4A}"/>
+      <thm15:themeFamily xmlns="" xmlns:thm15="http://schemas.microsoft.com/office/thememl/2012/main" name="Office Theme" id="{62F939B6-93AF-4DB8-9C6B-D6C7DFDC589F}" vid="{4A3C46E8-61CC-4603-A589-7422A47A8E4A}"/>
     </a:ext>
   </a:extLst>
 </a:theme>

</xml_diff>

<commit_message>
se mejoró el formato del documento
</commit_message>
<xml_diff>
--- a/Documento de visión y alcance.docx
+++ b/Documento de visión y alcance.docx
@@ -110,6 +110,16 @@
           <w:szCs w:val="56"/>
         </w:rPr>
       </w:pPr>
+      <w:r>
+        <w:rPr>
+          <w:noProof/>
+        </w:rPr>
+        <w:pict>
+          <v:shape id="_x0000_s1027" type="#_x0000_t75" style="position:absolute;left:0;text-align:left;margin-left:-45.3pt;margin-top:39.1pt;width:300.75pt;height:169.4pt;z-index:-251655168;mso-position-horizontal-relative:text;mso-position-vertical-relative:text">
+            <v:imagedata r:id="rId7" o:title="285528_581192"/>
+          </v:shape>
+        </w:pict>
+      </w:r>
       <w:r>
         <w:rPr>
           <w:b/>
@@ -2350,14 +2360,14 @@
               <w:rPr>
                 <w:sz w:val="24"/>
               </w:rPr>
-              <w:t xml:space="preserve">Debe poder hacer pago usando tarjeta de crédito o débito, evitando usar el uso de monedas y billetes o </w:t>
+              <w:t xml:space="preserve">Debe poder hacer pago usando tarjeta de crédito o débito, evitando </w:t>
             </w:r>
             <w:r>
               <w:rPr>
                 <w:sz w:val="24"/>
               </w:rPr>
               <w:lastRenderedPageBreak/>
-              <w:t>en la sucursal.</w:t>
+              <w:t>usar el uso de monedas y billetes o en la sucursal.</w:t>
             </w:r>
           </w:p>
         </w:tc>
@@ -2867,7 +2877,7 @@
                 <w:color w:val="000000"/>
                 <w:sz w:val="24"/>
               </w:rPr>
-              <w:t xml:space="preserve">Al localizarlo anota en un papel la cantidad de productos X disponibles en </w:t>
+              <w:t xml:space="preserve">Al localizarlo anota en un papel la cantidad de </w:t>
             </w:r>
             <w:r>
               <w:rPr>
@@ -2875,7 +2885,7 @@
                 <w:sz w:val="24"/>
               </w:rPr>
               <w:lastRenderedPageBreak/>
-              <w:t>bodega</w:t>
+              <w:t>productos X disponibles en bodega</w:t>
             </w:r>
           </w:p>
         </w:tc>
@@ -3358,7 +3368,14 @@
               <w:rPr>
                 <w:sz w:val="24"/>
               </w:rPr>
-              <w:t>Aparecerá el estado de la orden como en proceso</w:t>
+              <w:t xml:space="preserve">Aparecerá el estado de la </w:t>
+            </w:r>
+            <w:r>
+              <w:rPr>
+                <w:sz w:val="24"/>
+              </w:rPr>
+              <w:lastRenderedPageBreak/>
+              <w:t>orden como en proceso</w:t>
             </w:r>
           </w:p>
           <w:p>
@@ -3376,7 +3393,6 @@
               <w:rPr>
                 <w:sz w:val="24"/>
               </w:rPr>
-              <w:lastRenderedPageBreak/>
               <w:t xml:space="preserve">Al terminar de cumplir la orden cambiará el status </w:t>
             </w:r>
             <w:proofErr w:type="spellStart"/>
@@ -3787,14 +3803,14 @@
               <w:rPr>
                 <w:sz w:val="24"/>
               </w:rPr>
-              <w:t xml:space="preserve">Superar los niveles de satisfacción del cliente más </w:t>
+              <w:t xml:space="preserve">Superar los niveles de </w:t>
             </w:r>
             <w:r>
               <w:rPr>
                 <w:sz w:val="24"/>
               </w:rPr>
               <w:lastRenderedPageBreak/>
-              <w:t>elevados.</w:t>
+              <w:t>satisfacción del cliente más elevados.</w:t>
             </w:r>
           </w:p>
           <w:p>
@@ -4818,7 +4834,6 @@
         </w:tc>
       </w:tr>
     </w:tbl>
-    <w:p/>
     <w:p>
       <w:pPr>
         <w:pStyle w:val="Ttulo1"/>
@@ -5681,11 +5696,6 @@
       </w:r>
     </w:p>
     <w:p>
-      <w:pPr>
-        <w:rPr>
-          <w:sz w:val="24"/>
-        </w:rPr>
-      </w:pPr>
       <w:r>
         <w:t xml:space="preserve">Aquí </w:t>
       </w:r>
@@ -5693,8 +5703,23 @@
         <w:rPr>
           <w:sz w:val="24"/>
         </w:rPr>
-        <w:t>agregar el diagrama de contexto del sistema que se va a desarrollar</w:t>
+        <w:t>agregar el diagrama de contexto del</w:t>
       </w:r>
+      <w:r>
+        <w:rPr>
+          <w:sz w:val="24"/>
+        </w:rPr>
+        <w:t xml:space="preserve"> sistema que se va a desarrollar</w:t>
+      </w:r>
+    </w:p>
+    <w:p>
+      <w:pPr>
+        <w:rPr>
+          <w:sz w:val="24"/>
+        </w:rPr>
+      </w:pPr>
+      <w:bookmarkStart w:id="14" w:name="_GoBack"/>
+      <w:bookmarkEnd w:id="14"/>
       <w:r>
         <w:rPr>
           <w:noProof/>
@@ -5703,13 +5728,13 @@
         <mc:AlternateContent>
           <mc:Choice Requires="wpg">
             <w:drawing>
-              <wp:anchor distT="0" distB="0" distL="114300" distR="114300" simplePos="0" relativeHeight="251659264" behindDoc="0" locked="0" layoutInCell="1" allowOverlap="1" wp14:anchorId="6CC87223" wp14:editId="60CF9B81">
+              <wp:anchor distT="0" distB="0" distL="114300" distR="114300" simplePos="0" relativeHeight="251659264" behindDoc="0" locked="0" layoutInCell="1" allowOverlap="1" wp14:anchorId="6E18101D" wp14:editId="2C2F2B23">
                 <wp:simplePos x="0" y="0"/>
                 <wp:positionH relativeFrom="page">
-                  <wp:align>left</wp:align>
+                  <wp:posOffset>57150</wp:posOffset>
                 </wp:positionH>
                 <wp:positionV relativeFrom="paragraph">
-                  <wp:posOffset>283845</wp:posOffset>
+                  <wp:posOffset>351790</wp:posOffset>
                 </wp:positionV>
                 <wp:extent cx="7199630" cy="3959860"/>
                 <wp:effectExtent l="0" t="0" r="20320" b="21590"/>
@@ -5717,7 +5742,7 @@
                 <wp:docPr id="70" name="Grupo 69">
                   <a:extLst xmlns:a="http://schemas.openxmlformats.org/drawingml/2006/main">
                     <a:ext uri="{FF2B5EF4-FFF2-40B4-BE49-F238E27FC236}">
-                      <a16:creationId xmlns="" xmlns:cx="http://schemas.microsoft.com/office/drawing/2014/chartex" xmlns:cx1="http://schemas.microsoft.com/office/drawing/2015/9/8/chartex" xmlns:cx2="http://schemas.microsoft.com/office/drawing/2015/10/21/chartex" xmlns:cx3="http://schemas.microsoft.com/office/drawing/2016/5/9/chartex" xmlns:cx4="http://schemas.microsoft.com/office/drawing/2016/5/10/chartex" xmlns:cx5="http://schemas.microsoft.com/office/drawing/2016/5/11/chartex" xmlns:cx6="http://schemas.microsoft.com/office/drawing/2016/5/12/chartex" xmlns:cx7="http://schemas.microsoft.com/office/drawing/2016/5/13/chartex" xmlns:cx8="http://schemas.microsoft.com/office/drawing/2016/5/14/chartex" xmlns:aink="http://schemas.microsoft.com/office/drawing/2016/ink" xmlns:am3d="http://schemas.microsoft.com/office/drawing/2017/model3d" xmlns:o="urn:schemas-microsoft-com:office:office" xmlns:v="urn:schemas-microsoft-com:vml" xmlns:w10="urn:schemas-microsoft-com:office:word" xmlns:w="http://schemas.openxmlformats.org/wordprocessingml/2006/main" xmlns:w15="http://schemas.microsoft.com/office/word/2012/wordml" xmlns:w16cex="http://schemas.microsoft.com/office/word/2018/wordml/cex" xmlns:w16cid="http://schemas.microsoft.com/office/word/2016/wordml/cid" xmlns:w16="http://schemas.microsoft.com/office/word/2018/wordml" xmlns:w16sdtdh="http://schemas.microsoft.com/office/word/2020/wordml/sdtdatahash" xmlns:w16se="http://schemas.microsoft.com/office/word/2015/wordml/symex" xmlns:a16="http://schemas.microsoft.com/office/drawing/2014/main" id="{E3A85DAA-D1CF-429A-BB14-9663AACD6BB4}"/>
+                      <a16:creationId xmlns:a16="http://schemas.microsoft.com/office/drawing/2014/main" xmlns:w16se="http://schemas.microsoft.com/office/word/2015/wordml/symex" xmlns:w16sdtdh="http://schemas.microsoft.com/office/word/2020/wordml/sdtdatahash" xmlns:w16="http://schemas.microsoft.com/office/word/2018/wordml" xmlns:w16cid="http://schemas.microsoft.com/office/word/2016/wordml/cid" xmlns:w16cex="http://schemas.microsoft.com/office/word/2018/wordml/cex" xmlns:w15="http://schemas.microsoft.com/office/word/2012/wordml" xmlns:w="http://schemas.openxmlformats.org/wordprocessingml/2006/main" xmlns:w10="urn:schemas-microsoft-com:office:word" xmlns:v="urn:schemas-microsoft-com:vml" xmlns:o="urn:schemas-microsoft-com:office:office" xmlns:am3d="http://schemas.microsoft.com/office/drawing/2017/model3d" xmlns:aink="http://schemas.microsoft.com/office/drawing/2016/ink" xmlns:cx8="http://schemas.microsoft.com/office/drawing/2016/5/14/chartex" xmlns:cx7="http://schemas.microsoft.com/office/drawing/2016/5/13/chartex" xmlns:cx6="http://schemas.microsoft.com/office/drawing/2016/5/12/chartex" xmlns:cx5="http://schemas.microsoft.com/office/drawing/2016/5/11/chartex" xmlns:cx4="http://schemas.microsoft.com/office/drawing/2016/5/10/chartex" xmlns:cx3="http://schemas.microsoft.com/office/drawing/2016/5/9/chartex" xmlns:cx2="http://schemas.microsoft.com/office/drawing/2015/10/21/chartex" xmlns:cx1="http://schemas.microsoft.com/office/drawing/2015/9/8/chartex" xmlns:cx="http://schemas.microsoft.com/office/drawing/2014/chartex" xmlns="" id="{E3A85DAA-D1CF-429A-BB14-9663AACD6BB4}"/>
                     </a:ext>
                   </a:extLst>
                 </wp:docPr>
@@ -5729,7 +5754,7 @@
                       <wpg:grpSpPr>
                         <a:xfrm>
                           <a:off x="0" y="0"/>
-                          <a:ext cx="7200000" cy="3960000"/>
+                          <a:ext cx="7199630" cy="3959860"/>
                           <a:chOff x="0" y="0"/>
                           <a:chExt cx="9508436" cy="6274907"/>
                         </a:xfrm>
@@ -5738,7 +5763,7 @@
                         <wps:cNvPr id="2" name="Elipse 2" descr="f">
                           <a:extLst>
                             <a:ext uri="{FF2B5EF4-FFF2-40B4-BE49-F238E27FC236}">
-                              <a16:creationId xmlns="" xmlns:cx="http://schemas.microsoft.com/office/drawing/2014/chartex" xmlns:cx1="http://schemas.microsoft.com/office/drawing/2015/9/8/chartex" xmlns:cx2="http://schemas.microsoft.com/office/drawing/2015/10/21/chartex" xmlns:cx3="http://schemas.microsoft.com/office/drawing/2016/5/9/chartex" xmlns:cx4="http://schemas.microsoft.com/office/drawing/2016/5/10/chartex" xmlns:cx5="http://schemas.microsoft.com/office/drawing/2016/5/11/chartex" xmlns:cx6="http://schemas.microsoft.com/office/drawing/2016/5/12/chartex" xmlns:cx7="http://schemas.microsoft.com/office/drawing/2016/5/13/chartex" xmlns:cx8="http://schemas.microsoft.com/office/drawing/2016/5/14/chartex" xmlns:aink="http://schemas.microsoft.com/office/drawing/2016/ink" xmlns:am3d="http://schemas.microsoft.com/office/drawing/2017/model3d" xmlns:o="urn:schemas-microsoft-com:office:office" xmlns:v="urn:schemas-microsoft-com:vml" xmlns:w10="urn:schemas-microsoft-com:office:word" xmlns:w="http://schemas.openxmlformats.org/wordprocessingml/2006/main" xmlns:w15="http://schemas.microsoft.com/office/word/2012/wordml" xmlns:w16cex="http://schemas.microsoft.com/office/word/2018/wordml/cex" xmlns:w16cid="http://schemas.microsoft.com/office/word/2016/wordml/cid" xmlns:w16="http://schemas.microsoft.com/office/word/2018/wordml" xmlns:w16sdtdh="http://schemas.microsoft.com/office/word/2020/wordml/sdtdatahash" xmlns:w16se="http://schemas.microsoft.com/office/word/2015/wordml/symex" xmlns:a16="http://schemas.microsoft.com/office/drawing/2014/main" id="{F6098E6C-F706-4B30-B7C9-930BB9E0C11B}"/>
+                              <a16:creationId xmlns:a16="http://schemas.microsoft.com/office/drawing/2014/main" xmlns:w16se="http://schemas.microsoft.com/office/word/2015/wordml/symex" xmlns:w16sdtdh="http://schemas.microsoft.com/office/word/2020/wordml/sdtdatahash" xmlns:w16="http://schemas.microsoft.com/office/word/2018/wordml" xmlns:w16cid="http://schemas.microsoft.com/office/word/2016/wordml/cid" xmlns:w16cex="http://schemas.microsoft.com/office/word/2018/wordml/cex" xmlns:w15="http://schemas.microsoft.com/office/word/2012/wordml" xmlns:w="http://schemas.openxmlformats.org/wordprocessingml/2006/main" xmlns:w10="urn:schemas-microsoft-com:office:word" xmlns:v="urn:schemas-microsoft-com:vml" xmlns:o="urn:schemas-microsoft-com:office:office" xmlns:am3d="http://schemas.microsoft.com/office/drawing/2017/model3d" xmlns:aink="http://schemas.microsoft.com/office/drawing/2016/ink" xmlns:cx8="http://schemas.microsoft.com/office/drawing/2016/5/14/chartex" xmlns:cx7="http://schemas.microsoft.com/office/drawing/2016/5/13/chartex" xmlns:cx6="http://schemas.microsoft.com/office/drawing/2016/5/12/chartex" xmlns:cx5="http://schemas.microsoft.com/office/drawing/2016/5/11/chartex" xmlns:cx4="http://schemas.microsoft.com/office/drawing/2016/5/10/chartex" xmlns:cx3="http://schemas.microsoft.com/office/drawing/2016/5/9/chartex" xmlns:cx2="http://schemas.microsoft.com/office/drawing/2015/10/21/chartex" xmlns:cx1="http://schemas.microsoft.com/office/drawing/2015/9/8/chartex" xmlns:cx="http://schemas.microsoft.com/office/drawing/2014/chartex" xmlns="" id="{F6098E6C-F706-4B30-B7C9-930BB9E0C11B}"/>
                             </a:ext>
                           </a:extLst>
                         </wps:cNvPr>
@@ -5808,7 +5833,7 @@
                         <wps:cNvPr id="3" name="Rectángulo 3">
                           <a:extLst>
                             <a:ext uri="{FF2B5EF4-FFF2-40B4-BE49-F238E27FC236}">
-                              <a16:creationId xmlns="" xmlns:cx="http://schemas.microsoft.com/office/drawing/2014/chartex" xmlns:cx1="http://schemas.microsoft.com/office/drawing/2015/9/8/chartex" xmlns:cx2="http://schemas.microsoft.com/office/drawing/2015/10/21/chartex" xmlns:cx3="http://schemas.microsoft.com/office/drawing/2016/5/9/chartex" xmlns:cx4="http://schemas.microsoft.com/office/drawing/2016/5/10/chartex" xmlns:cx5="http://schemas.microsoft.com/office/drawing/2016/5/11/chartex" xmlns:cx6="http://schemas.microsoft.com/office/drawing/2016/5/12/chartex" xmlns:cx7="http://schemas.microsoft.com/office/drawing/2016/5/13/chartex" xmlns:cx8="http://schemas.microsoft.com/office/drawing/2016/5/14/chartex" xmlns:aink="http://schemas.microsoft.com/office/drawing/2016/ink" xmlns:am3d="http://schemas.microsoft.com/office/drawing/2017/model3d" xmlns:o="urn:schemas-microsoft-com:office:office" xmlns:v="urn:schemas-microsoft-com:vml" xmlns:w10="urn:schemas-microsoft-com:office:word" xmlns:w="http://schemas.openxmlformats.org/wordprocessingml/2006/main" xmlns:w15="http://schemas.microsoft.com/office/word/2012/wordml" xmlns:w16cex="http://schemas.microsoft.com/office/word/2018/wordml/cex" xmlns:w16cid="http://schemas.microsoft.com/office/word/2016/wordml/cid" xmlns:w16="http://schemas.microsoft.com/office/word/2018/wordml" xmlns:w16sdtdh="http://schemas.microsoft.com/office/word/2020/wordml/sdtdatahash" xmlns:w16se="http://schemas.microsoft.com/office/word/2015/wordml/symex" xmlns:a16="http://schemas.microsoft.com/office/drawing/2014/main" id="{7ABB1172-1F4C-456B-A459-FB153EDAD2A6}"/>
+                              <a16:creationId xmlns:a16="http://schemas.microsoft.com/office/drawing/2014/main" xmlns:w16se="http://schemas.microsoft.com/office/word/2015/wordml/symex" xmlns:w16sdtdh="http://schemas.microsoft.com/office/word/2020/wordml/sdtdatahash" xmlns:w16="http://schemas.microsoft.com/office/word/2018/wordml" xmlns:w16cid="http://schemas.microsoft.com/office/word/2016/wordml/cid" xmlns:w16cex="http://schemas.microsoft.com/office/word/2018/wordml/cex" xmlns:w15="http://schemas.microsoft.com/office/word/2012/wordml" xmlns:w="http://schemas.openxmlformats.org/wordprocessingml/2006/main" xmlns:w10="urn:schemas-microsoft-com:office:word" xmlns:v="urn:schemas-microsoft-com:vml" xmlns:o="urn:schemas-microsoft-com:office:office" xmlns:am3d="http://schemas.microsoft.com/office/drawing/2017/model3d" xmlns:aink="http://schemas.microsoft.com/office/drawing/2016/ink" xmlns:cx8="http://schemas.microsoft.com/office/drawing/2016/5/14/chartex" xmlns:cx7="http://schemas.microsoft.com/office/drawing/2016/5/13/chartex" xmlns:cx6="http://schemas.microsoft.com/office/drawing/2016/5/12/chartex" xmlns:cx5="http://schemas.microsoft.com/office/drawing/2016/5/11/chartex" xmlns:cx4="http://schemas.microsoft.com/office/drawing/2016/5/10/chartex" xmlns:cx3="http://schemas.microsoft.com/office/drawing/2016/5/9/chartex" xmlns:cx2="http://schemas.microsoft.com/office/drawing/2015/10/21/chartex" xmlns:cx1="http://schemas.microsoft.com/office/drawing/2015/9/8/chartex" xmlns:cx="http://schemas.microsoft.com/office/drawing/2014/chartex" xmlns="" id="{7ABB1172-1F4C-456B-A459-FB153EDAD2A6}"/>
                             </a:ext>
                           </a:extLst>
                         </wps:cNvPr>
@@ -5878,7 +5903,7 @@
                         <wps:cNvPr id="4" name="Conector recto de flecha 4">
                           <a:extLst>
                             <a:ext uri="{FF2B5EF4-FFF2-40B4-BE49-F238E27FC236}">
-                              <a16:creationId xmlns="" xmlns:cx="http://schemas.microsoft.com/office/drawing/2014/chartex" xmlns:cx1="http://schemas.microsoft.com/office/drawing/2015/9/8/chartex" xmlns:cx2="http://schemas.microsoft.com/office/drawing/2015/10/21/chartex" xmlns:cx3="http://schemas.microsoft.com/office/drawing/2016/5/9/chartex" xmlns:cx4="http://schemas.microsoft.com/office/drawing/2016/5/10/chartex" xmlns:cx5="http://schemas.microsoft.com/office/drawing/2016/5/11/chartex" xmlns:cx6="http://schemas.microsoft.com/office/drawing/2016/5/12/chartex" xmlns:cx7="http://schemas.microsoft.com/office/drawing/2016/5/13/chartex" xmlns:cx8="http://schemas.microsoft.com/office/drawing/2016/5/14/chartex" xmlns:aink="http://schemas.microsoft.com/office/drawing/2016/ink" xmlns:am3d="http://schemas.microsoft.com/office/drawing/2017/model3d" xmlns:o="urn:schemas-microsoft-com:office:office" xmlns:v="urn:schemas-microsoft-com:vml" xmlns:w10="urn:schemas-microsoft-com:office:word" xmlns:w="http://schemas.openxmlformats.org/wordprocessingml/2006/main" xmlns:w15="http://schemas.microsoft.com/office/word/2012/wordml" xmlns:w16cex="http://schemas.microsoft.com/office/word/2018/wordml/cex" xmlns:w16cid="http://schemas.microsoft.com/office/word/2016/wordml/cid" xmlns:w16="http://schemas.microsoft.com/office/word/2018/wordml" xmlns:w16sdtdh="http://schemas.microsoft.com/office/word/2020/wordml/sdtdatahash" xmlns:w16se="http://schemas.microsoft.com/office/word/2015/wordml/symex" xmlns:a16="http://schemas.microsoft.com/office/drawing/2014/main" id="{82D59A3F-982A-4726-B740-563E478C0E33}"/>
+                              <a16:creationId xmlns:a16="http://schemas.microsoft.com/office/drawing/2014/main" xmlns:w16se="http://schemas.microsoft.com/office/word/2015/wordml/symex" xmlns:w16sdtdh="http://schemas.microsoft.com/office/word/2020/wordml/sdtdatahash" xmlns:w16="http://schemas.microsoft.com/office/word/2018/wordml" xmlns:w16cid="http://schemas.microsoft.com/office/word/2016/wordml/cid" xmlns:w16cex="http://schemas.microsoft.com/office/word/2018/wordml/cex" xmlns:w15="http://schemas.microsoft.com/office/word/2012/wordml" xmlns:w="http://schemas.openxmlformats.org/wordprocessingml/2006/main" xmlns:w10="urn:schemas-microsoft-com:office:word" xmlns:v="urn:schemas-microsoft-com:vml" xmlns:o="urn:schemas-microsoft-com:office:office" xmlns:am3d="http://schemas.microsoft.com/office/drawing/2017/model3d" xmlns:aink="http://schemas.microsoft.com/office/drawing/2016/ink" xmlns:cx8="http://schemas.microsoft.com/office/drawing/2016/5/14/chartex" xmlns:cx7="http://schemas.microsoft.com/office/drawing/2016/5/13/chartex" xmlns:cx6="http://schemas.microsoft.com/office/drawing/2016/5/12/chartex" xmlns:cx5="http://schemas.microsoft.com/office/drawing/2016/5/11/chartex" xmlns:cx4="http://schemas.microsoft.com/office/drawing/2016/5/10/chartex" xmlns:cx3="http://schemas.microsoft.com/office/drawing/2016/5/9/chartex" xmlns:cx2="http://schemas.microsoft.com/office/drawing/2015/10/21/chartex" xmlns:cx1="http://schemas.microsoft.com/office/drawing/2015/9/8/chartex" xmlns:cx="http://schemas.microsoft.com/office/drawing/2014/chartex" xmlns="" id="{82D59A3F-982A-4726-B740-563E478C0E33}"/>
                             </a:ext>
                           </a:extLst>
                         </wps:cNvPr>
@@ -5921,7 +5946,7 @@
                         <wps:cNvPr id="5" name="Conector recto de flecha 5">
                           <a:extLst>
                             <a:ext uri="{FF2B5EF4-FFF2-40B4-BE49-F238E27FC236}">
-                              <a16:creationId xmlns="" xmlns:cx="http://schemas.microsoft.com/office/drawing/2014/chartex" xmlns:cx1="http://schemas.microsoft.com/office/drawing/2015/9/8/chartex" xmlns:cx2="http://schemas.microsoft.com/office/drawing/2015/10/21/chartex" xmlns:cx3="http://schemas.microsoft.com/office/drawing/2016/5/9/chartex" xmlns:cx4="http://schemas.microsoft.com/office/drawing/2016/5/10/chartex" xmlns:cx5="http://schemas.microsoft.com/office/drawing/2016/5/11/chartex" xmlns:cx6="http://schemas.microsoft.com/office/drawing/2016/5/12/chartex" xmlns:cx7="http://schemas.microsoft.com/office/drawing/2016/5/13/chartex" xmlns:cx8="http://schemas.microsoft.com/office/drawing/2016/5/14/chartex" xmlns:aink="http://schemas.microsoft.com/office/drawing/2016/ink" xmlns:am3d="http://schemas.microsoft.com/office/drawing/2017/model3d" xmlns:o="urn:schemas-microsoft-com:office:office" xmlns:v="urn:schemas-microsoft-com:vml" xmlns:w10="urn:schemas-microsoft-com:office:word" xmlns:w="http://schemas.openxmlformats.org/wordprocessingml/2006/main" xmlns:w15="http://schemas.microsoft.com/office/word/2012/wordml" xmlns:w16cex="http://schemas.microsoft.com/office/word/2018/wordml/cex" xmlns:w16cid="http://schemas.microsoft.com/office/word/2016/wordml/cid" xmlns:w16="http://schemas.microsoft.com/office/word/2018/wordml" xmlns:w16sdtdh="http://schemas.microsoft.com/office/word/2020/wordml/sdtdatahash" xmlns:w16se="http://schemas.microsoft.com/office/word/2015/wordml/symex" xmlns:a16="http://schemas.microsoft.com/office/drawing/2014/main" id="{89A3E7E7-77EC-4CF9-BB6C-B9FA114A8ACC}"/>
+                              <a16:creationId xmlns:a16="http://schemas.microsoft.com/office/drawing/2014/main" xmlns:w16se="http://schemas.microsoft.com/office/word/2015/wordml/symex" xmlns:w16sdtdh="http://schemas.microsoft.com/office/word/2020/wordml/sdtdatahash" xmlns:w16="http://schemas.microsoft.com/office/word/2018/wordml" xmlns:w16cid="http://schemas.microsoft.com/office/word/2016/wordml/cid" xmlns:w16cex="http://schemas.microsoft.com/office/word/2018/wordml/cex" xmlns:w15="http://schemas.microsoft.com/office/word/2012/wordml" xmlns:w="http://schemas.openxmlformats.org/wordprocessingml/2006/main" xmlns:w10="urn:schemas-microsoft-com:office:word" xmlns:v="urn:schemas-microsoft-com:vml" xmlns:o="urn:schemas-microsoft-com:office:office" xmlns:am3d="http://schemas.microsoft.com/office/drawing/2017/model3d" xmlns:aink="http://schemas.microsoft.com/office/drawing/2016/ink" xmlns:cx8="http://schemas.microsoft.com/office/drawing/2016/5/14/chartex" xmlns:cx7="http://schemas.microsoft.com/office/drawing/2016/5/13/chartex" xmlns:cx6="http://schemas.microsoft.com/office/drawing/2016/5/12/chartex" xmlns:cx5="http://schemas.microsoft.com/office/drawing/2016/5/11/chartex" xmlns:cx4="http://schemas.microsoft.com/office/drawing/2016/5/10/chartex" xmlns:cx3="http://schemas.microsoft.com/office/drawing/2016/5/9/chartex" xmlns:cx2="http://schemas.microsoft.com/office/drawing/2015/10/21/chartex" xmlns:cx1="http://schemas.microsoft.com/office/drawing/2015/9/8/chartex" xmlns:cx="http://schemas.microsoft.com/office/drawing/2014/chartex" xmlns="" id="{89A3E7E7-77EC-4CF9-BB6C-B9FA114A8ACC}"/>
                             </a:ext>
                           </a:extLst>
                         </wps:cNvPr>
@@ -5964,7 +5989,7 @@
                         <wps:cNvPr id="6" name="CuadroTexto 9">
                           <a:extLst>
                             <a:ext uri="{FF2B5EF4-FFF2-40B4-BE49-F238E27FC236}">
-                              <a16:creationId xmlns="" xmlns:cx="http://schemas.microsoft.com/office/drawing/2014/chartex" xmlns:cx1="http://schemas.microsoft.com/office/drawing/2015/9/8/chartex" xmlns:cx2="http://schemas.microsoft.com/office/drawing/2015/10/21/chartex" xmlns:cx3="http://schemas.microsoft.com/office/drawing/2016/5/9/chartex" xmlns:cx4="http://schemas.microsoft.com/office/drawing/2016/5/10/chartex" xmlns:cx5="http://schemas.microsoft.com/office/drawing/2016/5/11/chartex" xmlns:cx6="http://schemas.microsoft.com/office/drawing/2016/5/12/chartex" xmlns:cx7="http://schemas.microsoft.com/office/drawing/2016/5/13/chartex" xmlns:cx8="http://schemas.microsoft.com/office/drawing/2016/5/14/chartex" xmlns:aink="http://schemas.microsoft.com/office/drawing/2016/ink" xmlns:am3d="http://schemas.microsoft.com/office/drawing/2017/model3d" xmlns:o="urn:schemas-microsoft-com:office:office" xmlns:v="urn:schemas-microsoft-com:vml" xmlns:w10="urn:schemas-microsoft-com:office:word" xmlns:w="http://schemas.openxmlformats.org/wordprocessingml/2006/main" xmlns:w15="http://schemas.microsoft.com/office/word/2012/wordml" xmlns:w16cex="http://schemas.microsoft.com/office/word/2018/wordml/cex" xmlns:w16cid="http://schemas.microsoft.com/office/word/2016/wordml/cid" xmlns:w16="http://schemas.microsoft.com/office/word/2018/wordml" xmlns:w16sdtdh="http://schemas.microsoft.com/office/word/2020/wordml/sdtdatahash" xmlns:w16se="http://schemas.microsoft.com/office/word/2015/wordml/symex" xmlns:a16="http://schemas.microsoft.com/office/drawing/2014/main" id="{C857C20C-C878-440C-BDE1-ABB9E502C7AF}"/>
+                              <a16:creationId xmlns:a16="http://schemas.microsoft.com/office/drawing/2014/main" xmlns:w16se="http://schemas.microsoft.com/office/word/2015/wordml/symex" xmlns:w16sdtdh="http://schemas.microsoft.com/office/word/2020/wordml/sdtdatahash" xmlns:w16="http://schemas.microsoft.com/office/word/2018/wordml" xmlns:w16cid="http://schemas.microsoft.com/office/word/2016/wordml/cid" xmlns:w16cex="http://schemas.microsoft.com/office/word/2018/wordml/cex" xmlns:w15="http://schemas.microsoft.com/office/word/2012/wordml" xmlns:w="http://schemas.openxmlformats.org/wordprocessingml/2006/main" xmlns:w10="urn:schemas-microsoft-com:office:word" xmlns:v="urn:schemas-microsoft-com:vml" xmlns:o="urn:schemas-microsoft-com:office:office" xmlns:am3d="http://schemas.microsoft.com/office/drawing/2017/model3d" xmlns:aink="http://schemas.microsoft.com/office/drawing/2016/ink" xmlns:cx8="http://schemas.microsoft.com/office/drawing/2016/5/14/chartex" xmlns:cx7="http://schemas.microsoft.com/office/drawing/2016/5/13/chartex" xmlns:cx6="http://schemas.microsoft.com/office/drawing/2016/5/12/chartex" xmlns:cx5="http://schemas.microsoft.com/office/drawing/2016/5/11/chartex" xmlns:cx4="http://schemas.microsoft.com/office/drawing/2016/5/10/chartex" xmlns:cx3="http://schemas.microsoft.com/office/drawing/2016/5/9/chartex" xmlns:cx2="http://schemas.microsoft.com/office/drawing/2015/10/21/chartex" xmlns:cx1="http://schemas.microsoft.com/office/drawing/2015/9/8/chartex" xmlns:cx="http://schemas.microsoft.com/office/drawing/2014/chartex" xmlns="" id="{C857C20C-C878-440C-BDE1-ABB9E502C7AF}"/>
                             </a:ext>
                           </a:extLst>
                         </wps:cNvPr>
@@ -6014,7 +6039,7 @@
                         <wps:cNvPr id="7" name="Rectángulo 7">
                           <a:extLst>
                             <a:ext uri="{FF2B5EF4-FFF2-40B4-BE49-F238E27FC236}">
-                              <a16:creationId xmlns="" xmlns:cx="http://schemas.microsoft.com/office/drawing/2014/chartex" xmlns:cx1="http://schemas.microsoft.com/office/drawing/2015/9/8/chartex" xmlns:cx2="http://schemas.microsoft.com/office/drawing/2015/10/21/chartex" xmlns:cx3="http://schemas.microsoft.com/office/drawing/2016/5/9/chartex" xmlns:cx4="http://schemas.microsoft.com/office/drawing/2016/5/10/chartex" xmlns:cx5="http://schemas.microsoft.com/office/drawing/2016/5/11/chartex" xmlns:cx6="http://schemas.microsoft.com/office/drawing/2016/5/12/chartex" xmlns:cx7="http://schemas.microsoft.com/office/drawing/2016/5/13/chartex" xmlns:cx8="http://schemas.microsoft.com/office/drawing/2016/5/14/chartex" xmlns:aink="http://schemas.microsoft.com/office/drawing/2016/ink" xmlns:am3d="http://schemas.microsoft.com/office/drawing/2017/model3d" xmlns:o="urn:schemas-microsoft-com:office:office" xmlns:v="urn:schemas-microsoft-com:vml" xmlns:w10="urn:schemas-microsoft-com:office:word" xmlns:w="http://schemas.openxmlformats.org/wordprocessingml/2006/main" xmlns:w15="http://schemas.microsoft.com/office/word/2012/wordml" xmlns:w16cex="http://schemas.microsoft.com/office/word/2018/wordml/cex" xmlns:w16cid="http://schemas.microsoft.com/office/word/2016/wordml/cid" xmlns:w16="http://schemas.microsoft.com/office/word/2018/wordml" xmlns:w16sdtdh="http://schemas.microsoft.com/office/word/2020/wordml/sdtdatahash" xmlns:w16se="http://schemas.microsoft.com/office/word/2015/wordml/symex" xmlns:a16="http://schemas.microsoft.com/office/drawing/2014/main" id="{0C95C334-9B5E-43FB-A140-23D5388F4A19}"/>
+                              <a16:creationId xmlns:a16="http://schemas.microsoft.com/office/drawing/2014/main" xmlns:w16se="http://schemas.microsoft.com/office/word/2015/wordml/symex" xmlns:w16sdtdh="http://schemas.microsoft.com/office/word/2020/wordml/sdtdatahash" xmlns:w16="http://schemas.microsoft.com/office/word/2018/wordml" xmlns:w16cid="http://schemas.microsoft.com/office/word/2016/wordml/cid" xmlns:w16cex="http://schemas.microsoft.com/office/word/2018/wordml/cex" xmlns:w15="http://schemas.microsoft.com/office/word/2012/wordml" xmlns:w="http://schemas.openxmlformats.org/wordprocessingml/2006/main" xmlns:w10="urn:schemas-microsoft-com:office:word" xmlns:v="urn:schemas-microsoft-com:vml" xmlns:o="urn:schemas-microsoft-com:office:office" xmlns:am3d="http://schemas.microsoft.com/office/drawing/2017/model3d" xmlns:aink="http://schemas.microsoft.com/office/drawing/2016/ink" xmlns:cx8="http://schemas.microsoft.com/office/drawing/2016/5/14/chartex" xmlns:cx7="http://schemas.microsoft.com/office/drawing/2016/5/13/chartex" xmlns:cx6="http://schemas.microsoft.com/office/drawing/2016/5/12/chartex" xmlns:cx5="http://schemas.microsoft.com/office/drawing/2016/5/11/chartex" xmlns:cx4="http://schemas.microsoft.com/office/drawing/2016/5/10/chartex" xmlns:cx3="http://schemas.microsoft.com/office/drawing/2016/5/9/chartex" xmlns:cx2="http://schemas.microsoft.com/office/drawing/2015/10/21/chartex" xmlns:cx1="http://schemas.microsoft.com/office/drawing/2015/9/8/chartex" xmlns:cx="http://schemas.microsoft.com/office/drawing/2014/chartex" xmlns="" id="{0C95C334-9B5E-43FB-A140-23D5388F4A19}"/>
                             </a:ext>
                           </a:extLst>
                         </wps:cNvPr>
@@ -6084,7 +6109,7 @@
                         <wps:cNvPr id="8" name="Conector recto de flecha 8">
                           <a:extLst>
                             <a:ext uri="{FF2B5EF4-FFF2-40B4-BE49-F238E27FC236}">
-                              <a16:creationId xmlns="" xmlns:cx="http://schemas.microsoft.com/office/drawing/2014/chartex" xmlns:cx1="http://schemas.microsoft.com/office/drawing/2015/9/8/chartex" xmlns:cx2="http://schemas.microsoft.com/office/drawing/2015/10/21/chartex" xmlns:cx3="http://schemas.microsoft.com/office/drawing/2016/5/9/chartex" xmlns:cx4="http://schemas.microsoft.com/office/drawing/2016/5/10/chartex" xmlns:cx5="http://schemas.microsoft.com/office/drawing/2016/5/11/chartex" xmlns:cx6="http://schemas.microsoft.com/office/drawing/2016/5/12/chartex" xmlns:cx7="http://schemas.microsoft.com/office/drawing/2016/5/13/chartex" xmlns:cx8="http://schemas.microsoft.com/office/drawing/2016/5/14/chartex" xmlns:aink="http://schemas.microsoft.com/office/drawing/2016/ink" xmlns:am3d="http://schemas.microsoft.com/office/drawing/2017/model3d" xmlns:o="urn:schemas-microsoft-com:office:office" xmlns:v="urn:schemas-microsoft-com:vml" xmlns:w10="urn:schemas-microsoft-com:office:word" xmlns:w="http://schemas.openxmlformats.org/wordprocessingml/2006/main" xmlns:w15="http://schemas.microsoft.com/office/word/2012/wordml" xmlns:w16cex="http://schemas.microsoft.com/office/word/2018/wordml/cex" xmlns:w16cid="http://schemas.microsoft.com/office/word/2016/wordml/cid" xmlns:w16="http://schemas.microsoft.com/office/word/2018/wordml" xmlns:w16sdtdh="http://schemas.microsoft.com/office/word/2020/wordml/sdtdatahash" xmlns:w16se="http://schemas.microsoft.com/office/word/2015/wordml/symex" xmlns:a16="http://schemas.microsoft.com/office/drawing/2014/main" id="{1CCF5ED7-EEAB-44F5-B249-AC6D49B19714}"/>
+                              <a16:creationId xmlns:a16="http://schemas.microsoft.com/office/drawing/2014/main" xmlns:w16se="http://schemas.microsoft.com/office/word/2015/wordml/symex" xmlns:w16sdtdh="http://schemas.microsoft.com/office/word/2020/wordml/sdtdatahash" xmlns:w16="http://schemas.microsoft.com/office/word/2018/wordml" xmlns:w16cid="http://schemas.microsoft.com/office/word/2016/wordml/cid" xmlns:w16cex="http://schemas.microsoft.com/office/word/2018/wordml/cex" xmlns:w15="http://schemas.microsoft.com/office/word/2012/wordml" xmlns:w="http://schemas.openxmlformats.org/wordprocessingml/2006/main" xmlns:w10="urn:schemas-microsoft-com:office:word" xmlns:v="urn:schemas-microsoft-com:vml" xmlns:o="urn:schemas-microsoft-com:office:office" xmlns:am3d="http://schemas.microsoft.com/office/drawing/2017/model3d" xmlns:aink="http://schemas.microsoft.com/office/drawing/2016/ink" xmlns:cx8="http://schemas.microsoft.com/office/drawing/2016/5/14/chartex" xmlns:cx7="http://schemas.microsoft.com/office/drawing/2016/5/13/chartex" xmlns:cx6="http://schemas.microsoft.com/office/drawing/2016/5/12/chartex" xmlns:cx5="http://schemas.microsoft.com/office/drawing/2016/5/11/chartex" xmlns:cx4="http://schemas.microsoft.com/office/drawing/2016/5/10/chartex" xmlns:cx3="http://schemas.microsoft.com/office/drawing/2016/5/9/chartex" xmlns:cx2="http://schemas.microsoft.com/office/drawing/2015/10/21/chartex" xmlns:cx1="http://schemas.microsoft.com/office/drawing/2015/9/8/chartex" xmlns:cx="http://schemas.microsoft.com/office/drawing/2014/chartex" xmlns="" id="{1CCF5ED7-EEAB-44F5-B249-AC6D49B19714}"/>
                             </a:ext>
                           </a:extLst>
                         </wps:cNvPr>
@@ -6128,7 +6153,7 @@
                         <wps:cNvPr id="9" name="Conector recto de flecha 9">
                           <a:extLst>
                             <a:ext uri="{FF2B5EF4-FFF2-40B4-BE49-F238E27FC236}">
-                              <a16:creationId xmlns="" xmlns:cx="http://schemas.microsoft.com/office/drawing/2014/chartex" xmlns:cx1="http://schemas.microsoft.com/office/drawing/2015/9/8/chartex" xmlns:cx2="http://schemas.microsoft.com/office/drawing/2015/10/21/chartex" xmlns:cx3="http://schemas.microsoft.com/office/drawing/2016/5/9/chartex" xmlns:cx4="http://schemas.microsoft.com/office/drawing/2016/5/10/chartex" xmlns:cx5="http://schemas.microsoft.com/office/drawing/2016/5/11/chartex" xmlns:cx6="http://schemas.microsoft.com/office/drawing/2016/5/12/chartex" xmlns:cx7="http://schemas.microsoft.com/office/drawing/2016/5/13/chartex" xmlns:cx8="http://schemas.microsoft.com/office/drawing/2016/5/14/chartex" xmlns:aink="http://schemas.microsoft.com/office/drawing/2016/ink" xmlns:am3d="http://schemas.microsoft.com/office/drawing/2017/model3d" xmlns:o="urn:schemas-microsoft-com:office:office" xmlns:v="urn:schemas-microsoft-com:vml" xmlns:w10="urn:schemas-microsoft-com:office:word" xmlns:w="http://schemas.openxmlformats.org/wordprocessingml/2006/main" xmlns:w15="http://schemas.microsoft.com/office/word/2012/wordml" xmlns:w16cex="http://schemas.microsoft.com/office/word/2018/wordml/cex" xmlns:w16cid="http://schemas.microsoft.com/office/word/2016/wordml/cid" xmlns:w16="http://schemas.microsoft.com/office/word/2018/wordml" xmlns:w16sdtdh="http://schemas.microsoft.com/office/word/2020/wordml/sdtdatahash" xmlns:w16se="http://schemas.microsoft.com/office/word/2015/wordml/symex" xmlns:a16="http://schemas.microsoft.com/office/drawing/2014/main" id="{DB13592A-E0AE-49BD-B870-0FAC50E9EEA3}"/>
+                              <a16:creationId xmlns:a16="http://schemas.microsoft.com/office/drawing/2014/main" xmlns:w16se="http://schemas.microsoft.com/office/word/2015/wordml/symex" xmlns:w16sdtdh="http://schemas.microsoft.com/office/word/2020/wordml/sdtdatahash" xmlns:w16="http://schemas.microsoft.com/office/word/2018/wordml" xmlns:w16cid="http://schemas.microsoft.com/office/word/2016/wordml/cid" xmlns:w16cex="http://schemas.microsoft.com/office/word/2018/wordml/cex" xmlns:w15="http://schemas.microsoft.com/office/word/2012/wordml" xmlns:w="http://schemas.openxmlformats.org/wordprocessingml/2006/main" xmlns:w10="urn:schemas-microsoft-com:office:word" xmlns:v="urn:schemas-microsoft-com:vml" xmlns:o="urn:schemas-microsoft-com:office:office" xmlns:am3d="http://schemas.microsoft.com/office/drawing/2017/model3d" xmlns:aink="http://schemas.microsoft.com/office/drawing/2016/ink" xmlns:cx8="http://schemas.microsoft.com/office/drawing/2016/5/14/chartex" xmlns:cx7="http://schemas.microsoft.com/office/drawing/2016/5/13/chartex" xmlns:cx6="http://schemas.microsoft.com/office/drawing/2016/5/12/chartex" xmlns:cx5="http://schemas.microsoft.com/office/drawing/2016/5/11/chartex" xmlns:cx4="http://schemas.microsoft.com/office/drawing/2016/5/10/chartex" xmlns:cx3="http://schemas.microsoft.com/office/drawing/2016/5/9/chartex" xmlns:cx2="http://schemas.microsoft.com/office/drawing/2015/10/21/chartex" xmlns:cx1="http://schemas.microsoft.com/office/drawing/2015/9/8/chartex" xmlns:cx="http://schemas.microsoft.com/office/drawing/2014/chartex" xmlns="" id="{DB13592A-E0AE-49BD-B870-0FAC50E9EEA3}"/>
                             </a:ext>
                           </a:extLst>
                         </wps:cNvPr>
@@ -6172,7 +6197,7 @@
                         <wps:cNvPr id="10" name="CuadroTexto 17">
                           <a:extLst>
                             <a:ext uri="{FF2B5EF4-FFF2-40B4-BE49-F238E27FC236}">
-                              <a16:creationId xmlns="" xmlns:cx="http://schemas.microsoft.com/office/drawing/2014/chartex" xmlns:cx1="http://schemas.microsoft.com/office/drawing/2015/9/8/chartex" xmlns:cx2="http://schemas.microsoft.com/office/drawing/2015/10/21/chartex" xmlns:cx3="http://schemas.microsoft.com/office/drawing/2016/5/9/chartex" xmlns:cx4="http://schemas.microsoft.com/office/drawing/2016/5/10/chartex" xmlns:cx5="http://schemas.microsoft.com/office/drawing/2016/5/11/chartex" xmlns:cx6="http://schemas.microsoft.com/office/drawing/2016/5/12/chartex" xmlns:cx7="http://schemas.microsoft.com/office/drawing/2016/5/13/chartex" xmlns:cx8="http://schemas.microsoft.com/office/drawing/2016/5/14/chartex" xmlns:aink="http://schemas.microsoft.com/office/drawing/2016/ink" xmlns:am3d="http://schemas.microsoft.com/office/drawing/2017/model3d" xmlns:o="urn:schemas-microsoft-com:office:office" xmlns:v="urn:schemas-microsoft-com:vml" xmlns:w10="urn:schemas-microsoft-com:office:word" xmlns:w="http://schemas.openxmlformats.org/wordprocessingml/2006/main" xmlns:w15="http://schemas.microsoft.com/office/word/2012/wordml" xmlns:w16cex="http://schemas.microsoft.com/office/word/2018/wordml/cex" xmlns:w16cid="http://schemas.microsoft.com/office/word/2016/wordml/cid" xmlns:w16="http://schemas.microsoft.com/office/word/2018/wordml" xmlns:w16sdtdh="http://schemas.microsoft.com/office/word/2020/wordml/sdtdatahash" xmlns:w16se="http://schemas.microsoft.com/office/word/2015/wordml/symex" xmlns:a16="http://schemas.microsoft.com/office/drawing/2014/main" id="{728FD367-C5E3-432F-9231-6CCE5C306B2F}"/>
+                              <a16:creationId xmlns:a16="http://schemas.microsoft.com/office/drawing/2014/main" xmlns:w16se="http://schemas.microsoft.com/office/word/2015/wordml/symex" xmlns:w16sdtdh="http://schemas.microsoft.com/office/word/2020/wordml/sdtdatahash" xmlns:w16="http://schemas.microsoft.com/office/word/2018/wordml" xmlns:w16cid="http://schemas.microsoft.com/office/word/2016/wordml/cid" xmlns:w16cex="http://schemas.microsoft.com/office/word/2018/wordml/cex" xmlns:w15="http://schemas.microsoft.com/office/word/2012/wordml" xmlns:w="http://schemas.openxmlformats.org/wordprocessingml/2006/main" xmlns:w10="urn:schemas-microsoft-com:office:word" xmlns:v="urn:schemas-microsoft-com:vml" xmlns:o="urn:schemas-microsoft-com:office:office" xmlns:am3d="http://schemas.microsoft.com/office/drawing/2017/model3d" xmlns:aink="http://schemas.microsoft.com/office/drawing/2016/ink" xmlns:cx8="http://schemas.microsoft.com/office/drawing/2016/5/14/chartex" xmlns:cx7="http://schemas.microsoft.com/office/drawing/2016/5/13/chartex" xmlns:cx6="http://schemas.microsoft.com/office/drawing/2016/5/12/chartex" xmlns:cx5="http://schemas.microsoft.com/office/drawing/2016/5/11/chartex" xmlns:cx4="http://schemas.microsoft.com/office/drawing/2016/5/10/chartex" xmlns:cx3="http://schemas.microsoft.com/office/drawing/2016/5/9/chartex" xmlns:cx2="http://schemas.microsoft.com/office/drawing/2015/10/21/chartex" xmlns:cx1="http://schemas.microsoft.com/office/drawing/2015/9/8/chartex" xmlns:cx="http://schemas.microsoft.com/office/drawing/2014/chartex" xmlns="" id="{728FD367-C5E3-432F-9231-6CCE5C306B2F}"/>
                             </a:ext>
                           </a:extLst>
                         </wps:cNvPr>
@@ -6222,7 +6247,7 @@
                         <wps:cNvPr id="11" name="Conector: curvado 11">
                           <a:extLst>
                             <a:ext uri="{FF2B5EF4-FFF2-40B4-BE49-F238E27FC236}">
-                              <a16:creationId xmlns="" xmlns:cx="http://schemas.microsoft.com/office/drawing/2014/chartex" xmlns:cx1="http://schemas.microsoft.com/office/drawing/2015/9/8/chartex" xmlns:cx2="http://schemas.microsoft.com/office/drawing/2015/10/21/chartex" xmlns:cx3="http://schemas.microsoft.com/office/drawing/2016/5/9/chartex" xmlns:cx4="http://schemas.microsoft.com/office/drawing/2016/5/10/chartex" xmlns:cx5="http://schemas.microsoft.com/office/drawing/2016/5/11/chartex" xmlns:cx6="http://schemas.microsoft.com/office/drawing/2016/5/12/chartex" xmlns:cx7="http://schemas.microsoft.com/office/drawing/2016/5/13/chartex" xmlns:cx8="http://schemas.microsoft.com/office/drawing/2016/5/14/chartex" xmlns:aink="http://schemas.microsoft.com/office/drawing/2016/ink" xmlns:am3d="http://schemas.microsoft.com/office/drawing/2017/model3d" xmlns:o="urn:schemas-microsoft-com:office:office" xmlns:v="urn:schemas-microsoft-com:vml" xmlns:w10="urn:schemas-microsoft-com:office:word" xmlns:w="http://schemas.openxmlformats.org/wordprocessingml/2006/main" xmlns:w15="http://schemas.microsoft.com/office/word/2012/wordml" xmlns:w16cex="http://schemas.microsoft.com/office/word/2018/wordml/cex" xmlns:w16cid="http://schemas.microsoft.com/office/word/2016/wordml/cid" xmlns:w16="http://schemas.microsoft.com/office/word/2018/wordml" xmlns:w16sdtdh="http://schemas.microsoft.com/office/word/2020/wordml/sdtdatahash" xmlns:w16se="http://schemas.microsoft.com/office/word/2015/wordml/symex" xmlns:a16="http://schemas.microsoft.com/office/drawing/2014/main" id="{18A11A15-CA8F-4015-8B96-FCE3421674E3}"/>
+                              <a16:creationId xmlns:a16="http://schemas.microsoft.com/office/drawing/2014/main" xmlns:w16se="http://schemas.microsoft.com/office/word/2015/wordml/symex" xmlns:w16sdtdh="http://schemas.microsoft.com/office/word/2020/wordml/sdtdatahash" xmlns:w16="http://schemas.microsoft.com/office/word/2018/wordml" xmlns:w16cid="http://schemas.microsoft.com/office/word/2016/wordml/cid" xmlns:w16cex="http://schemas.microsoft.com/office/word/2018/wordml/cex" xmlns:w15="http://schemas.microsoft.com/office/word/2012/wordml" xmlns:w="http://schemas.openxmlformats.org/wordprocessingml/2006/main" xmlns:w10="urn:schemas-microsoft-com:office:word" xmlns:v="urn:schemas-microsoft-com:vml" xmlns:o="urn:schemas-microsoft-com:office:office" xmlns:am3d="http://schemas.microsoft.com/office/drawing/2017/model3d" xmlns:aink="http://schemas.microsoft.com/office/drawing/2016/ink" xmlns:cx8="http://schemas.microsoft.com/office/drawing/2016/5/14/chartex" xmlns:cx7="http://schemas.microsoft.com/office/drawing/2016/5/13/chartex" xmlns:cx6="http://schemas.microsoft.com/office/drawing/2016/5/12/chartex" xmlns:cx5="http://schemas.microsoft.com/office/drawing/2016/5/11/chartex" xmlns:cx4="http://schemas.microsoft.com/office/drawing/2016/5/10/chartex" xmlns:cx3="http://schemas.microsoft.com/office/drawing/2016/5/9/chartex" xmlns:cx2="http://schemas.microsoft.com/office/drawing/2015/10/21/chartex" xmlns:cx1="http://schemas.microsoft.com/office/drawing/2015/9/8/chartex" xmlns:cx="http://schemas.microsoft.com/office/drawing/2014/chartex" xmlns="" id="{18A11A15-CA8F-4015-8B96-FCE3421674E3}"/>
                             </a:ext>
                           </a:extLst>
                         </wps:cNvPr>
@@ -6270,7 +6295,7 @@
                         <wps:cNvPr id="12" name="Conector: curvado 12">
                           <a:extLst>
                             <a:ext uri="{FF2B5EF4-FFF2-40B4-BE49-F238E27FC236}">
-                              <a16:creationId xmlns="" xmlns:cx="http://schemas.microsoft.com/office/drawing/2014/chartex" xmlns:cx1="http://schemas.microsoft.com/office/drawing/2015/9/8/chartex" xmlns:cx2="http://schemas.microsoft.com/office/drawing/2015/10/21/chartex" xmlns:cx3="http://schemas.microsoft.com/office/drawing/2016/5/9/chartex" xmlns:cx4="http://schemas.microsoft.com/office/drawing/2016/5/10/chartex" xmlns:cx5="http://schemas.microsoft.com/office/drawing/2016/5/11/chartex" xmlns:cx6="http://schemas.microsoft.com/office/drawing/2016/5/12/chartex" xmlns:cx7="http://schemas.microsoft.com/office/drawing/2016/5/13/chartex" xmlns:cx8="http://schemas.microsoft.com/office/drawing/2016/5/14/chartex" xmlns:aink="http://schemas.microsoft.com/office/drawing/2016/ink" xmlns:am3d="http://schemas.microsoft.com/office/drawing/2017/model3d" xmlns:o="urn:schemas-microsoft-com:office:office" xmlns:v="urn:schemas-microsoft-com:vml" xmlns:w10="urn:schemas-microsoft-com:office:word" xmlns:w="http://schemas.openxmlformats.org/wordprocessingml/2006/main" xmlns:w15="http://schemas.microsoft.com/office/word/2012/wordml" xmlns:w16cex="http://schemas.microsoft.com/office/word/2018/wordml/cex" xmlns:w16cid="http://schemas.microsoft.com/office/word/2016/wordml/cid" xmlns:w16="http://schemas.microsoft.com/office/word/2018/wordml" xmlns:w16sdtdh="http://schemas.microsoft.com/office/word/2020/wordml/sdtdatahash" xmlns:w16se="http://schemas.microsoft.com/office/word/2015/wordml/symex" xmlns:a16="http://schemas.microsoft.com/office/drawing/2014/main" id="{F8A1F7E9-B088-49DA-97B1-10291B209B44}"/>
+                              <a16:creationId xmlns:a16="http://schemas.microsoft.com/office/drawing/2014/main" xmlns:w16se="http://schemas.microsoft.com/office/word/2015/wordml/symex" xmlns:w16sdtdh="http://schemas.microsoft.com/office/word/2020/wordml/sdtdatahash" xmlns:w16="http://schemas.microsoft.com/office/word/2018/wordml" xmlns:w16cid="http://schemas.microsoft.com/office/word/2016/wordml/cid" xmlns:w16cex="http://schemas.microsoft.com/office/word/2018/wordml/cex" xmlns:w15="http://schemas.microsoft.com/office/word/2012/wordml" xmlns:w="http://schemas.openxmlformats.org/wordprocessingml/2006/main" xmlns:w10="urn:schemas-microsoft-com:office:word" xmlns:v="urn:schemas-microsoft-com:vml" xmlns:o="urn:schemas-microsoft-com:office:office" xmlns:am3d="http://schemas.microsoft.com/office/drawing/2017/model3d" xmlns:aink="http://schemas.microsoft.com/office/drawing/2016/ink" xmlns:cx8="http://schemas.microsoft.com/office/drawing/2016/5/14/chartex" xmlns:cx7="http://schemas.microsoft.com/office/drawing/2016/5/13/chartex" xmlns:cx6="http://schemas.microsoft.com/office/drawing/2016/5/12/chartex" xmlns:cx5="http://schemas.microsoft.com/office/drawing/2016/5/11/chartex" xmlns:cx4="http://schemas.microsoft.com/office/drawing/2016/5/10/chartex" xmlns:cx3="http://schemas.microsoft.com/office/drawing/2016/5/9/chartex" xmlns:cx2="http://schemas.microsoft.com/office/drawing/2015/10/21/chartex" xmlns:cx1="http://schemas.microsoft.com/office/drawing/2015/9/8/chartex" xmlns:cx="http://schemas.microsoft.com/office/drawing/2014/chartex" xmlns="" id="{F8A1F7E9-B088-49DA-97B1-10291B209B44}"/>
                             </a:ext>
                           </a:extLst>
                         </wps:cNvPr>
@@ -6318,7 +6343,7 @@
                         <wps:cNvPr id="13" name="CuadroTexto 32">
                           <a:extLst>
                             <a:ext uri="{FF2B5EF4-FFF2-40B4-BE49-F238E27FC236}">
-                              <a16:creationId xmlns="" xmlns:cx="http://schemas.microsoft.com/office/drawing/2014/chartex" xmlns:cx1="http://schemas.microsoft.com/office/drawing/2015/9/8/chartex" xmlns:cx2="http://schemas.microsoft.com/office/drawing/2015/10/21/chartex" xmlns:cx3="http://schemas.microsoft.com/office/drawing/2016/5/9/chartex" xmlns:cx4="http://schemas.microsoft.com/office/drawing/2016/5/10/chartex" xmlns:cx5="http://schemas.microsoft.com/office/drawing/2016/5/11/chartex" xmlns:cx6="http://schemas.microsoft.com/office/drawing/2016/5/12/chartex" xmlns:cx7="http://schemas.microsoft.com/office/drawing/2016/5/13/chartex" xmlns:cx8="http://schemas.microsoft.com/office/drawing/2016/5/14/chartex" xmlns:aink="http://schemas.microsoft.com/office/drawing/2016/ink" xmlns:am3d="http://schemas.microsoft.com/office/drawing/2017/model3d" xmlns:o="urn:schemas-microsoft-com:office:office" xmlns:v="urn:schemas-microsoft-com:vml" xmlns:w10="urn:schemas-microsoft-com:office:word" xmlns:w="http://schemas.openxmlformats.org/wordprocessingml/2006/main" xmlns:w15="http://schemas.microsoft.com/office/word/2012/wordml" xmlns:w16cex="http://schemas.microsoft.com/office/word/2018/wordml/cex" xmlns:w16cid="http://schemas.microsoft.com/office/word/2016/wordml/cid" xmlns:w16="http://schemas.microsoft.com/office/word/2018/wordml" xmlns:w16sdtdh="http://schemas.microsoft.com/office/word/2020/wordml/sdtdatahash" xmlns:w16se="http://schemas.microsoft.com/office/word/2015/wordml/symex" xmlns:a16="http://schemas.microsoft.com/office/drawing/2014/main" id="{B87C7410-B439-4D9F-B2A6-5CCD5F937684}"/>
+                              <a16:creationId xmlns:a16="http://schemas.microsoft.com/office/drawing/2014/main" xmlns:w16se="http://schemas.microsoft.com/office/word/2015/wordml/symex" xmlns:w16sdtdh="http://schemas.microsoft.com/office/word/2020/wordml/sdtdatahash" xmlns:w16="http://schemas.microsoft.com/office/word/2018/wordml" xmlns:w16cid="http://schemas.microsoft.com/office/word/2016/wordml/cid" xmlns:w16cex="http://schemas.microsoft.com/office/word/2018/wordml/cex" xmlns:w15="http://schemas.microsoft.com/office/word/2012/wordml" xmlns:w="http://schemas.openxmlformats.org/wordprocessingml/2006/main" xmlns:w10="urn:schemas-microsoft-com:office:word" xmlns:v="urn:schemas-microsoft-com:vml" xmlns:o="urn:schemas-microsoft-com:office:office" xmlns:am3d="http://schemas.microsoft.com/office/drawing/2017/model3d" xmlns:aink="http://schemas.microsoft.com/office/drawing/2016/ink" xmlns:cx8="http://schemas.microsoft.com/office/drawing/2016/5/14/chartex" xmlns:cx7="http://schemas.microsoft.com/office/drawing/2016/5/13/chartex" xmlns:cx6="http://schemas.microsoft.com/office/drawing/2016/5/12/chartex" xmlns:cx5="http://schemas.microsoft.com/office/drawing/2016/5/11/chartex" xmlns:cx4="http://schemas.microsoft.com/office/drawing/2016/5/10/chartex" xmlns:cx3="http://schemas.microsoft.com/office/drawing/2016/5/9/chartex" xmlns:cx2="http://schemas.microsoft.com/office/drawing/2015/10/21/chartex" xmlns:cx1="http://schemas.microsoft.com/office/drawing/2015/9/8/chartex" xmlns:cx="http://schemas.microsoft.com/office/drawing/2014/chartex" xmlns="" id="{B87C7410-B439-4D9F-B2A6-5CCD5F937684}"/>
                             </a:ext>
                           </a:extLst>
                         </wps:cNvPr>
@@ -6381,7 +6406,7 @@
                         <wps:cNvPr id="14" name="CuadroTexto 33">
                           <a:extLst>
                             <a:ext uri="{FF2B5EF4-FFF2-40B4-BE49-F238E27FC236}">
-                              <a16:creationId xmlns="" xmlns:cx="http://schemas.microsoft.com/office/drawing/2014/chartex" xmlns:cx1="http://schemas.microsoft.com/office/drawing/2015/9/8/chartex" xmlns:cx2="http://schemas.microsoft.com/office/drawing/2015/10/21/chartex" xmlns:cx3="http://schemas.microsoft.com/office/drawing/2016/5/9/chartex" xmlns:cx4="http://schemas.microsoft.com/office/drawing/2016/5/10/chartex" xmlns:cx5="http://schemas.microsoft.com/office/drawing/2016/5/11/chartex" xmlns:cx6="http://schemas.microsoft.com/office/drawing/2016/5/12/chartex" xmlns:cx7="http://schemas.microsoft.com/office/drawing/2016/5/13/chartex" xmlns:cx8="http://schemas.microsoft.com/office/drawing/2016/5/14/chartex" xmlns:aink="http://schemas.microsoft.com/office/drawing/2016/ink" xmlns:am3d="http://schemas.microsoft.com/office/drawing/2017/model3d" xmlns:o="urn:schemas-microsoft-com:office:office" xmlns:v="urn:schemas-microsoft-com:vml" xmlns:w10="urn:schemas-microsoft-com:office:word" xmlns:w="http://schemas.openxmlformats.org/wordprocessingml/2006/main" xmlns:w15="http://schemas.microsoft.com/office/word/2012/wordml" xmlns:w16cex="http://schemas.microsoft.com/office/word/2018/wordml/cex" xmlns:w16cid="http://schemas.microsoft.com/office/word/2016/wordml/cid" xmlns:w16="http://schemas.microsoft.com/office/word/2018/wordml" xmlns:w16sdtdh="http://schemas.microsoft.com/office/word/2020/wordml/sdtdatahash" xmlns:w16se="http://schemas.microsoft.com/office/word/2015/wordml/symex" xmlns:a16="http://schemas.microsoft.com/office/drawing/2014/main" id="{63FEFF1B-0003-469D-9DBB-C218AB062821}"/>
+                              <a16:creationId xmlns:a16="http://schemas.microsoft.com/office/drawing/2014/main" xmlns:w16se="http://schemas.microsoft.com/office/word/2015/wordml/symex" xmlns:w16sdtdh="http://schemas.microsoft.com/office/word/2020/wordml/sdtdatahash" xmlns:w16="http://schemas.microsoft.com/office/word/2018/wordml" xmlns:w16cid="http://schemas.microsoft.com/office/word/2016/wordml/cid" xmlns:w16cex="http://schemas.microsoft.com/office/word/2018/wordml/cex" xmlns:w15="http://schemas.microsoft.com/office/word/2012/wordml" xmlns:w="http://schemas.openxmlformats.org/wordprocessingml/2006/main" xmlns:w10="urn:schemas-microsoft-com:office:word" xmlns:v="urn:schemas-microsoft-com:vml" xmlns:o="urn:schemas-microsoft-com:office:office" xmlns:am3d="http://schemas.microsoft.com/office/drawing/2017/model3d" xmlns:aink="http://schemas.microsoft.com/office/drawing/2016/ink" xmlns:cx8="http://schemas.microsoft.com/office/drawing/2016/5/14/chartex" xmlns:cx7="http://schemas.microsoft.com/office/drawing/2016/5/13/chartex" xmlns:cx6="http://schemas.microsoft.com/office/drawing/2016/5/12/chartex" xmlns:cx5="http://schemas.microsoft.com/office/drawing/2016/5/11/chartex" xmlns:cx4="http://schemas.microsoft.com/office/drawing/2016/5/10/chartex" xmlns:cx3="http://schemas.microsoft.com/office/drawing/2016/5/9/chartex" xmlns:cx2="http://schemas.microsoft.com/office/drawing/2015/10/21/chartex" xmlns:cx1="http://schemas.microsoft.com/office/drawing/2015/9/8/chartex" xmlns:cx="http://schemas.microsoft.com/office/drawing/2014/chartex" xmlns="" id="{63FEFF1B-0003-469D-9DBB-C218AB062821}"/>
                             </a:ext>
                           </a:extLst>
                         </wps:cNvPr>
@@ -6444,7 +6469,7 @@
                         <wps:cNvPr id="15" name="Rectángulo 15">
                           <a:extLst>
                             <a:ext uri="{FF2B5EF4-FFF2-40B4-BE49-F238E27FC236}">
-                              <a16:creationId xmlns="" xmlns:cx="http://schemas.microsoft.com/office/drawing/2014/chartex" xmlns:cx1="http://schemas.microsoft.com/office/drawing/2015/9/8/chartex" xmlns:cx2="http://schemas.microsoft.com/office/drawing/2015/10/21/chartex" xmlns:cx3="http://schemas.microsoft.com/office/drawing/2016/5/9/chartex" xmlns:cx4="http://schemas.microsoft.com/office/drawing/2016/5/10/chartex" xmlns:cx5="http://schemas.microsoft.com/office/drawing/2016/5/11/chartex" xmlns:cx6="http://schemas.microsoft.com/office/drawing/2016/5/12/chartex" xmlns:cx7="http://schemas.microsoft.com/office/drawing/2016/5/13/chartex" xmlns:cx8="http://schemas.microsoft.com/office/drawing/2016/5/14/chartex" xmlns:aink="http://schemas.microsoft.com/office/drawing/2016/ink" xmlns:am3d="http://schemas.microsoft.com/office/drawing/2017/model3d" xmlns:o="urn:schemas-microsoft-com:office:office" xmlns:v="urn:schemas-microsoft-com:vml" xmlns:w10="urn:schemas-microsoft-com:office:word" xmlns:w="http://schemas.openxmlformats.org/wordprocessingml/2006/main" xmlns:w15="http://schemas.microsoft.com/office/word/2012/wordml" xmlns:w16cex="http://schemas.microsoft.com/office/word/2018/wordml/cex" xmlns:w16cid="http://schemas.microsoft.com/office/word/2016/wordml/cid" xmlns:w16="http://schemas.microsoft.com/office/word/2018/wordml" xmlns:w16sdtdh="http://schemas.microsoft.com/office/word/2020/wordml/sdtdatahash" xmlns:w16se="http://schemas.microsoft.com/office/word/2015/wordml/symex" xmlns:a16="http://schemas.microsoft.com/office/drawing/2014/main" id="{856F0872-6499-41D6-BD05-EF4C5708EEC0}"/>
+                              <a16:creationId xmlns:a16="http://schemas.microsoft.com/office/drawing/2014/main" xmlns:w16se="http://schemas.microsoft.com/office/word/2015/wordml/symex" xmlns:w16sdtdh="http://schemas.microsoft.com/office/word/2020/wordml/sdtdatahash" xmlns:w16="http://schemas.microsoft.com/office/word/2018/wordml" xmlns:w16cid="http://schemas.microsoft.com/office/word/2016/wordml/cid" xmlns:w16cex="http://schemas.microsoft.com/office/word/2018/wordml/cex" xmlns:w15="http://schemas.microsoft.com/office/word/2012/wordml" xmlns:w="http://schemas.openxmlformats.org/wordprocessingml/2006/main" xmlns:w10="urn:schemas-microsoft-com:office:word" xmlns:v="urn:schemas-microsoft-com:vml" xmlns:o="urn:schemas-microsoft-com:office:office" xmlns:am3d="http://schemas.microsoft.com/office/drawing/2017/model3d" xmlns:aink="http://schemas.microsoft.com/office/drawing/2016/ink" xmlns:cx8="http://schemas.microsoft.com/office/drawing/2016/5/14/chartex" xmlns:cx7="http://schemas.microsoft.com/office/drawing/2016/5/13/chartex" xmlns:cx6="http://schemas.microsoft.com/office/drawing/2016/5/12/chartex" xmlns:cx5="http://schemas.microsoft.com/office/drawing/2016/5/11/chartex" xmlns:cx4="http://schemas.microsoft.com/office/drawing/2016/5/10/chartex" xmlns:cx3="http://schemas.microsoft.com/office/drawing/2016/5/9/chartex" xmlns:cx2="http://schemas.microsoft.com/office/drawing/2015/10/21/chartex" xmlns:cx1="http://schemas.microsoft.com/office/drawing/2015/9/8/chartex" xmlns:cx="http://schemas.microsoft.com/office/drawing/2014/chartex" xmlns="" id="{856F0872-6499-41D6-BD05-EF4C5708EEC0}"/>
                             </a:ext>
                           </a:extLst>
                         </wps:cNvPr>
@@ -6514,7 +6539,7 @@
                         <wps:cNvPr id="16" name="Conector recto de flecha 16">
                           <a:extLst>
                             <a:ext uri="{FF2B5EF4-FFF2-40B4-BE49-F238E27FC236}">
-                              <a16:creationId xmlns="" xmlns:cx="http://schemas.microsoft.com/office/drawing/2014/chartex" xmlns:cx1="http://schemas.microsoft.com/office/drawing/2015/9/8/chartex" xmlns:cx2="http://schemas.microsoft.com/office/drawing/2015/10/21/chartex" xmlns:cx3="http://schemas.microsoft.com/office/drawing/2016/5/9/chartex" xmlns:cx4="http://schemas.microsoft.com/office/drawing/2016/5/10/chartex" xmlns:cx5="http://schemas.microsoft.com/office/drawing/2016/5/11/chartex" xmlns:cx6="http://schemas.microsoft.com/office/drawing/2016/5/12/chartex" xmlns:cx7="http://schemas.microsoft.com/office/drawing/2016/5/13/chartex" xmlns:cx8="http://schemas.microsoft.com/office/drawing/2016/5/14/chartex" xmlns:aink="http://schemas.microsoft.com/office/drawing/2016/ink" xmlns:am3d="http://schemas.microsoft.com/office/drawing/2017/model3d" xmlns:o="urn:schemas-microsoft-com:office:office" xmlns:v="urn:schemas-microsoft-com:vml" xmlns:w10="urn:schemas-microsoft-com:office:word" xmlns:w="http://schemas.openxmlformats.org/wordprocessingml/2006/main" xmlns:w15="http://schemas.microsoft.com/office/word/2012/wordml" xmlns:w16cex="http://schemas.microsoft.com/office/word/2018/wordml/cex" xmlns:w16cid="http://schemas.microsoft.com/office/word/2016/wordml/cid" xmlns:w16="http://schemas.microsoft.com/office/word/2018/wordml" xmlns:w16sdtdh="http://schemas.microsoft.com/office/word/2020/wordml/sdtdatahash" xmlns:w16se="http://schemas.microsoft.com/office/word/2015/wordml/symex" xmlns:a16="http://schemas.microsoft.com/office/drawing/2014/main" id="{1E014805-163A-41C8-B1B6-D4835D5566E5}"/>
+                              <a16:creationId xmlns:a16="http://schemas.microsoft.com/office/drawing/2014/main" xmlns:w16se="http://schemas.microsoft.com/office/word/2015/wordml/symex" xmlns:w16sdtdh="http://schemas.microsoft.com/office/word/2020/wordml/sdtdatahash" xmlns:w16="http://schemas.microsoft.com/office/word/2018/wordml" xmlns:w16cid="http://schemas.microsoft.com/office/word/2016/wordml/cid" xmlns:w16cex="http://schemas.microsoft.com/office/word/2018/wordml/cex" xmlns:w15="http://schemas.microsoft.com/office/word/2012/wordml" xmlns:w="http://schemas.openxmlformats.org/wordprocessingml/2006/main" xmlns:w10="urn:schemas-microsoft-com:office:word" xmlns:v="urn:schemas-microsoft-com:vml" xmlns:o="urn:schemas-microsoft-com:office:office" xmlns:am3d="http://schemas.microsoft.com/office/drawing/2017/model3d" xmlns:aink="http://schemas.microsoft.com/office/drawing/2016/ink" xmlns:cx8="http://schemas.microsoft.com/office/drawing/2016/5/14/chartex" xmlns:cx7="http://schemas.microsoft.com/office/drawing/2016/5/13/chartex" xmlns:cx6="http://schemas.microsoft.com/office/drawing/2016/5/12/chartex" xmlns:cx5="http://schemas.microsoft.com/office/drawing/2016/5/11/chartex" xmlns:cx4="http://schemas.microsoft.com/office/drawing/2016/5/10/chartex" xmlns:cx3="http://schemas.microsoft.com/office/drawing/2016/5/9/chartex" xmlns:cx2="http://schemas.microsoft.com/office/drawing/2015/10/21/chartex" xmlns:cx1="http://schemas.microsoft.com/office/drawing/2015/9/8/chartex" xmlns:cx="http://schemas.microsoft.com/office/drawing/2014/chartex" xmlns="" id="{1E014805-163A-41C8-B1B6-D4835D5566E5}"/>
                             </a:ext>
                           </a:extLst>
                         </wps:cNvPr>
@@ -6559,7 +6584,7 @@
                         <wps:cNvPr id="17" name="CuadroTexto 39">
                           <a:extLst>
                             <a:ext uri="{FF2B5EF4-FFF2-40B4-BE49-F238E27FC236}">
-                              <a16:creationId xmlns="" xmlns:cx="http://schemas.microsoft.com/office/drawing/2014/chartex" xmlns:cx1="http://schemas.microsoft.com/office/drawing/2015/9/8/chartex" xmlns:cx2="http://schemas.microsoft.com/office/drawing/2015/10/21/chartex" xmlns:cx3="http://schemas.microsoft.com/office/drawing/2016/5/9/chartex" xmlns:cx4="http://schemas.microsoft.com/office/drawing/2016/5/10/chartex" xmlns:cx5="http://schemas.microsoft.com/office/drawing/2016/5/11/chartex" xmlns:cx6="http://schemas.microsoft.com/office/drawing/2016/5/12/chartex" xmlns:cx7="http://schemas.microsoft.com/office/drawing/2016/5/13/chartex" xmlns:cx8="http://schemas.microsoft.com/office/drawing/2016/5/14/chartex" xmlns:aink="http://schemas.microsoft.com/office/drawing/2016/ink" xmlns:am3d="http://schemas.microsoft.com/office/drawing/2017/model3d" xmlns:o="urn:schemas-microsoft-com:office:office" xmlns:v="urn:schemas-microsoft-com:vml" xmlns:w10="urn:schemas-microsoft-com:office:word" xmlns:w="http://schemas.openxmlformats.org/wordprocessingml/2006/main" xmlns:w15="http://schemas.microsoft.com/office/word/2012/wordml" xmlns:w16cex="http://schemas.microsoft.com/office/word/2018/wordml/cex" xmlns:w16cid="http://schemas.microsoft.com/office/word/2016/wordml/cid" xmlns:w16="http://schemas.microsoft.com/office/word/2018/wordml" xmlns:w16sdtdh="http://schemas.microsoft.com/office/word/2020/wordml/sdtdatahash" xmlns:w16se="http://schemas.microsoft.com/office/word/2015/wordml/symex" xmlns:a16="http://schemas.microsoft.com/office/drawing/2014/main" id="{AF6CCA9C-BE0A-426D-A980-8B13642454CB}"/>
+                              <a16:creationId xmlns:a16="http://schemas.microsoft.com/office/drawing/2014/main" xmlns:w16se="http://schemas.microsoft.com/office/word/2015/wordml/symex" xmlns:w16sdtdh="http://schemas.microsoft.com/office/word/2020/wordml/sdtdatahash" xmlns:w16="http://schemas.microsoft.com/office/word/2018/wordml" xmlns:w16cid="http://schemas.microsoft.com/office/word/2016/wordml/cid" xmlns:w16cex="http://schemas.microsoft.com/office/word/2018/wordml/cex" xmlns:w15="http://schemas.microsoft.com/office/word/2012/wordml" xmlns:w="http://schemas.openxmlformats.org/wordprocessingml/2006/main" xmlns:w10="urn:schemas-microsoft-com:office:word" xmlns:v="urn:schemas-microsoft-com:vml" xmlns:o="urn:schemas-microsoft-com:office:office" xmlns:am3d="http://schemas.microsoft.com/office/drawing/2017/model3d" xmlns:aink="http://schemas.microsoft.com/office/drawing/2016/ink" xmlns:cx8="http://schemas.microsoft.com/office/drawing/2016/5/14/chartex" xmlns:cx7="http://schemas.microsoft.com/office/drawing/2016/5/13/chartex" xmlns:cx6="http://schemas.microsoft.com/office/drawing/2016/5/12/chartex" xmlns:cx5="http://schemas.microsoft.com/office/drawing/2016/5/11/chartex" xmlns:cx4="http://schemas.microsoft.com/office/drawing/2016/5/10/chartex" xmlns:cx3="http://schemas.microsoft.com/office/drawing/2016/5/9/chartex" xmlns:cx2="http://schemas.microsoft.com/office/drawing/2015/10/21/chartex" xmlns:cx1="http://schemas.microsoft.com/office/drawing/2015/9/8/chartex" xmlns:cx="http://schemas.microsoft.com/office/drawing/2014/chartex" xmlns="" id="{AF6CCA9C-BE0A-426D-A980-8B13642454CB}"/>
                             </a:ext>
                           </a:extLst>
                         </wps:cNvPr>
@@ -6609,7 +6634,7 @@
                         <wps:cNvPr id="18" name="Conector: curvado 18">
                           <a:extLst>
                             <a:ext uri="{FF2B5EF4-FFF2-40B4-BE49-F238E27FC236}">
-                              <a16:creationId xmlns="" xmlns:cx="http://schemas.microsoft.com/office/drawing/2014/chartex" xmlns:cx1="http://schemas.microsoft.com/office/drawing/2015/9/8/chartex" xmlns:cx2="http://schemas.microsoft.com/office/drawing/2015/10/21/chartex" xmlns:cx3="http://schemas.microsoft.com/office/drawing/2016/5/9/chartex" xmlns:cx4="http://schemas.microsoft.com/office/drawing/2016/5/10/chartex" xmlns:cx5="http://schemas.microsoft.com/office/drawing/2016/5/11/chartex" xmlns:cx6="http://schemas.microsoft.com/office/drawing/2016/5/12/chartex" xmlns:cx7="http://schemas.microsoft.com/office/drawing/2016/5/13/chartex" xmlns:cx8="http://schemas.microsoft.com/office/drawing/2016/5/14/chartex" xmlns:aink="http://schemas.microsoft.com/office/drawing/2016/ink" xmlns:am3d="http://schemas.microsoft.com/office/drawing/2017/model3d" xmlns:o="urn:schemas-microsoft-com:office:office" xmlns:v="urn:schemas-microsoft-com:vml" xmlns:w10="urn:schemas-microsoft-com:office:word" xmlns:w="http://schemas.openxmlformats.org/wordprocessingml/2006/main" xmlns:w15="http://schemas.microsoft.com/office/word/2012/wordml" xmlns:w16cex="http://schemas.microsoft.com/office/word/2018/wordml/cex" xmlns:w16cid="http://schemas.microsoft.com/office/word/2016/wordml/cid" xmlns:w16="http://schemas.microsoft.com/office/word/2018/wordml" xmlns:w16sdtdh="http://schemas.microsoft.com/office/word/2020/wordml/sdtdatahash" xmlns:w16se="http://schemas.microsoft.com/office/word/2015/wordml/symex" xmlns:a16="http://schemas.microsoft.com/office/drawing/2014/main" id="{4770E22C-7299-477C-90ED-4D698E8C75F1}"/>
+                              <a16:creationId xmlns:a16="http://schemas.microsoft.com/office/drawing/2014/main" xmlns:w16se="http://schemas.microsoft.com/office/word/2015/wordml/symex" xmlns:w16sdtdh="http://schemas.microsoft.com/office/word/2020/wordml/sdtdatahash" xmlns:w16="http://schemas.microsoft.com/office/word/2018/wordml" xmlns:w16cid="http://schemas.microsoft.com/office/word/2016/wordml/cid" xmlns:w16cex="http://schemas.microsoft.com/office/word/2018/wordml/cex" xmlns:w15="http://schemas.microsoft.com/office/word/2012/wordml" xmlns:w="http://schemas.openxmlformats.org/wordprocessingml/2006/main" xmlns:w10="urn:schemas-microsoft-com:office:word" xmlns:v="urn:schemas-microsoft-com:vml" xmlns:o="urn:schemas-microsoft-com:office:office" xmlns:am3d="http://schemas.microsoft.com/office/drawing/2017/model3d" xmlns:aink="http://schemas.microsoft.com/office/drawing/2016/ink" xmlns:cx8="http://schemas.microsoft.com/office/drawing/2016/5/14/chartex" xmlns:cx7="http://schemas.microsoft.com/office/drawing/2016/5/13/chartex" xmlns:cx6="http://schemas.microsoft.com/office/drawing/2016/5/12/chartex" xmlns:cx5="http://schemas.microsoft.com/office/drawing/2016/5/11/chartex" xmlns:cx4="http://schemas.microsoft.com/office/drawing/2016/5/10/chartex" xmlns:cx3="http://schemas.microsoft.com/office/drawing/2016/5/9/chartex" xmlns:cx2="http://schemas.microsoft.com/office/drawing/2015/10/21/chartex" xmlns:cx1="http://schemas.microsoft.com/office/drawing/2015/9/8/chartex" xmlns:cx="http://schemas.microsoft.com/office/drawing/2014/chartex" xmlns="" id="{4770E22C-7299-477C-90ED-4D698E8C75F1}"/>
                             </a:ext>
                           </a:extLst>
                         </wps:cNvPr>
@@ -6657,7 +6682,7 @@
                         <wps:cNvPr id="19" name="CuadroTexto 43">
                           <a:extLst>
                             <a:ext uri="{FF2B5EF4-FFF2-40B4-BE49-F238E27FC236}">
-                              <a16:creationId xmlns="" xmlns:cx="http://schemas.microsoft.com/office/drawing/2014/chartex" xmlns:cx1="http://schemas.microsoft.com/office/drawing/2015/9/8/chartex" xmlns:cx2="http://schemas.microsoft.com/office/drawing/2015/10/21/chartex" xmlns:cx3="http://schemas.microsoft.com/office/drawing/2016/5/9/chartex" xmlns:cx4="http://schemas.microsoft.com/office/drawing/2016/5/10/chartex" xmlns:cx5="http://schemas.microsoft.com/office/drawing/2016/5/11/chartex" xmlns:cx6="http://schemas.microsoft.com/office/drawing/2016/5/12/chartex" xmlns:cx7="http://schemas.microsoft.com/office/drawing/2016/5/13/chartex" xmlns:cx8="http://schemas.microsoft.com/office/drawing/2016/5/14/chartex" xmlns:aink="http://schemas.microsoft.com/office/drawing/2016/ink" xmlns:am3d="http://schemas.microsoft.com/office/drawing/2017/model3d" xmlns:o="urn:schemas-microsoft-com:office:office" xmlns:v="urn:schemas-microsoft-com:vml" xmlns:w10="urn:schemas-microsoft-com:office:word" xmlns:w="http://schemas.openxmlformats.org/wordprocessingml/2006/main" xmlns:w15="http://schemas.microsoft.com/office/word/2012/wordml" xmlns:w16cex="http://schemas.microsoft.com/office/word/2018/wordml/cex" xmlns:w16cid="http://schemas.microsoft.com/office/word/2016/wordml/cid" xmlns:w16="http://schemas.microsoft.com/office/word/2018/wordml" xmlns:w16sdtdh="http://schemas.microsoft.com/office/word/2020/wordml/sdtdatahash" xmlns:w16se="http://schemas.microsoft.com/office/word/2015/wordml/symex" xmlns:a16="http://schemas.microsoft.com/office/drawing/2014/main" id="{E6CE0CA2-7014-4761-AFE9-36A6961500A6}"/>
+                              <a16:creationId xmlns:a16="http://schemas.microsoft.com/office/drawing/2014/main" xmlns:w16se="http://schemas.microsoft.com/office/word/2015/wordml/symex" xmlns:w16sdtdh="http://schemas.microsoft.com/office/word/2020/wordml/sdtdatahash" xmlns:w16="http://schemas.microsoft.com/office/word/2018/wordml" xmlns:w16cid="http://schemas.microsoft.com/office/word/2016/wordml/cid" xmlns:w16cex="http://schemas.microsoft.com/office/word/2018/wordml/cex" xmlns:w15="http://schemas.microsoft.com/office/word/2012/wordml" xmlns:w="http://schemas.openxmlformats.org/wordprocessingml/2006/main" xmlns:w10="urn:schemas-microsoft-com:office:word" xmlns:v="urn:schemas-microsoft-com:vml" xmlns:o="urn:schemas-microsoft-com:office:office" xmlns:am3d="http://schemas.microsoft.com/office/drawing/2017/model3d" xmlns:aink="http://schemas.microsoft.com/office/drawing/2016/ink" xmlns:cx8="http://schemas.microsoft.com/office/drawing/2016/5/14/chartex" xmlns:cx7="http://schemas.microsoft.com/office/drawing/2016/5/13/chartex" xmlns:cx6="http://schemas.microsoft.com/office/drawing/2016/5/12/chartex" xmlns:cx5="http://schemas.microsoft.com/office/drawing/2016/5/11/chartex" xmlns:cx4="http://schemas.microsoft.com/office/drawing/2016/5/10/chartex" xmlns:cx3="http://schemas.microsoft.com/office/drawing/2016/5/9/chartex" xmlns:cx2="http://schemas.microsoft.com/office/drawing/2015/10/21/chartex" xmlns:cx1="http://schemas.microsoft.com/office/drawing/2015/9/8/chartex" xmlns:cx="http://schemas.microsoft.com/office/drawing/2014/chartex" xmlns="" id="{E6CE0CA2-7014-4761-AFE9-36A6961500A6}"/>
                             </a:ext>
                           </a:extLst>
                         </wps:cNvPr>
@@ -6707,7 +6732,7 @@
                         <wps:cNvPr id="20" name="Rectángulo 20">
                           <a:extLst>
                             <a:ext uri="{FF2B5EF4-FFF2-40B4-BE49-F238E27FC236}">
-                              <a16:creationId xmlns="" xmlns:cx="http://schemas.microsoft.com/office/drawing/2014/chartex" xmlns:cx1="http://schemas.microsoft.com/office/drawing/2015/9/8/chartex" xmlns:cx2="http://schemas.microsoft.com/office/drawing/2015/10/21/chartex" xmlns:cx3="http://schemas.microsoft.com/office/drawing/2016/5/9/chartex" xmlns:cx4="http://schemas.microsoft.com/office/drawing/2016/5/10/chartex" xmlns:cx5="http://schemas.microsoft.com/office/drawing/2016/5/11/chartex" xmlns:cx6="http://schemas.microsoft.com/office/drawing/2016/5/12/chartex" xmlns:cx7="http://schemas.microsoft.com/office/drawing/2016/5/13/chartex" xmlns:cx8="http://schemas.microsoft.com/office/drawing/2016/5/14/chartex" xmlns:aink="http://schemas.microsoft.com/office/drawing/2016/ink" xmlns:am3d="http://schemas.microsoft.com/office/drawing/2017/model3d" xmlns:o="urn:schemas-microsoft-com:office:office" xmlns:v="urn:schemas-microsoft-com:vml" xmlns:w10="urn:schemas-microsoft-com:office:word" xmlns:w="http://schemas.openxmlformats.org/wordprocessingml/2006/main" xmlns:w15="http://schemas.microsoft.com/office/word/2012/wordml" xmlns:w16cex="http://schemas.microsoft.com/office/word/2018/wordml/cex" xmlns:w16cid="http://schemas.microsoft.com/office/word/2016/wordml/cid" xmlns:w16="http://schemas.microsoft.com/office/word/2018/wordml" xmlns:w16sdtdh="http://schemas.microsoft.com/office/word/2020/wordml/sdtdatahash" xmlns:w16se="http://schemas.microsoft.com/office/word/2015/wordml/symex" xmlns:a16="http://schemas.microsoft.com/office/drawing/2014/main" id="{AE6E6912-14FB-43F4-88EA-2D9E2F01AEA4}"/>
+                              <a16:creationId xmlns:a16="http://schemas.microsoft.com/office/drawing/2014/main" xmlns:w16se="http://schemas.microsoft.com/office/word/2015/wordml/symex" xmlns:w16sdtdh="http://schemas.microsoft.com/office/word/2020/wordml/sdtdatahash" xmlns:w16="http://schemas.microsoft.com/office/word/2018/wordml" xmlns:w16cid="http://schemas.microsoft.com/office/word/2016/wordml/cid" xmlns:w16cex="http://schemas.microsoft.com/office/word/2018/wordml/cex" xmlns:w15="http://schemas.microsoft.com/office/word/2012/wordml" xmlns:w="http://schemas.openxmlformats.org/wordprocessingml/2006/main" xmlns:w10="urn:schemas-microsoft-com:office:word" xmlns:v="urn:schemas-microsoft-com:vml" xmlns:o="urn:schemas-microsoft-com:office:office" xmlns:am3d="http://schemas.microsoft.com/office/drawing/2017/model3d" xmlns:aink="http://schemas.microsoft.com/office/drawing/2016/ink" xmlns:cx8="http://schemas.microsoft.com/office/drawing/2016/5/14/chartex" xmlns:cx7="http://schemas.microsoft.com/office/drawing/2016/5/13/chartex" xmlns:cx6="http://schemas.microsoft.com/office/drawing/2016/5/12/chartex" xmlns:cx5="http://schemas.microsoft.com/office/drawing/2016/5/11/chartex" xmlns:cx4="http://schemas.microsoft.com/office/drawing/2016/5/10/chartex" xmlns:cx3="http://schemas.microsoft.com/office/drawing/2016/5/9/chartex" xmlns:cx2="http://schemas.microsoft.com/office/drawing/2015/10/21/chartex" xmlns:cx1="http://schemas.microsoft.com/office/drawing/2015/9/8/chartex" xmlns:cx="http://schemas.microsoft.com/office/drawing/2014/chartex" xmlns="" id="{AE6E6912-14FB-43F4-88EA-2D9E2F01AEA4}"/>
                             </a:ext>
                           </a:extLst>
                         </wps:cNvPr>
@@ -6777,7 +6802,7 @@
                         <wps:cNvPr id="21" name="Conector recto de flecha 21">
                           <a:extLst>
                             <a:ext uri="{FF2B5EF4-FFF2-40B4-BE49-F238E27FC236}">
-                              <a16:creationId xmlns="" xmlns:cx="http://schemas.microsoft.com/office/drawing/2014/chartex" xmlns:cx1="http://schemas.microsoft.com/office/drawing/2015/9/8/chartex" xmlns:cx2="http://schemas.microsoft.com/office/drawing/2015/10/21/chartex" xmlns:cx3="http://schemas.microsoft.com/office/drawing/2016/5/9/chartex" xmlns:cx4="http://schemas.microsoft.com/office/drawing/2016/5/10/chartex" xmlns:cx5="http://schemas.microsoft.com/office/drawing/2016/5/11/chartex" xmlns:cx6="http://schemas.microsoft.com/office/drawing/2016/5/12/chartex" xmlns:cx7="http://schemas.microsoft.com/office/drawing/2016/5/13/chartex" xmlns:cx8="http://schemas.microsoft.com/office/drawing/2016/5/14/chartex" xmlns:aink="http://schemas.microsoft.com/office/drawing/2016/ink" xmlns:am3d="http://schemas.microsoft.com/office/drawing/2017/model3d" xmlns:o="urn:schemas-microsoft-com:office:office" xmlns:v="urn:schemas-microsoft-com:vml" xmlns:w10="urn:schemas-microsoft-com:office:word" xmlns:w="http://schemas.openxmlformats.org/wordprocessingml/2006/main" xmlns:w15="http://schemas.microsoft.com/office/word/2012/wordml" xmlns:w16cex="http://schemas.microsoft.com/office/word/2018/wordml/cex" xmlns:w16cid="http://schemas.microsoft.com/office/word/2016/wordml/cid" xmlns:w16="http://schemas.microsoft.com/office/word/2018/wordml" xmlns:w16sdtdh="http://schemas.microsoft.com/office/word/2020/wordml/sdtdatahash" xmlns:w16se="http://schemas.microsoft.com/office/word/2015/wordml/symex" xmlns:a16="http://schemas.microsoft.com/office/drawing/2014/main" id="{61E48080-9A5D-493A-B4DA-4DFF78C7046A}"/>
+                              <a16:creationId xmlns:a16="http://schemas.microsoft.com/office/drawing/2014/main" xmlns:w16se="http://schemas.microsoft.com/office/word/2015/wordml/symex" xmlns:w16sdtdh="http://schemas.microsoft.com/office/word/2020/wordml/sdtdatahash" xmlns:w16="http://schemas.microsoft.com/office/word/2018/wordml" xmlns:w16cid="http://schemas.microsoft.com/office/word/2016/wordml/cid" xmlns:w16cex="http://schemas.microsoft.com/office/word/2018/wordml/cex" xmlns:w15="http://schemas.microsoft.com/office/word/2012/wordml" xmlns:w="http://schemas.openxmlformats.org/wordprocessingml/2006/main" xmlns:w10="urn:schemas-microsoft-com:office:word" xmlns:v="urn:schemas-microsoft-com:vml" xmlns:o="urn:schemas-microsoft-com:office:office" xmlns:am3d="http://schemas.microsoft.com/office/drawing/2017/model3d" xmlns:aink="http://schemas.microsoft.com/office/drawing/2016/ink" xmlns:cx8="http://schemas.microsoft.com/office/drawing/2016/5/14/chartex" xmlns:cx7="http://schemas.microsoft.com/office/drawing/2016/5/13/chartex" xmlns:cx6="http://schemas.microsoft.com/office/drawing/2016/5/12/chartex" xmlns:cx5="http://schemas.microsoft.com/office/drawing/2016/5/11/chartex" xmlns:cx4="http://schemas.microsoft.com/office/drawing/2016/5/10/chartex" xmlns:cx3="http://schemas.microsoft.com/office/drawing/2016/5/9/chartex" xmlns:cx2="http://schemas.microsoft.com/office/drawing/2015/10/21/chartex" xmlns:cx1="http://schemas.microsoft.com/office/drawing/2015/9/8/chartex" xmlns:cx="http://schemas.microsoft.com/office/drawing/2014/chartex" xmlns="" id="{61E48080-9A5D-493A-B4DA-4DFF78C7046A}"/>
                             </a:ext>
                           </a:extLst>
                         </wps:cNvPr>
@@ -6822,7 +6847,7 @@
                         <wps:cNvPr id="22" name="CuadroTexto 49">
                           <a:extLst>
                             <a:ext uri="{FF2B5EF4-FFF2-40B4-BE49-F238E27FC236}">
-                              <a16:creationId xmlns="" xmlns:cx="http://schemas.microsoft.com/office/drawing/2014/chartex" xmlns:cx1="http://schemas.microsoft.com/office/drawing/2015/9/8/chartex" xmlns:cx2="http://schemas.microsoft.com/office/drawing/2015/10/21/chartex" xmlns:cx3="http://schemas.microsoft.com/office/drawing/2016/5/9/chartex" xmlns:cx4="http://schemas.microsoft.com/office/drawing/2016/5/10/chartex" xmlns:cx5="http://schemas.microsoft.com/office/drawing/2016/5/11/chartex" xmlns:cx6="http://schemas.microsoft.com/office/drawing/2016/5/12/chartex" xmlns:cx7="http://schemas.microsoft.com/office/drawing/2016/5/13/chartex" xmlns:cx8="http://schemas.microsoft.com/office/drawing/2016/5/14/chartex" xmlns:aink="http://schemas.microsoft.com/office/drawing/2016/ink" xmlns:am3d="http://schemas.microsoft.com/office/drawing/2017/model3d" xmlns:o="urn:schemas-microsoft-com:office:office" xmlns:v="urn:schemas-microsoft-com:vml" xmlns:w10="urn:schemas-microsoft-com:office:word" xmlns:w="http://schemas.openxmlformats.org/wordprocessingml/2006/main" xmlns:w15="http://schemas.microsoft.com/office/word/2012/wordml" xmlns:w16cex="http://schemas.microsoft.com/office/word/2018/wordml/cex" xmlns:w16cid="http://schemas.microsoft.com/office/word/2016/wordml/cid" xmlns:w16="http://schemas.microsoft.com/office/word/2018/wordml" xmlns:w16sdtdh="http://schemas.microsoft.com/office/word/2020/wordml/sdtdatahash" xmlns:w16se="http://schemas.microsoft.com/office/word/2015/wordml/symex" xmlns:a16="http://schemas.microsoft.com/office/drawing/2014/main" id="{6D76BBD6-630E-4821-B26C-E564BE8F317B}"/>
+                              <a16:creationId xmlns:a16="http://schemas.microsoft.com/office/drawing/2014/main" xmlns:w16se="http://schemas.microsoft.com/office/word/2015/wordml/symex" xmlns:w16sdtdh="http://schemas.microsoft.com/office/word/2020/wordml/sdtdatahash" xmlns:w16="http://schemas.microsoft.com/office/word/2018/wordml" xmlns:w16cid="http://schemas.microsoft.com/office/word/2016/wordml/cid" xmlns:w16cex="http://schemas.microsoft.com/office/word/2018/wordml/cex" xmlns:w15="http://schemas.microsoft.com/office/word/2012/wordml" xmlns:w="http://schemas.openxmlformats.org/wordprocessingml/2006/main" xmlns:w10="urn:schemas-microsoft-com:office:word" xmlns:v="urn:schemas-microsoft-com:vml" xmlns:o="urn:schemas-microsoft-com:office:office" xmlns:am3d="http://schemas.microsoft.com/office/drawing/2017/model3d" xmlns:aink="http://schemas.microsoft.com/office/drawing/2016/ink" xmlns:cx8="http://schemas.microsoft.com/office/drawing/2016/5/14/chartex" xmlns:cx7="http://schemas.microsoft.com/office/drawing/2016/5/13/chartex" xmlns:cx6="http://schemas.microsoft.com/office/drawing/2016/5/12/chartex" xmlns:cx5="http://schemas.microsoft.com/office/drawing/2016/5/11/chartex" xmlns:cx4="http://schemas.microsoft.com/office/drawing/2016/5/10/chartex" xmlns:cx3="http://schemas.microsoft.com/office/drawing/2016/5/9/chartex" xmlns:cx2="http://schemas.microsoft.com/office/drawing/2015/10/21/chartex" xmlns:cx1="http://schemas.microsoft.com/office/drawing/2015/9/8/chartex" xmlns:cx="http://schemas.microsoft.com/office/drawing/2014/chartex" xmlns="" id="{6D76BBD6-630E-4821-B26C-E564BE8F317B}"/>
                             </a:ext>
                           </a:extLst>
                         </wps:cNvPr>
@@ -6872,7 +6897,7 @@
                         <wps:cNvPr id="23" name="Conector: curvado 23">
                           <a:extLst>
                             <a:ext uri="{FF2B5EF4-FFF2-40B4-BE49-F238E27FC236}">
-                              <a16:creationId xmlns="" xmlns:cx="http://schemas.microsoft.com/office/drawing/2014/chartex" xmlns:cx1="http://schemas.microsoft.com/office/drawing/2015/9/8/chartex" xmlns:cx2="http://schemas.microsoft.com/office/drawing/2015/10/21/chartex" xmlns:cx3="http://schemas.microsoft.com/office/drawing/2016/5/9/chartex" xmlns:cx4="http://schemas.microsoft.com/office/drawing/2016/5/10/chartex" xmlns:cx5="http://schemas.microsoft.com/office/drawing/2016/5/11/chartex" xmlns:cx6="http://schemas.microsoft.com/office/drawing/2016/5/12/chartex" xmlns:cx7="http://schemas.microsoft.com/office/drawing/2016/5/13/chartex" xmlns:cx8="http://schemas.microsoft.com/office/drawing/2016/5/14/chartex" xmlns:aink="http://schemas.microsoft.com/office/drawing/2016/ink" xmlns:am3d="http://schemas.microsoft.com/office/drawing/2017/model3d" xmlns:o="urn:schemas-microsoft-com:office:office" xmlns:v="urn:schemas-microsoft-com:vml" xmlns:w10="urn:schemas-microsoft-com:office:word" xmlns:w="http://schemas.openxmlformats.org/wordprocessingml/2006/main" xmlns:w15="http://schemas.microsoft.com/office/word/2012/wordml" xmlns:w16cex="http://schemas.microsoft.com/office/word/2018/wordml/cex" xmlns:w16cid="http://schemas.microsoft.com/office/word/2016/wordml/cid" xmlns:w16="http://schemas.microsoft.com/office/word/2018/wordml" xmlns:w16sdtdh="http://schemas.microsoft.com/office/word/2020/wordml/sdtdatahash" xmlns:w16se="http://schemas.microsoft.com/office/word/2015/wordml/symex" xmlns:a16="http://schemas.microsoft.com/office/drawing/2014/main" id="{84764B25-00B3-4EA1-8B0A-460168D96FEF}"/>
+                              <a16:creationId xmlns:a16="http://schemas.microsoft.com/office/drawing/2014/main" xmlns:w16se="http://schemas.microsoft.com/office/word/2015/wordml/symex" xmlns:w16sdtdh="http://schemas.microsoft.com/office/word/2020/wordml/sdtdatahash" xmlns:w16="http://schemas.microsoft.com/office/word/2018/wordml" xmlns:w16cid="http://schemas.microsoft.com/office/word/2016/wordml/cid" xmlns:w16cex="http://schemas.microsoft.com/office/word/2018/wordml/cex" xmlns:w15="http://schemas.microsoft.com/office/word/2012/wordml" xmlns:w="http://schemas.openxmlformats.org/wordprocessingml/2006/main" xmlns:w10="urn:schemas-microsoft-com:office:word" xmlns:v="urn:schemas-microsoft-com:vml" xmlns:o="urn:schemas-microsoft-com:office:office" xmlns:am3d="http://schemas.microsoft.com/office/drawing/2017/model3d" xmlns:aink="http://schemas.microsoft.com/office/drawing/2016/ink" xmlns:cx8="http://schemas.microsoft.com/office/drawing/2016/5/14/chartex" xmlns:cx7="http://schemas.microsoft.com/office/drawing/2016/5/13/chartex" xmlns:cx6="http://schemas.microsoft.com/office/drawing/2016/5/12/chartex" xmlns:cx5="http://schemas.microsoft.com/office/drawing/2016/5/11/chartex" xmlns:cx4="http://schemas.microsoft.com/office/drawing/2016/5/10/chartex" xmlns:cx3="http://schemas.microsoft.com/office/drawing/2016/5/9/chartex" xmlns:cx2="http://schemas.microsoft.com/office/drawing/2015/10/21/chartex" xmlns:cx1="http://schemas.microsoft.com/office/drawing/2015/9/8/chartex" xmlns:cx="http://schemas.microsoft.com/office/drawing/2014/chartex" xmlns="" id="{84764B25-00B3-4EA1-8B0A-460168D96FEF}"/>
                             </a:ext>
                           </a:extLst>
                         </wps:cNvPr>
@@ -6919,7 +6944,7 @@
                         <wps:cNvPr id="24" name="CuadroTexto 55">
                           <a:extLst>
                             <a:ext uri="{FF2B5EF4-FFF2-40B4-BE49-F238E27FC236}">
-                              <a16:creationId xmlns="" xmlns:cx="http://schemas.microsoft.com/office/drawing/2014/chartex" xmlns:cx1="http://schemas.microsoft.com/office/drawing/2015/9/8/chartex" xmlns:cx2="http://schemas.microsoft.com/office/drawing/2015/10/21/chartex" xmlns:cx3="http://schemas.microsoft.com/office/drawing/2016/5/9/chartex" xmlns:cx4="http://schemas.microsoft.com/office/drawing/2016/5/10/chartex" xmlns:cx5="http://schemas.microsoft.com/office/drawing/2016/5/11/chartex" xmlns:cx6="http://schemas.microsoft.com/office/drawing/2016/5/12/chartex" xmlns:cx7="http://schemas.microsoft.com/office/drawing/2016/5/13/chartex" xmlns:cx8="http://schemas.microsoft.com/office/drawing/2016/5/14/chartex" xmlns:aink="http://schemas.microsoft.com/office/drawing/2016/ink" xmlns:am3d="http://schemas.microsoft.com/office/drawing/2017/model3d" xmlns:o="urn:schemas-microsoft-com:office:office" xmlns:v="urn:schemas-microsoft-com:vml" xmlns:w10="urn:schemas-microsoft-com:office:word" xmlns:w="http://schemas.openxmlformats.org/wordprocessingml/2006/main" xmlns:w15="http://schemas.microsoft.com/office/word/2012/wordml" xmlns:w16cex="http://schemas.microsoft.com/office/word/2018/wordml/cex" xmlns:w16cid="http://schemas.microsoft.com/office/word/2016/wordml/cid" xmlns:w16="http://schemas.microsoft.com/office/word/2018/wordml" xmlns:w16sdtdh="http://schemas.microsoft.com/office/word/2020/wordml/sdtdatahash" xmlns:w16se="http://schemas.microsoft.com/office/word/2015/wordml/symex" xmlns:a16="http://schemas.microsoft.com/office/drawing/2014/main" id="{14890087-4233-48FB-8556-41670A9E4676}"/>
+                              <a16:creationId xmlns:a16="http://schemas.microsoft.com/office/drawing/2014/main" xmlns:w16se="http://schemas.microsoft.com/office/word/2015/wordml/symex" xmlns:w16sdtdh="http://schemas.microsoft.com/office/word/2020/wordml/sdtdatahash" xmlns:w16="http://schemas.microsoft.com/office/word/2018/wordml" xmlns:w16cid="http://schemas.microsoft.com/office/word/2016/wordml/cid" xmlns:w16cex="http://schemas.microsoft.com/office/word/2018/wordml/cex" xmlns:w15="http://schemas.microsoft.com/office/word/2012/wordml" xmlns:w="http://schemas.openxmlformats.org/wordprocessingml/2006/main" xmlns:w10="urn:schemas-microsoft-com:office:word" xmlns:v="urn:schemas-microsoft-com:vml" xmlns:o="urn:schemas-microsoft-com:office:office" xmlns:am3d="http://schemas.microsoft.com/office/drawing/2017/model3d" xmlns:aink="http://schemas.microsoft.com/office/drawing/2016/ink" xmlns:cx8="http://schemas.microsoft.com/office/drawing/2016/5/14/chartex" xmlns:cx7="http://schemas.microsoft.com/office/drawing/2016/5/13/chartex" xmlns:cx6="http://schemas.microsoft.com/office/drawing/2016/5/12/chartex" xmlns:cx5="http://schemas.microsoft.com/office/drawing/2016/5/11/chartex" xmlns:cx4="http://schemas.microsoft.com/office/drawing/2016/5/10/chartex" xmlns:cx3="http://schemas.microsoft.com/office/drawing/2016/5/9/chartex" xmlns:cx2="http://schemas.microsoft.com/office/drawing/2015/10/21/chartex" xmlns:cx1="http://schemas.microsoft.com/office/drawing/2015/9/8/chartex" xmlns:cx="http://schemas.microsoft.com/office/drawing/2014/chartex" xmlns="" id="{14890087-4233-48FB-8556-41670A9E4676}"/>
                             </a:ext>
                           </a:extLst>
                         </wps:cNvPr>
@@ -6979,7 +7004,7 @@
           </mc:Choice>
           <mc:Fallback>
             <w:pict>
-              <v:group id="Grupo 69" o:spid="_x0000_s1026" style="position:absolute;left:0;text-align:left;margin-left:0;margin-top:22.35pt;width:566.9pt;height:311.8pt;z-index:251659264;mso-position-horizontal:left;mso-position-horizontal-relative:page;mso-width-relative:margin;mso-height-relative:margin" coordsize="95084,62749" o:gfxdata="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">
+              <v:group id="Grupo 69" o:spid="_x0000_s1026" style="position:absolute;left:0;text-align:left;margin-left:4.5pt;margin-top:27.7pt;width:566.9pt;height:311.8pt;z-index:251659264;mso-position-horizontal-relative:page;mso-width-relative:margin;mso-height-relative:margin" coordsize="95084,62749" o:gfxdata="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">
                 <v:oval id="Elipse 2" o:spid="_x0000_s1027" alt="f" style="position:absolute;left:40978;top:26040;width:17758;height:13120;visibility:visible;mso-wrap-style:square;v-text-anchor:middle" o:gfxdata="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" filled="f" strokecolor="black [3213]" strokeweight="1pt">
                   <v:stroke joinstyle="miter"/>
                   <v:textbox>
@@ -7799,16 +7824,7 @@
           <w:color w:val="000000"/>
           <w:sz w:val="24"/>
         </w:rPr>
-        <w:t xml:space="preserve"> sistemas o dispositivos con los que el sist</w:t>
-      </w:r>
-      <w:bookmarkStart w:id="14" w:name="_GoBack"/>
-      <w:bookmarkEnd w:id="14"/>
-      <w:r>
-        <w:rPr>
-          <w:color w:val="000000"/>
-          <w:sz w:val="24"/>
-        </w:rPr>
-        <w:t>ema va a interactuar.</w:t>
+        <w:t xml:space="preserve"> sistemas o dispositivos con los que el sistema va a interactuar.</w:t>
       </w:r>
     </w:p>
     <w:p>
@@ -7927,7 +7943,7 @@
         <v:path o:extrusionok="f" gradientshapeok="t" o:connecttype="rect"/>
         <o:lock v:ext="edit" aspectratio="t"/>
       </v:shapetype>
-      <v:shape id="_x0000_i1043" type="#_x0000_t75" style="width:11.25pt;height:11.25pt" o:bullet="t">
+      <v:shape id="_x0000_i1027" type="#_x0000_t75" style="width:11.25pt;height:11.25pt" o:bullet="t">
         <v:imagedata r:id="rId1" o:title="mso72C4"/>
       </v:shape>
     </w:pict>
@@ -11548,7 +11564,7 @@
   <a:extraClrSchemeLst/>
   <a:extLst>
     <a:ext uri="{05A4C25C-085E-4340-85A3-A5531E510DB2}">
-      <thm15:themeFamily xmlns="" xmlns:thm15="http://schemas.microsoft.com/office/thememl/2012/main" name="Office Theme" id="{62F939B6-93AF-4DB8-9C6B-D6C7DFDC589F}" vid="{4A3C46E8-61CC-4603-A589-7422A47A8E4A}"/>
+      <thm15:themeFamily xmlns:thm15="http://schemas.microsoft.com/office/thememl/2012/main" xmlns="" name="Office Theme" id="{62F939B6-93AF-4DB8-9C6B-D6C7DFDC589F}" vid="{4A3C46E8-61CC-4603-A589-7422A47A8E4A}"/>
     </a:ext>
   </a:extLst>
 </a:theme>

</xml_diff>

<commit_message>
Correcciones de los comentarios que nos dio el profesor
</commit_message>
<xml_diff>
--- a/Documento de visión y alcance.docx
+++ b/Documento de visión y alcance.docx
@@ -110,16 +110,6 @@
           <w:szCs w:val="56"/>
         </w:rPr>
       </w:pPr>
-      <w:r>
-        <w:rPr>
-          <w:noProof/>
-        </w:rPr>
-        <w:pict>
-          <v:shape id="_x0000_s1027" type="#_x0000_t75" style="position:absolute;left:0;text-align:left;margin-left:-45.3pt;margin-top:39.1pt;width:300.75pt;height:169.4pt;z-index:-251655168;mso-position-horizontal-relative:text;mso-position-vertical-relative:text">
-            <v:imagedata r:id="rId7" o:title="285528_581192"/>
-          </v:shape>
-        </w:pict>
-      </w:r>
       <w:r>
         <w:rPr>
           <w:b/>
@@ -367,7 +357,13 @@
               <w:rPr>
                 <w:color w:val="000000"/>
               </w:rPr>
-              <w:t>1 Introducción</w:t>
+              <w:t>1 Introducció</w:t>
+            </w:r>
+            <w:r>
+              <w:rPr>
+                <w:color w:val="000000"/>
+              </w:rPr>
+              <w:t>n</w:t>
             </w:r>
             <w:r>
               <w:rPr>
@@ -1797,7 +1793,13 @@
         <w:rPr>
           <w:sz w:val="24"/>
         </w:rPr>
-        <w:t>Hacer un sistema par</w:t>
+        <w:t>Se planea h</w:t>
+      </w:r>
+      <w:r>
+        <w:rPr>
+          <w:sz w:val="24"/>
+        </w:rPr>
+        <w:t>acer un sistema par</w:t>
       </w:r>
       <w:r>
         <w:rPr>
@@ -1821,7 +1823,19 @@
         <w:rPr>
           <w:sz w:val="24"/>
         </w:rPr>
-        <w:t>l cine. El sistema se compone de las siguientes características:</w:t>
+        <w:t>l cine. El sistema se compon</w:t>
+      </w:r>
+      <w:r>
+        <w:rPr>
+          <w:sz w:val="24"/>
+        </w:rPr>
+        <w:t>drá</w:t>
+      </w:r>
+      <w:r>
+        <w:rPr>
+          <w:sz w:val="24"/>
+        </w:rPr>
+        <w:t xml:space="preserve"> de las siguientes características:</w:t>
       </w:r>
     </w:p>
     <w:p>
@@ -2678,14 +2692,14 @@
         <w:tblLook w:val="04A0" w:firstRow="1" w:lastRow="0" w:firstColumn="1" w:lastColumn="0" w:noHBand="0" w:noVBand="1"/>
       </w:tblPr>
       <w:tblGrid>
-        <w:gridCol w:w="1980"/>
-        <w:gridCol w:w="2551"/>
+        <w:gridCol w:w="1809"/>
+        <w:gridCol w:w="2722"/>
         <w:gridCol w:w="3963"/>
       </w:tblGrid>
       <w:tr>
         <w:tc>
           <w:tcPr>
-            <w:tcW w:w="1980" w:type="dxa"/>
+            <w:tcW w:w="1809" w:type="dxa"/>
           </w:tcPr>
           <w:p>
             <w:pPr>
@@ -2703,7 +2717,7 @@
         </w:tc>
         <w:tc>
           <w:tcPr>
-            <w:tcW w:w="2551" w:type="dxa"/>
+            <w:tcW w:w="2722" w:type="dxa"/>
           </w:tcPr>
           <w:p>
             <w:pPr>
@@ -2741,7 +2755,7 @@
       <w:tr>
         <w:tc>
           <w:tcPr>
-            <w:tcW w:w="1980" w:type="dxa"/>
+            <w:tcW w:w="1809" w:type="dxa"/>
           </w:tcPr>
           <w:p>
             <w:pPr>
@@ -2759,19 +2773,19 @@
         </w:tc>
         <w:tc>
           <w:tcPr>
-            <w:tcW w:w="2551" w:type="dxa"/>
-          </w:tcPr>
-          <w:p>
-            <w:pPr>
-              <w:rPr>
-                <w:sz w:val="24"/>
-              </w:rPr>
-            </w:pPr>
-            <w:r>
-              <w:rPr>
-                <w:sz w:val="24"/>
-              </w:rPr>
-              <w:t>Buscar un producto</w:t>
+            <w:tcW w:w="2722" w:type="dxa"/>
+          </w:tcPr>
+          <w:p>
+            <w:pPr>
+              <w:rPr>
+                <w:sz w:val="24"/>
+              </w:rPr>
+            </w:pPr>
+            <w:r>
+              <w:rPr>
+                <w:sz w:val="24"/>
+              </w:rPr>
+              <w:t>Buscar una promoción.</w:t>
             </w:r>
           </w:p>
         </w:tc>
@@ -2789,7 +2803,19 @@
               <w:rPr>
                 <w:sz w:val="24"/>
               </w:rPr>
-              <w:t>Este proceso permite al usuario consultar un producto de la bodega.</w:t>
+              <w:t>Este proceso permite al usuario consultar un</w:t>
+            </w:r>
+            <w:r>
+              <w:rPr>
+                <w:sz w:val="24"/>
+              </w:rPr>
+              <w:t>a promoción</w:t>
+            </w:r>
+            <w:r>
+              <w:rPr>
+                <w:sz w:val="24"/>
+              </w:rPr>
+              <w:t>.</w:t>
             </w:r>
           </w:p>
           <w:p>
@@ -2827,7 +2853,21 @@
                 <w:color w:val="000000"/>
                 <w:sz w:val="24"/>
               </w:rPr>
-              <w:t>El usuario toma el libro del inventario.</w:t>
+              <w:t xml:space="preserve">El </w:t>
+            </w:r>
+            <w:r>
+              <w:rPr>
+                <w:color w:val="000000"/>
+                <w:sz w:val="24"/>
+              </w:rPr>
+              <w:t>actor podrá entrar a la parte de promociones</w:t>
+            </w:r>
+            <w:r>
+              <w:rPr>
+                <w:color w:val="000000"/>
+                <w:sz w:val="24"/>
+              </w:rPr>
+              <w:t>.</w:t>
             </w:r>
           </w:p>
           <w:p>
@@ -2852,7 +2892,21 @@
                 <w:color w:val="000000"/>
                 <w:sz w:val="24"/>
               </w:rPr>
-              <w:t>El usuario busca en el libro el producto X por su clave.</w:t>
+              <w:t xml:space="preserve">El usuario </w:t>
+            </w:r>
+            <w:r>
+              <w:rPr>
+                <w:color w:val="000000"/>
+                <w:sz w:val="24"/>
+              </w:rPr>
+              <w:t>puede elegir una de las opciones disponibles</w:t>
+            </w:r>
+            <w:r>
+              <w:rPr>
+                <w:color w:val="000000"/>
+                <w:sz w:val="24"/>
+              </w:rPr>
+              <w:t>.</w:t>
             </w:r>
           </w:p>
           <w:p>
@@ -2877,7 +2931,7 @@
                 <w:color w:val="000000"/>
                 <w:sz w:val="24"/>
               </w:rPr>
-              <w:t xml:space="preserve">Al localizarlo anota en un papel la cantidad de </w:t>
+              <w:t xml:space="preserve">En caso de no querer alguna de estas opciones, podrá esperar a que las </w:t>
             </w:r>
             <w:r>
               <w:rPr>
@@ -2885,7 +2939,7 @@
                 <w:sz w:val="24"/>
               </w:rPr>
               <w:lastRenderedPageBreak/>
-              <w:t>productos X disponibles en bodega</w:t>
+              <w:t>promociones se actualicen.</w:t>
             </w:r>
           </w:p>
         </w:tc>
@@ -2893,7 +2947,7 @@
       <w:tr>
         <w:tc>
           <w:tcPr>
-            <w:tcW w:w="1980" w:type="dxa"/>
+            <w:tcW w:w="1809" w:type="dxa"/>
           </w:tcPr>
           <w:p>
             <w:pPr>
@@ -2912,7 +2966,7 @@
         </w:tc>
         <w:tc>
           <w:tcPr>
-            <w:tcW w:w="2551" w:type="dxa"/>
+            <w:tcW w:w="2722" w:type="dxa"/>
           </w:tcPr>
           <w:p>
             <w:pPr>
@@ -2973,7 +3027,13 @@
               <w:rPr>
                 <w:sz w:val="24"/>
               </w:rPr>
-              <w:t>El usuario toma el libro del inventario.</w:t>
+              <w:t>El actor recibe su pedido</w:t>
+            </w:r>
+            <w:r>
+              <w:rPr>
+                <w:sz w:val="24"/>
+              </w:rPr>
+              <w:t>.</w:t>
             </w:r>
           </w:p>
           <w:p>
@@ -2991,7 +3051,19 @@
               <w:rPr>
                 <w:sz w:val="24"/>
               </w:rPr>
-              <w:t>El usuario busca en el libro el producto X por su clave.</w:t>
+              <w:t xml:space="preserve">El usuario </w:t>
+            </w:r>
+            <w:r>
+              <w:rPr>
+                <w:sz w:val="24"/>
+              </w:rPr>
+              <w:t>da por finalizada la compra</w:t>
+            </w:r>
+            <w:r>
+              <w:rPr>
+                <w:sz w:val="24"/>
+              </w:rPr>
+              <w:t>.</w:t>
             </w:r>
           </w:p>
           <w:p>
@@ -3009,7 +3081,19 @@
               <w:rPr>
                 <w:sz w:val="24"/>
               </w:rPr>
-              <w:t>Al realizar la compra el producto se restará del inventario.</w:t>
+              <w:t>Al realizar la compra el producto se</w:t>
+            </w:r>
+            <w:r>
+              <w:rPr>
+                <w:sz w:val="24"/>
+              </w:rPr>
+              <w:t xml:space="preserve"> agregará al historial del actor y se</w:t>
+            </w:r>
+            <w:r>
+              <w:rPr>
+                <w:sz w:val="24"/>
+              </w:rPr>
+              <w:t xml:space="preserve"> restará del inventario.</w:t>
             </w:r>
           </w:p>
           <w:p>
@@ -3024,7 +3108,7 @@
       <w:tr>
         <w:tc>
           <w:tcPr>
-            <w:tcW w:w="1980" w:type="dxa"/>
+            <w:tcW w:w="1809" w:type="dxa"/>
           </w:tcPr>
           <w:p>
             <w:pPr>
@@ -3044,7 +3128,7 @@
         </w:tc>
         <w:tc>
           <w:tcPr>
-            <w:tcW w:w="2551" w:type="dxa"/>
+            <w:tcW w:w="2722" w:type="dxa"/>
           </w:tcPr>
           <w:p>
             <w:pPr>
@@ -3100,7 +3184,7 @@
       <w:tr>
         <w:tc>
           <w:tcPr>
-            <w:tcW w:w="1980" w:type="dxa"/>
+            <w:tcW w:w="1809" w:type="dxa"/>
           </w:tcPr>
           <w:p>
             <w:pPr>
@@ -3118,7 +3202,7 @@
         </w:tc>
         <w:tc>
           <w:tcPr>
-            <w:tcW w:w="2551" w:type="dxa"/>
+            <w:tcW w:w="2722" w:type="dxa"/>
           </w:tcPr>
           <w:p>
             <w:pPr>
@@ -3192,7 +3276,7 @@
       <w:tr>
         <w:tc>
           <w:tcPr>
-            <w:tcW w:w="1980" w:type="dxa"/>
+            <w:tcW w:w="1809" w:type="dxa"/>
           </w:tcPr>
           <w:p>
             <w:pPr>
@@ -3210,7 +3294,7 @@
         </w:tc>
         <w:tc>
           <w:tcPr>
-            <w:tcW w:w="2551" w:type="dxa"/>
+            <w:tcW w:w="2722" w:type="dxa"/>
           </w:tcPr>
           <w:p>
             <w:pPr>
@@ -3284,7 +3368,7 @@
       <w:tr>
         <w:tc>
           <w:tcPr>
-            <w:tcW w:w="1980" w:type="dxa"/>
+            <w:tcW w:w="1809" w:type="dxa"/>
           </w:tcPr>
           <w:p>
             <w:pPr>
@@ -3302,7 +3386,7 @@
         </w:tc>
         <w:tc>
           <w:tcPr>
-            <w:tcW w:w="2551" w:type="dxa"/>
+            <w:tcW w:w="2722" w:type="dxa"/>
           </w:tcPr>
           <w:p>
             <w:pPr>
@@ -3368,14 +3452,7 @@
               <w:rPr>
                 <w:sz w:val="24"/>
               </w:rPr>
-              <w:t xml:space="preserve">Aparecerá el estado de la </w:t>
-            </w:r>
-            <w:r>
-              <w:rPr>
-                <w:sz w:val="24"/>
-              </w:rPr>
-              <w:lastRenderedPageBreak/>
-              <w:t>orden como en proceso</w:t>
+              <w:t>Aparecerá el estado de la orden como en proceso</w:t>
             </w:r>
           </w:p>
           <w:p>
@@ -3393,6 +3470,7 @@
               <w:rPr>
                 <w:sz w:val="24"/>
               </w:rPr>
+              <w:lastRenderedPageBreak/>
               <w:t xml:space="preserve">Al terminar de cumplir la orden cambiará el status </w:t>
             </w:r>
             <w:proofErr w:type="spellStart"/>
@@ -3415,7 +3493,7 @@
       <w:tr>
         <w:tc>
           <w:tcPr>
-            <w:tcW w:w="1980" w:type="dxa"/>
+            <w:tcW w:w="1809" w:type="dxa"/>
           </w:tcPr>
           <w:p>
             <w:pPr>
@@ -3434,7 +3512,7 @@
         </w:tc>
         <w:tc>
           <w:tcPr>
-            <w:tcW w:w="2551" w:type="dxa"/>
+            <w:tcW w:w="2722" w:type="dxa"/>
           </w:tcPr>
           <w:p>
             <w:pPr>
@@ -3803,14 +3881,14 @@
               <w:rPr>
                 <w:sz w:val="24"/>
               </w:rPr>
-              <w:t xml:space="preserve">Superar los niveles de </w:t>
+              <w:t xml:space="preserve">Superar los niveles de satisfacción del cliente más </w:t>
             </w:r>
             <w:r>
               <w:rPr>
                 <w:sz w:val="24"/>
               </w:rPr>
               <w:lastRenderedPageBreak/>
-              <w:t>satisfacción del cliente más elevados.</w:t>
+              <w:t>elevados.</w:t>
             </w:r>
           </w:p>
           <w:p>
@@ -4035,7 +4113,13 @@
               <w:rPr>
                 <w:sz w:val="24"/>
               </w:rPr>
-              <w:t>Buscar producto</w:t>
+              <w:t xml:space="preserve">Buscar </w:t>
+            </w:r>
+            <w:r>
+              <w:rPr>
+                <w:sz w:val="24"/>
+              </w:rPr>
+              <w:t>promoción.</w:t>
             </w:r>
           </w:p>
         </w:tc>
@@ -4115,6 +4199,8 @@
               </w:rPr>
               <w:t>Dar de baja producto</w:t>
             </w:r>
+            <w:bookmarkStart w:id="10" w:name="_GoBack"/>
+            <w:bookmarkEnd w:id="10"/>
           </w:p>
         </w:tc>
         <w:tc>
@@ -4553,8 +4639,8 @@
       <w:pPr>
         <w:pStyle w:val="Ttulo1"/>
       </w:pPr>
-      <w:bookmarkStart w:id="10" w:name="_heading=h.17dp8vu" w:colFirst="0" w:colLast="0"/>
-      <w:bookmarkEnd w:id="10"/>
+      <w:bookmarkStart w:id="11" w:name="_heading=h.17dp8vu" w:colFirst="0" w:colLast="0"/>
+      <w:bookmarkEnd w:id="11"/>
       <w:r>
         <w:t>4 alcance del proyecto</w:t>
       </w:r>
@@ -4750,7 +4836,7 @@
               <w:rPr>
                 <w:sz w:val="24"/>
               </w:rPr>
-              <w:t>-Búsquedas</w:t>
+              <w:t>-Control de usuarios</w:t>
             </w:r>
           </w:p>
         </w:tc>
@@ -4769,7 +4855,7 @@
               <w:rPr>
                 <w:sz w:val="24"/>
               </w:rPr>
-              <w:t>F1, F2</w:t>
+              <w:t>F4</w:t>
             </w:r>
           </w:p>
         </w:tc>
@@ -4809,7 +4895,7 @@
               <w:rPr>
                 <w:sz w:val="24"/>
               </w:rPr>
-              <w:t>-Control de usuarios</w:t>
+              <w:t>-Búsquedas</w:t>
             </w:r>
           </w:p>
         </w:tc>
@@ -4828,7 +4914,7 @@
               <w:rPr>
                 <w:sz w:val="24"/>
               </w:rPr>
-              <w:t>F4</w:t>
+              <w:t>F1, F2</w:t>
             </w:r>
           </w:p>
         </w:tc>
@@ -4838,8 +4924,8 @@
       <w:pPr>
         <w:pStyle w:val="Ttulo1"/>
       </w:pPr>
-      <w:bookmarkStart w:id="11" w:name="_heading=h.3rdcrjn" w:colFirst="0" w:colLast="0"/>
-      <w:bookmarkEnd w:id="11"/>
+      <w:bookmarkStart w:id="12" w:name="_heading=h.3rdcrjn" w:colFirst="0" w:colLast="0"/>
+      <w:bookmarkEnd w:id="12"/>
       <w:r>
         <w:t>5 Contexto del problema</w:t>
       </w:r>
@@ -4848,8 +4934,8 @@
       <w:pPr>
         <w:pStyle w:val="Ttulo2"/>
       </w:pPr>
-      <w:bookmarkStart w:id="12" w:name="_heading=h.26in1rg" w:colFirst="0" w:colLast="0"/>
-      <w:bookmarkEnd w:id="12"/>
+      <w:bookmarkStart w:id="13" w:name="_heading=h.26in1rg" w:colFirst="0" w:colLast="0"/>
+      <w:bookmarkEnd w:id="13"/>
       <w:r>
         <w:t xml:space="preserve">5.1 Involucrados o </w:t>
       </w:r>
@@ -4996,14 +5082,14 @@
               <w:rPr>
                 <w:sz w:val="24"/>
               </w:rPr>
-              <w:t xml:space="preserve">Se encarga de repartir el trabajo entre los desarrolladores, al igual de entregar los trabajos y funcionar como un puente entre </w:t>
+              <w:t xml:space="preserve">Se encarga de repartir el trabajo entre los desarrolladores, al igual de entregar los trabajos y funcionar como un puente entre el profesor y los integrantes del </w:t>
             </w:r>
             <w:r>
               <w:rPr>
                 <w:sz w:val="24"/>
               </w:rPr>
               <w:lastRenderedPageBreak/>
-              <w:t>el profesor y los integrantes del equipo.</w:t>
+              <w:t>equipo.</w:t>
             </w:r>
           </w:p>
           <w:p>
@@ -5633,7 +5719,6 @@
               <w:rPr>
                 <w:sz w:val="24"/>
               </w:rPr>
-              <w:lastRenderedPageBreak/>
               <w:t>202110</w:t>
             </w:r>
           </w:p>
@@ -5679,7 +5764,14 @@
               <w:rPr>
                 <w:sz w:val="24"/>
               </w:rPr>
-              <w:t>Estos serán afectados directamente por el sistema, dado que el programa trabajara en conjunto con estos.</w:t>
+              <w:t xml:space="preserve">Estos serán afectados </w:t>
+            </w:r>
+            <w:r>
+              <w:rPr>
+                <w:sz w:val="24"/>
+              </w:rPr>
+              <w:lastRenderedPageBreak/>
+              <w:t>directamente por el sistema, dado que el programa trabajara en conjunto con estos.</w:t>
             </w:r>
           </w:p>
         </w:tc>
@@ -5689,9 +5781,10 @@
       <w:pPr>
         <w:pStyle w:val="Ttulo2"/>
       </w:pPr>
-      <w:bookmarkStart w:id="13" w:name="_heading=h.lnxbz9" w:colFirst="0" w:colLast="0"/>
-      <w:bookmarkEnd w:id="13"/>
+      <w:bookmarkStart w:id="14" w:name="_heading=h.lnxbz9" w:colFirst="0" w:colLast="0"/>
+      <w:bookmarkEnd w:id="14"/>
       <w:r>
+        <w:lastRenderedPageBreak/>
         <w:t>5.2 Entorno de operación</w:t>
       </w:r>
     </w:p>
@@ -5718,8 +5811,6 @@
           <w:sz w:val="24"/>
         </w:rPr>
       </w:pPr>
-      <w:bookmarkStart w:id="14" w:name="_GoBack"/>
-      <w:bookmarkEnd w:id="14"/>
       <w:r>
         <w:rPr>
           <w:noProof/>
@@ -5728,7 +5819,7 @@
         <mc:AlternateContent>
           <mc:Choice Requires="wpg">
             <w:drawing>
-              <wp:anchor distT="0" distB="0" distL="114300" distR="114300" simplePos="0" relativeHeight="251659264" behindDoc="0" locked="0" layoutInCell="1" allowOverlap="1" wp14:anchorId="6E18101D" wp14:editId="2C2F2B23">
+              <wp:anchor distT="0" distB="0" distL="114300" distR="114300" simplePos="0" relativeHeight="251657216" behindDoc="0" locked="0" layoutInCell="1" allowOverlap="1" wp14:anchorId="6E18101D" wp14:editId="2C2F2B23">
                 <wp:simplePos x="0" y="0"/>
                 <wp:positionH relativeFrom="page">
                   <wp:posOffset>57150</wp:posOffset>
@@ -5742,7 +5833,7 @@
                 <wp:docPr id="70" name="Grupo 69">
                   <a:extLst xmlns:a="http://schemas.openxmlformats.org/drawingml/2006/main">
                     <a:ext uri="{FF2B5EF4-FFF2-40B4-BE49-F238E27FC236}">
-                      <a16:creationId xmlns:a16="http://schemas.microsoft.com/office/drawing/2014/main" xmlns:w16se="http://schemas.microsoft.com/office/word/2015/wordml/symex" xmlns:w16sdtdh="http://schemas.microsoft.com/office/word/2020/wordml/sdtdatahash" xmlns:w16="http://schemas.microsoft.com/office/word/2018/wordml" xmlns:w16cid="http://schemas.microsoft.com/office/word/2016/wordml/cid" xmlns:w16cex="http://schemas.microsoft.com/office/word/2018/wordml/cex" xmlns:w15="http://schemas.microsoft.com/office/word/2012/wordml" xmlns:w="http://schemas.openxmlformats.org/wordprocessingml/2006/main" xmlns:w10="urn:schemas-microsoft-com:office:word" xmlns:v="urn:schemas-microsoft-com:vml" xmlns:o="urn:schemas-microsoft-com:office:office" xmlns:am3d="http://schemas.microsoft.com/office/drawing/2017/model3d" xmlns:aink="http://schemas.microsoft.com/office/drawing/2016/ink" xmlns:cx8="http://schemas.microsoft.com/office/drawing/2016/5/14/chartex" xmlns:cx7="http://schemas.microsoft.com/office/drawing/2016/5/13/chartex" xmlns:cx6="http://schemas.microsoft.com/office/drawing/2016/5/12/chartex" xmlns:cx5="http://schemas.microsoft.com/office/drawing/2016/5/11/chartex" xmlns:cx4="http://schemas.microsoft.com/office/drawing/2016/5/10/chartex" xmlns:cx3="http://schemas.microsoft.com/office/drawing/2016/5/9/chartex" xmlns:cx2="http://schemas.microsoft.com/office/drawing/2015/10/21/chartex" xmlns:cx1="http://schemas.microsoft.com/office/drawing/2015/9/8/chartex" xmlns:cx="http://schemas.microsoft.com/office/drawing/2014/chartex" xmlns="" id="{E3A85DAA-D1CF-429A-BB14-9663AACD6BB4}"/>
+                      <a16:creationId xmlns="" xmlns:cx="http://schemas.microsoft.com/office/drawing/2014/chartex" xmlns:cx1="http://schemas.microsoft.com/office/drawing/2015/9/8/chartex" xmlns:cx2="http://schemas.microsoft.com/office/drawing/2015/10/21/chartex" xmlns:cx3="http://schemas.microsoft.com/office/drawing/2016/5/9/chartex" xmlns:cx4="http://schemas.microsoft.com/office/drawing/2016/5/10/chartex" xmlns:cx5="http://schemas.microsoft.com/office/drawing/2016/5/11/chartex" xmlns:cx6="http://schemas.microsoft.com/office/drawing/2016/5/12/chartex" xmlns:cx7="http://schemas.microsoft.com/office/drawing/2016/5/13/chartex" xmlns:cx8="http://schemas.microsoft.com/office/drawing/2016/5/14/chartex" xmlns:aink="http://schemas.microsoft.com/office/drawing/2016/ink" xmlns:am3d="http://schemas.microsoft.com/office/drawing/2017/model3d" xmlns:o="urn:schemas-microsoft-com:office:office" xmlns:v="urn:schemas-microsoft-com:vml" xmlns:w10="urn:schemas-microsoft-com:office:word" xmlns:w="http://schemas.openxmlformats.org/wordprocessingml/2006/main" xmlns:w15="http://schemas.microsoft.com/office/word/2012/wordml" xmlns:w16cex="http://schemas.microsoft.com/office/word/2018/wordml/cex" xmlns:w16cid="http://schemas.microsoft.com/office/word/2016/wordml/cid" xmlns:w16="http://schemas.microsoft.com/office/word/2018/wordml" xmlns:w16sdtdh="http://schemas.microsoft.com/office/word/2020/wordml/sdtdatahash" xmlns:w16se="http://schemas.microsoft.com/office/word/2015/wordml/symex" xmlns:a16="http://schemas.microsoft.com/office/drawing/2014/main" id="{E3A85DAA-D1CF-429A-BB14-9663AACD6BB4}"/>
                     </a:ext>
                   </a:extLst>
                 </wp:docPr>
@@ -5763,7 +5854,7 @@
                         <wps:cNvPr id="2" name="Elipse 2" descr="f">
                           <a:extLst>
                             <a:ext uri="{FF2B5EF4-FFF2-40B4-BE49-F238E27FC236}">
-                              <a16:creationId xmlns:a16="http://schemas.microsoft.com/office/drawing/2014/main" xmlns:w16se="http://schemas.microsoft.com/office/word/2015/wordml/symex" xmlns:w16sdtdh="http://schemas.microsoft.com/office/word/2020/wordml/sdtdatahash" xmlns:w16="http://schemas.microsoft.com/office/word/2018/wordml" xmlns:w16cid="http://schemas.microsoft.com/office/word/2016/wordml/cid" xmlns:w16cex="http://schemas.microsoft.com/office/word/2018/wordml/cex" xmlns:w15="http://schemas.microsoft.com/office/word/2012/wordml" xmlns:w="http://schemas.openxmlformats.org/wordprocessingml/2006/main" xmlns:w10="urn:schemas-microsoft-com:office:word" xmlns:v="urn:schemas-microsoft-com:vml" xmlns:o="urn:schemas-microsoft-com:office:office" xmlns:am3d="http://schemas.microsoft.com/office/drawing/2017/model3d" xmlns:aink="http://schemas.microsoft.com/office/drawing/2016/ink" xmlns:cx8="http://schemas.microsoft.com/office/drawing/2016/5/14/chartex" xmlns:cx7="http://schemas.microsoft.com/office/drawing/2016/5/13/chartex" xmlns:cx6="http://schemas.microsoft.com/office/drawing/2016/5/12/chartex" xmlns:cx5="http://schemas.microsoft.com/office/drawing/2016/5/11/chartex" xmlns:cx4="http://schemas.microsoft.com/office/drawing/2016/5/10/chartex" xmlns:cx3="http://schemas.microsoft.com/office/drawing/2016/5/9/chartex" xmlns:cx2="http://schemas.microsoft.com/office/drawing/2015/10/21/chartex" xmlns:cx1="http://schemas.microsoft.com/office/drawing/2015/9/8/chartex" xmlns:cx="http://schemas.microsoft.com/office/drawing/2014/chartex" xmlns="" id="{F6098E6C-F706-4B30-B7C9-930BB9E0C11B}"/>
+                              <a16:creationId xmlns="" xmlns:cx="http://schemas.microsoft.com/office/drawing/2014/chartex" xmlns:cx1="http://schemas.microsoft.com/office/drawing/2015/9/8/chartex" xmlns:cx2="http://schemas.microsoft.com/office/drawing/2015/10/21/chartex" xmlns:cx3="http://schemas.microsoft.com/office/drawing/2016/5/9/chartex" xmlns:cx4="http://schemas.microsoft.com/office/drawing/2016/5/10/chartex" xmlns:cx5="http://schemas.microsoft.com/office/drawing/2016/5/11/chartex" xmlns:cx6="http://schemas.microsoft.com/office/drawing/2016/5/12/chartex" xmlns:cx7="http://schemas.microsoft.com/office/drawing/2016/5/13/chartex" xmlns:cx8="http://schemas.microsoft.com/office/drawing/2016/5/14/chartex" xmlns:aink="http://schemas.microsoft.com/office/drawing/2016/ink" xmlns:am3d="http://schemas.microsoft.com/office/drawing/2017/model3d" xmlns:o="urn:schemas-microsoft-com:office:office" xmlns:v="urn:schemas-microsoft-com:vml" xmlns:w10="urn:schemas-microsoft-com:office:word" xmlns:w="http://schemas.openxmlformats.org/wordprocessingml/2006/main" xmlns:w15="http://schemas.microsoft.com/office/word/2012/wordml" xmlns:w16cex="http://schemas.microsoft.com/office/word/2018/wordml/cex" xmlns:w16cid="http://schemas.microsoft.com/office/word/2016/wordml/cid" xmlns:w16="http://schemas.microsoft.com/office/word/2018/wordml" xmlns:w16sdtdh="http://schemas.microsoft.com/office/word/2020/wordml/sdtdatahash" xmlns:w16se="http://schemas.microsoft.com/office/word/2015/wordml/symex" xmlns:a16="http://schemas.microsoft.com/office/drawing/2014/main" id="{F6098E6C-F706-4B30-B7C9-930BB9E0C11B}"/>
                             </a:ext>
                           </a:extLst>
                         </wps:cNvPr>
@@ -5833,7 +5924,7 @@
                         <wps:cNvPr id="3" name="Rectángulo 3">
                           <a:extLst>
                             <a:ext uri="{FF2B5EF4-FFF2-40B4-BE49-F238E27FC236}">
-                              <a16:creationId xmlns:a16="http://schemas.microsoft.com/office/drawing/2014/main" xmlns:w16se="http://schemas.microsoft.com/office/word/2015/wordml/symex" xmlns:w16sdtdh="http://schemas.microsoft.com/office/word/2020/wordml/sdtdatahash" xmlns:w16="http://schemas.microsoft.com/office/word/2018/wordml" xmlns:w16cid="http://schemas.microsoft.com/office/word/2016/wordml/cid" xmlns:w16cex="http://schemas.microsoft.com/office/word/2018/wordml/cex" xmlns:w15="http://schemas.microsoft.com/office/word/2012/wordml" xmlns:w="http://schemas.openxmlformats.org/wordprocessingml/2006/main" xmlns:w10="urn:schemas-microsoft-com:office:word" xmlns:v="urn:schemas-microsoft-com:vml" xmlns:o="urn:schemas-microsoft-com:office:office" xmlns:am3d="http://schemas.microsoft.com/office/drawing/2017/model3d" xmlns:aink="http://schemas.microsoft.com/office/drawing/2016/ink" xmlns:cx8="http://schemas.microsoft.com/office/drawing/2016/5/14/chartex" xmlns:cx7="http://schemas.microsoft.com/office/drawing/2016/5/13/chartex" xmlns:cx6="http://schemas.microsoft.com/office/drawing/2016/5/12/chartex" xmlns:cx5="http://schemas.microsoft.com/office/drawing/2016/5/11/chartex" xmlns:cx4="http://schemas.microsoft.com/office/drawing/2016/5/10/chartex" xmlns:cx3="http://schemas.microsoft.com/office/drawing/2016/5/9/chartex" xmlns:cx2="http://schemas.microsoft.com/office/drawing/2015/10/21/chartex" xmlns:cx1="http://schemas.microsoft.com/office/drawing/2015/9/8/chartex" xmlns:cx="http://schemas.microsoft.com/office/drawing/2014/chartex" xmlns="" id="{7ABB1172-1F4C-456B-A459-FB153EDAD2A6}"/>
+                              <a16:creationId xmlns="" xmlns:cx="http://schemas.microsoft.com/office/drawing/2014/chartex" xmlns:cx1="http://schemas.microsoft.com/office/drawing/2015/9/8/chartex" xmlns:cx2="http://schemas.microsoft.com/office/drawing/2015/10/21/chartex" xmlns:cx3="http://schemas.microsoft.com/office/drawing/2016/5/9/chartex" xmlns:cx4="http://schemas.microsoft.com/office/drawing/2016/5/10/chartex" xmlns:cx5="http://schemas.microsoft.com/office/drawing/2016/5/11/chartex" xmlns:cx6="http://schemas.microsoft.com/office/drawing/2016/5/12/chartex" xmlns:cx7="http://schemas.microsoft.com/office/drawing/2016/5/13/chartex" xmlns:cx8="http://schemas.microsoft.com/office/drawing/2016/5/14/chartex" xmlns:aink="http://schemas.microsoft.com/office/drawing/2016/ink" xmlns:am3d="http://schemas.microsoft.com/office/drawing/2017/model3d" xmlns:o="urn:schemas-microsoft-com:office:office" xmlns:v="urn:schemas-microsoft-com:vml" xmlns:w10="urn:schemas-microsoft-com:office:word" xmlns:w="http://schemas.openxmlformats.org/wordprocessingml/2006/main" xmlns:w15="http://schemas.microsoft.com/office/word/2012/wordml" xmlns:w16cex="http://schemas.microsoft.com/office/word/2018/wordml/cex" xmlns:w16cid="http://schemas.microsoft.com/office/word/2016/wordml/cid" xmlns:w16="http://schemas.microsoft.com/office/word/2018/wordml" xmlns:w16sdtdh="http://schemas.microsoft.com/office/word/2020/wordml/sdtdatahash" xmlns:w16se="http://schemas.microsoft.com/office/word/2015/wordml/symex" xmlns:a16="http://schemas.microsoft.com/office/drawing/2014/main" id="{7ABB1172-1F4C-456B-A459-FB153EDAD2A6}"/>
                             </a:ext>
                           </a:extLst>
                         </wps:cNvPr>
@@ -5903,7 +5994,7 @@
                         <wps:cNvPr id="4" name="Conector recto de flecha 4">
                           <a:extLst>
                             <a:ext uri="{FF2B5EF4-FFF2-40B4-BE49-F238E27FC236}">
-                              <a16:creationId xmlns:a16="http://schemas.microsoft.com/office/drawing/2014/main" xmlns:w16se="http://schemas.microsoft.com/office/word/2015/wordml/symex" xmlns:w16sdtdh="http://schemas.microsoft.com/office/word/2020/wordml/sdtdatahash" xmlns:w16="http://schemas.microsoft.com/office/word/2018/wordml" xmlns:w16cid="http://schemas.microsoft.com/office/word/2016/wordml/cid" xmlns:w16cex="http://schemas.microsoft.com/office/word/2018/wordml/cex" xmlns:w15="http://schemas.microsoft.com/office/word/2012/wordml" xmlns:w="http://schemas.openxmlformats.org/wordprocessingml/2006/main" xmlns:w10="urn:schemas-microsoft-com:office:word" xmlns:v="urn:schemas-microsoft-com:vml" xmlns:o="urn:schemas-microsoft-com:office:office" xmlns:am3d="http://schemas.microsoft.com/office/drawing/2017/model3d" xmlns:aink="http://schemas.microsoft.com/office/drawing/2016/ink" xmlns:cx8="http://schemas.microsoft.com/office/drawing/2016/5/14/chartex" xmlns:cx7="http://schemas.microsoft.com/office/drawing/2016/5/13/chartex" xmlns:cx6="http://schemas.microsoft.com/office/drawing/2016/5/12/chartex" xmlns:cx5="http://schemas.microsoft.com/office/drawing/2016/5/11/chartex" xmlns:cx4="http://schemas.microsoft.com/office/drawing/2016/5/10/chartex" xmlns:cx3="http://schemas.microsoft.com/office/drawing/2016/5/9/chartex" xmlns:cx2="http://schemas.microsoft.com/office/drawing/2015/10/21/chartex" xmlns:cx1="http://schemas.microsoft.com/office/drawing/2015/9/8/chartex" xmlns:cx="http://schemas.microsoft.com/office/drawing/2014/chartex" xmlns="" id="{82D59A3F-982A-4726-B740-563E478C0E33}"/>
+                              <a16:creationId xmlns="" xmlns:cx="http://schemas.microsoft.com/office/drawing/2014/chartex" xmlns:cx1="http://schemas.microsoft.com/office/drawing/2015/9/8/chartex" xmlns:cx2="http://schemas.microsoft.com/office/drawing/2015/10/21/chartex" xmlns:cx3="http://schemas.microsoft.com/office/drawing/2016/5/9/chartex" xmlns:cx4="http://schemas.microsoft.com/office/drawing/2016/5/10/chartex" xmlns:cx5="http://schemas.microsoft.com/office/drawing/2016/5/11/chartex" xmlns:cx6="http://schemas.microsoft.com/office/drawing/2016/5/12/chartex" xmlns:cx7="http://schemas.microsoft.com/office/drawing/2016/5/13/chartex" xmlns:cx8="http://schemas.microsoft.com/office/drawing/2016/5/14/chartex" xmlns:aink="http://schemas.microsoft.com/office/drawing/2016/ink" xmlns:am3d="http://schemas.microsoft.com/office/drawing/2017/model3d" xmlns:o="urn:schemas-microsoft-com:office:office" xmlns:v="urn:schemas-microsoft-com:vml" xmlns:w10="urn:schemas-microsoft-com:office:word" xmlns:w="http://schemas.openxmlformats.org/wordprocessingml/2006/main" xmlns:w15="http://schemas.microsoft.com/office/word/2012/wordml" xmlns:w16cex="http://schemas.microsoft.com/office/word/2018/wordml/cex" xmlns:w16cid="http://schemas.microsoft.com/office/word/2016/wordml/cid" xmlns:w16="http://schemas.microsoft.com/office/word/2018/wordml" xmlns:w16sdtdh="http://schemas.microsoft.com/office/word/2020/wordml/sdtdatahash" xmlns:w16se="http://schemas.microsoft.com/office/word/2015/wordml/symex" xmlns:a16="http://schemas.microsoft.com/office/drawing/2014/main" id="{82D59A3F-982A-4726-B740-563E478C0E33}"/>
                             </a:ext>
                           </a:extLst>
                         </wps:cNvPr>
@@ -5946,7 +6037,7 @@
                         <wps:cNvPr id="5" name="Conector recto de flecha 5">
                           <a:extLst>
                             <a:ext uri="{FF2B5EF4-FFF2-40B4-BE49-F238E27FC236}">
-                              <a16:creationId xmlns:a16="http://schemas.microsoft.com/office/drawing/2014/main" xmlns:w16se="http://schemas.microsoft.com/office/word/2015/wordml/symex" xmlns:w16sdtdh="http://schemas.microsoft.com/office/word/2020/wordml/sdtdatahash" xmlns:w16="http://schemas.microsoft.com/office/word/2018/wordml" xmlns:w16cid="http://schemas.microsoft.com/office/word/2016/wordml/cid" xmlns:w16cex="http://schemas.microsoft.com/office/word/2018/wordml/cex" xmlns:w15="http://schemas.microsoft.com/office/word/2012/wordml" xmlns:w="http://schemas.openxmlformats.org/wordprocessingml/2006/main" xmlns:w10="urn:schemas-microsoft-com:office:word" xmlns:v="urn:schemas-microsoft-com:vml" xmlns:o="urn:schemas-microsoft-com:office:office" xmlns:am3d="http://schemas.microsoft.com/office/drawing/2017/model3d" xmlns:aink="http://schemas.microsoft.com/office/drawing/2016/ink" xmlns:cx8="http://schemas.microsoft.com/office/drawing/2016/5/14/chartex" xmlns:cx7="http://schemas.microsoft.com/office/drawing/2016/5/13/chartex" xmlns:cx6="http://schemas.microsoft.com/office/drawing/2016/5/12/chartex" xmlns:cx5="http://schemas.microsoft.com/office/drawing/2016/5/11/chartex" xmlns:cx4="http://schemas.microsoft.com/office/drawing/2016/5/10/chartex" xmlns:cx3="http://schemas.microsoft.com/office/drawing/2016/5/9/chartex" xmlns:cx2="http://schemas.microsoft.com/office/drawing/2015/10/21/chartex" xmlns:cx1="http://schemas.microsoft.com/office/drawing/2015/9/8/chartex" xmlns:cx="http://schemas.microsoft.com/office/drawing/2014/chartex" xmlns="" id="{89A3E7E7-77EC-4CF9-BB6C-B9FA114A8ACC}"/>
+                              <a16:creationId xmlns="" xmlns:cx="http://schemas.microsoft.com/office/drawing/2014/chartex" xmlns:cx1="http://schemas.microsoft.com/office/drawing/2015/9/8/chartex" xmlns:cx2="http://schemas.microsoft.com/office/drawing/2015/10/21/chartex" xmlns:cx3="http://schemas.microsoft.com/office/drawing/2016/5/9/chartex" xmlns:cx4="http://schemas.microsoft.com/office/drawing/2016/5/10/chartex" xmlns:cx5="http://schemas.microsoft.com/office/drawing/2016/5/11/chartex" xmlns:cx6="http://schemas.microsoft.com/office/drawing/2016/5/12/chartex" xmlns:cx7="http://schemas.microsoft.com/office/drawing/2016/5/13/chartex" xmlns:cx8="http://schemas.microsoft.com/office/drawing/2016/5/14/chartex" xmlns:aink="http://schemas.microsoft.com/office/drawing/2016/ink" xmlns:am3d="http://schemas.microsoft.com/office/drawing/2017/model3d" xmlns:o="urn:schemas-microsoft-com:office:office" xmlns:v="urn:schemas-microsoft-com:vml" xmlns:w10="urn:schemas-microsoft-com:office:word" xmlns:w="http://schemas.openxmlformats.org/wordprocessingml/2006/main" xmlns:w15="http://schemas.microsoft.com/office/word/2012/wordml" xmlns:w16cex="http://schemas.microsoft.com/office/word/2018/wordml/cex" xmlns:w16cid="http://schemas.microsoft.com/office/word/2016/wordml/cid" xmlns:w16="http://schemas.microsoft.com/office/word/2018/wordml" xmlns:w16sdtdh="http://schemas.microsoft.com/office/word/2020/wordml/sdtdatahash" xmlns:w16se="http://schemas.microsoft.com/office/word/2015/wordml/symex" xmlns:a16="http://schemas.microsoft.com/office/drawing/2014/main" id="{89A3E7E7-77EC-4CF9-BB6C-B9FA114A8ACC}"/>
                             </a:ext>
                           </a:extLst>
                         </wps:cNvPr>
@@ -5989,7 +6080,7 @@
                         <wps:cNvPr id="6" name="CuadroTexto 9">
                           <a:extLst>
                             <a:ext uri="{FF2B5EF4-FFF2-40B4-BE49-F238E27FC236}">
-                              <a16:creationId xmlns:a16="http://schemas.microsoft.com/office/drawing/2014/main" xmlns:w16se="http://schemas.microsoft.com/office/word/2015/wordml/symex" xmlns:w16sdtdh="http://schemas.microsoft.com/office/word/2020/wordml/sdtdatahash" xmlns:w16="http://schemas.microsoft.com/office/word/2018/wordml" xmlns:w16cid="http://schemas.microsoft.com/office/word/2016/wordml/cid" xmlns:w16cex="http://schemas.microsoft.com/office/word/2018/wordml/cex" xmlns:w15="http://schemas.microsoft.com/office/word/2012/wordml" xmlns:w="http://schemas.openxmlformats.org/wordprocessingml/2006/main" xmlns:w10="urn:schemas-microsoft-com:office:word" xmlns:v="urn:schemas-microsoft-com:vml" xmlns:o="urn:schemas-microsoft-com:office:office" xmlns:am3d="http://schemas.microsoft.com/office/drawing/2017/model3d" xmlns:aink="http://schemas.microsoft.com/office/drawing/2016/ink" xmlns:cx8="http://schemas.microsoft.com/office/drawing/2016/5/14/chartex" xmlns:cx7="http://schemas.microsoft.com/office/drawing/2016/5/13/chartex" xmlns:cx6="http://schemas.microsoft.com/office/drawing/2016/5/12/chartex" xmlns:cx5="http://schemas.microsoft.com/office/drawing/2016/5/11/chartex" xmlns:cx4="http://schemas.microsoft.com/office/drawing/2016/5/10/chartex" xmlns:cx3="http://schemas.microsoft.com/office/drawing/2016/5/9/chartex" xmlns:cx2="http://schemas.microsoft.com/office/drawing/2015/10/21/chartex" xmlns:cx1="http://schemas.microsoft.com/office/drawing/2015/9/8/chartex" xmlns:cx="http://schemas.microsoft.com/office/drawing/2014/chartex" xmlns="" id="{C857C20C-C878-440C-BDE1-ABB9E502C7AF}"/>
+                              <a16:creationId xmlns="" xmlns:cx="http://schemas.microsoft.com/office/drawing/2014/chartex" xmlns:cx1="http://schemas.microsoft.com/office/drawing/2015/9/8/chartex" xmlns:cx2="http://schemas.microsoft.com/office/drawing/2015/10/21/chartex" xmlns:cx3="http://schemas.microsoft.com/office/drawing/2016/5/9/chartex" xmlns:cx4="http://schemas.microsoft.com/office/drawing/2016/5/10/chartex" xmlns:cx5="http://schemas.microsoft.com/office/drawing/2016/5/11/chartex" xmlns:cx6="http://schemas.microsoft.com/office/drawing/2016/5/12/chartex" xmlns:cx7="http://schemas.microsoft.com/office/drawing/2016/5/13/chartex" xmlns:cx8="http://schemas.microsoft.com/office/drawing/2016/5/14/chartex" xmlns:aink="http://schemas.microsoft.com/office/drawing/2016/ink" xmlns:am3d="http://schemas.microsoft.com/office/drawing/2017/model3d" xmlns:o="urn:schemas-microsoft-com:office:office" xmlns:v="urn:schemas-microsoft-com:vml" xmlns:w10="urn:schemas-microsoft-com:office:word" xmlns:w="http://schemas.openxmlformats.org/wordprocessingml/2006/main" xmlns:w15="http://schemas.microsoft.com/office/word/2012/wordml" xmlns:w16cex="http://schemas.microsoft.com/office/word/2018/wordml/cex" xmlns:w16cid="http://schemas.microsoft.com/office/word/2016/wordml/cid" xmlns:w16="http://schemas.microsoft.com/office/word/2018/wordml" xmlns:w16sdtdh="http://schemas.microsoft.com/office/word/2020/wordml/sdtdatahash" xmlns:w16se="http://schemas.microsoft.com/office/word/2015/wordml/symex" xmlns:a16="http://schemas.microsoft.com/office/drawing/2014/main" id="{C857C20C-C878-440C-BDE1-ABB9E502C7AF}"/>
                             </a:ext>
                           </a:extLst>
                         </wps:cNvPr>
@@ -6039,7 +6130,7 @@
                         <wps:cNvPr id="7" name="Rectángulo 7">
                           <a:extLst>
                             <a:ext uri="{FF2B5EF4-FFF2-40B4-BE49-F238E27FC236}">
-                              <a16:creationId xmlns:a16="http://schemas.microsoft.com/office/drawing/2014/main" xmlns:w16se="http://schemas.microsoft.com/office/word/2015/wordml/symex" xmlns:w16sdtdh="http://schemas.microsoft.com/office/word/2020/wordml/sdtdatahash" xmlns:w16="http://schemas.microsoft.com/office/word/2018/wordml" xmlns:w16cid="http://schemas.microsoft.com/office/word/2016/wordml/cid" xmlns:w16cex="http://schemas.microsoft.com/office/word/2018/wordml/cex" xmlns:w15="http://schemas.microsoft.com/office/word/2012/wordml" xmlns:w="http://schemas.openxmlformats.org/wordprocessingml/2006/main" xmlns:w10="urn:schemas-microsoft-com:office:word" xmlns:v="urn:schemas-microsoft-com:vml" xmlns:o="urn:schemas-microsoft-com:office:office" xmlns:am3d="http://schemas.microsoft.com/office/drawing/2017/model3d" xmlns:aink="http://schemas.microsoft.com/office/drawing/2016/ink" xmlns:cx8="http://schemas.microsoft.com/office/drawing/2016/5/14/chartex" xmlns:cx7="http://schemas.microsoft.com/office/drawing/2016/5/13/chartex" xmlns:cx6="http://schemas.microsoft.com/office/drawing/2016/5/12/chartex" xmlns:cx5="http://schemas.microsoft.com/office/drawing/2016/5/11/chartex" xmlns:cx4="http://schemas.microsoft.com/office/drawing/2016/5/10/chartex" xmlns:cx3="http://schemas.microsoft.com/office/drawing/2016/5/9/chartex" xmlns:cx2="http://schemas.microsoft.com/office/drawing/2015/10/21/chartex" xmlns:cx1="http://schemas.microsoft.com/office/drawing/2015/9/8/chartex" xmlns:cx="http://schemas.microsoft.com/office/drawing/2014/chartex" xmlns="" id="{0C95C334-9B5E-43FB-A140-23D5388F4A19}"/>
+                              <a16:creationId xmlns="" xmlns:cx="http://schemas.microsoft.com/office/drawing/2014/chartex" xmlns:cx1="http://schemas.microsoft.com/office/drawing/2015/9/8/chartex" xmlns:cx2="http://schemas.microsoft.com/office/drawing/2015/10/21/chartex" xmlns:cx3="http://schemas.microsoft.com/office/drawing/2016/5/9/chartex" xmlns:cx4="http://schemas.microsoft.com/office/drawing/2016/5/10/chartex" xmlns:cx5="http://schemas.microsoft.com/office/drawing/2016/5/11/chartex" xmlns:cx6="http://schemas.microsoft.com/office/drawing/2016/5/12/chartex" xmlns:cx7="http://schemas.microsoft.com/office/drawing/2016/5/13/chartex" xmlns:cx8="http://schemas.microsoft.com/office/drawing/2016/5/14/chartex" xmlns:aink="http://schemas.microsoft.com/office/drawing/2016/ink" xmlns:am3d="http://schemas.microsoft.com/office/drawing/2017/model3d" xmlns:o="urn:schemas-microsoft-com:office:office" xmlns:v="urn:schemas-microsoft-com:vml" xmlns:w10="urn:schemas-microsoft-com:office:word" xmlns:w="http://schemas.openxmlformats.org/wordprocessingml/2006/main" xmlns:w15="http://schemas.microsoft.com/office/word/2012/wordml" xmlns:w16cex="http://schemas.microsoft.com/office/word/2018/wordml/cex" xmlns:w16cid="http://schemas.microsoft.com/office/word/2016/wordml/cid" xmlns:w16="http://schemas.microsoft.com/office/word/2018/wordml" xmlns:w16sdtdh="http://schemas.microsoft.com/office/word/2020/wordml/sdtdatahash" xmlns:w16se="http://schemas.microsoft.com/office/word/2015/wordml/symex" xmlns:a16="http://schemas.microsoft.com/office/drawing/2014/main" id="{0C95C334-9B5E-43FB-A140-23D5388F4A19}"/>
                             </a:ext>
                           </a:extLst>
                         </wps:cNvPr>
@@ -6109,7 +6200,7 @@
                         <wps:cNvPr id="8" name="Conector recto de flecha 8">
                           <a:extLst>
                             <a:ext uri="{FF2B5EF4-FFF2-40B4-BE49-F238E27FC236}">
-                              <a16:creationId xmlns:a16="http://schemas.microsoft.com/office/drawing/2014/main" xmlns:w16se="http://schemas.microsoft.com/office/word/2015/wordml/symex" xmlns:w16sdtdh="http://schemas.microsoft.com/office/word/2020/wordml/sdtdatahash" xmlns:w16="http://schemas.microsoft.com/office/word/2018/wordml" xmlns:w16cid="http://schemas.microsoft.com/office/word/2016/wordml/cid" xmlns:w16cex="http://schemas.microsoft.com/office/word/2018/wordml/cex" xmlns:w15="http://schemas.microsoft.com/office/word/2012/wordml" xmlns:w="http://schemas.openxmlformats.org/wordprocessingml/2006/main" xmlns:w10="urn:schemas-microsoft-com:office:word" xmlns:v="urn:schemas-microsoft-com:vml" xmlns:o="urn:schemas-microsoft-com:office:office" xmlns:am3d="http://schemas.microsoft.com/office/drawing/2017/model3d" xmlns:aink="http://schemas.microsoft.com/office/drawing/2016/ink" xmlns:cx8="http://schemas.microsoft.com/office/drawing/2016/5/14/chartex" xmlns:cx7="http://schemas.microsoft.com/office/drawing/2016/5/13/chartex" xmlns:cx6="http://schemas.microsoft.com/office/drawing/2016/5/12/chartex" xmlns:cx5="http://schemas.microsoft.com/office/drawing/2016/5/11/chartex" xmlns:cx4="http://schemas.microsoft.com/office/drawing/2016/5/10/chartex" xmlns:cx3="http://schemas.microsoft.com/office/drawing/2016/5/9/chartex" xmlns:cx2="http://schemas.microsoft.com/office/drawing/2015/10/21/chartex" xmlns:cx1="http://schemas.microsoft.com/office/drawing/2015/9/8/chartex" xmlns:cx="http://schemas.microsoft.com/office/drawing/2014/chartex" xmlns="" id="{1CCF5ED7-EEAB-44F5-B249-AC6D49B19714}"/>
+                              <a16:creationId xmlns="" xmlns:cx="http://schemas.microsoft.com/office/drawing/2014/chartex" xmlns:cx1="http://schemas.microsoft.com/office/drawing/2015/9/8/chartex" xmlns:cx2="http://schemas.microsoft.com/office/drawing/2015/10/21/chartex" xmlns:cx3="http://schemas.microsoft.com/office/drawing/2016/5/9/chartex" xmlns:cx4="http://schemas.microsoft.com/office/drawing/2016/5/10/chartex" xmlns:cx5="http://schemas.microsoft.com/office/drawing/2016/5/11/chartex" xmlns:cx6="http://schemas.microsoft.com/office/drawing/2016/5/12/chartex" xmlns:cx7="http://schemas.microsoft.com/office/drawing/2016/5/13/chartex" xmlns:cx8="http://schemas.microsoft.com/office/drawing/2016/5/14/chartex" xmlns:aink="http://schemas.microsoft.com/office/drawing/2016/ink" xmlns:am3d="http://schemas.microsoft.com/office/drawing/2017/model3d" xmlns:o="urn:schemas-microsoft-com:office:office" xmlns:v="urn:schemas-microsoft-com:vml" xmlns:w10="urn:schemas-microsoft-com:office:word" xmlns:w="http://schemas.openxmlformats.org/wordprocessingml/2006/main" xmlns:w15="http://schemas.microsoft.com/office/word/2012/wordml" xmlns:w16cex="http://schemas.microsoft.com/office/word/2018/wordml/cex" xmlns:w16cid="http://schemas.microsoft.com/office/word/2016/wordml/cid" xmlns:w16="http://schemas.microsoft.com/office/word/2018/wordml" xmlns:w16sdtdh="http://schemas.microsoft.com/office/word/2020/wordml/sdtdatahash" xmlns:w16se="http://schemas.microsoft.com/office/word/2015/wordml/symex" xmlns:a16="http://schemas.microsoft.com/office/drawing/2014/main" id="{1CCF5ED7-EEAB-44F5-B249-AC6D49B19714}"/>
                             </a:ext>
                           </a:extLst>
                         </wps:cNvPr>
@@ -6153,7 +6244,7 @@
                         <wps:cNvPr id="9" name="Conector recto de flecha 9">
                           <a:extLst>
                             <a:ext uri="{FF2B5EF4-FFF2-40B4-BE49-F238E27FC236}">
-                              <a16:creationId xmlns:a16="http://schemas.microsoft.com/office/drawing/2014/main" xmlns:w16se="http://schemas.microsoft.com/office/word/2015/wordml/symex" xmlns:w16sdtdh="http://schemas.microsoft.com/office/word/2020/wordml/sdtdatahash" xmlns:w16="http://schemas.microsoft.com/office/word/2018/wordml" xmlns:w16cid="http://schemas.microsoft.com/office/word/2016/wordml/cid" xmlns:w16cex="http://schemas.microsoft.com/office/word/2018/wordml/cex" xmlns:w15="http://schemas.microsoft.com/office/word/2012/wordml" xmlns:w="http://schemas.openxmlformats.org/wordprocessingml/2006/main" xmlns:w10="urn:schemas-microsoft-com:office:word" xmlns:v="urn:schemas-microsoft-com:vml" xmlns:o="urn:schemas-microsoft-com:office:office" xmlns:am3d="http://schemas.microsoft.com/office/drawing/2017/model3d" xmlns:aink="http://schemas.microsoft.com/office/drawing/2016/ink" xmlns:cx8="http://schemas.microsoft.com/office/drawing/2016/5/14/chartex" xmlns:cx7="http://schemas.microsoft.com/office/drawing/2016/5/13/chartex" xmlns:cx6="http://schemas.microsoft.com/office/drawing/2016/5/12/chartex" xmlns:cx5="http://schemas.microsoft.com/office/drawing/2016/5/11/chartex" xmlns:cx4="http://schemas.microsoft.com/office/drawing/2016/5/10/chartex" xmlns:cx3="http://schemas.microsoft.com/office/drawing/2016/5/9/chartex" xmlns:cx2="http://schemas.microsoft.com/office/drawing/2015/10/21/chartex" xmlns:cx1="http://schemas.microsoft.com/office/drawing/2015/9/8/chartex" xmlns:cx="http://schemas.microsoft.com/office/drawing/2014/chartex" xmlns="" id="{DB13592A-E0AE-49BD-B870-0FAC50E9EEA3}"/>
+                              <a16:creationId xmlns="" xmlns:cx="http://schemas.microsoft.com/office/drawing/2014/chartex" xmlns:cx1="http://schemas.microsoft.com/office/drawing/2015/9/8/chartex" xmlns:cx2="http://schemas.microsoft.com/office/drawing/2015/10/21/chartex" xmlns:cx3="http://schemas.microsoft.com/office/drawing/2016/5/9/chartex" xmlns:cx4="http://schemas.microsoft.com/office/drawing/2016/5/10/chartex" xmlns:cx5="http://schemas.microsoft.com/office/drawing/2016/5/11/chartex" xmlns:cx6="http://schemas.microsoft.com/office/drawing/2016/5/12/chartex" xmlns:cx7="http://schemas.microsoft.com/office/drawing/2016/5/13/chartex" xmlns:cx8="http://schemas.microsoft.com/office/drawing/2016/5/14/chartex" xmlns:aink="http://schemas.microsoft.com/office/drawing/2016/ink" xmlns:am3d="http://schemas.microsoft.com/office/drawing/2017/model3d" xmlns:o="urn:schemas-microsoft-com:office:office" xmlns:v="urn:schemas-microsoft-com:vml" xmlns:w10="urn:schemas-microsoft-com:office:word" xmlns:w="http://schemas.openxmlformats.org/wordprocessingml/2006/main" xmlns:w15="http://schemas.microsoft.com/office/word/2012/wordml" xmlns:w16cex="http://schemas.microsoft.com/office/word/2018/wordml/cex" xmlns:w16cid="http://schemas.microsoft.com/office/word/2016/wordml/cid" xmlns:w16="http://schemas.microsoft.com/office/word/2018/wordml" xmlns:w16sdtdh="http://schemas.microsoft.com/office/word/2020/wordml/sdtdatahash" xmlns:w16se="http://schemas.microsoft.com/office/word/2015/wordml/symex" xmlns:a16="http://schemas.microsoft.com/office/drawing/2014/main" id="{DB13592A-E0AE-49BD-B870-0FAC50E9EEA3}"/>
                             </a:ext>
                           </a:extLst>
                         </wps:cNvPr>
@@ -6197,7 +6288,7 @@
                         <wps:cNvPr id="10" name="CuadroTexto 17">
                           <a:extLst>
                             <a:ext uri="{FF2B5EF4-FFF2-40B4-BE49-F238E27FC236}">
-                              <a16:creationId xmlns:a16="http://schemas.microsoft.com/office/drawing/2014/main" xmlns:w16se="http://schemas.microsoft.com/office/word/2015/wordml/symex" xmlns:w16sdtdh="http://schemas.microsoft.com/office/word/2020/wordml/sdtdatahash" xmlns:w16="http://schemas.microsoft.com/office/word/2018/wordml" xmlns:w16cid="http://schemas.microsoft.com/office/word/2016/wordml/cid" xmlns:w16cex="http://schemas.microsoft.com/office/word/2018/wordml/cex" xmlns:w15="http://schemas.microsoft.com/office/word/2012/wordml" xmlns:w="http://schemas.openxmlformats.org/wordprocessingml/2006/main" xmlns:w10="urn:schemas-microsoft-com:office:word" xmlns:v="urn:schemas-microsoft-com:vml" xmlns:o="urn:schemas-microsoft-com:office:office" xmlns:am3d="http://schemas.microsoft.com/office/drawing/2017/model3d" xmlns:aink="http://schemas.microsoft.com/office/drawing/2016/ink" xmlns:cx8="http://schemas.microsoft.com/office/drawing/2016/5/14/chartex" xmlns:cx7="http://schemas.microsoft.com/office/drawing/2016/5/13/chartex" xmlns:cx6="http://schemas.microsoft.com/office/drawing/2016/5/12/chartex" xmlns:cx5="http://schemas.microsoft.com/office/drawing/2016/5/11/chartex" xmlns:cx4="http://schemas.microsoft.com/office/drawing/2016/5/10/chartex" xmlns:cx3="http://schemas.microsoft.com/office/drawing/2016/5/9/chartex" xmlns:cx2="http://schemas.microsoft.com/office/drawing/2015/10/21/chartex" xmlns:cx1="http://schemas.microsoft.com/office/drawing/2015/9/8/chartex" xmlns:cx="http://schemas.microsoft.com/office/drawing/2014/chartex" xmlns="" id="{728FD367-C5E3-432F-9231-6CCE5C306B2F}"/>
+                              <a16:creationId xmlns="" xmlns:cx="http://schemas.microsoft.com/office/drawing/2014/chartex" xmlns:cx1="http://schemas.microsoft.com/office/drawing/2015/9/8/chartex" xmlns:cx2="http://schemas.microsoft.com/office/drawing/2015/10/21/chartex" xmlns:cx3="http://schemas.microsoft.com/office/drawing/2016/5/9/chartex" xmlns:cx4="http://schemas.microsoft.com/office/drawing/2016/5/10/chartex" xmlns:cx5="http://schemas.microsoft.com/office/drawing/2016/5/11/chartex" xmlns:cx6="http://schemas.microsoft.com/office/drawing/2016/5/12/chartex" xmlns:cx7="http://schemas.microsoft.com/office/drawing/2016/5/13/chartex" xmlns:cx8="http://schemas.microsoft.com/office/drawing/2016/5/14/chartex" xmlns:aink="http://schemas.microsoft.com/office/drawing/2016/ink" xmlns:am3d="http://schemas.microsoft.com/office/drawing/2017/model3d" xmlns:o="urn:schemas-microsoft-com:office:office" xmlns:v="urn:schemas-microsoft-com:vml" xmlns:w10="urn:schemas-microsoft-com:office:word" xmlns:w="http://schemas.openxmlformats.org/wordprocessingml/2006/main" xmlns:w15="http://schemas.microsoft.com/office/word/2012/wordml" xmlns:w16cex="http://schemas.microsoft.com/office/word/2018/wordml/cex" xmlns:w16cid="http://schemas.microsoft.com/office/word/2016/wordml/cid" xmlns:w16="http://schemas.microsoft.com/office/word/2018/wordml" xmlns:w16sdtdh="http://schemas.microsoft.com/office/word/2020/wordml/sdtdatahash" xmlns:w16se="http://schemas.microsoft.com/office/word/2015/wordml/symex" xmlns:a16="http://schemas.microsoft.com/office/drawing/2014/main" id="{728FD367-C5E3-432F-9231-6CCE5C306B2F}"/>
                             </a:ext>
                           </a:extLst>
                         </wps:cNvPr>
@@ -6247,7 +6338,7 @@
                         <wps:cNvPr id="11" name="Conector: curvado 11">
                           <a:extLst>
                             <a:ext uri="{FF2B5EF4-FFF2-40B4-BE49-F238E27FC236}">
-                              <a16:creationId xmlns:a16="http://schemas.microsoft.com/office/drawing/2014/main" xmlns:w16se="http://schemas.microsoft.com/office/word/2015/wordml/symex" xmlns:w16sdtdh="http://schemas.microsoft.com/office/word/2020/wordml/sdtdatahash" xmlns:w16="http://schemas.microsoft.com/office/word/2018/wordml" xmlns:w16cid="http://schemas.microsoft.com/office/word/2016/wordml/cid" xmlns:w16cex="http://schemas.microsoft.com/office/word/2018/wordml/cex" xmlns:w15="http://schemas.microsoft.com/office/word/2012/wordml" xmlns:w="http://schemas.openxmlformats.org/wordprocessingml/2006/main" xmlns:w10="urn:schemas-microsoft-com:office:word" xmlns:v="urn:schemas-microsoft-com:vml" xmlns:o="urn:schemas-microsoft-com:office:office" xmlns:am3d="http://schemas.microsoft.com/office/drawing/2017/model3d" xmlns:aink="http://schemas.microsoft.com/office/drawing/2016/ink" xmlns:cx8="http://schemas.microsoft.com/office/drawing/2016/5/14/chartex" xmlns:cx7="http://schemas.microsoft.com/office/drawing/2016/5/13/chartex" xmlns:cx6="http://schemas.microsoft.com/office/drawing/2016/5/12/chartex" xmlns:cx5="http://schemas.microsoft.com/office/drawing/2016/5/11/chartex" xmlns:cx4="http://schemas.microsoft.com/office/drawing/2016/5/10/chartex" xmlns:cx3="http://schemas.microsoft.com/office/drawing/2016/5/9/chartex" xmlns:cx2="http://schemas.microsoft.com/office/drawing/2015/10/21/chartex" xmlns:cx1="http://schemas.microsoft.com/office/drawing/2015/9/8/chartex" xmlns:cx="http://schemas.microsoft.com/office/drawing/2014/chartex" xmlns="" id="{18A11A15-CA8F-4015-8B96-FCE3421674E3}"/>
+                              <a16:creationId xmlns="" xmlns:cx="http://schemas.microsoft.com/office/drawing/2014/chartex" xmlns:cx1="http://schemas.microsoft.com/office/drawing/2015/9/8/chartex" xmlns:cx2="http://schemas.microsoft.com/office/drawing/2015/10/21/chartex" xmlns:cx3="http://schemas.microsoft.com/office/drawing/2016/5/9/chartex" xmlns:cx4="http://schemas.microsoft.com/office/drawing/2016/5/10/chartex" xmlns:cx5="http://schemas.microsoft.com/office/drawing/2016/5/11/chartex" xmlns:cx6="http://schemas.microsoft.com/office/drawing/2016/5/12/chartex" xmlns:cx7="http://schemas.microsoft.com/office/drawing/2016/5/13/chartex" xmlns:cx8="http://schemas.microsoft.com/office/drawing/2016/5/14/chartex" xmlns:aink="http://schemas.microsoft.com/office/drawing/2016/ink" xmlns:am3d="http://schemas.microsoft.com/office/drawing/2017/model3d" xmlns:o="urn:schemas-microsoft-com:office:office" xmlns:v="urn:schemas-microsoft-com:vml" xmlns:w10="urn:schemas-microsoft-com:office:word" xmlns:w="http://schemas.openxmlformats.org/wordprocessingml/2006/main" xmlns:w15="http://schemas.microsoft.com/office/word/2012/wordml" xmlns:w16cex="http://schemas.microsoft.com/office/word/2018/wordml/cex" xmlns:w16cid="http://schemas.microsoft.com/office/word/2016/wordml/cid" xmlns:w16="http://schemas.microsoft.com/office/word/2018/wordml" xmlns:w16sdtdh="http://schemas.microsoft.com/office/word/2020/wordml/sdtdatahash" xmlns:w16se="http://schemas.microsoft.com/office/word/2015/wordml/symex" xmlns:a16="http://schemas.microsoft.com/office/drawing/2014/main" id="{18A11A15-CA8F-4015-8B96-FCE3421674E3}"/>
                             </a:ext>
                           </a:extLst>
                         </wps:cNvPr>
@@ -6295,7 +6386,7 @@
                         <wps:cNvPr id="12" name="Conector: curvado 12">
                           <a:extLst>
                             <a:ext uri="{FF2B5EF4-FFF2-40B4-BE49-F238E27FC236}">
-                              <a16:creationId xmlns:a16="http://schemas.microsoft.com/office/drawing/2014/main" xmlns:w16se="http://schemas.microsoft.com/office/word/2015/wordml/symex" xmlns:w16sdtdh="http://schemas.microsoft.com/office/word/2020/wordml/sdtdatahash" xmlns:w16="http://schemas.microsoft.com/office/word/2018/wordml" xmlns:w16cid="http://schemas.microsoft.com/office/word/2016/wordml/cid" xmlns:w16cex="http://schemas.microsoft.com/office/word/2018/wordml/cex" xmlns:w15="http://schemas.microsoft.com/office/word/2012/wordml" xmlns:w="http://schemas.openxmlformats.org/wordprocessingml/2006/main" xmlns:w10="urn:schemas-microsoft-com:office:word" xmlns:v="urn:schemas-microsoft-com:vml" xmlns:o="urn:schemas-microsoft-com:office:office" xmlns:am3d="http://schemas.microsoft.com/office/drawing/2017/model3d" xmlns:aink="http://schemas.microsoft.com/office/drawing/2016/ink" xmlns:cx8="http://schemas.microsoft.com/office/drawing/2016/5/14/chartex" xmlns:cx7="http://schemas.microsoft.com/office/drawing/2016/5/13/chartex" xmlns:cx6="http://schemas.microsoft.com/office/drawing/2016/5/12/chartex" xmlns:cx5="http://schemas.microsoft.com/office/drawing/2016/5/11/chartex" xmlns:cx4="http://schemas.microsoft.com/office/drawing/2016/5/10/chartex" xmlns:cx3="http://schemas.microsoft.com/office/drawing/2016/5/9/chartex" xmlns:cx2="http://schemas.microsoft.com/office/drawing/2015/10/21/chartex" xmlns:cx1="http://schemas.microsoft.com/office/drawing/2015/9/8/chartex" xmlns:cx="http://schemas.microsoft.com/office/drawing/2014/chartex" xmlns="" id="{F8A1F7E9-B088-49DA-97B1-10291B209B44}"/>
+                              <a16:creationId xmlns="" xmlns:cx="http://schemas.microsoft.com/office/drawing/2014/chartex" xmlns:cx1="http://schemas.microsoft.com/office/drawing/2015/9/8/chartex" xmlns:cx2="http://schemas.microsoft.com/office/drawing/2015/10/21/chartex" xmlns:cx3="http://schemas.microsoft.com/office/drawing/2016/5/9/chartex" xmlns:cx4="http://schemas.microsoft.com/office/drawing/2016/5/10/chartex" xmlns:cx5="http://schemas.microsoft.com/office/drawing/2016/5/11/chartex" xmlns:cx6="http://schemas.microsoft.com/office/drawing/2016/5/12/chartex" xmlns:cx7="http://schemas.microsoft.com/office/drawing/2016/5/13/chartex" xmlns:cx8="http://schemas.microsoft.com/office/drawing/2016/5/14/chartex" xmlns:aink="http://schemas.microsoft.com/office/drawing/2016/ink" xmlns:am3d="http://schemas.microsoft.com/office/drawing/2017/model3d" xmlns:o="urn:schemas-microsoft-com:office:office" xmlns:v="urn:schemas-microsoft-com:vml" xmlns:w10="urn:schemas-microsoft-com:office:word" xmlns:w="http://schemas.openxmlformats.org/wordprocessingml/2006/main" xmlns:w15="http://schemas.microsoft.com/office/word/2012/wordml" xmlns:w16cex="http://schemas.microsoft.com/office/word/2018/wordml/cex" xmlns:w16cid="http://schemas.microsoft.com/office/word/2016/wordml/cid" xmlns:w16="http://schemas.microsoft.com/office/word/2018/wordml" xmlns:w16sdtdh="http://schemas.microsoft.com/office/word/2020/wordml/sdtdatahash" xmlns:w16se="http://schemas.microsoft.com/office/word/2015/wordml/symex" xmlns:a16="http://schemas.microsoft.com/office/drawing/2014/main" id="{F8A1F7E9-B088-49DA-97B1-10291B209B44}"/>
                             </a:ext>
                           </a:extLst>
                         </wps:cNvPr>
@@ -6343,7 +6434,7 @@
                         <wps:cNvPr id="13" name="CuadroTexto 32">
                           <a:extLst>
                             <a:ext uri="{FF2B5EF4-FFF2-40B4-BE49-F238E27FC236}">
-                              <a16:creationId xmlns:a16="http://schemas.microsoft.com/office/drawing/2014/main" xmlns:w16se="http://schemas.microsoft.com/office/word/2015/wordml/symex" xmlns:w16sdtdh="http://schemas.microsoft.com/office/word/2020/wordml/sdtdatahash" xmlns:w16="http://schemas.microsoft.com/office/word/2018/wordml" xmlns:w16cid="http://schemas.microsoft.com/office/word/2016/wordml/cid" xmlns:w16cex="http://schemas.microsoft.com/office/word/2018/wordml/cex" xmlns:w15="http://schemas.microsoft.com/office/word/2012/wordml" xmlns:w="http://schemas.openxmlformats.org/wordprocessingml/2006/main" xmlns:w10="urn:schemas-microsoft-com:office:word" xmlns:v="urn:schemas-microsoft-com:vml" xmlns:o="urn:schemas-microsoft-com:office:office" xmlns:am3d="http://schemas.microsoft.com/office/drawing/2017/model3d" xmlns:aink="http://schemas.microsoft.com/office/drawing/2016/ink" xmlns:cx8="http://schemas.microsoft.com/office/drawing/2016/5/14/chartex" xmlns:cx7="http://schemas.microsoft.com/office/drawing/2016/5/13/chartex" xmlns:cx6="http://schemas.microsoft.com/office/drawing/2016/5/12/chartex" xmlns:cx5="http://schemas.microsoft.com/office/drawing/2016/5/11/chartex" xmlns:cx4="http://schemas.microsoft.com/office/drawing/2016/5/10/chartex" xmlns:cx3="http://schemas.microsoft.com/office/drawing/2016/5/9/chartex" xmlns:cx2="http://schemas.microsoft.com/office/drawing/2015/10/21/chartex" xmlns:cx1="http://schemas.microsoft.com/office/drawing/2015/9/8/chartex" xmlns:cx="http://schemas.microsoft.com/office/drawing/2014/chartex" xmlns="" id="{B87C7410-B439-4D9F-B2A6-5CCD5F937684}"/>
+                              <a16:creationId xmlns="" xmlns:cx="http://schemas.microsoft.com/office/drawing/2014/chartex" xmlns:cx1="http://schemas.microsoft.com/office/drawing/2015/9/8/chartex" xmlns:cx2="http://schemas.microsoft.com/office/drawing/2015/10/21/chartex" xmlns:cx3="http://schemas.microsoft.com/office/drawing/2016/5/9/chartex" xmlns:cx4="http://schemas.microsoft.com/office/drawing/2016/5/10/chartex" xmlns:cx5="http://schemas.microsoft.com/office/drawing/2016/5/11/chartex" xmlns:cx6="http://schemas.microsoft.com/office/drawing/2016/5/12/chartex" xmlns:cx7="http://schemas.microsoft.com/office/drawing/2016/5/13/chartex" xmlns:cx8="http://schemas.microsoft.com/office/drawing/2016/5/14/chartex" xmlns:aink="http://schemas.microsoft.com/office/drawing/2016/ink" xmlns:am3d="http://schemas.microsoft.com/office/drawing/2017/model3d" xmlns:o="urn:schemas-microsoft-com:office:office" xmlns:v="urn:schemas-microsoft-com:vml" xmlns:w10="urn:schemas-microsoft-com:office:word" xmlns:w="http://schemas.openxmlformats.org/wordprocessingml/2006/main" xmlns:w15="http://schemas.microsoft.com/office/word/2012/wordml" xmlns:w16cex="http://schemas.microsoft.com/office/word/2018/wordml/cex" xmlns:w16cid="http://schemas.microsoft.com/office/word/2016/wordml/cid" xmlns:w16="http://schemas.microsoft.com/office/word/2018/wordml" xmlns:w16sdtdh="http://schemas.microsoft.com/office/word/2020/wordml/sdtdatahash" xmlns:w16se="http://schemas.microsoft.com/office/word/2015/wordml/symex" xmlns:a16="http://schemas.microsoft.com/office/drawing/2014/main" id="{B87C7410-B439-4D9F-B2A6-5CCD5F937684}"/>
                             </a:ext>
                           </a:extLst>
                         </wps:cNvPr>
@@ -6406,7 +6497,7 @@
                         <wps:cNvPr id="14" name="CuadroTexto 33">
                           <a:extLst>
                             <a:ext uri="{FF2B5EF4-FFF2-40B4-BE49-F238E27FC236}">
-                              <a16:creationId xmlns:a16="http://schemas.microsoft.com/office/drawing/2014/main" xmlns:w16se="http://schemas.microsoft.com/office/word/2015/wordml/symex" xmlns:w16sdtdh="http://schemas.microsoft.com/office/word/2020/wordml/sdtdatahash" xmlns:w16="http://schemas.microsoft.com/office/word/2018/wordml" xmlns:w16cid="http://schemas.microsoft.com/office/word/2016/wordml/cid" xmlns:w16cex="http://schemas.microsoft.com/office/word/2018/wordml/cex" xmlns:w15="http://schemas.microsoft.com/office/word/2012/wordml" xmlns:w="http://schemas.openxmlformats.org/wordprocessingml/2006/main" xmlns:w10="urn:schemas-microsoft-com:office:word" xmlns:v="urn:schemas-microsoft-com:vml" xmlns:o="urn:schemas-microsoft-com:office:office" xmlns:am3d="http://schemas.microsoft.com/office/drawing/2017/model3d" xmlns:aink="http://schemas.microsoft.com/office/drawing/2016/ink" xmlns:cx8="http://schemas.microsoft.com/office/drawing/2016/5/14/chartex" xmlns:cx7="http://schemas.microsoft.com/office/drawing/2016/5/13/chartex" xmlns:cx6="http://schemas.microsoft.com/office/drawing/2016/5/12/chartex" xmlns:cx5="http://schemas.microsoft.com/office/drawing/2016/5/11/chartex" xmlns:cx4="http://schemas.microsoft.com/office/drawing/2016/5/10/chartex" xmlns:cx3="http://schemas.microsoft.com/office/drawing/2016/5/9/chartex" xmlns:cx2="http://schemas.microsoft.com/office/drawing/2015/10/21/chartex" xmlns:cx1="http://schemas.microsoft.com/office/drawing/2015/9/8/chartex" xmlns:cx="http://schemas.microsoft.com/office/drawing/2014/chartex" xmlns="" id="{63FEFF1B-0003-469D-9DBB-C218AB062821}"/>
+                              <a16:creationId xmlns="" xmlns:cx="http://schemas.microsoft.com/office/drawing/2014/chartex" xmlns:cx1="http://schemas.microsoft.com/office/drawing/2015/9/8/chartex" xmlns:cx2="http://schemas.microsoft.com/office/drawing/2015/10/21/chartex" xmlns:cx3="http://schemas.microsoft.com/office/drawing/2016/5/9/chartex" xmlns:cx4="http://schemas.microsoft.com/office/drawing/2016/5/10/chartex" xmlns:cx5="http://schemas.microsoft.com/office/drawing/2016/5/11/chartex" xmlns:cx6="http://schemas.microsoft.com/office/drawing/2016/5/12/chartex" xmlns:cx7="http://schemas.microsoft.com/office/drawing/2016/5/13/chartex" xmlns:cx8="http://schemas.microsoft.com/office/drawing/2016/5/14/chartex" xmlns:aink="http://schemas.microsoft.com/office/drawing/2016/ink" xmlns:am3d="http://schemas.microsoft.com/office/drawing/2017/model3d" xmlns:o="urn:schemas-microsoft-com:office:office" xmlns:v="urn:schemas-microsoft-com:vml" xmlns:w10="urn:schemas-microsoft-com:office:word" xmlns:w="http://schemas.openxmlformats.org/wordprocessingml/2006/main" xmlns:w15="http://schemas.microsoft.com/office/word/2012/wordml" xmlns:w16cex="http://schemas.microsoft.com/office/word/2018/wordml/cex" xmlns:w16cid="http://schemas.microsoft.com/office/word/2016/wordml/cid" xmlns:w16="http://schemas.microsoft.com/office/word/2018/wordml" xmlns:w16sdtdh="http://schemas.microsoft.com/office/word/2020/wordml/sdtdatahash" xmlns:w16se="http://schemas.microsoft.com/office/word/2015/wordml/symex" xmlns:a16="http://schemas.microsoft.com/office/drawing/2014/main" id="{63FEFF1B-0003-469D-9DBB-C218AB062821}"/>
                             </a:ext>
                           </a:extLst>
                         </wps:cNvPr>
@@ -6469,7 +6560,7 @@
                         <wps:cNvPr id="15" name="Rectángulo 15">
                           <a:extLst>
                             <a:ext uri="{FF2B5EF4-FFF2-40B4-BE49-F238E27FC236}">
-                              <a16:creationId xmlns:a16="http://schemas.microsoft.com/office/drawing/2014/main" xmlns:w16se="http://schemas.microsoft.com/office/word/2015/wordml/symex" xmlns:w16sdtdh="http://schemas.microsoft.com/office/word/2020/wordml/sdtdatahash" xmlns:w16="http://schemas.microsoft.com/office/word/2018/wordml" xmlns:w16cid="http://schemas.microsoft.com/office/word/2016/wordml/cid" xmlns:w16cex="http://schemas.microsoft.com/office/word/2018/wordml/cex" xmlns:w15="http://schemas.microsoft.com/office/word/2012/wordml" xmlns:w="http://schemas.openxmlformats.org/wordprocessingml/2006/main" xmlns:w10="urn:schemas-microsoft-com:office:word" xmlns:v="urn:schemas-microsoft-com:vml" xmlns:o="urn:schemas-microsoft-com:office:office" xmlns:am3d="http://schemas.microsoft.com/office/drawing/2017/model3d" xmlns:aink="http://schemas.microsoft.com/office/drawing/2016/ink" xmlns:cx8="http://schemas.microsoft.com/office/drawing/2016/5/14/chartex" xmlns:cx7="http://schemas.microsoft.com/office/drawing/2016/5/13/chartex" xmlns:cx6="http://schemas.microsoft.com/office/drawing/2016/5/12/chartex" xmlns:cx5="http://schemas.microsoft.com/office/drawing/2016/5/11/chartex" xmlns:cx4="http://schemas.microsoft.com/office/drawing/2016/5/10/chartex" xmlns:cx3="http://schemas.microsoft.com/office/drawing/2016/5/9/chartex" xmlns:cx2="http://schemas.microsoft.com/office/drawing/2015/10/21/chartex" xmlns:cx1="http://schemas.microsoft.com/office/drawing/2015/9/8/chartex" xmlns:cx="http://schemas.microsoft.com/office/drawing/2014/chartex" xmlns="" id="{856F0872-6499-41D6-BD05-EF4C5708EEC0}"/>
+                              <a16:creationId xmlns="" xmlns:cx="http://schemas.microsoft.com/office/drawing/2014/chartex" xmlns:cx1="http://schemas.microsoft.com/office/drawing/2015/9/8/chartex" xmlns:cx2="http://schemas.microsoft.com/office/drawing/2015/10/21/chartex" xmlns:cx3="http://schemas.microsoft.com/office/drawing/2016/5/9/chartex" xmlns:cx4="http://schemas.microsoft.com/office/drawing/2016/5/10/chartex" xmlns:cx5="http://schemas.microsoft.com/office/drawing/2016/5/11/chartex" xmlns:cx6="http://schemas.microsoft.com/office/drawing/2016/5/12/chartex" xmlns:cx7="http://schemas.microsoft.com/office/drawing/2016/5/13/chartex" xmlns:cx8="http://schemas.microsoft.com/office/drawing/2016/5/14/chartex" xmlns:aink="http://schemas.microsoft.com/office/drawing/2016/ink" xmlns:am3d="http://schemas.microsoft.com/office/drawing/2017/model3d" xmlns:o="urn:schemas-microsoft-com:office:office" xmlns:v="urn:schemas-microsoft-com:vml" xmlns:w10="urn:schemas-microsoft-com:office:word" xmlns:w="http://schemas.openxmlformats.org/wordprocessingml/2006/main" xmlns:w15="http://schemas.microsoft.com/office/word/2012/wordml" xmlns:w16cex="http://schemas.microsoft.com/office/word/2018/wordml/cex" xmlns:w16cid="http://schemas.microsoft.com/office/word/2016/wordml/cid" xmlns:w16="http://schemas.microsoft.com/office/word/2018/wordml" xmlns:w16sdtdh="http://schemas.microsoft.com/office/word/2020/wordml/sdtdatahash" xmlns:w16se="http://schemas.microsoft.com/office/word/2015/wordml/symex" xmlns:a16="http://schemas.microsoft.com/office/drawing/2014/main" id="{856F0872-6499-41D6-BD05-EF4C5708EEC0}"/>
                             </a:ext>
                           </a:extLst>
                         </wps:cNvPr>
@@ -6539,7 +6630,7 @@
                         <wps:cNvPr id="16" name="Conector recto de flecha 16">
                           <a:extLst>
                             <a:ext uri="{FF2B5EF4-FFF2-40B4-BE49-F238E27FC236}">
-                              <a16:creationId xmlns:a16="http://schemas.microsoft.com/office/drawing/2014/main" xmlns:w16se="http://schemas.microsoft.com/office/word/2015/wordml/symex" xmlns:w16sdtdh="http://schemas.microsoft.com/office/word/2020/wordml/sdtdatahash" xmlns:w16="http://schemas.microsoft.com/office/word/2018/wordml" xmlns:w16cid="http://schemas.microsoft.com/office/word/2016/wordml/cid" xmlns:w16cex="http://schemas.microsoft.com/office/word/2018/wordml/cex" xmlns:w15="http://schemas.microsoft.com/office/word/2012/wordml" xmlns:w="http://schemas.openxmlformats.org/wordprocessingml/2006/main" xmlns:w10="urn:schemas-microsoft-com:office:word" xmlns:v="urn:schemas-microsoft-com:vml" xmlns:o="urn:schemas-microsoft-com:office:office" xmlns:am3d="http://schemas.microsoft.com/office/drawing/2017/model3d" xmlns:aink="http://schemas.microsoft.com/office/drawing/2016/ink" xmlns:cx8="http://schemas.microsoft.com/office/drawing/2016/5/14/chartex" xmlns:cx7="http://schemas.microsoft.com/office/drawing/2016/5/13/chartex" xmlns:cx6="http://schemas.microsoft.com/office/drawing/2016/5/12/chartex" xmlns:cx5="http://schemas.microsoft.com/office/drawing/2016/5/11/chartex" xmlns:cx4="http://schemas.microsoft.com/office/drawing/2016/5/10/chartex" xmlns:cx3="http://schemas.microsoft.com/office/drawing/2016/5/9/chartex" xmlns:cx2="http://schemas.microsoft.com/office/drawing/2015/10/21/chartex" xmlns:cx1="http://schemas.microsoft.com/office/drawing/2015/9/8/chartex" xmlns:cx="http://schemas.microsoft.com/office/drawing/2014/chartex" xmlns="" id="{1E014805-163A-41C8-B1B6-D4835D5566E5}"/>
+                              <a16:creationId xmlns="" xmlns:cx="http://schemas.microsoft.com/office/drawing/2014/chartex" xmlns:cx1="http://schemas.microsoft.com/office/drawing/2015/9/8/chartex" xmlns:cx2="http://schemas.microsoft.com/office/drawing/2015/10/21/chartex" xmlns:cx3="http://schemas.microsoft.com/office/drawing/2016/5/9/chartex" xmlns:cx4="http://schemas.microsoft.com/office/drawing/2016/5/10/chartex" xmlns:cx5="http://schemas.microsoft.com/office/drawing/2016/5/11/chartex" xmlns:cx6="http://schemas.microsoft.com/office/drawing/2016/5/12/chartex" xmlns:cx7="http://schemas.microsoft.com/office/drawing/2016/5/13/chartex" xmlns:cx8="http://schemas.microsoft.com/office/drawing/2016/5/14/chartex" xmlns:aink="http://schemas.microsoft.com/office/drawing/2016/ink" xmlns:am3d="http://schemas.microsoft.com/office/drawing/2017/model3d" xmlns:o="urn:schemas-microsoft-com:office:office" xmlns:v="urn:schemas-microsoft-com:vml" xmlns:w10="urn:schemas-microsoft-com:office:word" xmlns:w="http://schemas.openxmlformats.org/wordprocessingml/2006/main" xmlns:w15="http://schemas.microsoft.com/office/word/2012/wordml" xmlns:w16cex="http://schemas.microsoft.com/office/word/2018/wordml/cex" xmlns:w16cid="http://schemas.microsoft.com/office/word/2016/wordml/cid" xmlns:w16="http://schemas.microsoft.com/office/word/2018/wordml" xmlns:w16sdtdh="http://schemas.microsoft.com/office/word/2020/wordml/sdtdatahash" xmlns:w16se="http://schemas.microsoft.com/office/word/2015/wordml/symex" xmlns:a16="http://schemas.microsoft.com/office/drawing/2014/main" id="{1E014805-163A-41C8-B1B6-D4835D5566E5}"/>
                             </a:ext>
                           </a:extLst>
                         </wps:cNvPr>
@@ -6584,7 +6675,7 @@
                         <wps:cNvPr id="17" name="CuadroTexto 39">
                           <a:extLst>
                             <a:ext uri="{FF2B5EF4-FFF2-40B4-BE49-F238E27FC236}">
-                              <a16:creationId xmlns:a16="http://schemas.microsoft.com/office/drawing/2014/main" xmlns:w16se="http://schemas.microsoft.com/office/word/2015/wordml/symex" xmlns:w16sdtdh="http://schemas.microsoft.com/office/word/2020/wordml/sdtdatahash" xmlns:w16="http://schemas.microsoft.com/office/word/2018/wordml" xmlns:w16cid="http://schemas.microsoft.com/office/word/2016/wordml/cid" xmlns:w16cex="http://schemas.microsoft.com/office/word/2018/wordml/cex" xmlns:w15="http://schemas.microsoft.com/office/word/2012/wordml" xmlns:w="http://schemas.openxmlformats.org/wordprocessingml/2006/main" xmlns:w10="urn:schemas-microsoft-com:office:word" xmlns:v="urn:schemas-microsoft-com:vml" xmlns:o="urn:schemas-microsoft-com:office:office" xmlns:am3d="http://schemas.microsoft.com/office/drawing/2017/model3d" xmlns:aink="http://schemas.microsoft.com/office/drawing/2016/ink" xmlns:cx8="http://schemas.microsoft.com/office/drawing/2016/5/14/chartex" xmlns:cx7="http://schemas.microsoft.com/office/drawing/2016/5/13/chartex" xmlns:cx6="http://schemas.microsoft.com/office/drawing/2016/5/12/chartex" xmlns:cx5="http://schemas.microsoft.com/office/drawing/2016/5/11/chartex" xmlns:cx4="http://schemas.microsoft.com/office/drawing/2016/5/10/chartex" xmlns:cx3="http://schemas.microsoft.com/office/drawing/2016/5/9/chartex" xmlns:cx2="http://schemas.microsoft.com/office/drawing/2015/10/21/chartex" xmlns:cx1="http://schemas.microsoft.com/office/drawing/2015/9/8/chartex" xmlns:cx="http://schemas.microsoft.com/office/drawing/2014/chartex" xmlns="" id="{AF6CCA9C-BE0A-426D-A980-8B13642454CB}"/>
+                              <a16:creationId xmlns="" xmlns:cx="http://schemas.microsoft.com/office/drawing/2014/chartex" xmlns:cx1="http://schemas.microsoft.com/office/drawing/2015/9/8/chartex" xmlns:cx2="http://schemas.microsoft.com/office/drawing/2015/10/21/chartex" xmlns:cx3="http://schemas.microsoft.com/office/drawing/2016/5/9/chartex" xmlns:cx4="http://schemas.microsoft.com/office/drawing/2016/5/10/chartex" xmlns:cx5="http://schemas.microsoft.com/office/drawing/2016/5/11/chartex" xmlns:cx6="http://schemas.microsoft.com/office/drawing/2016/5/12/chartex" xmlns:cx7="http://schemas.microsoft.com/office/drawing/2016/5/13/chartex" xmlns:cx8="http://schemas.microsoft.com/office/drawing/2016/5/14/chartex" xmlns:aink="http://schemas.microsoft.com/office/drawing/2016/ink" xmlns:am3d="http://schemas.microsoft.com/office/drawing/2017/model3d" xmlns:o="urn:schemas-microsoft-com:office:office" xmlns:v="urn:schemas-microsoft-com:vml" xmlns:w10="urn:schemas-microsoft-com:office:word" xmlns:w="http://schemas.openxmlformats.org/wordprocessingml/2006/main" xmlns:w15="http://schemas.microsoft.com/office/word/2012/wordml" xmlns:w16cex="http://schemas.microsoft.com/office/word/2018/wordml/cex" xmlns:w16cid="http://schemas.microsoft.com/office/word/2016/wordml/cid" xmlns:w16="http://schemas.microsoft.com/office/word/2018/wordml" xmlns:w16sdtdh="http://schemas.microsoft.com/office/word/2020/wordml/sdtdatahash" xmlns:w16se="http://schemas.microsoft.com/office/word/2015/wordml/symex" xmlns:a16="http://schemas.microsoft.com/office/drawing/2014/main" id="{AF6CCA9C-BE0A-426D-A980-8B13642454CB}"/>
                             </a:ext>
                           </a:extLst>
                         </wps:cNvPr>
@@ -6634,7 +6725,7 @@
                         <wps:cNvPr id="18" name="Conector: curvado 18">
                           <a:extLst>
                             <a:ext uri="{FF2B5EF4-FFF2-40B4-BE49-F238E27FC236}">
-                              <a16:creationId xmlns:a16="http://schemas.microsoft.com/office/drawing/2014/main" xmlns:w16se="http://schemas.microsoft.com/office/word/2015/wordml/symex" xmlns:w16sdtdh="http://schemas.microsoft.com/office/word/2020/wordml/sdtdatahash" xmlns:w16="http://schemas.microsoft.com/office/word/2018/wordml" xmlns:w16cid="http://schemas.microsoft.com/office/word/2016/wordml/cid" xmlns:w16cex="http://schemas.microsoft.com/office/word/2018/wordml/cex" xmlns:w15="http://schemas.microsoft.com/office/word/2012/wordml" xmlns:w="http://schemas.openxmlformats.org/wordprocessingml/2006/main" xmlns:w10="urn:schemas-microsoft-com:office:word" xmlns:v="urn:schemas-microsoft-com:vml" xmlns:o="urn:schemas-microsoft-com:office:office" xmlns:am3d="http://schemas.microsoft.com/office/drawing/2017/model3d" xmlns:aink="http://schemas.microsoft.com/office/drawing/2016/ink" xmlns:cx8="http://schemas.microsoft.com/office/drawing/2016/5/14/chartex" xmlns:cx7="http://schemas.microsoft.com/office/drawing/2016/5/13/chartex" xmlns:cx6="http://schemas.microsoft.com/office/drawing/2016/5/12/chartex" xmlns:cx5="http://schemas.microsoft.com/office/drawing/2016/5/11/chartex" xmlns:cx4="http://schemas.microsoft.com/office/drawing/2016/5/10/chartex" xmlns:cx3="http://schemas.microsoft.com/office/drawing/2016/5/9/chartex" xmlns:cx2="http://schemas.microsoft.com/office/drawing/2015/10/21/chartex" xmlns:cx1="http://schemas.microsoft.com/office/drawing/2015/9/8/chartex" xmlns:cx="http://schemas.microsoft.com/office/drawing/2014/chartex" xmlns="" id="{4770E22C-7299-477C-90ED-4D698E8C75F1}"/>
+                              <a16:creationId xmlns="" xmlns:cx="http://schemas.microsoft.com/office/drawing/2014/chartex" xmlns:cx1="http://schemas.microsoft.com/office/drawing/2015/9/8/chartex" xmlns:cx2="http://schemas.microsoft.com/office/drawing/2015/10/21/chartex" xmlns:cx3="http://schemas.microsoft.com/office/drawing/2016/5/9/chartex" xmlns:cx4="http://schemas.microsoft.com/office/drawing/2016/5/10/chartex" xmlns:cx5="http://schemas.microsoft.com/office/drawing/2016/5/11/chartex" xmlns:cx6="http://schemas.microsoft.com/office/drawing/2016/5/12/chartex" xmlns:cx7="http://schemas.microsoft.com/office/drawing/2016/5/13/chartex" xmlns:cx8="http://schemas.microsoft.com/office/drawing/2016/5/14/chartex" xmlns:aink="http://schemas.microsoft.com/office/drawing/2016/ink" xmlns:am3d="http://schemas.microsoft.com/office/drawing/2017/model3d" xmlns:o="urn:schemas-microsoft-com:office:office" xmlns:v="urn:schemas-microsoft-com:vml" xmlns:w10="urn:schemas-microsoft-com:office:word" xmlns:w="http://schemas.openxmlformats.org/wordprocessingml/2006/main" xmlns:w15="http://schemas.microsoft.com/office/word/2012/wordml" xmlns:w16cex="http://schemas.microsoft.com/office/word/2018/wordml/cex" xmlns:w16cid="http://schemas.microsoft.com/office/word/2016/wordml/cid" xmlns:w16="http://schemas.microsoft.com/office/word/2018/wordml" xmlns:w16sdtdh="http://schemas.microsoft.com/office/word/2020/wordml/sdtdatahash" xmlns:w16se="http://schemas.microsoft.com/office/word/2015/wordml/symex" xmlns:a16="http://schemas.microsoft.com/office/drawing/2014/main" id="{4770E22C-7299-477C-90ED-4D698E8C75F1}"/>
                             </a:ext>
                           </a:extLst>
                         </wps:cNvPr>
@@ -6682,7 +6773,7 @@
                         <wps:cNvPr id="19" name="CuadroTexto 43">
                           <a:extLst>
                             <a:ext uri="{FF2B5EF4-FFF2-40B4-BE49-F238E27FC236}">
-                              <a16:creationId xmlns:a16="http://schemas.microsoft.com/office/drawing/2014/main" xmlns:w16se="http://schemas.microsoft.com/office/word/2015/wordml/symex" xmlns:w16sdtdh="http://schemas.microsoft.com/office/word/2020/wordml/sdtdatahash" xmlns:w16="http://schemas.microsoft.com/office/word/2018/wordml" xmlns:w16cid="http://schemas.microsoft.com/office/word/2016/wordml/cid" xmlns:w16cex="http://schemas.microsoft.com/office/word/2018/wordml/cex" xmlns:w15="http://schemas.microsoft.com/office/word/2012/wordml" xmlns:w="http://schemas.openxmlformats.org/wordprocessingml/2006/main" xmlns:w10="urn:schemas-microsoft-com:office:word" xmlns:v="urn:schemas-microsoft-com:vml" xmlns:o="urn:schemas-microsoft-com:office:office" xmlns:am3d="http://schemas.microsoft.com/office/drawing/2017/model3d" xmlns:aink="http://schemas.microsoft.com/office/drawing/2016/ink" xmlns:cx8="http://schemas.microsoft.com/office/drawing/2016/5/14/chartex" xmlns:cx7="http://schemas.microsoft.com/office/drawing/2016/5/13/chartex" xmlns:cx6="http://schemas.microsoft.com/office/drawing/2016/5/12/chartex" xmlns:cx5="http://schemas.microsoft.com/office/drawing/2016/5/11/chartex" xmlns:cx4="http://schemas.microsoft.com/office/drawing/2016/5/10/chartex" xmlns:cx3="http://schemas.microsoft.com/office/drawing/2016/5/9/chartex" xmlns:cx2="http://schemas.microsoft.com/office/drawing/2015/10/21/chartex" xmlns:cx1="http://schemas.microsoft.com/office/drawing/2015/9/8/chartex" xmlns:cx="http://schemas.microsoft.com/office/drawing/2014/chartex" xmlns="" id="{E6CE0CA2-7014-4761-AFE9-36A6961500A6}"/>
+                              <a16:creationId xmlns="" xmlns:cx="http://schemas.microsoft.com/office/drawing/2014/chartex" xmlns:cx1="http://schemas.microsoft.com/office/drawing/2015/9/8/chartex" xmlns:cx2="http://schemas.microsoft.com/office/drawing/2015/10/21/chartex" xmlns:cx3="http://schemas.microsoft.com/office/drawing/2016/5/9/chartex" xmlns:cx4="http://schemas.microsoft.com/office/drawing/2016/5/10/chartex" xmlns:cx5="http://schemas.microsoft.com/office/drawing/2016/5/11/chartex" xmlns:cx6="http://schemas.microsoft.com/office/drawing/2016/5/12/chartex" xmlns:cx7="http://schemas.microsoft.com/office/drawing/2016/5/13/chartex" xmlns:cx8="http://schemas.microsoft.com/office/drawing/2016/5/14/chartex" xmlns:aink="http://schemas.microsoft.com/office/drawing/2016/ink" xmlns:am3d="http://schemas.microsoft.com/office/drawing/2017/model3d" xmlns:o="urn:schemas-microsoft-com:office:office" xmlns:v="urn:schemas-microsoft-com:vml" xmlns:w10="urn:schemas-microsoft-com:office:word" xmlns:w="http://schemas.openxmlformats.org/wordprocessingml/2006/main" xmlns:w15="http://schemas.microsoft.com/office/word/2012/wordml" xmlns:w16cex="http://schemas.microsoft.com/office/word/2018/wordml/cex" xmlns:w16cid="http://schemas.microsoft.com/office/word/2016/wordml/cid" xmlns:w16="http://schemas.microsoft.com/office/word/2018/wordml" xmlns:w16sdtdh="http://schemas.microsoft.com/office/word/2020/wordml/sdtdatahash" xmlns:w16se="http://schemas.microsoft.com/office/word/2015/wordml/symex" xmlns:a16="http://schemas.microsoft.com/office/drawing/2014/main" id="{E6CE0CA2-7014-4761-AFE9-36A6961500A6}"/>
                             </a:ext>
                           </a:extLst>
                         </wps:cNvPr>
@@ -6732,7 +6823,7 @@
                         <wps:cNvPr id="20" name="Rectángulo 20">
                           <a:extLst>
                             <a:ext uri="{FF2B5EF4-FFF2-40B4-BE49-F238E27FC236}">
-                              <a16:creationId xmlns:a16="http://schemas.microsoft.com/office/drawing/2014/main" xmlns:w16se="http://schemas.microsoft.com/office/word/2015/wordml/symex" xmlns:w16sdtdh="http://schemas.microsoft.com/office/word/2020/wordml/sdtdatahash" xmlns:w16="http://schemas.microsoft.com/office/word/2018/wordml" xmlns:w16cid="http://schemas.microsoft.com/office/word/2016/wordml/cid" xmlns:w16cex="http://schemas.microsoft.com/office/word/2018/wordml/cex" xmlns:w15="http://schemas.microsoft.com/office/word/2012/wordml" xmlns:w="http://schemas.openxmlformats.org/wordprocessingml/2006/main" xmlns:w10="urn:schemas-microsoft-com:office:word" xmlns:v="urn:schemas-microsoft-com:vml" xmlns:o="urn:schemas-microsoft-com:office:office" xmlns:am3d="http://schemas.microsoft.com/office/drawing/2017/model3d" xmlns:aink="http://schemas.microsoft.com/office/drawing/2016/ink" xmlns:cx8="http://schemas.microsoft.com/office/drawing/2016/5/14/chartex" xmlns:cx7="http://schemas.microsoft.com/office/drawing/2016/5/13/chartex" xmlns:cx6="http://schemas.microsoft.com/office/drawing/2016/5/12/chartex" xmlns:cx5="http://schemas.microsoft.com/office/drawing/2016/5/11/chartex" xmlns:cx4="http://schemas.microsoft.com/office/drawing/2016/5/10/chartex" xmlns:cx3="http://schemas.microsoft.com/office/drawing/2016/5/9/chartex" xmlns:cx2="http://schemas.microsoft.com/office/drawing/2015/10/21/chartex" xmlns:cx1="http://schemas.microsoft.com/office/drawing/2015/9/8/chartex" xmlns:cx="http://schemas.microsoft.com/office/drawing/2014/chartex" xmlns="" id="{AE6E6912-14FB-43F4-88EA-2D9E2F01AEA4}"/>
+                              <a16:creationId xmlns="" xmlns:cx="http://schemas.microsoft.com/office/drawing/2014/chartex" xmlns:cx1="http://schemas.microsoft.com/office/drawing/2015/9/8/chartex" xmlns:cx2="http://schemas.microsoft.com/office/drawing/2015/10/21/chartex" xmlns:cx3="http://schemas.microsoft.com/office/drawing/2016/5/9/chartex" xmlns:cx4="http://schemas.microsoft.com/office/drawing/2016/5/10/chartex" xmlns:cx5="http://schemas.microsoft.com/office/drawing/2016/5/11/chartex" xmlns:cx6="http://schemas.microsoft.com/office/drawing/2016/5/12/chartex" xmlns:cx7="http://schemas.microsoft.com/office/drawing/2016/5/13/chartex" xmlns:cx8="http://schemas.microsoft.com/office/drawing/2016/5/14/chartex" xmlns:aink="http://schemas.microsoft.com/office/drawing/2016/ink" xmlns:am3d="http://schemas.microsoft.com/office/drawing/2017/model3d" xmlns:o="urn:schemas-microsoft-com:office:office" xmlns:v="urn:schemas-microsoft-com:vml" xmlns:w10="urn:schemas-microsoft-com:office:word" xmlns:w="http://schemas.openxmlformats.org/wordprocessingml/2006/main" xmlns:w15="http://schemas.microsoft.com/office/word/2012/wordml" xmlns:w16cex="http://schemas.microsoft.com/office/word/2018/wordml/cex" xmlns:w16cid="http://schemas.microsoft.com/office/word/2016/wordml/cid" xmlns:w16="http://schemas.microsoft.com/office/word/2018/wordml" xmlns:w16sdtdh="http://schemas.microsoft.com/office/word/2020/wordml/sdtdatahash" xmlns:w16se="http://schemas.microsoft.com/office/word/2015/wordml/symex" xmlns:a16="http://schemas.microsoft.com/office/drawing/2014/main" id="{AE6E6912-14FB-43F4-88EA-2D9E2F01AEA4}"/>
                             </a:ext>
                           </a:extLst>
                         </wps:cNvPr>
@@ -6802,7 +6893,7 @@
                         <wps:cNvPr id="21" name="Conector recto de flecha 21">
                           <a:extLst>
                             <a:ext uri="{FF2B5EF4-FFF2-40B4-BE49-F238E27FC236}">
-                              <a16:creationId xmlns:a16="http://schemas.microsoft.com/office/drawing/2014/main" xmlns:w16se="http://schemas.microsoft.com/office/word/2015/wordml/symex" xmlns:w16sdtdh="http://schemas.microsoft.com/office/word/2020/wordml/sdtdatahash" xmlns:w16="http://schemas.microsoft.com/office/word/2018/wordml" xmlns:w16cid="http://schemas.microsoft.com/office/word/2016/wordml/cid" xmlns:w16cex="http://schemas.microsoft.com/office/word/2018/wordml/cex" xmlns:w15="http://schemas.microsoft.com/office/word/2012/wordml" xmlns:w="http://schemas.openxmlformats.org/wordprocessingml/2006/main" xmlns:w10="urn:schemas-microsoft-com:office:word" xmlns:v="urn:schemas-microsoft-com:vml" xmlns:o="urn:schemas-microsoft-com:office:office" xmlns:am3d="http://schemas.microsoft.com/office/drawing/2017/model3d" xmlns:aink="http://schemas.microsoft.com/office/drawing/2016/ink" xmlns:cx8="http://schemas.microsoft.com/office/drawing/2016/5/14/chartex" xmlns:cx7="http://schemas.microsoft.com/office/drawing/2016/5/13/chartex" xmlns:cx6="http://schemas.microsoft.com/office/drawing/2016/5/12/chartex" xmlns:cx5="http://schemas.microsoft.com/office/drawing/2016/5/11/chartex" xmlns:cx4="http://schemas.microsoft.com/office/drawing/2016/5/10/chartex" xmlns:cx3="http://schemas.microsoft.com/office/drawing/2016/5/9/chartex" xmlns:cx2="http://schemas.microsoft.com/office/drawing/2015/10/21/chartex" xmlns:cx1="http://schemas.microsoft.com/office/drawing/2015/9/8/chartex" xmlns:cx="http://schemas.microsoft.com/office/drawing/2014/chartex" xmlns="" id="{61E48080-9A5D-493A-B4DA-4DFF78C7046A}"/>
+                              <a16:creationId xmlns="" xmlns:cx="http://schemas.microsoft.com/office/drawing/2014/chartex" xmlns:cx1="http://schemas.microsoft.com/office/drawing/2015/9/8/chartex" xmlns:cx2="http://schemas.microsoft.com/office/drawing/2015/10/21/chartex" xmlns:cx3="http://schemas.microsoft.com/office/drawing/2016/5/9/chartex" xmlns:cx4="http://schemas.microsoft.com/office/drawing/2016/5/10/chartex" xmlns:cx5="http://schemas.microsoft.com/office/drawing/2016/5/11/chartex" xmlns:cx6="http://schemas.microsoft.com/office/drawing/2016/5/12/chartex" xmlns:cx7="http://schemas.microsoft.com/office/drawing/2016/5/13/chartex" xmlns:cx8="http://schemas.microsoft.com/office/drawing/2016/5/14/chartex" xmlns:aink="http://schemas.microsoft.com/office/drawing/2016/ink" xmlns:am3d="http://schemas.microsoft.com/office/drawing/2017/model3d" xmlns:o="urn:schemas-microsoft-com:office:office" xmlns:v="urn:schemas-microsoft-com:vml" xmlns:w10="urn:schemas-microsoft-com:office:word" xmlns:w="http://schemas.openxmlformats.org/wordprocessingml/2006/main" xmlns:w15="http://schemas.microsoft.com/office/word/2012/wordml" xmlns:w16cex="http://schemas.microsoft.com/office/word/2018/wordml/cex" xmlns:w16cid="http://schemas.microsoft.com/office/word/2016/wordml/cid" xmlns:w16="http://schemas.microsoft.com/office/word/2018/wordml" xmlns:w16sdtdh="http://schemas.microsoft.com/office/word/2020/wordml/sdtdatahash" xmlns:w16se="http://schemas.microsoft.com/office/word/2015/wordml/symex" xmlns:a16="http://schemas.microsoft.com/office/drawing/2014/main" id="{61E48080-9A5D-493A-B4DA-4DFF78C7046A}"/>
                             </a:ext>
                           </a:extLst>
                         </wps:cNvPr>
@@ -6847,7 +6938,7 @@
                         <wps:cNvPr id="22" name="CuadroTexto 49">
                           <a:extLst>
                             <a:ext uri="{FF2B5EF4-FFF2-40B4-BE49-F238E27FC236}">
-                              <a16:creationId xmlns:a16="http://schemas.microsoft.com/office/drawing/2014/main" xmlns:w16se="http://schemas.microsoft.com/office/word/2015/wordml/symex" xmlns:w16sdtdh="http://schemas.microsoft.com/office/word/2020/wordml/sdtdatahash" xmlns:w16="http://schemas.microsoft.com/office/word/2018/wordml" xmlns:w16cid="http://schemas.microsoft.com/office/word/2016/wordml/cid" xmlns:w16cex="http://schemas.microsoft.com/office/word/2018/wordml/cex" xmlns:w15="http://schemas.microsoft.com/office/word/2012/wordml" xmlns:w="http://schemas.openxmlformats.org/wordprocessingml/2006/main" xmlns:w10="urn:schemas-microsoft-com:office:word" xmlns:v="urn:schemas-microsoft-com:vml" xmlns:o="urn:schemas-microsoft-com:office:office" xmlns:am3d="http://schemas.microsoft.com/office/drawing/2017/model3d" xmlns:aink="http://schemas.microsoft.com/office/drawing/2016/ink" xmlns:cx8="http://schemas.microsoft.com/office/drawing/2016/5/14/chartex" xmlns:cx7="http://schemas.microsoft.com/office/drawing/2016/5/13/chartex" xmlns:cx6="http://schemas.microsoft.com/office/drawing/2016/5/12/chartex" xmlns:cx5="http://schemas.microsoft.com/office/drawing/2016/5/11/chartex" xmlns:cx4="http://schemas.microsoft.com/office/drawing/2016/5/10/chartex" xmlns:cx3="http://schemas.microsoft.com/office/drawing/2016/5/9/chartex" xmlns:cx2="http://schemas.microsoft.com/office/drawing/2015/10/21/chartex" xmlns:cx1="http://schemas.microsoft.com/office/drawing/2015/9/8/chartex" xmlns:cx="http://schemas.microsoft.com/office/drawing/2014/chartex" xmlns="" id="{6D76BBD6-630E-4821-B26C-E564BE8F317B}"/>
+                              <a16:creationId xmlns="" xmlns:cx="http://schemas.microsoft.com/office/drawing/2014/chartex" xmlns:cx1="http://schemas.microsoft.com/office/drawing/2015/9/8/chartex" xmlns:cx2="http://schemas.microsoft.com/office/drawing/2015/10/21/chartex" xmlns:cx3="http://schemas.microsoft.com/office/drawing/2016/5/9/chartex" xmlns:cx4="http://schemas.microsoft.com/office/drawing/2016/5/10/chartex" xmlns:cx5="http://schemas.microsoft.com/office/drawing/2016/5/11/chartex" xmlns:cx6="http://schemas.microsoft.com/office/drawing/2016/5/12/chartex" xmlns:cx7="http://schemas.microsoft.com/office/drawing/2016/5/13/chartex" xmlns:cx8="http://schemas.microsoft.com/office/drawing/2016/5/14/chartex" xmlns:aink="http://schemas.microsoft.com/office/drawing/2016/ink" xmlns:am3d="http://schemas.microsoft.com/office/drawing/2017/model3d" xmlns:o="urn:schemas-microsoft-com:office:office" xmlns:v="urn:schemas-microsoft-com:vml" xmlns:w10="urn:schemas-microsoft-com:office:word" xmlns:w="http://schemas.openxmlformats.org/wordprocessingml/2006/main" xmlns:w15="http://schemas.microsoft.com/office/word/2012/wordml" xmlns:w16cex="http://schemas.microsoft.com/office/word/2018/wordml/cex" xmlns:w16cid="http://schemas.microsoft.com/office/word/2016/wordml/cid" xmlns:w16="http://schemas.microsoft.com/office/word/2018/wordml" xmlns:w16sdtdh="http://schemas.microsoft.com/office/word/2020/wordml/sdtdatahash" xmlns:w16se="http://schemas.microsoft.com/office/word/2015/wordml/symex" xmlns:a16="http://schemas.microsoft.com/office/drawing/2014/main" id="{6D76BBD6-630E-4821-B26C-E564BE8F317B}"/>
                             </a:ext>
                           </a:extLst>
                         </wps:cNvPr>
@@ -6897,7 +6988,7 @@
                         <wps:cNvPr id="23" name="Conector: curvado 23">
                           <a:extLst>
                             <a:ext uri="{FF2B5EF4-FFF2-40B4-BE49-F238E27FC236}">
-                              <a16:creationId xmlns:a16="http://schemas.microsoft.com/office/drawing/2014/main" xmlns:w16se="http://schemas.microsoft.com/office/word/2015/wordml/symex" xmlns:w16sdtdh="http://schemas.microsoft.com/office/word/2020/wordml/sdtdatahash" xmlns:w16="http://schemas.microsoft.com/office/word/2018/wordml" xmlns:w16cid="http://schemas.microsoft.com/office/word/2016/wordml/cid" xmlns:w16cex="http://schemas.microsoft.com/office/word/2018/wordml/cex" xmlns:w15="http://schemas.microsoft.com/office/word/2012/wordml" xmlns:w="http://schemas.openxmlformats.org/wordprocessingml/2006/main" xmlns:w10="urn:schemas-microsoft-com:office:word" xmlns:v="urn:schemas-microsoft-com:vml" xmlns:o="urn:schemas-microsoft-com:office:office" xmlns:am3d="http://schemas.microsoft.com/office/drawing/2017/model3d" xmlns:aink="http://schemas.microsoft.com/office/drawing/2016/ink" xmlns:cx8="http://schemas.microsoft.com/office/drawing/2016/5/14/chartex" xmlns:cx7="http://schemas.microsoft.com/office/drawing/2016/5/13/chartex" xmlns:cx6="http://schemas.microsoft.com/office/drawing/2016/5/12/chartex" xmlns:cx5="http://schemas.microsoft.com/office/drawing/2016/5/11/chartex" xmlns:cx4="http://schemas.microsoft.com/office/drawing/2016/5/10/chartex" xmlns:cx3="http://schemas.microsoft.com/office/drawing/2016/5/9/chartex" xmlns:cx2="http://schemas.microsoft.com/office/drawing/2015/10/21/chartex" xmlns:cx1="http://schemas.microsoft.com/office/drawing/2015/9/8/chartex" xmlns:cx="http://schemas.microsoft.com/office/drawing/2014/chartex" xmlns="" id="{84764B25-00B3-4EA1-8B0A-460168D96FEF}"/>
+                              <a16:creationId xmlns="" xmlns:cx="http://schemas.microsoft.com/office/drawing/2014/chartex" xmlns:cx1="http://schemas.microsoft.com/office/drawing/2015/9/8/chartex" xmlns:cx2="http://schemas.microsoft.com/office/drawing/2015/10/21/chartex" xmlns:cx3="http://schemas.microsoft.com/office/drawing/2016/5/9/chartex" xmlns:cx4="http://schemas.microsoft.com/office/drawing/2016/5/10/chartex" xmlns:cx5="http://schemas.microsoft.com/office/drawing/2016/5/11/chartex" xmlns:cx6="http://schemas.microsoft.com/office/drawing/2016/5/12/chartex" xmlns:cx7="http://schemas.microsoft.com/office/drawing/2016/5/13/chartex" xmlns:cx8="http://schemas.microsoft.com/office/drawing/2016/5/14/chartex" xmlns:aink="http://schemas.microsoft.com/office/drawing/2016/ink" xmlns:am3d="http://schemas.microsoft.com/office/drawing/2017/model3d" xmlns:o="urn:schemas-microsoft-com:office:office" xmlns:v="urn:schemas-microsoft-com:vml" xmlns:w10="urn:schemas-microsoft-com:office:word" xmlns:w="http://schemas.openxmlformats.org/wordprocessingml/2006/main" xmlns:w15="http://schemas.microsoft.com/office/word/2012/wordml" xmlns:w16cex="http://schemas.microsoft.com/office/word/2018/wordml/cex" xmlns:w16cid="http://schemas.microsoft.com/office/word/2016/wordml/cid" xmlns:w16="http://schemas.microsoft.com/office/word/2018/wordml" xmlns:w16sdtdh="http://schemas.microsoft.com/office/word/2020/wordml/sdtdatahash" xmlns:w16se="http://schemas.microsoft.com/office/word/2015/wordml/symex" xmlns:a16="http://schemas.microsoft.com/office/drawing/2014/main" id="{84764B25-00B3-4EA1-8B0A-460168D96FEF}"/>
                             </a:ext>
                           </a:extLst>
                         </wps:cNvPr>
@@ -6944,7 +7035,7 @@
                         <wps:cNvPr id="24" name="CuadroTexto 55">
                           <a:extLst>
                             <a:ext uri="{FF2B5EF4-FFF2-40B4-BE49-F238E27FC236}">
-                              <a16:creationId xmlns:a16="http://schemas.microsoft.com/office/drawing/2014/main" xmlns:w16se="http://schemas.microsoft.com/office/word/2015/wordml/symex" xmlns:w16sdtdh="http://schemas.microsoft.com/office/word/2020/wordml/sdtdatahash" xmlns:w16="http://schemas.microsoft.com/office/word/2018/wordml" xmlns:w16cid="http://schemas.microsoft.com/office/word/2016/wordml/cid" xmlns:w16cex="http://schemas.microsoft.com/office/word/2018/wordml/cex" xmlns:w15="http://schemas.microsoft.com/office/word/2012/wordml" xmlns:w="http://schemas.openxmlformats.org/wordprocessingml/2006/main" xmlns:w10="urn:schemas-microsoft-com:office:word" xmlns:v="urn:schemas-microsoft-com:vml" xmlns:o="urn:schemas-microsoft-com:office:office" xmlns:am3d="http://schemas.microsoft.com/office/drawing/2017/model3d" xmlns:aink="http://schemas.microsoft.com/office/drawing/2016/ink" xmlns:cx8="http://schemas.microsoft.com/office/drawing/2016/5/14/chartex" xmlns:cx7="http://schemas.microsoft.com/office/drawing/2016/5/13/chartex" xmlns:cx6="http://schemas.microsoft.com/office/drawing/2016/5/12/chartex" xmlns:cx5="http://schemas.microsoft.com/office/drawing/2016/5/11/chartex" xmlns:cx4="http://schemas.microsoft.com/office/drawing/2016/5/10/chartex" xmlns:cx3="http://schemas.microsoft.com/office/drawing/2016/5/9/chartex" xmlns:cx2="http://schemas.microsoft.com/office/drawing/2015/10/21/chartex" xmlns:cx1="http://schemas.microsoft.com/office/drawing/2015/9/8/chartex" xmlns:cx="http://schemas.microsoft.com/office/drawing/2014/chartex" xmlns="" id="{14890087-4233-48FB-8556-41670A9E4676}"/>
+                              <a16:creationId xmlns="" xmlns:cx="http://schemas.microsoft.com/office/drawing/2014/chartex" xmlns:cx1="http://schemas.microsoft.com/office/drawing/2015/9/8/chartex" xmlns:cx2="http://schemas.microsoft.com/office/drawing/2015/10/21/chartex" xmlns:cx3="http://schemas.microsoft.com/office/drawing/2016/5/9/chartex" xmlns:cx4="http://schemas.microsoft.com/office/drawing/2016/5/10/chartex" xmlns:cx5="http://schemas.microsoft.com/office/drawing/2016/5/11/chartex" xmlns:cx6="http://schemas.microsoft.com/office/drawing/2016/5/12/chartex" xmlns:cx7="http://schemas.microsoft.com/office/drawing/2016/5/13/chartex" xmlns:cx8="http://schemas.microsoft.com/office/drawing/2016/5/14/chartex" xmlns:aink="http://schemas.microsoft.com/office/drawing/2016/ink" xmlns:am3d="http://schemas.microsoft.com/office/drawing/2017/model3d" xmlns:o="urn:schemas-microsoft-com:office:office" xmlns:v="urn:schemas-microsoft-com:vml" xmlns:w10="urn:schemas-microsoft-com:office:word" xmlns:w="http://schemas.openxmlformats.org/wordprocessingml/2006/main" xmlns:w15="http://schemas.microsoft.com/office/word/2012/wordml" xmlns:w16cex="http://schemas.microsoft.com/office/word/2018/wordml/cex" xmlns:w16cid="http://schemas.microsoft.com/office/word/2016/wordml/cid" xmlns:w16="http://schemas.microsoft.com/office/word/2018/wordml" xmlns:w16sdtdh="http://schemas.microsoft.com/office/word/2020/wordml/sdtdatahash" xmlns:w16se="http://schemas.microsoft.com/office/word/2015/wordml/symex" xmlns:a16="http://schemas.microsoft.com/office/drawing/2014/main" id="{14890087-4233-48FB-8556-41670A9E4676}"/>
                             </a:ext>
                           </a:extLst>
                         </wps:cNvPr>
@@ -7943,7 +8034,7 @@
         <v:path o:extrusionok="f" gradientshapeok="t" o:connecttype="rect"/>
         <o:lock v:ext="edit" aspectratio="t"/>
       </v:shapetype>
-      <v:shape id="_x0000_i1027" type="#_x0000_t75" style="width:11.25pt;height:11.25pt" o:bullet="t">
+      <v:shape id="_x0000_i1031" type="#_x0000_t75" style="width:11.25pt;height:11.25pt" o:bullet="t">
         <v:imagedata r:id="rId1" o:title="mso72C4"/>
       </v:shape>
     </w:pict>
@@ -11564,7 +11655,7 @@
   <a:extraClrSchemeLst/>
   <a:extLst>
     <a:ext uri="{05A4C25C-085E-4340-85A3-A5531E510DB2}">
-      <thm15:themeFamily xmlns:thm15="http://schemas.microsoft.com/office/thememl/2012/main" xmlns="" name="Office Theme" id="{62F939B6-93AF-4DB8-9C6B-D6C7DFDC589F}" vid="{4A3C46E8-61CC-4603-A589-7422A47A8E4A}"/>
+      <thm15:themeFamily xmlns="" xmlns:thm15="http://schemas.microsoft.com/office/thememl/2012/main" name="Office Theme" id="{62F939B6-93AF-4DB8-9C6B-D6C7DFDC589F}" vid="{4A3C46E8-61CC-4603-A589-7422A47A8E4A}"/>
     </a:ext>
   </a:extLst>
 </a:theme>

</xml_diff>

<commit_message>
Correcciones que comentó el profesor en clase
</commit_message>
<xml_diff>
--- a/Documento de visión y alcance.docx
+++ b/Documento de visión y alcance.docx
@@ -357,13 +357,7 @@
               <w:rPr>
                 <w:color w:val="000000"/>
               </w:rPr>
-              <w:t>1 Introducció</w:t>
-            </w:r>
-            <w:r>
-              <w:rPr>
-                <w:color w:val="000000"/>
-              </w:rPr>
-              <w:t>n</w:t>
+              <w:t>1 Introducción</w:t>
             </w:r>
             <w:r>
               <w:rPr>
@@ -853,6 +847,35 @@
           <w:szCs w:val="28"/>
         </w:rPr>
         <w:t>Historial de revisiones</w:t>
+      </w:r>
+    </w:p>
+    <w:p>
+      <w:pPr>
+        <w:rPr>
+          <w:sz w:val="24"/>
+          <w:szCs w:val="24"/>
+        </w:rPr>
+      </w:pPr>
+      <w:r>
+        <w:rPr>
+          <w:sz w:val="24"/>
+          <w:szCs w:val="24"/>
+        </w:rPr>
+        <w:t xml:space="preserve">En la siguiente tabla </w:t>
+      </w:r>
+      <w:r>
+        <w:rPr>
+          <w:sz w:val="24"/>
+          <w:szCs w:val="24"/>
+        </w:rPr>
+        <w:t xml:space="preserve">se documentan los cambios que se han ido </w:t>
+      </w:r>
+      <w:r>
+        <w:rPr>
+          <w:sz w:val="24"/>
+          <w:szCs w:val="24"/>
+        </w:rPr>
+        <w:t>haciendo con el paso del tiempo.</w:t>
       </w:r>
     </w:p>
     <w:tbl>
@@ -980,7 +1003,13 @@
               <w:rPr>
                 <w:sz w:val="24"/>
               </w:rPr>
-              <w:t xml:space="preserve">primera revisión </w:t>
+              <w:t>Inicio</w:t>
+            </w:r>
+            <w:r>
+              <w:rPr>
+                <w:sz w:val="24"/>
+              </w:rPr>
+              <w:t xml:space="preserve"> </w:t>
             </w:r>
           </w:p>
         </w:tc>
@@ -1069,7 +1098,13 @@
               <w:rPr>
                 <w:sz w:val="24"/>
               </w:rPr>
-              <w:t xml:space="preserve">Segunda revisión </w:t>
+              <w:t>Primer avance</w:t>
+            </w:r>
+            <w:r>
+              <w:rPr>
+                <w:sz w:val="24"/>
+              </w:rPr>
+              <w:t xml:space="preserve"> </w:t>
             </w:r>
           </w:p>
         </w:tc>
@@ -1146,7 +1181,13 @@
               <w:rPr>
                 <w:sz w:val="24"/>
               </w:rPr>
-              <w:t xml:space="preserve">Tercera revisión </w:t>
+              <w:t>Segundo avance</w:t>
+            </w:r>
+            <w:r>
+              <w:rPr>
+                <w:sz w:val="24"/>
+              </w:rPr>
+              <w:t xml:space="preserve"> </w:t>
             </w:r>
           </w:p>
         </w:tc>
@@ -1223,13 +1264,7 @@
               <w:rPr>
                 <w:sz w:val="24"/>
               </w:rPr>
-              <w:t xml:space="preserve">Cuarta </w:t>
-            </w:r>
-            <w:r>
-              <w:rPr>
-                <w:sz w:val="24"/>
-              </w:rPr>
-              <w:t>revisión</w:t>
+              <w:t>Tercer avance</w:t>
             </w:r>
           </w:p>
         </w:tc>
@@ -1306,7 +1341,13 @@
               <w:rPr>
                 <w:sz w:val="24"/>
               </w:rPr>
-              <w:t xml:space="preserve">Quinta revisión </w:t>
+              <w:t>Cuarto avance</w:t>
+            </w:r>
+            <w:r>
+              <w:rPr>
+                <w:sz w:val="24"/>
+              </w:rPr>
+              <w:t xml:space="preserve"> </w:t>
             </w:r>
           </w:p>
         </w:tc>
@@ -1383,7 +1424,13 @@
               <w:rPr>
                 <w:sz w:val="24"/>
               </w:rPr>
-              <w:t xml:space="preserve">Sexta revisión </w:t>
+              <w:t>Quinto avance</w:t>
+            </w:r>
+            <w:r>
+              <w:rPr>
+                <w:sz w:val="24"/>
+              </w:rPr>
+              <w:t xml:space="preserve"> </w:t>
             </w:r>
           </w:p>
         </w:tc>
@@ -1460,7 +1507,13 @@
               <w:rPr>
                 <w:sz w:val="24"/>
               </w:rPr>
-              <w:t xml:space="preserve">Séptima revisión </w:t>
+              <w:t>Sexto avance</w:t>
+            </w:r>
+            <w:r>
+              <w:rPr>
+                <w:sz w:val="24"/>
+              </w:rPr>
+              <w:t xml:space="preserve"> </w:t>
             </w:r>
           </w:p>
         </w:tc>
@@ -1537,7 +1590,13 @@
               <w:rPr>
                 <w:sz w:val="24"/>
               </w:rPr>
-              <w:t xml:space="preserve">Octava revisión </w:t>
+              <w:t>Séptimo avance</w:t>
+            </w:r>
+            <w:r>
+              <w:rPr>
+                <w:sz w:val="24"/>
+              </w:rPr>
+              <w:t xml:space="preserve"> </w:t>
             </w:r>
           </w:p>
         </w:tc>
@@ -1614,13 +1673,13 @@
               <w:rPr>
                 <w:sz w:val="24"/>
               </w:rPr>
-              <w:t xml:space="preserve">Novena </w:t>
-            </w:r>
-            <w:r>
-              <w:rPr>
-                <w:sz w:val="24"/>
-              </w:rPr>
-              <w:t xml:space="preserve">revisión </w:t>
+              <w:t>Limpieza</w:t>
+            </w:r>
+            <w:r>
+              <w:rPr>
+                <w:sz w:val="24"/>
+              </w:rPr>
+              <w:t xml:space="preserve"> </w:t>
             </w:r>
           </w:p>
         </w:tc>
@@ -1703,7 +1762,7 @@
               <w:rPr>
                 <w:sz w:val="24"/>
               </w:rPr>
-              <w:t>Ultima revisión</w:t>
+              <w:t>Unión y revisión</w:t>
             </w:r>
           </w:p>
         </w:tc>
@@ -1757,7 +1816,84 @@
               <w:rPr>
                 <w:sz w:val="24"/>
               </w:rPr>
-              <w:t>10 (ultima)</w:t>
+              <w:t>10</w:t>
+            </w:r>
+          </w:p>
+        </w:tc>
+      </w:tr>
+      <w:tr>
+        <w:trPr>
+          <w:trHeight w:val="282"/>
+        </w:trPr>
+        <w:tc>
+          <w:tcPr>
+            <w:tcW w:w="2263" w:type="dxa"/>
+          </w:tcPr>
+          <w:p>
+            <w:pPr>
+              <w:rPr>
+                <w:sz w:val="24"/>
+              </w:rPr>
+            </w:pPr>
+            <w:r>
+              <w:rPr>
+                <w:sz w:val="24"/>
+              </w:rPr>
+              <w:t>Corrección de errores</w:t>
+            </w:r>
+          </w:p>
+        </w:tc>
+        <w:tc>
+          <w:tcPr>
+            <w:tcW w:w="1418" w:type="dxa"/>
+          </w:tcPr>
+          <w:p>
+            <w:pPr>
+              <w:rPr>
+                <w:sz w:val="24"/>
+              </w:rPr>
+            </w:pPr>
+            <w:r>
+              <w:rPr>
+                <w:sz w:val="24"/>
+              </w:rPr>
+              <w:t>1 de dic</w:t>
+            </w:r>
+          </w:p>
+        </w:tc>
+        <w:tc>
+          <w:tcPr>
+            <w:tcW w:w="3260" w:type="dxa"/>
+          </w:tcPr>
+          <w:p>
+            <w:pPr>
+              <w:rPr>
+                <w:sz w:val="24"/>
+              </w:rPr>
+            </w:pPr>
+            <w:r>
+              <w:rPr>
+                <w:sz w:val="24"/>
+              </w:rPr>
+              <w:t>Solución de problemas comentados por el profesor</w:t>
+            </w:r>
+          </w:p>
+        </w:tc>
+        <w:tc>
+          <w:tcPr>
+            <w:tcW w:w="1553" w:type="dxa"/>
+          </w:tcPr>
+          <w:p>
+            <w:pPr>
+              <w:rPr>
+                <w:sz w:val="24"/>
+              </w:rPr>
+            </w:pPr>
+            <w:r>
+              <w:rPr>
+                <w:sz w:val="24"/>
+              </w:rPr>
+              <w:t>11 (actual)</w:t>
             </w:r>
           </w:p>
         </w:tc>
@@ -1928,6 +2064,24 @@
     </w:p>
     <w:p>
       <w:pPr>
+        <w:pStyle w:val="NormalWeb"/>
+        <w:shd w:val="clear" w:color="auto" w:fill="FFFFFF"/>
+        <w:spacing w:before="240" w:beforeAutospacing="0" w:after="240" w:afterAutospacing="0"/>
+        <w:rPr>
+          <w:rFonts w:ascii="Arial" w:eastAsia="Arial" w:hAnsi="Arial" w:cs="Arial"/>
+          <w:szCs w:val="22"/>
+        </w:rPr>
+      </w:pPr>
+      <w:r>
+        <w:rPr>
+          <w:rFonts w:ascii="Arial" w:eastAsia="Arial" w:hAnsi="Arial" w:cs="Arial"/>
+          <w:szCs w:val="22"/>
+        </w:rPr>
+        <w:t xml:space="preserve">En este documento se detalla como deberá ser cada uno de estos puntos, objetivos, necesidades, prioridades, beneficios del sistema, alcance, involucrados, </w:t>
+      </w:r>
+    </w:p>
+    <w:p>
+      <w:pPr>
         <w:pStyle w:val="Ttulo1"/>
       </w:pPr>
       <w:r>
@@ -2147,6 +2301,26 @@
       <w:bookmarkEnd w:id="3"/>
       <w:r>
         <w:t>2.2 Necesidades</w:t>
+      </w:r>
+      <w:r>
+        <w:t>.</w:t>
+      </w:r>
+    </w:p>
+    <w:p>
+      <w:r>
+        <w:t xml:space="preserve">En la siguiente tabla se </w:t>
+      </w:r>
+      <w:r>
+        <w:t>describen</w:t>
+      </w:r>
+      <w:r>
+        <w:t xml:space="preserve"> las necesidades que tiene la empresa y que debe</w:t>
+      </w:r>
+      <w:r>
+        <w:t>rá</w:t>
+      </w:r>
+      <w:r>
+        <w:t xml:space="preserve"> cubrir el sistema.</w:t>
       </w:r>
     </w:p>
     <w:tbl>
@@ -2220,7 +2394,13 @@
               <w:rPr>
                 <w:sz w:val="24"/>
               </w:rPr>
-              <w:t>Nec-01</w:t>
+              <w:t>Pedir</w:t>
+            </w:r>
+            <w:r>
+              <w:rPr>
+                <w:sz w:val="24"/>
+              </w:rPr>
+              <w:t>-01</w:t>
             </w:r>
           </w:p>
         </w:tc>
@@ -2293,6 +2473,12 @@
                 <w:sz w:val="24"/>
               </w:rPr>
               <w:t>n de forma remota</w:t>
+            </w:r>
+            <w:r>
+              <w:rPr>
+                <w:sz w:val="24"/>
+              </w:rPr>
+              <w:t xml:space="preserve"> usando el sistema</w:t>
             </w:r>
             <w:r>
               <w:rPr>
@@ -2318,7 +2504,8 @@
               <w:rPr>
                 <w:sz w:val="24"/>
               </w:rPr>
-              <w:t>Nec-02</w:t>
+              <w:lastRenderedPageBreak/>
+              <w:t>ID</w:t>
             </w:r>
           </w:p>
         </w:tc>
@@ -2336,7 +2523,7 @@
               <w:rPr>
                 <w:sz w:val="24"/>
               </w:rPr>
-              <w:t>La cantidad de personas que despachan bebidas y botanas debe reducirse a la mitad.</w:t>
+              <w:t>Descripción</w:t>
             </w:r>
           </w:p>
         </w:tc>
@@ -2356,7 +2543,25 @@
               <w:rPr>
                 <w:sz w:val="24"/>
               </w:rPr>
-              <w:t>Nec-03</w:t>
+              <w:t>Pedir</w:t>
+            </w:r>
+            <w:r>
+              <w:rPr>
+                <w:sz w:val="24"/>
+              </w:rPr>
+              <w:t>-</w:t>
+            </w:r>
+            <w:r>
+              <w:rPr>
+                <w:sz w:val="24"/>
+              </w:rPr>
+              <w:t>0</w:t>
+            </w:r>
+            <w:r>
+              <w:rPr>
+                <w:sz w:val="24"/>
+              </w:rPr>
+              <w:t>2</w:t>
             </w:r>
           </w:p>
         </w:tc>
@@ -2374,14 +2579,7 @@
               <w:rPr>
                 <w:sz w:val="24"/>
               </w:rPr>
-              <w:t xml:space="preserve">Debe poder hacer pago usando tarjeta de crédito o débito, evitando </w:t>
-            </w:r>
-            <w:r>
-              <w:rPr>
-                <w:sz w:val="24"/>
-              </w:rPr>
-              <w:lastRenderedPageBreak/>
-              <w:t>usar el uso de monedas y billetes o en la sucursal.</w:t>
+              <w:t>Debe poder hacer pago usando tarjeta de crédito o débito, evitando usar el uso de monedas y billetes o en la sucursal.</w:t>
             </w:r>
           </w:p>
         </w:tc>
@@ -2401,8 +2599,19 @@
               <w:rPr>
                 <w:sz w:val="24"/>
               </w:rPr>
-              <w:lastRenderedPageBreak/>
-              <w:t>Nec-04</w:t>
+              <w:t>Pedir</w:t>
+            </w:r>
+            <w:r>
+              <w:rPr>
+                <w:sz w:val="24"/>
+              </w:rPr>
+              <w:t>-</w:t>
+            </w:r>
+            <w:r>
+              <w:rPr>
+                <w:sz w:val="24"/>
+              </w:rPr>
+              <w:t>03</w:t>
             </w:r>
           </w:p>
         </w:tc>
@@ -2420,7 +2629,13 @@
               <w:rPr>
                 <w:sz w:val="24"/>
               </w:rPr>
-              <w:t>Debe dar uno o más códigos al hacer una compra, evitando el uso del papel.</w:t>
+              <w:t xml:space="preserve">Debe </w:t>
+            </w:r>
+            <w:r>
+              <w:rPr>
+                <w:sz w:val="24"/>
+              </w:rPr>
+              <w:t>quedar el registro de la compra, la cual deberá mostrar al recoger lo que ha pedido.</w:t>
             </w:r>
           </w:p>
         </w:tc>
@@ -2440,7 +2655,19 @@
               <w:rPr>
                 <w:sz w:val="24"/>
               </w:rPr>
-              <w:t>Nec-05</w:t>
+              <w:t>Pedir</w:t>
+            </w:r>
+            <w:r>
+              <w:rPr>
+                <w:sz w:val="24"/>
+              </w:rPr>
+              <w:t>-0</w:t>
+            </w:r>
+            <w:r>
+              <w:rPr>
+                <w:sz w:val="24"/>
+              </w:rPr>
+              <w:t>4</w:t>
             </w:r>
           </w:p>
         </w:tc>
@@ -2458,7 +2685,31 @@
               <w:rPr>
                 <w:sz w:val="24"/>
               </w:rPr>
-              <w:t>Los usuarios deben poder hacer la compra de forma remota, no es necesario estar presente en el cine.</w:t>
+              <w:t xml:space="preserve">El </w:t>
+            </w:r>
+            <w:r>
+              <w:rPr>
+                <w:sz w:val="24"/>
+              </w:rPr>
+              <w:t>actor</w:t>
+            </w:r>
+            <w:r>
+              <w:rPr>
+                <w:sz w:val="24"/>
+              </w:rPr>
+              <w:t xml:space="preserve"> debe ver todas las bebidas y botanas disponibles</w:t>
+            </w:r>
+            <w:r>
+              <w:rPr>
+                <w:sz w:val="24"/>
+              </w:rPr>
+              <w:t xml:space="preserve"> en el sistema, así como las promociones del día</w:t>
+            </w:r>
+            <w:r>
+              <w:rPr>
+                <w:sz w:val="24"/>
+              </w:rPr>
+              <w:t>.</w:t>
             </w:r>
           </w:p>
         </w:tc>
@@ -2478,7 +2729,19 @@
               <w:rPr>
                 <w:sz w:val="24"/>
               </w:rPr>
-              <w:t>Nec-06</w:t>
+              <w:t>Retro</w:t>
+            </w:r>
+            <w:r>
+              <w:rPr>
+                <w:sz w:val="24"/>
+              </w:rPr>
+              <w:t>-0</w:t>
+            </w:r>
+            <w:r>
+              <w:rPr>
+                <w:sz w:val="24"/>
+              </w:rPr>
+              <w:t>1</w:t>
             </w:r>
           </w:p>
         </w:tc>
@@ -2496,7 +2759,7 @@
               <w:rPr>
                 <w:sz w:val="24"/>
               </w:rPr>
-              <w:t>Debe haber una opción de poder escribir una opinión acerca de productos.</w:t>
+              <w:t>Debe poder dar una calificación a cada producto, con un máximo de 10 y un mínimo de 0.</w:t>
             </w:r>
           </w:p>
         </w:tc>
@@ -2516,7 +2779,19 @@
               <w:rPr>
                 <w:sz w:val="24"/>
               </w:rPr>
-              <w:t>Nec-07</w:t>
+              <w:t>Retro</w:t>
+            </w:r>
+            <w:r>
+              <w:rPr>
+                <w:sz w:val="24"/>
+              </w:rPr>
+              <w:t>-0</w:t>
+            </w:r>
+            <w:r>
+              <w:rPr>
+                <w:sz w:val="24"/>
+              </w:rPr>
+              <w:t>2</w:t>
             </w:r>
           </w:p>
         </w:tc>
@@ -2534,7 +2809,7 @@
               <w:rPr>
                 <w:sz w:val="24"/>
               </w:rPr>
-              <w:t>Debe poder dar una calificación a cada producto, con un máximo de 10 y un mínimo de 0.</w:t>
+              <w:t>Debe haber una opción de poder escribir una opinión acerca de productos.</w:t>
             </w:r>
           </w:p>
         </w:tc>
@@ -2554,7 +2829,7 @@
               <w:rPr>
                 <w:sz w:val="24"/>
               </w:rPr>
-              <w:t>Nec-08</w:t>
+              <w:t>Admin-01</w:t>
             </w:r>
           </w:p>
         </w:tc>
@@ -2572,19 +2847,7 @@
               <w:rPr>
                 <w:sz w:val="24"/>
               </w:rPr>
-              <w:t>El usuario debe v</w:t>
-            </w:r>
-            <w:r>
-              <w:rPr>
-                <w:sz w:val="24"/>
-              </w:rPr>
-              <w:t xml:space="preserve">er todas las bebidas y botanas </w:t>
-            </w:r>
-            <w:r>
-              <w:rPr>
-                <w:sz w:val="24"/>
-              </w:rPr>
-              <w:t>disponibles.</w:t>
+              <w:t>El sistema tendrá una cuenta especial personalizada, para los administradores.</w:t>
             </w:r>
           </w:p>
         </w:tc>
@@ -2604,7 +2867,7 @@
               <w:rPr>
                 <w:sz w:val="24"/>
               </w:rPr>
-              <w:t>Nec-09</w:t>
+              <w:t>Admin-02</w:t>
             </w:r>
           </w:p>
         </w:tc>
@@ -2622,7 +2885,19 @@
               <w:rPr>
                 <w:sz w:val="24"/>
               </w:rPr>
-              <w:t>El código de compra debe contener información del usuario, de lo que ha comprado y de su pago (si es que ya se realizó), el cual debe caducar cuando la entrega y la venta se hayan concluido.</w:t>
+              <w:t>La cuenta de administrador tendrá la opción de revisar los pedidos en curso</w:t>
+            </w:r>
+            <w:r>
+              <w:rPr>
+                <w:sz w:val="24"/>
+              </w:rPr>
+              <w:t>, los pedidos realizados y</w:t>
+            </w:r>
+            <w:r>
+              <w:rPr>
+                <w:sz w:val="24"/>
+              </w:rPr>
+              <w:t xml:space="preserve"> los que no fueron recogidos.</w:t>
             </w:r>
           </w:p>
         </w:tc>
@@ -2642,7 +2917,7 @@
               <w:rPr>
                 <w:sz w:val="24"/>
               </w:rPr>
-              <w:t>Nec-10</w:t>
+              <w:t>Admin-03</w:t>
             </w:r>
           </w:p>
         </w:tc>
@@ -2660,23 +2935,111 @@
               <w:rPr>
                 <w:sz w:val="24"/>
               </w:rPr>
-              <w:t>El usuario debe poder reclamar todo lo que ha pedido únicamente mostrando el código que se le ha proporcionado al realizar su compra.</w:t>
+              <w:t xml:space="preserve">En la cuenta de administrador podrán revisar el inventario con sus respectivas calificaciones y comentarios de cada </w:t>
+            </w:r>
+            <w:r>
+              <w:rPr>
+                <w:sz w:val="24"/>
+              </w:rPr>
+              <w:t>producto, donde se podrá cambiar la cantidad de productos en el inventario.</w:t>
+            </w:r>
+          </w:p>
+        </w:tc>
+      </w:tr>
+      <w:tr>
+        <w:tc>
+          <w:tcPr>
+            <w:tcW w:w="4247" w:type="dxa"/>
+          </w:tcPr>
+          <w:p>
+            <w:pPr>
+              <w:rPr>
+                <w:sz w:val="24"/>
+              </w:rPr>
+            </w:pPr>
+            <w:r>
+              <w:rPr>
+                <w:sz w:val="24"/>
+              </w:rPr>
+              <w:t>Admin-04</w:t>
+            </w:r>
+          </w:p>
+        </w:tc>
+        <w:tc>
+          <w:tcPr>
+            <w:tcW w:w="4247" w:type="dxa"/>
+          </w:tcPr>
+          <w:p>
+            <w:pPr>
+              <w:rPr>
+                <w:sz w:val="24"/>
+              </w:rPr>
+            </w:pPr>
+            <w:r>
+              <w:rPr>
+                <w:sz w:val="24"/>
+              </w:rPr>
+              <w:t>En la cuenta de administrador se podrán agregar productos y el sistema dará de baja a los productos que se hayan terminado.</w:t>
             </w:r>
           </w:p>
         </w:tc>
       </w:tr>
     </w:tbl>
-    <w:p/>
     <w:p>
       <w:pPr>
         <w:pStyle w:val="Ttulo2"/>
       </w:pPr>
       <w:bookmarkStart w:id="4" w:name="_heading=h.2et92p0" w:colFirst="0" w:colLast="0"/>
       <w:bookmarkEnd w:id="4"/>
+    </w:p>
+    <w:p>
+      <w:pPr>
+        <w:pStyle w:val="Ttulo2"/>
+      </w:pPr>
       <w:r>
         <w:t>2.3 Procesos clave del negocio</w:t>
       </w:r>
     </w:p>
+    <w:p>
+      <w:pPr>
+        <w:rPr>
+          <w:sz w:val="24"/>
+        </w:rPr>
+      </w:pPr>
+      <w:r>
+        <w:rPr>
+          <w:sz w:val="24"/>
+        </w:rPr>
+        <w:t xml:space="preserve">En la siguiente tabla se documentan los principales procesos que </w:t>
+      </w:r>
+      <w:proofErr w:type="gramStart"/>
+      <w:r>
+        <w:rPr>
+          <w:sz w:val="24"/>
+        </w:rPr>
+        <w:t>realiza</w:t>
+      </w:r>
+      <w:proofErr w:type="gramEnd"/>
+      <w:r>
+        <w:rPr>
+          <w:sz w:val="24"/>
+        </w:rPr>
+        <w:t xml:space="preserve"> un cine</w:t>
+      </w:r>
+      <w:r>
+        <w:rPr>
+          <w:sz w:val="24"/>
+        </w:rPr>
+        <w:t xml:space="preserve"> y la forma en la que se planea que se realizarán con el sistema</w:t>
+      </w:r>
+      <w:r>
+        <w:rPr>
+          <w:sz w:val="24"/>
+        </w:rPr>
+        <w:t xml:space="preserve">. </w:t>
+      </w:r>
+    </w:p>
+    <w:p/>
     <w:tbl>
       <w:tblPr>
         <w:tblW w:w="8494" w:type="dxa"/>
@@ -2711,6 +3074,7 @@
               <w:rPr>
                 <w:sz w:val="24"/>
               </w:rPr>
+              <w:lastRenderedPageBreak/>
               <w:t>ID del proceso</w:t>
             </w:r>
           </w:p>
@@ -2785,7 +3149,13 @@
               <w:rPr>
                 <w:sz w:val="24"/>
               </w:rPr>
-              <w:t>Buscar una promoción.</w:t>
+              <w:t>Buscar un Producto</w:t>
+            </w:r>
+            <w:r>
+              <w:rPr>
+                <w:sz w:val="24"/>
+              </w:rPr>
+              <w:t>.</w:t>
             </w:r>
           </w:p>
         </w:tc>
@@ -2815,6 +3185,12 @@
               <w:rPr>
                 <w:sz w:val="24"/>
               </w:rPr>
+              <w:t>, botanas y bebidas</w:t>
+            </w:r>
+            <w:r>
+              <w:rPr>
+                <w:sz w:val="24"/>
+              </w:rPr>
               <w:t>.</w:t>
             </w:r>
           </w:p>
@@ -2833,9 +3209,10 @@
           </w:p>
           <w:p>
             <w:pPr>
+              <w:pStyle w:val="Prrafodelista"/>
               <w:numPr>
                 <w:ilvl w:val="0"/>
-                <w:numId w:val="6"/>
+                <w:numId w:val="7"/>
               </w:numPr>
               <w:pBdr>
                 <w:top w:val="nil"/>
@@ -2850,21 +3227,24 @@
             </w:pPr>
             <w:r>
               <w:rPr>
-                <w:color w:val="000000"/>
                 <w:sz w:val="24"/>
               </w:rPr>
               <w:t xml:space="preserve">El </w:t>
             </w:r>
             <w:r>
               <w:rPr>
-                <w:color w:val="000000"/>
-                <w:sz w:val="24"/>
-              </w:rPr>
-              <w:t>actor podrá entrar a la parte de promociones</w:t>
-            </w:r>
-            <w:r>
-              <w:rPr>
-                <w:color w:val="000000"/>
+                <w:sz w:val="24"/>
+              </w:rPr>
+              <w:t xml:space="preserve">actor podrá </w:t>
+            </w:r>
+            <w:r>
+              <w:rPr>
+                <w:sz w:val="24"/>
+              </w:rPr>
+              <w:t>registrarse o crear una cuenta</w:t>
+            </w:r>
+            <w:r>
+              <w:rPr>
                 <w:sz w:val="24"/>
               </w:rPr>
               <w:t>.</w:t>
@@ -2872,9 +3252,10 @@
           </w:p>
           <w:p>
             <w:pPr>
+              <w:pStyle w:val="Prrafodelista"/>
               <w:numPr>
                 <w:ilvl w:val="0"/>
-                <w:numId w:val="6"/>
+                <w:numId w:val="7"/>
               </w:numPr>
               <w:pBdr>
                 <w:top w:val="nil"/>
@@ -2889,21 +3270,48 @@
             </w:pPr>
             <w:r>
               <w:rPr>
-                <w:color w:val="000000"/>
-                <w:sz w:val="24"/>
-              </w:rPr>
-              <w:t xml:space="preserve">El usuario </w:t>
-            </w:r>
-            <w:r>
-              <w:rPr>
-                <w:color w:val="000000"/>
-                <w:sz w:val="24"/>
-              </w:rPr>
-              <w:t>puede elegir una de las opciones disponibles</w:t>
-            </w:r>
-            <w:r>
-              <w:rPr>
-                <w:color w:val="000000"/>
+                <w:sz w:val="24"/>
+              </w:rPr>
+              <w:t xml:space="preserve">El </w:t>
+            </w:r>
+            <w:r>
+              <w:rPr>
+                <w:sz w:val="24"/>
+              </w:rPr>
+              <w:t>actor</w:t>
+            </w:r>
+            <w:r>
+              <w:rPr>
+                <w:sz w:val="24"/>
+              </w:rPr>
+              <w:t xml:space="preserve"> </w:t>
+            </w:r>
+            <w:r>
+              <w:rPr>
+                <w:sz w:val="24"/>
+              </w:rPr>
+              <w:t>p</w:t>
+            </w:r>
+            <w:r>
+              <w:rPr>
+                <w:sz w:val="24"/>
+              </w:rPr>
+              <w:t>odrá</w:t>
+            </w:r>
+            <w:r>
+              <w:rPr>
+                <w:sz w:val="24"/>
+              </w:rPr>
+              <w:t xml:space="preserve"> elegir una de las </w:t>
+            </w:r>
+            <w:r>
+              <w:rPr>
+                <w:sz w:val="24"/>
+              </w:rPr>
+              <w:t>3 opciones disponibles: Bebidas, Botanas o Promociones</w:t>
+            </w:r>
+            <w:r>
+              <w:rPr>
                 <w:sz w:val="24"/>
               </w:rPr>
               <w:t>.</w:t>
@@ -2911,9 +3319,10 @@
           </w:p>
           <w:p>
             <w:pPr>
+              <w:pStyle w:val="Prrafodelista"/>
               <w:numPr>
                 <w:ilvl w:val="0"/>
-                <w:numId w:val="6"/>
+                <w:numId w:val="7"/>
               </w:numPr>
               <w:pBdr>
                 <w:top w:val="nil"/>
@@ -2928,18 +3337,15 @@
             </w:pPr>
             <w:r>
               <w:rPr>
-                <w:color w:val="000000"/>
-                <w:sz w:val="24"/>
-              </w:rPr>
-              <w:t xml:space="preserve">En caso de no querer alguna de estas opciones, podrá esperar a que las </w:t>
-            </w:r>
-            <w:r>
-              <w:rPr>
-                <w:color w:val="000000"/>
-                <w:sz w:val="24"/>
-              </w:rPr>
-              <w:lastRenderedPageBreak/>
-              <w:t>promociones se actualicen.</w:t>
+                <w:sz w:val="24"/>
+              </w:rPr>
+              <w:t>El actor podrá buscar lo que quiere escribiendo el producto en la barra de búsqueda</w:t>
+            </w:r>
+            <w:r>
+              <w:rPr>
+                <w:sz w:val="24"/>
+              </w:rPr>
+              <w:t>.</w:t>
             </w:r>
           </w:p>
         </w:tc>
@@ -2959,7 +3365,6 @@
               <w:rPr>
                 <w:sz w:val="24"/>
               </w:rPr>
-              <w:lastRenderedPageBreak/>
               <w:t>inv_2</w:t>
             </w:r>
           </w:p>
@@ -2978,7 +3383,31 @@
               <w:rPr>
                 <w:sz w:val="24"/>
               </w:rPr>
-              <w:t>Dar de baja producto</w:t>
+              <w:t>C</w:t>
+            </w:r>
+            <w:r>
+              <w:rPr>
+                <w:sz w:val="24"/>
+              </w:rPr>
+              <w:t>ambiar</w:t>
+            </w:r>
+            <w:r>
+              <w:rPr>
+                <w:sz w:val="24"/>
+              </w:rPr>
+              <w:t xml:space="preserve"> cantidades de los</w:t>
+            </w:r>
+            <w:r>
+              <w:rPr>
+                <w:sz w:val="24"/>
+              </w:rPr>
+              <w:t xml:space="preserve"> producto</w:t>
+            </w:r>
+            <w:r>
+              <w:rPr>
+                <w:sz w:val="24"/>
+              </w:rPr>
+              <w:t>s</w:t>
             </w:r>
           </w:p>
         </w:tc>
@@ -2996,20 +3425,25 @@
               <w:rPr>
                 <w:sz w:val="24"/>
               </w:rPr>
-              <w:t>Este proceso quitara elementos del inventario hasta que la compra se realice:</w:t>
-            </w:r>
-          </w:p>
-          <w:p>
-            <w:pPr>
-              <w:rPr>
-                <w:sz w:val="24"/>
-              </w:rPr>
-            </w:pPr>
-            <w:r>
-              <w:rPr>
-                <w:sz w:val="24"/>
-              </w:rPr>
-              <w:t>La compra se completa y se realiza lo siguiente:</w:t>
+              <w:t xml:space="preserve">Este proceso </w:t>
+            </w:r>
+            <w:r>
+              <w:rPr>
+                <w:sz w:val="24"/>
+              </w:rPr>
+              <w:t>cambiara la cantidad</w:t>
+            </w:r>
+            <w:r>
+              <w:rPr>
+                <w:sz w:val="24"/>
+              </w:rPr>
+              <w:t xml:space="preserve"> del inventario</w:t>
+            </w:r>
+            <w:r>
+              <w:rPr>
+                <w:sz w:val="24"/>
+              </w:rPr>
+              <w:t xml:space="preserve"> dependiendo los dos posibles casos:</w:t>
             </w:r>
           </w:p>
           <w:p>
@@ -3017,7 +3451,7 @@
               <w:pStyle w:val="Prrafodelista"/>
               <w:numPr>
                 <w:ilvl w:val="0"/>
-                <w:numId w:val="7"/>
+                <w:numId w:val="16"/>
               </w:numPr>
               <w:rPr>
                 <w:sz w:val="24"/>
@@ -3027,7 +3461,13 @@
               <w:rPr>
                 <w:sz w:val="24"/>
               </w:rPr>
-              <w:t>El actor recibe su pedido</w:t>
+              <w:t xml:space="preserve">El actor </w:t>
+            </w:r>
+            <w:r>
+              <w:rPr>
+                <w:sz w:val="24"/>
+              </w:rPr>
+              <w:t>finaliza su pedido, se agrega ese producto al historial de ventas y se resta del inventario</w:t>
             </w:r>
             <w:r>
               <w:rPr>
@@ -3041,7 +3481,7 @@
               <w:pStyle w:val="Prrafodelista"/>
               <w:numPr>
                 <w:ilvl w:val="0"/>
-                <w:numId w:val="7"/>
+                <w:numId w:val="16"/>
               </w:numPr>
               <w:rPr>
                 <w:sz w:val="24"/>
@@ -3051,57 +3491,8 @@
               <w:rPr>
                 <w:sz w:val="24"/>
               </w:rPr>
-              <w:t xml:space="preserve">El usuario </w:t>
-            </w:r>
-            <w:r>
-              <w:rPr>
-                <w:sz w:val="24"/>
-              </w:rPr>
-              <w:t>da por finalizada la compra</w:t>
-            </w:r>
-            <w:r>
-              <w:rPr>
-                <w:sz w:val="24"/>
-              </w:rPr>
-              <w:t>.</w:t>
-            </w:r>
-          </w:p>
-          <w:p>
-            <w:pPr>
-              <w:pStyle w:val="Prrafodelista"/>
-              <w:numPr>
-                <w:ilvl w:val="0"/>
-                <w:numId w:val="7"/>
-              </w:numPr>
-              <w:rPr>
-                <w:sz w:val="24"/>
-              </w:rPr>
-            </w:pPr>
-            <w:r>
-              <w:rPr>
-                <w:sz w:val="24"/>
-              </w:rPr>
-              <w:t>Al realizar la compra el producto se</w:t>
-            </w:r>
-            <w:r>
-              <w:rPr>
-                <w:sz w:val="24"/>
-              </w:rPr>
-              <w:t xml:space="preserve"> agregará al historial del actor y se</w:t>
-            </w:r>
-            <w:r>
-              <w:rPr>
-                <w:sz w:val="24"/>
-              </w:rPr>
-              <w:t xml:space="preserve"> restará del inventario.</w:t>
-            </w:r>
-          </w:p>
-          <w:p>
-            <w:pPr>
-              <w:rPr>
-                <w:sz w:val="24"/>
-              </w:rPr>
-            </w:pPr>
+              <w:t>El administrador aumenta la cantidad en un producto luego de un abastecimiento</w:t>
+            </w:r>
           </w:p>
         </w:tc>
       </w:tr>
@@ -3273,6 +3664,91 @@
           </w:p>
         </w:tc>
       </w:tr>
+    </w:tbl>
+    <w:p>
+      <w:pPr>
+        <w:pStyle w:val="Ttulo2"/>
+      </w:pPr>
+      <w:bookmarkStart w:id="5" w:name="_heading=h.tyjcwt" w:colFirst="0" w:colLast="0"/>
+      <w:bookmarkEnd w:id="5"/>
+    </w:p>
+    <w:p/>
+    <w:tbl>
+      <w:tblPr>
+        <w:tblW w:w="8494" w:type="dxa"/>
+        <w:tblBorders>
+          <w:top w:val="single" w:sz="4" w:space="0" w:color="C5E0B3"/>
+          <w:left w:val="single" w:sz="4" w:space="0" w:color="C5E0B3"/>
+          <w:bottom w:val="single" w:sz="4" w:space="0" w:color="C5E0B3"/>
+          <w:right w:val="single" w:sz="4" w:space="0" w:color="C5E0B3"/>
+          <w:insideH w:val="single" w:sz="4" w:space="0" w:color="C5E0B3"/>
+          <w:insideV w:val="single" w:sz="4" w:space="0" w:color="C5E0B3"/>
+        </w:tblBorders>
+        <w:tblLayout w:type="fixed"/>
+        <w:tblLook w:val="04A0" w:firstRow="1" w:lastRow="0" w:firstColumn="1" w:lastColumn="0" w:noHBand="0" w:noVBand="1"/>
+      </w:tblPr>
+      <w:tblGrid>
+        <w:gridCol w:w="1809"/>
+        <w:gridCol w:w="2722"/>
+        <w:gridCol w:w="3963"/>
+      </w:tblGrid>
+      <w:tr>
+        <w:tc>
+          <w:tcPr>
+            <w:tcW w:w="1809" w:type="dxa"/>
+          </w:tcPr>
+          <w:p>
+            <w:pPr>
+              <w:rPr>
+                <w:sz w:val="24"/>
+              </w:rPr>
+            </w:pPr>
+            <w:r>
+              <w:rPr>
+                <w:sz w:val="24"/>
+              </w:rPr>
+              <w:lastRenderedPageBreak/>
+              <w:t>ID del proceso</w:t>
+            </w:r>
+          </w:p>
+        </w:tc>
+        <w:tc>
+          <w:tcPr>
+            <w:tcW w:w="2722" w:type="dxa"/>
+          </w:tcPr>
+          <w:p>
+            <w:pPr>
+              <w:rPr>
+                <w:sz w:val="24"/>
+              </w:rPr>
+            </w:pPr>
+            <w:r>
+              <w:rPr>
+                <w:sz w:val="24"/>
+              </w:rPr>
+              <w:t>Nombre del proceso</w:t>
+            </w:r>
+          </w:p>
+        </w:tc>
+        <w:tc>
+          <w:tcPr>
+            <w:tcW w:w="3963" w:type="dxa"/>
+          </w:tcPr>
+          <w:p>
+            <w:pPr>
+              <w:rPr>
+                <w:sz w:val="24"/>
+              </w:rPr>
+            </w:pPr>
+            <w:r>
+              <w:rPr>
+                <w:sz w:val="24"/>
+              </w:rPr>
+              <w:t>Descripción y pasos</w:t>
+            </w:r>
+          </w:p>
+        </w:tc>
+      </w:tr>
       <w:tr>
         <w:tc>
           <w:tcPr>
@@ -3470,7 +3946,6 @@
               <w:rPr>
                 <w:sz w:val="24"/>
               </w:rPr>
-              <w:lastRenderedPageBreak/>
               <w:t xml:space="preserve">Al terminar de cumplir la orden cambiará el status </w:t>
             </w:r>
             <w:proofErr w:type="spellStart"/>
@@ -3505,7 +3980,6 @@
               <w:rPr>
                 <w:sz w:val="24"/>
               </w:rPr>
-              <w:lastRenderedPageBreak/>
               <w:t>Inv_4</w:t>
             </w:r>
           </w:p>
@@ -3592,12 +4066,11 @@
         </w:tc>
       </w:tr>
     </w:tbl>
+    <w:p/>
     <w:p>
       <w:pPr>
         <w:pStyle w:val="Ttulo2"/>
       </w:pPr>
-      <w:bookmarkStart w:id="5" w:name="_heading=h.tyjcwt" w:colFirst="0" w:colLast="0"/>
-      <w:bookmarkEnd w:id="5"/>
       <w:r>
         <w:t>2.4 Oportunidades del negocio</w:t>
       </w:r>
@@ -3627,7 +4100,14 @@
         <w:rPr>
           <w:sz w:val="24"/>
         </w:rPr>
-        <w:t>Como se ha mencionado anteriormente, este modelo de negocio pretende ser explorado y posiblemente aplicado aún en un dado caso post-pandemia, al hacer que las transacciones en el cine sean lo más ágiles y espaciosas que se pueda, evitando así largas colas y tiempos de espera prolongados. Para ello se implementa un sistema que permite solicitar productos de manera presencial o remota.</w:t>
+        <w:t xml:space="preserve">Como se ha mencionado anteriormente, este modelo de negocio pretende ser explorado y posiblemente aplicado aún en un dado caso post-pandemia, al hacer que las transacciones en el cine sean lo más ágiles y espaciosas que se pueda, evitando así largas colas y tiempos de espera prolongados. Para ello se </w:t>
+      </w:r>
+      <w:r>
+        <w:rPr>
+          <w:sz w:val="24"/>
+        </w:rPr>
+        <w:lastRenderedPageBreak/>
+        <w:t>implementa un sistema que permite solicitar productos de manera presencial o remota.</w:t>
       </w:r>
     </w:p>
     <w:p>
@@ -3647,11 +4127,31 @@
     <w:p>
       <w:pPr>
         <w:pStyle w:val="Ttulo2"/>
+        <w:numPr>
+          <w:ilvl w:val="1"/>
+          <w:numId w:val="8"/>
+        </w:numPr>
       </w:pPr>
       <w:bookmarkStart w:id="6" w:name="_heading=h.3dy6vkm" w:colFirst="0" w:colLast="0"/>
       <w:bookmarkEnd w:id="6"/>
       <w:r>
-        <w:t>2.5 Objetivos del negocio</w:t>
+        <w:t>Objetivos del negocio</w:t>
+      </w:r>
+      <w:r>
+        <w:t>.</w:t>
+      </w:r>
+    </w:p>
+    <w:p>
+      <w:pPr>
+        <w:rPr>
+          <w:sz w:val="24"/>
+        </w:rPr>
+      </w:pPr>
+      <w:r>
+        <w:rPr>
+          <w:sz w:val="24"/>
+        </w:rPr>
+        <w:t>En la siguiente tabla están descritos los objetivos que se piensa alcanzar con el sistema, estos objetivos están divididos en financieros, enfocados en el dinero, y los no financieros, los cuales dan ventajas en otros ámbitos.</w:t>
       </w:r>
     </w:p>
     <w:tbl>
@@ -3881,14 +4381,7 @@
               <w:rPr>
                 <w:sz w:val="24"/>
               </w:rPr>
-              <w:t xml:space="preserve">Superar los niveles de satisfacción del cliente más </w:t>
-            </w:r>
-            <w:r>
-              <w:rPr>
-                <w:sz w:val="24"/>
-              </w:rPr>
-              <w:lastRenderedPageBreak/>
-              <w:t>elevados.</w:t>
+              <w:t>Superar los niveles de satisfacción del cliente más elevados.</w:t>
             </w:r>
           </w:p>
           <w:p>
@@ -3919,7 +4412,6 @@
       <w:bookmarkStart w:id="7" w:name="_heading=h.1t3h5sf" w:colFirst="0" w:colLast="0"/>
       <w:bookmarkEnd w:id="7"/>
       <w:r>
-        <w:lastRenderedPageBreak/>
         <w:t>3 Visión de la solución</w:t>
       </w:r>
     </w:p>
@@ -3962,6 +4454,10 @@
     <w:p>
       <w:pPr>
         <w:pStyle w:val="Ttulo2"/>
+        <w:numPr>
+          <w:ilvl w:val="1"/>
+          <w:numId w:val="11"/>
+        </w:numPr>
         <w:tabs>
           <w:tab w:val="left" w:pos="3975"/>
         </w:tabs>
@@ -3969,10 +4465,36 @@
       <w:bookmarkStart w:id="9" w:name="_heading=h.2s8eyo1" w:colFirst="0" w:colLast="0"/>
       <w:bookmarkEnd w:id="9"/>
       <w:r>
-        <w:t>3.2 Funcionalidades del sistema</w:t>
+        <w:t>Funcionalidades del sistema</w:t>
+      </w:r>
+    </w:p>
+    <w:p>
+      <w:pPr>
+        <w:pStyle w:val="Ttulo2"/>
+        <w:tabs>
+          <w:tab w:val="left" w:pos="3975"/>
+        </w:tabs>
+        <w:rPr>
+          <w:rFonts w:ascii="Arial" w:hAnsi="Arial" w:cs="Arial"/>
+          <w:color w:val="auto"/>
+          <w:sz w:val="24"/>
+        </w:rPr>
+      </w:pPr>
+      <w:r>
+        <w:rPr>
+          <w:rFonts w:ascii="Arial" w:hAnsi="Arial" w:cs="Arial"/>
+          <w:color w:val="auto"/>
+          <w:sz w:val="24"/>
+        </w:rPr>
+        <w:t xml:space="preserve">En la siguiente tabla </w:t>
       </w:r>
       <w:r>
-        <w:tab/>
+        <w:rPr>
+          <w:rFonts w:ascii="Arial" w:hAnsi="Arial" w:cs="Arial"/>
+          <w:color w:val="auto"/>
+          <w:sz w:val="24"/>
+        </w:rPr>
+        <w:t>se le asigna un nivel de prioridad a los procesos clave de negocio y un ID de funcionalidad.</w:t>
       </w:r>
     </w:p>
     <w:tbl>
@@ -4113,13 +4635,19 @@
               <w:rPr>
                 <w:sz w:val="24"/>
               </w:rPr>
-              <w:t xml:space="preserve">Buscar </w:t>
-            </w:r>
-            <w:r>
-              <w:rPr>
-                <w:sz w:val="24"/>
-              </w:rPr>
-              <w:t>promoción.</w:t>
+              <w:t>Buscar</w:t>
+            </w:r>
+            <w:r>
+              <w:rPr>
+                <w:sz w:val="24"/>
+              </w:rPr>
+              <w:t xml:space="preserve"> un producto</w:t>
+            </w:r>
+            <w:r>
+              <w:rPr>
+                <w:sz w:val="24"/>
+              </w:rPr>
+              <w:t>.</w:t>
             </w:r>
           </w:p>
         </w:tc>
@@ -4197,10 +4725,8 @@
               <w:rPr>
                 <w:sz w:val="24"/>
               </w:rPr>
-              <w:t>Dar de baja producto</w:t>
-            </w:r>
-            <w:bookmarkStart w:id="10" w:name="_GoBack"/>
-            <w:bookmarkEnd w:id="10"/>
+              <w:t>Cambiar cantidades de los productos</w:t>
+            </w:r>
           </w:p>
         </w:tc>
         <w:tc>
@@ -4218,7 +4744,7 @@
               <w:rPr>
                 <w:sz w:val="24"/>
               </w:rPr>
-              <w:t>Baja</w:t>
+              <w:t>Media</w:t>
             </w:r>
           </w:p>
         </w:tc>
@@ -4396,240 +4922,6 @@
                 <w:sz w:val="24"/>
               </w:rPr>
               <w:t>Log_1</w:t>
-            </w:r>
-          </w:p>
-        </w:tc>
-      </w:tr>
-      <w:tr>
-        <w:tc>
-          <w:tcPr>
-            <w:cnfStyle w:val="001000000000" w:firstRow="0" w:lastRow="0" w:firstColumn="1" w:lastColumn="0" w:oddVBand="0" w:evenVBand="0" w:oddHBand="0" w:evenHBand="0" w:firstRowFirstColumn="0" w:firstRowLastColumn="0" w:lastRowFirstColumn="0" w:lastRowLastColumn="0"/>
-            <w:tcW w:w="846" w:type="dxa"/>
-          </w:tcPr>
-          <w:p>
-            <w:pPr>
-              <w:rPr>
-                <w:sz w:val="24"/>
-              </w:rPr>
-            </w:pPr>
-            <w:r>
-              <w:rPr>
-                <w:sz w:val="24"/>
-              </w:rPr>
-              <w:t>f5</w:t>
-            </w:r>
-          </w:p>
-        </w:tc>
-        <w:tc>
-          <w:tcPr>
-            <w:tcW w:w="2268" w:type="dxa"/>
-          </w:tcPr>
-          <w:p>
-            <w:pPr>
-              <w:cnfStyle w:val="000000000000" w:firstRow="0" w:lastRow="0" w:firstColumn="0" w:lastColumn="0" w:oddVBand="0" w:evenVBand="0" w:oddHBand="0" w:evenHBand="0" w:firstRowFirstColumn="0" w:firstRowLastColumn="0" w:lastRowFirstColumn="0" w:lastRowLastColumn="0"/>
-              <w:rPr>
-                <w:sz w:val="24"/>
-              </w:rPr>
-            </w:pPr>
-            <w:r>
-              <w:rPr>
-                <w:sz w:val="24"/>
-              </w:rPr>
-              <w:t>Registro de la forma de pago mediante tarjeta</w:t>
-            </w:r>
-          </w:p>
-        </w:tc>
-        <w:tc>
-          <w:tcPr>
-            <w:tcW w:w="1984" w:type="dxa"/>
-          </w:tcPr>
-          <w:p>
-            <w:pPr>
-              <w:cnfStyle w:val="000000000000" w:firstRow="0" w:lastRow="0" w:firstColumn="0" w:lastColumn="0" w:oddVBand="0" w:evenVBand="0" w:oddHBand="0" w:evenHBand="0" w:firstRowFirstColumn="0" w:firstRowLastColumn="0" w:lastRowFirstColumn="0" w:lastRowLastColumn="0"/>
-              <w:rPr>
-                <w:sz w:val="24"/>
-              </w:rPr>
-            </w:pPr>
-            <w:r>
-              <w:rPr>
-                <w:sz w:val="24"/>
-              </w:rPr>
-              <w:t>Alta</w:t>
-            </w:r>
-          </w:p>
-        </w:tc>
-        <w:tc>
-          <w:tcPr>
-            <w:tcW w:w="3396" w:type="dxa"/>
-          </w:tcPr>
-          <w:p>
-            <w:pPr>
-              <w:cnfStyle w:val="000000000000" w:firstRow="0" w:lastRow="0" w:firstColumn="0" w:lastColumn="0" w:oddVBand="0" w:evenVBand="0" w:oddHBand="0" w:evenHBand="0" w:firstRowFirstColumn="0" w:firstRowLastColumn="0" w:lastRowFirstColumn="0" w:lastRowLastColumn="0"/>
-              <w:rPr>
-                <w:sz w:val="24"/>
-              </w:rPr>
-            </w:pPr>
-            <w:r>
-              <w:rPr>
-                <w:sz w:val="24"/>
-              </w:rPr>
-              <w:t>Log_2</w:t>
-            </w:r>
-          </w:p>
-        </w:tc>
-      </w:tr>
-      <w:tr>
-        <w:tc>
-          <w:tcPr>
-            <w:cnfStyle w:val="001000000000" w:firstRow="0" w:lastRow="0" w:firstColumn="1" w:lastColumn="0" w:oddVBand="0" w:evenVBand="0" w:oddHBand="0" w:evenHBand="0" w:firstRowFirstColumn="0" w:firstRowLastColumn="0" w:lastRowFirstColumn="0" w:lastRowLastColumn="0"/>
-            <w:tcW w:w="846" w:type="dxa"/>
-          </w:tcPr>
-          <w:p>
-            <w:pPr>
-              <w:rPr>
-                <w:sz w:val="24"/>
-              </w:rPr>
-            </w:pPr>
-            <w:r>
-              <w:rPr>
-                <w:sz w:val="24"/>
-              </w:rPr>
-              <w:t>f6</w:t>
-            </w:r>
-          </w:p>
-        </w:tc>
-        <w:tc>
-          <w:tcPr>
-            <w:tcW w:w="2268" w:type="dxa"/>
-          </w:tcPr>
-          <w:p>
-            <w:pPr>
-              <w:cnfStyle w:val="000000000000" w:firstRow="0" w:lastRow="0" w:firstColumn="0" w:lastColumn="0" w:oddVBand="0" w:evenVBand="0" w:oddHBand="0" w:evenHBand="0" w:firstRowFirstColumn="0" w:firstRowLastColumn="0" w:lastRowFirstColumn="0" w:lastRowLastColumn="0"/>
-              <w:rPr>
-                <w:sz w:val="24"/>
-              </w:rPr>
-            </w:pPr>
-            <w:r>
-              <w:rPr>
-                <w:sz w:val="24"/>
-              </w:rPr>
-              <w:t>Asignación de orden</w:t>
-            </w:r>
-          </w:p>
-        </w:tc>
-        <w:tc>
-          <w:tcPr>
-            <w:tcW w:w="1984" w:type="dxa"/>
-          </w:tcPr>
-          <w:p>
-            <w:pPr>
-              <w:cnfStyle w:val="000000000000" w:firstRow="0" w:lastRow="0" w:firstColumn="0" w:lastColumn="0" w:oddVBand="0" w:evenVBand="0" w:oddHBand="0" w:evenHBand="0" w:firstRowFirstColumn="0" w:firstRowLastColumn="0" w:lastRowFirstColumn="0" w:lastRowLastColumn="0"/>
-              <w:rPr>
-                <w:sz w:val="24"/>
-              </w:rPr>
-            </w:pPr>
-            <w:r>
-              <w:rPr>
-                <w:sz w:val="24"/>
-              </w:rPr>
-              <w:t>Alta</w:t>
-            </w:r>
-          </w:p>
-        </w:tc>
-        <w:tc>
-          <w:tcPr>
-            <w:tcW w:w="3396" w:type="dxa"/>
-          </w:tcPr>
-          <w:p>
-            <w:pPr>
-              <w:cnfStyle w:val="000000000000" w:firstRow="0" w:lastRow="0" w:firstColumn="0" w:lastColumn="0" w:oddVBand="0" w:evenVBand="0" w:oddHBand="0" w:evenHBand="0" w:firstRowFirstColumn="0" w:firstRowLastColumn="0" w:lastRowFirstColumn="0" w:lastRowLastColumn="0"/>
-              <w:rPr>
-                <w:sz w:val="24"/>
-              </w:rPr>
-            </w:pPr>
-            <w:r>
-              <w:rPr>
-                <w:sz w:val="24"/>
-              </w:rPr>
-              <w:t>Inv_3</w:t>
-            </w:r>
-          </w:p>
-        </w:tc>
-      </w:tr>
-      <w:tr>
-        <w:tc>
-          <w:tcPr>
-            <w:cnfStyle w:val="001000000000" w:firstRow="0" w:lastRow="0" w:firstColumn="1" w:lastColumn="0" w:oddVBand="0" w:evenVBand="0" w:oddHBand="0" w:evenHBand="0" w:firstRowFirstColumn="0" w:firstRowLastColumn="0" w:lastRowFirstColumn="0" w:lastRowLastColumn="0"/>
-            <w:tcW w:w="846" w:type="dxa"/>
-          </w:tcPr>
-          <w:p>
-            <w:pPr>
-              <w:rPr>
-                <w:sz w:val="24"/>
-              </w:rPr>
-            </w:pPr>
-            <w:r>
-              <w:rPr>
-                <w:sz w:val="24"/>
-              </w:rPr>
-              <w:t>f7</w:t>
-            </w:r>
-          </w:p>
-        </w:tc>
-        <w:tc>
-          <w:tcPr>
-            <w:tcW w:w="2268" w:type="dxa"/>
-          </w:tcPr>
-          <w:p>
-            <w:pPr>
-              <w:cnfStyle w:val="000000000000" w:firstRow="0" w:lastRow="0" w:firstColumn="0" w:lastColumn="0" w:oddVBand="0" w:evenVBand="0" w:oddHBand="0" w:evenHBand="0" w:firstRowFirstColumn="0" w:firstRowLastColumn="0" w:lastRowFirstColumn="0" w:lastRowLastColumn="0"/>
-              <w:rPr>
-                <w:sz w:val="24"/>
-              </w:rPr>
-            </w:pPr>
-            <w:r>
-              <w:rPr>
-                <w:sz w:val="24"/>
-              </w:rPr>
-              <w:t>Prioridades en las ordenes</w:t>
-            </w:r>
-          </w:p>
-        </w:tc>
-        <w:tc>
-          <w:tcPr>
-            <w:tcW w:w="1984" w:type="dxa"/>
-          </w:tcPr>
-          <w:p>
-            <w:pPr>
-              <w:cnfStyle w:val="000000000000" w:firstRow="0" w:lastRow="0" w:firstColumn="0" w:lastColumn="0" w:oddVBand="0" w:evenVBand="0" w:oddHBand="0" w:evenHBand="0" w:firstRowFirstColumn="0" w:firstRowLastColumn="0" w:lastRowFirstColumn="0" w:lastRowLastColumn="0"/>
-              <w:rPr>
-                <w:sz w:val="24"/>
-              </w:rPr>
-            </w:pPr>
-            <w:r>
-              <w:rPr>
-                <w:sz w:val="24"/>
-              </w:rPr>
-              <w:t>Alta</w:t>
-            </w:r>
-          </w:p>
-        </w:tc>
-        <w:tc>
-          <w:tcPr>
-            <w:tcW w:w="3396" w:type="dxa"/>
-          </w:tcPr>
-          <w:p>
-            <w:pPr>
-              <w:cnfStyle w:val="000000000000" w:firstRow="0" w:lastRow="0" w:firstColumn="0" w:lastColumn="0" w:oddVBand="0" w:evenVBand="0" w:oddHBand="0" w:evenHBand="0" w:firstRowFirstColumn="0" w:firstRowLastColumn="0" w:lastRowFirstColumn="0" w:lastRowLastColumn="0"/>
-              <w:rPr>
-                <w:sz w:val="24"/>
-              </w:rPr>
-            </w:pPr>
-            <w:r>
-              <w:rPr>
-                <w:sz w:val="24"/>
-              </w:rPr>
-              <w:t>Inv_4</w:t>
             </w:r>
           </w:p>
         </w:tc>
@@ -4639,10 +4931,385 @@
       <w:pPr>
         <w:pStyle w:val="Ttulo1"/>
       </w:pPr>
-      <w:bookmarkStart w:id="11" w:name="_heading=h.17dp8vu" w:colFirst="0" w:colLast="0"/>
-      <w:bookmarkEnd w:id="11"/>
+      <w:bookmarkStart w:id="10" w:name="_heading=h.17dp8vu" w:colFirst="0" w:colLast="0"/>
+      <w:bookmarkEnd w:id="10"/>
+    </w:p>
+    <w:tbl>
+      <w:tblPr>
+        <w:tblStyle w:val="a2"/>
+        <w:tblW w:w="8494" w:type="dxa"/>
+        <w:tblInd w:w="0" w:type="dxa"/>
+        <w:tblBorders>
+          <w:top w:val="single" w:sz="4" w:space="0" w:color="C5E0B3"/>
+          <w:left w:val="single" w:sz="4" w:space="0" w:color="C5E0B3"/>
+          <w:bottom w:val="single" w:sz="4" w:space="0" w:color="C5E0B3"/>
+          <w:right w:val="single" w:sz="4" w:space="0" w:color="C5E0B3"/>
+          <w:insideH w:val="single" w:sz="4" w:space="0" w:color="C5E0B3"/>
+          <w:insideV w:val="single" w:sz="4" w:space="0" w:color="C5E0B3"/>
+        </w:tblBorders>
+        <w:tblLayout w:type="fixed"/>
+        <w:tblLook w:val="04A0" w:firstRow="1" w:lastRow="0" w:firstColumn="1" w:lastColumn="0" w:noHBand="0" w:noVBand="1"/>
+      </w:tblPr>
+      <w:tblGrid>
+        <w:gridCol w:w="846"/>
+        <w:gridCol w:w="2268"/>
+        <w:gridCol w:w="1984"/>
+        <w:gridCol w:w="3396"/>
+      </w:tblGrid>
+      <w:tr>
+        <w:trPr>
+          <w:cnfStyle w:val="100000000000" w:firstRow="1" w:lastRow="0" w:firstColumn="0" w:lastColumn="0" w:oddVBand="0" w:evenVBand="0" w:oddHBand="0" w:evenHBand="0" w:firstRowFirstColumn="0" w:firstRowLastColumn="0" w:lastRowFirstColumn="0" w:lastRowLastColumn="0"/>
+        </w:trPr>
+        <w:tc>
+          <w:tcPr>
+            <w:cnfStyle w:val="001000000000" w:firstRow="0" w:lastRow="0" w:firstColumn="1" w:lastColumn="0" w:oddVBand="0" w:evenVBand="0" w:oddHBand="0" w:evenHBand="0" w:firstRowFirstColumn="0" w:firstRowLastColumn="0" w:lastRowFirstColumn="0" w:lastRowLastColumn="0"/>
+            <w:tcW w:w="846" w:type="dxa"/>
+          </w:tcPr>
+          <w:p>
+            <w:pPr>
+              <w:rPr>
+                <w:sz w:val="24"/>
+              </w:rPr>
+            </w:pPr>
+            <w:r>
+              <w:rPr>
+                <w:sz w:val="24"/>
+              </w:rPr>
+              <w:t>ID</w:t>
+            </w:r>
+          </w:p>
+        </w:tc>
+        <w:tc>
+          <w:tcPr>
+            <w:tcW w:w="2268" w:type="dxa"/>
+          </w:tcPr>
+          <w:p>
+            <w:pPr>
+              <w:cnfStyle w:val="100000000000" w:firstRow="1" w:lastRow="0" w:firstColumn="0" w:lastColumn="0" w:oddVBand="0" w:evenVBand="0" w:oddHBand="0" w:evenHBand="0" w:firstRowFirstColumn="0" w:firstRowLastColumn="0" w:lastRowFirstColumn="0" w:lastRowLastColumn="0"/>
+              <w:rPr>
+                <w:sz w:val="24"/>
+              </w:rPr>
+            </w:pPr>
+            <w:r>
+              <w:rPr>
+                <w:sz w:val="24"/>
+              </w:rPr>
+              <w:t>Nombre</w:t>
+            </w:r>
+          </w:p>
+        </w:tc>
+        <w:tc>
+          <w:tcPr>
+            <w:tcW w:w="1984" w:type="dxa"/>
+          </w:tcPr>
+          <w:p>
+            <w:pPr>
+              <w:cnfStyle w:val="100000000000" w:firstRow="1" w:lastRow="0" w:firstColumn="0" w:lastColumn="0" w:oddVBand="0" w:evenVBand="0" w:oddHBand="0" w:evenHBand="0" w:firstRowFirstColumn="0" w:firstRowLastColumn="0" w:lastRowFirstColumn="0" w:lastRowLastColumn="0"/>
+              <w:rPr>
+                <w:sz w:val="24"/>
+              </w:rPr>
+            </w:pPr>
+            <w:r>
+              <w:rPr>
+                <w:sz w:val="24"/>
+              </w:rPr>
+              <w:t>Prioridad</w:t>
+            </w:r>
+          </w:p>
+        </w:tc>
+        <w:tc>
+          <w:tcPr>
+            <w:tcW w:w="3396" w:type="dxa"/>
+          </w:tcPr>
+          <w:p>
+            <w:pPr>
+              <w:cnfStyle w:val="100000000000" w:firstRow="1" w:lastRow="0" w:firstColumn="0" w:lastColumn="0" w:oddVBand="0" w:evenVBand="0" w:oddHBand="0" w:evenHBand="0" w:firstRowFirstColumn="0" w:firstRowLastColumn="0" w:lastRowFirstColumn="0" w:lastRowLastColumn="0"/>
+              <w:rPr>
+                <w:sz w:val="24"/>
+              </w:rPr>
+            </w:pPr>
+            <w:r>
+              <w:rPr>
+                <w:sz w:val="24"/>
+              </w:rPr>
+              <w:t>Proceso de negocio asociado</w:t>
+            </w:r>
+          </w:p>
+        </w:tc>
+      </w:tr>
+      <w:tr>
+        <w:tc>
+          <w:tcPr>
+            <w:cnfStyle w:val="001000000000" w:firstRow="0" w:lastRow="0" w:firstColumn="1" w:lastColumn="0" w:oddVBand="0" w:evenVBand="0" w:oddHBand="0" w:evenHBand="0" w:firstRowFirstColumn="0" w:firstRowLastColumn="0" w:lastRowFirstColumn="0" w:lastRowLastColumn="0"/>
+            <w:tcW w:w="846" w:type="dxa"/>
+          </w:tcPr>
+          <w:p>
+            <w:pPr>
+              <w:rPr>
+                <w:sz w:val="24"/>
+              </w:rPr>
+            </w:pPr>
+            <w:r>
+              <w:rPr>
+                <w:sz w:val="24"/>
+              </w:rPr>
+              <w:t>f5</w:t>
+            </w:r>
+          </w:p>
+        </w:tc>
+        <w:tc>
+          <w:tcPr>
+            <w:tcW w:w="2268" w:type="dxa"/>
+          </w:tcPr>
+          <w:p>
+            <w:pPr>
+              <w:cnfStyle w:val="000000000000" w:firstRow="0" w:lastRow="0" w:firstColumn="0" w:lastColumn="0" w:oddVBand="0" w:evenVBand="0" w:oddHBand="0" w:evenHBand="0" w:firstRowFirstColumn="0" w:firstRowLastColumn="0" w:lastRowFirstColumn="0" w:lastRowLastColumn="0"/>
+              <w:rPr>
+                <w:sz w:val="24"/>
+              </w:rPr>
+            </w:pPr>
+            <w:r>
+              <w:rPr>
+                <w:sz w:val="24"/>
+              </w:rPr>
+              <w:t>Registro de la forma de pago mediante tarjeta</w:t>
+            </w:r>
+          </w:p>
+        </w:tc>
+        <w:tc>
+          <w:tcPr>
+            <w:tcW w:w="1984" w:type="dxa"/>
+          </w:tcPr>
+          <w:p>
+            <w:pPr>
+              <w:cnfStyle w:val="000000000000" w:firstRow="0" w:lastRow="0" w:firstColumn="0" w:lastColumn="0" w:oddVBand="0" w:evenVBand="0" w:oddHBand="0" w:evenHBand="0" w:firstRowFirstColumn="0" w:firstRowLastColumn="0" w:lastRowFirstColumn="0" w:lastRowLastColumn="0"/>
+              <w:rPr>
+                <w:sz w:val="24"/>
+              </w:rPr>
+            </w:pPr>
+            <w:r>
+              <w:rPr>
+                <w:sz w:val="24"/>
+              </w:rPr>
+              <w:t>Alta</w:t>
+            </w:r>
+          </w:p>
+        </w:tc>
+        <w:tc>
+          <w:tcPr>
+            <w:tcW w:w="3396" w:type="dxa"/>
+          </w:tcPr>
+          <w:p>
+            <w:pPr>
+              <w:cnfStyle w:val="000000000000" w:firstRow="0" w:lastRow="0" w:firstColumn="0" w:lastColumn="0" w:oddVBand="0" w:evenVBand="0" w:oddHBand="0" w:evenHBand="0" w:firstRowFirstColumn="0" w:firstRowLastColumn="0" w:lastRowFirstColumn="0" w:lastRowLastColumn="0"/>
+              <w:rPr>
+                <w:sz w:val="24"/>
+              </w:rPr>
+            </w:pPr>
+            <w:r>
+              <w:rPr>
+                <w:sz w:val="24"/>
+              </w:rPr>
+              <w:t>Log_2</w:t>
+            </w:r>
+          </w:p>
+        </w:tc>
+      </w:tr>
+      <w:tr>
+        <w:tc>
+          <w:tcPr>
+            <w:cnfStyle w:val="001000000000" w:firstRow="0" w:lastRow="0" w:firstColumn="1" w:lastColumn="0" w:oddVBand="0" w:evenVBand="0" w:oddHBand="0" w:evenHBand="0" w:firstRowFirstColumn="0" w:firstRowLastColumn="0" w:lastRowFirstColumn="0" w:lastRowLastColumn="0"/>
+            <w:tcW w:w="846" w:type="dxa"/>
+          </w:tcPr>
+          <w:p>
+            <w:pPr>
+              <w:rPr>
+                <w:sz w:val="24"/>
+              </w:rPr>
+            </w:pPr>
+            <w:r>
+              <w:rPr>
+                <w:sz w:val="24"/>
+              </w:rPr>
+              <w:t>f6</w:t>
+            </w:r>
+          </w:p>
+        </w:tc>
+        <w:tc>
+          <w:tcPr>
+            <w:tcW w:w="2268" w:type="dxa"/>
+          </w:tcPr>
+          <w:p>
+            <w:pPr>
+              <w:cnfStyle w:val="000000000000" w:firstRow="0" w:lastRow="0" w:firstColumn="0" w:lastColumn="0" w:oddVBand="0" w:evenVBand="0" w:oddHBand="0" w:evenHBand="0" w:firstRowFirstColumn="0" w:firstRowLastColumn="0" w:lastRowFirstColumn="0" w:lastRowLastColumn="0"/>
+              <w:rPr>
+                <w:sz w:val="24"/>
+              </w:rPr>
+            </w:pPr>
+            <w:r>
+              <w:rPr>
+                <w:sz w:val="24"/>
+              </w:rPr>
+              <w:t>Asignación de orden</w:t>
+            </w:r>
+          </w:p>
+        </w:tc>
+        <w:tc>
+          <w:tcPr>
+            <w:tcW w:w="1984" w:type="dxa"/>
+          </w:tcPr>
+          <w:p>
+            <w:pPr>
+              <w:cnfStyle w:val="000000000000" w:firstRow="0" w:lastRow="0" w:firstColumn="0" w:lastColumn="0" w:oddVBand="0" w:evenVBand="0" w:oddHBand="0" w:evenHBand="0" w:firstRowFirstColumn="0" w:firstRowLastColumn="0" w:lastRowFirstColumn="0" w:lastRowLastColumn="0"/>
+              <w:rPr>
+                <w:sz w:val="24"/>
+              </w:rPr>
+            </w:pPr>
+            <w:r>
+              <w:rPr>
+                <w:sz w:val="24"/>
+              </w:rPr>
+              <w:t>Alta</w:t>
+            </w:r>
+          </w:p>
+        </w:tc>
+        <w:tc>
+          <w:tcPr>
+            <w:tcW w:w="3396" w:type="dxa"/>
+          </w:tcPr>
+          <w:p>
+            <w:pPr>
+              <w:cnfStyle w:val="000000000000" w:firstRow="0" w:lastRow="0" w:firstColumn="0" w:lastColumn="0" w:oddVBand="0" w:evenVBand="0" w:oddHBand="0" w:evenHBand="0" w:firstRowFirstColumn="0" w:firstRowLastColumn="0" w:lastRowFirstColumn="0" w:lastRowLastColumn="0"/>
+              <w:rPr>
+                <w:sz w:val="24"/>
+              </w:rPr>
+            </w:pPr>
+            <w:r>
+              <w:rPr>
+                <w:sz w:val="24"/>
+              </w:rPr>
+              <w:t>Inv_3</w:t>
+            </w:r>
+          </w:p>
+        </w:tc>
+      </w:tr>
+      <w:tr>
+        <w:tc>
+          <w:tcPr>
+            <w:cnfStyle w:val="001000000000" w:firstRow="0" w:lastRow="0" w:firstColumn="1" w:lastColumn="0" w:oddVBand="0" w:evenVBand="0" w:oddHBand="0" w:evenHBand="0" w:firstRowFirstColumn="0" w:firstRowLastColumn="0" w:lastRowFirstColumn="0" w:lastRowLastColumn="0"/>
+            <w:tcW w:w="846" w:type="dxa"/>
+          </w:tcPr>
+          <w:p>
+            <w:pPr>
+              <w:rPr>
+                <w:sz w:val="24"/>
+              </w:rPr>
+            </w:pPr>
+            <w:r>
+              <w:rPr>
+                <w:sz w:val="24"/>
+              </w:rPr>
+              <w:t>f7</w:t>
+            </w:r>
+          </w:p>
+        </w:tc>
+        <w:tc>
+          <w:tcPr>
+            <w:tcW w:w="2268" w:type="dxa"/>
+          </w:tcPr>
+          <w:p>
+            <w:pPr>
+              <w:cnfStyle w:val="000000000000" w:firstRow="0" w:lastRow="0" w:firstColumn="0" w:lastColumn="0" w:oddVBand="0" w:evenVBand="0" w:oddHBand="0" w:evenHBand="0" w:firstRowFirstColumn="0" w:firstRowLastColumn="0" w:lastRowFirstColumn="0" w:lastRowLastColumn="0"/>
+              <w:rPr>
+                <w:sz w:val="24"/>
+              </w:rPr>
+            </w:pPr>
+            <w:r>
+              <w:rPr>
+                <w:sz w:val="24"/>
+              </w:rPr>
+              <w:t>Prioridades en las ordenes</w:t>
+            </w:r>
+          </w:p>
+        </w:tc>
+        <w:tc>
+          <w:tcPr>
+            <w:tcW w:w="1984" w:type="dxa"/>
+          </w:tcPr>
+          <w:p>
+            <w:pPr>
+              <w:cnfStyle w:val="000000000000" w:firstRow="0" w:lastRow="0" w:firstColumn="0" w:lastColumn="0" w:oddVBand="0" w:evenVBand="0" w:oddHBand="0" w:evenHBand="0" w:firstRowFirstColumn="0" w:firstRowLastColumn="0" w:lastRowFirstColumn="0" w:lastRowLastColumn="0"/>
+              <w:rPr>
+                <w:sz w:val="24"/>
+              </w:rPr>
+            </w:pPr>
+            <w:r>
+              <w:rPr>
+                <w:sz w:val="24"/>
+              </w:rPr>
+              <w:t>Alta</w:t>
+            </w:r>
+          </w:p>
+        </w:tc>
+        <w:tc>
+          <w:tcPr>
+            <w:tcW w:w="3396" w:type="dxa"/>
+          </w:tcPr>
+          <w:p>
+            <w:pPr>
+              <w:cnfStyle w:val="000000000000" w:firstRow="0" w:lastRow="0" w:firstColumn="0" w:lastColumn="0" w:oddVBand="0" w:evenVBand="0" w:oddHBand="0" w:evenHBand="0" w:firstRowFirstColumn="0" w:firstRowLastColumn="0" w:lastRowFirstColumn="0" w:lastRowLastColumn="0"/>
+              <w:rPr>
+                <w:sz w:val="24"/>
+              </w:rPr>
+            </w:pPr>
+            <w:r>
+              <w:rPr>
+                <w:sz w:val="24"/>
+              </w:rPr>
+              <w:t>Inv_4</w:t>
+            </w:r>
+          </w:p>
+        </w:tc>
+      </w:tr>
+    </w:tbl>
+    <w:p/>
+    <w:p>
+      <w:pPr>
+        <w:pStyle w:val="Ttulo1"/>
+      </w:pPr>
       <w:r>
         <w:t>4 alcance del proyecto</w:t>
+      </w:r>
+    </w:p>
+    <w:p>
+      <w:pPr>
+        <w:rPr>
+          <w:sz w:val="24"/>
+        </w:rPr>
+      </w:pPr>
+      <w:r>
+        <w:rPr>
+          <w:sz w:val="24"/>
+        </w:rPr>
+        <w:t>Se organizan las funcionalidades en orden, iniciando por la</w:t>
+      </w:r>
+      <w:r>
+        <w:rPr>
+          <w:sz w:val="24"/>
+        </w:rPr>
+        <w:t>s de</w:t>
+      </w:r>
+      <w:r>
+        <w:rPr>
+          <w:sz w:val="24"/>
+        </w:rPr>
+        <w:t xml:space="preserve"> alta prioridad y finalizando por las de baja funcionalidad</w:t>
+      </w:r>
+      <w:r>
+        <w:rPr>
+          <w:sz w:val="24"/>
+        </w:rPr>
+        <w:t>.</w:t>
       </w:r>
     </w:p>
     <w:tbl>
@@ -4924,8 +5591,8 @@
       <w:pPr>
         <w:pStyle w:val="Ttulo1"/>
       </w:pPr>
-      <w:bookmarkStart w:id="12" w:name="_heading=h.3rdcrjn" w:colFirst="0" w:colLast="0"/>
-      <w:bookmarkEnd w:id="12"/>
+      <w:bookmarkStart w:id="11" w:name="_heading=h.3rdcrjn" w:colFirst="0" w:colLast="0"/>
+      <w:bookmarkEnd w:id="11"/>
       <w:r>
         <w:t>5 Contexto del problema</w:t>
       </w:r>
@@ -4934,8 +5601,8 @@
       <w:pPr>
         <w:pStyle w:val="Ttulo2"/>
       </w:pPr>
-      <w:bookmarkStart w:id="13" w:name="_heading=h.26in1rg" w:colFirst="0" w:colLast="0"/>
-      <w:bookmarkEnd w:id="13"/>
+      <w:bookmarkStart w:id="12" w:name="_heading=h.26in1rg" w:colFirst="0" w:colLast="0"/>
+      <w:bookmarkEnd w:id="12"/>
       <w:r>
         <w:t xml:space="preserve">5.1 Involucrados o </w:t>
       </w:r>
@@ -4944,6 +5611,11 @@
         <w:t>Stakeholders</w:t>
       </w:r>
       <w:proofErr w:type="spellEnd"/>
+    </w:p>
+    <w:p>
+      <w:r>
+        <w:t>En la siguiente tabla se enlistan y describen a quienes van a interactuar con el sistema, desde su creación hasta su uso.</w:t>
+      </w:r>
     </w:p>
     <w:tbl>
       <w:tblPr>
@@ -5082,14 +5754,7 @@
               <w:rPr>
                 <w:sz w:val="24"/>
               </w:rPr>
-              <w:t xml:space="preserve">Se encarga de repartir el trabajo entre los desarrolladores, al igual de entregar los trabajos y funcionar como un puente entre el profesor y los integrantes del </w:t>
-            </w:r>
-            <w:r>
-              <w:rPr>
-                <w:sz w:val="24"/>
-              </w:rPr>
-              <w:lastRenderedPageBreak/>
-              <w:t>equipo.</w:t>
+              <w:t>Se encarga de repartir el trabajo entre los desarrolladores, al igual de entregar los trabajos y funcionar como un puente entre el profesor y los integrantes del equipo.</w:t>
             </w:r>
           </w:p>
           <w:p>
@@ -5130,7 +5795,6 @@
               <w:rPr>
                 <w:sz w:val="24"/>
               </w:rPr>
-              <w:lastRenderedPageBreak/>
               <w:t>202102</w:t>
             </w:r>
           </w:p>
@@ -5193,6 +5857,102 @@
           </w:p>
         </w:tc>
       </w:tr>
+    </w:tbl>
+    <w:p>
+      <w:pPr>
+        <w:pStyle w:val="Ttulo2"/>
+      </w:pPr>
+      <w:bookmarkStart w:id="13" w:name="_heading=h.lnxbz9" w:colFirst="0" w:colLast="0"/>
+      <w:bookmarkEnd w:id="13"/>
+    </w:p>
+    <w:p>
+      <w:pPr>
+        <w:pStyle w:val="Ttulo2"/>
+      </w:pPr>
+    </w:p>
+    <w:tbl>
+      <w:tblPr>
+        <w:tblStyle w:val="a4"/>
+        <w:tblW w:w="8494" w:type="dxa"/>
+        <w:tblInd w:w="0" w:type="dxa"/>
+        <w:tblBorders>
+          <w:top w:val="single" w:sz="4" w:space="0" w:color="C5E0B3"/>
+          <w:left w:val="single" w:sz="4" w:space="0" w:color="C5E0B3"/>
+          <w:bottom w:val="single" w:sz="4" w:space="0" w:color="C5E0B3"/>
+          <w:right w:val="single" w:sz="4" w:space="0" w:color="C5E0B3"/>
+          <w:insideH w:val="single" w:sz="4" w:space="0" w:color="C5E0B3"/>
+          <w:insideV w:val="single" w:sz="4" w:space="0" w:color="C5E0B3"/>
+        </w:tblBorders>
+        <w:tblLayout w:type="fixed"/>
+        <w:tblLook w:val="04A0" w:firstRow="1" w:lastRow="0" w:firstColumn="1" w:lastColumn="0" w:noHBand="0" w:noVBand="1"/>
+      </w:tblPr>
+      <w:tblGrid>
+        <w:gridCol w:w="1555"/>
+        <w:gridCol w:w="3260"/>
+        <w:gridCol w:w="3679"/>
+      </w:tblGrid>
+      <w:tr>
+        <w:trPr>
+          <w:cnfStyle w:val="100000000000" w:firstRow="1" w:lastRow="0" w:firstColumn="0" w:lastColumn="0" w:oddVBand="0" w:evenVBand="0" w:oddHBand="0" w:evenHBand="0" w:firstRowFirstColumn="0" w:firstRowLastColumn="0" w:lastRowFirstColumn="0" w:lastRowLastColumn="0"/>
+        </w:trPr>
+        <w:tc>
+          <w:tcPr>
+            <w:cnfStyle w:val="001000000000" w:firstRow="0" w:lastRow="0" w:firstColumn="1" w:lastColumn="0" w:oddVBand="0" w:evenVBand="0" w:oddHBand="0" w:evenHBand="0" w:firstRowFirstColumn="0" w:firstRowLastColumn="0" w:lastRowFirstColumn="0" w:lastRowLastColumn="0"/>
+            <w:tcW w:w="1555" w:type="dxa"/>
+          </w:tcPr>
+          <w:p>
+            <w:pPr>
+              <w:rPr>
+                <w:sz w:val="24"/>
+              </w:rPr>
+            </w:pPr>
+            <w:r>
+              <w:rPr>
+                <w:sz w:val="24"/>
+              </w:rPr>
+              <w:t>Id de involucrado</w:t>
+            </w:r>
+          </w:p>
+        </w:tc>
+        <w:tc>
+          <w:tcPr>
+            <w:tcW w:w="3260" w:type="dxa"/>
+          </w:tcPr>
+          <w:p>
+            <w:pPr>
+              <w:cnfStyle w:val="100000000000" w:firstRow="1" w:lastRow="0" w:firstColumn="0" w:lastColumn="0" w:oddVBand="0" w:evenVBand="0" w:oddHBand="0" w:evenHBand="0" w:firstRowFirstColumn="0" w:firstRowLastColumn="0" w:lastRowFirstColumn="0" w:lastRowLastColumn="0"/>
+              <w:rPr>
+                <w:sz w:val="24"/>
+              </w:rPr>
+            </w:pPr>
+            <w:r>
+              <w:rPr>
+                <w:sz w:val="24"/>
+              </w:rPr>
+              <w:t>Nombre</w:t>
+            </w:r>
+          </w:p>
+        </w:tc>
+        <w:tc>
+          <w:tcPr>
+            <w:tcW w:w="3679" w:type="dxa"/>
+          </w:tcPr>
+          <w:p>
+            <w:pPr>
+              <w:cnfStyle w:val="100000000000" w:firstRow="1" w:lastRow="0" w:firstColumn="0" w:lastColumn="0" w:oddVBand="0" w:evenVBand="0" w:oddHBand="0" w:evenHBand="0" w:firstRowFirstColumn="0" w:firstRowLastColumn="0" w:lastRowFirstColumn="0" w:lastRowLastColumn="0"/>
+              <w:rPr>
+                <w:sz w:val="24"/>
+              </w:rPr>
+            </w:pPr>
+            <w:r>
+              <w:rPr>
+                <w:sz w:val="24"/>
+              </w:rPr>
+              <w:t>Descripción</w:t>
+            </w:r>
+          </w:p>
+        </w:tc>
+      </w:tr>
       <w:tr>
         <w:tc>
           <w:tcPr>
@@ -5452,19 +6212,7 @@
               <w:rPr>
                 <w:sz w:val="24"/>
               </w:rPr>
-              <w:t xml:space="preserve">Se encarga de solucionar posibles </w:t>
-            </w:r>
-            <w:r>
-              <w:rPr>
-                <w:sz w:val="24"/>
-              </w:rPr>
-              <w:t>problemas</w:t>
-            </w:r>
-            <w:r>
-              <w:rPr>
-                <w:sz w:val="24"/>
-              </w:rPr>
-              <w:t xml:space="preserve"> de la optimización y automatización del sistema referente a los productos.</w:t>
+              <w:t>Se encarga de solucionar posibles problemas de la optimización y automatización del sistema referente a los productos.</w:t>
             </w:r>
           </w:p>
         </w:tc>
@@ -5596,19 +6344,7 @@
               <w:rPr>
                 <w:sz w:val="24"/>
               </w:rPr>
-              <w:t xml:space="preserve">Este recabara toda la información obtenida de los usuarios, dadas sus compras, las juntara para tener una visión </w:t>
-            </w:r>
-            <w:r>
-              <w:rPr>
-                <w:sz w:val="24"/>
-              </w:rPr>
-              <w:t>más</w:t>
-            </w:r>
-            <w:r>
-              <w:rPr>
-                <w:sz w:val="24"/>
-              </w:rPr>
-              <w:t xml:space="preserve"> clara de la situación actual.</w:t>
+              <w:t>Este recabara toda la información obtenida de los usuarios, dadas sus compras, las juntara para tener una visión más clara de la situación actual.</w:t>
             </w:r>
           </w:p>
         </w:tc>
@@ -5674,31 +6410,7 @@
               <w:rPr>
                 <w:sz w:val="24"/>
               </w:rPr>
-              <w:t xml:space="preserve">Trabaja en conjunto con el equipo de análisis, este recolectara los datos analizados por el </w:t>
-            </w:r>
-            <w:r>
-              <w:rPr>
-                <w:sz w:val="24"/>
-              </w:rPr>
-              <w:t>equipo</w:t>
-            </w:r>
-            <w:r>
-              <w:rPr>
-                <w:sz w:val="24"/>
-              </w:rPr>
-              <w:t xml:space="preserve"> de análisis para planificar una respuesta de acción con el fin de priorizar los productos que den </w:t>
-            </w:r>
-            <w:r>
-              <w:rPr>
-                <w:sz w:val="24"/>
-              </w:rPr>
-              <w:t>más</w:t>
-            </w:r>
-            <w:r>
-              <w:rPr>
-                <w:sz w:val="24"/>
-              </w:rPr>
-              <w:t xml:space="preserve"> beneficio para así incrementar los beneficios obtenidos de la empresa.</w:t>
+              <w:t>Trabaja en conjunto con el equipo de análisis, este recolectara los datos analizados por el equipo de análisis para planificar una respuesta de acción con el fin de priorizar los productos que den más beneficio para así incrementar los beneficios obtenidos de la empresa.</w:t>
             </w:r>
           </w:p>
         </w:tc>
@@ -5764,25 +6476,17 @@
               <w:rPr>
                 <w:sz w:val="24"/>
               </w:rPr>
-              <w:t xml:space="preserve">Estos serán afectados </w:t>
-            </w:r>
-            <w:r>
-              <w:rPr>
-                <w:sz w:val="24"/>
-              </w:rPr>
-              <w:lastRenderedPageBreak/>
-              <w:t>directamente por el sistema, dado que el programa trabajara en conjunto con estos.</w:t>
+              <w:t>Estos serán afectados directamente por el sistema, dado que el programa trabajara en conjunto con estos.</w:t>
             </w:r>
           </w:p>
         </w:tc>
       </w:tr>
     </w:tbl>
+    <w:p/>
     <w:p>
       <w:pPr>
         <w:pStyle w:val="Ttulo2"/>
       </w:pPr>
-      <w:bookmarkStart w:id="14" w:name="_heading=h.lnxbz9" w:colFirst="0" w:colLast="0"/>
-      <w:bookmarkEnd w:id="14"/>
       <w:r>
         <w:lastRenderedPageBreak/>
         <w:t>5.2 Entorno de operación</w:t>
@@ -5822,18 +6526,18 @@
               <wp:anchor distT="0" distB="0" distL="114300" distR="114300" simplePos="0" relativeHeight="251657216" behindDoc="0" locked="0" layoutInCell="1" allowOverlap="1" wp14:anchorId="6E18101D" wp14:editId="2C2F2B23">
                 <wp:simplePos x="0" y="0"/>
                 <wp:positionH relativeFrom="page">
-                  <wp:posOffset>57150</wp:posOffset>
+                  <wp:posOffset>285750</wp:posOffset>
                 </wp:positionH>
                 <wp:positionV relativeFrom="paragraph">
-                  <wp:posOffset>351790</wp:posOffset>
+                  <wp:posOffset>290830</wp:posOffset>
                 </wp:positionV>
-                <wp:extent cx="7199630" cy="3959860"/>
-                <wp:effectExtent l="0" t="0" r="20320" b="21590"/>
+                <wp:extent cx="6934200" cy="3895725"/>
+                <wp:effectExtent l="0" t="0" r="19050" b="28575"/>
                 <wp:wrapSquare wrapText="bothSides"/>
                 <wp:docPr id="70" name="Grupo 69">
                   <a:extLst xmlns:a="http://schemas.openxmlformats.org/drawingml/2006/main">
                     <a:ext uri="{FF2B5EF4-FFF2-40B4-BE49-F238E27FC236}">
-                      <a16:creationId xmlns="" xmlns:cx="http://schemas.microsoft.com/office/drawing/2014/chartex" xmlns:cx1="http://schemas.microsoft.com/office/drawing/2015/9/8/chartex" xmlns:cx2="http://schemas.microsoft.com/office/drawing/2015/10/21/chartex" xmlns:cx3="http://schemas.microsoft.com/office/drawing/2016/5/9/chartex" xmlns:cx4="http://schemas.microsoft.com/office/drawing/2016/5/10/chartex" xmlns:cx5="http://schemas.microsoft.com/office/drawing/2016/5/11/chartex" xmlns:cx6="http://schemas.microsoft.com/office/drawing/2016/5/12/chartex" xmlns:cx7="http://schemas.microsoft.com/office/drawing/2016/5/13/chartex" xmlns:cx8="http://schemas.microsoft.com/office/drawing/2016/5/14/chartex" xmlns:aink="http://schemas.microsoft.com/office/drawing/2016/ink" xmlns:am3d="http://schemas.microsoft.com/office/drawing/2017/model3d" xmlns:o="urn:schemas-microsoft-com:office:office" xmlns:v="urn:schemas-microsoft-com:vml" xmlns:w10="urn:schemas-microsoft-com:office:word" xmlns:w="http://schemas.openxmlformats.org/wordprocessingml/2006/main" xmlns:w15="http://schemas.microsoft.com/office/word/2012/wordml" xmlns:w16cex="http://schemas.microsoft.com/office/word/2018/wordml/cex" xmlns:w16cid="http://schemas.microsoft.com/office/word/2016/wordml/cid" xmlns:w16="http://schemas.microsoft.com/office/word/2018/wordml" xmlns:w16sdtdh="http://schemas.microsoft.com/office/word/2020/wordml/sdtdatahash" xmlns:w16se="http://schemas.microsoft.com/office/word/2015/wordml/symex" xmlns:a16="http://schemas.microsoft.com/office/drawing/2014/main" id="{E3A85DAA-D1CF-429A-BB14-9663AACD6BB4}"/>
+                      <a16:creationId xmlns:a16="http://schemas.microsoft.com/office/drawing/2014/main" xmlns:w16se="http://schemas.microsoft.com/office/word/2015/wordml/symex" xmlns:w16sdtdh="http://schemas.microsoft.com/office/word/2020/wordml/sdtdatahash" xmlns:w16="http://schemas.microsoft.com/office/word/2018/wordml" xmlns:w16cid="http://schemas.microsoft.com/office/word/2016/wordml/cid" xmlns:w16cex="http://schemas.microsoft.com/office/word/2018/wordml/cex" xmlns:w15="http://schemas.microsoft.com/office/word/2012/wordml" xmlns:w="http://schemas.openxmlformats.org/wordprocessingml/2006/main" xmlns:w10="urn:schemas-microsoft-com:office:word" xmlns:v="urn:schemas-microsoft-com:vml" xmlns:o="urn:schemas-microsoft-com:office:office" xmlns:am3d="http://schemas.microsoft.com/office/drawing/2017/model3d" xmlns:aink="http://schemas.microsoft.com/office/drawing/2016/ink" xmlns:cx8="http://schemas.microsoft.com/office/drawing/2016/5/14/chartex" xmlns:cx7="http://schemas.microsoft.com/office/drawing/2016/5/13/chartex" xmlns:cx6="http://schemas.microsoft.com/office/drawing/2016/5/12/chartex" xmlns:cx5="http://schemas.microsoft.com/office/drawing/2016/5/11/chartex" xmlns:cx4="http://schemas.microsoft.com/office/drawing/2016/5/10/chartex" xmlns:cx3="http://schemas.microsoft.com/office/drawing/2016/5/9/chartex" xmlns:cx2="http://schemas.microsoft.com/office/drawing/2015/10/21/chartex" xmlns:cx1="http://schemas.microsoft.com/office/drawing/2015/9/8/chartex" xmlns:cx="http://schemas.microsoft.com/office/drawing/2014/chartex" xmlns="" id="{E3A85DAA-D1CF-429A-BB14-9663AACD6BB4}"/>
                     </a:ext>
                   </a:extLst>
                 </wp:docPr>
@@ -5845,16 +6549,16 @@
                       <wpg:grpSpPr>
                         <a:xfrm>
                           <a:off x="0" y="0"/>
-                          <a:ext cx="7199630" cy="3959860"/>
-                          <a:chOff x="0" y="0"/>
-                          <a:chExt cx="9508436" cy="6274907"/>
+                          <a:ext cx="6934200" cy="3895725"/>
+                          <a:chOff x="0" y="-93423"/>
+                          <a:chExt cx="9508436" cy="6368330"/>
                         </a:xfrm>
                       </wpg:grpSpPr>
                       <wps:wsp>
                         <wps:cNvPr id="2" name="Elipse 2" descr="f">
                           <a:extLst>
                             <a:ext uri="{FF2B5EF4-FFF2-40B4-BE49-F238E27FC236}">
-                              <a16:creationId xmlns="" xmlns:cx="http://schemas.microsoft.com/office/drawing/2014/chartex" xmlns:cx1="http://schemas.microsoft.com/office/drawing/2015/9/8/chartex" xmlns:cx2="http://schemas.microsoft.com/office/drawing/2015/10/21/chartex" xmlns:cx3="http://schemas.microsoft.com/office/drawing/2016/5/9/chartex" xmlns:cx4="http://schemas.microsoft.com/office/drawing/2016/5/10/chartex" xmlns:cx5="http://schemas.microsoft.com/office/drawing/2016/5/11/chartex" xmlns:cx6="http://schemas.microsoft.com/office/drawing/2016/5/12/chartex" xmlns:cx7="http://schemas.microsoft.com/office/drawing/2016/5/13/chartex" xmlns:cx8="http://schemas.microsoft.com/office/drawing/2016/5/14/chartex" xmlns:aink="http://schemas.microsoft.com/office/drawing/2016/ink" xmlns:am3d="http://schemas.microsoft.com/office/drawing/2017/model3d" xmlns:o="urn:schemas-microsoft-com:office:office" xmlns:v="urn:schemas-microsoft-com:vml" xmlns:w10="urn:schemas-microsoft-com:office:word" xmlns:w="http://schemas.openxmlformats.org/wordprocessingml/2006/main" xmlns:w15="http://schemas.microsoft.com/office/word/2012/wordml" xmlns:w16cex="http://schemas.microsoft.com/office/word/2018/wordml/cex" xmlns:w16cid="http://schemas.microsoft.com/office/word/2016/wordml/cid" xmlns:w16="http://schemas.microsoft.com/office/word/2018/wordml" xmlns:w16sdtdh="http://schemas.microsoft.com/office/word/2020/wordml/sdtdatahash" xmlns:w16se="http://schemas.microsoft.com/office/word/2015/wordml/symex" xmlns:a16="http://schemas.microsoft.com/office/drawing/2014/main" id="{F6098E6C-F706-4B30-B7C9-930BB9E0C11B}"/>
+                              <a16:creationId xmlns:a16="http://schemas.microsoft.com/office/drawing/2014/main" xmlns:w16se="http://schemas.microsoft.com/office/word/2015/wordml/symex" xmlns:w16sdtdh="http://schemas.microsoft.com/office/word/2020/wordml/sdtdatahash" xmlns:w16="http://schemas.microsoft.com/office/word/2018/wordml" xmlns:w16cid="http://schemas.microsoft.com/office/word/2016/wordml/cid" xmlns:w16cex="http://schemas.microsoft.com/office/word/2018/wordml/cex" xmlns:w15="http://schemas.microsoft.com/office/word/2012/wordml" xmlns:w="http://schemas.openxmlformats.org/wordprocessingml/2006/main" xmlns:w10="urn:schemas-microsoft-com:office:word" xmlns:v="urn:schemas-microsoft-com:vml" xmlns:o="urn:schemas-microsoft-com:office:office" xmlns:am3d="http://schemas.microsoft.com/office/drawing/2017/model3d" xmlns:aink="http://schemas.microsoft.com/office/drawing/2016/ink" xmlns:cx8="http://schemas.microsoft.com/office/drawing/2016/5/14/chartex" xmlns:cx7="http://schemas.microsoft.com/office/drawing/2016/5/13/chartex" xmlns:cx6="http://schemas.microsoft.com/office/drawing/2016/5/12/chartex" xmlns:cx5="http://schemas.microsoft.com/office/drawing/2016/5/11/chartex" xmlns:cx4="http://schemas.microsoft.com/office/drawing/2016/5/10/chartex" xmlns:cx3="http://schemas.microsoft.com/office/drawing/2016/5/9/chartex" xmlns:cx2="http://schemas.microsoft.com/office/drawing/2015/10/21/chartex" xmlns:cx1="http://schemas.microsoft.com/office/drawing/2015/9/8/chartex" xmlns:cx="http://schemas.microsoft.com/office/drawing/2014/chartex" xmlns="" id="{F6098E6C-F706-4B30-B7C9-930BB9E0C11B}"/>
                             </a:ext>
                           </a:extLst>
                         </wps:cNvPr>
@@ -5924,7 +6628,7 @@
                         <wps:cNvPr id="3" name="Rectángulo 3">
                           <a:extLst>
                             <a:ext uri="{FF2B5EF4-FFF2-40B4-BE49-F238E27FC236}">
-                              <a16:creationId xmlns="" xmlns:cx="http://schemas.microsoft.com/office/drawing/2014/chartex" xmlns:cx1="http://schemas.microsoft.com/office/drawing/2015/9/8/chartex" xmlns:cx2="http://schemas.microsoft.com/office/drawing/2015/10/21/chartex" xmlns:cx3="http://schemas.microsoft.com/office/drawing/2016/5/9/chartex" xmlns:cx4="http://schemas.microsoft.com/office/drawing/2016/5/10/chartex" xmlns:cx5="http://schemas.microsoft.com/office/drawing/2016/5/11/chartex" xmlns:cx6="http://schemas.microsoft.com/office/drawing/2016/5/12/chartex" xmlns:cx7="http://schemas.microsoft.com/office/drawing/2016/5/13/chartex" xmlns:cx8="http://schemas.microsoft.com/office/drawing/2016/5/14/chartex" xmlns:aink="http://schemas.microsoft.com/office/drawing/2016/ink" xmlns:am3d="http://schemas.microsoft.com/office/drawing/2017/model3d" xmlns:o="urn:schemas-microsoft-com:office:office" xmlns:v="urn:schemas-microsoft-com:vml" xmlns:w10="urn:schemas-microsoft-com:office:word" xmlns:w="http://schemas.openxmlformats.org/wordprocessingml/2006/main" xmlns:w15="http://schemas.microsoft.com/office/word/2012/wordml" xmlns:w16cex="http://schemas.microsoft.com/office/word/2018/wordml/cex" xmlns:w16cid="http://schemas.microsoft.com/office/word/2016/wordml/cid" xmlns:w16="http://schemas.microsoft.com/office/word/2018/wordml" xmlns:w16sdtdh="http://schemas.microsoft.com/office/word/2020/wordml/sdtdatahash" xmlns:w16se="http://schemas.microsoft.com/office/word/2015/wordml/symex" xmlns:a16="http://schemas.microsoft.com/office/drawing/2014/main" id="{7ABB1172-1F4C-456B-A459-FB153EDAD2A6}"/>
+                              <a16:creationId xmlns:a16="http://schemas.microsoft.com/office/drawing/2014/main" xmlns:w16se="http://schemas.microsoft.com/office/word/2015/wordml/symex" xmlns:w16sdtdh="http://schemas.microsoft.com/office/word/2020/wordml/sdtdatahash" xmlns:w16="http://schemas.microsoft.com/office/word/2018/wordml" xmlns:w16cid="http://schemas.microsoft.com/office/word/2016/wordml/cid" xmlns:w16cex="http://schemas.microsoft.com/office/word/2018/wordml/cex" xmlns:w15="http://schemas.microsoft.com/office/word/2012/wordml" xmlns:w="http://schemas.openxmlformats.org/wordprocessingml/2006/main" xmlns:w10="urn:schemas-microsoft-com:office:word" xmlns:v="urn:schemas-microsoft-com:vml" xmlns:o="urn:schemas-microsoft-com:office:office" xmlns:am3d="http://schemas.microsoft.com/office/drawing/2017/model3d" xmlns:aink="http://schemas.microsoft.com/office/drawing/2016/ink" xmlns:cx8="http://schemas.microsoft.com/office/drawing/2016/5/14/chartex" xmlns:cx7="http://schemas.microsoft.com/office/drawing/2016/5/13/chartex" xmlns:cx6="http://schemas.microsoft.com/office/drawing/2016/5/12/chartex" xmlns:cx5="http://schemas.microsoft.com/office/drawing/2016/5/11/chartex" xmlns:cx4="http://schemas.microsoft.com/office/drawing/2016/5/10/chartex" xmlns:cx3="http://schemas.microsoft.com/office/drawing/2016/5/9/chartex" xmlns:cx2="http://schemas.microsoft.com/office/drawing/2015/10/21/chartex" xmlns:cx1="http://schemas.microsoft.com/office/drawing/2015/9/8/chartex" xmlns:cx="http://schemas.microsoft.com/office/drawing/2014/chartex" xmlns="" id="{7ABB1172-1F4C-456B-A459-FB153EDAD2A6}"/>
                             </a:ext>
                           </a:extLst>
                         </wps:cNvPr>
@@ -5994,7 +6698,7 @@
                         <wps:cNvPr id="4" name="Conector recto de flecha 4">
                           <a:extLst>
                             <a:ext uri="{FF2B5EF4-FFF2-40B4-BE49-F238E27FC236}">
-                              <a16:creationId xmlns="" xmlns:cx="http://schemas.microsoft.com/office/drawing/2014/chartex" xmlns:cx1="http://schemas.microsoft.com/office/drawing/2015/9/8/chartex" xmlns:cx2="http://schemas.microsoft.com/office/drawing/2015/10/21/chartex" xmlns:cx3="http://schemas.microsoft.com/office/drawing/2016/5/9/chartex" xmlns:cx4="http://schemas.microsoft.com/office/drawing/2016/5/10/chartex" xmlns:cx5="http://schemas.microsoft.com/office/drawing/2016/5/11/chartex" xmlns:cx6="http://schemas.microsoft.com/office/drawing/2016/5/12/chartex" xmlns:cx7="http://schemas.microsoft.com/office/drawing/2016/5/13/chartex" xmlns:cx8="http://schemas.microsoft.com/office/drawing/2016/5/14/chartex" xmlns:aink="http://schemas.microsoft.com/office/drawing/2016/ink" xmlns:am3d="http://schemas.microsoft.com/office/drawing/2017/model3d" xmlns:o="urn:schemas-microsoft-com:office:office" xmlns:v="urn:schemas-microsoft-com:vml" xmlns:w10="urn:schemas-microsoft-com:office:word" xmlns:w="http://schemas.openxmlformats.org/wordprocessingml/2006/main" xmlns:w15="http://schemas.microsoft.com/office/word/2012/wordml" xmlns:w16cex="http://schemas.microsoft.com/office/word/2018/wordml/cex" xmlns:w16cid="http://schemas.microsoft.com/office/word/2016/wordml/cid" xmlns:w16="http://schemas.microsoft.com/office/word/2018/wordml" xmlns:w16sdtdh="http://schemas.microsoft.com/office/word/2020/wordml/sdtdatahash" xmlns:w16se="http://schemas.microsoft.com/office/word/2015/wordml/symex" xmlns:a16="http://schemas.microsoft.com/office/drawing/2014/main" id="{82D59A3F-982A-4726-B740-563E478C0E33}"/>
+                              <a16:creationId xmlns:a16="http://schemas.microsoft.com/office/drawing/2014/main" xmlns:w16se="http://schemas.microsoft.com/office/word/2015/wordml/symex" xmlns:w16sdtdh="http://schemas.microsoft.com/office/word/2020/wordml/sdtdatahash" xmlns:w16="http://schemas.microsoft.com/office/word/2018/wordml" xmlns:w16cid="http://schemas.microsoft.com/office/word/2016/wordml/cid" xmlns:w16cex="http://schemas.microsoft.com/office/word/2018/wordml/cex" xmlns:w15="http://schemas.microsoft.com/office/word/2012/wordml" xmlns:w="http://schemas.openxmlformats.org/wordprocessingml/2006/main" xmlns:w10="urn:schemas-microsoft-com:office:word" xmlns:v="urn:schemas-microsoft-com:vml" xmlns:o="urn:schemas-microsoft-com:office:office" xmlns:am3d="http://schemas.microsoft.com/office/drawing/2017/model3d" xmlns:aink="http://schemas.microsoft.com/office/drawing/2016/ink" xmlns:cx8="http://schemas.microsoft.com/office/drawing/2016/5/14/chartex" xmlns:cx7="http://schemas.microsoft.com/office/drawing/2016/5/13/chartex" xmlns:cx6="http://schemas.microsoft.com/office/drawing/2016/5/12/chartex" xmlns:cx5="http://schemas.microsoft.com/office/drawing/2016/5/11/chartex" xmlns:cx4="http://schemas.microsoft.com/office/drawing/2016/5/10/chartex" xmlns:cx3="http://schemas.microsoft.com/office/drawing/2016/5/9/chartex" xmlns:cx2="http://schemas.microsoft.com/office/drawing/2015/10/21/chartex" xmlns:cx1="http://schemas.microsoft.com/office/drawing/2015/9/8/chartex" xmlns:cx="http://schemas.microsoft.com/office/drawing/2014/chartex" xmlns="" id="{82D59A3F-982A-4726-B740-563E478C0E33}"/>
                             </a:ext>
                           </a:extLst>
                         </wps:cNvPr>
@@ -6037,7 +6741,7 @@
                         <wps:cNvPr id="5" name="Conector recto de flecha 5">
                           <a:extLst>
                             <a:ext uri="{FF2B5EF4-FFF2-40B4-BE49-F238E27FC236}">
-                              <a16:creationId xmlns="" xmlns:cx="http://schemas.microsoft.com/office/drawing/2014/chartex" xmlns:cx1="http://schemas.microsoft.com/office/drawing/2015/9/8/chartex" xmlns:cx2="http://schemas.microsoft.com/office/drawing/2015/10/21/chartex" xmlns:cx3="http://schemas.microsoft.com/office/drawing/2016/5/9/chartex" xmlns:cx4="http://schemas.microsoft.com/office/drawing/2016/5/10/chartex" xmlns:cx5="http://schemas.microsoft.com/office/drawing/2016/5/11/chartex" xmlns:cx6="http://schemas.microsoft.com/office/drawing/2016/5/12/chartex" xmlns:cx7="http://schemas.microsoft.com/office/drawing/2016/5/13/chartex" xmlns:cx8="http://schemas.microsoft.com/office/drawing/2016/5/14/chartex" xmlns:aink="http://schemas.microsoft.com/office/drawing/2016/ink" xmlns:am3d="http://schemas.microsoft.com/office/drawing/2017/model3d" xmlns:o="urn:schemas-microsoft-com:office:office" xmlns:v="urn:schemas-microsoft-com:vml" xmlns:w10="urn:schemas-microsoft-com:office:word" xmlns:w="http://schemas.openxmlformats.org/wordprocessingml/2006/main" xmlns:w15="http://schemas.microsoft.com/office/word/2012/wordml" xmlns:w16cex="http://schemas.microsoft.com/office/word/2018/wordml/cex" xmlns:w16cid="http://schemas.microsoft.com/office/word/2016/wordml/cid" xmlns:w16="http://schemas.microsoft.com/office/word/2018/wordml" xmlns:w16sdtdh="http://schemas.microsoft.com/office/word/2020/wordml/sdtdatahash" xmlns:w16se="http://schemas.microsoft.com/office/word/2015/wordml/symex" xmlns:a16="http://schemas.microsoft.com/office/drawing/2014/main" id="{89A3E7E7-77EC-4CF9-BB6C-B9FA114A8ACC}"/>
+                              <a16:creationId xmlns:a16="http://schemas.microsoft.com/office/drawing/2014/main" xmlns:w16se="http://schemas.microsoft.com/office/word/2015/wordml/symex" xmlns:w16sdtdh="http://schemas.microsoft.com/office/word/2020/wordml/sdtdatahash" xmlns:w16="http://schemas.microsoft.com/office/word/2018/wordml" xmlns:w16cid="http://schemas.microsoft.com/office/word/2016/wordml/cid" xmlns:w16cex="http://schemas.microsoft.com/office/word/2018/wordml/cex" xmlns:w15="http://schemas.microsoft.com/office/word/2012/wordml" xmlns:w="http://schemas.openxmlformats.org/wordprocessingml/2006/main" xmlns:w10="urn:schemas-microsoft-com:office:word" xmlns:v="urn:schemas-microsoft-com:vml" xmlns:o="urn:schemas-microsoft-com:office:office" xmlns:am3d="http://schemas.microsoft.com/office/drawing/2017/model3d" xmlns:aink="http://schemas.microsoft.com/office/drawing/2016/ink" xmlns:cx8="http://schemas.microsoft.com/office/drawing/2016/5/14/chartex" xmlns:cx7="http://schemas.microsoft.com/office/drawing/2016/5/13/chartex" xmlns:cx6="http://schemas.microsoft.com/office/drawing/2016/5/12/chartex" xmlns:cx5="http://schemas.microsoft.com/office/drawing/2016/5/11/chartex" xmlns:cx4="http://schemas.microsoft.com/office/drawing/2016/5/10/chartex" xmlns:cx3="http://schemas.microsoft.com/office/drawing/2016/5/9/chartex" xmlns:cx2="http://schemas.microsoft.com/office/drawing/2015/10/21/chartex" xmlns:cx1="http://schemas.microsoft.com/office/drawing/2015/9/8/chartex" xmlns:cx="http://schemas.microsoft.com/office/drawing/2014/chartex" xmlns="" id="{89A3E7E7-77EC-4CF9-BB6C-B9FA114A8ACC}"/>
                             </a:ext>
                           </a:extLst>
                         </wps:cNvPr>
@@ -6080,7 +6784,7 @@
                         <wps:cNvPr id="6" name="CuadroTexto 9">
                           <a:extLst>
                             <a:ext uri="{FF2B5EF4-FFF2-40B4-BE49-F238E27FC236}">
-                              <a16:creationId xmlns="" xmlns:cx="http://schemas.microsoft.com/office/drawing/2014/chartex" xmlns:cx1="http://schemas.microsoft.com/office/drawing/2015/9/8/chartex" xmlns:cx2="http://schemas.microsoft.com/office/drawing/2015/10/21/chartex" xmlns:cx3="http://schemas.microsoft.com/office/drawing/2016/5/9/chartex" xmlns:cx4="http://schemas.microsoft.com/office/drawing/2016/5/10/chartex" xmlns:cx5="http://schemas.microsoft.com/office/drawing/2016/5/11/chartex" xmlns:cx6="http://schemas.microsoft.com/office/drawing/2016/5/12/chartex" xmlns:cx7="http://schemas.microsoft.com/office/drawing/2016/5/13/chartex" xmlns:cx8="http://schemas.microsoft.com/office/drawing/2016/5/14/chartex" xmlns:aink="http://schemas.microsoft.com/office/drawing/2016/ink" xmlns:am3d="http://schemas.microsoft.com/office/drawing/2017/model3d" xmlns:o="urn:schemas-microsoft-com:office:office" xmlns:v="urn:schemas-microsoft-com:vml" xmlns:w10="urn:schemas-microsoft-com:office:word" xmlns:w="http://schemas.openxmlformats.org/wordprocessingml/2006/main" xmlns:w15="http://schemas.microsoft.com/office/word/2012/wordml" xmlns:w16cex="http://schemas.microsoft.com/office/word/2018/wordml/cex" xmlns:w16cid="http://schemas.microsoft.com/office/word/2016/wordml/cid" xmlns:w16="http://schemas.microsoft.com/office/word/2018/wordml" xmlns:w16sdtdh="http://schemas.microsoft.com/office/word/2020/wordml/sdtdatahash" xmlns:w16se="http://schemas.microsoft.com/office/word/2015/wordml/symex" xmlns:a16="http://schemas.microsoft.com/office/drawing/2014/main" id="{C857C20C-C878-440C-BDE1-ABB9E502C7AF}"/>
+                              <a16:creationId xmlns:a16="http://schemas.microsoft.com/office/drawing/2014/main" xmlns:w16se="http://schemas.microsoft.com/office/word/2015/wordml/symex" xmlns:w16sdtdh="http://schemas.microsoft.com/office/word/2020/wordml/sdtdatahash" xmlns:w16="http://schemas.microsoft.com/office/word/2018/wordml" xmlns:w16cid="http://schemas.microsoft.com/office/word/2016/wordml/cid" xmlns:w16cex="http://schemas.microsoft.com/office/word/2018/wordml/cex" xmlns:w15="http://schemas.microsoft.com/office/word/2012/wordml" xmlns:w="http://schemas.openxmlformats.org/wordprocessingml/2006/main" xmlns:w10="urn:schemas-microsoft-com:office:word" xmlns:v="urn:schemas-microsoft-com:vml" xmlns:o="urn:schemas-microsoft-com:office:office" xmlns:am3d="http://schemas.microsoft.com/office/drawing/2017/model3d" xmlns:aink="http://schemas.microsoft.com/office/drawing/2016/ink" xmlns:cx8="http://schemas.microsoft.com/office/drawing/2016/5/14/chartex" xmlns:cx7="http://schemas.microsoft.com/office/drawing/2016/5/13/chartex" xmlns:cx6="http://schemas.microsoft.com/office/drawing/2016/5/12/chartex" xmlns:cx5="http://schemas.microsoft.com/office/drawing/2016/5/11/chartex" xmlns:cx4="http://schemas.microsoft.com/office/drawing/2016/5/10/chartex" xmlns:cx3="http://schemas.microsoft.com/office/drawing/2016/5/9/chartex" xmlns:cx2="http://schemas.microsoft.com/office/drawing/2015/10/21/chartex" xmlns:cx1="http://schemas.microsoft.com/office/drawing/2015/9/8/chartex" xmlns:cx="http://schemas.microsoft.com/office/drawing/2014/chartex" xmlns="" id="{C857C20C-C878-440C-BDE1-ABB9E502C7AF}"/>
                             </a:ext>
                           </a:extLst>
                         </wps:cNvPr>
@@ -6122,23 +6826,23 @@
                             </w:p>
                           </w:txbxContent>
                         </wps:txbx>
-                        <wps:bodyPr wrap="none" rtlCol="0">
-                          <a:spAutoFit/>
+                        <wps:bodyPr wrap="square" rtlCol="0">
+                          <a:noAutofit/>
                         </wps:bodyPr>
                       </wps:wsp>
                       <wps:wsp>
                         <wps:cNvPr id="7" name="Rectángulo 7">
                           <a:extLst>
                             <a:ext uri="{FF2B5EF4-FFF2-40B4-BE49-F238E27FC236}">
-                              <a16:creationId xmlns="" xmlns:cx="http://schemas.microsoft.com/office/drawing/2014/chartex" xmlns:cx1="http://schemas.microsoft.com/office/drawing/2015/9/8/chartex" xmlns:cx2="http://schemas.microsoft.com/office/drawing/2015/10/21/chartex" xmlns:cx3="http://schemas.microsoft.com/office/drawing/2016/5/9/chartex" xmlns:cx4="http://schemas.microsoft.com/office/drawing/2016/5/10/chartex" xmlns:cx5="http://schemas.microsoft.com/office/drawing/2016/5/11/chartex" xmlns:cx6="http://schemas.microsoft.com/office/drawing/2016/5/12/chartex" xmlns:cx7="http://schemas.microsoft.com/office/drawing/2016/5/13/chartex" xmlns:cx8="http://schemas.microsoft.com/office/drawing/2016/5/14/chartex" xmlns:aink="http://schemas.microsoft.com/office/drawing/2016/ink" xmlns:am3d="http://schemas.microsoft.com/office/drawing/2017/model3d" xmlns:o="urn:schemas-microsoft-com:office:office" xmlns:v="urn:schemas-microsoft-com:vml" xmlns:w10="urn:schemas-microsoft-com:office:word" xmlns:w="http://schemas.openxmlformats.org/wordprocessingml/2006/main" xmlns:w15="http://schemas.microsoft.com/office/word/2012/wordml" xmlns:w16cex="http://schemas.microsoft.com/office/word/2018/wordml/cex" xmlns:w16cid="http://schemas.microsoft.com/office/word/2016/wordml/cid" xmlns:w16="http://schemas.microsoft.com/office/word/2018/wordml" xmlns:w16sdtdh="http://schemas.microsoft.com/office/word/2020/wordml/sdtdatahash" xmlns:w16se="http://schemas.microsoft.com/office/word/2015/wordml/symex" xmlns:a16="http://schemas.microsoft.com/office/drawing/2014/main" id="{0C95C334-9B5E-43FB-A140-23D5388F4A19}"/>
+                              <a16:creationId xmlns:a16="http://schemas.microsoft.com/office/drawing/2014/main" xmlns:w16se="http://schemas.microsoft.com/office/word/2015/wordml/symex" xmlns:w16sdtdh="http://schemas.microsoft.com/office/word/2020/wordml/sdtdatahash" xmlns:w16="http://schemas.microsoft.com/office/word/2018/wordml" xmlns:w16cid="http://schemas.microsoft.com/office/word/2016/wordml/cid" xmlns:w16cex="http://schemas.microsoft.com/office/word/2018/wordml/cex" xmlns:w15="http://schemas.microsoft.com/office/word/2012/wordml" xmlns:w="http://schemas.openxmlformats.org/wordprocessingml/2006/main" xmlns:w10="urn:schemas-microsoft-com:office:word" xmlns:v="urn:schemas-microsoft-com:vml" xmlns:o="urn:schemas-microsoft-com:office:office" xmlns:am3d="http://schemas.microsoft.com/office/drawing/2017/model3d" xmlns:aink="http://schemas.microsoft.com/office/drawing/2016/ink" xmlns:cx8="http://schemas.microsoft.com/office/drawing/2016/5/14/chartex" xmlns:cx7="http://schemas.microsoft.com/office/drawing/2016/5/13/chartex" xmlns:cx6="http://schemas.microsoft.com/office/drawing/2016/5/12/chartex" xmlns:cx5="http://schemas.microsoft.com/office/drawing/2016/5/11/chartex" xmlns:cx4="http://schemas.microsoft.com/office/drawing/2016/5/10/chartex" xmlns:cx3="http://schemas.microsoft.com/office/drawing/2016/5/9/chartex" xmlns:cx2="http://schemas.microsoft.com/office/drawing/2015/10/21/chartex" xmlns:cx1="http://schemas.microsoft.com/office/drawing/2015/9/8/chartex" xmlns:cx="http://schemas.microsoft.com/office/drawing/2014/chartex" xmlns="" id="{0C95C334-9B5E-43FB-A140-23D5388F4A19}"/>
                             </a:ext>
                           </a:extLst>
                         </wps:cNvPr>
                         <wps:cNvSpPr/>
                         <wps:spPr>
                           <a:xfrm>
-                            <a:off x="4124337" y="0"/>
-                            <a:ext cx="1616766" cy="980661"/>
+                            <a:off x="4124337" y="-93423"/>
+                            <a:ext cx="1616766" cy="1074084"/>
                           </a:xfrm>
                           <a:prstGeom prst="rect">
                             <a:avLst/>
@@ -6200,7 +6904,7 @@
                         <wps:cNvPr id="8" name="Conector recto de flecha 8">
                           <a:extLst>
                             <a:ext uri="{FF2B5EF4-FFF2-40B4-BE49-F238E27FC236}">
-                              <a16:creationId xmlns="" xmlns:cx="http://schemas.microsoft.com/office/drawing/2014/chartex" xmlns:cx1="http://schemas.microsoft.com/office/drawing/2015/9/8/chartex" xmlns:cx2="http://schemas.microsoft.com/office/drawing/2015/10/21/chartex" xmlns:cx3="http://schemas.microsoft.com/office/drawing/2016/5/9/chartex" xmlns:cx4="http://schemas.microsoft.com/office/drawing/2016/5/10/chartex" xmlns:cx5="http://schemas.microsoft.com/office/drawing/2016/5/11/chartex" xmlns:cx6="http://schemas.microsoft.com/office/drawing/2016/5/12/chartex" xmlns:cx7="http://schemas.microsoft.com/office/drawing/2016/5/13/chartex" xmlns:cx8="http://schemas.microsoft.com/office/drawing/2016/5/14/chartex" xmlns:aink="http://schemas.microsoft.com/office/drawing/2016/ink" xmlns:am3d="http://schemas.microsoft.com/office/drawing/2017/model3d" xmlns:o="urn:schemas-microsoft-com:office:office" xmlns:v="urn:schemas-microsoft-com:vml" xmlns:w10="urn:schemas-microsoft-com:office:word" xmlns:w="http://schemas.openxmlformats.org/wordprocessingml/2006/main" xmlns:w15="http://schemas.microsoft.com/office/word/2012/wordml" xmlns:w16cex="http://schemas.microsoft.com/office/word/2018/wordml/cex" xmlns:w16cid="http://schemas.microsoft.com/office/word/2016/wordml/cid" xmlns:w16="http://schemas.microsoft.com/office/word/2018/wordml" xmlns:w16sdtdh="http://schemas.microsoft.com/office/word/2020/wordml/sdtdatahash" xmlns:w16se="http://schemas.microsoft.com/office/word/2015/wordml/symex" xmlns:a16="http://schemas.microsoft.com/office/drawing/2014/main" id="{1CCF5ED7-EEAB-44F5-B249-AC6D49B19714}"/>
+                              <a16:creationId xmlns:a16="http://schemas.microsoft.com/office/drawing/2014/main" xmlns:w16se="http://schemas.microsoft.com/office/word/2015/wordml/symex" xmlns:w16sdtdh="http://schemas.microsoft.com/office/word/2020/wordml/sdtdatahash" xmlns:w16="http://schemas.microsoft.com/office/word/2018/wordml" xmlns:w16cid="http://schemas.microsoft.com/office/word/2016/wordml/cid" xmlns:w16cex="http://schemas.microsoft.com/office/word/2018/wordml/cex" xmlns:w15="http://schemas.microsoft.com/office/word/2012/wordml" xmlns:w="http://schemas.openxmlformats.org/wordprocessingml/2006/main" xmlns:w10="urn:schemas-microsoft-com:office:word" xmlns:v="urn:schemas-microsoft-com:vml" xmlns:o="urn:schemas-microsoft-com:office:office" xmlns:am3d="http://schemas.microsoft.com/office/drawing/2017/model3d" xmlns:aink="http://schemas.microsoft.com/office/drawing/2016/ink" xmlns:cx8="http://schemas.microsoft.com/office/drawing/2016/5/14/chartex" xmlns:cx7="http://schemas.microsoft.com/office/drawing/2016/5/13/chartex" xmlns:cx6="http://schemas.microsoft.com/office/drawing/2016/5/12/chartex" xmlns:cx5="http://schemas.microsoft.com/office/drawing/2016/5/11/chartex" xmlns:cx4="http://schemas.microsoft.com/office/drawing/2016/5/10/chartex" xmlns:cx3="http://schemas.microsoft.com/office/drawing/2016/5/9/chartex" xmlns:cx2="http://schemas.microsoft.com/office/drawing/2015/10/21/chartex" xmlns:cx1="http://schemas.microsoft.com/office/drawing/2015/9/8/chartex" xmlns:cx="http://schemas.microsoft.com/office/drawing/2014/chartex" xmlns="" id="{1CCF5ED7-EEAB-44F5-B249-AC6D49B19714}"/>
                             </a:ext>
                           </a:extLst>
                         </wps:cNvPr>
@@ -6212,7 +6916,7 @@
                         <wps:spPr>
                           <a:xfrm>
                             <a:off x="4932720" y="980661"/>
-                            <a:ext cx="53009" cy="1623393"/>
+                            <a:ext cx="53008" cy="1623393"/>
                           </a:xfrm>
                           <a:prstGeom prst="straightConnector1">
                             <a:avLst/>
@@ -6244,7 +6948,7 @@
                         <wps:cNvPr id="9" name="Conector recto de flecha 9">
                           <a:extLst>
                             <a:ext uri="{FF2B5EF4-FFF2-40B4-BE49-F238E27FC236}">
-                              <a16:creationId xmlns="" xmlns:cx="http://schemas.microsoft.com/office/drawing/2014/chartex" xmlns:cx1="http://schemas.microsoft.com/office/drawing/2015/9/8/chartex" xmlns:cx2="http://schemas.microsoft.com/office/drawing/2015/10/21/chartex" xmlns:cx3="http://schemas.microsoft.com/office/drawing/2016/5/9/chartex" xmlns:cx4="http://schemas.microsoft.com/office/drawing/2016/5/10/chartex" xmlns:cx5="http://schemas.microsoft.com/office/drawing/2016/5/11/chartex" xmlns:cx6="http://schemas.microsoft.com/office/drawing/2016/5/12/chartex" xmlns:cx7="http://schemas.microsoft.com/office/drawing/2016/5/13/chartex" xmlns:cx8="http://schemas.microsoft.com/office/drawing/2016/5/14/chartex" xmlns:aink="http://schemas.microsoft.com/office/drawing/2016/ink" xmlns:am3d="http://schemas.microsoft.com/office/drawing/2017/model3d" xmlns:o="urn:schemas-microsoft-com:office:office" xmlns:v="urn:schemas-microsoft-com:vml" xmlns:w10="urn:schemas-microsoft-com:office:word" xmlns:w="http://schemas.openxmlformats.org/wordprocessingml/2006/main" xmlns:w15="http://schemas.microsoft.com/office/word/2012/wordml" xmlns:w16cex="http://schemas.microsoft.com/office/word/2018/wordml/cex" xmlns:w16cid="http://schemas.microsoft.com/office/word/2016/wordml/cid" xmlns:w16="http://schemas.microsoft.com/office/word/2018/wordml" xmlns:w16sdtdh="http://schemas.microsoft.com/office/word/2020/wordml/sdtdatahash" xmlns:w16se="http://schemas.microsoft.com/office/word/2015/wordml/symex" xmlns:a16="http://schemas.microsoft.com/office/drawing/2014/main" id="{DB13592A-E0AE-49BD-B870-0FAC50E9EEA3}"/>
+                              <a16:creationId xmlns:a16="http://schemas.microsoft.com/office/drawing/2014/main" xmlns:w16se="http://schemas.microsoft.com/office/word/2015/wordml/symex" xmlns:w16sdtdh="http://schemas.microsoft.com/office/word/2020/wordml/sdtdatahash" xmlns:w16="http://schemas.microsoft.com/office/word/2018/wordml" xmlns:w16cid="http://schemas.microsoft.com/office/word/2016/wordml/cid" xmlns:w16cex="http://schemas.microsoft.com/office/word/2018/wordml/cex" xmlns:w15="http://schemas.microsoft.com/office/word/2012/wordml" xmlns:w="http://schemas.openxmlformats.org/wordprocessingml/2006/main" xmlns:w10="urn:schemas-microsoft-com:office:word" xmlns:v="urn:schemas-microsoft-com:vml" xmlns:o="urn:schemas-microsoft-com:office:office" xmlns:am3d="http://schemas.microsoft.com/office/drawing/2017/model3d" xmlns:aink="http://schemas.microsoft.com/office/drawing/2016/ink" xmlns:cx8="http://schemas.microsoft.com/office/drawing/2016/5/14/chartex" xmlns:cx7="http://schemas.microsoft.com/office/drawing/2016/5/13/chartex" xmlns:cx6="http://schemas.microsoft.com/office/drawing/2016/5/12/chartex" xmlns:cx5="http://schemas.microsoft.com/office/drawing/2016/5/11/chartex" xmlns:cx4="http://schemas.microsoft.com/office/drawing/2016/5/10/chartex" xmlns:cx3="http://schemas.microsoft.com/office/drawing/2016/5/9/chartex" xmlns:cx2="http://schemas.microsoft.com/office/drawing/2015/10/21/chartex" xmlns:cx1="http://schemas.microsoft.com/office/drawing/2015/9/8/chartex" xmlns:cx="http://schemas.microsoft.com/office/drawing/2014/chartex" xmlns="" id="{DB13592A-E0AE-49BD-B870-0FAC50E9EEA3}"/>
                             </a:ext>
                           </a:extLst>
                         </wps:cNvPr>
@@ -6256,7 +6960,7 @@
                         <wps:spPr>
                           <a:xfrm flipH="1" flipV="1">
                             <a:off x="4932720" y="980661"/>
-                            <a:ext cx="53009" cy="1623393"/>
+                            <a:ext cx="53008" cy="1623393"/>
                           </a:xfrm>
                           <a:prstGeom prst="straightConnector1">
                             <a:avLst/>
@@ -6288,7 +6992,7 @@
                         <wps:cNvPr id="10" name="CuadroTexto 17">
                           <a:extLst>
                             <a:ext uri="{FF2B5EF4-FFF2-40B4-BE49-F238E27FC236}">
-                              <a16:creationId xmlns="" xmlns:cx="http://schemas.microsoft.com/office/drawing/2014/chartex" xmlns:cx1="http://schemas.microsoft.com/office/drawing/2015/9/8/chartex" xmlns:cx2="http://schemas.microsoft.com/office/drawing/2015/10/21/chartex" xmlns:cx3="http://schemas.microsoft.com/office/drawing/2016/5/9/chartex" xmlns:cx4="http://schemas.microsoft.com/office/drawing/2016/5/10/chartex" xmlns:cx5="http://schemas.microsoft.com/office/drawing/2016/5/11/chartex" xmlns:cx6="http://schemas.microsoft.com/office/drawing/2016/5/12/chartex" xmlns:cx7="http://schemas.microsoft.com/office/drawing/2016/5/13/chartex" xmlns:cx8="http://schemas.microsoft.com/office/drawing/2016/5/14/chartex" xmlns:aink="http://schemas.microsoft.com/office/drawing/2016/ink" xmlns:am3d="http://schemas.microsoft.com/office/drawing/2017/model3d" xmlns:o="urn:schemas-microsoft-com:office:office" xmlns:v="urn:schemas-microsoft-com:vml" xmlns:w10="urn:schemas-microsoft-com:office:word" xmlns:w="http://schemas.openxmlformats.org/wordprocessingml/2006/main" xmlns:w15="http://schemas.microsoft.com/office/word/2012/wordml" xmlns:w16cex="http://schemas.microsoft.com/office/word/2018/wordml/cex" xmlns:w16cid="http://schemas.microsoft.com/office/word/2016/wordml/cid" xmlns:w16="http://schemas.microsoft.com/office/word/2018/wordml" xmlns:w16sdtdh="http://schemas.microsoft.com/office/word/2020/wordml/sdtdatahash" xmlns:w16se="http://schemas.microsoft.com/office/word/2015/wordml/symex" xmlns:a16="http://schemas.microsoft.com/office/drawing/2014/main" id="{728FD367-C5E3-432F-9231-6CCE5C306B2F}"/>
+                              <a16:creationId xmlns:a16="http://schemas.microsoft.com/office/drawing/2014/main" xmlns:w16se="http://schemas.microsoft.com/office/word/2015/wordml/symex" xmlns:w16sdtdh="http://schemas.microsoft.com/office/word/2020/wordml/sdtdatahash" xmlns:w16="http://schemas.microsoft.com/office/word/2018/wordml" xmlns:w16cid="http://schemas.microsoft.com/office/word/2016/wordml/cid" xmlns:w16cex="http://schemas.microsoft.com/office/word/2018/wordml/cex" xmlns:w15="http://schemas.microsoft.com/office/word/2012/wordml" xmlns:w="http://schemas.openxmlformats.org/wordprocessingml/2006/main" xmlns:w10="urn:schemas-microsoft-com:office:word" xmlns:v="urn:schemas-microsoft-com:vml" xmlns:o="urn:schemas-microsoft-com:office:office" xmlns:am3d="http://schemas.microsoft.com/office/drawing/2017/model3d" xmlns:aink="http://schemas.microsoft.com/office/drawing/2016/ink" xmlns:cx8="http://schemas.microsoft.com/office/drawing/2016/5/14/chartex" xmlns:cx7="http://schemas.microsoft.com/office/drawing/2016/5/13/chartex" xmlns:cx6="http://schemas.microsoft.com/office/drawing/2016/5/12/chartex" xmlns:cx5="http://schemas.microsoft.com/office/drawing/2016/5/11/chartex" xmlns:cx4="http://schemas.microsoft.com/office/drawing/2016/5/10/chartex" xmlns:cx3="http://schemas.microsoft.com/office/drawing/2016/5/9/chartex" xmlns:cx2="http://schemas.microsoft.com/office/drawing/2015/10/21/chartex" xmlns:cx1="http://schemas.microsoft.com/office/drawing/2015/9/8/chartex" xmlns:cx="http://schemas.microsoft.com/office/drawing/2014/chartex" xmlns="" id="{728FD367-C5E3-432F-9231-6CCE5C306B2F}"/>
                             </a:ext>
                           </a:extLst>
                         </wps:cNvPr>
@@ -6330,15 +7034,15 @@
                             </w:p>
                           </w:txbxContent>
                         </wps:txbx>
-                        <wps:bodyPr wrap="none" rtlCol="0">
-                          <a:spAutoFit/>
+                        <wps:bodyPr wrap="square" rtlCol="0">
+                          <a:noAutofit/>
                         </wps:bodyPr>
                       </wps:wsp>
                       <wps:wsp>
                         <wps:cNvPr id="11" name="Conector: curvado 11">
                           <a:extLst>
                             <a:ext uri="{FF2B5EF4-FFF2-40B4-BE49-F238E27FC236}">
-                              <a16:creationId xmlns="" xmlns:cx="http://schemas.microsoft.com/office/drawing/2014/chartex" xmlns:cx1="http://schemas.microsoft.com/office/drawing/2015/9/8/chartex" xmlns:cx2="http://schemas.microsoft.com/office/drawing/2015/10/21/chartex" xmlns:cx3="http://schemas.microsoft.com/office/drawing/2016/5/9/chartex" xmlns:cx4="http://schemas.microsoft.com/office/drawing/2016/5/10/chartex" xmlns:cx5="http://schemas.microsoft.com/office/drawing/2016/5/11/chartex" xmlns:cx6="http://schemas.microsoft.com/office/drawing/2016/5/12/chartex" xmlns:cx7="http://schemas.microsoft.com/office/drawing/2016/5/13/chartex" xmlns:cx8="http://schemas.microsoft.com/office/drawing/2016/5/14/chartex" xmlns:aink="http://schemas.microsoft.com/office/drawing/2016/ink" xmlns:am3d="http://schemas.microsoft.com/office/drawing/2017/model3d" xmlns:o="urn:schemas-microsoft-com:office:office" xmlns:v="urn:schemas-microsoft-com:vml" xmlns:w10="urn:schemas-microsoft-com:office:word" xmlns:w="http://schemas.openxmlformats.org/wordprocessingml/2006/main" xmlns:w15="http://schemas.microsoft.com/office/word/2012/wordml" xmlns:w16cex="http://schemas.microsoft.com/office/word/2018/wordml/cex" xmlns:w16cid="http://schemas.microsoft.com/office/word/2016/wordml/cid" xmlns:w16="http://schemas.microsoft.com/office/word/2018/wordml" xmlns:w16sdtdh="http://schemas.microsoft.com/office/word/2020/wordml/sdtdatahash" xmlns:w16se="http://schemas.microsoft.com/office/word/2015/wordml/symex" xmlns:a16="http://schemas.microsoft.com/office/drawing/2014/main" id="{18A11A15-CA8F-4015-8B96-FCE3421674E3}"/>
+                              <a16:creationId xmlns:a16="http://schemas.microsoft.com/office/drawing/2014/main" xmlns:w16se="http://schemas.microsoft.com/office/word/2015/wordml/symex" xmlns:w16sdtdh="http://schemas.microsoft.com/office/word/2020/wordml/sdtdatahash" xmlns:w16="http://schemas.microsoft.com/office/word/2018/wordml" xmlns:w16cid="http://schemas.microsoft.com/office/word/2016/wordml/cid" xmlns:w16cex="http://schemas.microsoft.com/office/word/2018/wordml/cex" xmlns:w15="http://schemas.microsoft.com/office/word/2012/wordml" xmlns:w="http://schemas.openxmlformats.org/wordprocessingml/2006/main" xmlns:w10="urn:schemas-microsoft-com:office:word" xmlns:v="urn:schemas-microsoft-com:vml" xmlns:o="urn:schemas-microsoft-com:office:office" xmlns:am3d="http://schemas.microsoft.com/office/drawing/2017/model3d" xmlns:aink="http://schemas.microsoft.com/office/drawing/2016/ink" xmlns:cx8="http://schemas.microsoft.com/office/drawing/2016/5/14/chartex" xmlns:cx7="http://schemas.microsoft.com/office/drawing/2016/5/13/chartex" xmlns:cx6="http://schemas.microsoft.com/office/drawing/2016/5/12/chartex" xmlns:cx5="http://schemas.microsoft.com/office/drawing/2016/5/11/chartex" xmlns:cx4="http://schemas.microsoft.com/office/drawing/2016/5/10/chartex" xmlns:cx3="http://schemas.microsoft.com/office/drawing/2016/5/9/chartex" xmlns:cx2="http://schemas.microsoft.com/office/drawing/2015/10/21/chartex" xmlns:cx1="http://schemas.microsoft.com/office/drawing/2015/9/8/chartex" xmlns:cx="http://schemas.microsoft.com/office/drawing/2014/chartex" xmlns="" id="{18A11A15-CA8F-4015-8B96-FCE3421674E3}"/>
                             </a:ext>
                           </a:extLst>
                         </wps:cNvPr>
@@ -6349,13 +7053,13 @@
                         </wps:cNvCnPr>
                         <wps:spPr>
                           <a:xfrm rot="16200000" flipV="1">
-                            <a:off x="3498172" y="1116497"/>
-                            <a:ext cx="2113723" cy="861392"/>
+                            <a:off x="3474816" y="1093140"/>
+                            <a:ext cx="2160435" cy="861391"/>
                           </a:xfrm>
                           <a:prstGeom prst="curvedConnector4">
                             <a:avLst>
-                              <a:gd name="adj1" fmla="val 18338"/>
-                              <a:gd name="adj2" fmla="val 186538"/>
+                              <a:gd name="adj1" fmla="val 37571"/>
+                              <a:gd name="adj2" fmla="val 139468"/>
                             </a:avLst>
                           </a:prstGeom>
                           <a:ln>
@@ -6386,7 +7090,7 @@
                         <wps:cNvPr id="12" name="Conector: curvado 12">
                           <a:extLst>
                             <a:ext uri="{FF2B5EF4-FFF2-40B4-BE49-F238E27FC236}">
-                              <a16:creationId xmlns="" xmlns:cx="http://schemas.microsoft.com/office/drawing/2014/chartex" xmlns:cx1="http://schemas.microsoft.com/office/drawing/2015/9/8/chartex" xmlns:cx2="http://schemas.microsoft.com/office/drawing/2015/10/21/chartex" xmlns:cx3="http://schemas.microsoft.com/office/drawing/2016/5/9/chartex" xmlns:cx4="http://schemas.microsoft.com/office/drawing/2016/5/10/chartex" xmlns:cx5="http://schemas.microsoft.com/office/drawing/2016/5/11/chartex" xmlns:cx6="http://schemas.microsoft.com/office/drawing/2016/5/12/chartex" xmlns:cx7="http://schemas.microsoft.com/office/drawing/2016/5/13/chartex" xmlns:cx8="http://schemas.microsoft.com/office/drawing/2016/5/14/chartex" xmlns:aink="http://schemas.microsoft.com/office/drawing/2016/ink" xmlns:am3d="http://schemas.microsoft.com/office/drawing/2017/model3d" xmlns:o="urn:schemas-microsoft-com:office:office" xmlns:v="urn:schemas-microsoft-com:vml" xmlns:w10="urn:schemas-microsoft-com:office:word" xmlns:w="http://schemas.openxmlformats.org/wordprocessingml/2006/main" xmlns:w15="http://schemas.microsoft.com/office/word/2012/wordml" xmlns:w16cex="http://schemas.microsoft.com/office/word/2018/wordml/cex" xmlns:w16cid="http://schemas.microsoft.com/office/word/2016/wordml/cid" xmlns:w16="http://schemas.microsoft.com/office/word/2018/wordml" xmlns:w16sdtdh="http://schemas.microsoft.com/office/word/2020/wordml/sdtdatahash" xmlns:w16se="http://schemas.microsoft.com/office/word/2015/wordml/symex" xmlns:a16="http://schemas.microsoft.com/office/drawing/2014/main" id="{F8A1F7E9-B088-49DA-97B1-10291B209B44}"/>
+                              <a16:creationId xmlns:a16="http://schemas.microsoft.com/office/drawing/2014/main" xmlns:w16se="http://schemas.microsoft.com/office/word/2015/wordml/symex" xmlns:w16sdtdh="http://schemas.microsoft.com/office/word/2020/wordml/sdtdatahash" xmlns:w16="http://schemas.microsoft.com/office/word/2018/wordml" xmlns:w16cid="http://schemas.microsoft.com/office/word/2016/wordml/cid" xmlns:w16cex="http://schemas.microsoft.com/office/word/2018/wordml/cex" xmlns:w15="http://schemas.microsoft.com/office/word/2012/wordml" xmlns:w="http://schemas.openxmlformats.org/wordprocessingml/2006/main" xmlns:w10="urn:schemas-microsoft-com:office:word" xmlns:v="urn:schemas-microsoft-com:vml" xmlns:o="urn:schemas-microsoft-com:office:office" xmlns:am3d="http://schemas.microsoft.com/office/drawing/2017/model3d" xmlns:aink="http://schemas.microsoft.com/office/drawing/2016/ink" xmlns:cx8="http://schemas.microsoft.com/office/drawing/2016/5/14/chartex" xmlns:cx7="http://schemas.microsoft.com/office/drawing/2016/5/13/chartex" xmlns:cx6="http://schemas.microsoft.com/office/drawing/2016/5/12/chartex" xmlns:cx5="http://schemas.microsoft.com/office/drawing/2016/5/11/chartex" xmlns:cx4="http://schemas.microsoft.com/office/drawing/2016/5/10/chartex" xmlns:cx3="http://schemas.microsoft.com/office/drawing/2016/5/9/chartex" xmlns:cx2="http://schemas.microsoft.com/office/drawing/2015/10/21/chartex" xmlns:cx1="http://schemas.microsoft.com/office/drawing/2015/9/8/chartex" xmlns:cx="http://schemas.microsoft.com/office/drawing/2014/chartex" xmlns="" id="{F8A1F7E9-B088-49DA-97B1-10291B209B44}"/>
                             </a:ext>
                           </a:extLst>
                         </wps:cNvPr>
@@ -6397,13 +7101,13 @@
                         </wps:cNvCnPr>
                         <wps:spPr>
                           <a:xfrm rot="5400000" flipH="1" flipV="1">
-                            <a:off x="4306555" y="1169506"/>
-                            <a:ext cx="2113723" cy="755374"/>
+                            <a:off x="4283197" y="1146150"/>
+                            <a:ext cx="2160435" cy="755375"/>
                           </a:xfrm>
                           <a:prstGeom prst="curvedConnector4">
                             <a:avLst>
-                              <a:gd name="adj1" fmla="val 18338"/>
-                              <a:gd name="adj2" fmla="val 219737"/>
+                              <a:gd name="adj1" fmla="val 37571"/>
+                              <a:gd name="adj2" fmla="val 141498"/>
                             </a:avLst>
                           </a:prstGeom>
                           <a:ln>
@@ -6434,15 +7138,15 @@
                         <wps:cNvPr id="13" name="CuadroTexto 32">
                           <a:extLst>
                             <a:ext uri="{FF2B5EF4-FFF2-40B4-BE49-F238E27FC236}">
-                              <a16:creationId xmlns="" xmlns:cx="http://schemas.microsoft.com/office/drawing/2014/chartex" xmlns:cx1="http://schemas.microsoft.com/office/drawing/2015/9/8/chartex" xmlns:cx2="http://schemas.microsoft.com/office/drawing/2015/10/21/chartex" xmlns:cx3="http://schemas.microsoft.com/office/drawing/2016/5/9/chartex" xmlns:cx4="http://schemas.microsoft.com/office/drawing/2016/5/10/chartex" xmlns:cx5="http://schemas.microsoft.com/office/drawing/2016/5/11/chartex" xmlns:cx6="http://schemas.microsoft.com/office/drawing/2016/5/12/chartex" xmlns:cx7="http://schemas.microsoft.com/office/drawing/2016/5/13/chartex" xmlns:cx8="http://schemas.microsoft.com/office/drawing/2016/5/14/chartex" xmlns:aink="http://schemas.microsoft.com/office/drawing/2016/ink" xmlns:am3d="http://schemas.microsoft.com/office/drawing/2017/model3d" xmlns:o="urn:schemas-microsoft-com:office:office" xmlns:v="urn:schemas-microsoft-com:vml" xmlns:w10="urn:schemas-microsoft-com:office:word" xmlns:w="http://schemas.openxmlformats.org/wordprocessingml/2006/main" xmlns:w15="http://schemas.microsoft.com/office/word/2012/wordml" xmlns:w16cex="http://schemas.microsoft.com/office/word/2018/wordml/cex" xmlns:w16cid="http://schemas.microsoft.com/office/word/2016/wordml/cid" xmlns:w16="http://schemas.microsoft.com/office/word/2018/wordml" xmlns:w16sdtdh="http://schemas.microsoft.com/office/word/2020/wordml/sdtdatahash" xmlns:w16se="http://schemas.microsoft.com/office/word/2015/wordml/symex" xmlns:a16="http://schemas.microsoft.com/office/drawing/2014/main" id="{B87C7410-B439-4D9F-B2A6-5CCD5F937684}"/>
+                              <a16:creationId xmlns:a16="http://schemas.microsoft.com/office/drawing/2014/main" xmlns:w16se="http://schemas.microsoft.com/office/word/2015/wordml/symex" xmlns:w16sdtdh="http://schemas.microsoft.com/office/word/2020/wordml/sdtdatahash" xmlns:w16="http://schemas.microsoft.com/office/word/2018/wordml" xmlns:w16cid="http://schemas.microsoft.com/office/word/2016/wordml/cid" xmlns:w16cex="http://schemas.microsoft.com/office/word/2018/wordml/cex" xmlns:w15="http://schemas.microsoft.com/office/word/2012/wordml" xmlns:w="http://schemas.openxmlformats.org/wordprocessingml/2006/main" xmlns:w10="urn:schemas-microsoft-com:office:word" xmlns:v="urn:schemas-microsoft-com:vml" xmlns:o="urn:schemas-microsoft-com:office:office" xmlns:am3d="http://schemas.microsoft.com/office/drawing/2017/model3d" xmlns:aink="http://schemas.microsoft.com/office/drawing/2016/ink" xmlns:cx8="http://schemas.microsoft.com/office/drawing/2016/5/14/chartex" xmlns:cx7="http://schemas.microsoft.com/office/drawing/2016/5/13/chartex" xmlns:cx6="http://schemas.microsoft.com/office/drawing/2016/5/12/chartex" xmlns:cx5="http://schemas.microsoft.com/office/drawing/2016/5/11/chartex" xmlns:cx4="http://schemas.microsoft.com/office/drawing/2016/5/10/chartex" xmlns:cx3="http://schemas.microsoft.com/office/drawing/2016/5/9/chartex" xmlns:cx2="http://schemas.microsoft.com/office/drawing/2015/10/21/chartex" xmlns:cx1="http://schemas.microsoft.com/office/drawing/2015/9/8/chartex" xmlns:cx="http://schemas.microsoft.com/office/drawing/2014/chartex" xmlns="" id="{B87C7410-B439-4D9F-B2A6-5CCD5F937684}"/>
                             </a:ext>
                           </a:extLst>
                         </wps:cNvPr>
                         <wps:cNvSpPr txBox="1"/>
                         <wps:spPr>
                           <a:xfrm>
-                            <a:off x="2957616" y="1186854"/>
-                            <a:ext cx="1758526" cy="782826"/>
+                            <a:off x="2789831" y="1186854"/>
+                            <a:ext cx="1926312" cy="782825"/>
                           </a:xfrm>
                           <a:prstGeom prst="rect">
                             <a:avLst/>
@@ -6489,23 +7193,23 @@
                             </w:p>
                           </w:txbxContent>
                         </wps:txbx>
-                        <wps:bodyPr wrap="none" rtlCol="0">
-                          <a:spAutoFit/>
+                        <wps:bodyPr wrap="square" rtlCol="0">
+                          <a:noAutofit/>
                         </wps:bodyPr>
                       </wps:wsp>
                       <wps:wsp>
                         <wps:cNvPr id="14" name="CuadroTexto 33">
                           <a:extLst>
                             <a:ext uri="{FF2B5EF4-FFF2-40B4-BE49-F238E27FC236}">
-                              <a16:creationId xmlns="" xmlns:cx="http://schemas.microsoft.com/office/drawing/2014/chartex" xmlns:cx1="http://schemas.microsoft.com/office/drawing/2015/9/8/chartex" xmlns:cx2="http://schemas.microsoft.com/office/drawing/2015/10/21/chartex" xmlns:cx3="http://schemas.microsoft.com/office/drawing/2016/5/9/chartex" xmlns:cx4="http://schemas.microsoft.com/office/drawing/2016/5/10/chartex" xmlns:cx5="http://schemas.microsoft.com/office/drawing/2016/5/11/chartex" xmlns:cx6="http://schemas.microsoft.com/office/drawing/2016/5/12/chartex" xmlns:cx7="http://schemas.microsoft.com/office/drawing/2016/5/13/chartex" xmlns:cx8="http://schemas.microsoft.com/office/drawing/2016/5/14/chartex" xmlns:aink="http://schemas.microsoft.com/office/drawing/2016/ink" xmlns:am3d="http://schemas.microsoft.com/office/drawing/2017/model3d" xmlns:o="urn:schemas-microsoft-com:office:office" xmlns:v="urn:schemas-microsoft-com:vml" xmlns:w10="urn:schemas-microsoft-com:office:word" xmlns:w="http://schemas.openxmlformats.org/wordprocessingml/2006/main" xmlns:w15="http://schemas.microsoft.com/office/word/2012/wordml" xmlns:w16cex="http://schemas.microsoft.com/office/word/2018/wordml/cex" xmlns:w16cid="http://schemas.microsoft.com/office/word/2016/wordml/cid" xmlns:w16="http://schemas.microsoft.com/office/word/2018/wordml" xmlns:w16sdtdh="http://schemas.microsoft.com/office/word/2020/wordml/sdtdatahash" xmlns:w16se="http://schemas.microsoft.com/office/word/2015/wordml/symex" xmlns:a16="http://schemas.microsoft.com/office/drawing/2014/main" id="{63FEFF1B-0003-469D-9DBB-C218AB062821}"/>
+                              <a16:creationId xmlns:a16="http://schemas.microsoft.com/office/drawing/2014/main" xmlns:w16se="http://schemas.microsoft.com/office/word/2015/wordml/symex" xmlns:w16sdtdh="http://schemas.microsoft.com/office/word/2020/wordml/sdtdatahash" xmlns:w16="http://schemas.microsoft.com/office/word/2018/wordml" xmlns:w16cid="http://schemas.microsoft.com/office/word/2016/wordml/cid" xmlns:w16cex="http://schemas.microsoft.com/office/word/2018/wordml/cex" xmlns:w15="http://schemas.microsoft.com/office/word/2012/wordml" xmlns:w="http://schemas.openxmlformats.org/wordprocessingml/2006/main" xmlns:w10="urn:schemas-microsoft-com:office:word" xmlns:v="urn:schemas-microsoft-com:vml" xmlns:o="urn:schemas-microsoft-com:office:office" xmlns:am3d="http://schemas.microsoft.com/office/drawing/2017/model3d" xmlns:aink="http://schemas.microsoft.com/office/drawing/2016/ink" xmlns:cx8="http://schemas.microsoft.com/office/drawing/2016/5/14/chartex" xmlns:cx7="http://schemas.microsoft.com/office/drawing/2016/5/13/chartex" xmlns:cx6="http://schemas.microsoft.com/office/drawing/2016/5/12/chartex" xmlns:cx5="http://schemas.microsoft.com/office/drawing/2016/5/11/chartex" xmlns:cx4="http://schemas.microsoft.com/office/drawing/2016/5/10/chartex" xmlns:cx3="http://schemas.microsoft.com/office/drawing/2016/5/9/chartex" xmlns:cx2="http://schemas.microsoft.com/office/drawing/2015/10/21/chartex" xmlns:cx1="http://schemas.microsoft.com/office/drawing/2015/9/8/chartex" xmlns:cx="http://schemas.microsoft.com/office/drawing/2014/chartex" xmlns="" id="{63FEFF1B-0003-469D-9DBB-C218AB062821}"/>
                             </a:ext>
                           </a:extLst>
                         </wps:cNvPr>
                         <wps:cNvSpPr txBox="1"/>
                         <wps:spPr>
                           <a:xfrm>
-                            <a:off x="6221149" y="1238270"/>
-                            <a:ext cx="2182014" cy="782826"/>
+                            <a:off x="6221149" y="1238272"/>
+                            <a:ext cx="2294648" cy="731409"/>
                           </a:xfrm>
                           <a:prstGeom prst="rect">
                             <a:avLst/>
@@ -6552,15 +7256,15 @@
                             </w:p>
                           </w:txbxContent>
                         </wps:txbx>
-                        <wps:bodyPr wrap="none" rtlCol="0">
-                          <a:spAutoFit/>
+                        <wps:bodyPr wrap="square" rtlCol="0">
+                          <a:noAutofit/>
                         </wps:bodyPr>
                       </wps:wsp>
                       <wps:wsp>
                         <wps:cNvPr id="15" name="Rectángulo 15">
                           <a:extLst>
                             <a:ext uri="{FF2B5EF4-FFF2-40B4-BE49-F238E27FC236}">
-                              <a16:creationId xmlns="" xmlns:cx="http://schemas.microsoft.com/office/drawing/2014/chartex" xmlns:cx1="http://schemas.microsoft.com/office/drawing/2015/9/8/chartex" xmlns:cx2="http://schemas.microsoft.com/office/drawing/2015/10/21/chartex" xmlns:cx3="http://schemas.microsoft.com/office/drawing/2016/5/9/chartex" xmlns:cx4="http://schemas.microsoft.com/office/drawing/2016/5/10/chartex" xmlns:cx5="http://schemas.microsoft.com/office/drawing/2016/5/11/chartex" xmlns:cx6="http://schemas.microsoft.com/office/drawing/2016/5/12/chartex" xmlns:cx7="http://schemas.microsoft.com/office/drawing/2016/5/13/chartex" xmlns:cx8="http://schemas.microsoft.com/office/drawing/2016/5/14/chartex" xmlns:aink="http://schemas.microsoft.com/office/drawing/2016/ink" xmlns:am3d="http://schemas.microsoft.com/office/drawing/2017/model3d" xmlns:o="urn:schemas-microsoft-com:office:office" xmlns:v="urn:schemas-microsoft-com:vml" xmlns:w10="urn:schemas-microsoft-com:office:word" xmlns:w="http://schemas.openxmlformats.org/wordprocessingml/2006/main" xmlns:w15="http://schemas.microsoft.com/office/word/2012/wordml" xmlns:w16cex="http://schemas.microsoft.com/office/word/2018/wordml/cex" xmlns:w16cid="http://schemas.microsoft.com/office/word/2016/wordml/cid" xmlns:w16="http://schemas.microsoft.com/office/word/2018/wordml" xmlns:w16sdtdh="http://schemas.microsoft.com/office/word/2020/wordml/sdtdatahash" xmlns:w16se="http://schemas.microsoft.com/office/word/2015/wordml/symex" xmlns:a16="http://schemas.microsoft.com/office/drawing/2014/main" id="{856F0872-6499-41D6-BD05-EF4C5708EEC0}"/>
+                              <a16:creationId xmlns:a16="http://schemas.microsoft.com/office/drawing/2014/main" xmlns:w16se="http://schemas.microsoft.com/office/word/2015/wordml/symex" xmlns:w16sdtdh="http://schemas.microsoft.com/office/word/2020/wordml/sdtdatahash" xmlns:w16="http://schemas.microsoft.com/office/word/2018/wordml" xmlns:w16cid="http://schemas.microsoft.com/office/word/2016/wordml/cid" xmlns:w16cex="http://schemas.microsoft.com/office/word/2018/wordml/cex" xmlns:w15="http://schemas.microsoft.com/office/word/2012/wordml" xmlns:w="http://schemas.openxmlformats.org/wordprocessingml/2006/main" xmlns:w10="urn:schemas-microsoft-com:office:word" xmlns:v="urn:schemas-microsoft-com:vml" xmlns:o="urn:schemas-microsoft-com:office:office" xmlns:am3d="http://schemas.microsoft.com/office/drawing/2017/model3d" xmlns:aink="http://schemas.microsoft.com/office/drawing/2016/ink" xmlns:cx8="http://schemas.microsoft.com/office/drawing/2016/5/14/chartex" xmlns:cx7="http://schemas.microsoft.com/office/drawing/2016/5/13/chartex" xmlns:cx6="http://schemas.microsoft.com/office/drawing/2016/5/12/chartex" xmlns:cx5="http://schemas.microsoft.com/office/drawing/2016/5/11/chartex" xmlns:cx4="http://schemas.microsoft.com/office/drawing/2016/5/10/chartex" xmlns:cx3="http://schemas.microsoft.com/office/drawing/2016/5/9/chartex" xmlns:cx2="http://schemas.microsoft.com/office/drawing/2015/10/21/chartex" xmlns:cx1="http://schemas.microsoft.com/office/drawing/2015/9/8/chartex" xmlns:cx="http://schemas.microsoft.com/office/drawing/2014/chartex" xmlns="" id="{856F0872-6499-41D6-BD05-EF4C5708EEC0}"/>
                             </a:ext>
                           </a:extLst>
                         </wps:cNvPr>
@@ -6630,7 +7334,7 @@
                         <wps:cNvPr id="16" name="Conector recto de flecha 16">
                           <a:extLst>
                             <a:ext uri="{FF2B5EF4-FFF2-40B4-BE49-F238E27FC236}">
-                              <a16:creationId xmlns="" xmlns:cx="http://schemas.microsoft.com/office/drawing/2014/chartex" xmlns:cx1="http://schemas.microsoft.com/office/drawing/2015/9/8/chartex" xmlns:cx2="http://schemas.microsoft.com/office/drawing/2015/10/21/chartex" xmlns:cx3="http://schemas.microsoft.com/office/drawing/2016/5/9/chartex" xmlns:cx4="http://schemas.microsoft.com/office/drawing/2016/5/10/chartex" xmlns:cx5="http://schemas.microsoft.com/office/drawing/2016/5/11/chartex" xmlns:cx6="http://schemas.microsoft.com/office/drawing/2016/5/12/chartex" xmlns:cx7="http://schemas.microsoft.com/office/drawing/2016/5/13/chartex" xmlns:cx8="http://schemas.microsoft.com/office/drawing/2016/5/14/chartex" xmlns:aink="http://schemas.microsoft.com/office/drawing/2016/ink" xmlns:am3d="http://schemas.microsoft.com/office/drawing/2017/model3d" xmlns:o="urn:schemas-microsoft-com:office:office" xmlns:v="urn:schemas-microsoft-com:vml" xmlns:w10="urn:schemas-microsoft-com:office:word" xmlns:w="http://schemas.openxmlformats.org/wordprocessingml/2006/main" xmlns:w15="http://schemas.microsoft.com/office/word/2012/wordml" xmlns:w16cex="http://schemas.microsoft.com/office/word/2018/wordml/cex" xmlns:w16cid="http://schemas.microsoft.com/office/word/2016/wordml/cid" xmlns:w16="http://schemas.microsoft.com/office/word/2018/wordml" xmlns:w16sdtdh="http://schemas.microsoft.com/office/word/2020/wordml/sdtdatahash" xmlns:w16se="http://schemas.microsoft.com/office/word/2015/wordml/symex" xmlns:a16="http://schemas.microsoft.com/office/drawing/2014/main" id="{1E014805-163A-41C8-B1B6-D4835D5566E5}"/>
+                              <a16:creationId xmlns:a16="http://schemas.microsoft.com/office/drawing/2014/main" xmlns:w16se="http://schemas.microsoft.com/office/word/2015/wordml/symex" xmlns:w16sdtdh="http://schemas.microsoft.com/office/word/2020/wordml/sdtdatahash" xmlns:w16="http://schemas.microsoft.com/office/word/2018/wordml" xmlns:w16cid="http://schemas.microsoft.com/office/word/2016/wordml/cid" xmlns:w16cex="http://schemas.microsoft.com/office/word/2018/wordml/cex" xmlns:w15="http://schemas.microsoft.com/office/word/2012/wordml" xmlns:w="http://schemas.openxmlformats.org/wordprocessingml/2006/main" xmlns:w10="urn:schemas-microsoft-com:office:word" xmlns:v="urn:schemas-microsoft-com:vml" xmlns:o="urn:schemas-microsoft-com:office:office" xmlns:am3d="http://schemas.microsoft.com/office/drawing/2017/model3d" xmlns:aink="http://schemas.microsoft.com/office/drawing/2016/ink" xmlns:cx8="http://schemas.microsoft.com/office/drawing/2016/5/14/chartex" xmlns:cx7="http://schemas.microsoft.com/office/drawing/2016/5/13/chartex" xmlns:cx6="http://schemas.microsoft.com/office/drawing/2016/5/12/chartex" xmlns:cx5="http://schemas.microsoft.com/office/drawing/2016/5/11/chartex" xmlns:cx4="http://schemas.microsoft.com/office/drawing/2016/5/10/chartex" xmlns:cx3="http://schemas.microsoft.com/office/drawing/2016/5/9/chartex" xmlns:cx2="http://schemas.microsoft.com/office/drawing/2015/10/21/chartex" xmlns:cx1="http://schemas.microsoft.com/office/drawing/2015/9/8/chartex" xmlns:cx="http://schemas.microsoft.com/office/drawing/2014/chartex" xmlns="" id="{1E014805-163A-41C8-B1B6-D4835D5566E5}"/>
                             </a:ext>
                           </a:extLst>
                         </wps:cNvPr>
@@ -6675,7 +7379,7 @@
                         <wps:cNvPr id="17" name="CuadroTexto 39">
                           <a:extLst>
                             <a:ext uri="{FF2B5EF4-FFF2-40B4-BE49-F238E27FC236}">
-                              <a16:creationId xmlns="" xmlns:cx="http://schemas.microsoft.com/office/drawing/2014/chartex" xmlns:cx1="http://schemas.microsoft.com/office/drawing/2015/9/8/chartex" xmlns:cx2="http://schemas.microsoft.com/office/drawing/2015/10/21/chartex" xmlns:cx3="http://schemas.microsoft.com/office/drawing/2016/5/9/chartex" xmlns:cx4="http://schemas.microsoft.com/office/drawing/2016/5/10/chartex" xmlns:cx5="http://schemas.microsoft.com/office/drawing/2016/5/11/chartex" xmlns:cx6="http://schemas.microsoft.com/office/drawing/2016/5/12/chartex" xmlns:cx7="http://schemas.microsoft.com/office/drawing/2016/5/13/chartex" xmlns:cx8="http://schemas.microsoft.com/office/drawing/2016/5/14/chartex" xmlns:aink="http://schemas.microsoft.com/office/drawing/2016/ink" xmlns:am3d="http://schemas.microsoft.com/office/drawing/2017/model3d" xmlns:o="urn:schemas-microsoft-com:office:office" xmlns:v="urn:schemas-microsoft-com:vml" xmlns:w10="urn:schemas-microsoft-com:office:word" xmlns:w="http://schemas.openxmlformats.org/wordprocessingml/2006/main" xmlns:w15="http://schemas.microsoft.com/office/word/2012/wordml" xmlns:w16cex="http://schemas.microsoft.com/office/word/2018/wordml/cex" xmlns:w16cid="http://schemas.microsoft.com/office/word/2016/wordml/cid" xmlns:w16="http://schemas.microsoft.com/office/word/2018/wordml" xmlns:w16sdtdh="http://schemas.microsoft.com/office/word/2020/wordml/sdtdatahash" xmlns:w16se="http://schemas.microsoft.com/office/word/2015/wordml/symex" xmlns:a16="http://schemas.microsoft.com/office/drawing/2014/main" id="{AF6CCA9C-BE0A-426D-A980-8B13642454CB}"/>
+                              <a16:creationId xmlns:a16="http://schemas.microsoft.com/office/drawing/2014/main" xmlns:w16se="http://schemas.microsoft.com/office/word/2015/wordml/symex" xmlns:w16sdtdh="http://schemas.microsoft.com/office/word/2020/wordml/sdtdatahash" xmlns:w16="http://schemas.microsoft.com/office/word/2018/wordml" xmlns:w16cid="http://schemas.microsoft.com/office/word/2016/wordml/cid" xmlns:w16cex="http://schemas.microsoft.com/office/word/2018/wordml/cex" xmlns:w15="http://schemas.microsoft.com/office/word/2012/wordml" xmlns:w="http://schemas.openxmlformats.org/wordprocessingml/2006/main" xmlns:w10="urn:schemas-microsoft-com:office:word" xmlns:v="urn:schemas-microsoft-com:vml" xmlns:o="urn:schemas-microsoft-com:office:office" xmlns:am3d="http://schemas.microsoft.com/office/drawing/2017/model3d" xmlns:aink="http://schemas.microsoft.com/office/drawing/2016/ink" xmlns:cx8="http://schemas.microsoft.com/office/drawing/2016/5/14/chartex" xmlns:cx7="http://schemas.microsoft.com/office/drawing/2016/5/13/chartex" xmlns:cx6="http://schemas.microsoft.com/office/drawing/2016/5/12/chartex" xmlns:cx5="http://schemas.microsoft.com/office/drawing/2016/5/11/chartex" xmlns:cx4="http://schemas.microsoft.com/office/drawing/2016/5/10/chartex" xmlns:cx3="http://schemas.microsoft.com/office/drawing/2016/5/9/chartex" xmlns:cx2="http://schemas.microsoft.com/office/drawing/2015/10/21/chartex" xmlns:cx1="http://schemas.microsoft.com/office/drawing/2015/9/8/chartex" xmlns:cx="http://schemas.microsoft.com/office/drawing/2014/chartex" xmlns="" id="{AF6CCA9C-BE0A-426D-A980-8B13642454CB}"/>
                             </a:ext>
                           </a:extLst>
                         </wps:cNvPr>
@@ -6717,15 +7421,15 @@
                             </w:p>
                           </w:txbxContent>
                         </wps:txbx>
-                        <wps:bodyPr wrap="none" rtlCol="0">
-                          <a:spAutoFit/>
+                        <wps:bodyPr wrap="square" rtlCol="0">
+                          <a:noAutofit/>
                         </wps:bodyPr>
                       </wps:wsp>
                       <wps:wsp>
                         <wps:cNvPr id="18" name="Conector: curvado 18">
                           <a:extLst>
                             <a:ext uri="{FF2B5EF4-FFF2-40B4-BE49-F238E27FC236}">
-                              <a16:creationId xmlns="" xmlns:cx="http://schemas.microsoft.com/office/drawing/2014/chartex" xmlns:cx1="http://schemas.microsoft.com/office/drawing/2015/9/8/chartex" xmlns:cx2="http://schemas.microsoft.com/office/drawing/2015/10/21/chartex" xmlns:cx3="http://schemas.microsoft.com/office/drawing/2016/5/9/chartex" xmlns:cx4="http://schemas.microsoft.com/office/drawing/2016/5/10/chartex" xmlns:cx5="http://schemas.microsoft.com/office/drawing/2016/5/11/chartex" xmlns:cx6="http://schemas.microsoft.com/office/drawing/2016/5/12/chartex" xmlns:cx7="http://schemas.microsoft.com/office/drawing/2016/5/13/chartex" xmlns:cx8="http://schemas.microsoft.com/office/drawing/2016/5/14/chartex" xmlns:aink="http://schemas.microsoft.com/office/drawing/2016/ink" xmlns:am3d="http://schemas.microsoft.com/office/drawing/2017/model3d" xmlns:o="urn:schemas-microsoft-com:office:office" xmlns:v="urn:schemas-microsoft-com:vml" xmlns:w10="urn:schemas-microsoft-com:office:word" xmlns:w="http://schemas.openxmlformats.org/wordprocessingml/2006/main" xmlns:w15="http://schemas.microsoft.com/office/word/2012/wordml" xmlns:w16cex="http://schemas.microsoft.com/office/word/2018/wordml/cex" xmlns:w16cid="http://schemas.microsoft.com/office/word/2016/wordml/cid" xmlns:w16="http://schemas.microsoft.com/office/word/2018/wordml" xmlns:w16sdtdh="http://schemas.microsoft.com/office/word/2020/wordml/sdtdatahash" xmlns:w16se="http://schemas.microsoft.com/office/word/2015/wordml/symex" xmlns:a16="http://schemas.microsoft.com/office/drawing/2014/main" id="{4770E22C-7299-477C-90ED-4D698E8C75F1}"/>
+                              <a16:creationId xmlns:a16="http://schemas.microsoft.com/office/drawing/2014/main" xmlns:w16se="http://schemas.microsoft.com/office/word/2015/wordml/symex" xmlns:w16sdtdh="http://schemas.microsoft.com/office/word/2020/wordml/sdtdatahash" xmlns:w16="http://schemas.microsoft.com/office/word/2018/wordml" xmlns:w16cid="http://schemas.microsoft.com/office/word/2016/wordml/cid" xmlns:w16cex="http://schemas.microsoft.com/office/word/2018/wordml/cex" xmlns:w15="http://schemas.microsoft.com/office/word/2012/wordml" xmlns:w="http://schemas.openxmlformats.org/wordprocessingml/2006/main" xmlns:w10="urn:schemas-microsoft-com:office:word" xmlns:v="urn:schemas-microsoft-com:vml" xmlns:o="urn:schemas-microsoft-com:office:office" xmlns:am3d="http://schemas.microsoft.com/office/drawing/2017/model3d" xmlns:aink="http://schemas.microsoft.com/office/drawing/2016/ink" xmlns:cx8="http://schemas.microsoft.com/office/drawing/2016/5/14/chartex" xmlns:cx7="http://schemas.microsoft.com/office/drawing/2016/5/13/chartex" xmlns:cx6="http://schemas.microsoft.com/office/drawing/2016/5/12/chartex" xmlns:cx5="http://schemas.microsoft.com/office/drawing/2016/5/11/chartex" xmlns:cx4="http://schemas.microsoft.com/office/drawing/2016/5/10/chartex" xmlns:cx3="http://schemas.microsoft.com/office/drawing/2016/5/9/chartex" xmlns:cx2="http://schemas.microsoft.com/office/drawing/2015/10/21/chartex" xmlns:cx1="http://schemas.microsoft.com/office/drawing/2015/9/8/chartex" xmlns:cx="http://schemas.microsoft.com/office/drawing/2014/chartex" xmlns="" id="{4770E22C-7299-477C-90ED-4D698E8C75F1}"/>
                             </a:ext>
                           </a:extLst>
                         </wps:cNvPr>
@@ -6773,7 +7477,7 @@
                         <wps:cNvPr id="19" name="CuadroTexto 43">
                           <a:extLst>
                             <a:ext uri="{FF2B5EF4-FFF2-40B4-BE49-F238E27FC236}">
-                              <a16:creationId xmlns="" xmlns:cx="http://schemas.microsoft.com/office/drawing/2014/chartex" xmlns:cx1="http://schemas.microsoft.com/office/drawing/2015/9/8/chartex" xmlns:cx2="http://schemas.microsoft.com/office/drawing/2015/10/21/chartex" xmlns:cx3="http://schemas.microsoft.com/office/drawing/2016/5/9/chartex" xmlns:cx4="http://schemas.microsoft.com/office/drawing/2016/5/10/chartex" xmlns:cx5="http://schemas.microsoft.com/office/drawing/2016/5/11/chartex" xmlns:cx6="http://schemas.microsoft.com/office/drawing/2016/5/12/chartex" xmlns:cx7="http://schemas.microsoft.com/office/drawing/2016/5/13/chartex" xmlns:cx8="http://schemas.microsoft.com/office/drawing/2016/5/14/chartex" xmlns:aink="http://schemas.microsoft.com/office/drawing/2016/ink" xmlns:am3d="http://schemas.microsoft.com/office/drawing/2017/model3d" xmlns:o="urn:schemas-microsoft-com:office:office" xmlns:v="urn:schemas-microsoft-com:vml" xmlns:w10="urn:schemas-microsoft-com:office:word" xmlns:w="http://schemas.openxmlformats.org/wordprocessingml/2006/main" xmlns:w15="http://schemas.microsoft.com/office/word/2012/wordml" xmlns:w16cex="http://schemas.microsoft.com/office/word/2018/wordml/cex" xmlns:w16cid="http://schemas.microsoft.com/office/word/2016/wordml/cid" xmlns:w16="http://schemas.microsoft.com/office/word/2018/wordml" xmlns:w16sdtdh="http://schemas.microsoft.com/office/word/2020/wordml/sdtdatahash" xmlns:w16se="http://schemas.microsoft.com/office/word/2015/wordml/symex" xmlns:a16="http://schemas.microsoft.com/office/drawing/2014/main" id="{E6CE0CA2-7014-4761-AFE9-36A6961500A6}"/>
+                              <a16:creationId xmlns:a16="http://schemas.microsoft.com/office/drawing/2014/main" xmlns:w16se="http://schemas.microsoft.com/office/word/2015/wordml/symex" xmlns:w16sdtdh="http://schemas.microsoft.com/office/word/2020/wordml/sdtdatahash" xmlns:w16="http://schemas.microsoft.com/office/word/2018/wordml" xmlns:w16cid="http://schemas.microsoft.com/office/word/2016/wordml/cid" xmlns:w16cex="http://schemas.microsoft.com/office/word/2018/wordml/cex" xmlns:w15="http://schemas.microsoft.com/office/word/2012/wordml" xmlns:w="http://schemas.openxmlformats.org/wordprocessingml/2006/main" xmlns:w10="urn:schemas-microsoft-com:office:word" xmlns:v="urn:schemas-microsoft-com:vml" xmlns:o="urn:schemas-microsoft-com:office:office" xmlns:am3d="http://schemas.microsoft.com/office/drawing/2017/model3d" xmlns:aink="http://schemas.microsoft.com/office/drawing/2016/ink" xmlns:cx8="http://schemas.microsoft.com/office/drawing/2016/5/14/chartex" xmlns:cx7="http://schemas.microsoft.com/office/drawing/2016/5/13/chartex" xmlns:cx6="http://schemas.microsoft.com/office/drawing/2016/5/12/chartex" xmlns:cx5="http://schemas.microsoft.com/office/drawing/2016/5/11/chartex" xmlns:cx4="http://schemas.microsoft.com/office/drawing/2016/5/10/chartex" xmlns:cx3="http://schemas.microsoft.com/office/drawing/2016/5/9/chartex" xmlns:cx2="http://schemas.microsoft.com/office/drawing/2015/10/21/chartex" xmlns:cx1="http://schemas.microsoft.com/office/drawing/2015/9/8/chartex" xmlns:cx="http://schemas.microsoft.com/office/drawing/2014/chartex" xmlns="" id="{E6CE0CA2-7014-4761-AFE9-36A6961500A6}"/>
                             </a:ext>
                           </a:extLst>
                         </wps:cNvPr>
@@ -6815,15 +7519,15 @@
                             </w:p>
                           </w:txbxContent>
                         </wps:txbx>
-                        <wps:bodyPr wrap="none" rtlCol="0">
-                          <a:spAutoFit/>
+                        <wps:bodyPr wrap="square" rtlCol="0">
+                          <a:noAutofit/>
                         </wps:bodyPr>
                       </wps:wsp>
                       <wps:wsp>
                         <wps:cNvPr id="20" name="Rectángulo 20">
                           <a:extLst>
                             <a:ext uri="{FF2B5EF4-FFF2-40B4-BE49-F238E27FC236}">
-                              <a16:creationId xmlns="" xmlns:cx="http://schemas.microsoft.com/office/drawing/2014/chartex" xmlns:cx1="http://schemas.microsoft.com/office/drawing/2015/9/8/chartex" xmlns:cx2="http://schemas.microsoft.com/office/drawing/2015/10/21/chartex" xmlns:cx3="http://schemas.microsoft.com/office/drawing/2016/5/9/chartex" xmlns:cx4="http://schemas.microsoft.com/office/drawing/2016/5/10/chartex" xmlns:cx5="http://schemas.microsoft.com/office/drawing/2016/5/11/chartex" xmlns:cx6="http://schemas.microsoft.com/office/drawing/2016/5/12/chartex" xmlns:cx7="http://schemas.microsoft.com/office/drawing/2016/5/13/chartex" xmlns:cx8="http://schemas.microsoft.com/office/drawing/2016/5/14/chartex" xmlns:aink="http://schemas.microsoft.com/office/drawing/2016/ink" xmlns:am3d="http://schemas.microsoft.com/office/drawing/2017/model3d" xmlns:o="urn:schemas-microsoft-com:office:office" xmlns:v="urn:schemas-microsoft-com:vml" xmlns:w10="urn:schemas-microsoft-com:office:word" xmlns:w="http://schemas.openxmlformats.org/wordprocessingml/2006/main" xmlns:w15="http://schemas.microsoft.com/office/word/2012/wordml" xmlns:w16cex="http://schemas.microsoft.com/office/word/2018/wordml/cex" xmlns:w16cid="http://schemas.microsoft.com/office/word/2016/wordml/cid" xmlns:w16="http://schemas.microsoft.com/office/word/2018/wordml" xmlns:w16sdtdh="http://schemas.microsoft.com/office/word/2020/wordml/sdtdatahash" xmlns:w16se="http://schemas.microsoft.com/office/word/2015/wordml/symex" xmlns:a16="http://schemas.microsoft.com/office/drawing/2014/main" id="{AE6E6912-14FB-43F4-88EA-2D9E2F01AEA4}"/>
+                              <a16:creationId xmlns:a16="http://schemas.microsoft.com/office/drawing/2014/main" xmlns:w16se="http://schemas.microsoft.com/office/word/2015/wordml/symex" xmlns:w16sdtdh="http://schemas.microsoft.com/office/word/2020/wordml/sdtdatahash" xmlns:w16="http://schemas.microsoft.com/office/word/2018/wordml" xmlns:w16cid="http://schemas.microsoft.com/office/word/2016/wordml/cid" xmlns:w16cex="http://schemas.microsoft.com/office/word/2018/wordml/cex" xmlns:w15="http://schemas.microsoft.com/office/word/2012/wordml" xmlns:w="http://schemas.openxmlformats.org/wordprocessingml/2006/main" xmlns:w10="urn:schemas-microsoft-com:office:word" xmlns:v="urn:schemas-microsoft-com:vml" xmlns:o="urn:schemas-microsoft-com:office:office" xmlns:am3d="http://schemas.microsoft.com/office/drawing/2017/model3d" xmlns:aink="http://schemas.microsoft.com/office/drawing/2016/ink" xmlns:cx8="http://schemas.microsoft.com/office/drawing/2016/5/14/chartex" xmlns:cx7="http://schemas.microsoft.com/office/drawing/2016/5/13/chartex" xmlns:cx6="http://schemas.microsoft.com/office/drawing/2016/5/12/chartex" xmlns:cx5="http://schemas.microsoft.com/office/drawing/2016/5/11/chartex" xmlns:cx4="http://schemas.microsoft.com/office/drawing/2016/5/10/chartex" xmlns:cx3="http://schemas.microsoft.com/office/drawing/2016/5/9/chartex" xmlns:cx2="http://schemas.microsoft.com/office/drawing/2015/10/21/chartex" xmlns:cx1="http://schemas.microsoft.com/office/drawing/2015/9/8/chartex" xmlns:cx="http://schemas.microsoft.com/office/drawing/2014/chartex" xmlns="" id="{AE6E6912-14FB-43F4-88EA-2D9E2F01AEA4}"/>
                             </a:ext>
                           </a:extLst>
                         </wps:cNvPr>
@@ -6893,7 +7597,7 @@
                         <wps:cNvPr id="21" name="Conector recto de flecha 21">
                           <a:extLst>
                             <a:ext uri="{FF2B5EF4-FFF2-40B4-BE49-F238E27FC236}">
-                              <a16:creationId xmlns="" xmlns:cx="http://schemas.microsoft.com/office/drawing/2014/chartex" xmlns:cx1="http://schemas.microsoft.com/office/drawing/2015/9/8/chartex" xmlns:cx2="http://schemas.microsoft.com/office/drawing/2015/10/21/chartex" xmlns:cx3="http://schemas.microsoft.com/office/drawing/2016/5/9/chartex" xmlns:cx4="http://schemas.microsoft.com/office/drawing/2016/5/10/chartex" xmlns:cx5="http://schemas.microsoft.com/office/drawing/2016/5/11/chartex" xmlns:cx6="http://schemas.microsoft.com/office/drawing/2016/5/12/chartex" xmlns:cx7="http://schemas.microsoft.com/office/drawing/2016/5/13/chartex" xmlns:cx8="http://schemas.microsoft.com/office/drawing/2016/5/14/chartex" xmlns:aink="http://schemas.microsoft.com/office/drawing/2016/ink" xmlns:am3d="http://schemas.microsoft.com/office/drawing/2017/model3d" xmlns:o="urn:schemas-microsoft-com:office:office" xmlns:v="urn:schemas-microsoft-com:vml" xmlns:w10="urn:schemas-microsoft-com:office:word" xmlns:w="http://schemas.openxmlformats.org/wordprocessingml/2006/main" xmlns:w15="http://schemas.microsoft.com/office/word/2012/wordml" xmlns:w16cex="http://schemas.microsoft.com/office/word/2018/wordml/cex" xmlns:w16cid="http://schemas.microsoft.com/office/word/2016/wordml/cid" xmlns:w16="http://schemas.microsoft.com/office/word/2018/wordml" xmlns:w16sdtdh="http://schemas.microsoft.com/office/word/2020/wordml/sdtdatahash" xmlns:w16se="http://schemas.microsoft.com/office/word/2015/wordml/symex" xmlns:a16="http://schemas.microsoft.com/office/drawing/2014/main" id="{61E48080-9A5D-493A-B4DA-4DFF78C7046A}"/>
+                              <a16:creationId xmlns:a16="http://schemas.microsoft.com/office/drawing/2014/main" xmlns:w16se="http://schemas.microsoft.com/office/word/2015/wordml/symex" xmlns:w16sdtdh="http://schemas.microsoft.com/office/word/2020/wordml/sdtdatahash" xmlns:w16="http://schemas.microsoft.com/office/word/2018/wordml" xmlns:w16cid="http://schemas.microsoft.com/office/word/2016/wordml/cid" xmlns:w16cex="http://schemas.microsoft.com/office/word/2018/wordml/cex" xmlns:w15="http://schemas.microsoft.com/office/word/2012/wordml" xmlns:w="http://schemas.openxmlformats.org/wordprocessingml/2006/main" xmlns:w10="urn:schemas-microsoft-com:office:word" xmlns:v="urn:schemas-microsoft-com:vml" xmlns:o="urn:schemas-microsoft-com:office:office" xmlns:am3d="http://schemas.microsoft.com/office/drawing/2017/model3d" xmlns:aink="http://schemas.microsoft.com/office/drawing/2016/ink" xmlns:cx8="http://schemas.microsoft.com/office/drawing/2016/5/14/chartex" xmlns:cx7="http://schemas.microsoft.com/office/drawing/2016/5/13/chartex" xmlns:cx6="http://schemas.microsoft.com/office/drawing/2016/5/12/chartex" xmlns:cx5="http://schemas.microsoft.com/office/drawing/2016/5/11/chartex" xmlns:cx4="http://schemas.microsoft.com/office/drawing/2016/5/10/chartex" xmlns:cx3="http://schemas.microsoft.com/office/drawing/2016/5/9/chartex" xmlns:cx2="http://schemas.microsoft.com/office/drawing/2015/10/21/chartex" xmlns:cx1="http://schemas.microsoft.com/office/drawing/2015/9/8/chartex" xmlns:cx="http://schemas.microsoft.com/office/drawing/2014/chartex" xmlns="" id="{61E48080-9A5D-493A-B4DA-4DFF78C7046A}"/>
                             </a:ext>
                           </a:extLst>
                         </wps:cNvPr>
@@ -6938,7 +7642,7 @@
                         <wps:cNvPr id="22" name="CuadroTexto 49">
                           <a:extLst>
                             <a:ext uri="{FF2B5EF4-FFF2-40B4-BE49-F238E27FC236}">
-                              <a16:creationId xmlns="" xmlns:cx="http://schemas.microsoft.com/office/drawing/2014/chartex" xmlns:cx1="http://schemas.microsoft.com/office/drawing/2015/9/8/chartex" xmlns:cx2="http://schemas.microsoft.com/office/drawing/2015/10/21/chartex" xmlns:cx3="http://schemas.microsoft.com/office/drawing/2016/5/9/chartex" xmlns:cx4="http://schemas.microsoft.com/office/drawing/2016/5/10/chartex" xmlns:cx5="http://schemas.microsoft.com/office/drawing/2016/5/11/chartex" xmlns:cx6="http://schemas.microsoft.com/office/drawing/2016/5/12/chartex" xmlns:cx7="http://schemas.microsoft.com/office/drawing/2016/5/13/chartex" xmlns:cx8="http://schemas.microsoft.com/office/drawing/2016/5/14/chartex" xmlns:aink="http://schemas.microsoft.com/office/drawing/2016/ink" xmlns:am3d="http://schemas.microsoft.com/office/drawing/2017/model3d" xmlns:o="urn:schemas-microsoft-com:office:office" xmlns:v="urn:schemas-microsoft-com:vml" xmlns:w10="urn:schemas-microsoft-com:office:word" xmlns:w="http://schemas.openxmlformats.org/wordprocessingml/2006/main" xmlns:w15="http://schemas.microsoft.com/office/word/2012/wordml" xmlns:w16cex="http://schemas.microsoft.com/office/word/2018/wordml/cex" xmlns:w16cid="http://schemas.microsoft.com/office/word/2016/wordml/cid" xmlns:w16="http://schemas.microsoft.com/office/word/2018/wordml" xmlns:w16sdtdh="http://schemas.microsoft.com/office/word/2020/wordml/sdtdatahash" xmlns:w16se="http://schemas.microsoft.com/office/word/2015/wordml/symex" xmlns:a16="http://schemas.microsoft.com/office/drawing/2014/main" id="{6D76BBD6-630E-4821-B26C-E564BE8F317B}"/>
+                              <a16:creationId xmlns:a16="http://schemas.microsoft.com/office/drawing/2014/main" xmlns:w16se="http://schemas.microsoft.com/office/word/2015/wordml/symex" xmlns:w16sdtdh="http://schemas.microsoft.com/office/word/2020/wordml/sdtdatahash" xmlns:w16="http://schemas.microsoft.com/office/word/2018/wordml" xmlns:w16cid="http://schemas.microsoft.com/office/word/2016/wordml/cid" xmlns:w16cex="http://schemas.microsoft.com/office/word/2018/wordml/cex" xmlns:w15="http://schemas.microsoft.com/office/word/2012/wordml" xmlns:w="http://schemas.openxmlformats.org/wordprocessingml/2006/main" xmlns:w10="urn:schemas-microsoft-com:office:word" xmlns:v="urn:schemas-microsoft-com:vml" xmlns:o="urn:schemas-microsoft-com:office:office" xmlns:am3d="http://schemas.microsoft.com/office/drawing/2017/model3d" xmlns:aink="http://schemas.microsoft.com/office/drawing/2016/ink" xmlns:cx8="http://schemas.microsoft.com/office/drawing/2016/5/14/chartex" xmlns:cx7="http://schemas.microsoft.com/office/drawing/2016/5/13/chartex" xmlns:cx6="http://schemas.microsoft.com/office/drawing/2016/5/12/chartex" xmlns:cx5="http://schemas.microsoft.com/office/drawing/2016/5/11/chartex" xmlns:cx4="http://schemas.microsoft.com/office/drawing/2016/5/10/chartex" xmlns:cx3="http://schemas.microsoft.com/office/drawing/2016/5/9/chartex" xmlns:cx2="http://schemas.microsoft.com/office/drawing/2015/10/21/chartex" xmlns:cx1="http://schemas.microsoft.com/office/drawing/2015/9/8/chartex" xmlns:cx="http://schemas.microsoft.com/office/drawing/2014/chartex" xmlns="" id="{6D76BBD6-630E-4821-B26C-E564BE8F317B}"/>
                             </a:ext>
                           </a:extLst>
                         </wps:cNvPr>
@@ -6980,15 +7684,15 @@
                             </w:p>
                           </w:txbxContent>
                         </wps:txbx>
-                        <wps:bodyPr wrap="none" rtlCol="0">
-                          <a:spAutoFit/>
+                        <wps:bodyPr wrap="square" rtlCol="0">
+                          <a:noAutofit/>
                         </wps:bodyPr>
                       </wps:wsp>
                       <wps:wsp>
                         <wps:cNvPr id="23" name="Conector: curvado 23">
                           <a:extLst>
                             <a:ext uri="{FF2B5EF4-FFF2-40B4-BE49-F238E27FC236}">
-                              <a16:creationId xmlns="" xmlns:cx="http://schemas.microsoft.com/office/drawing/2014/chartex" xmlns:cx1="http://schemas.microsoft.com/office/drawing/2015/9/8/chartex" xmlns:cx2="http://schemas.microsoft.com/office/drawing/2015/10/21/chartex" xmlns:cx3="http://schemas.microsoft.com/office/drawing/2016/5/9/chartex" xmlns:cx4="http://schemas.microsoft.com/office/drawing/2016/5/10/chartex" xmlns:cx5="http://schemas.microsoft.com/office/drawing/2016/5/11/chartex" xmlns:cx6="http://schemas.microsoft.com/office/drawing/2016/5/12/chartex" xmlns:cx7="http://schemas.microsoft.com/office/drawing/2016/5/13/chartex" xmlns:cx8="http://schemas.microsoft.com/office/drawing/2016/5/14/chartex" xmlns:aink="http://schemas.microsoft.com/office/drawing/2016/ink" xmlns:am3d="http://schemas.microsoft.com/office/drawing/2017/model3d" xmlns:o="urn:schemas-microsoft-com:office:office" xmlns:v="urn:schemas-microsoft-com:vml" xmlns:w10="urn:schemas-microsoft-com:office:word" xmlns:w="http://schemas.openxmlformats.org/wordprocessingml/2006/main" xmlns:w15="http://schemas.microsoft.com/office/word/2012/wordml" xmlns:w16cex="http://schemas.microsoft.com/office/word/2018/wordml/cex" xmlns:w16cid="http://schemas.microsoft.com/office/word/2016/wordml/cid" xmlns:w16="http://schemas.microsoft.com/office/word/2018/wordml" xmlns:w16sdtdh="http://schemas.microsoft.com/office/word/2020/wordml/sdtdatahash" xmlns:w16se="http://schemas.microsoft.com/office/word/2015/wordml/symex" xmlns:a16="http://schemas.microsoft.com/office/drawing/2014/main" id="{84764B25-00B3-4EA1-8B0A-460168D96FEF}"/>
+                              <a16:creationId xmlns:a16="http://schemas.microsoft.com/office/drawing/2014/main" xmlns:w16se="http://schemas.microsoft.com/office/word/2015/wordml/symex" xmlns:w16sdtdh="http://schemas.microsoft.com/office/word/2020/wordml/sdtdatahash" xmlns:w16="http://schemas.microsoft.com/office/word/2018/wordml" xmlns:w16cid="http://schemas.microsoft.com/office/word/2016/wordml/cid" xmlns:w16cex="http://schemas.microsoft.com/office/word/2018/wordml/cex" xmlns:w15="http://schemas.microsoft.com/office/word/2012/wordml" xmlns:w="http://schemas.openxmlformats.org/wordprocessingml/2006/main" xmlns:w10="urn:schemas-microsoft-com:office:word" xmlns:v="urn:schemas-microsoft-com:vml" xmlns:o="urn:schemas-microsoft-com:office:office" xmlns:am3d="http://schemas.microsoft.com/office/drawing/2017/model3d" xmlns:aink="http://schemas.microsoft.com/office/drawing/2016/ink" xmlns:cx8="http://schemas.microsoft.com/office/drawing/2016/5/14/chartex" xmlns:cx7="http://schemas.microsoft.com/office/drawing/2016/5/13/chartex" xmlns:cx6="http://schemas.microsoft.com/office/drawing/2016/5/12/chartex" xmlns:cx5="http://schemas.microsoft.com/office/drawing/2016/5/11/chartex" xmlns:cx4="http://schemas.microsoft.com/office/drawing/2016/5/10/chartex" xmlns:cx3="http://schemas.microsoft.com/office/drawing/2016/5/9/chartex" xmlns:cx2="http://schemas.microsoft.com/office/drawing/2015/10/21/chartex" xmlns:cx1="http://schemas.microsoft.com/office/drawing/2015/9/8/chartex" xmlns:cx="http://schemas.microsoft.com/office/drawing/2014/chartex" xmlns="" id="{84764B25-00B3-4EA1-8B0A-460168D96FEF}"/>
                             </a:ext>
                           </a:extLst>
                         </wps:cNvPr>
@@ -7035,7 +7739,7 @@
                         <wps:cNvPr id="24" name="CuadroTexto 55">
                           <a:extLst>
                             <a:ext uri="{FF2B5EF4-FFF2-40B4-BE49-F238E27FC236}">
-                              <a16:creationId xmlns="" xmlns:cx="http://schemas.microsoft.com/office/drawing/2014/chartex" xmlns:cx1="http://schemas.microsoft.com/office/drawing/2015/9/8/chartex" xmlns:cx2="http://schemas.microsoft.com/office/drawing/2015/10/21/chartex" xmlns:cx3="http://schemas.microsoft.com/office/drawing/2016/5/9/chartex" xmlns:cx4="http://schemas.microsoft.com/office/drawing/2016/5/10/chartex" xmlns:cx5="http://schemas.microsoft.com/office/drawing/2016/5/11/chartex" xmlns:cx6="http://schemas.microsoft.com/office/drawing/2016/5/12/chartex" xmlns:cx7="http://schemas.microsoft.com/office/drawing/2016/5/13/chartex" xmlns:cx8="http://schemas.microsoft.com/office/drawing/2016/5/14/chartex" xmlns:aink="http://schemas.microsoft.com/office/drawing/2016/ink" xmlns:am3d="http://schemas.microsoft.com/office/drawing/2017/model3d" xmlns:o="urn:schemas-microsoft-com:office:office" xmlns:v="urn:schemas-microsoft-com:vml" xmlns:w10="urn:schemas-microsoft-com:office:word" xmlns:w="http://schemas.openxmlformats.org/wordprocessingml/2006/main" xmlns:w15="http://schemas.microsoft.com/office/word/2012/wordml" xmlns:w16cex="http://schemas.microsoft.com/office/word/2018/wordml/cex" xmlns:w16cid="http://schemas.microsoft.com/office/word/2016/wordml/cid" xmlns:w16="http://schemas.microsoft.com/office/word/2018/wordml" xmlns:w16sdtdh="http://schemas.microsoft.com/office/word/2020/wordml/sdtdatahash" xmlns:w16se="http://schemas.microsoft.com/office/word/2015/wordml/symex" xmlns:a16="http://schemas.microsoft.com/office/drawing/2014/main" id="{14890087-4233-48FB-8556-41670A9E4676}"/>
+                              <a16:creationId xmlns:a16="http://schemas.microsoft.com/office/drawing/2014/main" xmlns:w16se="http://schemas.microsoft.com/office/word/2015/wordml/symex" xmlns:w16sdtdh="http://schemas.microsoft.com/office/word/2020/wordml/sdtdatahash" xmlns:w16="http://schemas.microsoft.com/office/word/2018/wordml" xmlns:w16cid="http://schemas.microsoft.com/office/word/2016/wordml/cid" xmlns:w16cex="http://schemas.microsoft.com/office/word/2018/wordml/cex" xmlns:w15="http://schemas.microsoft.com/office/word/2012/wordml" xmlns:w="http://schemas.openxmlformats.org/wordprocessingml/2006/main" xmlns:w10="urn:schemas-microsoft-com:office:word" xmlns:v="urn:schemas-microsoft-com:vml" xmlns:o="urn:schemas-microsoft-com:office:office" xmlns:am3d="http://schemas.microsoft.com/office/drawing/2017/model3d" xmlns:aink="http://schemas.microsoft.com/office/drawing/2016/ink" xmlns:cx8="http://schemas.microsoft.com/office/drawing/2016/5/14/chartex" xmlns:cx7="http://schemas.microsoft.com/office/drawing/2016/5/13/chartex" xmlns:cx6="http://schemas.microsoft.com/office/drawing/2016/5/12/chartex" xmlns:cx5="http://schemas.microsoft.com/office/drawing/2016/5/11/chartex" xmlns:cx4="http://schemas.microsoft.com/office/drawing/2016/5/10/chartex" xmlns:cx3="http://schemas.microsoft.com/office/drawing/2016/5/9/chartex" xmlns:cx2="http://schemas.microsoft.com/office/drawing/2015/10/21/chartex" xmlns:cx1="http://schemas.microsoft.com/office/drawing/2015/9/8/chartex" xmlns:cx="http://schemas.microsoft.com/office/drawing/2014/chartex" xmlns="" id="{14890087-4233-48FB-8556-41670A9E4676}"/>
                             </a:ext>
                           </a:extLst>
                         </wps:cNvPr>
@@ -7077,8 +7781,8 @@
                             </w:p>
                           </w:txbxContent>
                         </wps:txbx>
-                        <wps:bodyPr wrap="none" rtlCol="0">
-                          <a:spAutoFit/>
+                        <wps:bodyPr wrap="square" rtlCol="0">
+                          <a:noAutofit/>
                         </wps:bodyPr>
                       </wps:wsp>
                     </wpg:wgp>
@@ -7095,7 +7799,7 @@
           </mc:Choice>
           <mc:Fallback>
             <w:pict>
-              <v:group id="Grupo 69" o:spid="_x0000_s1026" style="position:absolute;left:0;text-align:left;margin-left:4.5pt;margin-top:27.7pt;width:566.9pt;height:311.8pt;z-index:251659264;mso-position-horizontal-relative:page;mso-width-relative:margin;mso-height-relative:margin" coordsize="95084,62749" o:gfxdata="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">
+              <v:group id="Grupo 69" o:spid="_x0000_s1026" style="position:absolute;left:0;text-align:left;margin-left:22.5pt;margin-top:22.9pt;width:546pt;height:306.75pt;z-index:251657216;mso-position-horizontal-relative:page;mso-width-relative:margin;mso-height-relative:margin" coordorigin=",-934" coordsize="95084,63683" o:gfxdata="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">
                 <v:oval id="Elipse 2" o:spid="_x0000_s1027" alt="f" style="position:absolute;left:40978;top:26040;width:17758;height:13120;visibility:visible;mso-wrap-style:square;v-text-anchor:middle" o:gfxdata="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" filled="f" strokecolor="black [3213]" strokeweight="1pt">
                   <v:stroke joinstyle="miter"/>
                   <v:textbox>
@@ -7171,8 +7875,8 @@
                   <v:stroke joinstyle="miter"/>
                   <v:path gradientshapeok="t" o:connecttype="rect"/>
                 </v:shapetype>
-                <v:shape id="CuadroTexto 9" o:spid="_x0000_s1031" type="#_x0000_t202" style="position:absolute;left:64140;top:28366;width:14776;height:7828;visibility:visible;mso-wrap-style:none;v-text-anchor:top" o:gfxdata="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" filled="f" stroked="f">
-                  <v:textbox style="mso-fit-shape-to-text:t">
+                <v:shape id="CuadroTexto 9" o:spid="_x0000_s1031" type="#_x0000_t202" style="position:absolute;left:64140;top:28366;width:14776;height:7828;visibility:visible;mso-wrap-style:square;v-text-anchor:top" o:gfxdata="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" filled="f" stroked="f">
+                  <v:textbox>
                     <w:txbxContent>
                       <w:p>
                         <w:pPr>
@@ -7200,7 +7904,7 @@
                     </w:txbxContent>
                   </v:textbox>
                 </v:shape>
-                <v:rect id="Rectángulo 7" o:spid="_x0000_s1032" style="position:absolute;left:41243;width:16168;height:9806;visibility:visible;mso-wrap-style:square;v-text-anchor:middle" o:gfxdata="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" filled="f" strokecolor="black [3213]" strokeweight="1pt">
+                <v:rect id="Rectángulo 7" o:spid="_x0000_s1032" style="position:absolute;left:41243;top:-934;width:16168;height:10740;visibility:visible;mso-wrap-style:square;v-text-anchor:middle" o:gfxdata="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" filled="f" strokecolor="black [3213]" strokeweight="1pt">
                   <v:textbox>
                     <w:txbxContent>
                       <w:p>
@@ -7238,8 +7942,8 @@
                   <v:stroke endarrow="block" joinstyle="miter"/>
                   <o:lock v:ext="edit" shapetype="f"/>
                 </v:shape>
-                <v:shape id="CuadroTexto 17" o:spid="_x0000_s1035" type="#_x0000_t202" style="position:absolute;left:44205;top:16075;width:14776;height:7829;visibility:visible;mso-wrap-style:none;v-text-anchor:top" o:gfxdata="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" filled="f" stroked="f">
-                  <v:textbox style="mso-fit-shape-to-text:t">
+                <v:shape id="CuadroTexto 17" o:spid="_x0000_s1035" type="#_x0000_t202" style="position:absolute;left:44205;top:16075;width:14776;height:7829;visibility:visible;mso-wrap-style:square;v-text-anchor:top" o:gfxdata="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" filled="f" stroked="f">
+                  <v:textbox>
                     <w:txbxContent>
                       <w:p>
                         <w:pPr>
@@ -7287,16 +7991,16 @@
                   </v:handles>
                   <o:lock v:ext="edit" shapetype="t"/>
                 </v:shapetype>
-                <v:shape id="Conector: curvado 11" o:spid="_x0000_s1036" type="#_x0000_t39" style="position:absolute;left:34981;top:11165;width:21137;height:8614;rotation:90;flip:y;visibility:visible;mso-wrap-style:square" o:connectortype="curved" o:gfxdata="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" adj="3961,40292" strokecolor="black [3213]" strokeweight=".5pt">
+                <v:shape id="Conector: curvado 11" o:spid="_x0000_s1036" type="#_x0000_t39" style="position:absolute;left:34748;top:10931;width:21604;height:8614;rotation:90;flip:y;visibility:visible;mso-wrap-style:square" o:connectortype="curved" o:gfxdata="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" adj="8115,30125" strokecolor="black [3213]" strokeweight=".5pt">
                   <v:stroke startarrow="block" endarrow="block" joinstyle="miter"/>
                   <o:lock v:ext="edit" shapetype="f"/>
                 </v:shape>
-                <v:shape id="Conector: curvado 12" o:spid="_x0000_s1037" type="#_x0000_t39" style="position:absolute;left:43065;top:11695;width:21137;height:7554;rotation:90;flip:x y;visibility:visible;mso-wrap-style:square" o:connectortype="curved" o:gfxdata="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" adj="3961,47463" strokecolor="black [3213]" strokeweight=".5pt">
+                <v:shape id="Conector: curvado 12" o:spid="_x0000_s1037" type="#_x0000_t39" style="position:absolute;left:42832;top:11461;width:21604;height:7554;rotation:90;flip:x y;visibility:visible;mso-wrap-style:square" o:connectortype="curved" o:gfxdata="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" adj="8115,30564" strokecolor="black [3213]" strokeweight=".5pt">
                   <v:stroke startarrow="block" endarrow="block" joinstyle="miter"/>
                   <o:lock v:ext="edit" shapetype="f"/>
                 </v:shape>
-                <v:shape id="CuadroTexto 32" o:spid="_x0000_s1038" type="#_x0000_t202" style="position:absolute;left:29576;top:11868;width:17585;height:7828;visibility:visible;mso-wrap-style:none;v-text-anchor:top" o:gfxdata="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" filled="f" stroked="f">
-                  <v:textbox style="mso-fit-shape-to-text:t">
+                <v:shape id="CuadroTexto 32" o:spid="_x0000_s1038" type="#_x0000_t202" style="position:absolute;left:27898;top:11868;width:19263;height:7828;visibility:visible;mso-wrap-style:square;v-text-anchor:top" o:gfxdata="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" filled="f" stroked="f">
+                  <v:textbox>
                     <w:txbxContent>
                       <w:p>
                         <w:pPr>
@@ -7337,8 +8041,8 @@
                     </w:txbxContent>
                   </v:textbox>
                 </v:shape>
-                <v:shape id="CuadroTexto 33" o:spid="_x0000_s1039" type="#_x0000_t202" style="position:absolute;left:62211;top:12382;width:21820;height:7828;visibility:visible;mso-wrap-style:none;v-text-anchor:top" o:gfxdata="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" filled="f" stroked="f">
-                  <v:textbox style="mso-fit-shape-to-text:t">
+                <v:shape id="CuadroTexto 33" o:spid="_x0000_s1039" type="#_x0000_t202" style="position:absolute;left:62211;top:12382;width:22946;height:7314;visibility:visible;mso-wrap-style:square;v-text-anchor:top" o:gfxdata="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" filled="f" stroked="f">
+                  <v:textbox>
                     <w:txbxContent>
                       <w:p>
                         <w:pPr>
@@ -7413,8 +8117,8 @@
                   <v:stroke startarrow="block" endarrow="block" joinstyle="miter"/>
                   <o:lock v:ext="edit" shapetype="f"/>
                 </v:shape>
-                <v:shape id="CuadroTexto 39" o:spid="_x0000_s1042" type="#_x0000_t202" style="position:absolute;left:44205;top:45957;width:14986;height:7828;visibility:visible;mso-wrap-style:none;v-text-anchor:top" o:gfxdata="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" filled="f" stroked="f">
-                  <v:textbox style="mso-fit-shape-to-text:t">
+                <v:shape id="CuadroTexto 39" o:spid="_x0000_s1042" type="#_x0000_t202" style="position:absolute;left:44205;top:45957;width:14986;height:7828;visibility:visible;mso-wrap-style:square;v-text-anchor:top" o:gfxdata="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" filled="f" stroked="f">
+                  <v:textbox>
                     <w:txbxContent>
                       <w:p>
                         <w:pPr>
@@ -7446,8 +8150,8 @@
                   <v:stroke startarrow="block" endarrow="block" joinstyle="miter"/>
                   <o:lock v:ext="edit" shapetype="f"/>
                 </v:shape>
-                <v:shape id="CuadroTexto 43" o:spid="_x0000_s1044" type="#_x0000_t202" style="position:absolute;left:66016;top:52176;width:17258;height:7829;visibility:visible;mso-wrap-style:none;v-text-anchor:top" o:gfxdata="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" filled="f" stroked="f">
-                  <v:textbox style="mso-fit-shape-to-text:t">
+                <v:shape id="CuadroTexto 43" o:spid="_x0000_s1044" type="#_x0000_t202" style="position:absolute;left:66016;top:52176;width:17258;height:7829;visibility:visible;mso-wrap-style:square;v-text-anchor:top" o:gfxdata="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" filled="f" stroked="f">
+                  <v:textbox>
                     <w:txbxContent>
                       <w:p>
                         <w:pPr>
@@ -7509,8 +8213,8 @@
                   <v:stroke startarrow="block" endarrow="block" joinstyle="miter"/>
                   <o:lock v:ext="edit" shapetype="f"/>
                 </v:shape>
-                <v:shape id="CuadroTexto 49" o:spid="_x0000_s1047" type="#_x0000_t202" style="position:absolute;left:22015;top:29157;width:9450;height:7829;visibility:visible;mso-wrap-style:none;v-text-anchor:top" o:gfxdata="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" filled="f" stroked="f">
-                  <v:textbox style="mso-fit-shape-to-text:t">
+                <v:shape id="CuadroTexto 49" o:spid="_x0000_s1047" type="#_x0000_t202" style="position:absolute;left:22015;top:29157;width:9450;height:7829;visibility:visible;mso-wrap-style:square;v-text-anchor:top" o:gfxdata="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" filled="f" stroked="f">
+                  <v:textbox>
                     <w:txbxContent>
                       <w:p>
                         <w:pPr>
@@ -7541,8 +8245,8 @@
                 <v:shape id="Conector: curvado 23" o:spid="_x0000_s1048" type="#_x0000_t39" style="position:absolute;left:8083;top:28202;width:32895;height:4398;rotation:180;visibility:visible;mso-wrap-style:square" o:connectortype="curved" o:gfxdata="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" adj="6928,65373" strokecolor="black [3213]" strokeweight=".5pt">
                   <v:stroke startarrow="block" endarrow="block" joinstyle="miter"/>
                 </v:shape>
-                <v:shape id="CuadroTexto 55" o:spid="_x0000_s1049" type="#_x0000_t202" style="position:absolute;left:12476;top:14327;width:15422;height:7829;visibility:visible;mso-wrap-style:none;v-text-anchor:top" o:gfxdata="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" filled="f" stroked="f">
-                  <v:textbox style="mso-fit-shape-to-text:t">
+                <v:shape id="CuadroTexto 55" o:spid="_x0000_s1049" type="#_x0000_t202" style="position:absolute;left:12476;top:14327;width:15422;height:7829;visibility:visible;mso-wrap-style:square;v-text-anchor:top" o:gfxdata="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" filled="f" stroked="f">
+                  <v:textbox>
                     <w:txbxContent>
                       <w:p>
                         <w:pPr>
@@ -7691,7 +8395,7 @@
           <w:color w:val="000000"/>
           <w:sz w:val="24"/>
         </w:rPr>
-        <w:t>Actualmente no cuenta con restricción de horario</w:t>
+        <w:t>Actualmente, con la pandemia se ha permitido la abertura de 12:00pm a las 6:00pm</w:t>
       </w:r>
     </w:p>
     <w:p>
@@ -7717,7 +8421,14 @@
           <w:color w:val="000000"/>
           <w:sz w:val="24"/>
         </w:rPr>
-        <w:t>Sistemas operativos en los que funcionará.</w:t>
+        <w:t>Sistemas operativos en los que funcionará</w:t>
+      </w:r>
+      <w:r>
+        <w:rPr>
+          <w:color w:val="000000"/>
+          <w:sz w:val="24"/>
+        </w:rPr>
+        <w:t>.</w:t>
       </w:r>
     </w:p>
     <w:p>
@@ -7745,6 +8456,8 @@
         </w:rPr>
         <w:t>Windows</w:t>
       </w:r>
+      <w:bookmarkStart w:id="14" w:name="_GoBack"/>
+      <w:bookmarkEnd w:id="14"/>
     </w:p>
     <w:p>
       <w:pPr>
@@ -7790,19 +8503,59 @@
           <w:sz w:val="24"/>
         </w:rPr>
       </w:pPr>
+      <w:proofErr w:type="spellStart"/>
       <w:r>
         <w:rPr>
           <w:color w:val="000000"/>
           <w:sz w:val="24"/>
         </w:rPr>
-        <w:t>IOS</w:t>
+        <w:t>MacOs</w:t>
+      </w:r>
+      <w:proofErr w:type="spellEnd"/>
+    </w:p>
+    <w:p>
+      <w:pPr>
+        <w:pBdr>
+          <w:top w:val="nil"/>
+          <w:left w:val="nil"/>
+          <w:bottom w:val="nil"/>
+          <w:right w:val="nil"/>
+          <w:between w:val="nil"/>
+        </w:pBdr>
+        <w:spacing w:after="0"/>
+        <w:rPr>
+          <w:color w:val="000000"/>
+          <w:sz w:val="24"/>
+        </w:rPr>
+      </w:pPr>
+      <w:r>
+        <w:rPr>
+          <w:color w:val="000000"/>
+          <w:sz w:val="24"/>
+        </w:rPr>
+        <w:t xml:space="preserve">     4.</w:t>
+      </w:r>
+      <w:r>
+        <w:rPr>
+          <w:color w:val="000000"/>
+          <w:sz w:val="24"/>
+        </w:rPr>
+        <w:t xml:space="preserve"> Otros</w:t>
+      </w:r>
+      <w:r>
+        <w:rPr>
+          <w:color w:val="000000"/>
+          <w:sz w:val="24"/>
+        </w:rPr>
+        <w:t xml:space="preserve"> sistemas o dispositivos con los que el sistema va a interactuar.</w:t>
       </w:r>
     </w:p>
     <w:p>
       <w:pPr>
+        <w:pStyle w:val="Prrafodelista"/>
         <w:numPr>
-          <w:ilvl w:val="1"/>
-          <w:numId w:val="13"/>
+          <w:ilvl w:val="0"/>
+          <w:numId w:val="18"/>
         </w:numPr>
         <w:pBdr>
           <w:top w:val="nil"/>
@@ -7812,25 +8565,26 @@
           <w:between w:val="nil"/>
         </w:pBdr>
         <w:spacing w:after="0"/>
-        <w:rPr>
-          <w:sz w:val="24"/>
-        </w:rPr>
-      </w:pPr>
-      <w:proofErr w:type="spellStart"/>
-      <w:r>
+        <w:ind w:left="1418"/>
         <w:rPr>
           <w:color w:val="000000"/>
           <w:sz w:val="24"/>
         </w:rPr>
-        <w:t>MacOs</w:t>
+      </w:pPr>
+      <w:r>
+        <w:rPr>
+          <w:color w:val="000000"/>
+          <w:sz w:val="24"/>
+        </w:rPr>
+        <w:t>Computadoras</w:t>
       </w:r>
-      <w:proofErr w:type="spellEnd"/>
     </w:p>
     <w:p>
       <w:pPr>
+        <w:pStyle w:val="Prrafodelista"/>
         <w:numPr>
-          <w:ilvl w:val="1"/>
-          <w:numId w:val="13"/>
+          <w:ilvl w:val="0"/>
+          <w:numId w:val="18"/>
         </w:numPr>
         <w:pBdr>
           <w:top w:val="nil"/>
@@ -7840,23 +8594,28 @@
           <w:between w:val="nil"/>
         </w:pBdr>
         <w:spacing w:after="0"/>
-        <w:rPr>
-          <w:sz w:val="24"/>
-        </w:rPr>
-      </w:pPr>
-      <w:r>
+        <w:ind w:left="1418"/>
         <w:rPr>
           <w:color w:val="000000"/>
           <w:sz w:val="24"/>
         </w:rPr>
-        <w:t>Android</w:t>
+      </w:pPr>
+      <w:proofErr w:type="spellStart"/>
+      <w:r>
+        <w:rPr>
+          <w:color w:val="000000"/>
+          <w:sz w:val="24"/>
+        </w:rPr>
+        <w:t>Tablets</w:t>
       </w:r>
+      <w:proofErr w:type="spellEnd"/>
     </w:p>
     <w:p>
       <w:pPr>
+        <w:pStyle w:val="Prrafodelista"/>
         <w:numPr>
-          <w:ilvl w:val="1"/>
-          <w:numId w:val="13"/>
+          <w:ilvl w:val="0"/>
+          <w:numId w:val="18"/>
         </w:numPr>
         <w:pBdr>
           <w:top w:val="nil"/>
@@ -7866,128 +8625,7 @@
           <w:between w:val="nil"/>
         </w:pBdr>
         <w:spacing w:after="0"/>
-        <w:rPr>
-          <w:color w:val="000000"/>
-          <w:sz w:val="24"/>
-        </w:rPr>
-      </w:pPr>
-      <w:proofErr w:type="spellStart"/>
-      <w:r>
-        <w:rPr>
-          <w:color w:val="000000"/>
-          <w:sz w:val="24"/>
-        </w:rPr>
-        <w:t>IpadOs</w:t>
-      </w:r>
-      <w:proofErr w:type="spellEnd"/>
-    </w:p>
-    <w:p>
-      <w:pPr>
-        <w:pBdr>
-          <w:top w:val="nil"/>
-          <w:left w:val="nil"/>
-          <w:bottom w:val="nil"/>
-          <w:right w:val="nil"/>
-          <w:between w:val="nil"/>
-        </w:pBdr>
-        <w:spacing w:after="0"/>
-        <w:rPr>
-          <w:color w:val="000000"/>
-          <w:sz w:val="24"/>
-        </w:rPr>
-      </w:pPr>
-      <w:r>
-        <w:rPr>
-          <w:color w:val="000000"/>
-          <w:sz w:val="24"/>
-        </w:rPr>
-        <w:t xml:space="preserve">     4.</w:t>
-      </w:r>
-      <w:r>
-        <w:rPr>
-          <w:color w:val="000000"/>
-          <w:sz w:val="24"/>
-        </w:rPr>
-        <w:t xml:space="preserve"> Otros</w:t>
-      </w:r>
-      <w:r>
-        <w:rPr>
-          <w:color w:val="000000"/>
-          <w:sz w:val="24"/>
-        </w:rPr>
-        <w:t xml:space="preserve"> sistemas o dispositivos con los que el sistema va a interactuar.</w:t>
-      </w:r>
-    </w:p>
-    <w:p>
-      <w:pPr>
-        <w:numPr>
-          <w:ilvl w:val="1"/>
-          <w:numId w:val="13"/>
-        </w:numPr>
-        <w:pBdr>
-          <w:top w:val="nil"/>
-          <w:left w:val="nil"/>
-          <w:bottom w:val="nil"/>
-          <w:right w:val="nil"/>
-          <w:between w:val="nil"/>
-        </w:pBdr>
-        <w:spacing w:after="0"/>
-        <w:rPr>
-          <w:color w:val="000000"/>
-          <w:sz w:val="24"/>
-        </w:rPr>
-      </w:pPr>
-      <w:r>
-        <w:rPr>
-          <w:color w:val="000000"/>
-          <w:sz w:val="24"/>
-        </w:rPr>
-        <w:t>Computadoras</w:t>
-      </w:r>
-    </w:p>
-    <w:p>
-      <w:pPr>
-        <w:numPr>
-          <w:ilvl w:val="1"/>
-          <w:numId w:val="13"/>
-        </w:numPr>
-        <w:pBdr>
-          <w:top w:val="nil"/>
-          <w:left w:val="nil"/>
-          <w:bottom w:val="nil"/>
-          <w:right w:val="nil"/>
-          <w:between w:val="nil"/>
-        </w:pBdr>
-        <w:spacing w:after="0"/>
-        <w:rPr>
-          <w:color w:val="000000"/>
-          <w:sz w:val="24"/>
-        </w:rPr>
-      </w:pPr>
-      <w:proofErr w:type="spellStart"/>
-      <w:r>
-        <w:rPr>
-          <w:color w:val="000000"/>
-          <w:sz w:val="24"/>
-        </w:rPr>
-        <w:t>Tablets</w:t>
-      </w:r>
-      <w:proofErr w:type="spellEnd"/>
-    </w:p>
-    <w:p>
-      <w:pPr>
-        <w:numPr>
-          <w:ilvl w:val="1"/>
-          <w:numId w:val="13"/>
-        </w:numPr>
-        <w:pBdr>
-          <w:top w:val="nil"/>
-          <w:left w:val="nil"/>
-          <w:bottom w:val="nil"/>
-          <w:right w:val="nil"/>
-          <w:between w:val="nil"/>
-        </w:pBdr>
-        <w:spacing w:after="0"/>
+        <w:ind w:left="1418"/>
         <w:rPr>
           <w:color w:val="000000"/>
           <w:sz w:val="24"/>
@@ -8034,7 +8672,7 @@
         <v:path o:extrusionok="f" gradientshapeok="t" o:connecttype="rect"/>
         <o:lock v:ext="edit" aspectratio="t"/>
       </v:shapetype>
-      <v:shape id="_x0000_i1031" type="#_x0000_t75" style="width:11.25pt;height:11.25pt" o:bullet="t">
+      <v:shape id="_x0000_i1096" type="#_x0000_t75" style="width:11.25pt;height:11.25pt" o:bullet="t">
         <v:imagedata r:id="rId1" o:title="mso72C4"/>
       </v:shape>
     </w:pict>
@@ -8126,6 +8764,92 @@
     </w:lvl>
   </w:abstractNum>
   <w:abstractNum w:abstractNumId="1">
+    <w:nsid w:val="0797604C"/>
+    <w:multiLevelType w:val="hybridMultilevel"/>
+    <w:tmpl w:val="1DD27866"/>
+    <w:lvl w:ilvl="0" w:tplc="080A000F">
+      <w:start w:val="1"/>
+      <w:numFmt w:val="decimal"/>
+      <w:lvlText w:val="%1."/>
+      <w:lvlJc w:val="left"/>
+      <w:pPr>
+        <w:ind w:left="720" w:hanging="360"/>
+      </w:pPr>
+    </w:lvl>
+    <w:lvl w:ilvl="1" w:tplc="080A0019" w:tentative="1">
+      <w:start w:val="1"/>
+      <w:numFmt w:val="lowerLetter"/>
+      <w:lvlText w:val="%2."/>
+      <w:lvlJc w:val="left"/>
+      <w:pPr>
+        <w:ind w:left="1440" w:hanging="360"/>
+      </w:pPr>
+    </w:lvl>
+    <w:lvl w:ilvl="2" w:tplc="080A001B" w:tentative="1">
+      <w:start w:val="1"/>
+      <w:numFmt w:val="lowerRoman"/>
+      <w:lvlText w:val="%3."/>
+      <w:lvlJc w:val="right"/>
+      <w:pPr>
+        <w:ind w:left="2160" w:hanging="180"/>
+      </w:pPr>
+    </w:lvl>
+    <w:lvl w:ilvl="3" w:tplc="080A000F" w:tentative="1">
+      <w:start w:val="1"/>
+      <w:numFmt w:val="decimal"/>
+      <w:lvlText w:val="%4."/>
+      <w:lvlJc w:val="left"/>
+      <w:pPr>
+        <w:ind w:left="2880" w:hanging="360"/>
+      </w:pPr>
+    </w:lvl>
+    <w:lvl w:ilvl="4" w:tplc="080A0019" w:tentative="1">
+      <w:start w:val="1"/>
+      <w:numFmt w:val="lowerLetter"/>
+      <w:lvlText w:val="%5."/>
+      <w:lvlJc w:val="left"/>
+      <w:pPr>
+        <w:ind w:left="3600" w:hanging="360"/>
+      </w:pPr>
+    </w:lvl>
+    <w:lvl w:ilvl="5" w:tplc="080A001B" w:tentative="1">
+      <w:start w:val="1"/>
+      <w:numFmt w:val="lowerRoman"/>
+      <w:lvlText w:val="%6."/>
+      <w:lvlJc w:val="right"/>
+      <w:pPr>
+        <w:ind w:left="4320" w:hanging="180"/>
+      </w:pPr>
+    </w:lvl>
+    <w:lvl w:ilvl="6" w:tplc="080A000F" w:tentative="1">
+      <w:start w:val="1"/>
+      <w:numFmt w:val="decimal"/>
+      <w:lvlText w:val="%7."/>
+      <w:lvlJc w:val="left"/>
+      <w:pPr>
+        <w:ind w:left="5040" w:hanging="360"/>
+      </w:pPr>
+    </w:lvl>
+    <w:lvl w:ilvl="7" w:tplc="080A0019" w:tentative="1">
+      <w:start w:val="1"/>
+      <w:numFmt w:val="lowerLetter"/>
+      <w:lvlText w:val="%8."/>
+      <w:lvlJc w:val="left"/>
+      <w:pPr>
+        <w:ind w:left="5760" w:hanging="360"/>
+      </w:pPr>
+    </w:lvl>
+    <w:lvl w:ilvl="8" w:tplc="080A001B" w:tentative="1">
+      <w:start w:val="1"/>
+      <w:numFmt w:val="lowerRoman"/>
+      <w:lvlText w:val="%9."/>
+      <w:lvlJc w:val="right"/>
+      <w:pPr>
+        <w:ind w:left="6480" w:hanging="180"/>
+      </w:pPr>
+    </w:lvl>
+  </w:abstractNum>
+  <w:abstractNum w:abstractNumId="2">
     <w:nsid w:val="0A522C93"/>
     <w:multiLevelType w:val="hybridMultilevel"/>
     <w:tmpl w:val="5F0A8D84"/>
@@ -8238,7 +8962,7 @@
       </w:rPr>
     </w:lvl>
   </w:abstractNum>
-  <w:abstractNum w:abstractNumId="2">
+  <w:abstractNum w:abstractNumId="3">
     <w:nsid w:val="0C93161A"/>
     <w:multiLevelType w:val="multilevel"/>
     <w:tmpl w:val="0CCE7730"/>
@@ -8387,7 +9111,93 @@
       </w:rPr>
     </w:lvl>
   </w:abstractNum>
-  <w:abstractNum w:abstractNumId="3">
+  <w:abstractNum w:abstractNumId="4">
+    <w:nsid w:val="11C43D04"/>
+    <w:multiLevelType w:val="hybridMultilevel"/>
+    <w:tmpl w:val="0978B634"/>
+    <w:lvl w:ilvl="0" w:tplc="080A0017">
+      <w:start w:val="1"/>
+      <w:numFmt w:val="lowerLetter"/>
+      <w:lvlText w:val="%1)"/>
+      <w:lvlJc w:val="left"/>
+      <w:pPr>
+        <w:ind w:left="1800" w:hanging="360"/>
+      </w:pPr>
+    </w:lvl>
+    <w:lvl w:ilvl="1" w:tplc="080A0019" w:tentative="1">
+      <w:start w:val="1"/>
+      <w:numFmt w:val="lowerLetter"/>
+      <w:lvlText w:val="%2."/>
+      <w:lvlJc w:val="left"/>
+      <w:pPr>
+        <w:ind w:left="2520" w:hanging="360"/>
+      </w:pPr>
+    </w:lvl>
+    <w:lvl w:ilvl="2" w:tplc="080A001B" w:tentative="1">
+      <w:start w:val="1"/>
+      <w:numFmt w:val="lowerRoman"/>
+      <w:lvlText w:val="%3."/>
+      <w:lvlJc w:val="right"/>
+      <w:pPr>
+        <w:ind w:left="3240" w:hanging="180"/>
+      </w:pPr>
+    </w:lvl>
+    <w:lvl w:ilvl="3" w:tplc="080A000F" w:tentative="1">
+      <w:start w:val="1"/>
+      <w:numFmt w:val="decimal"/>
+      <w:lvlText w:val="%4."/>
+      <w:lvlJc w:val="left"/>
+      <w:pPr>
+        <w:ind w:left="3960" w:hanging="360"/>
+      </w:pPr>
+    </w:lvl>
+    <w:lvl w:ilvl="4" w:tplc="080A0019" w:tentative="1">
+      <w:start w:val="1"/>
+      <w:numFmt w:val="lowerLetter"/>
+      <w:lvlText w:val="%5."/>
+      <w:lvlJc w:val="left"/>
+      <w:pPr>
+        <w:ind w:left="4680" w:hanging="360"/>
+      </w:pPr>
+    </w:lvl>
+    <w:lvl w:ilvl="5" w:tplc="080A001B" w:tentative="1">
+      <w:start w:val="1"/>
+      <w:numFmt w:val="lowerRoman"/>
+      <w:lvlText w:val="%6."/>
+      <w:lvlJc w:val="right"/>
+      <w:pPr>
+        <w:ind w:left="5400" w:hanging="180"/>
+      </w:pPr>
+    </w:lvl>
+    <w:lvl w:ilvl="6" w:tplc="080A000F" w:tentative="1">
+      <w:start w:val="1"/>
+      <w:numFmt w:val="decimal"/>
+      <w:lvlText w:val="%7."/>
+      <w:lvlJc w:val="left"/>
+      <w:pPr>
+        <w:ind w:left="6120" w:hanging="360"/>
+      </w:pPr>
+    </w:lvl>
+    <w:lvl w:ilvl="7" w:tplc="080A0019" w:tentative="1">
+      <w:start w:val="1"/>
+      <w:numFmt w:val="lowerLetter"/>
+      <w:lvlText w:val="%8."/>
+      <w:lvlJc w:val="left"/>
+      <w:pPr>
+        <w:ind w:left="6840" w:hanging="360"/>
+      </w:pPr>
+    </w:lvl>
+    <w:lvl w:ilvl="8" w:tplc="080A001B" w:tentative="1">
+      <w:start w:val="1"/>
+      <w:numFmt w:val="lowerRoman"/>
+      <w:lvlText w:val="%9."/>
+      <w:lvlJc w:val="right"/>
+      <w:pPr>
+        <w:ind w:left="7560" w:hanging="180"/>
+      </w:pPr>
+    </w:lvl>
+  </w:abstractNum>
+  <w:abstractNum w:abstractNumId="5">
     <w:nsid w:val="161C6648"/>
     <w:multiLevelType w:val="multilevel"/>
     <w:tmpl w:val="6DEA20F2"/>
@@ -8473,7 +9283,7 @@
       </w:pPr>
     </w:lvl>
   </w:abstractNum>
-  <w:abstractNum w:abstractNumId="4">
+  <w:abstractNum w:abstractNumId="6">
     <w:nsid w:val="20010FDA"/>
     <w:multiLevelType w:val="hybridMultilevel"/>
     <w:tmpl w:val="864E0098"/>
@@ -8559,7 +9369,7 @@
       </w:pPr>
     </w:lvl>
   </w:abstractNum>
-  <w:abstractNum w:abstractNumId="5">
+  <w:abstractNum w:abstractNumId="7">
     <w:nsid w:val="25C35E73"/>
     <w:multiLevelType w:val="multilevel"/>
     <w:tmpl w:val="7CB83316"/>
@@ -8645,11 +9455,11 @@
       </w:pPr>
     </w:lvl>
   </w:abstractNum>
-  <w:abstractNum w:abstractNumId="6">
+  <w:abstractNum w:abstractNumId="8">
     <w:nsid w:val="2E576DD4"/>
-    <w:multiLevelType w:val="hybridMultilevel"/>
-    <w:tmpl w:val="7DE67922"/>
-    <w:lvl w:ilvl="0" w:tplc="080A000F">
+    <w:multiLevelType w:val="multilevel"/>
+    <w:tmpl w:val="4684C61A"/>
+    <w:lvl w:ilvl="0">
       <w:start w:val="1"/>
       <w:numFmt w:val="decimal"/>
       <w:lvlText w:val="%1."/>
@@ -8658,80 +9468,112 @@
         <w:ind w:left="720" w:hanging="360"/>
       </w:pPr>
     </w:lvl>
-    <w:lvl w:ilvl="1" w:tplc="080A0019" w:tentative="1">
-      <w:start w:val="1"/>
-      <w:numFmt w:val="lowerLetter"/>
-      <w:lvlText w:val="%2."/>
-      <w:lvlJc w:val="left"/>
-      <w:pPr>
-        <w:ind w:left="1440" w:hanging="360"/>
-      </w:pPr>
-    </w:lvl>
-    <w:lvl w:ilvl="2" w:tplc="080A001B" w:tentative="1">
-      <w:start w:val="1"/>
-      <w:numFmt w:val="lowerRoman"/>
-      <w:lvlText w:val="%3."/>
-      <w:lvlJc w:val="right"/>
-      <w:pPr>
-        <w:ind w:left="2160" w:hanging="180"/>
-      </w:pPr>
-    </w:lvl>
-    <w:lvl w:ilvl="3" w:tplc="080A000F" w:tentative="1">
-      <w:start w:val="1"/>
+    <w:lvl w:ilvl="1">
+      <w:start w:val="2"/>
       <w:numFmt w:val="decimal"/>
-      <w:lvlText w:val="%4."/>
-      <w:lvlJc w:val="left"/>
-      <w:pPr>
-        <w:ind w:left="2880" w:hanging="360"/>
-      </w:pPr>
-    </w:lvl>
-    <w:lvl w:ilvl="4" w:tplc="080A0019" w:tentative="1">
-      <w:start w:val="1"/>
-      <w:numFmt w:val="lowerLetter"/>
-      <w:lvlText w:val="%5."/>
-      <w:lvlJc w:val="left"/>
-      <w:pPr>
-        <w:ind w:left="3600" w:hanging="360"/>
-      </w:pPr>
-    </w:lvl>
-    <w:lvl w:ilvl="5" w:tplc="080A001B" w:tentative="1">
-      <w:start w:val="1"/>
-      <w:numFmt w:val="lowerRoman"/>
-      <w:lvlText w:val="%6."/>
-      <w:lvlJc w:val="right"/>
-      <w:pPr>
-        <w:ind w:left="4320" w:hanging="180"/>
-      </w:pPr>
-    </w:lvl>
-    <w:lvl w:ilvl="6" w:tplc="080A000F" w:tentative="1">
+      <w:isLgl/>
+      <w:lvlText w:val="%1.%2"/>
+      <w:lvlJc w:val="left"/>
+      <w:pPr>
+        <w:ind w:left="750" w:hanging="390"/>
+      </w:pPr>
+      <w:rPr>
+        <w:rFonts w:hint="default"/>
+      </w:rPr>
+    </w:lvl>
+    <w:lvl w:ilvl="2">
       <w:start w:val="1"/>
       <w:numFmt w:val="decimal"/>
-      <w:lvlText w:val="%7."/>
-      <w:lvlJc w:val="left"/>
-      <w:pPr>
-        <w:ind w:left="5040" w:hanging="360"/>
-      </w:pPr>
-    </w:lvl>
-    <w:lvl w:ilvl="7" w:tplc="080A0019" w:tentative="1">
-      <w:start w:val="1"/>
-      <w:numFmt w:val="lowerLetter"/>
-      <w:lvlText w:val="%8."/>
-      <w:lvlJc w:val="left"/>
-      <w:pPr>
-        <w:ind w:left="5760" w:hanging="360"/>
-      </w:pPr>
-    </w:lvl>
-    <w:lvl w:ilvl="8" w:tplc="080A001B" w:tentative="1">
-      <w:start w:val="1"/>
-      <w:numFmt w:val="lowerRoman"/>
-      <w:lvlText w:val="%9."/>
-      <w:lvlJc w:val="right"/>
-      <w:pPr>
-        <w:ind w:left="6480" w:hanging="180"/>
-      </w:pPr>
+      <w:isLgl/>
+      <w:lvlText w:val="%1.%2.%3"/>
+      <w:lvlJc w:val="left"/>
+      <w:pPr>
+        <w:ind w:left="1080" w:hanging="720"/>
+      </w:pPr>
+      <w:rPr>
+        <w:rFonts w:hint="default"/>
+      </w:rPr>
+    </w:lvl>
+    <w:lvl w:ilvl="3">
+      <w:start w:val="1"/>
+      <w:numFmt w:val="decimal"/>
+      <w:isLgl/>
+      <w:lvlText w:val="%1.%2.%3.%4"/>
+      <w:lvlJc w:val="left"/>
+      <w:pPr>
+        <w:ind w:left="1080" w:hanging="720"/>
+      </w:pPr>
+      <w:rPr>
+        <w:rFonts w:hint="default"/>
+      </w:rPr>
+    </w:lvl>
+    <w:lvl w:ilvl="4">
+      <w:start w:val="1"/>
+      <w:numFmt w:val="decimal"/>
+      <w:isLgl/>
+      <w:lvlText w:val="%1.%2.%3.%4.%5"/>
+      <w:lvlJc w:val="left"/>
+      <w:pPr>
+        <w:ind w:left="1440" w:hanging="1080"/>
+      </w:pPr>
+      <w:rPr>
+        <w:rFonts w:hint="default"/>
+      </w:rPr>
+    </w:lvl>
+    <w:lvl w:ilvl="5">
+      <w:start w:val="1"/>
+      <w:numFmt w:val="decimal"/>
+      <w:isLgl/>
+      <w:lvlText w:val="%1.%2.%3.%4.%5.%6"/>
+      <w:lvlJc w:val="left"/>
+      <w:pPr>
+        <w:ind w:left="1800" w:hanging="1440"/>
+      </w:pPr>
+      <w:rPr>
+        <w:rFonts w:hint="default"/>
+      </w:rPr>
+    </w:lvl>
+    <w:lvl w:ilvl="6">
+      <w:start w:val="1"/>
+      <w:numFmt w:val="decimal"/>
+      <w:isLgl/>
+      <w:lvlText w:val="%1.%2.%3.%4.%5.%6.%7"/>
+      <w:lvlJc w:val="left"/>
+      <w:pPr>
+        <w:ind w:left="1800" w:hanging="1440"/>
+      </w:pPr>
+      <w:rPr>
+        <w:rFonts w:hint="default"/>
+      </w:rPr>
+    </w:lvl>
+    <w:lvl w:ilvl="7">
+      <w:start w:val="1"/>
+      <w:numFmt w:val="decimal"/>
+      <w:isLgl/>
+      <w:lvlText w:val="%1.%2.%3.%4.%5.%6.%7.%8"/>
+      <w:lvlJc w:val="left"/>
+      <w:pPr>
+        <w:ind w:left="2160" w:hanging="1800"/>
+      </w:pPr>
+      <w:rPr>
+        <w:rFonts w:hint="default"/>
+      </w:rPr>
+    </w:lvl>
+    <w:lvl w:ilvl="8">
+      <w:start w:val="1"/>
+      <w:numFmt w:val="decimal"/>
+      <w:isLgl/>
+      <w:lvlText w:val="%1.%2.%3.%4.%5.%6.%7.%8.%9"/>
+      <w:lvlJc w:val="left"/>
+      <w:pPr>
+        <w:ind w:left="2160" w:hanging="1800"/>
+      </w:pPr>
+      <w:rPr>
+        <w:rFonts w:hint="default"/>
+      </w:rPr>
     </w:lvl>
   </w:abstractNum>
-  <w:abstractNum w:abstractNumId="7">
+  <w:abstractNum w:abstractNumId="9">
     <w:nsid w:val="4712536D"/>
     <w:multiLevelType w:val="hybridMultilevel"/>
     <w:tmpl w:val="82545910"/>
@@ -8820,7 +9662,7 @@
       </w:pPr>
     </w:lvl>
   </w:abstractNum>
-  <w:abstractNum w:abstractNumId="8">
+  <w:abstractNum w:abstractNumId="10">
     <w:nsid w:val="491868A7"/>
     <w:multiLevelType w:val="multilevel"/>
     <w:tmpl w:val="2B96A638"/>
@@ -8969,17 +9811,17 @@
       </w:rPr>
     </w:lvl>
   </w:abstractNum>
-  <w:abstractNum w:abstractNumId="9">
-    <w:nsid w:val="5DE67E5A"/>
+  <w:abstractNum w:abstractNumId="11">
+    <w:nsid w:val="57AD5347"/>
     <w:multiLevelType w:val="hybridMultilevel"/>
-    <w:tmpl w:val="33384CE0"/>
-    <w:lvl w:ilvl="0" w:tplc="080A000F">
-      <w:start w:val="1"/>
-      <w:numFmt w:val="decimal"/>
+    <w:tmpl w:val="3182CAAE"/>
+    <w:lvl w:ilvl="0" w:tplc="080A0019">
+      <w:start w:val="1"/>
+      <w:numFmt w:val="lowerLetter"/>
       <w:lvlText w:val="%1."/>
       <w:lvlJc w:val="left"/>
       <w:pPr>
-        <w:ind w:left="720" w:hanging="360"/>
+        <w:ind w:left="1800" w:hanging="360"/>
       </w:pPr>
     </w:lvl>
     <w:lvl w:ilvl="1" w:tplc="080A0019" w:tentative="1">
@@ -8988,7 +9830,7 @@
       <w:lvlText w:val="%2."/>
       <w:lvlJc w:val="left"/>
       <w:pPr>
-        <w:ind w:left="1440" w:hanging="360"/>
+        <w:ind w:left="2520" w:hanging="360"/>
       </w:pPr>
     </w:lvl>
     <w:lvl w:ilvl="2" w:tplc="080A001B" w:tentative="1">
@@ -8997,7 +9839,7 @@
       <w:lvlText w:val="%3."/>
       <w:lvlJc w:val="right"/>
       <w:pPr>
-        <w:ind w:left="2160" w:hanging="180"/>
+        <w:ind w:left="3240" w:hanging="180"/>
       </w:pPr>
     </w:lvl>
     <w:lvl w:ilvl="3" w:tplc="080A000F" w:tentative="1">
@@ -9006,7 +9848,7 @@
       <w:lvlText w:val="%4."/>
       <w:lvlJc w:val="left"/>
       <w:pPr>
-        <w:ind w:left="2880" w:hanging="360"/>
+        <w:ind w:left="3960" w:hanging="360"/>
       </w:pPr>
     </w:lvl>
     <w:lvl w:ilvl="4" w:tplc="080A0019" w:tentative="1">
@@ -9015,7 +9857,7 @@
       <w:lvlText w:val="%5."/>
       <w:lvlJc w:val="left"/>
       <w:pPr>
-        <w:ind w:left="3600" w:hanging="360"/>
+        <w:ind w:left="4680" w:hanging="360"/>
       </w:pPr>
     </w:lvl>
     <w:lvl w:ilvl="5" w:tplc="080A001B" w:tentative="1">
@@ -9024,7 +9866,7 @@
       <w:lvlText w:val="%6."/>
       <w:lvlJc w:val="right"/>
       <w:pPr>
-        <w:ind w:left="4320" w:hanging="180"/>
+        <w:ind w:left="5400" w:hanging="180"/>
       </w:pPr>
     </w:lvl>
     <w:lvl w:ilvl="6" w:tplc="080A000F" w:tentative="1">
@@ -9033,7 +9875,7 @@
       <w:lvlText w:val="%7."/>
       <w:lvlJc w:val="left"/>
       <w:pPr>
-        <w:ind w:left="5040" w:hanging="360"/>
+        <w:ind w:left="6120" w:hanging="360"/>
       </w:pPr>
     </w:lvl>
     <w:lvl w:ilvl="7" w:tplc="080A0019" w:tentative="1">
@@ -9042,7 +9884,7 @@
       <w:lvlText w:val="%8."/>
       <w:lvlJc w:val="left"/>
       <w:pPr>
-        <w:ind w:left="5760" w:hanging="360"/>
+        <w:ind w:left="6840" w:hanging="360"/>
       </w:pPr>
     </w:lvl>
     <w:lvl w:ilvl="8" w:tplc="080A001B" w:tentative="1">
@@ -9051,11 +9893,129 @@
       <w:lvlText w:val="%9."/>
       <w:lvlJc w:val="right"/>
       <w:pPr>
-        <w:ind w:left="6480" w:hanging="180"/>
+        <w:ind w:left="7560" w:hanging="180"/>
       </w:pPr>
     </w:lvl>
   </w:abstractNum>
-  <w:abstractNum w:abstractNumId="10">
+  <w:abstractNum w:abstractNumId="12">
+    <w:nsid w:val="5DE67E5A"/>
+    <w:multiLevelType w:val="multilevel"/>
+    <w:tmpl w:val="A81A583E"/>
+    <w:lvl w:ilvl="0">
+      <w:start w:val="1"/>
+      <w:numFmt w:val="decimal"/>
+      <w:lvlText w:val="%1."/>
+      <w:lvlJc w:val="left"/>
+      <w:pPr>
+        <w:ind w:left="720" w:hanging="360"/>
+      </w:pPr>
+    </w:lvl>
+    <w:lvl w:ilvl="1">
+      <w:start w:val="5"/>
+      <w:numFmt w:val="decimal"/>
+      <w:isLgl/>
+      <w:lvlText w:val="%1.%2"/>
+      <w:lvlJc w:val="left"/>
+      <w:pPr>
+        <w:ind w:left="750" w:hanging="390"/>
+      </w:pPr>
+      <w:rPr>
+        <w:rFonts w:hint="default"/>
+      </w:rPr>
+    </w:lvl>
+    <w:lvl w:ilvl="2">
+      <w:start w:val="1"/>
+      <w:numFmt w:val="decimal"/>
+      <w:isLgl/>
+      <w:lvlText w:val="%1.%2.%3"/>
+      <w:lvlJc w:val="left"/>
+      <w:pPr>
+        <w:ind w:left="1080" w:hanging="720"/>
+      </w:pPr>
+      <w:rPr>
+        <w:rFonts w:hint="default"/>
+      </w:rPr>
+    </w:lvl>
+    <w:lvl w:ilvl="3">
+      <w:start w:val="1"/>
+      <w:numFmt w:val="decimal"/>
+      <w:isLgl/>
+      <w:lvlText w:val="%1.%2.%3.%4"/>
+      <w:lvlJc w:val="left"/>
+      <w:pPr>
+        <w:ind w:left="1080" w:hanging="720"/>
+      </w:pPr>
+      <w:rPr>
+        <w:rFonts w:hint="default"/>
+      </w:rPr>
+    </w:lvl>
+    <w:lvl w:ilvl="4">
+      <w:start w:val="1"/>
+      <w:numFmt w:val="decimal"/>
+      <w:isLgl/>
+      <w:lvlText w:val="%1.%2.%3.%4.%5"/>
+      <w:lvlJc w:val="left"/>
+      <w:pPr>
+        <w:ind w:left="1440" w:hanging="1080"/>
+      </w:pPr>
+      <w:rPr>
+        <w:rFonts w:hint="default"/>
+      </w:rPr>
+    </w:lvl>
+    <w:lvl w:ilvl="5">
+      <w:start w:val="1"/>
+      <w:numFmt w:val="decimal"/>
+      <w:isLgl/>
+      <w:lvlText w:val="%1.%2.%3.%4.%5.%6"/>
+      <w:lvlJc w:val="left"/>
+      <w:pPr>
+        <w:ind w:left="1440" w:hanging="1080"/>
+      </w:pPr>
+      <w:rPr>
+        <w:rFonts w:hint="default"/>
+      </w:rPr>
+    </w:lvl>
+    <w:lvl w:ilvl="6">
+      <w:start w:val="1"/>
+      <w:numFmt w:val="decimal"/>
+      <w:isLgl/>
+      <w:lvlText w:val="%1.%2.%3.%4.%5.%6.%7"/>
+      <w:lvlJc w:val="left"/>
+      <w:pPr>
+        <w:ind w:left="1800" w:hanging="1440"/>
+      </w:pPr>
+      <w:rPr>
+        <w:rFonts w:hint="default"/>
+      </w:rPr>
+    </w:lvl>
+    <w:lvl w:ilvl="7">
+      <w:start w:val="1"/>
+      <w:numFmt w:val="decimal"/>
+      <w:isLgl/>
+      <w:lvlText w:val="%1.%2.%3.%4.%5.%6.%7.%8"/>
+      <w:lvlJc w:val="left"/>
+      <w:pPr>
+        <w:ind w:left="1800" w:hanging="1440"/>
+      </w:pPr>
+      <w:rPr>
+        <w:rFonts w:hint="default"/>
+      </w:rPr>
+    </w:lvl>
+    <w:lvl w:ilvl="8">
+      <w:start w:val="1"/>
+      <w:numFmt w:val="decimal"/>
+      <w:isLgl/>
+      <w:lvlText w:val="%1.%2.%3.%4.%5.%6.%7.%8.%9"/>
+      <w:lvlJc w:val="left"/>
+      <w:pPr>
+        <w:ind w:left="2160" w:hanging="1800"/>
+      </w:pPr>
+      <w:rPr>
+        <w:rFonts w:hint="default"/>
+      </w:rPr>
+    </w:lvl>
+  </w:abstractNum>
+  <w:abstractNum w:abstractNumId="13">
     <w:nsid w:val="672C4B58"/>
     <w:multiLevelType w:val="hybridMultilevel"/>
     <w:tmpl w:val="67B27A44"/>
@@ -9168,7 +10128,7 @@
       </w:rPr>
     </w:lvl>
   </w:abstractNum>
-  <w:abstractNum w:abstractNumId="11">
+  <w:abstractNum w:abstractNumId="14">
     <w:nsid w:val="741470F1"/>
     <w:multiLevelType w:val="multilevel"/>
     <w:tmpl w:val="4CC808CA"/>
@@ -9254,7 +10214,7 @@
       </w:pPr>
     </w:lvl>
   </w:abstractNum>
-  <w:abstractNum w:abstractNumId="12">
+  <w:abstractNum w:abstractNumId="15">
     <w:nsid w:val="77845939"/>
     <w:multiLevelType w:val="hybridMultilevel"/>
     <w:tmpl w:val="49F0CF0E"/>
@@ -9340,7 +10300,7 @@
       </w:pPr>
     </w:lvl>
   </w:abstractNum>
-  <w:abstractNum w:abstractNumId="13">
+  <w:abstractNum w:abstractNumId="16">
     <w:nsid w:val="79003732"/>
     <w:multiLevelType w:val="hybridMultilevel"/>
     <w:tmpl w:val="0EC4F558"/>
@@ -9426,7 +10386,7 @@
       </w:pPr>
     </w:lvl>
   </w:abstractNum>
-  <w:abstractNum w:abstractNumId="14">
+  <w:abstractNum w:abstractNumId="17">
     <w:nsid w:val="7AFB3750"/>
     <w:multiLevelType w:val="multilevel"/>
     <w:tmpl w:val="711C973A"/>
@@ -9580,46 +10540,55 @@
     <w:abstractNumId w:val="0"/>
   </w:num>
   <w:num w:numId="2">
-    <w:abstractNumId w:val="11"/>
+    <w:abstractNumId w:val="14"/>
   </w:num>
   <w:num w:numId="3">
+    <w:abstractNumId w:val="9"/>
+  </w:num>
+  <w:num w:numId="4">
+    <w:abstractNumId w:val="10"/>
+  </w:num>
+  <w:num w:numId="5">
+    <w:abstractNumId w:val="13"/>
+  </w:num>
+  <w:num w:numId="6">
+    <w:abstractNumId w:val="5"/>
+  </w:num>
+  <w:num w:numId="7">
+    <w:abstractNumId w:val="16"/>
+  </w:num>
+  <w:num w:numId="8">
+    <w:abstractNumId w:val="12"/>
+  </w:num>
+  <w:num w:numId="9">
+    <w:abstractNumId w:val="6"/>
+  </w:num>
+  <w:num w:numId="10">
+    <w:abstractNumId w:val="15"/>
+  </w:num>
+  <w:num w:numId="11">
+    <w:abstractNumId w:val="8"/>
+  </w:num>
+  <w:num w:numId="12">
+    <w:abstractNumId w:val="2"/>
+  </w:num>
+  <w:num w:numId="13">
     <w:abstractNumId w:val="7"/>
   </w:num>
-  <w:num w:numId="4">
-    <w:abstractNumId w:val="8"/>
-  </w:num>
-  <w:num w:numId="5">
-    <w:abstractNumId w:val="10"/>
-  </w:num>
-  <w:num w:numId="6">
+  <w:num w:numId="14">
     <w:abstractNumId w:val="3"/>
   </w:num>
-  <w:num w:numId="7">
-    <w:abstractNumId w:val="13"/>
+  <w:num w:numId="15">
+    <w:abstractNumId w:val="17"/>
   </w:num>
-  <w:num w:numId="8">
-    <w:abstractNumId w:val="9"/>
+  <w:num w:numId="16">
+    <w:abstractNumId w:val="1"/>
   </w:num>
-  <w:num w:numId="9">
+  <w:num w:numId="17">
     <w:abstractNumId w:val="4"/>
   </w:num>
-  <w:num w:numId="10">
-    <w:abstractNumId w:val="12"/>
-  </w:num>
-  <w:num w:numId="11">
-    <w:abstractNumId w:val="6"/>
-  </w:num>
-  <w:num w:numId="12">
-    <w:abstractNumId w:val="1"/>
-  </w:num>
-  <w:num w:numId="13">
-    <w:abstractNumId w:val="5"/>
-  </w:num>
-  <w:num w:numId="14">
-    <w:abstractNumId w:val="2"/>
-  </w:num>
-  <w:num w:numId="15">
-    <w:abstractNumId w:val="14"/>
+  <w:num w:numId="18">
+    <w:abstractNumId w:val="11"/>
   </w:num>
 </w:numbering>
 </file>
@@ -10479,7 +11448,6 @@
     <w:name w:val="Normal (Web)"/>
     <w:basedOn w:val="Normal"/>
     <w:uiPriority w:val="99"/>
-    <w:semiHidden/>
     <w:unhideWhenUsed/>
     <w:rsid w:val="000E6750"/>
     <w:pPr>
@@ -11350,7 +12318,6 @@
     <w:name w:val="Normal (Web)"/>
     <w:basedOn w:val="Normal"/>
     <w:uiPriority w:val="99"/>
-    <w:semiHidden/>
     <w:unhideWhenUsed/>
     <w:rsid w:val="000E6750"/>
     <w:pPr>
@@ -11655,7 +12622,7 @@
   <a:extraClrSchemeLst/>
   <a:extLst>
     <a:ext uri="{05A4C25C-085E-4340-85A3-A5531E510DB2}">
-      <thm15:themeFamily xmlns="" xmlns:thm15="http://schemas.microsoft.com/office/thememl/2012/main" name="Office Theme" id="{62F939B6-93AF-4DB8-9C6B-D6C7DFDC589F}" vid="{4A3C46E8-61CC-4603-A589-7422A47A8E4A}"/>
+      <thm15:themeFamily xmlns:thm15="http://schemas.microsoft.com/office/thememl/2012/main" xmlns="" name="Office Theme" id="{62F939B6-93AF-4DB8-9C6B-D6C7DFDC589F}" vid="{4A3C46E8-61CC-4603-A589-7422A47A8E4A}"/>
     </a:ext>
   </a:extLst>
 </a:theme>

</xml_diff>

<commit_message>
corrigen detalles como puntos finales y comas al Documento de visión y alcance.docx
</commit_message>
<xml_diff>
--- a/Documento de visión y alcance.docx
+++ b/Documento de visión y alcance.docx
@@ -1941,7 +1941,13 @@
         <w:rPr>
           <w:sz w:val="24"/>
         </w:rPr>
-        <w:t>a un cine, donde eliges botanas y</w:t>
+        <w:t>a un cine, donde elegirías</w:t>
+      </w:r>
+      <w:r>
+        <w:rPr>
+          <w:sz w:val="24"/>
+        </w:rPr>
+        <w:t xml:space="preserve"> botanas y</w:t>
       </w:r>
       <w:r>
         <w:rPr>
@@ -1983,6 +1989,7 @@
         </w:numPr>
         <w:shd w:val="clear" w:color="auto" w:fill="FFFFFF"/>
         <w:spacing w:before="240" w:beforeAutospacing="0" w:after="240" w:afterAutospacing="0"/>
+        <w:jc w:val="both"/>
         <w:rPr>
           <w:rFonts w:ascii="Arial" w:eastAsia="Arial" w:hAnsi="Arial" w:cs="Arial"/>
           <w:szCs w:val="22"/>
@@ -1993,7 +2000,21 @@
           <w:rFonts w:ascii="Arial" w:eastAsia="Arial" w:hAnsi="Arial" w:cs="Arial"/>
           <w:szCs w:val="22"/>
         </w:rPr>
-        <w:t>Solicitar un usuario para comprar, de lo contrario hay que registrarse (ingresando nombre, apellidos, email, dirección, teléfono, etc.).</w:t>
+        <w:t>Solicitar un usuario para comprar, de lo contrario hay que registrarse (ingresando nombre, apellidos, email</w:t>
+      </w:r>
+      <w:r>
+        <w:rPr>
+          <w:rFonts w:ascii="Arial" w:eastAsia="Arial" w:hAnsi="Arial" w:cs="Arial"/>
+          <w:szCs w:val="22"/>
+        </w:rPr>
+        <w:t xml:space="preserve"> y una contraseña</w:t>
+      </w:r>
+      <w:r>
+        <w:rPr>
+          <w:rFonts w:ascii="Arial" w:eastAsia="Arial" w:hAnsi="Arial" w:cs="Arial"/>
+          <w:szCs w:val="22"/>
+        </w:rPr>
+        <w:t>).</w:t>
       </w:r>
     </w:p>
     <w:p>
@@ -2005,6 +2026,7 @@
         </w:numPr>
         <w:shd w:val="clear" w:color="auto" w:fill="FFFFFF"/>
         <w:spacing w:before="240" w:beforeAutospacing="0" w:after="240" w:afterAutospacing="0"/>
+        <w:jc w:val="both"/>
         <w:rPr>
           <w:rFonts w:ascii="Arial" w:eastAsia="Arial" w:hAnsi="Arial" w:cs="Arial"/>
           <w:szCs w:val="22"/>
@@ -2015,7 +2037,21 @@
           <w:rFonts w:ascii="Arial" w:eastAsia="Arial" w:hAnsi="Arial" w:cs="Arial"/>
           <w:szCs w:val="22"/>
         </w:rPr>
-        <w:t>El usuario puede entrar a la opción de botanas y bebidas, donde podrá elegir lo que quiera de la lista de productos mostrados.</w:t>
+        <w:t>El usuario p</w:t>
+      </w:r>
+      <w:r>
+        <w:rPr>
+          <w:rFonts w:ascii="Arial" w:eastAsia="Arial" w:hAnsi="Arial" w:cs="Arial"/>
+          <w:szCs w:val="22"/>
+        </w:rPr>
+        <w:t>odrá</w:t>
+      </w:r>
+      <w:r>
+        <w:rPr>
+          <w:rFonts w:ascii="Arial" w:eastAsia="Arial" w:hAnsi="Arial" w:cs="Arial"/>
+          <w:szCs w:val="22"/>
+        </w:rPr>
+        <w:t xml:space="preserve"> entrar a la opción de botanas y bebidas, donde podrá elegir lo que quiera de la lista de productos mostrados.</w:t>
       </w:r>
     </w:p>
     <w:p>
@@ -2027,6 +2063,7 @@
         </w:numPr>
         <w:shd w:val="clear" w:color="auto" w:fill="FFFFFF"/>
         <w:spacing w:before="240" w:beforeAutospacing="0" w:after="240" w:afterAutospacing="0"/>
+        <w:jc w:val="both"/>
         <w:rPr>
           <w:rFonts w:ascii="Arial" w:eastAsia="Arial" w:hAnsi="Arial" w:cs="Arial"/>
           <w:szCs w:val="22"/>
@@ -2037,7 +2074,21 @@
           <w:rFonts w:ascii="Arial" w:eastAsia="Arial" w:hAnsi="Arial" w:cs="Arial"/>
           <w:szCs w:val="22"/>
         </w:rPr>
-        <w:t>El usuario puede pagar los servicios y productos al terminar de escogerlos, ingresando una tarjeta de débito o crédito o también con la opción de pagarlo en la sucursal con efectivo.</w:t>
+        <w:t>El usuario p</w:t>
+      </w:r>
+      <w:r>
+        <w:rPr>
+          <w:rFonts w:ascii="Arial" w:eastAsia="Arial" w:hAnsi="Arial" w:cs="Arial"/>
+          <w:szCs w:val="22"/>
+        </w:rPr>
+        <w:t>odrá</w:t>
+      </w:r>
+      <w:r>
+        <w:rPr>
+          <w:rFonts w:ascii="Arial" w:eastAsia="Arial" w:hAnsi="Arial" w:cs="Arial"/>
+          <w:szCs w:val="22"/>
+        </w:rPr>
+        <w:t xml:space="preserve"> pagar los servicios y productos al terminar de escogerlos, ingresando una tarjeta de débito o crédito o también con la opción de pagarlo en la sucursal con efectivo.</w:t>
       </w:r>
     </w:p>
     <w:p>
@@ -2067,6 +2118,7 @@
         <w:pStyle w:val="NormalWeb"/>
         <w:shd w:val="clear" w:color="auto" w:fill="FFFFFF"/>
         <w:spacing w:before="240" w:beforeAutospacing="0" w:after="240" w:afterAutospacing="0"/>
+        <w:jc w:val="both"/>
         <w:rPr>
           <w:rFonts w:ascii="Arial" w:eastAsia="Arial" w:hAnsi="Arial" w:cs="Arial"/>
           <w:szCs w:val="22"/>
@@ -2077,7 +2129,21 @@
           <w:rFonts w:ascii="Arial" w:eastAsia="Arial" w:hAnsi="Arial" w:cs="Arial"/>
           <w:szCs w:val="22"/>
         </w:rPr>
-        <w:t xml:space="preserve">En este documento se detalla como deberá ser cada uno de estos puntos, objetivos, necesidades, prioridades, beneficios del sistema, alcance, involucrados, </w:t>
+        <w:t xml:space="preserve">En este documento se detalla como deberá ser cada uno de estos puntos, objetivos, necesidades, prioridades, </w:t>
+      </w:r>
+      <w:r>
+        <w:rPr>
+          <w:rFonts w:ascii="Arial" w:eastAsia="Arial" w:hAnsi="Arial" w:cs="Arial"/>
+          <w:szCs w:val="22"/>
+        </w:rPr>
+        <w:t>beneficios del sistema, alcance e involucrados.</w:t>
+      </w:r>
+      <w:r>
+        <w:rPr>
+          <w:rFonts w:ascii="Arial" w:eastAsia="Arial" w:hAnsi="Arial" w:cs="Arial"/>
+          <w:szCs w:val="22"/>
+        </w:rPr>
+        <w:t xml:space="preserve"> </w:t>
       </w:r>
     </w:p>
     <w:p>
@@ -2108,7 +2174,19 @@
         <w:rPr>
           <w:sz w:val="24"/>
         </w:rPr>
-        <w:t xml:space="preserve">Se piensa hacer un sistema para el cine, específicamente en el área de </w:t>
+        <w:t xml:space="preserve">Se </w:t>
+      </w:r>
+      <w:r>
+        <w:rPr>
+          <w:sz w:val="24"/>
+        </w:rPr>
+        <w:t>planea</w:t>
+      </w:r>
+      <w:r>
+        <w:rPr>
+          <w:sz w:val="24"/>
+        </w:rPr>
+        <w:t xml:space="preserve"> hacer un sistema para el cine, específicamente en el área de </w:t>
       </w:r>
       <w:r>
         <w:rPr>
@@ -2168,7 +2246,19 @@
         <w:rPr>
           <w:sz w:val="24"/>
         </w:rPr>
-        <w:t>Evitar el contagio, como lo haría el uso de monedas, el uso del papel y la cercanía de las personas, haciendo la compra de forma remota.</w:t>
+        <w:t>Evitar el contagio, como lo haría el</w:t>
+      </w:r>
+      <w:r>
+        <w:rPr>
+          <w:sz w:val="24"/>
+        </w:rPr>
+        <w:t xml:space="preserve"> deshacerse del</w:t>
+      </w:r>
+      <w:r>
+        <w:rPr>
+          <w:sz w:val="24"/>
+        </w:rPr>
+        <w:t xml:space="preserve"> uso de monedas, el uso del papel y la cercanía de las personas, haciendo la compra de forma remota.</w:t>
       </w:r>
     </w:p>
     <w:p>
@@ -2234,13 +2324,37 @@
         <w:rPr>
           <w:sz w:val="24"/>
         </w:rPr>
-        <w:t xml:space="preserve">Usar un código </w:t>
+        <w:t>Usar un código</w:t>
       </w:r>
       <w:r>
         <w:rPr>
           <w:sz w:val="24"/>
         </w:rPr>
-        <w:t>donde indique quien y que ha comprado</w:t>
+        <w:t xml:space="preserve"> de usuario (ID del usuario)</w:t>
+      </w:r>
+      <w:r>
+        <w:rPr>
+          <w:sz w:val="24"/>
+        </w:rPr>
+        <w:t xml:space="preserve"> </w:t>
+      </w:r>
+      <w:r>
+        <w:rPr>
+          <w:sz w:val="24"/>
+        </w:rPr>
+        <w:t>donde indique</w:t>
+      </w:r>
+      <w:r>
+        <w:rPr>
+          <w:sz w:val="24"/>
+        </w:rPr>
+        <w:t xml:space="preserve"> a los trabajadores</w:t>
+      </w:r>
+      <w:r>
+        <w:rPr>
+          <w:sz w:val="24"/>
+        </w:rPr>
+        <w:t xml:space="preserve"> quien y que ha comprado</w:t>
       </w:r>
       <w:r>
         <w:rPr>
@@ -2264,7 +2378,19 @@
         <w:rPr>
           <w:sz w:val="24"/>
         </w:rPr>
-        <w:t>Permitir a los usuarios dar su opinión y calificar sus productos.</w:t>
+        <w:t>Permitir a los usuarios dar su opinión</w:t>
+      </w:r>
+      <w:r>
+        <w:rPr>
+          <w:sz w:val="24"/>
+        </w:rPr>
+        <w:t xml:space="preserve"> dejando un comentario</w:t>
+      </w:r>
+      <w:r>
+        <w:rPr>
+          <w:sz w:val="24"/>
+        </w:rPr>
+        <w:t xml:space="preserve"> y calificar sus productos.</w:t>
       </w:r>
     </w:p>
     <w:p>
@@ -2472,7 +2598,14 @@
               <w:rPr>
                 <w:sz w:val="24"/>
               </w:rPr>
-              <w:t>n de forma remota</w:t>
+              <w:t xml:space="preserve">n </w:t>
+            </w:r>
+            <w:r>
+              <w:rPr>
+                <w:sz w:val="24"/>
+              </w:rPr>
+              <w:lastRenderedPageBreak/>
+              <w:t>de forma remota</w:t>
             </w:r>
             <w:r>
               <w:rPr>
@@ -3074,7 +3207,6 @@
               <w:rPr>
                 <w:sz w:val="24"/>
               </w:rPr>
-              <w:lastRenderedPageBreak/>
               <w:t>ID del proceso</w:t>
             </w:r>
           </w:p>
@@ -3173,19 +3305,31 @@
               <w:rPr>
                 <w:sz w:val="24"/>
               </w:rPr>
-              <w:t>Este proceso permite al usuario consultar un</w:t>
-            </w:r>
-            <w:r>
-              <w:rPr>
-                <w:sz w:val="24"/>
-              </w:rPr>
-              <w:t>a promoción</w:t>
-            </w:r>
-            <w:r>
-              <w:rPr>
-                <w:sz w:val="24"/>
-              </w:rPr>
-              <w:t>, botanas y bebidas</w:t>
+              <w:t>P</w:t>
+            </w:r>
+            <w:r>
+              <w:rPr>
+                <w:sz w:val="24"/>
+              </w:rPr>
+              <w:t xml:space="preserve">roceso </w:t>
+            </w:r>
+            <w:r>
+              <w:rPr>
+                <w:sz w:val="24"/>
+              </w:rPr>
+              <w:t xml:space="preserve">que </w:t>
+            </w:r>
+            <w:r>
+              <w:rPr>
+                <w:sz w:val="24"/>
+              </w:rPr>
+              <w:t xml:space="preserve">permite al usuario consultar </w:t>
+            </w:r>
+            <w:r>
+              <w:rPr>
+                <w:sz w:val="24"/>
+              </w:rPr>
+              <w:t>botanas y bebidas</w:t>
             </w:r>
             <w:r>
               <w:rPr>
@@ -5459,11 +5603,13 @@
                 <w:sz w:val="24"/>
               </w:rPr>
             </w:pPr>
-            <w:r>
-              <w:rPr>
-                <w:sz w:val="24"/>
-              </w:rPr>
-              <w:t>F3. F5. F6. F7</w:t>
+            <w:bookmarkStart w:id="11" w:name="_GoBack"/>
+            <w:bookmarkEnd w:id="11"/>
+            <w:r>
+              <w:rPr>
+                <w:sz w:val="24"/>
+              </w:rPr>
+              <w:t>F5. F6. F7</w:t>
             </w:r>
           </w:p>
         </w:tc>
@@ -5524,6 +5670,12 @@
               </w:rPr>
               <w:t>F4</w:t>
             </w:r>
+            <w:r>
+              <w:rPr>
+                <w:sz w:val="24"/>
+              </w:rPr>
+              <w:t>, F3, F2</w:t>
+            </w:r>
           </w:p>
         </w:tc>
       </w:tr>
@@ -5581,7 +5733,7 @@
               <w:rPr>
                 <w:sz w:val="24"/>
               </w:rPr>
-              <w:t>F1, F2</w:t>
+              <w:t>F1</w:t>
             </w:r>
           </w:p>
         </w:tc>
@@ -5591,8 +5743,8 @@
       <w:pPr>
         <w:pStyle w:val="Ttulo1"/>
       </w:pPr>
-      <w:bookmarkStart w:id="11" w:name="_heading=h.3rdcrjn" w:colFirst="0" w:colLast="0"/>
-      <w:bookmarkEnd w:id="11"/>
+      <w:bookmarkStart w:id="12" w:name="_heading=h.3rdcrjn" w:colFirst="0" w:colLast="0"/>
+      <w:bookmarkEnd w:id="12"/>
       <w:r>
         <w:t>5 Contexto del problema</w:t>
       </w:r>
@@ -5601,8 +5753,8 @@
       <w:pPr>
         <w:pStyle w:val="Ttulo2"/>
       </w:pPr>
-      <w:bookmarkStart w:id="12" w:name="_heading=h.26in1rg" w:colFirst="0" w:colLast="0"/>
-      <w:bookmarkEnd w:id="12"/>
+      <w:bookmarkStart w:id="13" w:name="_heading=h.26in1rg" w:colFirst="0" w:colLast="0"/>
+      <w:bookmarkEnd w:id="13"/>
       <w:r>
         <w:t xml:space="preserve">5.1 Involucrados o </w:t>
       </w:r>
@@ -5862,8 +6014,8 @@
       <w:pPr>
         <w:pStyle w:val="Ttulo2"/>
       </w:pPr>
-      <w:bookmarkStart w:id="13" w:name="_heading=h.lnxbz9" w:colFirst="0" w:colLast="0"/>
-      <w:bookmarkEnd w:id="13"/>
+      <w:bookmarkStart w:id="14" w:name="_heading=h.lnxbz9" w:colFirst="0" w:colLast="0"/>
+      <w:bookmarkEnd w:id="14"/>
     </w:p>
     <w:p>
       <w:pPr>
@@ -6537,7 +6689,7 @@
                 <wp:docPr id="70" name="Grupo 69">
                   <a:extLst xmlns:a="http://schemas.openxmlformats.org/drawingml/2006/main">
                     <a:ext uri="{FF2B5EF4-FFF2-40B4-BE49-F238E27FC236}">
-                      <a16:creationId xmlns:a16="http://schemas.microsoft.com/office/drawing/2014/main" xmlns:w16se="http://schemas.microsoft.com/office/word/2015/wordml/symex" xmlns:w16sdtdh="http://schemas.microsoft.com/office/word/2020/wordml/sdtdatahash" xmlns:w16="http://schemas.microsoft.com/office/word/2018/wordml" xmlns:w16cid="http://schemas.microsoft.com/office/word/2016/wordml/cid" xmlns:w16cex="http://schemas.microsoft.com/office/word/2018/wordml/cex" xmlns:w15="http://schemas.microsoft.com/office/word/2012/wordml" xmlns:w="http://schemas.openxmlformats.org/wordprocessingml/2006/main" xmlns:w10="urn:schemas-microsoft-com:office:word" xmlns:v="urn:schemas-microsoft-com:vml" xmlns:o="urn:schemas-microsoft-com:office:office" xmlns:am3d="http://schemas.microsoft.com/office/drawing/2017/model3d" xmlns:aink="http://schemas.microsoft.com/office/drawing/2016/ink" xmlns:cx8="http://schemas.microsoft.com/office/drawing/2016/5/14/chartex" xmlns:cx7="http://schemas.microsoft.com/office/drawing/2016/5/13/chartex" xmlns:cx6="http://schemas.microsoft.com/office/drawing/2016/5/12/chartex" xmlns:cx5="http://schemas.microsoft.com/office/drawing/2016/5/11/chartex" xmlns:cx4="http://schemas.microsoft.com/office/drawing/2016/5/10/chartex" xmlns:cx3="http://schemas.microsoft.com/office/drawing/2016/5/9/chartex" xmlns:cx2="http://schemas.microsoft.com/office/drawing/2015/10/21/chartex" xmlns:cx1="http://schemas.microsoft.com/office/drawing/2015/9/8/chartex" xmlns:cx="http://schemas.microsoft.com/office/drawing/2014/chartex" xmlns="" id="{E3A85DAA-D1CF-429A-BB14-9663AACD6BB4}"/>
+                      <a16:creationId xmlns="" xmlns:cx="http://schemas.microsoft.com/office/drawing/2014/chartex" xmlns:cx1="http://schemas.microsoft.com/office/drawing/2015/9/8/chartex" xmlns:cx2="http://schemas.microsoft.com/office/drawing/2015/10/21/chartex" xmlns:cx3="http://schemas.microsoft.com/office/drawing/2016/5/9/chartex" xmlns:cx4="http://schemas.microsoft.com/office/drawing/2016/5/10/chartex" xmlns:cx5="http://schemas.microsoft.com/office/drawing/2016/5/11/chartex" xmlns:cx6="http://schemas.microsoft.com/office/drawing/2016/5/12/chartex" xmlns:cx7="http://schemas.microsoft.com/office/drawing/2016/5/13/chartex" xmlns:cx8="http://schemas.microsoft.com/office/drawing/2016/5/14/chartex" xmlns:aink="http://schemas.microsoft.com/office/drawing/2016/ink" xmlns:am3d="http://schemas.microsoft.com/office/drawing/2017/model3d" xmlns:o="urn:schemas-microsoft-com:office:office" xmlns:v="urn:schemas-microsoft-com:vml" xmlns:w10="urn:schemas-microsoft-com:office:word" xmlns:w="http://schemas.openxmlformats.org/wordprocessingml/2006/main" xmlns:w15="http://schemas.microsoft.com/office/word/2012/wordml" xmlns:w16cex="http://schemas.microsoft.com/office/word/2018/wordml/cex" xmlns:w16cid="http://schemas.microsoft.com/office/word/2016/wordml/cid" xmlns:w16="http://schemas.microsoft.com/office/word/2018/wordml" xmlns:w16sdtdh="http://schemas.microsoft.com/office/word/2020/wordml/sdtdatahash" xmlns:w16se="http://schemas.microsoft.com/office/word/2015/wordml/symex" xmlns:a16="http://schemas.microsoft.com/office/drawing/2014/main" id="{E3A85DAA-D1CF-429A-BB14-9663AACD6BB4}"/>
                     </a:ext>
                   </a:extLst>
                 </wp:docPr>
@@ -6558,7 +6710,7 @@
                         <wps:cNvPr id="2" name="Elipse 2" descr="f">
                           <a:extLst>
                             <a:ext uri="{FF2B5EF4-FFF2-40B4-BE49-F238E27FC236}">
-                              <a16:creationId xmlns:a16="http://schemas.microsoft.com/office/drawing/2014/main" xmlns:w16se="http://schemas.microsoft.com/office/word/2015/wordml/symex" xmlns:w16sdtdh="http://schemas.microsoft.com/office/word/2020/wordml/sdtdatahash" xmlns:w16="http://schemas.microsoft.com/office/word/2018/wordml" xmlns:w16cid="http://schemas.microsoft.com/office/word/2016/wordml/cid" xmlns:w16cex="http://schemas.microsoft.com/office/word/2018/wordml/cex" xmlns:w15="http://schemas.microsoft.com/office/word/2012/wordml" xmlns:w="http://schemas.openxmlformats.org/wordprocessingml/2006/main" xmlns:w10="urn:schemas-microsoft-com:office:word" xmlns:v="urn:schemas-microsoft-com:vml" xmlns:o="urn:schemas-microsoft-com:office:office" xmlns:am3d="http://schemas.microsoft.com/office/drawing/2017/model3d" xmlns:aink="http://schemas.microsoft.com/office/drawing/2016/ink" xmlns:cx8="http://schemas.microsoft.com/office/drawing/2016/5/14/chartex" xmlns:cx7="http://schemas.microsoft.com/office/drawing/2016/5/13/chartex" xmlns:cx6="http://schemas.microsoft.com/office/drawing/2016/5/12/chartex" xmlns:cx5="http://schemas.microsoft.com/office/drawing/2016/5/11/chartex" xmlns:cx4="http://schemas.microsoft.com/office/drawing/2016/5/10/chartex" xmlns:cx3="http://schemas.microsoft.com/office/drawing/2016/5/9/chartex" xmlns:cx2="http://schemas.microsoft.com/office/drawing/2015/10/21/chartex" xmlns:cx1="http://schemas.microsoft.com/office/drawing/2015/9/8/chartex" xmlns:cx="http://schemas.microsoft.com/office/drawing/2014/chartex" xmlns="" id="{F6098E6C-F706-4B30-B7C9-930BB9E0C11B}"/>
+                              <a16:creationId xmlns="" xmlns:cx="http://schemas.microsoft.com/office/drawing/2014/chartex" xmlns:cx1="http://schemas.microsoft.com/office/drawing/2015/9/8/chartex" xmlns:cx2="http://schemas.microsoft.com/office/drawing/2015/10/21/chartex" xmlns:cx3="http://schemas.microsoft.com/office/drawing/2016/5/9/chartex" xmlns:cx4="http://schemas.microsoft.com/office/drawing/2016/5/10/chartex" xmlns:cx5="http://schemas.microsoft.com/office/drawing/2016/5/11/chartex" xmlns:cx6="http://schemas.microsoft.com/office/drawing/2016/5/12/chartex" xmlns:cx7="http://schemas.microsoft.com/office/drawing/2016/5/13/chartex" xmlns:cx8="http://schemas.microsoft.com/office/drawing/2016/5/14/chartex" xmlns:aink="http://schemas.microsoft.com/office/drawing/2016/ink" xmlns:am3d="http://schemas.microsoft.com/office/drawing/2017/model3d" xmlns:o="urn:schemas-microsoft-com:office:office" xmlns:v="urn:schemas-microsoft-com:vml" xmlns:w10="urn:schemas-microsoft-com:office:word" xmlns:w="http://schemas.openxmlformats.org/wordprocessingml/2006/main" xmlns:w15="http://schemas.microsoft.com/office/word/2012/wordml" xmlns:w16cex="http://schemas.microsoft.com/office/word/2018/wordml/cex" xmlns:w16cid="http://schemas.microsoft.com/office/word/2016/wordml/cid" xmlns:w16="http://schemas.microsoft.com/office/word/2018/wordml" xmlns:w16sdtdh="http://schemas.microsoft.com/office/word/2020/wordml/sdtdatahash" xmlns:w16se="http://schemas.microsoft.com/office/word/2015/wordml/symex" xmlns:a16="http://schemas.microsoft.com/office/drawing/2014/main" id="{F6098E6C-F706-4B30-B7C9-930BB9E0C11B}"/>
                             </a:ext>
                           </a:extLst>
                         </wps:cNvPr>
@@ -6628,7 +6780,7 @@
                         <wps:cNvPr id="3" name="Rectángulo 3">
                           <a:extLst>
                             <a:ext uri="{FF2B5EF4-FFF2-40B4-BE49-F238E27FC236}">
-                              <a16:creationId xmlns:a16="http://schemas.microsoft.com/office/drawing/2014/main" xmlns:w16se="http://schemas.microsoft.com/office/word/2015/wordml/symex" xmlns:w16sdtdh="http://schemas.microsoft.com/office/word/2020/wordml/sdtdatahash" xmlns:w16="http://schemas.microsoft.com/office/word/2018/wordml" xmlns:w16cid="http://schemas.microsoft.com/office/word/2016/wordml/cid" xmlns:w16cex="http://schemas.microsoft.com/office/word/2018/wordml/cex" xmlns:w15="http://schemas.microsoft.com/office/word/2012/wordml" xmlns:w="http://schemas.openxmlformats.org/wordprocessingml/2006/main" xmlns:w10="urn:schemas-microsoft-com:office:word" xmlns:v="urn:schemas-microsoft-com:vml" xmlns:o="urn:schemas-microsoft-com:office:office" xmlns:am3d="http://schemas.microsoft.com/office/drawing/2017/model3d" xmlns:aink="http://schemas.microsoft.com/office/drawing/2016/ink" xmlns:cx8="http://schemas.microsoft.com/office/drawing/2016/5/14/chartex" xmlns:cx7="http://schemas.microsoft.com/office/drawing/2016/5/13/chartex" xmlns:cx6="http://schemas.microsoft.com/office/drawing/2016/5/12/chartex" xmlns:cx5="http://schemas.microsoft.com/office/drawing/2016/5/11/chartex" xmlns:cx4="http://schemas.microsoft.com/office/drawing/2016/5/10/chartex" xmlns:cx3="http://schemas.microsoft.com/office/drawing/2016/5/9/chartex" xmlns:cx2="http://schemas.microsoft.com/office/drawing/2015/10/21/chartex" xmlns:cx1="http://schemas.microsoft.com/office/drawing/2015/9/8/chartex" xmlns:cx="http://schemas.microsoft.com/office/drawing/2014/chartex" xmlns="" id="{7ABB1172-1F4C-456B-A459-FB153EDAD2A6}"/>
+                              <a16:creationId xmlns="" xmlns:cx="http://schemas.microsoft.com/office/drawing/2014/chartex" xmlns:cx1="http://schemas.microsoft.com/office/drawing/2015/9/8/chartex" xmlns:cx2="http://schemas.microsoft.com/office/drawing/2015/10/21/chartex" xmlns:cx3="http://schemas.microsoft.com/office/drawing/2016/5/9/chartex" xmlns:cx4="http://schemas.microsoft.com/office/drawing/2016/5/10/chartex" xmlns:cx5="http://schemas.microsoft.com/office/drawing/2016/5/11/chartex" xmlns:cx6="http://schemas.microsoft.com/office/drawing/2016/5/12/chartex" xmlns:cx7="http://schemas.microsoft.com/office/drawing/2016/5/13/chartex" xmlns:cx8="http://schemas.microsoft.com/office/drawing/2016/5/14/chartex" xmlns:aink="http://schemas.microsoft.com/office/drawing/2016/ink" xmlns:am3d="http://schemas.microsoft.com/office/drawing/2017/model3d" xmlns:o="urn:schemas-microsoft-com:office:office" xmlns:v="urn:schemas-microsoft-com:vml" xmlns:w10="urn:schemas-microsoft-com:office:word" xmlns:w="http://schemas.openxmlformats.org/wordprocessingml/2006/main" xmlns:w15="http://schemas.microsoft.com/office/word/2012/wordml" xmlns:w16cex="http://schemas.microsoft.com/office/word/2018/wordml/cex" xmlns:w16cid="http://schemas.microsoft.com/office/word/2016/wordml/cid" xmlns:w16="http://schemas.microsoft.com/office/word/2018/wordml" xmlns:w16sdtdh="http://schemas.microsoft.com/office/word/2020/wordml/sdtdatahash" xmlns:w16se="http://schemas.microsoft.com/office/word/2015/wordml/symex" xmlns:a16="http://schemas.microsoft.com/office/drawing/2014/main" id="{7ABB1172-1F4C-456B-A459-FB153EDAD2A6}"/>
                             </a:ext>
                           </a:extLst>
                         </wps:cNvPr>
@@ -6698,7 +6850,7 @@
                         <wps:cNvPr id="4" name="Conector recto de flecha 4">
                           <a:extLst>
                             <a:ext uri="{FF2B5EF4-FFF2-40B4-BE49-F238E27FC236}">
-                              <a16:creationId xmlns:a16="http://schemas.microsoft.com/office/drawing/2014/main" xmlns:w16se="http://schemas.microsoft.com/office/word/2015/wordml/symex" xmlns:w16sdtdh="http://schemas.microsoft.com/office/word/2020/wordml/sdtdatahash" xmlns:w16="http://schemas.microsoft.com/office/word/2018/wordml" xmlns:w16cid="http://schemas.microsoft.com/office/word/2016/wordml/cid" xmlns:w16cex="http://schemas.microsoft.com/office/word/2018/wordml/cex" xmlns:w15="http://schemas.microsoft.com/office/word/2012/wordml" xmlns:w="http://schemas.openxmlformats.org/wordprocessingml/2006/main" xmlns:w10="urn:schemas-microsoft-com:office:word" xmlns:v="urn:schemas-microsoft-com:vml" xmlns:o="urn:schemas-microsoft-com:office:office" xmlns:am3d="http://schemas.microsoft.com/office/drawing/2017/model3d" xmlns:aink="http://schemas.microsoft.com/office/drawing/2016/ink" xmlns:cx8="http://schemas.microsoft.com/office/drawing/2016/5/14/chartex" xmlns:cx7="http://schemas.microsoft.com/office/drawing/2016/5/13/chartex" xmlns:cx6="http://schemas.microsoft.com/office/drawing/2016/5/12/chartex" xmlns:cx5="http://schemas.microsoft.com/office/drawing/2016/5/11/chartex" xmlns:cx4="http://schemas.microsoft.com/office/drawing/2016/5/10/chartex" xmlns:cx3="http://schemas.microsoft.com/office/drawing/2016/5/9/chartex" xmlns:cx2="http://schemas.microsoft.com/office/drawing/2015/10/21/chartex" xmlns:cx1="http://schemas.microsoft.com/office/drawing/2015/9/8/chartex" xmlns:cx="http://schemas.microsoft.com/office/drawing/2014/chartex" xmlns="" id="{82D59A3F-982A-4726-B740-563E478C0E33}"/>
+                              <a16:creationId xmlns="" xmlns:cx="http://schemas.microsoft.com/office/drawing/2014/chartex" xmlns:cx1="http://schemas.microsoft.com/office/drawing/2015/9/8/chartex" xmlns:cx2="http://schemas.microsoft.com/office/drawing/2015/10/21/chartex" xmlns:cx3="http://schemas.microsoft.com/office/drawing/2016/5/9/chartex" xmlns:cx4="http://schemas.microsoft.com/office/drawing/2016/5/10/chartex" xmlns:cx5="http://schemas.microsoft.com/office/drawing/2016/5/11/chartex" xmlns:cx6="http://schemas.microsoft.com/office/drawing/2016/5/12/chartex" xmlns:cx7="http://schemas.microsoft.com/office/drawing/2016/5/13/chartex" xmlns:cx8="http://schemas.microsoft.com/office/drawing/2016/5/14/chartex" xmlns:aink="http://schemas.microsoft.com/office/drawing/2016/ink" xmlns:am3d="http://schemas.microsoft.com/office/drawing/2017/model3d" xmlns:o="urn:schemas-microsoft-com:office:office" xmlns:v="urn:schemas-microsoft-com:vml" xmlns:w10="urn:schemas-microsoft-com:office:word" xmlns:w="http://schemas.openxmlformats.org/wordprocessingml/2006/main" xmlns:w15="http://schemas.microsoft.com/office/word/2012/wordml" xmlns:w16cex="http://schemas.microsoft.com/office/word/2018/wordml/cex" xmlns:w16cid="http://schemas.microsoft.com/office/word/2016/wordml/cid" xmlns:w16="http://schemas.microsoft.com/office/word/2018/wordml" xmlns:w16sdtdh="http://schemas.microsoft.com/office/word/2020/wordml/sdtdatahash" xmlns:w16se="http://schemas.microsoft.com/office/word/2015/wordml/symex" xmlns:a16="http://schemas.microsoft.com/office/drawing/2014/main" id="{82D59A3F-982A-4726-B740-563E478C0E33}"/>
                             </a:ext>
                           </a:extLst>
                         </wps:cNvPr>
@@ -6741,7 +6893,7 @@
                         <wps:cNvPr id="5" name="Conector recto de flecha 5">
                           <a:extLst>
                             <a:ext uri="{FF2B5EF4-FFF2-40B4-BE49-F238E27FC236}">
-                              <a16:creationId xmlns:a16="http://schemas.microsoft.com/office/drawing/2014/main" xmlns:w16se="http://schemas.microsoft.com/office/word/2015/wordml/symex" xmlns:w16sdtdh="http://schemas.microsoft.com/office/word/2020/wordml/sdtdatahash" xmlns:w16="http://schemas.microsoft.com/office/word/2018/wordml" xmlns:w16cid="http://schemas.microsoft.com/office/word/2016/wordml/cid" xmlns:w16cex="http://schemas.microsoft.com/office/word/2018/wordml/cex" xmlns:w15="http://schemas.microsoft.com/office/word/2012/wordml" xmlns:w="http://schemas.openxmlformats.org/wordprocessingml/2006/main" xmlns:w10="urn:schemas-microsoft-com:office:word" xmlns:v="urn:schemas-microsoft-com:vml" xmlns:o="urn:schemas-microsoft-com:office:office" xmlns:am3d="http://schemas.microsoft.com/office/drawing/2017/model3d" xmlns:aink="http://schemas.microsoft.com/office/drawing/2016/ink" xmlns:cx8="http://schemas.microsoft.com/office/drawing/2016/5/14/chartex" xmlns:cx7="http://schemas.microsoft.com/office/drawing/2016/5/13/chartex" xmlns:cx6="http://schemas.microsoft.com/office/drawing/2016/5/12/chartex" xmlns:cx5="http://schemas.microsoft.com/office/drawing/2016/5/11/chartex" xmlns:cx4="http://schemas.microsoft.com/office/drawing/2016/5/10/chartex" xmlns:cx3="http://schemas.microsoft.com/office/drawing/2016/5/9/chartex" xmlns:cx2="http://schemas.microsoft.com/office/drawing/2015/10/21/chartex" xmlns:cx1="http://schemas.microsoft.com/office/drawing/2015/9/8/chartex" xmlns:cx="http://schemas.microsoft.com/office/drawing/2014/chartex" xmlns="" id="{89A3E7E7-77EC-4CF9-BB6C-B9FA114A8ACC}"/>
+                              <a16:creationId xmlns="" xmlns:cx="http://schemas.microsoft.com/office/drawing/2014/chartex" xmlns:cx1="http://schemas.microsoft.com/office/drawing/2015/9/8/chartex" xmlns:cx2="http://schemas.microsoft.com/office/drawing/2015/10/21/chartex" xmlns:cx3="http://schemas.microsoft.com/office/drawing/2016/5/9/chartex" xmlns:cx4="http://schemas.microsoft.com/office/drawing/2016/5/10/chartex" xmlns:cx5="http://schemas.microsoft.com/office/drawing/2016/5/11/chartex" xmlns:cx6="http://schemas.microsoft.com/office/drawing/2016/5/12/chartex" xmlns:cx7="http://schemas.microsoft.com/office/drawing/2016/5/13/chartex" xmlns:cx8="http://schemas.microsoft.com/office/drawing/2016/5/14/chartex" xmlns:aink="http://schemas.microsoft.com/office/drawing/2016/ink" xmlns:am3d="http://schemas.microsoft.com/office/drawing/2017/model3d" xmlns:o="urn:schemas-microsoft-com:office:office" xmlns:v="urn:schemas-microsoft-com:vml" xmlns:w10="urn:schemas-microsoft-com:office:word" xmlns:w="http://schemas.openxmlformats.org/wordprocessingml/2006/main" xmlns:w15="http://schemas.microsoft.com/office/word/2012/wordml" xmlns:w16cex="http://schemas.microsoft.com/office/word/2018/wordml/cex" xmlns:w16cid="http://schemas.microsoft.com/office/word/2016/wordml/cid" xmlns:w16="http://schemas.microsoft.com/office/word/2018/wordml" xmlns:w16sdtdh="http://schemas.microsoft.com/office/word/2020/wordml/sdtdatahash" xmlns:w16se="http://schemas.microsoft.com/office/word/2015/wordml/symex" xmlns:a16="http://schemas.microsoft.com/office/drawing/2014/main" id="{89A3E7E7-77EC-4CF9-BB6C-B9FA114A8ACC}"/>
                             </a:ext>
                           </a:extLst>
                         </wps:cNvPr>
@@ -6784,7 +6936,7 @@
                         <wps:cNvPr id="6" name="CuadroTexto 9">
                           <a:extLst>
                             <a:ext uri="{FF2B5EF4-FFF2-40B4-BE49-F238E27FC236}">
-                              <a16:creationId xmlns:a16="http://schemas.microsoft.com/office/drawing/2014/main" xmlns:w16se="http://schemas.microsoft.com/office/word/2015/wordml/symex" xmlns:w16sdtdh="http://schemas.microsoft.com/office/word/2020/wordml/sdtdatahash" xmlns:w16="http://schemas.microsoft.com/office/word/2018/wordml" xmlns:w16cid="http://schemas.microsoft.com/office/word/2016/wordml/cid" xmlns:w16cex="http://schemas.microsoft.com/office/word/2018/wordml/cex" xmlns:w15="http://schemas.microsoft.com/office/word/2012/wordml" xmlns:w="http://schemas.openxmlformats.org/wordprocessingml/2006/main" xmlns:w10="urn:schemas-microsoft-com:office:word" xmlns:v="urn:schemas-microsoft-com:vml" xmlns:o="urn:schemas-microsoft-com:office:office" xmlns:am3d="http://schemas.microsoft.com/office/drawing/2017/model3d" xmlns:aink="http://schemas.microsoft.com/office/drawing/2016/ink" xmlns:cx8="http://schemas.microsoft.com/office/drawing/2016/5/14/chartex" xmlns:cx7="http://schemas.microsoft.com/office/drawing/2016/5/13/chartex" xmlns:cx6="http://schemas.microsoft.com/office/drawing/2016/5/12/chartex" xmlns:cx5="http://schemas.microsoft.com/office/drawing/2016/5/11/chartex" xmlns:cx4="http://schemas.microsoft.com/office/drawing/2016/5/10/chartex" xmlns:cx3="http://schemas.microsoft.com/office/drawing/2016/5/9/chartex" xmlns:cx2="http://schemas.microsoft.com/office/drawing/2015/10/21/chartex" xmlns:cx1="http://schemas.microsoft.com/office/drawing/2015/9/8/chartex" xmlns:cx="http://schemas.microsoft.com/office/drawing/2014/chartex" xmlns="" id="{C857C20C-C878-440C-BDE1-ABB9E502C7AF}"/>
+                              <a16:creationId xmlns="" xmlns:cx="http://schemas.microsoft.com/office/drawing/2014/chartex" xmlns:cx1="http://schemas.microsoft.com/office/drawing/2015/9/8/chartex" xmlns:cx2="http://schemas.microsoft.com/office/drawing/2015/10/21/chartex" xmlns:cx3="http://schemas.microsoft.com/office/drawing/2016/5/9/chartex" xmlns:cx4="http://schemas.microsoft.com/office/drawing/2016/5/10/chartex" xmlns:cx5="http://schemas.microsoft.com/office/drawing/2016/5/11/chartex" xmlns:cx6="http://schemas.microsoft.com/office/drawing/2016/5/12/chartex" xmlns:cx7="http://schemas.microsoft.com/office/drawing/2016/5/13/chartex" xmlns:cx8="http://schemas.microsoft.com/office/drawing/2016/5/14/chartex" xmlns:aink="http://schemas.microsoft.com/office/drawing/2016/ink" xmlns:am3d="http://schemas.microsoft.com/office/drawing/2017/model3d" xmlns:o="urn:schemas-microsoft-com:office:office" xmlns:v="urn:schemas-microsoft-com:vml" xmlns:w10="urn:schemas-microsoft-com:office:word" xmlns:w="http://schemas.openxmlformats.org/wordprocessingml/2006/main" xmlns:w15="http://schemas.microsoft.com/office/word/2012/wordml" xmlns:w16cex="http://schemas.microsoft.com/office/word/2018/wordml/cex" xmlns:w16cid="http://schemas.microsoft.com/office/word/2016/wordml/cid" xmlns:w16="http://schemas.microsoft.com/office/word/2018/wordml" xmlns:w16sdtdh="http://schemas.microsoft.com/office/word/2020/wordml/sdtdatahash" xmlns:w16se="http://schemas.microsoft.com/office/word/2015/wordml/symex" xmlns:a16="http://schemas.microsoft.com/office/drawing/2014/main" id="{C857C20C-C878-440C-BDE1-ABB9E502C7AF}"/>
                             </a:ext>
                           </a:extLst>
                         </wps:cNvPr>
@@ -6834,7 +6986,7 @@
                         <wps:cNvPr id="7" name="Rectángulo 7">
                           <a:extLst>
                             <a:ext uri="{FF2B5EF4-FFF2-40B4-BE49-F238E27FC236}">
-                              <a16:creationId xmlns:a16="http://schemas.microsoft.com/office/drawing/2014/main" xmlns:w16se="http://schemas.microsoft.com/office/word/2015/wordml/symex" xmlns:w16sdtdh="http://schemas.microsoft.com/office/word/2020/wordml/sdtdatahash" xmlns:w16="http://schemas.microsoft.com/office/word/2018/wordml" xmlns:w16cid="http://schemas.microsoft.com/office/word/2016/wordml/cid" xmlns:w16cex="http://schemas.microsoft.com/office/word/2018/wordml/cex" xmlns:w15="http://schemas.microsoft.com/office/word/2012/wordml" xmlns:w="http://schemas.openxmlformats.org/wordprocessingml/2006/main" xmlns:w10="urn:schemas-microsoft-com:office:word" xmlns:v="urn:schemas-microsoft-com:vml" xmlns:o="urn:schemas-microsoft-com:office:office" xmlns:am3d="http://schemas.microsoft.com/office/drawing/2017/model3d" xmlns:aink="http://schemas.microsoft.com/office/drawing/2016/ink" xmlns:cx8="http://schemas.microsoft.com/office/drawing/2016/5/14/chartex" xmlns:cx7="http://schemas.microsoft.com/office/drawing/2016/5/13/chartex" xmlns:cx6="http://schemas.microsoft.com/office/drawing/2016/5/12/chartex" xmlns:cx5="http://schemas.microsoft.com/office/drawing/2016/5/11/chartex" xmlns:cx4="http://schemas.microsoft.com/office/drawing/2016/5/10/chartex" xmlns:cx3="http://schemas.microsoft.com/office/drawing/2016/5/9/chartex" xmlns:cx2="http://schemas.microsoft.com/office/drawing/2015/10/21/chartex" xmlns:cx1="http://schemas.microsoft.com/office/drawing/2015/9/8/chartex" xmlns:cx="http://schemas.microsoft.com/office/drawing/2014/chartex" xmlns="" id="{0C95C334-9B5E-43FB-A140-23D5388F4A19}"/>
+                              <a16:creationId xmlns="" xmlns:cx="http://schemas.microsoft.com/office/drawing/2014/chartex" xmlns:cx1="http://schemas.microsoft.com/office/drawing/2015/9/8/chartex" xmlns:cx2="http://schemas.microsoft.com/office/drawing/2015/10/21/chartex" xmlns:cx3="http://schemas.microsoft.com/office/drawing/2016/5/9/chartex" xmlns:cx4="http://schemas.microsoft.com/office/drawing/2016/5/10/chartex" xmlns:cx5="http://schemas.microsoft.com/office/drawing/2016/5/11/chartex" xmlns:cx6="http://schemas.microsoft.com/office/drawing/2016/5/12/chartex" xmlns:cx7="http://schemas.microsoft.com/office/drawing/2016/5/13/chartex" xmlns:cx8="http://schemas.microsoft.com/office/drawing/2016/5/14/chartex" xmlns:aink="http://schemas.microsoft.com/office/drawing/2016/ink" xmlns:am3d="http://schemas.microsoft.com/office/drawing/2017/model3d" xmlns:o="urn:schemas-microsoft-com:office:office" xmlns:v="urn:schemas-microsoft-com:vml" xmlns:w10="urn:schemas-microsoft-com:office:word" xmlns:w="http://schemas.openxmlformats.org/wordprocessingml/2006/main" xmlns:w15="http://schemas.microsoft.com/office/word/2012/wordml" xmlns:w16cex="http://schemas.microsoft.com/office/word/2018/wordml/cex" xmlns:w16cid="http://schemas.microsoft.com/office/word/2016/wordml/cid" xmlns:w16="http://schemas.microsoft.com/office/word/2018/wordml" xmlns:w16sdtdh="http://schemas.microsoft.com/office/word/2020/wordml/sdtdatahash" xmlns:w16se="http://schemas.microsoft.com/office/word/2015/wordml/symex" xmlns:a16="http://schemas.microsoft.com/office/drawing/2014/main" id="{0C95C334-9B5E-43FB-A140-23D5388F4A19}"/>
                             </a:ext>
                           </a:extLst>
                         </wps:cNvPr>
@@ -6904,7 +7056,7 @@
                         <wps:cNvPr id="8" name="Conector recto de flecha 8">
                           <a:extLst>
                             <a:ext uri="{FF2B5EF4-FFF2-40B4-BE49-F238E27FC236}">
-                              <a16:creationId xmlns:a16="http://schemas.microsoft.com/office/drawing/2014/main" xmlns:w16se="http://schemas.microsoft.com/office/word/2015/wordml/symex" xmlns:w16sdtdh="http://schemas.microsoft.com/office/word/2020/wordml/sdtdatahash" xmlns:w16="http://schemas.microsoft.com/office/word/2018/wordml" xmlns:w16cid="http://schemas.microsoft.com/office/word/2016/wordml/cid" xmlns:w16cex="http://schemas.microsoft.com/office/word/2018/wordml/cex" xmlns:w15="http://schemas.microsoft.com/office/word/2012/wordml" xmlns:w="http://schemas.openxmlformats.org/wordprocessingml/2006/main" xmlns:w10="urn:schemas-microsoft-com:office:word" xmlns:v="urn:schemas-microsoft-com:vml" xmlns:o="urn:schemas-microsoft-com:office:office" xmlns:am3d="http://schemas.microsoft.com/office/drawing/2017/model3d" xmlns:aink="http://schemas.microsoft.com/office/drawing/2016/ink" xmlns:cx8="http://schemas.microsoft.com/office/drawing/2016/5/14/chartex" xmlns:cx7="http://schemas.microsoft.com/office/drawing/2016/5/13/chartex" xmlns:cx6="http://schemas.microsoft.com/office/drawing/2016/5/12/chartex" xmlns:cx5="http://schemas.microsoft.com/office/drawing/2016/5/11/chartex" xmlns:cx4="http://schemas.microsoft.com/office/drawing/2016/5/10/chartex" xmlns:cx3="http://schemas.microsoft.com/office/drawing/2016/5/9/chartex" xmlns:cx2="http://schemas.microsoft.com/office/drawing/2015/10/21/chartex" xmlns:cx1="http://schemas.microsoft.com/office/drawing/2015/9/8/chartex" xmlns:cx="http://schemas.microsoft.com/office/drawing/2014/chartex" xmlns="" id="{1CCF5ED7-EEAB-44F5-B249-AC6D49B19714}"/>
+                              <a16:creationId xmlns="" xmlns:cx="http://schemas.microsoft.com/office/drawing/2014/chartex" xmlns:cx1="http://schemas.microsoft.com/office/drawing/2015/9/8/chartex" xmlns:cx2="http://schemas.microsoft.com/office/drawing/2015/10/21/chartex" xmlns:cx3="http://schemas.microsoft.com/office/drawing/2016/5/9/chartex" xmlns:cx4="http://schemas.microsoft.com/office/drawing/2016/5/10/chartex" xmlns:cx5="http://schemas.microsoft.com/office/drawing/2016/5/11/chartex" xmlns:cx6="http://schemas.microsoft.com/office/drawing/2016/5/12/chartex" xmlns:cx7="http://schemas.microsoft.com/office/drawing/2016/5/13/chartex" xmlns:cx8="http://schemas.microsoft.com/office/drawing/2016/5/14/chartex" xmlns:aink="http://schemas.microsoft.com/office/drawing/2016/ink" xmlns:am3d="http://schemas.microsoft.com/office/drawing/2017/model3d" xmlns:o="urn:schemas-microsoft-com:office:office" xmlns:v="urn:schemas-microsoft-com:vml" xmlns:w10="urn:schemas-microsoft-com:office:word" xmlns:w="http://schemas.openxmlformats.org/wordprocessingml/2006/main" xmlns:w15="http://schemas.microsoft.com/office/word/2012/wordml" xmlns:w16cex="http://schemas.microsoft.com/office/word/2018/wordml/cex" xmlns:w16cid="http://schemas.microsoft.com/office/word/2016/wordml/cid" xmlns:w16="http://schemas.microsoft.com/office/word/2018/wordml" xmlns:w16sdtdh="http://schemas.microsoft.com/office/word/2020/wordml/sdtdatahash" xmlns:w16se="http://schemas.microsoft.com/office/word/2015/wordml/symex" xmlns:a16="http://schemas.microsoft.com/office/drawing/2014/main" id="{1CCF5ED7-EEAB-44F5-B249-AC6D49B19714}"/>
                             </a:ext>
                           </a:extLst>
                         </wps:cNvPr>
@@ -6948,7 +7100,7 @@
                         <wps:cNvPr id="9" name="Conector recto de flecha 9">
                           <a:extLst>
                             <a:ext uri="{FF2B5EF4-FFF2-40B4-BE49-F238E27FC236}">
-                              <a16:creationId xmlns:a16="http://schemas.microsoft.com/office/drawing/2014/main" xmlns:w16se="http://schemas.microsoft.com/office/word/2015/wordml/symex" xmlns:w16sdtdh="http://schemas.microsoft.com/office/word/2020/wordml/sdtdatahash" xmlns:w16="http://schemas.microsoft.com/office/word/2018/wordml" xmlns:w16cid="http://schemas.microsoft.com/office/word/2016/wordml/cid" xmlns:w16cex="http://schemas.microsoft.com/office/word/2018/wordml/cex" xmlns:w15="http://schemas.microsoft.com/office/word/2012/wordml" xmlns:w="http://schemas.openxmlformats.org/wordprocessingml/2006/main" xmlns:w10="urn:schemas-microsoft-com:office:word" xmlns:v="urn:schemas-microsoft-com:vml" xmlns:o="urn:schemas-microsoft-com:office:office" xmlns:am3d="http://schemas.microsoft.com/office/drawing/2017/model3d" xmlns:aink="http://schemas.microsoft.com/office/drawing/2016/ink" xmlns:cx8="http://schemas.microsoft.com/office/drawing/2016/5/14/chartex" xmlns:cx7="http://schemas.microsoft.com/office/drawing/2016/5/13/chartex" xmlns:cx6="http://schemas.microsoft.com/office/drawing/2016/5/12/chartex" xmlns:cx5="http://schemas.microsoft.com/office/drawing/2016/5/11/chartex" xmlns:cx4="http://schemas.microsoft.com/office/drawing/2016/5/10/chartex" xmlns:cx3="http://schemas.microsoft.com/office/drawing/2016/5/9/chartex" xmlns:cx2="http://schemas.microsoft.com/office/drawing/2015/10/21/chartex" xmlns:cx1="http://schemas.microsoft.com/office/drawing/2015/9/8/chartex" xmlns:cx="http://schemas.microsoft.com/office/drawing/2014/chartex" xmlns="" id="{DB13592A-E0AE-49BD-B870-0FAC50E9EEA3}"/>
+                              <a16:creationId xmlns="" xmlns:cx="http://schemas.microsoft.com/office/drawing/2014/chartex" xmlns:cx1="http://schemas.microsoft.com/office/drawing/2015/9/8/chartex" xmlns:cx2="http://schemas.microsoft.com/office/drawing/2015/10/21/chartex" xmlns:cx3="http://schemas.microsoft.com/office/drawing/2016/5/9/chartex" xmlns:cx4="http://schemas.microsoft.com/office/drawing/2016/5/10/chartex" xmlns:cx5="http://schemas.microsoft.com/office/drawing/2016/5/11/chartex" xmlns:cx6="http://schemas.microsoft.com/office/drawing/2016/5/12/chartex" xmlns:cx7="http://schemas.microsoft.com/office/drawing/2016/5/13/chartex" xmlns:cx8="http://schemas.microsoft.com/office/drawing/2016/5/14/chartex" xmlns:aink="http://schemas.microsoft.com/office/drawing/2016/ink" xmlns:am3d="http://schemas.microsoft.com/office/drawing/2017/model3d" xmlns:o="urn:schemas-microsoft-com:office:office" xmlns:v="urn:schemas-microsoft-com:vml" xmlns:w10="urn:schemas-microsoft-com:office:word" xmlns:w="http://schemas.openxmlformats.org/wordprocessingml/2006/main" xmlns:w15="http://schemas.microsoft.com/office/word/2012/wordml" xmlns:w16cex="http://schemas.microsoft.com/office/word/2018/wordml/cex" xmlns:w16cid="http://schemas.microsoft.com/office/word/2016/wordml/cid" xmlns:w16="http://schemas.microsoft.com/office/word/2018/wordml" xmlns:w16sdtdh="http://schemas.microsoft.com/office/word/2020/wordml/sdtdatahash" xmlns:w16se="http://schemas.microsoft.com/office/word/2015/wordml/symex" xmlns:a16="http://schemas.microsoft.com/office/drawing/2014/main" id="{DB13592A-E0AE-49BD-B870-0FAC50E9EEA3}"/>
                             </a:ext>
                           </a:extLst>
                         </wps:cNvPr>
@@ -6992,7 +7144,7 @@
                         <wps:cNvPr id="10" name="CuadroTexto 17">
                           <a:extLst>
                             <a:ext uri="{FF2B5EF4-FFF2-40B4-BE49-F238E27FC236}">
-                              <a16:creationId xmlns:a16="http://schemas.microsoft.com/office/drawing/2014/main" xmlns:w16se="http://schemas.microsoft.com/office/word/2015/wordml/symex" xmlns:w16sdtdh="http://schemas.microsoft.com/office/word/2020/wordml/sdtdatahash" xmlns:w16="http://schemas.microsoft.com/office/word/2018/wordml" xmlns:w16cid="http://schemas.microsoft.com/office/word/2016/wordml/cid" xmlns:w16cex="http://schemas.microsoft.com/office/word/2018/wordml/cex" xmlns:w15="http://schemas.microsoft.com/office/word/2012/wordml" xmlns:w="http://schemas.openxmlformats.org/wordprocessingml/2006/main" xmlns:w10="urn:schemas-microsoft-com:office:word" xmlns:v="urn:schemas-microsoft-com:vml" xmlns:o="urn:schemas-microsoft-com:office:office" xmlns:am3d="http://schemas.microsoft.com/office/drawing/2017/model3d" xmlns:aink="http://schemas.microsoft.com/office/drawing/2016/ink" xmlns:cx8="http://schemas.microsoft.com/office/drawing/2016/5/14/chartex" xmlns:cx7="http://schemas.microsoft.com/office/drawing/2016/5/13/chartex" xmlns:cx6="http://schemas.microsoft.com/office/drawing/2016/5/12/chartex" xmlns:cx5="http://schemas.microsoft.com/office/drawing/2016/5/11/chartex" xmlns:cx4="http://schemas.microsoft.com/office/drawing/2016/5/10/chartex" xmlns:cx3="http://schemas.microsoft.com/office/drawing/2016/5/9/chartex" xmlns:cx2="http://schemas.microsoft.com/office/drawing/2015/10/21/chartex" xmlns:cx1="http://schemas.microsoft.com/office/drawing/2015/9/8/chartex" xmlns:cx="http://schemas.microsoft.com/office/drawing/2014/chartex" xmlns="" id="{728FD367-C5E3-432F-9231-6CCE5C306B2F}"/>
+                              <a16:creationId xmlns="" xmlns:cx="http://schemas.microsoft.com/office/drawing/2014/chartex" xmlns:cx1="http://schemas.microsoft.com/office/drawing/2015/9/8/chartex" xmlns:cx2="http://schemas.microsoft.com/office/drawing/2015/10/21/chartex" xmlns:cx3="http://schemas.microsoft.com/office/drawing/2016/5/9/chartex" xmlns:cx4="http://schemas.microsoft.com/office/drawing/2016/5/10/chartex" xmlns:cx5="http://schemas.microsoft.com/office/drawing/2016/5/11/chartex" xmlns:cx6="http://schemas.microsoft.com/office/drawing/2016/5/12/chartex" xmlns:cx7="http://schemas.microsoft.com/office/drawing/2016/5/13/chartex" xmlns:cx8="http://schemas.microsoft.com/office/drawing/2016/5/14/chartex" xmlns:aink="http://schemas.microsoft.com/office/drawing/2016/ink" xmlns:am3d="http://schemas.microsoft.com/office/drawing/2017/model3d" xmlns:o="urn:schemas-microsoft-com:office:office" xmlns:v="urn:schemas-microsoft-com:vml" xmlns:w10="urn:schemas-microsoft-com:office:word" xmlns:w="http://schemas.openxmlformats.org/wordprocessingml/2006/main" xmlns:w15="http://schemas.microsoft.com/office/word/2012/wordml" xmlns:w16cex="http://schemas.microsoft.com/office/word/2018/wordml/cex" xmlns:w16cid="http://schemas.microsoft.com/office/word/2016/wordml/cid" xmlns:w16="http://schemas.microsoft.com/office/word/2018/wordml" xmlns:w16sdtdh="http://schemas.microsoft.com/office/word/2020/wordml/sdtdatahash" xmlns:w16se="http://schemas.microsoft.com/office/word/2015/wordml/symex" xmlns:a16="http://schemas.microsoft.com/office/drawing/2014/main" id="{728FD367-C5E3-432F-9231-6CCE5C306B2F}"/>
                             </a:ext>
                           </a:extLst>
                         </wps:cNvPr>
@@ -7042,7 +7194,7 @@
                         <wps:cNvPr id="11" name="Conector: curvado 11">
                           <a:extLst>
                             <a:ext uri="{FF2B5EF4-FFF2-40B4-BE49-F238E27FC236}">
-                              <a16:creationId xmlns:a16="http://schemas.microsoft.com/office/drawing/2014/main" xmlns:w16se="http://schemas.microsoft.com/office/word/2015/wordml/symex" xmlns:w16sdtdh="http://schemas.microsoft.com/office/word/2020/wordml/sdtdatahash" xmlns:w16="http://schemas.microsoft.com/office/word/2018/wordml" xmlns:w16cid="http://schemas.microsoft.com/office/word/2016/wordml/cid" xmlns:w16cex="http://schemas.microsoft.com/office/word/2018/wordml/cex" xmlns:w15="http://schemas.microsoft.com/office/word/2012/wordml" xmlns:w="http://schemas.openxmlformats.org/wordprocessingml/2006/main" xmlns:w10="urn:schemas-microsoft-com:office:word" xmlns:v="urn:schemas-microsoft-com:vml" xmlns:o="urn:schemas-microsoft-com:office:office" xmlns:am3d="http://schemas.microsoft.com/office/drawing/2017/model3d" xmlns:aink="http://schemas.microsoft.com/office/drawing/2016/ink" xmlns:cx8="http://schemas.microsoft.com/office/drawing/2016/5/14/chartex" xmlns:cx7="http://schemas.microsoft.com/office/drawing/2016/5/13/chartex" xmlns:cx6="http://schemas.microsoft.com/office/drawing/2016/5/12/chartex" xmlns:cx5="http://schemas.microsoft.com/office/drawing/2016/5/11/chartex" xmlns:cx4="http://schemas.microsoft.com/office/drawing/2016/5/10/chartex" xmlns:cx3="http://schemas.microsoft.com/office/drawing/2016/5/9/chartex" xmlns:cx2="http://schemas.microsoft.com/office/drawing/2015/10/21/chartex" xmlns:cx1="http://schemas.microsoft.com/office/drawing/2015/9/8/chartex" xmlns:cx="http://schemas.microsoft.com/office/drawing/2014/chartex" xmlns="" id="{18A11A15-CA8F-4015-8B96-FCE3421674E3}"/>
+                              <a16:creationId xmlns="" xmlns:cx="http://schemas.microsoft.com/office/drawing/2014/chartex" xmlns:cx1="http://schemas.microsoft.com/office/drawing/2015/9/8/chartex" xmlns:cx2="http://schemas.microsoft.com/office/drawing/2015/10/21/chartex" xmlns:cx3="http://schemas.microsoft.com/office/drawing/2016/5/9/chartex" xmlns:cx4="http://schemas.microsoft.com/office/drawing/2016/5/10/chartex" xmlns:cx5="http://schemas.microsoft.com/office/drawing/2016/5/11/chartex" xmlns:cx6="http://schemas.microsoft.com/office/drawing/2016/5/12/chartex" xmlns:cx7="http://schemas.microsoft.com/office/drawing/2016/5/13/chartex" xmlns:cx8="http://schemas.microsoft.com/office/drawing/2016/5/14/chartex" xmlns:aink="http://schemas.microsoft.com/office/drawing/2016/ink" xmlns:am3d="http://schemas.microsoft.com/office/drawing/2017/model3d" xmlns:o="urn:schemas-microsoft-com:office:office" xmlns:v="urn:schemas-microsoft-com:vml" xmlns:w10="urn:schemas-microsoft-com:office:word" xmlns:w="http://schemas.openxmlformats.org/wordprocessingml/2006/main" xmlns:w15="http://schemas.microsoft.com/office/word/2012/wordml" xmlns:w16cex="http://schemas.microsoft.com/office/word/2018/wordml/cex" xmlns:w16cid="http://schemas.microsoft.com/office/word/2016/wordml/cid" xmlns:w16="http://schemas.microsoft.com/office/word/2018/wordml" xmlns:w16sdtdh="http://schemas.microsoft.com/office/word/2020/wordml/sdtdatahash" xmlns:w16se="http://schemas.microsoft.com/office/word/2015/wordml/symex" xmlns:a16="http://schemas.microsoft.com/office/drawing/2014/main" id="{18A11A15-CA8F-4015-8B96-FCE3421674E3}"/>
                             </a:ext>
                           </a:extLst>
                         </wps:cNvPr>
@@ -7090,7 +7242,7 @@
                         <wps:cNvPr id="12" name="Conector: curvado 12">
                           <a:extLst>
                             <a:ext uri="{FF2B5EF4-FFF2-40B4-BE49-F238E27FC236}">
-                              <a16:creationId xmlns:a16="http://schemas.microsoft.com/office/drawing/2014/main" xmlns:w16se="http://schemas.microsoft.com/office/word/2015/wordml/symex" xmlns:w16sdtdh="http://schemas.microsoft.com/office/word/2020/wordml/sdtdatahash" xmlns:w16="http://schemas.microsoft.com/office/word/2018/wordml" xmlns:w16cid="http://schemas.microsoft.com/office/word/2016/wordml/cid" xmlns:w16cex="http://schemas.microsoft.com/office/word/2018/wordml/cex" xmlns:w15="http://schemas.microsoft.com/office/word/2012/wordml" xmlns:w="http://schemas.openxmlformats.org/wordprocessingml/2006/main" xmlns:w10="urn:schemas-microsoft-com:office:word" xmlns:v="urn:schemas-microsoft-com:vml" xmlns:o="urn:schemas-microsoft-com:office:office" xmlns:am3d="http://schemas.microsoft.com/office/drawing/2017/model3d" xmlns:aink="http://schemas.microsoft.com/office/drawing/2016/ink" xmlns:cx8="http://schemas.microsoft.com/office/drawing/2016/5/14/chartex" xmlns:cx7="http://schemas.microsoft.com/office/drawing/2016/5/13/chartex" xmlns:cx6="http://schemas.microsoft.com/office/drawing/2016/5/12/chartex" xmlns:cx5="http://schemas.microsoft.com/office/drawing/2016/5/11/chartex" xmlns:cx4="http://schemas.microsoft.com/office/drawing/2016/5/10/chartex" xmlns:cx3="http://schemas.microsoft.com/office/drawing/2016/5/9/chartex" xmlns:cx2="http://schemas.microsoft.com/office/drawing/2015/10/21/chartex" xmlns:cx1="http://schemas.microsoft.com/office/drawing/2015/9/8/chartex" xmlns:cx="http://schemas.microsoft.com/office/drawing/2014/chartex" xmlns="" id="{F8A1F7E9-B088-49DA-97B1-10291B209B44}"/>
+                              <a16:creationId xmlns="" xmlns:cx="http://schemas.microsoft.com/office/drawing/2014/chartex" xmlns:cx1="http://schemas.microsoft.com/office/drawing/2015/9/8/chartex" xmlns:cx2="http://schemas.microsoft.com/office/drawing/2015/10/21/chartex" xmlns:cx3="http://schemas.microsoft.com/office/drawing/2016/5/9/chartex" xmlns:cx4="http://schemas.microsoft.com/office/drawing/2016/5/10/chartex" xmlns:cx5="http://schemas.microsoft.com/office/drawing/2016/5/11/chartex" xmlns:cx6="http://schemas.microsoft.com/office/drawing/2016/5/12/chartex" xmlns:cx7="http://schemas.microsoft.com/office/drawing/2016/5/13/chartex" xmlns:cx8="http://schemas.microsoft.com/office/drawing/2016/5/14/chartex" xmlns:aink="http://schemas.microsoft.com/office/drawing/2016/ink" xmlns:am3d="http://schemas.microsoft.com/office/drawing/2017/model3d" xmlns:o="urn:schemas-microsoft-com:office:office" xmlns:v="urn:schemas-microsoft-com:vml" xmlns:w10="urn:schemas-microsoft-com:office:word" xmlns:w="http://schemas.openxmlformats.org/wordprocessingml/2006/main" xmlns:w15="http://schemas.microsoft.com/office/word/2012/wordml" xmlns:w16cex="http://schemas.microsoft.com/office/word/2018/wordml/cex" xmlns:w16cid="http://schemas.microsoft.com/office/word/2016/wordml/cid" xmlns:w16="http://schemas.microsoft.com/office/word/2018/wordml" xmlns:w16sdtdh="http://schemas.microsoft.com/office/word/2020/wordml/sdtdatahash" xmlns:w16se="http://schemas.microsoft.com/office/word/2015/wordml/symex" xmlns:a16="http://schemas.microsoft.com/office/drawing/2014/main" id="{F8A1F7E9-B088-49DA-97B1-10291B209B44}"/>
                             </a:ext>
                           </a:extLst>
                         </wps:cNvPr>
@@ -7138,7 +7290,7 @@
                         <wps:cNvPr id="13" name="CuadroTexto 32">
                           <a:extLst>
                             <a:ext uri="{FF2B5EF4-FFF2-40B4-BE49-F238E27FC236}">
-                              <a16:creationId xmlns:a16="http://schemas.microsoft.com/office/drawing/2014/main" xmlns:w16se="http://schemas.microsoft.com/office/word/2015/wordml/symex" xmlns:w16sdtdh="http://schemas.microsoft.com/office/word/2020/wordml/sdtdatahash" xmlns:w16="http://schemas.microsoft.com/office/word/2018/wordml" xmlns:w16cid="http://schemas.microsoft.com/office/word/2016/wordml/cid" xmlns:w16cex="http://schemas.microsoft.com/office/word/2018/wordml/cex" xmlns:w15="http://schemas.microsoft.com/office/word/2012/wordml" xmlns:w="http://schemas.openxmlformats.org/wordprocessingml/2006/main" xmlns:w10="urn:schemas-microsoft-com:office:word" xmlns:v="urn:schemas-microsoft-com:vml" xmlns:o="urn:schemas-microsoft-com:office:office" xmlns:am3d="http://schemas.microsoft.com/office/drawing/2017/model3d" xmlns:aink="http://schemas.microsoft.com/office/drawing/2016/ink" xmlns:cx8="http://schemas.microsoft.com/office/drawing/2016/5/14/chartex" xmlns:cx7="http://schemas.microsoft.com/office/drawing/2016/5/13/chartex" xmlns:cx6="http://schemas.microsoft.com/office/drawing/2016/5/12/chartex" xmlns:cx5="http://schemas.microsoft.com/office/drawing/2016/5/11/chartex" xmlns:cx4="http://schemas.microsoft.com/office/drawing/2016/5/10/chartex" xmlns:cx3="http://schemas.microsoft.com/office/drawing/2016/5/9/chartex" xmlns:cx2="http://schemas.microsoft.com/office/drawing/2015/10/21/chartex" xmlns:cx1="http://schemas.microsoft.com/office/drawing/2015/9/8/chartex" xmlns:cx="http://schemas.microsoft.com/office/drawing/2014/chartex" xmlns="" id="{B87C7410-B439-4D9F-B2A6-5CCD5F937684}"/>
+                              <a16:creationId xmlns="" xmlns:cx="http://schemas.microsoft.com/office/drawing/2014/chartex" xmlns:cx1="http://schemas.microsoft.com/office/drawing/2015/9/8/chartex" xmlns:cx2="http://schemas.microsoft.com/office/drawing/2015/10/21/chartex" xmlns:cx3="http://schemas.microsoft.com/office/drawing/2016/5/9/chartex" xmlns:cx4="http://schemas.microsoft.com/office/drawing/2016/5/10/chartex" xmlns:cx5="http://schemas.microsoft.com/office/drawing/2016/5/11/chartex" xmlns:cx6="http://schemas.microsoft.com/office/drawing/2016/5/12/chartex" xmlns:cx7="http://schemas.microsoft.com/office/drawing/2016/5/13/chartex" xmlns:cx8="http://schemas.microsoft.com/office/drawing/2016/5/14/chartex" xmlns:aink="http://schemas.microsoft.com/office/drawing/2016/ink" xmlns:am3d="http://schemas.microsoft.com/office/drawing/2017/model3d" xmlns:o="urn:schemas-microsoft-com:office:office" xmlns:v="urn:schemas-microsoft-com:vml" xmlns:w10="urn:schemas-microsoft-com:office:word" xmlns:w="http://schemas.openxmlformats.org/wordprocessingml/2006/main" xmlns:w15="http://schemas.microsoft.com/office/word/2012/wordml" xmlns:w16cex="http://schemas.microsoft.com/office/word/2018/wordml/cex" xmlns:w16cid="http://schemas.microsoft.com/office/word/2016/wordml/cid" xmlns:w16="http://schemas.microsoft.com/office/word/2018/wordml" xmlns:w16sdtdh="http://schemas.microsoft.com/office/word/2020/wordml/sdtdatahash" xmlns:w16se="http://schemas.microsoft.com/office/word/2015/wordml/symex" xmlns:a16="http://schemas.microsoft.com/office/drawing/2014/main" id="{B87C7410-B439-4D9F-B2A6-5CCD5F937684}"/>
                             </a:ext>
                           </a:extLst>
                         </wps:cNvPr>
@@ -7201,7 +7353,7 @@
                         <wps:cNvPr id="14" name="CuadroTexto 33">
                           <a:extLst>
                             <a:ext uri="{FF2B5EF4-FFF2-40B4-BE49-F238E27FC236}">
-                              <a16:creationId xmlns:a16="http://schemas.microsoft.com/office/drawing/2014/main" xmlns:w16se="http://schemas.microsoft.com/office/word/2015/wordml/symex" xmlns:w16sdtdh="http://schemas.microsoft.com/office/word/2020/wordml/sdtdatahash" xmlns:w16="http://schemas.microsoft.com/office/word/2018/wordml" xmlns:w16cid="http://schemas.microsoft.com/office/word/2016/wordml/cid" xmlns:w16cex="http://schemas.microsoft.com/office/word/2018/wordml/cex" xmlns:w15="http://schemas.microsoft.com/office/word/2012/wordml" xmlns:w="http://schemas.openxmlformats.org/wordprocessingml/2006/main" xmlns:w10="urn:schemas-microsoft-com:office:word" xmlns:v="urn:schemas-microsoft-com:vml" xmlns:o="urn:schemas-microsoft-com:office:office" xmlns:am3d="http://schemas.microsoft.com/office/drawing/2017/model3d" xmlns:aink="http://schemas.microsoft.com/office/drawing/2016/ink" xmlns:cx8="http://schemas.microsoft.com/office/drawing/2016/5/14/chartex" xmlns:cx7="http://schemas.microsoft.com/office/drawing/2016/5/13/chartex" xmlns:cx6="http://schemas.microsoft.com/office/drawing/2016/5/12/chartex" xmlns:cx5="http://schemas.microsoft.com/office/drawing/2016/5/11/chartex" xmlns:cx4="http://schemas.microsoft.com/office/drawing/2016/5/10/chartex" xmlns:cx3="http://schemas.microsoft.com/office/drawing/2016/5/9/chartex" xmlns:cx2="http://schemas.microsoft.com/office/drawing/2015/10/21/chartex" xmlns:cx1="http://schemas.microsoft.com/office/drawing/2015/9/8/chartex" xmlns:cx="http://schemas.microsoft.com/office/drawing/2014/chartex" xmlns="" id="{63FEFF1B-0003-469D-9DBB-C218AB062821}"/>
+                              <a16:creationId xmlns="" xmlns:cx="http://schemas.microsoft.com/office/drawing/2014/chartex" xmlns:cx1="http://schemas.microsoft.com/office/drawing/2015/9/8/chartex" xmlns:cx2="http://schemas.microsoft.com/office/drawing/2015/10/21/chartex" xmlns:cx3="http://schemas.microsoft.com/office/drawing/2016/5/9/chartex" xmlns:cx4="http://schemas.microsoft.com/office/drawing/2016/5/10/chartex" xmlns:cx5="http://schemas.microsoft.com/office/drawing/2016/5/11/chartex" xmlns:cx6="http://schemas.microsoft.com/office/drawing/2016/5/12/chartex" xmlns:cx7="http://schemas.microsoft.com/office/drawing/2016/5/13/chartex" xmlns:cx8="http://schemas.microsoft.com/office/drawing/2016/5/14/chartex" xmlns:aink="http://schemas.microsoft.com/office/drawing/2016/ink" xmlns:am3d="http://schemas.microsoft.com/office/drawing/2017/model3d" xmlns:o="urn:schemas-microsoft-com:office:office" xmlns:v="urn:schemas-microsoft-com:vml" xmlns:w10="urn:schemas-microsoft-com:office:word" xmlns:w="http://schemas.openxmlformats.org/wordprocessingml/2006/main" xmlns:w15="http://schemas.microsoft.com/office/word/2012/wordml" xmlns:w16cex="http://schemas.microsoft.com/office/word/2018/wordml/cex" xmlns:w16cid="http://schemas.microsoft.com/office/word/2016/wordml/cid" xmlns:w16="http://schemas.microsoft.com/office/word/2018/wordml" xmlns:w16sdtdh="http://schemas.microsoft.com/office/word/2020/wordml/sdtdatahash" xmlns:w16se="http://schemas.microsoft.com/office/word/2015/wordml/symex" xmlns:a16="http://schemas.microsoft.com/office/drawing/2014/main" id="{63FEFF1B-0003-469D-9DBB-C218AB062821}"/>
                             </a:ext>
                           </a:extLst>
                         </wps:cNvPr>
@@ -7264,7 +7416,7 @@
                         <wps:cNvPr id="15" name="Rectángulo 15">
                           <a:extLst>
                             <a:ext uri="{FF2B5EF4-FFF2-40B4-BE49-F238E27FC236}">
-                              <a16:creationId xmlns:a16="http://schemas.microsoft.com/office/drawing/2014/main" xmlns:w16se="http://schemas.microsoft.com/office/word/2015/wordml/symex" xmlns:w16sdtdh="http://schemas.microsoft.com/office/word/2020/wordml/sdtdatahash" xmlns:w16="http://schemas.microsoft.com/office/word/2018/wordml" xmlns:w16cid="http://schemas.microsoft.com/office/word/2016/wordml/cid" xmlns:w16cex="http://schemas.microsoft.com/office/word/2018/wordml/cex" xmlns:w15="http://schemas.microsoft.com/office/word/2012/wordml" xmlns:w="http://schemas.openxmlformats.org/wordprocessingml/2006/main" xmlns:w10="urn:schemas-microsoft-com:office:word" xmlns:v="urn:schemas-microsoft-com:vml" xmlns:o="urn:schemas-microsoft-com:office:office" xmlns:am3d="http://schemas.microsoft.com/office/drawing/2017/model3d" xmlns:aink="http://schemas.microsoft.com/office/drawing/2016/ink" xmlns:cx8="http://schemas.microsoft.com/office/drawing/2016/5/14/chartex" xmlns:cx7="http://schemas.microsoft.com/office/drawing/2016/5/13/chartex" xmlns:cx6="http://schemas.microsoft.com/office/drawing/2016/5/12/chartex" xmlns:cx5="http://schemas.microsoft.com/office/drawing/2016/5/11/chartex" xmlns:cx4="http://schemas.microsoft.com/office/drawing/2016/5/10/chartex" xmlns:cx3="http://schemas.microsoft.com/office/drawing/2016/5/9/chartex" xmlns:cx2="http://schemas.microsoft.com/office/drawing/2015/10/21/chartex" xmlns:cx1="http://schemas.microsoft.com/office/drawing/2015/9/8/chartex" xmlns:cx="http://schemas.microsoft.com/office/drawing/2014/chartex" xmlns="" id="{856F0872-6499-41D6-BD05-EF4C5708EEC0}"/>
+                              <a16:creationId xmlns="" xmlns:cx="http://schemas.microsoft.com/office/drawing/2014/chartex" xmlns:cx1="http://schemas.microsoft.com/office/drawing/2015/9/8/chartex" xmlns:cx2="http://schemas.microsoft.com/office/drawing/2015/10/21/chartex" xmlns:cx3="http://schemas.microsoft.com/office/drawing/2016/5/9/chartex" xmlns:cx4="http://schemas.microsoft.com/office/drawing/2016/5/10/chartex" xmlns:cx5="http://schemas.microsoft.com/office/drawing/2016/5/11/chartex" xmlns:cx6="http://schemas.microsoft.com/office/drawing/2016/5/12/chartex" xmlns:cx7="http://schemas.microsoft.com/office/drawing/2016/5/13/chartex" xmlns:cx8="http://schemas.microsoft.com/office/drawing/2016/5/14/chartex" xmlns:aink="http://schemas.microsoft.com/office/drawing/2016/ink" xmlns:am3d="http://schemas.microsoft.com/office/drawing/2017/model3d" xmlns:o="urn:schemas-microsoft-com:office:office" xmlns:v="urn:schemas-microsoft-com:vml" xmlns:w10="urn:schemas-microsoft-com:office:word" xmlns:w="http://schemas.openxmlformats.org/wordprocessingml/2006/main" xmlns:w15="http://schemas.microsoft.com/office/word/2012/wordml" xmlns:w16cex="http://schemas.microsoft.com/office/word/2018/wordml/cex" xmlns:w16cid="http://schemas.microsoft.com/office/word/2016/wordml/cid" xmlns:w16="http://schemas.microsoft.com/office/word/2018/wordml" xmlns:w16sdtdh="http://schemas.microsoft.com/office/word/2020/wordml/sdtdatahash" xmlns:w16se="http://schemas.microsoft.com/office/word/2015/wordml/symex" xmlns:a16="http://schemas.microsoft.com/office/drawing/2014/main" id="{856F0872-6499-41D6-BD05-EF4C5708EEC0}"/>
                             </a:ext>
                           </a:extLst>
                         </wps:cNvPr>
@@ -7334,7 +7486,7 @@
                         <wps:cNvPr id="16" name="Conector recto de flecha 16">
                           <a:extLst>
                             <a:ext uri="{FF2B5EF4-FFF2-40B4-BE49-F238E27FC236}">
-                              <a16:creationId xmlns:a16="http://schemas.microsoft.com/office/drawing/2014/main" xmlns:w16se="http://schemas.microsoft.com/office/word/2015/wordml/symex" xmlns:w16sdtdh="http://schemas.microsoft.com/office/word/2020/wordml/sdtdatahash" xmlns:w16="http://schemas.microsoft.com/office/word/2018/wordml" xmlns:w16cid="http://schemas.microsoft.com/office/word/2016/wordml/cid" xmlns:w16cex="http://schemas.microsoft.com/office/word/2018/wordml/cex" xmlns:w15="http://schemas.microsoft.com/office/word/2012/wordml" xmlns:w="http://schemas.openxmlformats.org/wordprocessingml/2006/main" xmlns:w10="urn:schemas-microsoft-com:office:word" xmlns:v="urn:schemas-microsoft-com:vml" xmlns:o="urn:schemas-microsoft-com:office:office" xmlns:am3d="http://schemas.microsoft.com/office/drawing/2017/model3d" xmlns:aink="http://schemas.microsoft.com/office/drawing/2016/ink" xmlns:cx8="http://schemas.microsoft.com/office/drawing/2016/5/14/chartex" xmlns:cx7="http://schemas.microsoft.com/office/drawing/2016/5/13/chartex" xmlns:cx6="http://schemas.microsoft.com/office/drawing/2016/5/12/chartex" xmlns:cx5="http://schemas.microsoft.com/office/drawing/2016/5/11/chartex" xmlns:cx4="http://schemas.microsoft.com/office/drawing/2016/5/10/chartex" xmlns:cx3="http://schemas.microsoft.com/office/drawing/2016/5/9/chartex" xmlns:cx2="http://schemas.microsoft.com/office/drawing/2015/10/21/chartex" xmlns:cx1="http://schemas.microsoft.com/office/drawing/2015/9/8/chartex" xmlns:cx="http://schemas.microsoft.com/office/drawing/2014/chartex" xmlns="" id="{1E014805-163A-41C8-B1B6-D4835D5566E5}"/>
+                              <a16:creationId xmlns="" xmlns:cx="http://schemas.microsoft.com/office/drawing/2014/chartex" xmlns:cx1="http://schemas.microsoft.com/office/drawing/2015/9/8/chartex" xmlns:cx2="http://schemas.microsoft.com/office/drawing/2015/10/21/chartex" xmlns:cx3="http://schemas.microsoft.com/office/drawing/2016/5/9/chartex" xmlns:cx4="http://schemas.microsoft.com/office/drawing/2016/5/10/chartex" xmlns:cx5="http://schemas.microsoft.com/office/drawing/2016/5/11/chartex" xmlns:cx6="http://schemas.microsoft.com/office/drawing/2016/5/12/chartex" xmlns:cx7="http://schemas.microsoft.com/office/drawing/2016/5/13/chartex" xmlns:cx8="http://schemas.microsoft.com/office/drawing/2016/5/14/chartex" xmlns:aink="http://schemas.microsoft.com/office/drawing/2016/ink" xmlns:am3d="http://schemas.microsoft.com/office/drawing/2017/model3d" xmlns:o="urn:schemas-microsoft-com:office:office" xmlns:v="urn:schemas-microsoft-com:vml" xmlns:w10="urn:schemas-microsoft-com:office:word" xmlns:w="http://schemas.openxmlformats.org/wordprocessingml/2006/main" xmlns:w15="http://schemas.microsoft.com/office/word/2012/wordml" xmlns:w16cex="http://schemas.microsoft.com/office/word/2018/wordml/cex" xmlns:w16cid="http://schemas.microsoft.com/office/word/2016/wordml/cid" xmlns:w16="http://schemas.microsoft.com/office/word/2018/wordml" xmlns:w16sdtdh="http://schemas.microsoft.com/office/word/2020/wordml/sdtdatahash" xmlns:w16se="http://schemas.microsoft.com/office/word/2015/wordml/symex" xmlns:a16="http://schemas.microsoft.com/office/drawing/2014/main" id="{1E014805-163A-41C8-B1B6-D4835D5566E5}"/>
                             </a:ext>
                           </a:extLst>
                         </wps:cNvPr>
@@ -7379,7 +7531,7 @@
                         <wps:cNvPr id="17" name="CuadroTexto 39">
                           <a:extLst>
                             <a:ext uri="{FF2B5EF4-FFF2-40B4-BE49-F238E27FC236}">
-                              <a16:creationId xmlns:a16="http://schemas.microsoft.com/office/drawing/2014/main" xmlns:w16se="http://schemas.microsoft.com/office/word/2015/wordml/symex" xmlns:w16sdtdh="http://schemas.microsoft.com/office/word/2020/wordml/sdtdatahash" xmlns:w16="http://schemas.microsoft.com/office/word/2018/wordml" xmlns:w16cid="http://schemas.microsoft.com/office/word/2016/wordml/cid" xmlns:w16cex="http://schemas.microsoft.com/office/word/2018/wordml/cex" xmlns:w15="http://schemas.microsoft.com/office/word/2012/wordml" xmlns:w="http://schemas.openxmlformats.org/wordprocessingml/2006/main" xmlns:w10="urn:schemas-microsoft-com:office:word" xmlns:v="urn:schemas-microsoft-com:vml" xmlns:o="urn:schemas-microsoft-com:office:office" xmlns:am3d="http://schemas.microsoft.com/office/drawing/2017/model3d" xmlns:aink="http://schemas.microsoft.com/office/drawing/2016/ink" xmlns:cx8="http://schemas.microsoft.com/office/drawing/2016/5/14/chartex" xmlns:cx7="http://schemas.microsoft.com/office/drawing/2016/5/13/chartex" xmlns:cx6="http://schemas.microsoft.com/office/drawing/2016/5/12/chartex" xmlns:cx5="http://schemas.microsoft.com/office/drawing/2016/5/11/chartex" xmlns:cx4="http://schemas.microsoft.com/office/drawing/2016/5/10/chartex" xmlns:cx3="http://schemas.microsoft.com/office/drawing/2016/5/9/chartex" xmlns:cx2="http://schemas.microsoft.com/office/drawing/2015/10/21/chartex" xmlns:cx1="http://schemas.microsoft.com/office/drawing/2015/9/8/chartex" xmlns:cx="http://schemas.microsoft.com/office/drawing/2014/chartex" xmlns="" id="{AF6CCA9C-BE0A-426D-A980-8B13642454CB}"/>
+                              <a16:creationId xmlns="" xmlns:cx="http://schemas.microsoft.com/office/drawing/2014/chartex" xmlns:cx1="http://schemas.microsoft.com/office/drawing/2015/9/8/chartex" xmlns:cx2="http://schemas.microsoft.com/office/drawing/2015/10/21/chartex" xmlns:cx3="http://schemas.microsoft.com/office/drawing/2016/5/9/chartex" xmlns:cx4="http://schemas.microsoft.com/office/drawing/2016/5/10/chartex" xmlns:cx5="http://schemas.microsoft.com/office/drawing/2016/5/11/chartex" xmlns:cx6="http://schemas.microsoft.com/office/drawing/2016/5/12/chartex" xmlns:cx7="http://schemas.microsoft.com/office/drawing/2016/5/13/chartex" xmlns:cx8="http://schemas.microsoft.com/office/drawing/2016/5/14/chartex" xmlns:aink="http://schemas.microsoft.com/office/drawing/2016/ink" xmlns:am3d="http://schemas.microsoft.com/office/drawing/2017/model3d" xmlns:o="urn:schemas-microsoft-com:office:office" xmlns:v="urn:schemas-microsoft-com:vml" xmlns:w10="urn:schemas-microsoft-com:office:word" xmlns:w="http://schemas.openxmlformats.org/wordprocessingml/2006/main" xmlns:w15="http://schemas.microsoft.com/office/word/2012/wordml" xmlns:w16cex="http://schemas.microsoft.com/office/word/2018/wordml/cex" xmlns:w16cid="http://schemas.microsoft.com/office/word/2016/wordml/cid" xmlns:w16="http://schemas.microsoft.com/office/word/2018/wordml" xmlns:w16sdtdh="http://schemas.microsoft.com/office/word/2020/wordml/sdtdatahash" xmlns:w16se="http://schemas.microsoft.com/office/word/2015/wordml/symex" xmlns:a16="http://schemas.microsoft.com/office/drawing/2014/main" id="{AF6CCA9C-BE0A-426D-A980-8B13642454CB}"/>
                             </a:ext>
                           </a:extLst>
                         </wps:cNvPr>
@@ -7429,7 +7581,7 @@
                         <wps:cNvPr id="18" name="Conector: curvado 18">
                           <a:extLst>
                             <a:ext uri="{FF2B5EF4-FFF2-40B4-BE49-F238E27FC236}">
-                              <a16:creationId xmlns:a16="http://schemas.microsoft.com/office/drawing/2014/main" xmlns:w16se="http://schemas.microsoft.com/office/word/2015/wordml/symex" xmlns:w16sdtdh="http://schemas.microsoft.com/office/word/2020/wordml/sdtdatahash" xmlns:w16="http://schemas.microsoft.com/office/word/2018/wordml" xmlns:w16cid="http://schemas.microsoft.com/office/word/2016/wordml/cid" xmlns:w16cex="http://schemas.microsoft.com/office/word/2018/wordml/cex" xmlns:w15="http://schemas.microsoft.com/office/word/2012/wordml" xmlns:w="http://schemas.openxmlformats.org/wordprocessingml/2006/main" xmlns:w10="urn:schemas-microsoft-com:office:word" xmlns:v="urn:schemas-microsoft-com:vml" xmlns:o="urn:schemas-microsoft-com:office:office" xmlns:am3d="http://schemas.microsoft.com/office/drawing/2017/model3d" xmlns:aink="http://schemas.microsoft.com/office/drawing/2016/ink" xmlns:cx8="http://schemas.microsoft.com/office/drawing/2016/5/14/chartex" xmlns:cx7="http://schemas.microsoft.com/office/drawing/2016/5/13/chartex" xmlns:cx6="http://schemas.microsoft.com/office/drawing/2016/5/12/chartex" xmlns:cx5="http://schemas.microsoft.com/office/drawing/2016/5/11/chartex" xmlns:cx4="http://schemas.microsoft.com/office/drawing/2016/5/10/chartex" xmlns:cx3="http://schemas.microsoft.com/office/drawing/2016/5/9/chartex" xmlns:cx2="http://schemas.microsoft.com/office/drawing/2015/10/21/chartex" xmlns:cx1="http://schemas.microsoft.com/office/drawing/2015/9/8/chartex" xmlns:cx="http://schemas.microsoft.com/office/drawing/2014/chartex" xmlns="" id="{4770E22C-7299-477C-90ED-4D698E8C75F1}"/>
+                              <a16:creationId xmlns="" xmlns:cx="http://schemas.microsoft.com/office/drawing/2014/chartex" xmlns:cx1="http://schemas.microsoft.com/office/drawing/2015/9/8/chartex" xmlns:cx2="http://schemas.microsoft.com/office/drawing/2015/10/21/chartex" xmlns:cx3="http://schemas.microsoft.com/office/drawing/2016/5/9/chartex" xmlns:cx4="http://schemas.microsoft.com/office/drawing/2016/5/10/chartex" xmlns:cx5="http://schemas.microsoft.com/office/drawing/2016/5/11/chartex" xmlns:cx6="http://schemas.microsoft.com/office/drawing/2016/5/12/chartex" xmlns:cx7="http://schemas.microsoft.com/office/drawing/2016/5/13/chartex" xmlns:cx8="http://schemas.microsoft.com/office/drawing/2016/5/14/chartex" xmlns:aink="http://schemas.microsoft.com/office/drawing/2016/ink" xmlns:am3d="http://schemas.microsoft.com/office/drawing/2017/model3d" xmlns:o="urn:schemas-microsoft-com:office:office" xmlns:v="urn:schemas-microsoft-com:vml" xmlns:w10="urn:schemas-microsoft-com:office:word" xmlns:w="http://schemas.openxmlformats.org/wordprocessingml/2006/main" xmlns:w15="http://schemas.microsoft.com/office/word/2012/wordml" xmlns:w16cex="http://schemas.microsoft.com/office/word/2018/wordml/cex" xmlns:w16cid="http://schemas.microsoft.com/office/word/2016/wordml/cid" xmlns:w16="http://schemas.microsoft.com/office/word/2018/wordml" xmlns:w16sdtdh="http://schemas.microsoft.com/office/word/2020/wordml/sdtdatahash" xmlns:w16se="http://schemas.microsoft.com/office/word/2015/wordml/symex" xmlns:a16="http://schemas.microsoft.com/office/drawing/2014/main" id="{4770E22C-7299-477C-90ED-4D698E8C75F1}"/>
                             </a:ext>
                           </a:extLst>
                         </wps:cNvPr>
@@ -7477,7 +7629,7 @@
                         <wps:cNvPr id="19" name="CuadroTexto 43">
                           <a:extLst>
                             <a:ext uri="{FF2B5EF4-FFF2-40B4-BE49-F238E27FC236}">
-                              <a16:creationId xmlns:a16="http://schemas.microsoft.com/office/drawing/2014/main" xmlns:w16se="http://schemas.microsoft.com/office/word/2015/wordml/symex" xmlns:w16sdtdh="http://schemas.microsoft.com/office/word/2020/wordml/sdtdatahash" xmlns:w16="http://schemas.microsoft.com/office/word/2018/wordml" xmlns:w16cid="http://schemas.microsoft.com/office/word/2016/wordml/cid" xmlns:w16cex="http://schemas.microsoft.com/office/word/2018/wordml/cex" xmlns:w15="http://schemas.microsoft.com/office/word/2012/wordml" xmlns:w="http://schemas.openxmlformats.org/wordprocessingml/2006/main" xmlns:w10="urn:schemas-microsoft-com:office:word" xmlns:v="urn:schemas-microsoft-com:vml" xmlns:o="urn:schemas-microsoft-com:office:office" xmlns:am3d="http://schemas.microsoft.com/office/drawing/2017/model3d" xmlns:aink="http://schemas.microsoft.com/office/drawing/2016/ink" xmlns:cx8="http://schemas.microsoft.com/office/drawing/2016/5/14/chartex" xmlns:cx7="http://schemas.microsoft.com/office/drawing/2016/5/13/chartex" xmlns:cx6="http://schemas.microsoft.com/office/drawing/2016/5/12/chartex" xmlns:cx5="http://schemas.microsoft.com/office/drawing/2016/5/11/chartex" xmlns:cx4="http://schemas.microsoft.com/office/drawing/2016/5/10/chartex" xmlns:cx3="http://schemas.microsoft.com/office/drawing/2016/5/9/chartex" xmlns:cx2="http://schemas.microsoft.com/office/drawing/2015/10/21/chartex" xmlns:cx1="http://schemas.microsoft.com/office/drawing/2015/9/8/chartex" xmlns:cx="http://schemas.microsoft.com/office/drawing/2014/chartex" xmlns="" id="{E6CE0CA2-7014-4761-AFE9-36A6961500A6}"/>
+                              <a16:creationId xmlns="" xmlns:cx="http://schemas.microsoft.com/office/drawing/2014/chartex" xmlns:cx1="http://schemas.microsoft.com/office/drawing/2015/9/8/chartex" xmlns:cx2="http://schemas.microsoft.com/office/drawing/2015/10/21/chartex" xmlns:cx3="http://schemas.microsoft.com/office/drawing/2016/5/9/chartex" xmlns:cx4="http://schemas.microsoft.com/office/drawing/2016/5/10/chartex" xmlns:cx5="http://schemas.microsoft.com/office/drawing/2016/5/11/chartex" xmlns:cx6="http://schemas.microsoft.com/office/drawing/2016/5/12/chartex" xmlns:cx7="http://schemas.microsoft.com/office/drawing/2016/5/13/chartex" xmlns:cx8="http://schemas.microsoft.com/office/drawing/2016/5/14/chartex" xmlns:aink="http://schemas.microsoft.com/office/drawing/2016/ink" xmlns:am3d="http://schemas.microsoft.com/office/drawing/2017/model3d" xmlns:o="urn:schemas-microsoft-com:office:office" xmlns:v="urn:schemas-microsoft-com:vml" xmlns:w10="urn:schemas-microsoft-com:office:word" xmlns:w="http://schemas.openxmlformats.org/wordprocessingml/2006/main" xmlns:w15="http://schemas.microsoft.com/office/word/2012/wordml" xmlns:w16cex="http://schemas.microsoft.com/office/word/2018/wordml/cex" xmlns:w16cid="http://schemas.microsoft.com/office/word/2016/wordml/cid" xmlns:w16="http://schemas.microsoft.com/office/word/2018/wordml" xmlns:w16sdtdh="http://schemas.microsoft.com/office/word/2020/wordml/sdtdatahash" xmlns:w16se="http://schemas.microsoft.com/office/word/2015/wordml/symex" xmlns:a16="http://schemas.microsoft.com/office/drawing/2014/main" id="{E6CE0CA2-7014-4761-AFE9-36A6961500A6}"/>
                             </a:ext>
                           </a:extLst>
                         </wps:cNvPr>
@@ -7527,7 +7679,7 @@
                         <wps:cNvPr id="20" name="Rectángulo 20">
                           <a:extLst>
                             <a:ext uri="{FF2B5EF4-FFF2-40B4-BE49-F238E27FC236}">
-                              <a16:creationId xmlns:a16="http://schemas.microsoft.com/office/drawing/2014/main" xmlns:w16se="http://schemas.microsoft.com/office/word/2015/wordml/symex" xmlns:w16sdtdh="http://schemas.microsoft.com/office/word/2020/wordml/sdtdatahash" xmlns:w16="http://schemas.microsoft.com/office/word/2018/wordml" xmlns:w16cid="http://schemas.microsoft.com/office/word/2016/wordml/cid" xmlns:w16cex="http://schemas.microsoft.com/office/word/2018/wordml/cex" xmlns:w15="http://schemas.microsoft.com/office/word/2012/wordml" xmlns:w="http://schemas.openxmlformats.org/wordprocessingml/2006/main" xmlns:w10="urn:schemas-microsoft-com:office:word" xmlns:v="urn:schemas-microsoft-com:vml" xmlns:o="urn:schemas-microsoft-com:office:office" xmlns:am3d="http://schemas.microsoft.com/office/drawing/2017/model3d" xmlns:aink="http://schemas.microsoft.com/office/drawing/2016/ink" xmlns:cx8="http://schemas.microsoft.com/office/drawing/2016/5/14/chartex" xmlns:cx7="http://schemas.microsoft.com/office/drawing/2016/5/13/chartex" xmlns:cx6="http://schemas.microsoft.com/office/drawing/2016/5/12/chartex" xmlns:cx5="http://schemas.microsoft.com/office/drawing/2016/5/11/chartex" xmlns:cx4="http://schemas.microsoft.com/office/drawing/2016/5/10/chartex" xmlns:cx3="http://schemas.microsoft.com/office/drawing/2016/5/9/chartex" xmlns:cx2="http://schemas.microsoft.com/office/drawing/2015/10/21/chartex" xmlns:cx1="http://schemas.microsoft.com/office/drawing/2015/9/8/chartex" xmlns:cx="http://schemas.microsoft.com/office/drawing/2014/chartex" xmlns="" id="{AE6E6912-14FB-43F4-88EA-2D9E2F01AEA4}"/>
+                              <a16:creationId xmlns="" xmlns:cx="http://schemas.microsoft.com/office/drawing/2014/chartex" xmlns:cx1="http://schemas.microsoft.com/office/drawing/2015/9/8/chartex" xmlns:cx2="http://schemas.microsoft.com/office/drawing/2015/10/21/chartex" xmlns:cx3="http://schemas.microsoft.com/office/drawing/2016/5/9/chartex" xmlns:cx4="http://schemas.microsoft.com/office/drawing/2016/5/10/chartex" xmlns:cx5="http://schemas.microsoft.com/office/drawing/2016/5/11/chartex" xmlns:cx6="http://schemas.microsoft.com/office/drawing/2016/5/12/chartex" xmlns:cx7="http://schemas.microsoft.com/office/drawing/2016/5/13/chartex" xmlns:cx8="http://schemas.microsoft.com/office/drawing/2016/5/14/chartex" xmlns:aink="http://schemas.microsoft.com/office/drawing/2016/ink" xmlns:am3d="http://schemas.microsoft.com/office/drawing/2017/model3d" xmlns:o="urn:schemas-microsoft-com:office:office" xmlns:v="urn:schemas-microsoft-com:vml" xmlns:w10="urn:schemas-microsoft-com:office:word" xmlns:w="http://schemas.openxmlformats.org/wordprocessingml/2006/main" xmlns:w15="http://schemas.microsoft.com/office/word/2012/wordml" xmlns:w16cex="http://schemas.microsoft.com/office/word/2018/wordml/cex" xmlns:w16cid="http://schemas.microsoft.com/office/word/2016/wordml/cid" xmlns:w16="http://schemas.microsoft.com/office/word/2018/wordml" xmlns:w16sdtdh="http://schemas.microsoft.com/office/word/2020/wordml/sdtdatahash" xmlns:w16se="http://schemas.microsoft.com/office/word/2015/wordml/symex" xmlns:a16="http://schemas.microsoft.com/office/drawing/2014/main" id="{AE6E6912-14FB-43F4-88EA-2D9E2F01AEA4}"/>
                             </a:ext>
                           </a:extLst>
                         </wps:cNvPr>
@@ -7597,7 +7749,7 @@
                         <wps:cNvPr id="21" name="Conector recto de flecha 21">
                           <a:extLst>
                             <a:ext uri="{FF2B5EF4-FFF2-40B4-BE49-F238E27FC236}">
-                              <a16:creationId xmlns:a16="http://schemas.microsoft.com/office/drawing/2014/main" xmlns:w16se="http://schemas.microsoft.com/office/word/2015/wordml/symex" xmlns:w16sdtdh="http://schemas.microsoft.com/office/word/2020/wordml/sdtdatahash" xmlns:w16="http://schemas.microsoft.com/office/word/2018/wordml" xmlns:w16cid="http://schemas.microsoft.com/office/word/2016/wordml/cid" xmlns:w16cex="http://schemas.microsoft.com/office/word/2018/wordml/cex" xmlns:w15="http://schemas.microsoft.com/office/word/2012/wordml" xmlns:w="http://schemas.openxmlformats.org/wordprocessingml/2006/main" xmlns:w10="urn:schemas-microsoft-com:office:word" xmlns:v="urn:schemas-microsoft-com:vml" xmlns:o="urn:schemas-microsoft-com:office:office" xmlns:am3d="http://schemas.microsoft.com/office/drawing/2017/model3d" xmlns:aink="http://schemas.microsoft.com/office/drawing/2016/ink" xmlns:cx8="http://schemas.microsoft.com/office/drawing/2016/5/14/chartex" xmlns:cx7="http://schemas.microsoft.com/office/drawing/2016/5/13/chartex" xmlns:cx6="http://schemas.microsoft.com/office/drawing/2016/5/12/chartex" xmlns:cx5="http://schemas.microsoft.com/office/drawing/2016/5/11/chartex" xmlns:cx4="http://schemas.microsoft.com/office/drawing/2016/5/10/chartex" xmlns:cx3="http://schemas.microsoft.com/office/drawing/2016/5/9/chartex" xmlns:cx2="http://schemas.microsoft.com/office/drawing/2015/10/21/chartex" xmlns:cx1="http://schemas.microsoft.com/office/drawing/2015/9/8/chartex" xmlns:cx="http://schemas.microsoft.com/office/drawing/2014/chartex" xmlns="" id="{61E48080-9A5D-493A-B4DA-4DFF78C7046A}"/>
+                              <a16:creationId xmlns="" xmlns:cx="http://schemas.microsoft.com/office/drawing/2014/chartex" xmlns:cx1="http://schemas.microsoft.com/office/drawing/2015/9/8/chartex" xmlns:cx2="http://schemas.microsoft.com/office/drawing/2015/10/21/chartex" xmlns:cx3="http://schemas.microsoft.com/office/drawing/2016/5/9/chartex" xmlns:cx4="http://schemas.microsoft.com/office/drawing/2016/5/10/chartex" xmlns:cx5="http://schemas.microsoft.com/office/drawing/2016/5/11/chartex" xmlns:cx6="http://schemas.microsoft.com/office/drawing/2016/5/12/chartex" xmlns:cx7="http://schemas.microsoft.com/office/drawing/2016/5/13/chartex" xmlns:cx8="http://schemas.microsoft.com/office/drawing/2016/5/14/chartex" xmlns:aink="http://schemas.microsoft.com/office/drawing/2016/ink" xmlns:am3d="http://schemas.microsoft.com/office/drawing/2017/model3d" xmlns:o="urn:schemas-microsoft-com:office:office" xmlns:v="urn:schemas-microsoft-com:vml" xmlns:w10="urn:schemas-microsoft-com:office:word" xmlns:w="http://schemas.openxmlformats.org/wordprocessingml/2006/main" xmlns:w15="http://schemas.microsoft.com/office/word/2012/wordml" xmlns:w16cex="http://schemas.microsoft.com/office/word/2018/wordml/cex" xmlns:w16cid="http://schemas.microsoft.com/office/word/2016/wordml/cid" xmlns:w16="http://schemas.microsoft.com/office/word/2018/wordml" xmlns:w16sdtdh="http://schemas.microsoft.com/office/word/2020/wordml/sdtdatahash" xmlns:w16se="http://schemas.microsoft.com/office/word/2015/wordml/symex" xmlns:a16="http://schemas.microsoft.com/office/drawing/2014/main" id="{61E48080-9A5D-493A-B4DA-4DFF78C7046A}"/>
                             </a:ext>
                           </a:extLst>
                         </wps:cNvPr>
@@ -7642,7 +7794,7 @@
                         <wps:cNvPr id="22" name="CuadroTexto 49">
                           <a:extLst>
                             <a:ext uri="{FF2B5EF4-FFF2-40B4-BE49-F238E27FC236}">
-                              <a16:creationId xmlns:a16="http://schemas.microsoft.com/office/drawing/2014/main" xmlns:w16se="http://schemas.microsoft.com/office/word/2015/wordml/symex" xmlns:w16sdtdh="http://schemas.microsoft.com/office/word/2020/wordml/sdtdatahash" xmlns:w16="http://schemas.microsoft.com/office/word/2018/wordml" xmlns:w16cid="http://schemas.microsoft.com/office/word/2016/wordml/cid" xmlns:w16cex="http://schemas.microsoft.com/office/word/2018/wordml/cex" xmlns:w15="http://schemas.microsoft.com/office/word/2012/wordml" xmlns:w="http://schemas.openxmlformats.org/wordprocessingml/2006/main" xmlns:w10="urn:schemas-microsoft-com:office:word" xmlns:v="urn:schemas-microsoft-com:vml" xmlns:o="urn:schemas-microsoft-com:office:office" xmlns:am3d="http://schemas.microsoft.com/office/drawing/2017/model3d" xmlns:aink="http://schemas.microsoft.com/office/drawing/2016/ink" xmlns:cx8="http://schemas.microsoft.com/office/drawing/2016/5/14/chartex" xmlns:cx7="http://schemas.microsoft.com/office/drawing/2016/5/13/chartex" xmlns:cx6="http://schemas.microsoft.com/office/drawing/2016/5/12/chartex" xmlns:cx5="http://schemas.microsoft.com/office/drawing/2016/5/11/chartex" xmlns:cx4="http://schemas.microsoft.com/office/drawing/2016/5/10/chartex" xmlns:cx3="http://schemas.microsoft.com/office/drawing/2016/5/9/chartex" xmlns:cx2="http://schemas.microsoft.com/office/drawing/2015/10/21/chartex" xmlns:cx1="http://schemas.microsoft.com/office/drawing/2015/9/8/chartex" xmlns:cx="http://schemas.microsoft.com/office/drawing/2014/chartex" xmlns="" id="{6D76BBD6-630E-4821-B26C-E564BE8F317B}"/>
+                              <a16:creationId xmlns="" xmlns:cx="http://schemas.microsoft.com/office/drawing/2014/chartex" xmlns:cx1="http://schemas.microsoft.com/office/drawing/2015/9/8/chartex" xmlns:cx2="http://schemas.microsoft.com/office/drawing/2015/10/21/chartex" xmlns:cx3="http://schemas.microsoft.com/office/drawing/2016/5/9/chartex" xmlns:cx4="http://schemas.microsoft.com/office/drawing/2016/5/10/chartex" xmlns:cx5="http://schemas.microsoft.com/office/drawing/2016/5/11/chartex" xmlns:cx6="http://schemas.microsoft.com/office/drawing/2016/5/12/chartex" xmlns:cx7="http://schemas.microsoft.com/office/drawing/2016/5/13/chartex" xmlns:cx8="http://schemas.microsoft.com/office/drawing/2016/5/14/chartex" xmlns:aink="http://schemas.microsoft.com/office/drawing/2016/ink" xmlns:am3d="http://schemas.microsoft.com/office/drawing/2017/model3d" xmlns:o="urn:schemas-microsoft-com:office:office" xmlns:v="urn:schemas-microsoft-com:vml" xmlns:w10="urn:schemas-microsoft-com:office:word" xmlns:w="http://schemas.openxmlformats.org/wordprocessingml/2006/main" xmlns:w15="http://schemas.microsoft.com/office/word/2012/wordml" xmlns:w16cex="http://schemas.microsoft.com/office/word/2018/wordml/cex" xmlns:w16cid="http://schemas.microsoft.com/office/word/2016/wordml/cid" xmlns:w16="http://schemas.microsoft.com/office/word/2018/wordml" xmlns:w16sdtdh="http://schemas.microsoft.com/office/word/2020/wordml/sdtdatahash" xmlns:w16se="http://schemas.microsoft.com/office/word/2015/wordml/symex" xmlns:a16="http://schemas.microsoft.com/office/drawing/2014/main" id="{6D76BBD6-630E-4821-B26C-E564BE8F317B}"/>
                             </a:ext>
                           </a:extLst>
                         </wps:cNvPr>
@@ -7692,7 +7844,7 @@
                         <wps:cNvPr id="23" name="Conector: curvado 23">
                           <a:extLst>
                             <a:ext uri="{FF2B5EF4-FFF2-40B4-BE49-F238E27FC236}">
-                              <a16:creationId xmlns:a16="http://schemas.microsoft.com/office/drawing/2014/main" xmlns:w16se="http://schemas.microsoft.com/office/word/2015/wordml/symex" xmlns:w16sdtdh="http://schemas.microsoft.com/office/word/2020/wordml/sdtdatahash" xmlns:w16="http://schemas.microsoft.com/office/word/2018/wordml" xmlns:w16cid="http://schemas.microsoft.com/office/word/2016/wordml/cid" xmlns:w16cex="http://schemas.microsoft.com/office/word/2018/wordml/cex" xmlns:w15="http://schemas.microsoft.com/office/word/2012/wordml" xmlns:w="http://schemas.openxmlformats.org/wordprocessingml/2006/main" xmlns:w10="urn:schemas-microsoft-com:office:word" xmlns:v="urn:schemas-microsoft-com:vml" xmlns:o="urn:schemas-microsoft-com:office:office" xmlns:am3d="http://schemas.microsoft.com/office/drawing/2017/model3d" xmlns:aink="http://schemas.microsoft.com/office/drawing/2016/ink" xmlns:cx8="http://schemas.microsoft.com/office/drawing/2016/5/14/chartex" xmlns:cx7="http://schemas.microsoft.com/office/drawing/2016/5/13/chartex" xmlns:cx6="http://schemas.microsoft.com/office/drawing/2016/5/12/chartex" xmlns:cx5="http://schemas.microsoft.com/office/drawing/2016/5/11/chartex" xmlns:cx4="http://schemas.microsoft.com/office/drawing/2016/5/10/chartex" xmlns:cx3="http://schemas.microsoft.com/office/drawing/2016/5/9/chartex" xmlns:cx2="http://schemas.microsoft.com/office/drawing/2015/10/21/chartex" xmlns:cx1="http://schemas.microsoft.com/office/drawing/2015/9/8/chartex" xmlns:cx="http://schemas.microsoft.com/office/drawing/2014/chartex" xmlns="" id="{84764B25-00B3-4EA1-8B0A-460168D96FEF}"/>
+                              <a16:creationId xmlns="" xmlns:cx="http://schemas.microsoft.com/office/drawing/2014/chartex" xmlns:cx1="http://schemas.microsoft.com/office/drawing/2015/9/8/chartex" xmlns:cx2="http://schemas.microsoft.com/office/drawing/2015/10/21/chartex" xmlns:cx3="http://schemas.microsoft.com/office/drawing/2016/5/9/chartex" xmlns:cx4="http://schemas.microsoft.com/office/drawing/2016/5/10/chartex" xmlns:cx5="http://schemas.microsoft.com/office/drawing/2016/5/11/chartex" xmlns:cx6="http://schemas.microsoft.com/office/drawing/2016/5/12/chartex" xmlns:cx7="http://schemas.microsoft.com/office/drawing/2016/5/13/chartex" xmlns:cx8="http://schemas.microsoft.com/office/drawing/2016/5/14/chartex" xmlns:aink="http://schemas.microsoft.com/office/drawing/2016/ink" xmlns:am3d="http://schemas.microsoft.com/office/drawing/2017/model3d" xmlns:o="urn:schemas-microsoft-com:office:office" xmlns:v="urn:schemas-microsoft-com:vml" xmlns:w10="urn:schemas-microsoft-com:office:word" xmlns:w="http://schemas.openxmlformats.org/wordprocessingml/2006/main" xmlns:w15="http://schemas.microsoft.com/office/word/2012/wordml" xmlns:w16cex="http://schemas.microsoft.com/office/word/2018/wordml/cex" xmlns:w16cid="http://schemas.microsoft.com/office/word/2016/wordml/cid" xmlns:w16="http://schemas.microsoft.com/office/word/2018/wordml" xmlns:w16sdtdh="http://schemas.microsoft.com/office/word/2020/wordml/sdtdatahash" xmlns:w16se="http://schemas.microsoft.com/office/word/2015/wordml/symex" xmlns:a16="http://schemas.microsoft.com/office/drawing/2014/main" id="{84764B25-00B3-4EA1-8B0A-460168D96FEF}"/>
                             </a:ext>
                           </a:extLst>
                         </wps:cNvPr>
@@ -7739,7 +7891,7 @@
                         <wps:cNvPr id="24" name="CuadroTexto 55">
                           <a:extLst>
                             <a:ext uri="{FF2B5EF4-FFF2-40B4-BE49-F238E27FC236}">
-                              <a16:creationId xmlns:a16="http://schemas.microsoft.com/office/drawing/2014/main" xmlns:w16se="http://schemas.microsoft.com/office/word/2015/wordml/symex" xmlns:w16sdtdh="http://schemas.microsoft.com/office/word/2020/wordml/sdtdatahash" xmlns:w16="http://schemas.microsoft.com/office/word/2018/wordml" xmlns:w16cid="http://schemas.microsoft.com/office/word/2016/wordml/cid" xmlns:w16cex="http://schemas.microsoft.com/office/word/2018/wordml/cex" xmlns:w15="http://schemas.microsoft.com/office/word/2012/wordml" xmlns:w="http://schemas.openxmlformats.org/wordprocessingml/2006/main" xmlns:w10="urn:schemas-microsoft-com:office:word" xmlns:v="urn:schemas-microsoft-com:vml" xmlns:o="urn:schemas-microsoft-com:office:office" xmlns:am3d="http://schemas.microsoft.com/office/drawing/2017/model3d" xmlns:aink="http://schemas.microsoft.com/office/drawing/2016/ink" xmlns:cx8="http://schemas.microsoft.com/office/drawing/2016/5/14/chartex" xmlns:cx7="http://schemas.microsoft.com/office/drawing/2016/5/13/chartex" xmlns:cx6="http://schemas.microsoft.com/office/drawing/2016/5/12/chartex" xmlns:cx5="http://schemas.microsoft.com/office/drawing/2016/5/11/chartex" xmlns:cx4="http://schemas.microsoft.com/office/drawing/2016/5/10/chartex" xmlns:cx3="http://schemas.microsoft.com/office/drawing/2016/5/9/chartex" xmlns:cx2="http://schemas.microsoft.com/office/drawing/2015/10/21/chartex" xmlns:cx1="http://schemas.microsoft.com/office/drawing/2015/9/8/chartex" xmlns:cx="http://schemas.microsoft.com/office/drawing/2014/chartex" xmlns="" id="{14890087-4233-48FB-8556-41670A9E4676}"/>
+                              <a16:creationId xmlns="" xmlns:cx="http://schemas.microsoft.com/office/drawing/2014/chartex" xmlns:cx1="http://schemas.microsoft.com/office/drawing/2015/9/8/chartex" xmlns:cx2="http://schemas.microsoft.com/office/drawing/2015/10/21/chartex" xmlns:cx3="http://schemas.microsoft.com/office/drawing/2016/5/9/chartex" xmlns:cx4="http://schemas.microsoft.com/office/drawing/2016/5/10/chartex" xmlns:cx5="http://schemas.microsoft.com/office/drawing/2016/5/11/chartex" xmlns:cx6="http://schemas.microsoft.com/office/drawing/2016/5/12/chartex" xmlns:cx7="http://schemas.microsoft.com/office/drawing/2016/5/13/chartex" xmlns:cx8="http://schemas.microsoft.com/office/drawing/2016/5/14/chartex" xmlns:aink="http://schemas.microsoft.com/office/drawing/2016/ink" xmlns:am3d="http://schemas.microsoft.com/office/drawing/2017/model3d" xmlns:o="urn:schemas-microsoft-com:office:office" xmlns:v="urn:schemas-microsoft-com:vml" xmlns:w10="urn:schemas-microsoft-com:office:word" xmlns:w="http://schemas.openxmlformats.org/wordprocessingml/2006/main" xmlns:w15="http://schemas.microsoft.com/office/word/2012/wordml" xmlns:w16cex="http://schemas.microsoft.com/office/word/2018/wordml/cex" xmlns:w16cid="http://schemas.microsoft.com/office/word/2016/wordml/cid" xmlns:w16="http://schemas.microsoft.com/office/word/2018/wordml" xmlns:w16sdtdh="http://schemas.microsoft.com/office/word/2020/wordml/sdtdatahash" xmlns:w16se="http://schemas.microsoft.com/office/word/2015/wordml/symex" xmlns:a16="http://schemas.microsoft.com/office/drawing/2014/main" id="{14890087-4233-48FB-8556-41670A9E4676}"/>
                             </a:ext>
                           </a:extLst>
                         </wps:cNvPr>
@@ -8456,8 +8608,6 @@
         </w:rPr>
         <w:t>Windows</w:t>
       </w:r>
-      <w:bookmarkStart w:id="14" w:name="_GoBack"/>
-      <w:bookmarkEnd w:id="14"/>
     </w:p>
     <w:p>
       <w:pPr>
@@ -8672,7 +8822,7 @@
         <v:path o:extrusionok="f" gradientshapeok="t" o:connecttype="rect"/>
         <o:lock v:ext="edit" aspectratio="t"/>
       </v:shapetype>
-      <v:shape id="_x0000_i1096" type="#_x0000_t75" style="width:11.25pt;height:11.25pt" o:bullet="t">
+      <v:shape id="_x0000_i1029" type="#_x0000_t75" style="width:11.25pt;height:11.25pt" o:bullet="t">
         <v:imagedata r:id="rId1" o:title="mso72C4"/>
       </v:shape>
     </w:pict>
@@ -12622,7 +12772,7 @@
   <a:extraClrSchemeLst/>
   <a:extLst>
     <a:ext uri="{05A4C25C-085E-4340-85A3-A5531E510DB2}">
-      <thm15:themeFamily xmlns:thm15="http://schemas.microsoft.com/office/thememl/2012/main" xmlns="" name="Office Theme" id="{62F939B6-93AF-4DB8-9C6B-D6C7DFDC589F}" vid="{4A3C46E8-61CC-4603-A589-7422A47A8E4A}"/>
+      <thm15:themeFamily xmlns="" xmlns:thm15="http://schemas.microsoft.com/office/thememl/2012/main" name="Office Theme" id="{62F939B6-93AF-4DB8-9C6B-D6C7DFDC589F}" vid="{4A3C46E8-61CC-4603-A589-7422A47A8E4A}"/>
     </a:ext>
   </a:extLst>
 </a:theme>

</xml_diff>